<commit_message>
Some changes to abstract. Introduction added.
</commit_message>
<xml_diff>
--- a/Paralog Targets for Neglected Diseases.docx
+++ b/Paralog Targets for Neglected Diseases.docx
@@ -197,7 +197,14 @@
           <w:sz w:val="23"/>
           <w:szCs w:val="23"/>
         </w:rPr>
-        <w:t>Five other pathogens (</w:t>
+        <w:t>Six</w:t>
+      </w:r>
+      <w:r>
+        <w:rPr>
+          <w:sz w:val="23"/>
+          <w:szCs w:val="23"/>
+        </w:rPr>
+        <w:t xml:space="preserve"> other pathogens (</w:t>
       </w:r>
       <w:r>
         <w:rPr>
@@ -238,28 +245,60 @@
           <w:sz w:val="23"/>
           <w:szCs w:val="23"/>
         </w:rPr>
-        <w:t xml:space="preserve"> trachomatis, and Toxoplasma Gondii) </w:t>
-      </w:r>
-      <w:r>
-        <w:rPr>
+        <w:t xml:space="preserve"> trachomatis, Toxoplasma Gondii</w:t>
+      </w:r>
+      <w:r>
+        <w:rPr>
+          <w:i/>
           <w:sz w:val="23"/>
           <w:szCs w:val="23"/>
         </w:rPr>
-        <w:t>were also downloaded and run through the same pipeline, identifying potential targets and drugs.</w:t>
-      </w:r>
-    </w:p>
-    <w:p>
-      <w:pPr>
-        <w:rPr>
+        <w:t>,</w:t>
+      </w:r>
+      <w:r>
+        <w:rPr>
+          <w:i/>
           <w:sz w:val="23"/>
           <w:szCs w:val="23"/>
         </w:rPr>
-      </w:pPr>
-      <w:r>
-        <w:rPr>
+        <w:t xml:space="preserve"> and entamoeba</w:t>
+      </w:r>
+      <w:r>
+        <w:rPr>
+          <w:i/>
           <w:sz w:val="23"/>
           <w:szCs w:val="23"/>
         </w:rPr>
+        <w:t xml:space="preserve"> </w:t>
+      </w:r>
+      <w:r>
+        <w:rPr>
+          <w:i/>
+          <w:sz w:val="23"/>
+          <w:szCs w:val="23"/>
+        </w:rPr>
+        <w:t xml:space="preserve">) </w:t>
+      </w:r>
+      <w:r>
+        <w:rPr>
+          <w:sz w:val="23"/>
+          <w:szCs w:val="23"/>
+        </w:rPr>
+        <w:t>were also downloaded and run through the same pipeline, identifying potential targets and drugs.</w:t>
+      </w:r>
+    </w:p>
+    <w:p>
+      <w:pPr>
+        <w:rPr>
+          <w:sz w:val="23"/>
+          <w:szCs w:val="23"/>
+        </w:rPr>
+      </w:pPr>
+      <w:r>
+        <w:rPr>
+          <w:sz w:val="23"/>
+          <w:szCs w:val="23"/>
+        </w:rPr>
         <w:br w:type="page"/>
       </w:r>
     </w:p>
@@ -287,11 +326,145 @@
     <w:p>
       <w:pPr>
         <w:spacing w:line="480" w:lineRule="auto"/>
-        <w:rPr>
+      </w:pPr>
+      <w:r>
+        <w:rPr>
+          <w:i/>
+          <w:iCs/>
+        </w:rPr>
+        <w:t>Neglected Tropical Diseases</w:t>
+      </w:r>
+      <w:r>
+        <w:t xml:space="preserve"> are those diseases that affect tropical areas underserved for health care due to the poverty of those areas.  These diseases affect over a billion people, and damage the economies of these areas at a cost of many billions of dollars.</w:t>
+      </w:r>
+    </w:p>
+    <w:p>
+      <w:pPr>
+        <w:spacing w:line="480" w:lineRule="auto"/>
+      </w:pPr>
+      <w:r>
+        <w:t xml:space="preserve">Repurposing drugs and generating leads for finding new drugs by repurposing targets could be a cost </w:t>
+      </w:r>
+      <w:r>
+        <w:t>-</w:t>
+      </w:r>
+      <w:r>
+        <w:t>effective way for combating these diseases.</w:t>
+      </w:r>
+    </w:p>
+    <w:p>
+      <w:pPr>
+        <w:spacing w:line="480" w:lineRule="auto"/>
+      </w:pPr>
+      <w:proofErr w:type="spellStart"/>
+      <w:r>
+        <w:t>ChEMBL</w:t>
+      </w:r>
+      <w:proofErr w:type="spellEnd"/>
+      <w:r>
+        <w:t xml:space="preserve"> provides a downloadable database that includes drug targets and drug information for those targets, as well as amino acid sequences of the protein targets.  Drug targets tend to be proteins that are important enough to the organism to which they belong that they tend to be conserved.   If we can find a protein sequence in a disease organism that is sufficiently similar to a know target, the protein may be a promising target in that organism, and drugs used against that target may be successful.</w:t>
+      </w:r>
+    </w:p>
+    <w:p>
+      <w:pPr>
+        <w:spacing w:line="480" w:lineRule="auto"/>
+      </w:pPr>
+      <w:r>
+        <w:t xml:space="preserve">Two methods were used to screen proteins from </w:t>
+      </w:r>
+      <w:r>
+        <w:rPr>
+          <w:i/>
+          <w:iCs/>
+        </w:rPr>
+        <w:t>plasmodium falciparum</w:t>
+      </w:r>
+      <w:r>
+        <w:t>, the pathogen that causes the most virulent form of malaria to validate this approach, and the similarity statistics from these screens were uploaded to a new table.  We used BLASTP and HMMER to generate these statistics.</w:t>
+      </w:r>
+    </w:p>
+    <w:p>
+      <w:pPr>
+        <w:spacing w:line="480" w:lineRule="auto"/>
+      </w:pPr>
+      <w:r>
+        <w:t>Using these statistics, we used analytical methods to identify promising targets and drugs.</w:t>
+      </w:r>
+    </w:p>
+    <w:p>
+      <w:pPr>
+        <w:spacing w:line="480" w:lineRule="auto"/>
+      </w:pPr>
+      <w:r>
+        <w:t xml:space="preserve">In addition to </w:t>
+      </w:r>
+      <w:r>
+        <w:rPr>
+          <w:i/>
+          <w:iCs/>
+        </w:rPr>
+        <w:t>p. falciparum</w:t>
+      </w:r>
+      <w:r>
+        <w:t>, we processed the following additional pathogens using [</w:t>
+      </w:r>
+      <w:r>
+        <w:rPr>
+          <w:i/>
+          <w:iCs/>
+        </w:rPr>
+        <w:t>preferred method]</w:t>
+      </w:r>
+      <w:r>
+        <w:t>:</w:t>
+      </w:r>
+    </w:p>
+    <w:p>
+      <w:pPr>
+        <w:spacing w:line="480" w:lineRule="auto"/>
+      </w:pPr>
+      <w:r>
+        <w:t>[</w:t>
+      </w:r>
+      <w:r>
+        <w:rPr>
+          <w:i/>
+          <w:iCs/>
+        </w:rPr>
+        <w:t>pathogen list].</w:t>
+      </w:r>
+      <w:r>
+        <w:rPr>
+          <w:i/>
+          <w:iCs/>
+        </w:rPr>
+        <w:t xml:space="preserve">  </w:t>
+      </w:r>
+      <w:r>
+        <w:t>The statistics were loaded into supplementary tables in the PostgreSQL database.</w:t>
+      </w:r>
+    </w:p>
+    <w:p>
+      <w:pPr>
+        <w:spacing w:line="480" w:lineRule="auto"/>
+        <w:rPr>
+          <w:b/>
+          <w:bCs/>
           <w:sz w:val="23"/>
           <w:szCs w:val="23"/>
         </w:rPr>
       </w:pPr>
+      <w:r>
+        <w:t xml:space="preserve">Queries using the existing </w:t>
+      </w:r>
+      <w:proofErr w:type="spellStart"/>
+      <w:r>
+        <w:t>ChEMBL</w:t>
+      </w:r>
+      <w:proofErr w:type="spellEnd"/>
+      <w:r>
+        <w:t xml:space="preserve"> database, in combination with these similarity statistics were used to identify targets and drugs for each of these pathogens.</w:t>
+      </w:r>
     </w:p>
     <w:p>
       <w:pPr>
@@ -406,17 +579,164 @@
     </w:p>
     <w:p/>
     <w:p>
+      <w:pPr>
+        <w:pStyle w:val="ListParagraph"/>
+        <w:numPr>
+          <w:ilvl w:val="0"/>
+          <w:numId w:val="1"/>
+        </w:numPr>
+      </w:pPr>
+      <w:r>
+        <w:t>Neglected tropical diseases</w:t>
+      </w:r>
+      <w:r>
+        <w:t xml:space="preserve">,  </w:t>
+      </w:r>
+      <w:hyperlink r:id="rId7" w:history="1">
+        <w:r>
+          <w:rPr>
+            <w:rStyle w:val="Hyperlink"/>
+          </w:rPr>
+          <w:t>https://www.who.int/neglected_diseases/diseases/en/</w:t>
+        </w:r>
+      </w:hyperlink>
+    </w:p>
+    <w:p>
+      <w:pPr>
+        <w:pStyle w:val="ListParagraph"/>
+        <w:numPr>
+          <w:ilvl w:val="0"/>
+          <w:numId w:val="1"/>
+        </w:numPr>
+      </w:pPr>
+      <w:r>
+        <w:t>REPURPOSING STRATEGIES FOR TROPICAL DISEASE DRUG</w:t>
+      </w:r>
       <w:r>
         <w:t xml:space="preserve"> </w:t>
       </w:r>
+      <w:r>
+        <w:t>DISCOVERY</w:t>
+      </w:r>
+      <w:r>
+        <w:t xml:space="preserve"> </w:t>
+      </w:r>
+      <w:hyperlink r:id="rId8" w:history="1">
+        <w:r>
+          <w:rPr>
+            <w:rStyle w:val="Hyperlink"/>
+          </w:rPr>
+          <w:t>https://www.ncbi.nlm.nih.gov/pmc/articles/PMC4853260/</w:t>
+        </w:r>
+      </w:hyperlink>
+    </w:p>
+    <w:p>
+      <w:pPr>
+        <w:pStyle w:val="ListParagraph"/>
+        <w:numPr>
+          <w:ilvl w:val="0"/>
+          <w:numId w:val="1"/>
+        </w:numPr>
+      </w:pPr>
+      <w:proofErr w:type="spellStart"/>
+      <w:r>
+        <w:t>Gaulton</w:t>
+      </w:r>
+      <w:proofErr w:type="spellEnd"/>
+      <w:r>
+        <w:t xml:space="preserve"> A, Hersey A, </w:t>
+      </w:r>
+      <w:proofErr w:type="spellStart"/>
+      <w:r>
+        <w:t>Nowotka</w:t>
+      </w:r>
+      <w:proofErr w:type="spellEnd"/>
+      <w:r>
+        <w:t xml:space="preserve"> M, Bento AP, Chambers J, Mendez D, </w:t>
+      </w:r>
+      <w:proofErr w:type="spellStart"/>
+      <w:r>
+        <w:t>Mutowo</w:t>
+      </w:r>
+      <w:proofErr w:type="spellEnd"/>
+      <w:r>
+        <w:t xml:space="preserve"> P, Atkinson F, Bellis LJ, </w:t>
+      </w:r>
+      <w:proofErr w:type="spellStart"/>
+      <w:r>
+        <w:t>Cibrián-Uhalte</w:t>
+      </w:r>
+      <w:proofErr w:type="spellEnd"/>
+      <w:r>
+        <w:t xml:space="preserve"> E, Davies M, Dedman N, Karlsson A, </w:t>
+      </w:r>
+      <w:proofErr w:type="spellStart"/>
+      <w:r>
+        <w:t>Magariños</w:t>
+      </w:r>
+      <w:proofErr w:type="spellEnd"/>
+      <w:r>
+        <w:t xml:space="preserve"> MP, </w:t>
+      </w:r>
+      <w:proofErr w:type="spellStart"/>
+      <w:r>
+        <w:t>Overington</w:t>
+      </w:r>
+      <w:proofErr w:type="spellEnd"/>
+      <w:r>
+        <w:t xml:space="preserve"> JP, </w:t>
+      </w:r>
+      <w:proofErr w:type="spellStart"/>
+      <w:r>
+        <w:t>Papadatos</w:t>
+      </w:r>
+      <w:proofErr w:type="spellEnd"/>
+      <w:r>
+        <w:t xml:space="preserve"> G, Smit I, Leach AR. The </w:t>
+      </w:r>
+      <w:proofErr w:type="spellStart"/>
+      <w:r>
+        <w:t>ChEMBL</w:t>
+      </w:r>
+      <w:proofErr w:type="spellEnd"/>
+      <w:r>
+        <w:t xml:space="preserve"> database in 2017. Nucleic Acids Res. 2017 45(D1</w:t>
+      </w:r>
+      <w:proofErr w:type="gramStart"/>
+      <w:r>
+        <w:t>):D</w:t>
+      </w:r>
+      <w:proofErr w:type="gramEnd"/>
+      <w:r>
+        <w:t>945-D954. DOI: 10.1093/</w:t>
+      </w:r>
+      <w:proofErr w:type="spellStart"/>
+      <w:r>
+        <w:t>nar</w:t>
+      </w:r>
+      <w:proofErr w:type="spellEnd"/>
+      <w:r>
+        <w:t>/gkw1074</w:t>
+      </w:r>
+    </w:p>
+    <w:p>
+      <w:pPr>
+        <w:pStyle w:val="ListParagraph"/>
+        <w:numPr>
+          <w:ilvl w:val="0"/>
+          <w:numId w:val="1"/>
+        </w:numPr>
+      </w:pPr>
+      <w:bookmarkStart w:id="0" w:name="_GoBack"/>
+      <w:bookmarkEnd w:id="0"/>
     </w:p>
     <w:sectPr>
-      <w:headerReference w:type="even" r:id="rId6"/>
-      <w:headerReference w:type="default" r:id="rId7"/>
-      <w:footerReference w:type="even" r:id="rId8"/>
-      <w:footerReference w:type="default" r:id="rId9"/>
-      <w:headerReference w:type="first" r:id="rId10"/>
-      <w:footerReference w:type="first" r:id="rId11"/>
+      <w:headerReference w:type="even" r:id="rId9"/>
+      <w:headerReference w:type="default" r:id="rId10"/>
+      <w:footerReference w:type="even" r:id="rId11"/>
+      <w:footerReference w:type="default" r:id="rId12"/>
+      <w:headerReference w:type="first" r:id="rId13"/>
+      <w:footerReference w:type="first" r:id="rId14"/>
       <w:pgSz w:w="12240" w:h="15840"/>
       <w:pgMar w:top="1440" w:right="1440" w:bottom="1440" w:left="1440" w:header="720" w:footer="720" w:gutter="0"/>
       <w:cols w:space="720"/>
@@ -532,8 +852,6 @@
       </w:rPr>
     </w:sdtEndPr>
     <w:sdtContent>
-      <w:bookmarkStart w:id="0" w:name="_GoBack" w:displacedByCustomXml="prev"/>
-      <w:bookmarkEnd w:id="0" w:displacedByCustomXml="prev"/>
       <w:p>
         <w:pPr>
           <w:pStyle w:val="Footer"/>
@@ -647,6 +965,7 @@
         <w:dataBinding w:prefixMappings="xmlns:ns0='http://purl.org/dc/elements/1.1/' xmlns:ns1='http://schemas.openxmlformats.org/package/2006/metadata/core-properties' " w:xpath="/ns1:coreProperties[1]/ns0:title[1]" w:storeItemID="{6C3C8BC8-F283-45AE-878A-BAB7291924A1}"/>
         <w:text/>
       </w:sdtPr>
+      <w:sdtEndPr/>
       <w:sdtContent>
         <w:r>
           <w:rPr>
@@ -676,6 +995,7 @@
         <w:dataBinding w:prefixMappings="xmlns:ns0='http://purl.org/dc/elements/1.1/' xmlns:ns1='http://schemas.openxmlformats.org/package/2006/metadata/core-properties' " w:xpath="/ns1:coreProperties[1]/ns0:creator[1]" w:storeItemID="{6C3C8BC8-F283-45AE-878A-BAB7291924A1}"/>
         <w:text/>
       </w:sdtPr>
+      <w:sdtEndPr/>
       <w:sdtContent>
         <w:r>
           <w:rPr>
@@ -702,6 +1022,103 @@
     </w:pPr>
   </w:p>
 </w:hdr>
+</file>
+
+<file path=word/numbering.xml><?xml version="1.0" encoding="utf-8"?>
+<w:numbering xmlns:wpc="http://schemas.microsoft.com/office/word/2010/wordprocessingCanvas" xmlns:cx="http://schemas.microsoft.com/office/drawing/2014/chartex" xmlns:cx1="http://schemas.microsoft.com/office/drawing/2015/9/8/chartex" xmlns:cx2="http://schemas.microsoft.com/office/drawing/2015/10/21/chartex" xmlns:cx3="http://schemas.microsoft.com/office/drawing/2016/5/9/chartex" xmlns:cx4="http://schemas.microsoft.com/office/drawing/2016/5/10/chartex" xmlns:cx5="http://schemas.microsoft.com/office/drawing/2016/5/11/chartex" xmlns:cx6="http://schemas.microsoft.com/office/drawing/2016/5/12/chartex" xmlns:cx7="http://schemas.microsoft.com/office/drawing/2016/5/13/chartex" xmlns:cx8="http://schemas.microsoft.com/office/drawing/2016/5/14/chartex" xmlns:mc="http://schemas.openxmlformats.org/markup-compatibility/2006" xmlns:aink="http://schemas.microsoft.com/office/drawing/2016/ink" xmlns:am3d="http://schemas.microsoft.com/office/drawing/2017/model3d" xmlns:o="urn:schemas-microsoft-com:office:office" xmlns:r="http://schemas.openxmlformats.org/officeDocument/2006/relationships" xmlns:m="http://schemas.openxmlformats.org/officeDocument/2006/math" xmlns:v="urn:schemas-microsoft-com:vml" xmlns:wp14="http://schemas.microsoft.com/office/word/2010/wordprocessingDrawing" xmlns:wp="http://schemas.openxmlformats.org/drawingml/2006/wordprocessingDrawing" xmlns:w10="urn:schemas-microsoft-com:office:word" xmlns:w="http://schemas.openxmlformats.org/wordprocessingml/2006/main" xmlns:w14="http://schemas.microsoft.com/office/word/2010/wordml" xmlns:w15="http://schemas.microsoft.com/office/word/2012/wordml" xmlns:w16cid="http://schemas.microsoft.com/office/word/2016/wordml/cid" xmlns:w16se="http://schemas.microsoft.com/office/word/2015/wordml/symex" xmlns:wpg="http://schemas.microsoft.com/office/word/2010/wordprocessingGroup" xmlns:wpi="http://schemas.microsoft.com/office/word/2010/wordprocessingInk" xmlns:wne="http://schemas.microsoft.com/office/word/2006/wordml" xmlns:wps="http://schemas.microsoft.com/office/word/2010/wordprocessingShape" mc:Ignorable="w14 w15 w16se w16cid wp14">
+  <w:abstractNum w:abstractNumId="0" w15:restartNumberingAfterBreak="0">
+    <w:nsid w:val="7B42676F"/>
+    <w:multiLevelType w:val="hybridMultilevel"/>
+    <w:tmpl w:val="4EB863DC"/>
+    <w:lvl w:ilvl="0" w:tplc="412CBF44">
+      <w:start w:val="1"/>
+      <w:numFmt w:val="decimal"/>
+      <w:lvlText w:val="%1."/>
+      <w:lvlJc w:val="left"/>
+      <w:pPr>
+        <w:ind w:left="405" w:hanging="360"/>
+      </w:pPr>
+      <w:rPr>
+        <w:rFonts w:hint="default"/>
+      </w:rPr>
+    </w:lvl>
+    <w:lvl w:ilvl="1" w:tplc="04090019" w:tentative="1">
+      <w:start w:val="1"/>
+      <w:numFmt w:val="lowerLetter"/>
+      <w:lvlText w:val="%2."/>
+      <w:lvlJc w:val="left"/>
+      <w:pPr>
+        <w:ind w:left="1125" w:hanging="360"/>
+      </w:pPr>
+    </w:lvl>
+    <w:lvl w:ilvl="2" w:tplc="0409001B" w:tentative="1">
+      <w:start w:val="1"/>
+      <w:numFmt w:val="lowerRoman"/>
+      <w:lvlText w:val="%3."/>
+      <w:lvlJc w:val="right"/>
+      <w:pPr>
+        <w:ind w:left="1845" w:hanging="180"/>
+      </w:pPr>
+    </w:lvl>
+    <w:lvl w:ilvl="3" w:tplc="0409000F" w:tentative="1">
+      <w:start w:val="1"/>
+      <w:numFmt w:val="decimal"/>
+      <w:lvlText w:val="%4."/>
+      <w:lvlJc w:val="left"/>
+      <w:pPr>
+        <w:ind w:left="2565" w:hanging="360"/>
+      </w:pPr>
+    </w:lvl>
+    <w:lvl w:ilvl="4" w:tplc="04090019" w:tentative="1">
+      <w:start w:val="1"/>
+      <w:numFmt w:val="lowerLetter"/>
+      <w:lvlText w:val="%5."/>
+      <w:lvlJc w:val="left"/>
+      <w:pPr>
+        <w:ind w:left="3285" w:hanging="360"/>
+      </w:pPr>
+    </w:lvl>
+    <w:lvl w:ilvl="5" w:tplc="0409001B" w:tentative="1">
+      <w:start w:val="1"/>
+      <w:numFmt w:val="lowerRoman"/>
+      <w:lvlText w:val="%6."/>
+      <w:lvlJc w:val="right"/>
+      <w:pPr>
+        <w:ind w:left="4005" w:hanging="180"/>
+      </w:pPr>
+    </w:lvl>
+    <w:lvl w:ilvl="6" w:tplc="0409000F" w:tentative="1">
+      <w:start w:val="1"/>
+      <w:numFmt w:val="decimal"/>
+      <w:lvlText w:val="%7."/>
+      <w:lvlJc w:val="left"/>
+      <w:pPr>
+        <w:ind w:left="4725" w:hanging="360"/>
+      </w:pPr>
+    </w:lvl>
+    <w:lvl w:ilvl="7" w:tplc="04090019" w:tentative="1">
+      <w:start w:val="1"/>
+      <w:numFmt w:val="lowerLetter"/>
+      <w:lvlText w:val="%8."/>
+      <w:lvlJc w:val="left"/>
+      <w:pPr>
+        <w:ind w:left="5445" w:hanging="360"/>
+      </w:pPr>
+    </w:lvl>
+    <w:lvl w:ilvl="8" w:tplc="0409001B" w:tentative="1">
+      <w:start w:val="1"/>
+      <w:numFmt w:val="lowerRoman"/>
+      <w:lvlText w:val="%9."/>
+      <w:lvlJc w:val="right"/>
+      <w:pPr>
+        <w:ind w:left="6165" w:hanging="180"/>
+      </w:pPr>
+    </w:lvl>
+  </w:abstractNum>
+  <w:num w:numId="1">
+    <w:abstractNumId w:val="0"/>
+  </w:num>
+</w:numbering>
 </file>
 
 <file path=word/styles.xml><?xml version="1.0" encoding="utf-8"?>
@@ -1275,6 +1692,40 @@
       <w:spacing w:val="15"/>
     </w:rPr>
   </w:style>
+  <w:style w:type="paragraph" w:styleId="ListParagraph">
+    <w:name w:val="List Paragraph"/>
+    <w:basedOn w:val="Normal"/>
+    <w:uiPriority w:val="34"/>
+    <w:qFormat/>
+    <w:rsid w:val="001C132C"/>
+    <w:pPr>
+      <w:ind w:left="720"/>
+      <w:contextualSpacing/>
+    </w:pPr>
+  </w:style>
+  <w:style w:type="character" w:styleId="Hyperlink">
+    <w:name w:val="Hyperlink"/>
+    <w:basedOn w:val="DefaultParagraphFont"/>
+    <w:uiPriority w:val="99"/>
+    <w:unhideWhenUsed/>
+    <w:rsid w:val="001C132C"/>
+    <w:rPr>
+      <w:color w:val="0563C1" w:themeColor="hyperlink"/>
+      <w:u w:val="single"/>
+    </w:rPr>
+  </w:style>
+  <w:style w:type="character" w:styleId="UnresolvedMention">
+    <w:name w:val="Unresolved Mention"/>
+    <w:basedOn w:val="DefaultParagraphFont"/>
+    <w:uiPriority w:val="99"/>
+    <w:semiHidden/>
+    <w:unhideWhenUsed/>
+    <w:rsid w:val="001C132C"/>
+    <w:rPr>
+      <w:color w:val="605E5C"/>
+      <w:shd w:val="clear" w:color="auto" w:fill="E1DFDD"/>
+    </w:rPr>
+  </w:style>
 </w:styles>
 </file>
 
@@ -1342,19 +1793,19 @@
 
 <file path=word/glossary/fontTable.xml><?xml version="1.0" encoding="utf-8"?>
 <w:fonts xmlns:mc="http://schemas.openxmlformats.org/markup-compatibility/2006" xmlns:r="http://schemas.openxmlformats.org/officeDocument/2006/relationships" xmlns:w="http://schemas.openxmlformats.org/wordprocessingml/2006/main" xmlns:w14="http://schemas.microsoft.com/office/word/2010/wordml" xmlns:w15="http://schemas.microsoft.com/office/word/2012/wordml" xmlns:w16cid="http://schemas.microsoft.com/office/word/2016/wordml/cid" xmlns:w16se="http://schemas.microsoft.com/office/word/2015/wordml/symex" mc:Ignorable="w14 w15 w16se w16cid">
+  <w:font w:name="Times New Roman">
+    <w:panose1 w:val="02020603050405020304"/>
+    <w:charset w:val="00"/>
+    <w:family w:val="roman"/>
+    <w:pitch w:val="variable"/>
+    <w:sig w:usb0="E0002EFF" w:usb1="C000785B" w:usb2="00000009" w:usb3="00000000" w:csb0="000001FF" w:csb1="00000000"/>
+  </w:font>
   <w:font w:name="Calibri">
     <w:panose1 w:val="020F0502020204030204"/>
     <w:charset w:val="00"/>
     <w:family w:val="swiss"/>
     <w:pitch w:val="variable"/>
     <w:sig w:usb0="E4002EFF" w:usb1="C000247B" w:usb2="00000009" w:usb3="00000000" w:csb0="000001FF" w:csb1="00000000"/>
-  </w:font>
-  <w:font w:name="Times New Roman">
-    <w:panose1 w:val="02020603050405020304"/>
-    <w:charset w:val="00"/>
-    <w:family w:val="roman"/>
-    <w:pitch w:val="variable"/>
-    <w:sig w:usb0="E0002EFF" w:usb1="C000785B" w:usb2="00000009" w:usb3="00000000" w:csb0="000001FF" w:csb1="00000000"/>
   </w:font>
   <w:font w:name="Calibri Light">
     <w:panose1 w:val="020F0302020204030204"/>
@@ -1384,6 +1835,8 @@
   <w:rsids>
     <w:rsidRoot w:val="00715F75"/>
     <w:rsid w:val="00715F75"/>
+    <w:rsid w:val="007E5C56"/>
+    <w:rsid w:val="00AA597D"/>
     <w:rsid w:val="00AC2FBE"/>
   </w:rsids>
   <m:mathPr>

</xml_diff>

<commit_message>
Pathogen list updated from syllabus. Introduction revised.
</commit_message>
<xml_diff>
--- a/Paralog Targets for Neglected Diseases.docx
+++ b/Paralog Targets for Neglected Diseases.docx
@@ -80,21 +80,13 @@
         <w:spacing w:line="480" w:lineRule="auto"/>
       </w:pPr>
       <w:r>
-        <w:t xml:space="preserve">  This paper describes a method that can be used to discover and repurpose existing drugs and drug targets by discovering cross species genomic sequence similarities. It uses public domain databases (</w:t>
-      </w:r>
-      <w:proofErr w:type="spellStart"/>
-      <w:r>
-        <w:t>Ch</w:t>
+        <w:t xml:space="preserve">  This paper describes a method that can be used to discover and repurpose existing drugs and drug targets by discovering cross species genomic sequence similarities. It uses public domain databases (Ch</w:t>
       </w:r>
       <w:r>
         <w:t>E</w:t>
       </w:r>
       <w:r>
-        <w:t>MBL</w:t>
-      </w:r>
-      <w:proofErr w:type="spellEnd"/>
-      <w:r>
-        <w:t xml:space="preserve">, EnSEMBL, NCBI) and open source software to find measures of sequence </w:t>
+        <w:t xml:space="preserve">MBL, EnSEMBL, NCBI) and open source software to find measures of sequence </w:t>
       </w:r>
       <w:r>
         <w:t>similarity</w:t>
@@ -165,13 +157,8 @@
           <w:szCs w:val="23"/>
         </w:rPr>
       </w:pPr>
-      <w:proofErr w:type="spellStart"/>
-      <w:r>
-        <w:t>ChEMBL</w:t>
-      </w:r>
-      <w:proofErr w:type="spellEnd"/>
-      <w:r>
-        <w:t xml:space="preserve"> provides a PostgreSQL database that contains a list of thousands of targets and target protein sequences as well as ligands for those targets.  </w:t>
+      <w:r>
+        <w:t xml:space="preserve">ChEMBL provides a PostgreSQL database that contains a list of thousands of targets and target protein sequences as well as ligands for those targets.  </w:t>
       </w:r>
       <w:r>
         <w:t xml:space="preserve">Using this database and open source software, </w:t>
@@ -197,7 +184,7 @@
           <w:sz w:val="23"/>
           <w:szCs w:val="23"/>
         </w:rPr>
-        <w:t>Six</w:t>
+        <w:t>Seven</w:t>
       </w:r>
       <w:r>
         <w:rPr>
@@ -205,6 +192,15 @@
           <w:szCs w:val="23"/>
         </w:rPr>
         <w:t xml:space="preserve"> other pathogens (</w:t>
+      </w:r>
+      <w:r>
+        <w:rPr>
+          <w:i/>
+          <w:iCs/>
+          <w:sz w:val="23"/>
+          <w:szCs w:val="23"/>
+        </w:rPr>
+        <w:t xml:space="preserve">Plasmodium Vivax, </w:t>
       </w:r>
       <w:r>
         <w:rPr>
@@ -212,22 +208,14 @@
           <w:sz w:val="23"/>
           <w:szCs w:val="23"/>
         </w:rPr>
-        <w:t xml:space="preserve">Trypanosoma Brucei, Trypanosoma Cruzi, Leishmania </w:t>
-      </w:r>
-      <w:proofErr w:type="gramStart"/>
+        <w:t>Toxoplasma Gondii,</w:t>
+      </w:r>
       <w:r>
         <w:rPr>
           <w:i/>
           <w:sz w:val="23"/>
           <w:szCs w:val="23"/>
         </w:rPr>
-        <w:t xml:space="preserve">Major, </w:t>
-      </w:r>
-      <w:r>
-        <w:rPr>
-          <w:sz w:val="23"/>
-          <w:szCs w:val="23"/>
-        </w:rPr>
         <w:t xml:space="preserve"> </w:t>
       </w:r>
       <w:r>
@@ -236,16 +224,15 @@
           <w:sz w:val="23"/>
           <w:szCs w:val="23"/>
         </w:rPr>
-        <w:t>Chlamidia</w:t>
-      </w:r>
-      <w:proofErr w:type="gramEnd"/>
+        <w:t xml:space="preserve">Trypanosoma Brucei, Trypanosoma Cruzi, Leishmania Major, </w:t>
+      </w:r>
       <w:r>
         <w:rPr>
           <w:i/>
           <w:sz w:val="23"/>
           <w:szCs w:val="23"/>
         </w:rPr>
-        <w:t xml:space="preserve"> trachomatis, Toxoplasma Gondii</w:t>
+        <w:t>and entamoeba</w:t>
       </w:r>
       <w:r>
         <w:rPr>
@@ -253,7 +240,7 @@
           <w:sz w:val="23"/>
           <w:szCs w:val="23"/>
         </w:rPr>
-        <w:t>,</w:t>
+        <w:t xml:space="preserve"> </w:t>
       </w:r>
       <w:r>
         <w:rPr>
@@ -261,44 +248,28 @@
           <w:sz w:val="23"/>
           <w:szCs w:val="23"/>
         </w:rPr>
-        <w:t xml:space="preserve"> and entamoeba</w:t>
-      </w:r>
-      <w:r>
-        <w:rPr>
-          <w:i/>
+        <w:t xml:space="preserve">) </w:t>
+      </w:r>
+      <w:r>
+        <w:rPr>
           <w:sz w:val="23"/>
           <w:szCs w:val="23"/>
         </w:rPr>
-        <w:t xml:space="preserve"> </w:t>
-      </w:r>
-      <w:r>
-        <w:rPr>
-          <w:i/>
+        <w:t>were also downloaded and run through the same pipeline, identifying potential targets and drugs.</w:t>
+      </w:r>
+    </w:p>
+    <w:p>
+      <w:pPr>
+        <w:rPr>
           <w:sz w:val="23"/>
           <w:szCs w:val="23"/>
         </w:rPr>
-        <w:t xml:space="preserve">) </w:t>
-      </w:r>
+      </w:pPr>
       <w:r>
         <w:rPr>
           <w:sz w:val="23"/>
           <w:szCs w:val="23"/>
         </w:rPr>
-        <w:t>were also downloaded and run through the same pipeline, identifying potential targets and drugs.</w:t>
-      </w:r>
-    </w:p>
-    <w:p>
-      <w:pPr>
-        <w:rPr>
-          <w:sz w:val="23"/>
-          <w:szCs w:val="23"/>
-        </w:rPr>
-      </w:pPr>
-      <w:r>
-        <w:rPr>
-          <w:sz w:val="23"/>
-          <w:szCs w:val="23"/>
-        </w:rPr>
         <w:br w:type="page"/>
       </w:r>
     </w:p>
@@ -356,13 +327,8 @@
       <w:pPr>
         <w:spacing w:line="480" w:lineRule="auto"/>
       </w:pPr>
-      <w:proofErr w:type="spellStart"/>
-      <w:r>
-        <w:t>ChEMBL</w:t>
-      </w:r>
-      <w:proofErr w:type="spellEnd"/>
-      <w:r>
-        <w:t xml:space="preserve"> provides a downloadable database that includes drug targets and drug information for those targets, as well as amino acid sequences of the protein targets.  Drug targets tend to be proteins that are important enough to the organism to which they belong that they tend to be conserved.   If we can find a protein sequence in a disease organism that is sufficiently similar to a know target, the protein may be a promising target in that organism, and drugs used against that target may be successful.</w:t>
+      <w:r>
+        <w:t>ChEMBL provides a downloadable database that includes drug targets and drug information for those targets, as well as amino acid sequences of the protein targets.  Drug targets tend to be proteins that are important enough to the organism to which they belong that they tend to be conserved.   If we can find a protein sequence in a disease organism that is sufficiently similar to a know target, the protein may be a promising target in that organism, and drugs used against that target may be successful.</w:t>
       </w:r>
     </w:p>
     <w:p>
@@ -370,68 +336,83 @@
         <w:spacing w:line="480" w:lineRule="auto"/>
       </w:pPr>
       <w:r>
-        <w:t xml:space="preserve">Two methods were used to screen proteins from </w:t>
+        <w:t>The analysis pipeline uses [BLASTP or HMMER] to produce similarity reports, parse the results, and upload to supplementary tables in the PostgreSQL database.</w:t>
+      </w:r>
+    </w:p>
+    <w:p>
+      <w:pPr>
+        <w:spacing w:line="480" w:lineRule="auto"/>
+      </w:pPr>
+      <w:r>
+        <w:t>Database queries</w:t>
+      </w:r>
+      <w:r>
+        <w:t xml:space="preserve"> identify promising targets and drugs</w:t>
+      </w:r>
+      <w:r>
+        <w:t xml:space="preserve"> according to criteria developed  and implemented in R</w:t>
+      </w:r>
+      <w:r>
+        <w:t>.</w:t>
+      </w:r>
+    </w:p>
+    <w:p>
+      <w:pPr>
+        <w:spacing w:line="480" w:lineRule="auto"/>
+      </w:pPr>
+      <w:r>
+        <w:t xml:space="preserve">In addition to </w:t>
       </w:r>
       <w:r>
         <w:rPr>
           <w:i/>
           <w:iCs/>
         </w:rPr>
-        <w:t>plasmodium falciparum</w:t>
-      </w:r>
-      <w:r>
-        <w:t>, the pathogen that causes the most virulent form of malaria to validate this approach, and the similarity statistics from these screens were uploaded to a new table.  We used BLASTP and HMMER to generate these statistics.</w:t>
-      </w:r>
-    </w:p>
-    <w:p>
-      <w:pPr>
-        <w:spacing w:line="480" w:lineRule="auto"/>
-      </w:pPr>
-      <w:r>
-        <w:t>Using these statistics, we used analytical methods to identify promising targets and drugs.</w:t>
-      </w:r>
-    </w:p>
-    <w:p>
-      <w:pPr>
-        <w:spacing w:line="480" w:lineRule="auto"/>
-      </w:pPr>
-      <w:r>
-        <w:t xml:space="preserve">In addition to </w:t>
+        <w:t>p. falciparum</w:t>
+      </w:r>
+      <w:r>
+        <w:t>, we processed the following additional pathogens using [</w:t>
       </w:r>
       <w:r>
         <w:rPr>
           <w:i/>
           <w:iCs/>
         </w:rPr>
-        <w:t>p. falciparum</w:t>
-      </w:r>
-      <w:r>
-        <w:t>, we processed the following additional pathogens using [</w:t>
+        <w:t>preferred method]</w:t>
+      </w:r>
+      <w:r>
+        <w:t>:</w:t>
+      </w:r>
+    </w:p>
+    <w:p>
+      <w:pPr>
+        <w:spacing w:line="480" w:lineRule="auto"/>
+      </w:pPr>
+      <w:r>
+        <w:t>[</w:t>
       </w:r>
       <w:r>
         <w:rPr>
           <w:i/>
           <w:iCs/>
         </w:rPr>
-        <w:t>preferred method]</w:t>
-      </w:r>
-      <w:r>
-        <w:t>:</w:t>
-      </w:r>
-    </w:p>
-    <w:p>
-      <w:pPr>
-        <w:spacing w:line="480" w:lineRule="auto"/>
-      </w:pPr>
-      <w:r>
-        <w:t>[</w:t>
+        <w:t>pathogen list</w:t>
       </w:r>
       <w:r>
         <w:rPr>
           <w:i/>
           <w:iCs/>
         </w:rPr>
-        <w:t>pathogen list].</w:t>
+        <w:t>, see abstract</w:t>
+      </w:r>
+      <w:bookmarkStart w:id="0" w:name="_GoBack"/>
+      <w:bookmarkEnd w:id="0"/>
+      <w:r>
+        <w:rPr>
+          <w:i/>
+          <w:iCs/>
+        </w:rPr>
+        <w:t>].</w:t>
       </w:r>
       <w:r>
         <w:rPr>
@@ -455,13 +436,11 @@
         </w:rPr>
       </w:pPr>
       <w:r>
-        <w:t xml:space="preserve">Queries using the existing </w:t>
-      </w:r>
-      <w:proofErr w:type="spellStart"/>
-      <w:r>
-        <w:t>ChEMBL</w:t>
-      </w:r>
-      <w:proofErr w:type="spellEnd"/>
+        <w:t>Queries using the existing ChEMBL</w:t>
+      </w:r>
+      <w:r>
+        <w:t>_25</w:t>
+      </w:r>
       <w:r>
         <w:t xml:space="preserve"> database, in combination with these similarity statistics were used to identify targets and drugs for each of these pathogens.</w:t>
       </w:r>
@@ -638,85 +617,8 @@
           <w:numId w:val="1"/>
         </w:numPr>
       </w:pPr>
-      <w:proofErr w:type="spellStart"/>
-      <w:r>
-        <w:t>Gaulton</w:t>
-      </w:r>
-      <w:proofErr w:type="spellEnd"/>
-      <w:r>
-        <w:t xml:space="preserve"> A, Hersey A, </w:t>
-      </w:r>
-      <w:proofErr w:type="spellStart"/>
-      <w:r>
-        <w:t>Nowotka</w:t>
-      </w:r>
-      <w:proofErr w:type="spellEnd"/>
-      <w:r>
-        <w:t xml:space="preserve"> M, Bento AP, Chambers J, Mendez D, </w:t>
-      </w:r>
-      <w:proofErr w:type="spellStart"/>
-      <w:r>
-        <w:t>Mutowo</w:t>
-      </w:r>
-      <w:proofErr w:type="spellEnd"/>
-      <w:r>
-        <w:t xml:space="preserve"> P, Atkinson F, Bellis LJ, </w:t>
-      </w:r>
-      <w:proofErr w:type="spellStart"/>
-      <w:r>
-        <w:t>Cibrián-Uhalte</w:t>
-      </w:r>
-      <w:proofErr w:type="spellEnd"/>
-      <w:r>
-        <w:t xml:space="preserve"> E, Davies M, Dedman N, Karlsson A, </w:t>
-      </w:r>
-      <w:proofErr w:type="spellStart"/>
-      <w:r>
-        <w:t>Magariños</w:t>
-      </w:r>
-      <w:proofErr w:type="spellEnd"/>
-      <w:r>
-        <w:t xml:space="preserve"> MP, </w:t>
-      </w:r>
-      <w:proofErr w:type="spellStart"/>
-      <w:r>
-        <w:t>Overington</w:t>
-      </w:r>
-      <w:proofErr w:type="spellEnd"/>
-      <w:r>
-        <w:t xml:space="preserve"> JP, </w:t>
-      </w:r>
-      <w:proofErr w:type="spellStart"/>
-      <w:r>
-        <w:t>Papadatos</w:t>
-      </w:r>
-      <w:proofErr w:type="spellEnd"/>
-      <w:r>
-        <w:t xml:space="preserve"> G, Smit I, Leach AR. The </w:t>
-      </w:r>
-      <w:proofErr w:type="spellStart"/>
-      <w:r>
-        <w:t>ChEMBL</w:t>
-      </w:r>
-      <w:proofErr w:type="spellEnd"/>
-      <w:r>
-        <w:t xml:space="preserve"> database in 2017. Nucleic Acids Res. 2017 45(D1</w:t>
-      </w:r>
-      <w:proofErr w:type="gramStart"/>
-      <w:r>
-        <w:t>):D</w:t>
-      </w:r>
-      <w:proofErr w:type="gramEnd"/>
-      <w:r>
-        <w:t>945-D954. DOI: 10.1093/</w:t>
-      </w:r>
-      <w:proofErr w:type="spellStart"/>
-      <w:r>
-        <w:t>nar</w:t>
-      </w:r>
-      <w:proofErr w:type="spellEnd"/>
-      <w:r>
-        <w:t>/gkw1074</w:t>
+      <w:r>
+        <w:t>Gaulton A, Hersey A, Nowotka M, Bento AP, Chambers J, Mendez D, Mutowo P, Atkinson F, Bellis LJ, Cibrián-Uhalte E, Davies M, Dedman N, Karlsson A, Magariños MP, Overington JP, Papadatos G, Smit I, Leach AR. The ChEMBL database in 2017. Nucleic Acids Res. 2017 45(D1):D945-D954. DOI: 10.1093/nar/gkw1074</w:t>
       </w:r>
     </w:p>
     <w:p>
@@ -727,8 +629,6 @@
           <w:numId w:val="1"/>
         </w:numPr>
       </w:pPr>
-      <w:bookmarkStart w:id="0" w:name="_GoBack"/>
-      <w:bookmarkEnd w:id="0"/>
     </w:p>
     <w:sectPr>
       <w:headerReference w:type="even" r:id="rId9"/>
@@ -1838,6 +1738,7 @@
     <w:rsid w:val="007E5C56"/>
     <w:rsid w:val="00AA597D"/>
     <w:rsid w:val="00AC2FBE"/>
+    <w:rsid w:val="00D560C9"/>
   </w:rsids>
   <m:mathPr>
     <m:mathFont m:val="Cambria Math"/>

</xml_diff>

<commit_message>
Correct capitolization and spelling.
</commit_message>
<xml_diff>
--- a/Paralog Targets for Neglected Diseases.docx
+++ b/Paralog Targets for Neglected Diseases.docx
@@ -200,31 +200,131 @@
           <w:sz w:val="23"/>
           <w:szCs w:val="23"/>
         </w:rPr>
-        <w:t xml:space="preserve">Plasmodium Vivax, </w:t>
-      </w:r>
-      <w:r>
-        <w:rPr>
-          <w:i/>
-          <w:sz w:val="23"/>
-          <w:szCs w:val="23"/>
-        </w:rPr>
-        <w:t xml:space="preserve">Toxoplasma Gondii, </w:t>
-      </w:r>
-      <w:r>
-        <w:rPr>
-          <w:i/>
-          <w:sz w:val="23"/>
-          <w:szCs w:val="23"/>
-        </w:rPr>
-        <w:t xml:space="preserve">Trypanosoma Brucei, Trypanosoma Cruzi, Leishmania Major, </w:t>
-      </w:r>
-      <w:r>
-        <w:rPr>
-          <w:i/>
-          <w:sz w:val="23"/>
-          <w:szCs w:val="23"/>
-        </w:rPr>
-        <w:t>and entamoeba</w:t>
+        <w:t xml:space="preserve">Plasmodium </w:t>
+      </w:r>
+      <w:r>
+        <w:rPr>
+          <w:i/>
+          <w:iCs/>
+          <w:sz w:val="23"/>
+          <w:szCs w:val="23"/>
+        </w:rPr>
+        <w:t>v</w:t>
+      </w:r>
+      <w:r>
+        <w:rPr>
+          <w:i/>
+          <w:iCs/>
+          <w:sz w:val="23"/>
+          <w:szCs w:val="23"/>
+        </w:rPr>
+        <w:t xml:space="preserve">ivax, </w:t>
+      </w:r>
+      <w:r>
+        <w:rPr>
+          <w:i/>
+          <w:sz w:val="23"/>
+          <w:szCs w:val="23"/>
+        </w:rPr>
+        <w:t xml:space="preserve">Toxoplasma </w:t>
+      </w:r>
+      <w:r>
+        <w:rPr>
+          <w:i/>
+          <w:sz w:val="23"/>
+          <w:szCs w:val="23"/>
+        </w:rPr>
+        <w:t>g</w:t>
+      </w:r>
+      <w:r>
+        <w:rPr>
+          <w:i/>
+          <w:sz w:val="23"/>
+          <w:szCs w:val="23"/>
+        </w:rPr>
+        <w:t xml:space="preserve">ondii, </w:t>
+      </w:r>
+      <w:r>
+        <w:rPr>
+          <w:i/>
+          <w:sz w:val="23"/>
+          <w:szCs w:val="23"/>
+        </w:rPr>
+        <w:t xml:space="preserve">Trypanosoma </w:t>
+      </w:r>
+      <w:r>
+        <w:rPr>
+          <w:i/>
+          <w:sz w:val="23"/>
+          <w:szCs w:val="23"/>
+        </w:rPr>
+        <w:t>b</w:t>
+      </w:r>
+      <w:r>
+        <w:rPr>
+          <w:i/>
+          <w:sz w:val="23"/>
+          <w:szCs w:val="23"/>
+        </w:rPr>
+        <w:t xml:space="preserve">rucei, Trypanosoma </w:t>
+      </w:r>
+      <w:r>
+        <w:rPr>
+          <w:i/>
+          <w:sz w:val="23"/>
+          <w:szCs w:val="23"/>
+        </w:rPr>
+        <w:t>c</w:t>
+      </w:r>
+      <w:r>
+        <w:rPr>
+          <w:i/>
+          <w:sz w:val="23"/>
+          <w:szCs w:val="23"/>
+        </w:rPr>
+        <w:t xml:space="preserve">ruzi, Leishmania </w:t>
+      </w:r>
+      <w:r>
+        <w:rPr>
+          <w:i/>
+          <w:sz w:val="23"/>
+          <w:szCs w:val="23"/>
+        </w:rPr>
+        <w:t>m</w:t>
+      </w:r>
+      <w:r>
+        <w:rPr>
+          <w:i/>
+          <w:sz w:val="23"/>
+          <w:szCs w:val="23"/>
+        </w:rPr>
+        <w:t xml:space="preserve">ajor, </w:t>
+      </w:r>
+      <w:r>
+        <w:rPr>
+          <w:i/>
+          <w:sz w:val="23"/>
+          <w:szCs w:val="23"/>
+        </w:rPr>
+        <w:t xml:space="preserve">and </w:t>
+      </w:r>
+      <w:r>
+        <w:rPr>
+          <w:i/>
+          <w:sz w:val="23"/>
+          <w:szCs w:val="23"/>
+        </w:rPr>
+        <w:t>E</w:t>
+      </w:r>
+      <w:bookmarkStart w:id="0" w:name="_GoBack"/>
+      <w:bookmarkEnd w:id="0"/>
+      <w:r>
+        <w:rPr>
+          <w:i/>
+          <w:sz w:val="23"/>
+          <w:szCs w:val="23"/>
+        </w:rPr>
+        <w:t>ntamoeba</w:t>
       </w:r>
       <w:r>
         <w:rPr>
@@ -328,12 +428,7 @@
         <w:spacing w:line="480" w:lineRule="auto"/>
       </w:pPr>
       <w:r>
-        <w:t>The analysis pipeline uses [BLASTP or HMM</w:t>
-      </w:r>
-      <w:bookmarkStart w:id="0" w:name="_GoBack"/>
-      <w:bookmarkEnd w:id="0"/>
-      <w:r>
-        <w:t>] to produce similarity reports, parse the results, and upload to supplementary tables in the PostgreSQL database.</w:t>
+        <w:t>The analysis pipeline uses [BLASTP or HMM] to produce similarity reports, parse the results, and upload to supplementary tables in the PostgreSQL database.</w:t>
       </w:r>
     </w:p>
     <w:p>
@@ -1729,6 +1824,7 @@
   </w:compat>
   <w:rsids>
     <w:rsidRoot w:val="00715F75"/>
+    <w:rsid w:val="0051726B"/>
     <w:rsid w:val="00715F75"/>
     <w:rsid w:val="007E5C56"/>
     <w:rsid w:val="00AA597D"/>

</xml_diff>

<commit_message>
Add citations. Add graphical abstract graphic. Mention comparison of BLASTP and HMMER efficacy.
</commit_message>
<xml_diff>
--- a/Paralog Targets for Neglected Diseases.docx
+++ b/Paralog Targets for Neglected Diseases.docx
@@ -80,13 +80,21 @@
         <w:spacing w:line="480" w:lineRule="auto"/>
       </w:pPr>
       <w:r>
-        <w:t xml:space="preserve">  This paper describes a method that can be used to discover and repurpose existing drugs and drug targets by discovering cross species genomic sequence similarities. It uses public domain databases (Ch</w:t>
+        <w:t xml:space="preserve">  This paper describes a method that can be used to discover and repurpose existing drugs and drug targets by discovering cross species genomic sequence similarities. It uses public domain databases (</w:t>
+      </w:r>
+      <w:proofErr w:type="spellStart"/>
+      <w:r>
+        <w:t>Ch</w:t>
       </w:r>
       <w:r>
         <w:t>E</w:t>
       </w:r>
       <w:r>
-        <w:t xml:space="preserve">MBL, EnSEMBL, NCBI) and open source software to find measures of sequence </w:t>
+        <w:t>MBL</w:t>
+      </w:r>
+      <w:proofErr w:type="spellEnd"/>
+      <w:r>
+        <w:t xml:space="preserve">, EnSEMBL, NCBI) and open source software to find measures of sequence </w:t>
       </w:r>
       <w:r>
         <w:t>similarity</w:t>
@@ -157,8 +165,13 @@
           <w:szCs w:val="23"/>
         </w:rPr>
       </w:pPr>
-      <w:r>
-        <w:t xml:space="preserve">ChEMBL provides a PostgreSQL database that contains a list of thousands of targets and target protein sequences as well as ligands for those targets.  </w:t>
+      <w:proofErr w:type="spellStart"/>
+      <w:r>
+        <w:t>ChEMBL</w:t>
+      </w:r>
+      <w:proofErr w:type="spellEnd"/>
+      <w:r>
+        <w:t xml:space="preserve"> provides a PostgreSQL database that contains a list of thousands of targets and target protein sequences as well as ligands for those targets.  </w:t>
       </w:r>
       <w:r>
         <w:t xml:space="preserve">Using this database and open source software, </w:t>
@@ -168,30 +181,7 @@
           <w:sz w:val="23"/>
           <w:szCs w:val="23"/>
         </w:rPr>
-        <w:t>this paper identified 29 distinct drugs and 592 targets validating this approach.</w:t>
-      </w:r>
-    </w:p>
-    <w:p>
-      <w:pPr>
-        <w:spacing w:line="480" w:lineRule="auto"/>
-        <w:rPr>
-          <w:sz w:val="23"/>
-          <w:szCs w:val="23"/>
-        </w:rPr>
-      </w:pPr>
-      <w:r>
-        <w:rPr>
-          <w:sz w:val="23"/>
-          <w:szCs w:val="23"/>
-        </w:rPr>
-        <w:t>Seven</w:t>
-      </w:r>
-      <w:r>
-        <w:rPr>
-          <w:sz w:val="23"/>
-          <w:szCs w:val="23"/>
-        </w:rPr>
-        <w:t xml:space="preserve"> other pathogens (</w:t>
+        <w:t xml:space="preserve">this paper identified </w:t>
       </w:r>
       <w:r>
         <w:rPr>
@@ -200,7 +190,14 @@
           <w:sz w:val="23"/>
           <w:szCs w:val="23"/>
         </w:rPr>
-        <w:t xml:space="preserve">Plasmodium </w:t>
+        <w:t>[&lt;number&gt;]</w:t>
+      </w:r>
+      <w:r>
+        <w:rPr>
+          <w:sz w:val="23"/>
+          <w:szCs w:val="23"/>
+        </w:rPr>
+        <w:t xml:space="preserve"> distinct drugs and </w:t>
       </w:r>
       <w:r>
         <w:rPr>
@@ -209,7 +206,37 @@
           <w:sz w:val="23"/>
           <w:szCs w:val="23"/>
         </w:rPr>
-        <w:t>v</w:t>
+        <w:t>[&lt;number&gt;]</w:t>
+      </w:r>
+      <w:r>
+        <w:rPr>
+          <w:sz w:val="23"/>
+          <w:szCs w:val="23"/>
+        </w:rPr>
+        <w:t xml:space="preserve"> targets validating this approach.</w:t>
+      </w:r>
+    </w:p>
+    <w:p>
+      <w:pPr>
+        <w:spacing w:line="480" w:lineRule="auto"/>
+        <w:rPr>
+          <w:sz w:val="23"/>
+          <w:szCs w:val="23"/>
+        </w:rPr>
+      </w:pPr>
+      <w:r>
+        <w:rPr>
+          <w:sz w:val="23"/>
+          <w:szCs w:val="23"/>
+        </w:rPr>
+        <w:t>Seven</w:t>
+      </w:r>
+      <w:r>
+        <w:rPr>
+          <w:sz w:val="23"/>
+          <w:szCs w:val="23"/>
+        </w:rPr>
+        <w:t xml:space="preserve"> other pathogens (</w:t>
       </w:r>
       <w:r>
         <w:rPr>
@@ -218,6 +245,24 @@
           <w:sz w:val="23"/>
           <w:szCs w:val="23"/>
         </w:rPr>
+        <w:t xml:space="preserve">Plasmodium </w:t>
+      </w:r>
+      <w:r>
+        <w:rPr>
+          <w:i/>
+          <w:iCs/>
+          <w:sz w:val="23"/>
+          <w:szCs w:val="23"/>
+        </w:rPr>
+        <w:t>v</w:t>
+      </w:r>
+      <w:r>
+        <w:rPr>
+          <w:i/>
+          <w:iCs/>
+          <w:sz w:val="23"/>
+          <w:szCs w:val="23"/>
+        </w:rPr>
         <w:t xml:space="preserve">ivax, </w:t>
       </w:r>
       <w:r>
@@ -316,8 +361,6 @@
         </w:rPr>
         <w:t>E</w:t>
       </w:r>
-      <w:bookmarkStart w:id="0" w:name="_GoBack"/>
-      <w:bookmarkEnd w:id="0"/>
       <w:r>
         <w:rPr>
           <w:i/>
@@ -398,7 +441,16 @@
         <w:t>Neglected Tropical Diseases</w:t>
       </w:r>
       <w:r>
-        <w:t xml:space="preserve"> are those diseases that affect tropical areas underserved for health care due to the poverty of those areas.  These diseases affect over a billion people, and damage the economies of these areas at a cost of many billions of dollars.</w:t>
+        <w:t xml:space="preserve"> are those diseases that affect tropical areas underserved for health care due to the poverty of those areas.  These diseases affect over a billion people, and damage the economies of these areas at a cost of many billions of dollars</w:t>
+      </w:r>
+      <w:r>
+        <w:rPr>
+          <w:rStyle w:val="FootnoteReference"/>
+        </w:rPr>
+        <w:footnoteReference w:id="1"/>
+      </w:r>
+      <w:r>
+        <w:t>.</w:t>
       </w:r>
     </w:p>
     <w:p>
@@ -412,7 +464,10 @@
         <w:t>-</w:t>
       </w:r>
       <w:r>
-        <w:t>effective way for combating these diseases.</w:t>
+        <w:t>effective way for combating these diseases</w:t>
+      </w:r>
+      <w:r>
+        <w:t>.</w:t>
       </w:r>
     </w:p>
     <w:p>
@@ -420,7 +475,66 @@
         <w:spacing w:line="480" w:lineRule="auto"/>
       </w:pPr>
       <w:r>
-        <w:t>ChEMBL provides a downloadable database that includes drug targets and drug information for those targets, as well as amino acid sequences of the protein targets.  Drug targets tend to be proteins that are important enough to the organism to which they belong that they tend to be conserved.   If we can find a protein sequence in a disease organism that is sufficiently similar to a know target, the protein may be a promising target in that organism, and drugs used against that target may be successful.</w:t>
+        <w:rPr>
+          <w:noProof/>
+        </w:rPr>
+        <w:drawing>
+          <wp:inline distT="0" distB="0" distL="0" distR="0" wp14:anchorId="4E846892" wp14:editId="1369C196">
+            <wp:extent cx="4286250" cy="3162300"/>
+            <wp:effectExtent l="0" t="0" r="0" b="0"/>
+            <wp:docPr id="1" name="Picture 1"/>
+            <wp:cNvGraphicFramePr>
+              <a:graphicFrameLocks xmlns:a="http://schemas.openxmlformats.org/drawingml/2006/main" noChangeAspect="1"/>
+            </wp:cNvGraphicFramePr>
+            <a:graphic xmlns:a="http://schemas.openxmlformats.org/drawingml/2006/main">
+              <a:graphicData uri="http://schemas.openxmlformats.org/drawingml/2006/picture">
+                <pic:pic xmlns:pic="http://schemas.openxmlformats.org/drawingml/2006/picture">
+                  <pic:nvPicPr>
+                    <pic:cNvPr id="0" name="Picture 1"/>
+                    <pic:cNvPicPr>
+                      <a:picLocks noChangeAspect="1" noChangeArrowheads="1"/>
+                    </pic:cNvPicPr>
+                  </pic:nvPicPr>
+                  <pic:blipFill>
+                    <a:blip r:embed="rId8">
+                      <a:extLst>
+                        <a:ext uri="{28A0092B-C50C-407E-A947-70E740481C1C}">
+                          <a14:useLocalDpi xmlns:a14="http://schemas.microsoft.com/office/drawing/2010/main" val="0"/>
+                        </a:ext>
+                      </a:extLst>
+                    </a:blip>
+                    <a:srcRect/>
+                    <a:stretch>
+                      <a:fillRect/>
+                    </a:stretch>
+                  </pic:blipFill>
+                  <pic:spPr bwMode="auto">
+                    <a:xfrm>
+                      <a:off x="0" y="0"/>
+                      <a:ext cx="4286250" cy="3162300"/>
+                    </a:xfrm>
+                    <a:prstGeom prst="rect">
+                      <a:avLst/>
+                    </a:prstGeom>
+                    <a:noFill/>
+                    <a:ln>
+                      <a:noFill/>
+                    </a:ln>
+                  </pic:spPr>
+                </pic:pic>
+              </a:graphicData>
+            </a:graphic>
+          </wp:inline>
+        </w:drawing>
+      </w:r>
+      <w:r>
+        <w:t xml:space="preserve"> </w:t>
+      </w:r>
+      <w:r>
+        <w:rPr>
+          <w:rStyle w:val="FootnoteReference"/>
+        </w:rPr>
+        <w:footnoteReference w:id="2"/>
       </w:r>
     </w:p>
     <w:p>
@@ -428,7 +542,7 @@
         <w:spacing w:line="480" w:lineRule="auto"/>
       </w:pPr>
       <w:r>
-        <w:t>The analysis pipeline uses [BLASTP or HMM] to produce similarity reports, parse the results, and upload to supplementary tables in the PostgreSQL database.</w:t>
+        <w:t>This graphical abstract, taken from the article by Dana Klug, et al.</w:t>
       </w:r>
     </w:p>
     <w:p>
@@ -436,79 +550,211 @@
         <w:spacing w:line="480" w:lineRule="auto"/>
       </w:pPr>
       <w:r>
-        <w:t>Database queries</w:t>
-      </w:r>
-      <w:r>
-        <w:t xml:space="preserve"> identify promising targets and drugs</w:t>
-      </w:r>
-      <w:r>
-        <w:t xml:space="preserve"> according to criteria developed  and implemented in R</w:t>
-      </w:r>
-      <w:r>
-        <w:t>.</w:t>
-      </w:r>
-    </w:p>
-    <w:p>
-      <w:pPr>
-        <w:spacing w:line="480" w:lineRule="auto"/>
-      </w:pPr>
-      <w:r>
-        <w:t xml:space="preserve">In addition to </w:t>
+        <w:t xml:space="preserve">This paper describes a method for </w:t>
       </w:r>
       <w:r>
         <w:rPr>
           <w:i/>
           <w:iCs/>
         </w:rPr>
-        <w:t>p. falciparum</w:t>
-      </w:r>
-      <w:r>
-        <w:t>, we processed the following additional pathogens using [</w:t>
+        <w:t>Drug</w:t>
       </w:r>
       <w:r>
         <w:rPr>
           <w:i/>
           <w:iCs/>
         </w:rPr>
-        <w:t>preferred method]</w:t>
-      </w:r>
-      <w:r>
-        <w:t>:</w:t>
-      </w:r>
-    </w:p>
-    <w:p>
-      <w:pPr>
-        <w:spacing w:line="480" w:lineRule="auto"/>
-      </w:pPr>
-      <w:r>
-        <w:t>[</w:t>
+        <w:t xml:space="preserve"> Repurposing</w:t>
+      </w:r>
+      <w:r>
+        <w:t xml:space="preserve"> and </w:t>
       </w:r>
       <w:r>
         <w:rPr>
           <w:i/>
           <w:iCs/>
         </w:rPr>
-        <w:t>pathogen list</w:t>
+        <w:t>Target</w:t>
       </w:r>
       <w:r>
         <w:rPr>
           <w:i/>
           <w:iCs/>
         </w:rPr>
-        <w:t>, see abstract</w:t>
+        <w:t xml:space="preserve"> Repurposing.</w:t>
+      </w:r>
+    </w:p>
+    <w:p>
+      <w:pPr>
+        <w:spacing w:line="480" w:lineRule="auto"/>
+      </w:pPr>
+    </w:p>
+    <w:p>
+      <w:pPr>
+        <w:spacing w:line="480" w:lineRule="auto"/>
+      </w:pPr>
+      <w:proofErr w:type="spellStart"/>
+      <w:r>
+        <w:t>ChEMBL</w:t>
+      </w:r>
+      <w:proofErr w:type="spellEnd"/>
+      <w:r>
+        <w:t xml:space="preserve"> provides a downloadable database that includes drug targets and drug information for those targets, as well as amino acid sequences of the protein targets</w:t>
+      </w:r>
+      <w:r>
+        <w:rPr>
+          <w:rStyle w:val="FootnoteReference"/>
+        </w:rPr>
+        <w:footnoteReference w:id="3"/>
+      </w:r>
+      <w:r>
+        <w:t>.  Drug targets tend to be proteins that are important enough to the organism to which they belong that they tend to be conserved.   If we can find a protein sequence in a disease organism that is sufficiently similar to a know</w:t>
+      </w:r>
+      <w:r>
+        <w:t>n</w:t>
+      </w:r>
+      <w:r>
+        <w:t xml:space="preserve"> target, the protein may be a promising target in that organism, and drugs used against that target may be successful</w:t>
+      </w:r>
+      <w:r>
+        <w:t>ly used in that organism</w:t>
+      </w:r>
+      <w:r>
+        <w:t>.</w:t>
+      </w:r>
+    </w:p>
+    <w:p>
+      <w:pPr>
+        <w:spacing w:line="480" w:lineRule="auto"/>
+      </w:pPr>
+      <w:r>
+        <w:t>The analysis pipeline uses BLASTP</w:t>
+      </w:r>
+      <w:r>
+        <w:t xml:space="preserve"> </w:t>
+      </w:r>
+      <w:r>
+        <w:rPr>
+          <w:rStyle w:val="FootnoteReference"/>
+        </w:rPr>
+        <w:footnoteReference w:id="4"/>
+      </w:r>
+      <w:r>
+        <w:t xml:space="preserve"> or HMM</w:t>
+      </w:r>
+      <w:r>
+        <w:t>ER</w:t>
+      </w:r>
+      <w:r>
+        <w:t xml:space="preserve"> </w:t>
+      </w:r>
+      <w:r>
+        <w:rPr>
+          <w:rStyle w:val="FootnoteReference"/>
+        </w:rPr>
+        <w:footnoteReference w:id="5"/>
+      </w:r>
+      <w:r>
+        <w:t xml:space="preserve"> to produce similarity reports, parse the results, and upload to supplementary tables in the PostgreSQL database.</w:t>
+      </w:r>
+    </w:p>
+    <w:p>
+      <w:pPr>
+        <w:spacing w:line="480" w:lineRule="auto"/>
+      </w:pPr>
+      <w:r>
+        <w:t xml:space="preserve">This analysis pipeline was first applied to the genome of </w:t>
       </w:r>
       <w:r>
         <w:rPr>
           <w:i/>
           <w:iCs/>
         </w:rPr>
-        <w:t>].</w:t>
+        <w:t>Plasmodium falciparum</w:t>
+      </w:r>
+      <w:r>
+        <w:t xml:space="preserve"> using both BLASTP and HMMER to generate similarity statistics.  The scores returned from these two different programs were compared to evaluate which could provide better discrimination criteria of useful targets and drugs.</w:t>
+      </w:r>
+    </w:p>
+    <w:p>
+      <w:pPr>
+        <w:spacing w:line="480" w:lineRule="auto"/>
+      </w:pPr>
+      <w:r>
+        <w:t>Database queries</w:t>
+      </w:r>
+      <w:r>
+        <w:t xml:space="preserve"> identify promising targets and drugs</w:t>
+      </w:r>
+      <w:r>
+        <w:t xml:space="preserve"> according to criteria developed and implemented in R</w:t>
+      </w:r>
+      <w:r>
+        <w:t>.</w:t>
+      </w:r>
+    </w:p>
+    <w:p>
+      <w:pPr>
+        <w:spacing w:line="480" w:lineRule="auto"/>
+      </w:pPr>
+      <w:r>
+        <w:t xml:space="preserve">In addition to </w:t>
       </w:r>
       <w:r>
         <w:rPr>
           <w:i/>
           <w:iCs/>
         </w:rPr>
+        <w:t>p. falciparum</w:t>
+      </w:r>
+      <w:r>
+        <w:t>, we processed the following additional pathogens using [</w:t>
+      </w:r>
+      <w:r>
+        <w:rPr>
+          <w:i/>
+          <w:iCs/>
+        </w:rPr>
+        <w:t>preferred method]</w:t>
+      </w:r>
+      <w:r>
+        <w:t>:</w:t>
+      </w:r>
+    </w:p>
+    <w:p>
+      <w:pPr>
+        <w:spacing w:line="480" w:lineRule="auto"/>
+      </w:pPr>
+      <w:r>
+        <w:lastRenderedPageBreak/>
+        <w:t>[</w:t>
+      </w:r>
+      <w:r>
+        <w:rPr>
+          <w:i/>
+          <w:iCs/>
+        </w:rPr>
+        <w:t>pathogen list</w:t>
+      </w:r>
+      <w:r>
+        <w:rPr>
+          <w:i/>
+          <w:iCs/>
+        </w:rPr>
+        <w:t>, see abstract</w:t>
+      </w:r>
+      <w:r>
+        <w:rPr>
+          <w:i/>
+          <w:iCs/>
+        </w:rPr>
+        <w:t>].</w:t>
+      </w:r>
+      <w:r>
+        <w:rPr>
+          <w:i/>
+          <w:iCs/>
+        </w:rPr>
         <w:t xml:space="preserve">  </w:t>
       </w:r>
       <w:r>
@@ -532,7 +778,13 @@
         <w:t>_25</w:t>
       </w:r>
       <w:r>
-        <w:t xml:space="preserve"> database, in combination with these similarity statistics were used to identify targets and drugs for each of these pathogens.</w:t>
+        <w:t xml:space="preserve"> database, in combination with these similarity statistics were used to identify </w:t>
+      </w:r>
+      <w:r>
+        <w:t xml:space="preserve">candidate </w:t>
+      </w:r>
+      <w:r>
+        <w:t>targets and drugs for each of these pathogens.</w:t>
       </w:r>
     </w:p>
     <w:p>
@@ -655,13 +907,14 @@
           <w:numId w:val="1"/>
         </w:numPr>
       </w:pPr>
+      <w:bookmarkStart w:id="0" w:name="_Hlk31551301"/>
       <w:r>
         <w:t>Neglected tropical diseases</w:t>
       </w:r>
       <w:r>
         <w:t xml:space="preserve">,  </w:t>
       </w:r>
-      <w:hyperlink r:id="rId7" w:history="1">
+      <w:hyperlink r:id="rId9" w:history="1">
         <w:r>
           <w:rPr>
             <w:rStyle w:val="Hyperlink"/>
@@ -670,6 +923,7 @@
         </w:r>
       </w:hyperlink>
     </w:p>
+    <w:bookmarkEnd w:id="0"/>
     <w:p>
       <w:pPr>
         <w:pStyle w:val="ListParagraph"/>
@@ -690,12 +944,24 @@
       <w:r>
         <w:t xml:space="preserve"> </w:t>
       </w:r>
-      <w:hyperlink r:id="rId8" w:history="1">
+      <w:hyperlink r:id="rId10" w:history="1">
         <w:r>
           <w:rPr>
             <w:rStyle w:val="Hyperlink"/>
           </w:rPr>
-          <w:t>https://www.ncbi.nlm.nih.gov/pmc/articles/PMC4853260/</w:t>
+          <w:t>https://www.ncbi.nlm.nih.go</w:t>
+        </w:r>
+        <w:r>
+          <w:rPr>
+            <w:rStyle w:val="Hyperlink"/>
+          </w:rPr>
+          <w:t>v</w:t>
+        </w:r>
+        <w:r>
+          <w:rPr>
+            <w:rStyle w:val="Hyperlink"/>
+          </w:rPr>
+          <w:t>/pmc/articles/PMC4853260/</w:t>
         </w:r>
       </w:hyperlink>
     </w:p>
@@ -707,8 +973,77 @@
           <w:numId w:val="1"/>
         </w:numPr>
       </w:pPr>
-      <w:r>
-        <w:t>Gaulton A, Hersey A, Nowotka M, Bento AP, Chambers J, Mendez D, Mutowo P, Atkinson F, Bellis LJ, Cibrián-Uhalte E, Davies M, Dedman N, Karlsson A, Magariños MP, Overington JP, Papadatos G, Smit I, Leach AR. The ChEMBL database in 2017. Nucleic Acids Res. 2017 45(D1):D945-D954. DOI: 10.1093/nar/gkw1074</w:t>
+      <w:proofErr w:type="spellStart"/>
+      <w:r>
+        <w:t>Gaulton</w:t>
+      </w:r>
+      <w:proofErr w:type="spellEnd"/>
+      <w:r>
+        <w:t xml:space="preserve"> A, Hersey A, </w:t>
+      </w:r>
+      <w:proofErr w:type="spellStart"/>
+      <w:r>
+        <w:t>Nowotka</w:t>
+      </w:r>
+      <w:proofErr w:type="spellEnd"/>
+      <w:r>
+        <w:t xml:space="preserve"> M, Bento AP, Chambers J, Mendez D, </w:t>
+      </w:r>
+      <w:proofErr w:type="spellStart"/>
+      <w:r>
+        <w:t>Mutowo</w:t>
+      </w:r>
+      <w:proofErr w:type="spellEnd"/>
+      <w:r>
+        <w:t xml:space="preserve"> P, Atkinson F, Bellis LJ, </w:t>
+      </w:r>
+      <w:proofErr w:type="spellStart"/>
+      <w:r>
+        <w:t>Cibrián-Uhalte</w:t>
+      </w:r>
+      <w:proofErr w:type="spellEnd"/>
+      <w:r>
+        <w:t xml:space="preserve"> E, Davies M, Dedman N, Karlsson A, </w:t>
+      </w:r>
+      <w:proofErr w:type="spellStart"/>
+      <w:r>
+        <w:t>Magariños</w:t>
+      </w:r>
+      <w:proofErr w:type="spellEnd"/>
+      <w:r>
+        <w:t xml:space="preserve"> MP, </w:t>
+      </w:r>
+      <w:proofErr w:type="spellStart"/>
+      <w:r>
+        <w:t>Overington</w:t>
+      </w:r>
+      <w:proofErr w:type="spellEnd"/>
+      <w:r>
+        <w:t xml:space="preserve"> JP, </w:t>
+      </w:r>
+      <w:proofErr w:type="spellStart"/>
+      <w:r>
+        <w:t>Papadatos</w:t>
+      </w:r>
+      <w:proofErr w:type="spellEnd"/>
+      <w:r>
+        <w:t xml:space="preserve"> G, Smit I, Leach AR. The </w:t>
+      </w:r>
+      <w:proofErr w:type="spellStart"/>
+      <w:r>
+        <w:t>ChEMBL</w:t>
+      </w:r>
+      <w:proofErr w:type="spellEnd"/>
+      <w:r>
+        <w:t xml:space="preserve"> database in 2017. Nucleic Acids Res. 2017 45(D1):D945-D954. DOI: 10.1093/</w:t>
+      </w:r>
+      <w:proofErr w:type="spellStart"/>
+      <w:r>
+        <w:t>nar</w:t>
+      </w:r>
+      <w:proofErr w:type="spellEnd"/>
+      <w:r>
+        <w:t>/gkw1074</w:t>
       </w:r>
     </w:p>
     <w:p>
@@ -719,14 +1054,79 @@
           <w:numId w:val="1"/>
         </w:numPr>
       </w:pPr>
+      <w:r>
+        <w:t xml:space="preserve">Stephen F. Altschul, Thomas L. Madden, Alejandro A.Schaffer, Jinghui Zhang, Zheng Zhang, Webb Miller, and David </w:t>
+      </w:r>
+      <w:proofErr w:type="spellStart"/>
+      <w:r>
+        <w:t>J.Lipman</w:t>
+      </w:r>
+      <w:proofErr w:type="spellEnd"/>
+      <w:r>
+        <w:t xml:space="preserve"> (1997), "Gapped BLAST and PSI-BLAST: a new generation of protein database search programs", Nucleic Acids Res. 25:3389-3402.</w:t>
+      </w:r>
+    </w:p>
+    <w:p>
+      <w:pPr>
+        <w:pStyle w:val="FootnoteText"/>
+        <w:numPr>
+          <w:ilvl w:val="0"/>
+          <w:numId w:val="1"/>
+        </w:numPr>
+      </w:pPr>
+      <w:proofErr w:type="spellStart"/>
+      <w:r>
+        <w:t>nhmmer</w:t>
+      </w:r>
+      <w:proofErr w:type="spellEnd"/>
+      <w:r>
+        <w:t>: DNA homology search with profile HMMs</w:t>
+      </w:r>
+    </w:p>
+    <w:p>
+      <w:pPr>
+        <w:pStyle w:val="FootnoteText"/>
+        <w:ind w:left="405"/>
+      </w:pPr>
+      <w:r>
+        <w:t xml:space="preserve">Travis J. Wheeler, Sean R. Eddy  </w:t>
+      </w:r>
+    </w:p>
+    <w:p>
+      <w:pPr>
+        <w:pStyle w:val="FootnoteText"/>
+        <w:ind w:left="405"/>
+      </w:pPr>
+      <w:bookmarkStart w:id="1" w:name="_GoBack"/>
+      <w:bookmarkEnd w:id="1"/>
+      <w:r>
+        <w:t xml:space="preserve">Bioinformatics, Volume 29, Issue 19, 1 October 2013, Pages 2487-2489, </w:t>
+      </w:r>
+      <w:hyperlink r:id="rId11" w:history="1">
+        <w:r>
+          <w:rPr>
+            <w:rStyle w:val="Hyperlink"/>
+          </w:rPr>
+          <w:t>https://doi.org/10.1093/bioinformatics/btt403</w:t>
+        </w:r>
+      </w:hyperlink>
+    </w:p>
+    <w:p>
+      <w:pPr>
+        <w:pStyle w:val="ListParagraph"/>
+        <w:numPr>
+          <w:ilvl w:val="0"/>
+          <w:numId w:val="1"/>
+        </w:numPr>
+      </w:pPr>
     </w:p>
     <w:sectPr>
-      <w:headerReference w:type="even" r:id="rId9"/>
-      <w:headerReference w:type="default" r:id="rId10"/>
-      <w:footerReference w:type="even" r:id="rId11"/>
-      <w:footerReference w:type="default" r:id="rId12"/>
-      <w:headerReference w:type="first" r:id="rId13"/>
-      <w:footerReference w:type="first" r:id="rId14"/>
+      <w:headerReference w:type="even" r:id="rId12"/>
+      <w:headerReference w:type="default" r:id="rId13"/>
+      <w:footerReference w:type="even" r:id="rId14"/>
+      <w:footerReference w:type="default" r:id="rId15"/>
+      <w:headerReference w:type="first" r:id="rId16"/>
+      <w:footerReference w:type="first" r:id="rId17"/>
       <w:pgSz w:w="12240" w:h="15840"/>
       <w:pgMar w:top="1440" w:right="1440" w:bottom="1440" w:left="1440" w:header="720" w:footer="720" w:gutter="0"/>
       <w:cols w:space="720"/>
@@ -914,6 +1314,257 @@
       </w:r>
     </w:p>
   </w:footnote>
+  <w:footnote w:id="1">
+    <w:p>
+      <w:r>
+        <w:rPr>
+          <w:rStyle w:val="FootnoteReference"/>
+        </w:rPr>
+        <w:footnoteRef/>
+      </w:r>
+      <w:r>
+        <w:t>Neglected tropical diseases</w:t>
+      </w:r>
+      <w:r>
+        <w:t xml:space="preserve">,  </w:t>
+      </w:r>
+      <w:hyperlink r:id="rId1" w:history="1">
+        <w:r>
+          <w:rPr>
+            <w:rStyle w:val="Hyperlink"/>
+          </w:rPr>
+          <w:t>https://www.who.int/neglected_diseases/diseases/en/</w:t>
+        </w:r>
+      </w:hyperlink>
+    </w:p>
+    <w:p>
+      <w:pPr>
+        <w:pStyle w:val="FootnoteText"/>
+      </w:pPr>
+    </w:p>
+  </w:footnote>
+  <w:footnote w:id="2">
+    <w:p>
+      <w:r>
+        <w:rPr>
+          <w:rStyle w:val="FootnoteReference"/>
+        </w:rPr>
+        <w:footnoteRef/>
+      </w:r>
+      <w:r>
+        <w:t xml:space="preserve"> </w:t>
+      </w:r>
+      <w:r>
+        <w:t>REPURPOSING STRATEGIES FOR TROPICAL DISEASE DRUG</w:t>
+      </w:r>
+      <w:r>
+        <w:t xml:space="preserve"> </w:t>
+      </w:r>
+      <w:r>
+        <w:t>DISCOVERY</w:t>
+      </w:r>
+      <w:r>
+        <w:t xml:space="preserve"> </w:t>
+      </w:r>
+      <w:hyperlink r:id="rId2" w:history="1">
+        <w:r>
+          <w:rPr>
+            <w:rStyle w:val="Hyperlink"/>
+          </w:rPr>
+          <w:t>https://www.ncbi.nlm.nih.gov/pmc/articles/PMC4853260/</w:t>
+        </w:r>
+      </w:hyperlink>
+    </w:p>
+    <w:p>
+      <w:pPr>
+        <w:pStyle w:val="FootnoteText"/>
+      </w:pPr>
+    </w:p>
+  </w:footnote>
+  <w:footnote w:id="3">
+    <w:p>
+      <w:pPr>
+        <w:pStyle w:val="FootnoteText"/>
+      </w:pPr>
+      <w:r>
+        <w:rPr>
+          <w:rStyle w:val="FootnoteReference"/>
+        </w:rPr>
+        <w:footnoteRef/>
+      </w:r>
+      <w:r>
+        <w:t xml:space="preserve"> </w:t>
+      </w:r>
+      <w:proofErr w:type="spellStart"/>
+      <w:r>
+        <w:t>Gaulton</w:t>
+      </w:r>
+      <w:proofErr w:type="spellEnd"/>
+      <w:r>
+        <w:t xml:space="preserve"> A, Hersey A, </w:t>
+      </w:r>
+      <w:proofErr w:type="spellStart"/>
+      <w:r>
+        <w:t>Nowotka</w:t>
+      </w:r>
+      <w:proofErr w:type="spellEnd"/>
+      <w:r>
+        <w:t xml:space="preserve"> M, Bento AP, Chambers J, Mendez D, </w:t>
+      </w:r>
+      <w:proofErr w:type="spellStart"/>
+      <w:r>
+        <w:t>Mutowo</w:t>
+      </w:r>
+      <w:proofErr w:type="spellEnd"/>
+      <w:r>
+        <w:t xml:space="preserve"> P, Atkinson F, Bellis LJ, </w:t>
+      </w:r>
+      <w:proofErr w:type="spellStart"/>
+      <w:r>
+        <w:t>Cibrián-Uhalte</w:t>
+      </w:r>
+      <w:proofErr w:type="spellEnd"/>
+      <w:r>
+        <w:t xml:space="preserve"> E, Davies M, Dedman N, Karlsson A, </w:t>
+      </w:r>
+      <w:proofErr w:type="spellStart"/>
+      <w:r>
+        <w:t>Magariños</w:t>
+      </w:r>
+      <w:proofErr w:type="spellEnd"/>
+      <w:r>
+        <w:t xml:space="preserve"> MP, </w:t>
+      </w:r>
+      <w:proofErr w:type="spellStart"/>
+      <w:r>
+        <w:t>Overington</w:t>
+      </w:r>
+      <w:proofErr w:type="spellEnd"/>
+      <w:r>
+        <w:t xml:space="preserve"> JP, </w:t>
+      </w:r>
+      <w:proofErr w:type="spellStart"/>
+      <w:r>
+        <w:t>Papadatos</w:t>
+      </w:r>
+      <w:proofErr w:type="spellEnd"/>
+      <w:r>
+        <w:t xml:space="preserve"> G, Smit I, Leach AR. The </w:t>
+      </w:r>
+      <w:proofErr w:type="spellStart"/>
+      <w:r>
+        <w:t>ChEMBL</w:t>
+      </w:r>
+      <w:proofErr w:type="spellEnd"/>
+      <w:r>
+        <w:t xml:space="preserve"> database in 2017. Nucleic Acids Res. 2017 45(D1):D945-D954. DOI: 10.1093/</w:t>
+      </w:r>
+      <w:proofErr w:type="spellStart"/>
+      <w:r>
+        <w:t>nar</w:t>
+      </w:r>
+      <w:proofErr w:type="spellEnd"/>
+      <w:r>
+        <w:t>/gkw1074</w:t>
+      </w:r>
+    </w:p>
+    <w:p>
+      <w:pPr>
+        <w:pStyle w:val="FootnoteText"/>
+      </w:pPr>
+    </w:p>
+  </w:footnote>
+  <w:footnote w:id="4">
+    <w:p>
+      <w:pPr>
+        <w:rPr>
+          <w:rFonts w:ascii="Arial" w:hAnsi="Arial" w:cs="Arial"/>
+          <w:color w:val="000000"/>
+          <w:sz w:val="16"/>
+          <w:szCs w:val="16"/>
+          <w:shd w:val="clear" w:color="auto" w:fill="FFFFFF"/>
+        </w:rPr>
+      </w:pPr>
+      <w:r>
+        <w:rPr>
+          <w:rStyle w:val="FootnoteReference"/>
+        </w:rPr>
+        <w:footnoteRef/>
+      </w:r>
+      <w:r>
+        <w:t xml:space="preserve"> </w:t>
+      </w:r>
+      <w:r>
+        <w:t xml:space="preserve">Stephen F. Altschul, Thomas L. Madden, Alejandro A.Schaffer, Jinghui Zhang, Zheng Zhang, Webb Miller, and David </w:t>
+      </w:r>
+      <w:proofErr w:type="spellStart"/>
+      <w:r>
+        <w:t>J.Lipman</w:t>
+      </w:r>
+      <w:proofErr w:type="spellEnd"/>
+      <w:r>
+        <w:t xml:space="preserve"> (1997), "Gapped BLAST and PSI-BLAST: a new generation of protein database search programs", Nucleic Acids Res. 25:3389-3402.</w:t>
+      </w:r>
+    </w:p>
+    <w:p>
+      <w:pPr>
+        <w:pStyle w:val="FootnoteText"/>
+      </w:pPr>
+    </w:p>
+  </w:footnote>
+  <w:footnote w:id="5">
+    <w:p>
+      <w:pPr>
+        <w:pStyle w:val="FootnoteText"/>
+      </w:pPr>
+      <w:r>
+        <w:rPr>
+          <w:rStyle w:val="FootnoteReference"/>
+        </w:rPr>
+        <w:footnoteRef/>
+      </w:r>
+      <w:r>
+        <w:t xml:space="preserve"> </w:t>
+      </w:r>
+      <w:proofErr w:type="spellStart"/>
+      <w:r>
+        <w:t>nhmmer</w:t>
+      </w:r>
+      <w:proofErr w:type="spellEnd"/>
+      <w:r>
+        <w:t>: DNA homology search with profile HMMs</w:t>
+      </w:r>
+    </w:p>
+    <w:p>
+      <w:pPr>
+        <w:pStyle w:val="FootnoteText"/>
+      </w:pPr>
+      <w:r>
+        <w:t xml:space="preserve">Travis J. Wheeler, Sean R. Eddy  </w:t>
+      </w:r>
+    </w:p>
+    <w:p>
+      <w:pPr>
+        <w:pStyle w:val="FootnoteText"/>
+      </w:pPr>
+      <w:r>
+        <w:t xml:space="preserve">Bioinformatics, Volume 29, Issue 19, 1 October 2013, Pages 2487-2489, </w:t>
+      </w:r>
+      <w:hyperlink r:id="rId3" w:history="1">
+        <w:r>
+          <w:rPr>
+            <w:rStyle w:val="Hyperlink"/>
+          </w:rPr>
+          <w:t>https://doi.org/10.1093/bioinformatics/btt403</w:t>
+        </w:r>
+      </w:hyperlink>
+    </w:p>
+    <w:p>
+      <w:pPr>
+        <w:pStyle w:val="FootnoteText"/>
+      </w:pPr>
+    </w:p>
+  </w:footnote>
 </w:footnotes>
 </file>
 
@@ -1017,6 +1668,96 @@
 <file path=word/numbering.xml><?xml version="1.0" encoding="utf-8"?>
 <w:numbering xmlns:wpc="http://schemas.microsoft.com/office/word/2010/wordprocessingCanvas" xmlns:cx="http://schemas.microsoft.com/office/drawing/2014/chartex" xmlns:cx1="http://schemas.microsoft.com/office/drawing/2015/9/8/chartex" xmlns:cx2="http://schemas.microsoft.com/office/drawing/2015/10/21/chartex" xmlns:cx3="http://schemas.microsoft.com/office/drawing/2016/5/9/chartex" xmlns:cx4="http://schemas.microsoft.com/office/drawing/2016/5/10/chartex" xmlns:cx5="http://schemas.microsoft.com/office/drawing/2016/5/11/chartex" xmlns:cx6="http://schemas.microsoft.com/office/drawing/2016/5/12/chartex" xmlns:cx7="http://schemas.microsoft.com/office/drawing/2016/5/13/chartex" xmlns:cx8="http://schemas.microsoft.com/office/drawing/2016/5/14/chartex" xmlns:mc="http://schemas.openxmlformats.org/markup-compatibility/2006" xmlns:aink="http://schemas.microsoft.com/office/drawing/2016/ink" xmlns:am3d="http://schemas.microsoft.com/office/drawing/2017/model3d" xmlns:o="urn:schemas-microsoft-com:office:office" xmlns:r="http://schemas.openxmlformats.org/officeDocument/2006/relationships" xmlns:m="http://schemas.openxmlformats.org/officeDocument/2006/math" xmlns:v="urn:schemas-microsoft-com:vml" xmlns:wp14="http://schemas.microsoft.com/office/word/2010/wordprocessingDrawing" xmlns:wp="http://schemas.openxmlformats.org/drawingml/2006/wordprocessingDrawing" xmlns:w10="urn:schemas-microsoft-com:office:word" xmlns:w="http://schemas.openxmlformats.org/wordprocessingml/2006/main" xmlns:w14="http://schemas.microsoft.com/office/word/2010/wordml" xmlns:w15="http://schemas.microsoft.com/office/word/2012/wordml" xmlns:w16cid="http://schemas.microsoft.com/office/word/2016/wordml/cid" xmlns:w16se="http://schemas.microsoft.com/office/word/2015/wordml/symex" xmlns:wpg="http://schemas.microsoft.com/office/word/2010/wordprocessingGroup" xmlns:wpi="http://schemas.microsoft.com/office/word/2010/wordprocessingInk" xmlns:wne="http://schemas.microsoft.com/office/word/2006/wordml" xmlns:wps="http://schemas.microsoft.com/office/word/2010/wordprocessingShape" mc:Ignorable="w14 w15 w16se w16cid wp14">
   <w:abstractNum w:abstractNumId="0" w15:restartNumberingAfterBreak="0">
+    <w:nsid w:val="38B370F1"/>
+    <w:multiLevelType w:val="hybridMultilevel"/>
+    <w:tmpl w:val="0C743462"/>
+    <w:lvl w:ilvl="0" w:tplc="1D7C6214">
+      <w:start w:val="1"/>
+      <w:numFmt w:val="decimal"/>
+      <w:lvlText w:val="%1."/>
+      <w:lvlJc w:val="left"/>
+      <w:pPr>
+        <w:ind w:left="720" w:hanging="360"/>
+      </w:pPr>
+      <w:rPr>
+        <w:rFonts w:hint="default"/>
+        <w:color w:val="auto"/>
+      </w:rPr>
+    </w:lvl>
+    <w:lvl w:ilvl="1" w:tplc="04090019">
+      <w:start w:val="1"/>
+      <w:numFmt w:val="lowerLetter"/>
+      <w:lvlText w:val="%2."/>
+      <w:lvlJc w:val="left"/>
+      <w:pPr>
+        <w:ind w:left="1440" w:hanging="360"/>
+      </w:pPr>
+    </w:lvl>
+    <w:lvl w:ilvl="2" w:tplc="0409001B" w:tentative="1">
+      <w:start w:val="1"/>
+      <w:numFmt w:val="lowerRoman"/>
+      <w:lvlText w:val="%3."/>
+      <w:lvlJc w:val="right"/>
+      <w:pPr>
+        <w:ind w:left="2160" w:hanging="180"/>
+      </w:pPr>
+    </w:lvl>
+    <w:lvl w:ilvl="3" w:tplc="0409000F" w:tentative="1">
+      <w:start w:val="1"/>
+      <w:numFmt w:val="decimal"/>
+      <w:lvlText w:val="%4."/>
+      <w:lvlJc w:val="left"/>
+      <w:pPr>
+        <w:ind w:left="2880" w:hanging="360"/>
+      </w:pPr>
+    </w:lvl>
+    <w:lvl w:ilvl="4" w:tplc="04090019" w:tentative="1">
+      <w:start w:val="1"/>
+      <w:numFmt w:val="lowerLetter"/>
+      <w:lvlText w:val="%5."/>
+      <w:lvlJc w:val="left"/>
+      <w:pPr>
+        <w:ind w:left="3600" w:hanging="360"/>
+      </w:pPr>
+    </w:lvl>
+    <w:lvl w:ilvl="5" w:tplc="0409001B" w:tentative="1">
+      <w:start w:val="1"/>
+      <w:numFmt w:val="lowerRoman"/>
+      <w:lvlText w:val="%6."/>
+      <w:lvlJc w:val="right"/>
+      <w:pPr>
+        <w:ind w:left="4320" w:hanging="180"/>
+      </w:pPr>
+    </w:lvl>
+    <w:lvl w:ilvl="6" w:tplc="0409000F" w:tentative="1">
+      <w:start w:val="1"/>
+      <w:numFmt w:val="decimal"/>
+      <w:lvlText w:val="%7."/>
+      <w:lvlJc w:val="left"/>
+      <w:pPr>
+        <w:ind w:left="5040" w:hanging="360"/>
+      </w:pPr>
+    </w:lvl>
+    <w:lvl w:ilvl="7" w:tplc="04090019" w:tentative="1">
+      <w:start w:val="1"/>
+      <w:numFmt w:val="lowerLetter"/>
+      <w:lvlText w:val="%8."/>
+      <w:lvlJc w:val="left"/>
+      <w:pPr>
+        <w:ind w:left="5760" w:hanging="360"/>
+      </w:pPr>
+    </w:lvl>
+    <w:lvl w:ilvl="8" w:tplc="0409001B" w:tentative="1">
+      <w:start w:val="1"/>
+      <w:numFmt w:val="lowerRoman"/>
+      <w:lvlText w:val="%9."/>
+      <w:lvlJc w:val="right"/>
+      <w:pPr>
+        <w:ind w:left="6480" w:hanging="180"/>
+      </w:pPr>
+    </w:lvl>
+  </w:abstractNum>
+  <w:abstractNum w:abstractNumId="1" w15:restartNumberingAfterBreak="0">
     <w:nsid w:val="7B42676F"/>
     <w:multiLevelType w:val="hybridMultilevel"/>
     <w:tmpl w:val="4EB863DC"/>
@@ -1106,6 +1847,9 @@
     </w:lvl>
   </w:abstractNum>
   <w:num w:numId="1">
+    <w:abstractNumId w:val="1"/>
+  </w:num>
+  <w:num w:numId="2">
     <w:abstractNumId w:val="0"/>
   </w:num>
 </w:numbering>
@@ -1716,6 +2460,57 @@
       <w:shd w:val="clear" w:color="auto" w:fill="E1DFDD"/>
     </w:rPr>
   </w:style>
+  <w:style w:type="paragraph" w:styleId="FootnoteText">
+    <w:name w:val="footnote text"/>
+    <w:basedOn w:val="Normal"/>
+    <w:link w:val="FootnoteTextChar"/>
+    <w:uiPriority w:val="99"/>
+    <w:semiHidden/>
+    <w:unhideWhenUsed/>
+    <w:rsid w:val="00005F1E"/>
+    <w:pPr>
+      <w:spacing w:after="0" w:line="240" w:lineRule="auto"/>
+    </w:pPr>
+    <w:rPr>
+      <w:sz w:val="20"/>
+      <w:szCs w:val="20"/>
+    </w:rPr>
+  </w:style>
+  <w:style w:type="character" w:customStyle="1" w:styleId="FootnoteTextChar">
+    <w:name w:val="Footnote Text Char"/>
+    <w:basedOn w:val="DefaultParagraphFont"/>
+    <w:link w:val="FootnoteText"/>
+    <w:uiPriority w:val="99"/>
+    <w:semiHidden/>
+    <w:rsid w:val="00005F1E"/>
+    <w:rPr>
+      <w:sz w:val="20"/>
+      <w:szCs w:val="20"/>
+    </w:rPr>
+  </w:style>
+  <w:style w:type="character" w:styleId="FootnoteReference">
+    <w:name w:val="footnote reference"/>
+    <w:basedOn w:val="DefaultParagraphFont"/>
+    <w:uiPriority w:val="99"/>
+    <w:semiHidden/>
+    <w:unhideWhenUsed/>
+    <w:rsid w:val="00005F1E"/>
+    <w:rPr>
+      <w:vertAlign w:val="superscript"/>
+    </w:rPr>
+  </w:style>
+  <w:style w:type="character" w:styleId="FollowedHyperlink">
+    <w:name w:val="FollowedHyperlink"/>
+    <w:basedOn w:val="DefaultParagraphFont"/>
+    <w:uiPriority w:val="99"/>
+    <w:semiHidden/>
+    <w:unhideWhenUsed/>
+    <w:rsid w:val="00005F1E"/>
+    <w:rPr>
+      <w:color w:val="954F72" w:themeColor="followedHyperlink"/>
+      <w:u w:val="single"/>
+    </w:rPr>
+  </w:style>
 </w:styles>
 </file>
 
@@ -1788,21 +2583,28 @@
     <w:charset w:val="00"/>
     <w:family w:val="roman"/>
     <w:pitch w:val="variable"/>
-    <w:sig w:usb0="E0002EFF" w:usb1="C000785B" w:usb2="00000009" w:usb3="00000000" w:csb0="000001FF" w:csb1="00000000"/>
+    <w:sig w:usb0="E0002AFF" w:usb1="C0007843" w:usb2="00000009" w:usb3="00000000" w:csb0="000001FF" w:csb1="00000000"/>
   </w:font>
   <w:font w:name="Calibri">
     <w:panose1 w:val="020F0502020204030204"/>
     <w:charset w:val="00"/>
     <w:family w:val="swiss"/>
     <w:pitch w:val="variable"/>
-    <w:sig w:usb0="E4002EFF" w:usb1="C000247B" w:usb2="00000009" w:usb3="00000000" w:csb0="000001FF" w:csb1="00000000"/>
+    <w:sig w:usb0="E00002FF" w:usb1="4000ACFF" w:usb2="00000001" w:usb3="00000000" w:csb0="0000019F" w:csb1="00000000"/>
   </w:font>
   <w:font w:name="Calibri Light">
     <w:panose1 w:val="020F0302020204030204"/>
     <w:charset w:val="00"/>
     <w:family w:val="swiss"/>
     <w:pitch w:val="variable"/>
-    <w:sig w:usb0="E4002EFF" w:usb1="C000247B" w:usb2="00000009" w:usb3="00000000" w:csb0="000001FF" w:csb1="00000000"/>
+    <w:sig w:usb0="A00002EF" w:usb1="4000207B" w:usb2="00000000" w:usb3="00000000" w:csb0="0000009F" w:csb1="00000000"/>
+  </w:font>
+  <w:font w:name="Arial">
+    <w:panose1 w:val="020B0604020202020204"/>
+    <w:charset w:val="00"/>
+    <w:family w:val="swiss"/>
+    <w:pitch w:val="variable"/>
+    <w:sig w:usb0="E0002AFF" w:usb1="C0007843" w:usb2="00000009" w:usb3="00000000" w:csb0="000001FF" w:csb1="00000000"/>
   </w:font>
 </w:fonts>
 </file>
@@ -1824,12 +2626,12 @@
   </w:compat>
   <w:rsids>
     <w:rsidRoot w:val="00715F75"/>
-    <w:rsid w:val="0051726B"/>
     <w:rsid w:val="00715F75"/>
     <w:rsid w:val="007E5C56"/>
     <w:rsid w:val="00AA597D"/>
     <w:rsid w:val="00AC2FBE"/>
     <w:rsid w:val="00D560C9"/>
+    <w:rsid w:val="00E7523F"/>
     <w:rsid w:val="00F1385F"/>
   </w:rsids>
   <m:mathPr>
@@ -2590,4 +3392,16 @@
     </a:ext>
   </a:extLst>
 </a:theme>
+</file>
+
+<file path=customXml/item1.xml><?xml version="1.0" encoding="utf-8"?>
+<b:Sources xmlns:b="http://schemas.openxmlformats.org/officeDocument/2006/bibliography" xmlns="http://schemas.openxmlformats.org/officeDocument/2006/bibliography" SelectedStyle="\APASixthEditionOfficeOnline.xsl" StyleName="APA" Version="6"/>
+</file>
+
+<file path=customXml/itemProps1.xml><?xml version="1.0" encoding="utf-8"?>
+<ds:datastoreItem xmlns:ds="http://schemas.openxmlformats.org/officeDocument/2006/customXml" ds:itemID="{C4CD0407-995C-43CB-841B-8849E6021B45}">
+  <ds:schemaRefs>
+    <ds:schemaRef ds:uri="http://schemas.openxmlformats.org/officeDocument/2006/bibliography"/>
+  </ds:schemaRefs>
+</ds:datastoreItem>
 </file>
</xml_diff>

<commit_message>
Correct spelling of directory name. Add scripts to appendix.
</commit_message>
<xml_diff>
--- a/Paralog Targets for Neglected Diseases.docx
+++ b/Paralog Targets for Neglected Diseases.docx
@@ -62,7 +62,6 @@
         <w:pStyle w:val="Heading1"/>
       </w:pPr>
       <w:r>
-        <w:lastRenderedPageBreak/>
         <w:fldChar w:fldCharType="begin"/>
       </w:r>
       <w:r>
@@ -353,7 +352,6 @@
         </w:rPr>
         <w:t xml:space="preserve">and </w:t>
       </w:r>
-      <w:proofErr w:type="gramStart"/>
       <w:r>
         <w:rPr>
           <w:i/>
@@ -384,37 +382,28 @@
           <w:sz w:val="23"/>
           <w:szCs w:val="23"/>
         </w:rPr>
-        <w:t>)</w:t>
-      </w:r>
-      <w:proofErr w:type="gramEnd"/>
-      <w:r>
-        <w:rPr>
-          <w:i/>
+        <w:t xml:space="preserve">) </w:t>
+      </w:r>
+      <w:r>
+        <w:rPr>
           <w:sz w:val="23"/>
           <w:szCs w:val="23"/>
         </w:rPr>
-        <w:t xml:space="preserve"> </w:t>
-      </w:r>
-      <w:r>
+        <w:t>were also downloaded and run through the same pipeline, identifying potential targets and drugs.</w:t>
+      </w:r>
+    </w:p>
+    <w:p>
+      <w:pPr>
         <w:rPr>
           <w:sz w:val="23"/>
           <w:szCs w:val="23"/>
         </w:rPr>
-        <w:t>were also downloaded and run through the same pipeline, identifying potential targets and drugs.</w:t>
-      </w:r>
-    </w:p>
-    <w:p>
-      <w:pPr>
+      </w:pPr>
+      <w:r>
         <w:rPr>
           <w:sz w:val="23"/>
           <w:szCs w:val="23"/>
         </w:rPr>
-      </w:pPr>
-      <w:r>
-        <w:rPr>
-          <w:sz w:val="23"/>
-          <w:szCs w:val="23"/>
-        </w:rPr>
         <w:br w:type="page"/>
       </w:r>
     </w:p>
@@ -423,7 +412,6 @@
         <w:pStyle w:val="Heading1"/>
       </w:pPr>
       <w:r>
-        <w:lastRenderedPageBreak/>
         <w:fldChar w:fldCharType="begin"/>
       </w:r>
       <w:r>
@@ -714,7 +702,6 @@
         <w:spacing w:line="480" w:lineRule="auto"/>
       </w:pPr>
       <w:r>
-        <w:lastRenderedPageBreak/>
         <w:t xml:space="preserve">In addition to </w:t>
       </w:r>
       <w:r>
@@ -823,7 +810,6 @@
         <w:pStyle w:val="Heading1"/>
       </w:pPr>
       <w:r>
-        <w:lastRenderedPageBreak/>
         <w:fldChar w:fldCharType="begin"/>
       </w:r>
       <w:r>
@@ -853,7 +839,6 @@
         <w:pStyle w:val="Heading1"/>
       </w:pPr>
       <w:r>
-        <w:lastRenderedPageBreak/>
         <w:fldChar w:fldCharType="begin"/>
       </w:r>
       <w:r>
@@ -877,7 +862,6 @@
         <w:pStyle w:val="Heading1"/>
       </w:pPr>
       <w:r>
-        <w:lastRenderedPageBreak/>
         <w:fldChar w:fldCharType="begin"/>
       </w:r>
       <w:r>
@@ -901,7 +885,6 @@
         <w:pStyle w:val="Heading1"/>
       </w:pPr>
       <w:r>
-        <w:lastRenderedPageBreak/>
         <w:fldChar w:fldCharType="begin"/>
       </w:r>
       <w:r>
@@ -973,36 +956,14 @@
         <w:t xml:space="preserve"> Med Chem Lett</w:t>
       </w:r>
       <w:r>
-        <w:t xml:space="preserve">. 2016;26(11):2569–2576. </w:t>
-      </w:r>
-      <w:bookmarkStart w:id="1" w:name="_GoBack"/>
-      <w:bookmarkEnd w:id="1"/>
-      <w:proofErr w:type="gramStart"/>
-      <w:r>
-        <w:t>doi:10.1016/j.bmcl</w:t>
-      </w:r>
-      <w:proofErr w:type="gramEnd"/>
-      <w:r>
-        <w:t>.2016.03.103</w:t>
+        <w:t>. 2016;26(11):2569–2576. doi:10.1016/j.bmcl.2016.03.103</w:t>
       </w:r>
       <w:hyperlink r:id="rId10" w:history="1">
         <w:r>
           <w:rPr>
             <w:rStyle w:val="Hyperlink"/>
           </w:rPr>
-          <w:t>https://www.ncbi.nlm.nih.go</w:t>
-        </w:r>
-        <w:r>
-          <w:rPr>
-            <w:rStyle w:val="Hyperlink"/>
-          </w:rPr>
-          <w:t>v</w:t>
-        </w:r>
-        <w:r>
-          <w:rPr>
-            <w:rStyle w:val="Hyperlink"/>
-          </w:rPr>
-          <w:t>/pmc/articles/PMC4853260/</w:t>
+          <w:t>https://www.ncbi.nlm.nih.gov/pmc/articles/PMC4853260/</w:t>
         </w:r>
       </w:hyperlink>
     </w:p>
@@ -1076,15 +1037,7 @@
       </w:r>
       <w:proofErr w:type="spellEnd"/>
       <w:r>
-        <w:t xml:space="preserve"> database in 2017. Nucleic Acids Res. 2017 45(D1</w:t>
-      </w:r>
-      <w:proofErr w:type="gramStart"/>
-      <w:r>
-        <w:t>):D</w:t>
-      </w:r>
-      <w:proofErr w:type="gramEnd"/>
-      <w:r>
-        <w:t>945-D954. DOI: 10.1093/</w:t>
+        <w:t xml:space="preserve"> database in 2017. Nucleic Acids Res. 2017 45(D1):D945-D954. DOI: 10.1093/</w:t>
       </w:r>
       <w:proofErr w:type="spellStart"/>
       <w:r>
@@ -1104,15 +1057,7 @@
         </w:numPr>
       </w:pPr>
       <w:r>
-        <w:t xml:space="preserve">Stephen F. Altschul, Thomas L. Madden, Alejandro </w:t>
-      </w:r>
-      <w:proofErr w:type="gramStart"/>
-      <w:r>
-        <w:t>A.Schaffer</w:t>
-      </w:r>
-      <w:proofErr w:type="gramEnd"/>
-      <w:r>
-        <w:t xml:space="preserve">, Jinghui Zhang, Zheng Zhang, Webb Miller, and David </w:t>
+        <w:t xml:space="preserve">Stephen F. Altschul, Thomas L. Madden, Alejandro A.Schaffer, Jinghui Zhang, Zheng Zhang, Webb Miller, and David </w:t>
       </w:r>
       <w:proofErr w:type="spellStart"/>
       <w:r>
@@ -1176,11 +1121,1127 @@
         <w:pStyle w:val="Heading1"/>
       </w:pPr>
       <w:r>
-        <w:lastRenderedPageBreak/>
+        <w:fldChar w:fldCharType="begin"/>
+      </w:r>
+      <w:r>
+        <w:instrText xml:space="preserve"> autonumlgl </w:instrText>
+      </w:r>
+      <w:r>
+        <w:fldChar w:fldCharType="end"/>
+      </w:r>
+      <w:r>
+        <w:t xml:space="preserve"> </w:t>
+      </w:r>
+      <w:r>
         <w:t>Appendix:  Scripts</w:t>
       </w:r>
     </w:p>
-    <w:p/>
+    <w:p>
+      <w:r>
+        <w:t xml:space="preserve">These scripts can be found in the </w:t>
+      </w:r>
+      <w:r>
+        <w:rPr>
+          <w:b/>
+          <w:bCs/>
+        </w:rPr>
+        <w:t>supplements</w:t>
+      </w:r>
+      <w:r>
+        <w:t xml:space="preserve"> directory for this </w:t>
+      </w:r>
+      <w:r>
+        <w:rPr>
+          <w:b/>
+          <w:bCs/>
+        </w:rPr>
+        <w:t>git</w:t>
+      </w:r>
+      <w:r>
+        <w:t xml:space="preserve"> repository.</w:t>
+      </w:r>
+    </w:p>
+    <w:p>
+      <w:pPr>
+        <w:pStyle w:val="Heading2"/>
+      </w:pPr>
+      <w:r>
+        <w:fldChar w:fldCharType="begin"/>
+      </w:r>
+      <w:r>
+        <w:instrText xml:space="preserve"> autonumlgl </w:instrText>
+      </w:r>
+      <w:r>
+        <w:fldChar w:fldCharType="end"/>
+      </w:r>
+      <w:r>
+        <w:t xml:space="preserve"> BLAST Targets</w:t>
+      </w:r>
+    </w:p>
+    <w:p>
+      <w:pPr>
+        <w:pStyle w:val="Heading3"/>
+      </w:pPr>
+      <w:r>
+        <w:fldChar w:fldCharType="begin"/>
+      </w:r>
+      <w:r>
+        <w:instrText xml:space="preserve"> autonumlgl </w:instrText>
+      </w:r>
+      <w:r>
+        <w:fldChar w:fldCharType="end"/>
+      </w:r>
+      <w:r>
+        <w:t xml:space="preserve"> chembl_25_targets.sql</w:t>
+      </w:r>
+    </w:p>
+    <w:p>
+      <w:r>
+        <w:t xml:space="preserve">Run this script at the command line of psql attached as chembl_25 in the </w:t>
+      </w:r>
+      <w:proofErr w:type="spellStart"/>
+      <w:r>
+        <w:t>blast_targets</w:t>
+      </w:r>
+      <w:proofErr w:type="spellEnd"/>
+      <w:r>
+        <w:t xml:space="preserve"> directory.</w:t>
+      </w:r>
+    </w:p>
+    <w:p>
+      <w:r>
+        <w:t xml:space="preserve">This script creates </w:t>
+      </w:r>
+      <w:r>
+        <w:rPr>
+          <w:b/>
+          <w:bCs/>
+        </w:rPr>
+        <w:t>chembl_targets.txt</w:t>
+      </w:r>
+      <w:r>
+        <w:t xml:space="preserve"> file.</w:t>
+      </w:r>
+    </w:p>
+    <w:p>
+      <w:pPr>
+        <w:rPr>
+          <w:rFonts w:ascii="Courier New" w:hAnsi="Courier New" w:cs="Courier New"/>
+          <w:sz w:val="18"/>
+          <w:szCs w:val="18"/>
+        </w:rPr>
+      </w:pPr>
+      <w:r>
+        <w:rPr>
+          <w:rFonts w:ascii="Courier New" w:hAnsi="Courier New" w:cs="Courier New"/>
+          <w:sz w:val="18"/>
+          <w:szCs w:val="18"/>
+        </w:rPr>
+        <w:t xml:space="preserve">\copy (select </w:t>
+      </w:r>
+      <w:proofErr w:type="spellStart"/>
+      <w:r>
+        <w:rPr>
+          <w:rFonts w:ascii="Courier New" w:hAnsi="Courier New" w:cs="Courier New"/>
+          <w:sz w:val="18"/>
+          <w:szCs w:val="18"/>
+        </w:rPr>
+        <w:t>td.chembl_id</w:t>
+      </w:r>
+      <w:proofErr w:type="spellEnd"/>
+      <w:r>
+        <w:rPr>
+          <w:rFonts w:ascii="Courier New" w:hAnsi="Courier New" w:cs="Courier New"/>
+          <w:sz w:val="18"/>
+          <w:szCs w:val="18"/>
+        </w:rPr>
+        <w:t xml:space="preserve">, </w:t>
+      </w:r>
+      <w:proofErr w:type="spellStart"/>
+      <w:r>
+        <w:rPr>
+          <w:rFonts w:ascii="Courier New" w:hAnsi="Courier New" w:cs="Courier New"/>
+          <w:sz w:val="18"/>
+          <w:szCs w:val="18"/>
+        </w:rPr>
+        <w:t>cs.sequence</w:t>
+      </w:r>
+      <w:proofErr w:type="spellEnd"/>
+      <w:r>
+        <w:rPr>
+          <w:rFonts w:ascii="Courier New" w:hAnsi="Courier New" w:cs="Courier New"/>
+          <w:sz w:val="18"/>
+          <w:szCs w:val="18"/>
+        </w:rPr>
+        <w:t xml:space="preserve"> from </w:t>
+      </w:r>
+      <w:proofErr w:type="spellStart"/>
+      <w:r>
+        <w:rPr>
+          <w:rFonts w:ascii="Courier New" w:hAnsi="Courier New" w:cs="Courier New"/>
+          <w:sz w:val="18"/>
+          <w:szCs w:val="18"/>
+        </w:rPr>
+        <w:t>target_dictionary</w:t>
+      </w:r>
+      <w:proofErr w:type="spellEnd"/>
+      <w:r>
+        <w:rPr>
+          <w:rFonts w:ascii="Courier New" w:hAnsi="Courier New" w:cs="Courier New"/>
+          <w:sz w:val="18"/>
+          <w:szCs w:val="18"/>
+        </w:rPr>
+        <w:t xml:space="preserve"> </w:t>
+      </w:r>
+      <w:proofErr w:type="spellStart"/>
+      <w:r>
+        <w:rPr>
+          <w:rFonts w:ascii="Courier New" w:hAnsi="Courier New" w:cs="Courier New"/>
+          <w:sz w:val="18"/>
+          <w:szCs w:val="18"/>
+        </w:rPr>
+        <w:t>td</w:t>
+      </w:r>
+      <w:proofErr w:type="spellEnd"/>
+      <w:r>
+        <w:rPr>
+          <w:rFonts w:ascii="Courier New" w:hAnsi="Courier New" w:cs="Courier New"/>
+          <w:sz w:val="18"/>
+          <w:szCs w:val="18"/>
+        </w:rPr>
+        <w:t xml:space="preserve"> join </w:t>
+      </w:r>
+      <w:proofErr w:type="spellStart"/>
+      <w:r>
+        <w:rPr>
+          <w:rFonts w:ascii="Courier New" w:hAnsi="Courier New" w:cs="Courier New"/>
+          <w:sz w:val="18"/>
+          <w:szCs w:val="18"/>
+        </w:rPr>
+        <w:t>target_components</w:t>
+      </w:r>
+      <w:proofErr w:type="spellEnd"/>
+      <w:r>
+        <w:rPr>
+          <w:rFonts w:ascii="Courier New" w:hAnsi="Courier New" w:cs="Courier New"/>
+          <w:sz w:val="18"/>
+          <w:szCs w:val="18"/>
+        </w:rPr>
+        <w:t xml:space="preserve"> </w:t>
+      </w:r>
+      <w:proofErr w:type="spellStart"/>
+      <w:r>
+        <w:rPr>
+          <w:rFonts w:ascii="Courier New" w:hAnsi="Courier New" w:cs="Courier New"/>
+          <w:sz w:val="18"/>
+          <w:szCs w:val="18"/>
+        </w:rPr>
+        <w:t>tc</w:t>
+      </w:r>
+      <w:proofErr w:type="spellEnd"/>
+      <w:r>
+        <w:rPr>
+          <w:rFonts w:ascii="Courier New" w:hAnsi="Courier New" w:cs="Courier New"/>
+          <w:sz w:val="18"/>
+          <w:szCs w:val="18"/>
+        </w:rPr>
+        <w:t xml:space="preserve"> on </w:t>
+      </w:r>
+      <w:proofErr w:type="spellStart"/>
+      <w:r>
+        <w:rPr>
+          <w:rFonts w:ascii="Courier New" w:hAnsi="Courier New" w:cs="Courier New"/>
+          <w:sz w:val="18"/>
+          <w:szCs w:val="18"/>
+        </w:rPr>
+        <w:t>td.tid</w:t>
+      </w:r>
+      <w:proofErr w:type="spellEnd"/>
+      <w:r>
+        <w:rPr>
+          <w:rFonts w:ascii="Courier New" w:hAnsi="Courier New" w:cs="Courier New"/>
+          <w:sz w:val="18"/>
+          <w:szCs w:val="18"/>
+        </w:rPr>
+        <w:t xml:space="preserve"> = </w:t>
+      </w:r>
+      <w:proofErr w:type="spellStart"/>
+      <w:r>
+        <w:rPr>
+          <w:rFonts w:ascii="Courier New" w:hAnsi="Courier New" w:cs="Courier New"/>
+          <w:sz w:val="18"/>
+          <w:szCs w:val="18"/>
+        </w:rPr>
+        <w:t>tc.tid</w:t>
+      </w:r>
+      <w:proofErr w:type="spellEnd"/>
+      <w:r>
+        <w:rPr>
+          <w:rFonts w:ascii="Courier New" w:hAnsi="Courier New" w:cs="Courier New"/>
+          <w:sz w:val="18"/>
+          <w:szCs w:val="18"/>
+        </w:rPr>
+        <w:t xml:space="preserve"> join component_sequences cs on </w:t>
+      </w:r>
+      <w:proofErr w:type="spellStart"/>
+      <w:r>
+        <w:rPr>
+          <w:rFonts w:ascii="Courier New" w:hAnsi="Courier New" w:cs="Courier New"/>
+          <w:sz w:val="18"/>
+          <w:szCs w:val="18"/>
+        </w:rPr>
+        <w:t>tc.targcomp_id</w:t>
+      </w:r>
+      <w:proofErr w:type="spellEnd"/>
+      <w:r>
+        <w:rPr>
+          <w:rFonts w:ascii="Courier New" w:hAnsi="Courier New" w:cs="Courier New"/>
+          <w:sz w:val="18"/>
+          <w:szCs w:val="18"/>
+        </w:rPr>
+        <w:t>=</w:t>
+      </w:r>
+      <w:proofErr w:type="spellStart"/>
+      <w:r>
+        <w:rPr>
+          <w:rFonts w:ascii="Courier New" w:hAnsi="Courier New" w:cs="Courier New"/>
+          <w:sz w:val="18"/>
+          <w:szCs w:val="18"/>
+        </w:rPr>
+        <w:t>cs.component_id</w:t>
+      </w:r>
+      <w:proofErr w:type="spellEnd"/>
+      <w:r>
+        <w:rPr>
+          <w:rFonts w:ascii="Courier New" w:hAnsi="Courier New" w:cs="Courier New"/>
+          <w:sz w:val="18"/>
+          <w:szCs w:val="18"/>
+        </w:rPr>
+        <w:t>) to chembl_targets.txt</w:t>
+      </w:r>
+    </w:p>
+    <w:p>
+      <w:pPr>
+        <w:pStyle w:val="Heading3"/>
+      </w:pPr>
+      <w:r>
+        <w:fldChar w:fldCharType="begin"/>
+      </w:r>
+      <w:r>
+        <w:instrText xml:space="preserve"> autonumlgl </w:instrText>
+      </w:r>
+      <w:r>
+        <w:fldChar w:fldCharType="end"/>
+      </w:r>
+      <w:r>
+        <w:t xml:space="preserve"> split_to_fasta.pl</w:t>
+      </w:r>
+    </w:p>
+    <w:p>
+      <w:r>
+        <w:t xml:space="preserve">Run this script from the </w:t>
+      </w:r>
+      <w:r>
+        <w:rPr>
+          <w:i/>
+          <w:iCs/>
+        </w:rPr>
+        <w:t>bash</w:t>
+      </w:r>
+      <w:r>
+        <w:t xml:space="preserve"> command line</w:t>
+      </w:r>
+      <w:r>
+        <w:t xml:space="preserve"> in the </w:t>
+      </w:r>
+      <w:proofErr w:type="spellStart"/>
+      <w:r>
+        <w:rPr>
+          <w:b/>
+          <w:bCs/>
+        </w:rPr>
+        <w:t>blast_targets</w:t>
+      </w:r>
+      <w:proofErr w:type="spellEnd"/>
+      <w:r>
+        <w:t xml:space="preserve"> directory</w:t>
+      </w:r>
+      <w:r>
+        <w:t xml:space="preserve">:  </w:t>
+      </w:r>
+      <w:proofErr w:type="spellStart"/>
+      <w:r>
+        <w:rPr>
+          <w:b/>
+          <w:bCs/>
+        </w:rPr>
+        <w:t>perl</w:t>
+      </w:r>
+      <w:proofErr w:type="spellEnd"/>
+      <w:r>
+        <w:rPr>
+          <w:b/>
+          <w:bCs/>
+        </w:rPr>
+        <w:t xml:space="preserve"> split_to_fasta.pl</w:t>
+      </w:r>
+    </w:p>
+    <w:p>
+      <w:pPr>
+        <w:rPr>
+          <w:i/>
+          <w:iCs/>
+        </w:rPr>
+      </w:pPr>
+      <w:r>
+        <w:t>Th</w:t>
+      </w:r>
+      <w:r>
+        <w:t>is</w:t>
+      </w:r>
+      <w:r>
+        <w:t xml:space="preserve"> script creates the </w:t>
+      </w:r>
+      <w:proofErr w:type="spellStart"/>
+      <w:r>
+        <w:rPr>
+          <w:b/>
+          <w:bCs/>
+        </w:rPr>
+        <w:t>component_sequences.fa</w:t>
+      </w:r>
+      <w:proofErr w:type="spellEnd"/>
+      <w:r>
+        <w:rPr>
+          <w:b/>
+          <w:bCs/>
+          <w:i/>
+          <w:iCs/>
+        </w:rPr>
+        <w:t xml:space="preserve"> </w:t>
+      </w:r>
+      <w:r>
+        <w:t xml:space="preserve">file which can be found in the </w:t>
+      </w:r>
+      <w:r>
+        <w:rPr>
+          <w:b/>
+          <w:bCs/>
+        </w:rPr>
+        <w:t>supplements</w:t>
+      </w:r>
+      <w:r>
+        <w:t>/</w:t>
+      </w:r>
+      <w:proofErr w:type="spellStart"/>
+      <w:r>
+        <w:rPr>
+          <w:b/>
+          <w:bCs/>
+        </w:rPr>
+        <w:t>blast_targets</w:t>
+      </w:r>
+      <w:proofErr w:type="spellEnd"/>
+      <w:r>
+        <w:t xml:space="preserve"> directory.</w:t>
+      </w:r>
+    </w:p>
+    <w:p>
+      <w:pPr>
+        <w:spacing w:after="0" w:line="240" w:lineRule="auto"/>
+        <w:rPr>
+          <w:rFonts w:ascii="Courier New" w:hAnsi="Courier New" w:cs="Courier New"/>
+          <w:sz w:val="18"/>
+          <w:szCs w:val="18"/>
+        </w:rPr>
+      </w:pPr>
+      <w:r>
+        <w:rPr>
+          <w:rFonts w:ascii="Courier New" w:hAnsi="Courier New" w:cs="Courier New"/>
+          <w:sz w:val="18"/>
+          <w:szCs w:val="18"/>
+        </w:rPr>
+        <w:t>#######################################</w:t>
+      </w:r>
+    </w:p>
+    <w:p>
+      <w:pPr>
+        <w:spacing w:after="0" w:line="240" w:lineRule="auto"/>
+        <w:rPr>
+          <w:rFonts w:ascii="Courier New" w:hAnsi="Courier New" w:cs="Courier New"/>
+          <w:sz w:val="18"/>
+          <w:szCs w:val="18"/>
+        </w:rPr>
+      </w:pPr>
+      <w:r>
+        <w:rPr>
+          <w:rFonts w:ascii="Courier New" w:hAnsi="Courier New" w:cs="Courier New"/>
+          <w:sz w:val="18"/>
+          <w:szCs w:val="18"/>
+        </w:rPr>
+        <w:t># split_to_fasta.pl</w:t>
+      </w:r>
+    </w:p>
+    <w:p>
+      <w:pPr>
+        <w:spacing w:after="0" w:line="240" w:lineRule="auto"/>
+        <w:rPr>
+          <w:rFonts w:ascii="Courier New" w:hAnsi="Courier New" w:cs="Courier New"/>
+          <w:sz w:val="18"/>
+          <w:szCs w:val="18"/>
+        </w:rPr>
+      </w:pPr>
+      <w:r>
+        <w:rPr>
+          <w:rFonts w:ascii="Courier New" w:hAnsi="Courier New" w:cs="Courier New"/>
+          <w:sz w:val="18"/>
+          <w:szCs w:val="18"/>
+        </w:rPr>
+        <w:t># input recs: &lt;key&gt;&lt;</w:t>
+      </w:r>
+      <w:proofErr w:type="spellStart"/>
+      <w:r>
+        <w:rPr>
+          <w:rFonts w:ascii="Courier New" w:hAnsi="Courier New" w:cs="Courier New"/>
+          <w:sz w:val="18"/>
+          <w:szCs w:val="18"/>
+        </w:rPr>
+        <w:t>delim</w:t>
+      </w:r>
+      <w:proofErr w:type="spellEnd"/>
+      <w:r>
+        <w:rPr>
+          <w:rFonts w:ascii="Courier New" w:hAnsi="Courier New" w:cs="Courier New"/>
+          <w:sz w:val="18"/>
+          <w:szCs w:val="18"/>
+        </w:rPr>
+        <w:t>&gt;&lt;sequence&gt;</w:t>
+      </w:r>
+    </w:p>
+    <w:p>
+      <w:pPr>
+        <w:spacing w:after="0" w:line="240" w:lineRule="auto"/>
+        <w:rPr>
+          <w:rFonts w:ascii="Courier New" w:hAnsi="Courier New" w:cs="Courier New"/>
+          <w:sz w:val="18"/>
+          <w:szCs w:val="18"/>
+        </w:rPr>
+      </w:pPr>
+      <w:r>
+        <w:rPr>
+          <w:rFonts w:ascii="Courier New" w:hAnsi="Courier New" w:cs="Courier New"/>
+          <w:sz w:val="18"/>
+          <w:szCs w:val="18"/>
+        </w:rPr>
+        <w:t># output : rec1 = &gt;&lt;key&gt;</w:t>
+      </w:r>
+    </w:p>
+    <w:p>
+      <w:pPr>
+        <w:spacing w:after="0" w:line="240" w:lineRule="auto"/>
+        <w:rPr>
+          <w:rFonts w:ascii="Courier New" w:hAnsi="Courier New" w:cs="Courier New"/>
+          <w:sz w:val="18"/>
+          <w:szCs w:val="18"/>
+        </w:rPr>
+      </w:pPr>
+      <w:r>
+        <w:rPr>
+          <w:rFonts w:ascii="Courier New" w:hAnsi="Courier New" w:cs="Courier New"/>
+          <w:sz w:val="18"/>
+          <w:szCs w:val="18"/>
+        </w:rPr>
+        <w:t>#          rec2 = &lt;sequence&gt;</w:t>
+      </w:r>
+    </w:p>
+    <w:p>
+      <w:pPr>
+        <w:spacing w:after="0" w:line="240" w:lineRule="auto"/>
+        <w:rPr>
+          <w:rFonts w:ascii="Courier New" w:hAnsi="Courier New" w:cs="Courier New"/>
+          <w:sz w:val="18"/>
+          <w:szCs w:val="18"/>
+        </w:rPr>
+      </w:pPr>
+      <w:r>
+        <w:rPr>
+          <w:rFonts w:ascii="Courier New" w:hAnsi="Courier New" w:cs="Courier New"/>
+          <w:sz w:val="18"/>
+          <w:szCs w:val="18"/>
+        </w:rPr>
+        <w:t>#######################################</w:t>
+      </w:r>
+    </w:p>
+    <w:p>
+      <w:pPr>
+        <w:spacing w:after="0" w:line="240" w:lineRule="auto"/>
+        <w:rPr>
+          <w:rFonts w:ascii="Courier New" w:hAnsi="Courier New" w:cs="Courier New"/>
+          <w:sz w:val="18"/>
+          <w:szCs w:val="18"/>
+        </w:rPr>
+      </w:pPr>
+      <w:r>
+        <w:rPr>
+          <w:rFonts w:ascii="Courier New" w:hAnsi="Courier New" w:cs="Courier New"/>
+          <w:sz w:val="18"/>
+          <w:szCs w:val="18"/>
+        </w:rPr>
+        <w:t>my $</w:t>
+      </w:r>
+      <w:proofErr w:type="spellStart"/>
+      <w:r>
+        <w:rPr>
+          <w:rFonts w:ascii="Courier New" w:hAnsi="Courier New" w:cs="Courier New"/>
+          <w:sz w:val="18"/>
+          <w:szCs w:val="18"/>
+        </w:rPr>
+        <w:t>infile</w:t>
+      </w:r>
+      <w:proofErr w:type="spellEnd"/>
+      <w:r>
+        <w:rPr>
+          <w:rFonts w:ascii="Courier New" w:hAnsi="Courier New" w:cs="Courier New"/>
+          <w:sz w:val="18"/>
+          <w:szCs w:val="18"/>
+        </w:rPr>
+        <w:t xml:space="preserve"> = 'chembl_targets.txt';</w:t>
+      </w:r>
+    </w:p>
+    <w:p>
+      <w:pPr>
+        <w:spacing w:after="0" w:line="240" w:lineRule="auto"/>
+        <w:rPr>
+          <w:rFonts w:ascii="Courier New" w:hAnsi="Courier New" w:cs="Courier New"/>
+          <w:sz w:val="18"/>
+          <w:szCs w:val="18"/>
+        </w:rPr>
+      </w:pPr>
+      <w:r>
+        <w:rPr>
+          <w:rFonts w:ascii="Courier New" w:hAnsi="Courier New" w:cs="Courier New"/>
+          <w:sz w:val="18"/>
+          <w:szCs w:val="18"/>
+        </w:rPr>
+        <w:t>my $</w:t>
+      </w:r>
+      <w:proofErr w:type="spellStart"/>
+      <w:r>
+        <w:rPr>
+          <w:rFonts w:ascii="Courier New" w:hAnsi="Courier New" w:cs="Courier New"/>
+          <w:sz w:val="18"/>
+          <w:szCs w:val="18"/>
+        </w:rPr>
+        <w:t>outfile</w:t>
+      </w:r>
+      <w:proofErr w:type="spellEnd"/>
+      <w:r>
+        <w:rPr>
+          <w:rFonts w:ascii="Courier New" w:hAnsi="Courier New" w:cs="Courier New"/>
+          <w:sz w:val="18"/>
+          <w:szCs w:val="18"/>
+        </w:rPr>
+        <w:t xml:space="preserve"> = '</w:t>
+      </w:r>
+      <w:proofErr w:type="spellStart"/>
+      <w:r>
+        <w:rPr>
+          <w:rFonts w:ascii="Courier New" w:hAnsi="Courier New" w:cs="Courier New"/>
+          <w:sz w:val="18"/>
+          <w:szCs w:val="18"/>
+        </w:rPr>
+        <w:t>component_sequences.fa</w:t>
+      </w:r>
+      <w:proofErr w:type="spellEnd"/>
+      <w:r>
+        <w:rPr>
+          <w:rFonts w:ascii="Courier New" w:hAnsi="Courier New" w:cs="Courier New"/>
+          <w:sz w:val="18"/>
+          <w:szCs w:val="18"/>
+        </w:rPr>
+        <w:t>';</w:t>
+      </w:r>
+    </w:p>
+    <w:p>
+      <w:pPr>
+        <w:spacing w:after="0" w:line="240" w:lineRule="auto"/>
+        <w:rPr>
+          <w:rFonts w:ascii="Courier New" w:hAnsi="Courier New" w:cs="Courier New"/>
+          <w:sz w:val="18"/>
+          <w:szCs w:val="18"/>
+        </w:rPr>
+      </w:pPr>
+      <w:r>
+        <w:rPr>
+          <w:rFonts w:ascii="Courier New" w:hAnsi="Courier New" w:cs="Courier New"/>
+          <w:sz w:val="18"/>
+          <w:szCs w:val="18"/>
+        </w:rPr>
+        <w:t>my $</w:t>
+      </w:r>
+      <w:proofErr w:type="spellStart"/>
+      <w:r>
+        <w:rPr>
+          <w:rFonts w:ascii="Courier New" w:hAnsi="Courier New" w:cs="Courier New"/>
+          <w:sz w:val="18"/>
+          <w:szCs w:val="18"/>
+        </w:rPr>
+        <w:t>delim</w:t>
+      </w:r>
+      <w:proofErr w:type="spellEnd"/>
+      <w:r>
+        <w:rPr>
+          <w:rFonts w:ascii="Courier New" w:hAnsi="Courier New" w:cs="Courier New"/>
+          <w:sz w:val="18"/>
+          <w:szCs w:val="18"/>
+        </w:rPr>
+        <w:t xml:space="preserve"> = '\t';</w:t>
+      </w:r>
+    </w:p>
+    <w:p>
+      <w:pPr>
+        <w:spacing w:after="0" w:line="240" w:lineRule="auto"/>
+        <w:rPr>
+          <w:rFonts w:ascii="Courier New" w:hAnsi="Courier New" w:cs="Courier New"/>
+          <w:sz w:val="18"/>
+          <w:szCs w:val="18"/>
+        </w:rPr>
+      </w:pPr>
+    </w:p>
+    <w:p>
+      <w:pPr>
+        <w:spacing w:after="0" w:line="240" w:lineRule="auto"/>
+        <w:rPr>
+          <w:rFonts w:ascii="Courier New" w:hAnsi="Courier New" w:cs="Courier New"/>
+          <w:sz w:val="18"/>
+          <w:szCs w:val="18"/>
+        </w:rPr>
+      </w:pPr>
+      <w:r>
+        <w:rPr>
+          <w:rFonts w:ascii="Courier New" w:hAnsi="Courier New" w:cs="Courier New"/>
+          <w:sz w:val="18"/>
+          <w:szCs w:val="18"/>
+        </w:rPr>
+        <w:t>open(IN, $</w:t>
+      </w:r>
+      <w:proofErr w:type="spellStart"/>
+      <w:r>
+        <w:rPr>
+          <w:rFonts w:ascii="Courier New" w:hAnsi="Courier New" w:cs="Courier New"/>
+          <w:sz w:val="18"/>
+          <w:szCs w:val="18"/>
+        </w:rPr>
+        <w:t>infile</w:t>
+      </w:r>
+      <w:proofErr w:type="spellEnd"/>
+      <w:r>
+        <w:rPr>
+          <w:rFonts w:ascii="Courier New" w:hAnsi="Courier New" w:cs="Courier New"/>
+          <w:sz w:val="18"/>
+          <w:szCs w:val="18"/>
+        </w:rPr>
+        <w:t>) or die("Unable to open $</w:t>
+      </w:r>
+      <w:proofErr w:type="spellStart"/>
+      <w:r>
+        <w:rPr>
+          <w:rFonts w:ascii="Courier New" w:hAnsi="Courier New" w:cs="Courier New"/>
+          <w:sz w:val="18"/>
+          <w:szCs w:val="18"/>
+        </w:rPr>
+        <w:t>infile</w:t>
+      </w:r>
+      <w:proofErr w:type="spellEnd"/>
+      <w:r>
+        <w:rPr>
+          <w:rFonts w:ascii="Courier New" w:hAnsi="Courier New" w:cs="Courier New"/>
+          <w:sz w:val="18"/>
+          <w:szCs w:val="18"/>
+        </w:rPr>
+        <w:t>\n");</w:t>
+      </w:r>
+    </w:p>
+    <w:p>
+      <w:pPr>
+        <w:spacing w:after="0" w:line="240" w:lineRule="auto"/>
+        <w:rPr>
+          <w:rFonts w:ascii="Courier New" w:hAnsi="Courier New" w:cs="Courier New"/>
+          <w:sz w:val="18"/>
+          <w:szCs w:val="18"/>
+        </w:rPr>
+      </w:pPr>
+    </w:p>
+    <w:p>
+      <w:pPr>
+        <w:spacing w:after="0" w:line="240" w:lineRule="auto"/>
+        <w:rPr>
+          <w:rFonts w:ascii="Courier New" w:hAnsi="Courier New" w:cs="Courier New"/>
+          <w:sz w:val="18"/>
+          <w:szCs w:val="18"/>
+        </w:rPr>
+      </w:pPr>
+      <w:r>
+        <w:rPr>
+          <w:rFonts w:ascii="Courier New" w:hAnsi="Courier New" w:cs="Courier New"/>
+          <w:sz w:val="18"/>
+          <w:szCs w:val="18"/>
+        </w:rPr>
+        <w:t>my @lines = &lt;IN&gt;;</w:t>
+      </w:r>
+    </w:p>
+    <w:p>
+      <w:pPr>
+        <w:spacing w:after="0" w:line="240" w:lineRule="auto"/>
+        <w:rPr>
+          <w:rFonts w:ascii="Courier New" w:hAnsi="Courier New" w:cs="Courier New"/>
+          <w:sz w:val="18"/>
+          <w:szCs w:val="18"/>
+        </w:rPr>
+      </w:pPr>
+    </w:p>
+    <w:p>
+      <w:pPr>
+        <w:spacing w:after="0" w:line="240" w:lineRule="auto"/>
+        <w:rPr>
+          <w:rFonts w:ascii="Courier New" w:hAnsi="Courier New" w:cs="Courier New"/>
+          <w:sz w:val="18"/>
+          <w:szCs w:val="18"/>
+        </w:rPr>
+      </w:pPr>
+      <w:r>
+        <w:rPr>
+          <w:rFonts w:ascii="Courier New" w:hAnsi="Courier New" w:cs="Courier New"/>
+          <w:sz w:val="18"/>
+          <w:szCs w:val="18"/>
+        </w:rPr>
+        <w:t>close(IN);</w:t>
+      </w:r>
+    </w:p>
+    <w:p>
+      <w:pPr>
+        <w:spacing w:after="0" w:line="240" w:lineRule="auto"/>
+        <w:rPr>
+          <w:rFonts w:ascii="Courier New" w:hAnsi="Courier New" w:cs="Courier New"/>
+          <w:sz w:val="18"/>
+          <w:szCs w:val="18"/>
+        </w:rPr>
+      </w:pPr>
+    </w:p>
+    <w:p>
+      <w:pPr>
+        <w:spacing w:after="0" w:line="240" w:lineRule="auto"/>
+        <w:rPr>
+          <w:rFonts w:ascii="Courier New" w:hAnsi="Courier New" w:cs="Courier New"/>
+          <w:sz w:val="18"/>
+          <w:szCs w:val="18"/>
+        </w:rPr>
+      </w:pPr>
+      <w:r>
+        <w:rPr>
+          <w:rFonts w:ascii="Courier New" w:hAnsi="Courier New" w:cs="Courier New"/>
+          <w:sz w:val="18"/>
+          <w:szCs w:val="18"/>
+        </w:rPr>
+        <w:t>open(OUT,"&gt;",$</w:t>
+      </w:r>
+      <w:proofErr w:type="spellStart"/>
+      <w:r>
+        <w:rPr>
+          <w:rFonts w:ascii="Courier New" w:hAnsi="Courier New" w:cs="Courier New"/>
+          <w:sz w:val="18"/>
+          <w:szCs w:val="18"/>
+        </w:rPr>
+        <w:t>outfile</w:t>
+      </w:r>
+      <w:proofErr w:type="spellEnd"/>
+      <w:r>
+        <w:rPr>
+          <w:rFonts w:ascii="Courier New" w:hAnsi="Courier New" w:cs="Courier New"/>
+          <w:sz w:val="18"/>
+          <w:szCs w:val="18"/>
+        </w:rPr>
+        <w:t>) or die ("Unable to open $</w:t>
+      </w:r>
+      <w:proofErr w:type="spellStart"/>
+      <w:r>
+        <w:rPr>
+          <w:rFonts w:ascii="Courier New" w:hAnsi="Courier New" w:cs="Courier New"/>
+          <w:sz w:val="18"/>
+          <w:szCs w:val="18"/>
+        </w:rPr>
+        <w:t>outfile</w:t>
+      </w:r>
+      <w:proofErr w:type="spellEnd"/>
+      <w:r>
+        <w:rPr>
+          <w:rFonts w:ascii="Courier New" w:hAnsi="Courier New" w:cs="Courier New"/>
+          <w:sz w:val="18"/>
+          <w:szCs w:val="18"/>
+        </w:rPr>
+        <w:t>\n");</w:t>
+      </w:r>
+    </w:p>
+    <w:p>
+      <w:pPr>
+        <w:spacing w:after="0" w:line="240" w:lineRule="auto"/>
+        <w:rPr>
+          <w:rFonts w:ascii="Courier New" w:hAnsi="Courier New" w:cs="Courier New"/>
+          <w:sz w:val="18"/>
+          <w:szCs w:val="18"/>
+        </w:rPr>
+      </w:pPr>
+    </w:p>
+    <w:p>
+      <w:pPr>
+        <w:spacing w:after="0" w:line="240" w:lineRule="auto"/>
+        <w:rPr>
+          <w:rFonts w:ascii="Courier New" w:hAnsi="Courier New" w:cs="Courier New"/>
+          <w:sz w:val="18"/>
+          <w:szCs w:val="18"/>
+        </w:rPr>
+      </w:pPr>
+      <w:r>
+        <w:rPr>
+          <w:rFonts w:ascii="Courier New" w:hAnsi="Courier New" w:cs="Courier New"/>
+          <w:sz w:val="18"/>
+          <w:szCs w:val="18"/>
+        </w:rPr>
+        <w:t>foreach my $line(@lines)</w:t>
+      </w:r>
+    </w:p>
+    <w:p>
+      <w:pPr>
+        <w:spacing w:after="0" w:line="240" w:lineRule="auto"/>
+        <w:rPr>
+          <w:rFonts w:ascii="Courier New" w:hAnsi="Courier New" w:cs="Courier New"/>
+          <w:sz w:val="18"/>
+          <w:szCs w:val="18"/>
+        </w:rPr>
+      </w:pPr>
+      <w:r>
+        <w:rPr>
+          <w:rFonts w:ascii="Courier New" w:hAnsi="Courier New" w:cs="Courier New"/>
+          <w:sz w:val="18"/>
+          <w:szCs w:val="18"/>
+        </w:rPr>
+        <w:t>{</w:t>
+      </w:r>
+    </w:p>
+    <w:p>
+      <w:pPr>
+        <w:spacing w:after="0" w:line="240" w:lineRule="auto"/>
+        <w:rPr>
+          <w:rFonts w:ascii="Courier New" w:hAnsi="Courier New" w:cs="Courier New"/>
+          <w:sz w:val="18"/>
+          <w:szCs w:val="18"/>
+        </w:rPr>
+      </w:pPr>
+      <w:r>
+        <w:rPr>
+          <w:rFonts w:ascii="Courier New" w:hAnsi="Courier New" w:cs="Courier New"/>
+          <w:sz w:val="18"/>
+          <w:szCs w:val="18"/>
+        </w:rPr>
+        <w:tab/>
+        <w:t>my @rec = split($</w:t>
+      </w:r>
+      <w:proofErr w:type="spellStart"/>
+      <w:r>
+        <w:rPr>
+          <w:rFonts w:ascii="Courier New" w:hAnsi="Courier New" w:cs="Courier New"/>
+          <w:sz w:val="18"/>
+          <w:szCs w:val="18"/>
+        </w:rPr>
+        <w:t>delim</w:t>
+      </w:r>
+      <w:proofErr w:type="spellEnd"/>
+      <w:r>
+        <w:rPr>
+          <w:rFonts w:ascii="Courier New" w:hAnsi="Courier New" w:cs="Courier New"/>
+          <w:sz w:val="18"/>
+          <w:szCs w:val="18"/>
+        </w:rPr>
+        <w:t>,$line);</w:t>
+      </w:r>
+    </w:p>
+    <w:p>
+      <w:pPr>
+        <w:spacing w:after="0" w:line="240" w:lineRule="auto"/>
+        <w:rPr>
+          <w:rFonts w:ascii="Courier New" w:hAnsi="Courier New" w:cs="Courier New"/>
+          <w:sz w:val="18"/>
+          <w:szCs w:val="18"/>
+        </w:rPr>
+      </w:pPr>
+      <w:r>
+        <w:rPr>
+          <w:rFonts w:ascii="Courier New" w:hAnsi="Courier New" w:cs="Courier New"/>
+          <w:sz w:val="18"/>
+          <w:szCs w:val="18"/>
+        </w:rPr>
+        <w:tab/>
+        <w:t>if (scalar(@rec) &gt; 1)</w:t>
+      </w:r>
+    </w:p>
+    <w:p>
+      <w:pPr>
+        <w:spacing w:after="0" w:line="240" w:lineRule="auto"/>
+        <w:rPr>
+          <w:rFonts w:ascii="Courier New" w:hAnsi="Courier New" w:cs="Courier New"/>
+          <w:sz w:val="18"/>
+          <w:szCs w:val="18"/>
+        </w:rPr>
+      </w:pPr>
+      <w:r>
+        <w:rPr>
+          <w:rFonts w:ascii="Courier New" w:hAnsi="Courier New" w:cs="Courier New"/>
+          <w:sz w:val="18"/>
+          <w:szCs w:val="18"/>
+        </w:rPr>
+        <w:tab/>
+        <w:t>{</w:t>
+      </w:r>
+    </w:p>
+    <w:p>
+      <w:pPr>
+        <w:spacing w:after="0" w:line="240" w:lineRule="auto"/>
+        <w:rPr>
+          <w:rFonts w:ascii="Courier New" w:hAnsi="Courier New" w:cs="Courier New"/>
+          <w:sz w:val="18"/>
+          <w:szCs w:val="18"/>
+        </w:rPr>
+      </w:pPr>
+      <w:r>
+        <w:rPr>
+          <w:rFonts w:ascii="Courier New" w:hAnsi="Courier New" w:cs="Courier New"/>
+          <w:sz w:val="18"/>
+          <w:szCs w:val="18"/>
+        </w:rPr>
+        <w:tab/>
+      </w:r>
+      <w:r>
+        <w:rPr>
+          <w:rFonts w:ascii="Courier New" w:hAnsi="Courier New" w:cs="Courier New"/>
+          <w:sz w:val="18"/>
+          <w:szCs w:val="18"/>
+        </w:rPr>
+        <w:tab/>
+        <w:t>print OUT "&gt;$rec[0]\n";</w:t>
+      </w:r>
+    </w:p>
+    <w:p>
+      <w:pPr>
+        <w:spacing w:after="0" w:line="240" w:lineRule="auto"/>
+        <w:rPr>
+          <w:rFonts w:ascii="Courier New" w:hAnsi="Courier New" w:cs="Courier New"/>
+          <w:sz w:val="18"/>
+          <w:szCs w:val="18"/>
+        </w:rPr>
+      </w:pPr>
+      <w:r>
+        <w:rPr>
+          <w:rFonts w:ascii="Courier New" w:hAnsi="Courier New" w:cs="Courier New"/>
+          <w:sz w:val="18"/>
+          <w:szCs w:val="18"/>
+        </w:rPr>
+        <w:tab/>
+      </w:r>
+      <w:r>
+        <w:rPr>
+          <w:rFonts w:ascii="Courier New" w:hAnsi="Courier New" w:cs="Courier New"/>
+          <w:sz w:val="18"/>
+          <w:szCs w:val="18"/>
+        </w:rPr>
+        <w:tab/>
+        <w:t>print OUT "$rec[1]\n";</w:t>
+      </w:r>
+    </w:p>
+    <w:p>
+      <w:pPr>
+        <w:spacing w:after="0" w:line="240" w:lineRule="auto"/>
+        <w:rPr>
+          <w:rFonts w:ascii="Courier New" w:hAnsi="Courier New" w:cs="Courier New"/>
+          <w:sz w:val="18"/>
+          <w:szCs w:val="18"/>
+        </w:rPr>
+      </w:pPr>
+      <w:r>
+        <w:rPr>
+          <w:rFonts w:ascii="Courier New" w:hAnsi="Courier New" w:cs="Courier New"/>
+          <w:sz w:val="18"/>
+          <w:szCs w:val="18"/>
+        </w:rPr>
+        <w:tab/>
+        <w:t>}</w:t>
+      </w:r>
+    </w:p>
+    <w:p>
+      <w:pPr>
+        <w:spacing w:after="0" w:line="240" w:lineRule="auto"/>
+        <w:rPr>
+          <w:rFonts w:ascii="Courier New" w:hAnsi="Courier New" w:cs="Courier New"/>
+          <w:sz w:val="18"/>
+          <w:szCs w:val="18"/>
+        </w:rPr>
+      </w:pPr>
+      <w:r>
+        <w:rPr>
+          <w:rFonts w:ascii="Courier New" w:hAnsi="Courier New" w:cs="Courier New"/>
+          <w:sz w:val="18"/>
+          <w:szCs w:val="18"/>
+        </w:rPr>
+        <w:t>}</w:t>
+      </w:r>
+    </w:p>
+    <w:p>
+      <w:pPr>
+        <w:spacing w:after="0" w:line="240" w:lineRule="auto"/>
+        <w:rPr>
+          <w:rFonts w:ascii="Courier New" w:hAnsi="Courier New" w:cs="Courier New"/>
+          <w:sz w:val="18"/>
+          <w:szCs w:val="18"/>
+        </w:rPr>
+      </w:pPr>
+    </w:p>
+    <w:p>
+      <w:pPr>
+        <w:spacing w:after="0" w:line="240" w:lineRule="auto"/>
+        <w:rPr>
+          <w:rFonts w:ascii="Courier New" w:hAnsi="Courier New" w:cs="Courier New"/>
+          <w:sz w:val="18"/>
+          <w:szCs w:val="18"/>
+        </w:rPr>
+      </w:pPr>
+      <w:r>
+        <w:rPr>
+          <w:rFonts w:ascii="Courier New" w:hAnsi="Courier New" w:cs="Courier New"/>
+          <w:sz w:val="18"/>
+          <w:szCs w:val="18"/>
+        </w:rPr>
+        <w:t>close(OUT);</w:t>
+      </w:r>
+    </w:p>
+    <w:p>
+      <w:pPr>
+        <w:spacing w:after="0" w:line="240" w:lineRule="auto"/>
+        <w:rPr>
+          <w:rFonts w:ascii="Courier New" w:hAnsi="Courier New" w:cs="Courier New"/>
+          <w:sz w:val="18"/>
+          <w:szCs w:val="18"/>
+        </w:rPr>
+      </w:pPr>
+      <w:r>
+        <w:rPr>
+          <w:rFonts w:ascii="Courier New" w:hAnsi="Courier New" w:cs="Courier New"/>
+          <w:sz w:val="18"/>
+          <w:szCs w:val="18"/>
+        </w:rPr>
+        <w:t>exit(0);</w:t>
+      </w:r>
+      <w:bookmarkStart w:id="1" w:name="_GoBack"/>
+      <w:bookmarkEnd w:id="1"/>
+    </w:p>
     <w:sectPr>
       <w:headerReference w:type="even" r:id="rId12"/>
       <w:headerReference w:type="default" r:id="rId13"/>
@@ -1456,85 +2517,8 @@
       <w:r>
         <w:t xml:space="preserve"> </w:t>
       </w:r>
-      <w:proofErr w:type="spellStart"/>
-      <w:r>
-        <w:t>Gaulton</w:t>
-      </w:r>
-      <w:proofErr w:type="spellEnd"/>
-      <w:r>
-        <w:t xml:space="preserve"> A, Hersey A, </w:t>
-      </w:r>
-      <w:proofErr w:type="spellStart"/>
-      <w:r>
-        <w:t>Nowotka</w:t>
-      </w:r>
-      <w:proofErr w:type="spellEnd"/>
-      <w:r>
-        <w:t xml:space="preserve"> M, Bento AP, Chambers J, Mendez D, </w:t>
-      </w:r>
-      <w:proofErr w:type="spellStart"/>
-      <w:r>
-        <w:t>Mutowo</w:t>
-      </w:r>
-      <w:proofErr w:type="spellEnd"/>
-      <w:r>
-        <w:t xml:space="preserve"> P, Atkinson F, Bellis LJ, </w:t>
-      </w:r>
-      <w:proofErr w:type="spellStart"/>
-      <w:r>
-        <w:t>Cibrián-Uhalte</w:t>
-      </w:r>
-      <w:proofErr w:type="spellEnd"/>
-      <w:r>
-        <w:t xml:space="preserve"> E, Davies M, Dedman N, Karlsson A, </w:t>
-      </w:r>
-      <w:proofErr w:type="spellStart"/>
-      <w:r>
-        <w:t>Magariños</w:t>
-      </w:r>
-      <w:proofErr w:type="spellEnd"/>
-      <w:r>
-        <w:t xml:space="preserve"> MP, </w:t>
-      </w:r>
-      <w:proofErr w:type="spellStart"/>
-      <w:r>
-        <w:t>Overington</w:t>
-      </w:r>
-      <w:proofErr w:type="spellEnd"/>
-      <w:r>
-        <w:t xml:space="preserve"> JP, </w:t>
-      </w:r>
-      <w:proofErr w:type="spellStart"/>
-      <w:r>
-        <w:t>Papadatos</w:t>
-      </w:r>
-      <w:proofErr w:type="spellEnd"/>
-      <w:r>
-        <w:t xml:space="preserve"> G, Smit I, Leach AR. The </w:t>
-      </w:r>
-      <w:proofErr w:type="spellStart"/>
-      <w:r>
-        <w:t>ChEMBL</w:t>
-      </w:r>
-      <w:proofErr w:type="spellEnd"/>
-      <w:r>
-        <w:t xml:space="preserve"> database in 2017. Nucleic Acids Res. 2017 45(D1</w:t>
-      </w:r>
-      <w:proofErr w:type="gramStart"/>
-      <w:r>
-        <w:t>):D</w:t>
-      </w:r>
-      <w:proofErr w:type="gramEnd"/>
-      <w:r>
-        <w:t>945-D954. DOI: 10.1093/</w:t>
-      </w:r>
-      <w:proofErr w:type="spellStart"/>
-      <w:r>
-        <w:t>nar</w:t>
-      </w:r>
-      <w:proofErr w:type="spellEnd"/>
-      <w:r>
-        <w:t>/gkw1074</w:t>
+      <w:r>
+        <w:t>Gaulton A, Hersey A, Nowotka M, Bento AP, Chambers J, Mendez D, Mutowo P, Atkinson F, Bellis LJ, Cibrián-Uhalte E, Davies M, Dedman N, Karlsson A, Magariños MP, Overington JP, Papadatos G, Smit I, Leach AR. The ChEMBL database in 2017. Nucleic Acids Res. 2017 45(D1):D945-D954. DOI: 10.1093/nar/gkw1074</w:t>
       </w:r>
     </w:p>
     <w:p>
@@ -1561,26 +2545,10 @@
         <w:footnoteRef/>
       </w:r>
       <w:r>
-        <w:t xml:space="preserve"> </w:t>
-      </w:r>
-      <w:r>
-        <w:t xml:space="preserve">Stephen F. Altschul, Thomas L. Madden, Alejandro </w:t>
-      </w:r>
-      <w:proofErr w:type="gramStart"/>
-      <w:r>
-        <w:t>A.Schaffer</w:t>
-      </w:r>
-      <w:proofErr w:type="gramEnd"/>
-      <w:r>
-        <w:t xml:space="preserve">, Jinghui Zhang, Zheng Zhang, Webb Miller, and David </w:t>
-      </w:r>
-      <w:proofErr w:type="spellStart"/>
-      <w:r>
-        <w:t>J.Lipman</w:t>
-      </w:r>
-      <w:proofErr w:type="spellEnd"/>
-      <w:r>
-        <w:t xml:space="preserve"> (1997), "Gapped BLAST and PSI-BLAST: a new generation of protein database search programs", Nucleic Acids Res. 25:3389-3402.</w:t>
+        <w:t xml:space="preserve"> Stephen F. Altschul, Thomas L. Madden, Alejandro A.Schaffer, Jinghui Zhang, Zheng Zhang, Webb Miller, and David </w:t>
+      </w:r>
+      <w:r>
+        <w:t>J.Lipman (1997), "Gapped BLAST and PSI-BLAST: a new generation of protein database search programs", Nucleic Acids Res. 25:3389-3402.</w:t>
       </w:r>
     </w:p>
     <w:p>
@@ -1603,13 +2571,8 @@
       <w:r>
         <w:t xml:space="preserve"> </w:t>
       </w:r>
-      <w:proofErr w:type="spellStart"/>
-      <w:r>
-        <w:t>nhmmer</w:t>
-      </w:r>
-      <w:proofErr w:type="spellEnd"/>
-      <w:r>
-        <w:t>: DNA homology search with profile HMMs</w:t>
+      <w:r>
+        <w:t>nhmmer: DNA homology search with profile HMMs</w:t>
       </w:r>
     </w:p>
     <w:p>
@@ -2353,10 +3316,53 @@
       <w:szCs w:val="32"/>
     </w:rPr>
   </w:style>
+  <w:style w:type="paragraph" w:styleId="Heading2">
+    <w:name w:val="heading 2"/>
+    <w:basedOn w:val="Normal"/>
+    <w:next w:val="Normal"/>
+    <w:link w:val="Heading2Char"/>
+    <w:uiPriority w:val="9"/>
+    <w:unhideWhenUsed/>
+    <w:qFormat/>
+    <w:rsid w:val="002D0383"/>
+    <w:pPr>
+      <w:keepNext/>
+      <w:keepLines/>
+      <w:spacing w:before="40" w:after="0"/>
+      <w:outlineLvl w:val="1"/>
+    </w:pPr>
+    <w:rPr>
+      <w:rFonts w:asciiTheme="majorHAnsi" w:eastAsiaTheme="majorEastAsia" w:hAnsiTheme="majorHAnsi" w:cstheme="majorBidi"/>
+      <w:color w:val="2F5496" w:themeColor="accent1" w:themeShade="BF"/>
+      <w:sz w:val="26"/>
+      <w:szCs w:val="26"/>
+    </w:rPr>
+  </w:style>
+  <w:style w:type="paragraph" w:styleId="Heading3">
+    <w:name w:val="heading 3"/>
+    <w:basedOn w:val="Normal"/>
+    <w:next w:val="Normal"/>
+    <w:link w:val="Heading3Char"/>
+    <w:uiPriority w:val="9"/>
+    <w:unhideWhenUsed/>
+    <w:qFormat/>
+    <w:rsid w:val="002D0383"/>
+    <w:pPr>
+      <w:keepNext/>
+      <w:keepLines/>
+      <w:spacing w:before="40" w:after="0"/>
+      <w:outlineLvl w:val="2"/>
+    </w:pPr>
+    <w:rPr>
+      <w:rFonts w:asciiTheme="majorHAnsi" w:eastAsiaTheme="majorEastAsia" w:hAnsiTheme="majorHAnsi" w:cstheme="majorBidi"/>
+      <w:color w:val="1F3763" w:themeColor="accent1" w:themeShade="7F"/>
+      <w:sz w:val="24"/>
+      <w:szCs w:val="24"/>
+    </w:rPr>
+  </w:style>
   <w:style w:type="character" w:default="1" w:styleId="DefaultParagraphFont">
     <w:name w:val="Default Paragraph Font"/>
     <w:uiPriority w:val="1"/>
-    <w:semiHidden/>
     <w:unhideWhenUsed/>
   </w:style>
   <w:style w:type="table" w:default="1" w:styleId="TableNormal">
@@ -2588,6 +3594,32 @@
       <w:u w:val="single"/>
     </w:rPr>
   </w:style>
+  <w:style w:type="character" w:customStyle="1" w:styleId="Heading2Char">
+    <w:name w:val="Heading 2 Char"/>
+    <w:basedOn w:val="DefaultParagraphFont"/>
+    <w:link w:val="Heading2"/>
+    <w:uiPriority w:val="9"/>
+    <w:rsid w:val="002D0383"/>
+    <w:rPr>
+      <w:rFonts w:asciiTheme="majorHAnsi" w:eastAsiaTheme="majorEastAsia" w:hAnsiTheme="majorHAnsi" w:cstheme="majorBidi"/>
+      <w:color w:val="2F5496" w:themeColor="accent1" w:themeShade="BF"/>
+      <w:sz w:val="26"/>
+      <w:szCs w:val="26"/>
+    </w:rPr>
+  </w:style>
+  <w:style w:type="character" w:customStyle="1" w:styleId="Heading3Char">
+    <w:name w:val="Heading 3 Char"/>
+    <w:basedOn w:val="DefaultParagraphFont"/>
+    <w:link w:val="Heading3"/>
+    <w:uiPriority w:val="9"/>
+    <w:rsid w:val="002D0383"/>
+    <w:rPr>
+      <w:rFonts w:asciiTheme="majorHAnsi" w:eastAsiaTheme="majorEastAsia" w:hAnsiTheme="majorHAnsi" w:cstheme="majorBidi"/>
+      <w:color w:val="1F3763" w:themeColor="accent1" w:themeShade="7F"/>
+      <w:sz w:val="24"/>
+      <w:szCs w:val="24"/>
+    </w:rPr>
+  </w:style>
 </w:styles>
 </file>
 
@@ -2660,28 +3692,35 @@
     <w:charset w:val="00"/>
     <w:family w:val="roman"/>
     <w:pitch w:val="variable"/>
-    <w:sig w:usb0="E0002AFF" w:usb1="C0007843" w:usb2="00000009" w:usb3="00000000" w:csb0="000001FF" w:csb1="00000000"/>
+    <w:sig w:usb0="E0002EFF" w:usb1="C000785B" w:usb2="00000009" w:usb3="00000000" w:csb0="000001FF" w:csb1="00000000"/>
   </w:font>
   <w:font w:name="Calibri">
     <w:panose1 w:val="020F0502020204030204"/>
     <w:charset w:val="00"/>
     <w:family w:val="swiss"/>
     <w:pitch w:val="variable"/>
-    <w:sig w:usb0="E00002FF" w:usb1="4000ACFF" w:usb2="00000001" w:usb3="00000000" w:csb0="0000019F" w:csb1="00000000"/>
+    <w:sig w:usb0="E4002EFF" w:usb1="C000247B" w:usb2="00000009" w:usb3="00000000" w:csb0="000001FF" w:csb1="00000000"/>
   </w:font>
   <w:font w:name="Calibri Light">
     <w:panose1 w:val="020F0302020204030204"/>
     <w:charset w:val="00"/>
     <w:family w:val="swiss"/>
     <w:pitch w:val="variable"/>
-    <w:sig w:usb0="A00002EF" w:usb1="4000207B" w:usb2="00000000" w:usb3="00000000" w:csb0="0000009F" w:csb1="00000000"/>
+    <w:sig w:usb0="E4002EFF" w:usb1="C000247B" w:usb2="00000009" w:usb3="00000000" w:csb0="000001FF" w:csb1="00000000"/>
   </w:font>
   <w:font w:name="Arial">
     <w:panose1 w:val="020B0604020202020204"/>
     <w:charset w:val="00"/>
     <w:family w:val="swiss"/>
     <w:pitch w:val="variable"/>
-    <w:sig w:usb0="E0002AFF" w:usb1="C0007843" w:usb2="00000009" w:usb3="00000000" w:csb0="000001FF" w:csb1="00000000"/>
+    <w:sig w:usb0="E0002EFF" w:usb1="C000785B" w:usb2="00000009" w:usb3="00000000" w:csb0="000001FF" w:csb1="00000000"/>
+  </w:font>
+  <w:font w:name="Courier New">
+    <w:panose1 w:val="02070309020205020404"/>
+    <w:charset w:val="00"/>
+    <w:family w:val="modern"/>
+    <w:pitch w:val="fixed"/>
+    <w:sig w:usb0="E0002EFF" w:usb1="C0007843" w:usb2="00000009" w:usb3="00000000" w:csb0="000001FF" w:csb1="00000000"/>
   </w:font>
 </w:fonts>
 </file>
@@ -2703,6 +3742,7 @@
   </w:compat>
   <w:rsids>
     <w:rsidRoot w:val="00715F75"/>
+    <w:rsid w:val="003676F0"/>
     <w:rsid w:val="004D072F"/>
     <w:rsid w:val="00715F75"/>
     <w:rsid w:val="007E5C56"/>
@@ -3476,7 +4516,7 @@
 </file>
 
 <file path=customXml/itemProps1.xml><?xml version="1.0" encoding="utf-8"?>
-<ds:datastoreItem xmlns:ds="http://schemas.openxmlformats.org/officeDocument/2006/customXml" ds:itemID="{40B07448-B872-47F4-85CD-C43C4FF7B210}">
+<ds:datastoreItem xmlns:ds="http://schemas.openxmlformats.org/officeDocument/2006/customXml" ds:itemID="{3F3FE7AA-F9F6-479F-A031-D96B2DDCE102}">
   <ds:schemaRefs>
     <ds:schemaRef ds:uri="http://schemas.openxmlformats.org/officeDocument/2006/bibliography"/>
   </ds:schemaRefs>

</xml_diff>

<commit_message>
Extract BLAST statistics from reports.
</commit_message>
<xml_diff>
--- a/Paralog Targets for Neglected Diseases.docx
+++ b/Paralog Targets for Neglected Diseases.docx
@@ -6220,8 +6220,6 @@
         <w:br w:type="page"/>
       </w:r>
     </w:p>
-    <w:bookmarkStart w:id="1" w:name="_GoBack"/>
-    <w:bookmarkEnd w:id="1"/>
     <w:p>
       <w:pPr>
         <w:pStyle w:val="Heading3"/>
@@ -6922,6 +6920,2578 @@
           <w:szCs w:val="16"/>
         </w:rPr>
       </w:pPr>
+    </w:p>
+    <w:p>
+      <w:pPr>
+        <w:rPr>
+          <w:rFonts w:asciiTheme="majorHAnsi" w:eastAsiaTheme="majorEastAsia" w:hAnsiTheme="majorHAnsi" w:cstheme="majorBidi"/>
+          <w:color w:val="1F3763" w:themeColor="accent1" w:themeShade="7F"/>
+          <w:sz w:val="24"/>
+          <w:szCs w:val="24"/>
+        </w:rPr>
+      </w:pPr>
+      <w:r>
+        <w:br w:type="page"/>
+      </w:r>
+    </w:p>
+    <w:p>
+      <w:pPr>
+        <w:pStyle w:val="Heading3"/>
+      </w:pPr>
+      <w:r>
+        <w:lastRenderedPageBreak/>
+        <w:fldChar w:fldCharType="begin"/>
+      </w:r>
+      <w:r>
+        <w:instrText xml:space="preserve"> autonumlgl </w:instrText>
+      </w:r>
+      <w:r>
+        <w:fldChar w:fldCharType="end"/>
+      </w:r>
+      <w:r>
+        <w:t xml:space="preserve"> extract_header.pl</w:t>
+      </w:r>
+    </w:p>
+    <w:p>
+      <w:r>
+        <w:t>This Perl script extracts statistics from BLAST reports.</w:t>
+      </w:r>
+    </w:p>
+    <w:p>
+      <w:pPr>
+        <w:spacing w:after="0" w:line="240" w:lineRule="auto"/>
+        <w:rPr>
+          <w:rFonts w:ascii="Courier New" w:hAnsi="Courier New" w:cs="Courier New"/>
+          <w:sz w:val="16"/>
+          <w:szCs w:val="16"/>
+        </w:rPr>
+      </w:pPr>
+      <w:r>
+        <w:rPr>
+          <w:rFonts w:ascii="Courier New" w:hAnsi="Courier New" w:cs="Courier New"/>
+          <w:sz w:val="16"/>
+          <w:szCs w:val="16"/>
+        </w:rPr>
+        <w:t>use Switch '</w:t>
+      </w:r>
+      <w:proofErr w:type="spellStart"/>
+      <w:r>
+        <w:rPr>
+          <w:rFonts w:ascii="Courier New" w:hAnsi="Courier New" w:cs="Courier New"/>
+          <w:sz w:val="16"/>
+          <w:szCs w:val="16"/>
+        </w:rPr>
+        <w:t>fallthough</w:t>
+      </w:r>
+      <w:proofErr w:type="spellEnd"/>
+      <w:r>
+        <w:rPr>
+          <w:rFonts w:ascii="Courier New" w:hAnsi="Courier New" w:cs="Courier New"/>
+          <w:sz w:val="16"/>
+          <w:szCs w:val="16"/>
+        </w:rPr>
+        <w:t>';</w:t>
+      </w:r>
+    </w:p>
+    <w:p>
+      <w:pPr>
+        <w:spacing w:after="0" w:line="240" w:lineRule="auto"/>
+        <w:rPr>
+          <w:rFonts w:ascii="Courier New" w:hAnsi="Courier New" w:cs="Courier New"/>
+          <w:sz w:val="16"/>
+          <w:szCs w:val="16"/>
+        </w:rPr>
+      </w:pPr>
+    </w:p>
+    <w:p>
+      <w:pPr>
+        <w:spacing w:after="0" w:line="240" w:lineRule="auto"/>
+        <w:rPr>
+          <w:rFonts w:ascii="Courier New" w:hAnsi="Courier New" w:cs="Courier New"/>
+          <w:sz w:val="16"/>
+          <w:szCs w:val="16"/>
+        </w:rPr>
+      </w:pPr>
+      <w:r>
+        <w:rPr>
+          <w:rFonts w:ascii="Courier New" w:hAnsi="Courier New" w:cs="Courier New"/>
+          <w:sz w:val="16"/>
+          <w:szCs w:val="16"/>
+        </w:rPr>
+        <w:t>my @lines = &lt;STDIN&gt;;</w:t>
+      </w:r>
+    </w:p>
+    <w:p>
+      <w:pPr>
+        <w:spacing w:after="0" w:line="240" w:lineRule="auto"/>
+        <w:rPr>
+          <w:rFonts w:ascii="Courier New" w:hAnsi="Courier New" w:cs="Courier New"/>
+          <w:sz w:val="16"/>
+          <w:szCs w:val="16"/>
+        </w:rPr>
+      </w:pPr>
+    </w:p>
+    <w:p>
+      <w:pPr>
+        <w:spacing w:after="0" w:line="240" w:lineRule="auto"/>
+        <w:rPr>
+          <w:rFonts w:ascii="Courier New" w:hAnsi="Courier New" w:cs="Courier New"/>
+          <w:sz w:val="16"/>
+          <w:szCs w:val="16"/>
+        </w:rPr>
+      </w:pPr>
+      <w:r>
+        <w:rPr>
+          <w:rFonts w:ascii="Courier New" w:hAnsi="Courier New" w:cs="Courier New"/>
+          <w:sz w:val="16"/>
+          <w:szCs w:val="16"/>
+        </w:rPr>
+        <w:t>my $phase = 0;</w:t>
+      </w:r>
+    </w:p>
+    <w:p>
+      <w:pPr>
+        <w:spacing w:after="0" w:line="240" w:lineRule="auto"/>
+        <w:rPr>
+          <w:rFonts w:ascii="Courier New" w:hAnsi="Courier New" w:cs="Courier New"/>
+          <w:sz w:val="16"/>
+          <w:szCs w:val="16"/>
+        </w:rPr>
+      </w:pPr>
+      <w:r>
+        <w:rPr>
+          <w:rFonts w:ascii="Courier New" w:hAnsi="Courier New" w:cs="Courier New"/>
+          <w:sz w:val="16"/>
+          <w:szCs w:val="16"/>
+        </w:rPr>
+        <w:t>my @rec = {};</w:t>
+      </w:r>
+    </w:p>
+    <w:p>
+      <w:pPr>
+        <w:spacing w:after="0" w:line="240" w:lineRule="auto"/>
+        <w:rPr>
+          <w:rFonts w:ascii="Courier New" w:hAnsi="Courier New" w:cs="Courier New"/>
+          <w:sz w:val="16"/>
+          <w:szCs w:val="16"/>
+        </w:rPr>
+      </w:pPr>
+      <w:r>
+        <w:rPr>
+          <w:rFonts w:ascii="Courier New" w:hAnsi="Courier New" w:cs="Courier New"/>
+          <w:sz w:val="16"/>
+          <w:szCs w:val="16"/>
+        </w:rPr>
+        <w:t>my $</w:t>
+      </w:r>
+      <w:proofErr w:type="spellStart"/>
+      <w:r>
+        <w:rPr>
+          <w:rFonts w:ascii="Courier New" w:hAnsi="Courier New" w:cs="Courier New"/>
+          <w:sz w:val="16"/>
+          <w:szCs w:val="16"/>
+        </w:rPr>
+        <w:t>rec_string</w:t>
+      </w:r>
+      <w:proofErr w:type="spellEnd"/>
+      <w:r>
+        <w:rPr>
+          <w:rFonts w:ascii="Courier New" w:hAnsi="Courier New" w:cs="Courier New"/>
+          <w:sz w:val="16"/>
+          <w:szCs w:val="16"/>
+        </w:rPr>
+        <w:t>;</w:t>
+      </w:r>
+    </w:p>
+    <w:p>
+      <w:pPr>
+        <w:spacing w:after="0" w:line="240" w:lineRule="auto"/>
+        <w:rPr>
+          <w:rFonts w:ascii="Courier New" w:hAnsi="Courier New" w:cs="Courier New"/>
+          <w:sz w:val="16"/>
+          <w:szCs w:val="16"/>
+        </w:rPr>
+      </w:pPr>
+      <w:r>
+        <w:rPr>
+          <w:rFonts w:ascii="Courier New" w:hAnsi="Courier New" w:cs="Courier New"/>
+          <w:sz w:val="16"/>
+          <w:szCs w:val="16"/>
+        </w:rPr>
+        <w:t>my %recs = ();</w:t>
+      </w:r>
+    </w:p>
+    <w:p>
+      <w:pPr>
+        <w:spacing w:after="0" w:line="240" w:lineRule="auto"/>
+        <w:rPr>
+          <w:rFonts w:ascii="Courier New" w:hAnsi="Courier New" w:cs="Courier New"/>
+          <w:sz w:val="16"/>
+          <w:szCs w:val="16"/>
+        </w:rPr>
+      </w:pPr>
+    </w:p>
+    <w:p>
+      <w:pPr>
+        <w:spacing w:after="0" w:line="240" w:lineRule="auto"/>
+        <w:rPr>
+          <w:rFonts w:ascii="Courier New" w:hAnsi="Courier New" w:cs="Courier New"/>
+          <w:sz w:val="16"/>
+          <w:szCs w:val="16"/>
+        </w:rPr>
+      </w:pPr>
+      <w:r>
+        <w:rPr>
+          <w:rFonts w:ascii="Courier New" w:hAnsi="Courier New" w:cs="Courier New"/>
+          <w:sz w:val="16"/>
+          <w:szCs w:val="16"/>
+        </w:rPr>
+        <w:t>foreach my $line(@lines)</w:t>
+      </w:r>
+    </w:p>
+    <w:p>
+      <w:pPr>
+        <w:spacing w:after="0" w:line="240" w:lineRule="auto"/>
+        <w:rPr>
+          <w:rFonts w:ascii="Courier New" w:hAnsi="Courier New" w:cs="Courier New"/>
+          <w:sz w:val="16"/>
+          <w:szCs w:val="16"/>
+        </w:rPr>
+      </w:pPr>
+      <w:r>
+        <w:rPr>
+          <w:rFonts w:ascii="Courier New" w:hAnsi="Courier New" w:cs="Courier New"/>
+          <w:sz w:val="16"/>
+          <w:szCs w:val="16"/>
+        </w:rPr>
+        <w:t>{</w:t>
+      </w:r>
+    </w:p>
+    <w:p>
+      <w:pPr>
+        <w:spacing w:after="0" w:line="240" w:lineRule="auto"/>
+        <w:rPr>
+          <w:rFonts w:ascii="Courier New" w:hAnsi="Courier New" w:cs="Courier New"/>
+          <w:sz w:val="16"/>
+          <w:szCs w:val="16"/>
+        </w:rPr>
+      </w:pPr>
+      <w:r>
+        <w:rPr>
+          <w:rFonts w:ascii="Courier New" w:hAnsi="Courier New" w:cs="Courier New"/>
+          <w:sz w:val="16"/>
+          <w:szCs w:val="16"/>
+        </w:rPr>
+        <w:tab/>
+        <w:t>switch($</w:t>
+      </w:r>
+      <w:proofErr w:type="gramStart"/>
+      <w:r>
+        <w:rPr>
+          <w:rFonts w:ascii="Courier New" w:hAnsi="Courier New" w:cs="Courier New"/>
+          <w:sz w:val="16"/>
+          <w:szCs w:val="16"/>
+        </w:rPr>
+        <w:t>phase){</w:t>
+      </w:r>
+      <w:proofErr w:type="gramEnd"/>
+    </w:p>
+    <w:p>
+      <w:pPr>
+        <w:spacing w:after="0" w:line="240" w:lineRule="auto"/>
+        <w:rPr>
+          <w:rFonts w:ascii="Courier New" w:hAnsi="Courier New" w:cs="Courier New"/>
+          <w:sz w:val="16"/>
+          <w:szCs w:val="16"/>
+        </w:rPr>
+      </w:pPr>
+      <w:r>
+        <w:rPr>
+          <w:rFonts w:ascii="Courier New" w:hAnsi="Courier New" w:cs="Courier New"/>
+          <w:sz w:val="16"/>
+          <w:szCs w:val="16"/>
+        </w:rPr>
+        <w:tab/>
+      </w:r>
+      <w:r>
+        <w:rPr>
+          <w:rFonts w:ascii="Courier New" w:hAnsi="Courier New" w:cs="Courier New"/>
+          <w:sz w:val="16"/>
+          <w:szCs w:val="16"/>
+        </w:rPr>
+        <w:tab/>
+        <w:t>case 0 {</w:t>
+      </w:r>
+    </w:p>
+    <w:p>
+      <w:pPr>
+        <w:spacing w:after="0" w:line="240" w:lineRule="auto"/>
+        <w:rPr>
+          <w:rFonts w:ascii="Courier New" w:hAnsi="Courier New" w:cs="Courier New"/>
+          <w:sz w:val="16"/>
+          <w:szCs w:val="16"/>
+        </w:rPr>
+      </w:pPr>
+      <w:r>
+        <w:rPr>
+          <w:rFonts w:ascii="Courier New" w:hAnsi="Courier New" w:cs="Courier New"/>
+          <w:sz w:val="16"/>
+          <w:szCs w:val="16"/>
+        </w:rPr>
+        <w:tab/>
+      </w:r>
+      <w:r>
+        <w:rPr>
+          <w:rFonts w:ascii="Courier New" w:hAnsi="Courier New" w:cs="Courier New"/>
+          <w:sz w:val="16"/>
+          <w:szCs w:val="16"/>
+        </w:rPr>
+        <w:tab/>
+      </w:r>
+      <w:r>
+        <w:rPr>
+          <w:rFonts w:ascii="Courier New" w:hAnsi="Courier New" w:cs="Courier New"/>
+          <w:sz w:val="16"/>
+          <w:szCs w:val="16"/>
+        </w:rPr>
+        <w:tab/>
+        <w:t xml:space="preserve">if </w:t>
+      </w:r>
+      <w:proofErr w:type="gramStart"/>
+      <w:r>
+        <w:rPr>
+          <w:rFonts w:ascii="Courier New" w:hAnsi="Courier New" w:cs="Courier New"/>
+          <w:sz w:val="16"/>
+          <w:szCs w:val="16"/>
+        </w:rPr>
+        <w:t>( $</w:t>
+      </w:r>
+      <w:proofErr w:type="gramEnd"/>
+      <w:r>
+        <w:rPr>
+          <w:rFonts w:ascii="Courier New" w:hAnsi="Courier New" w:cs="Courier New"/>
+          <w:sz w:val="16"/>
+          <w:szCs w:val="16"/>
+        </w:rPr>
+        <w:t xml:space="preserve">line =~ m/\&gt;\s(\S+)/) # </w:t>
+      </w:r>
+      <w:proofErr w:type="spellStart"/>
+      <w:r>
+        <w:rPr>
+          <w:rFonts w:ascii="Courier New" w:hAnsi="Courier New" w:cs="Courier New"/>
+          <w:sz w:val="16"/>
+          <w:szCs w:val="16"/>
+        </w:rPr>
+        <w:t>orf</w:t>
+      </w:r>
+      <w:proofErr w:type="spellEnd"/>
+      <w:r>
+        <w:rPr>
+          <w:rFonts w:ascii="Courier New" w:hAnsi="Courier New" w:cs="Courier New"/>
+          <w:sz w:val="16"/>
+          <w:szCs w:val="16"/>
+        </w:rPr>
+        <w:t xml:space="preserve"> id</w:t>
+      </w:r>
+    </w:p>
+    <w:p>
+      <w:pPr>
+        <w:spacing w:after="0" w:line="240" w:lineRule="auto"/>
+        <w:rPr>
+          <w:rFonts w:ascii="Courier New" w:hAnsi="Courier New" w:cs="Courier New"/>
+          <w:sz w:val="16"/>
+          <w:szCs w:val="16"/>
+        </w:rPr>
+      </w:pPr>
+      <w:r>
+        <w:rPr>
+          <w:rFonts w:ascii="Courier New" w:hAnsi="Courier New" w:cs="Courier New"/>
+          <w:sz w:val="16"/>
+          <w:szCs w:val="16"/>
+        </w:rPr>
+        <w:tab/>
+      </w:r>
+      <w:r>
+        <w:rPr>
+          <w:rFonts w:ascii="Courier New" w:hAnsi="Courier New" w:cs="Courier New"/>
+          <w:sz w:val="16"/>
+          <w:szCs w:val="16"/>
+        </w:rPr>
+        <w:tab/>
+      </w:r>
+      <w:r>
+        <w:rPr>
+          <w:rFonts w:ascii="Courier New" w:hAnsi="Courier New" w:cs="Courier New"/>
+          <w:sz w:val="16"/>
+          <w:szCs w:val="16"/>
+        </w:rPr>
+        <w:tab/>
+        <w:t>{</w:t>
+      </w:r>
+    </w:p>
+    <w:p>
+      <w:pPr>
+        <w:spacing w:after="0" w:line="240" w:lineRule="auto"/>
+        <w:rPr>
+          <w:rFonts w:ascii="Courier New" w:hAnsi="Courier New" w:cs="Courier New"/>
+          <w:sz w:val="16"/>
+          <w:szCs w:val="16"/>
+        </w:rPr>
+      </w:pPr>
+      <w:r>
+        <w:rPr>
+          <w:rFonts w:ascii="Courier New" w:hAnsi="Courier New" w:cs="Courier New"/>
+          <w:sz w:val="16"/>
+          <w:szCs w:val="16"/>
+        </w:rPr>
+        <w:tab/>
+      </w:r>
+      <w:r>
+        <w:rPr>
+          <w:rFonts w:ascii="Courier New" w:hAnsi="Courier New" w:cs="Courier New"/>
+          <w:sz w:val="16"/>
+          <w:szCs w:val="16"/>
+        </w:rPr>
+        <w:tab/>
+      </w:r>
+      <w:r>
+        <w:rPr>
+          <w:rFonts w:ascii="Courier New" w:hAnsi="Courier New" w:cs="Courier New"/>
+          <w:sz w:val="16"/>
+          <w:szCs w:val="16"/>
+        </w:rPr>
+        <w:tab/>
+      </w:r>
+      <w:r>
+        <w:rPr>
+          <w:rFonts w:ascii="Courier New" w:hAnsi="Courier New" w:cs="Courier New"/>
+          <w:sz w:val="16"/>
+          <w:szCs w:val="16"/>
+        </w:rPr>
+        <w:tab/>
+        <w:t>$phase = 1;</w:t>
+      </w:r>
+    </w:p>
+    <w:p>
+      <w:pPr>
+        <w:spacing w:after="0" w:line="240" w:lineRule="auto"/>
+        <w:rPr>
+          <w:rFonts w:ascii="Courier New" w:hAnsi="Courier New" w:cs="Courier New"/>
+          <w:sz w:val="16"/>
+          <w:szCs w:val="16"/>
+        </w:rPr>
+      </w:pPr>
+      <w:r>
+        <w:rPr>
+          <w:rFonts w:ascii="Courier New" w:hAnsi="Courier New" w:cs="Courier New"/>
+          <w:sz w:val="16"/>
+          <w:szCs w:val="16"/>
+        </w:rPr>
+        <w:tab/>
+      </w:r>
+      <w:r>
+        <w:rPr>
+          <w:rFonts w:ascii="Courier New" w:hAnsi="Courier New" w:cs="Courier New"/>
+          <w:sz w:val="16"/>
+          <w:szCs w:val="16"/>
+        </w:rPr>
+        <w:tab/>
+      </w:r>
+      <w:r>
+        <w:rPr>
+          <w:rFonts w:ascii="Courier New" w:hAnsi="Courier New" w:cs="Courier New"/>
+          <w:sz w:val="16"/>
+          <w:szCs w:val="16"/>
+        </w:rPr>
+        <w:tab/>
+      </w:r>
+      <w:r>
+        <w:rPr>
+          <w:rFonts w:ascii="Courier New" w:hAnsi="Courier New" w:cs="Courier New"/>
+          <w:sz w:val="16"/>
+          <w:szCs w:val="16"/>
+        </w:rPr>
+        <w:tab/>
+        <w:t>$</w:t>
+      </w:r>
+      <w:proofErr w:type="gramStart"/>
+      <w:r>
+        <w:rPr>
+          <w:rFonts w:ascii="Courier New" w:hAnsi="Courier New" w:cs="Courier New"/>
+          <w:sz w:val="16"/>
+          <w:szCs w:val="16"/>
+        </w:rPr>
+        <w:t>rec[</w:t>
+      </w:r>
+      <w:proofErr w:type="gramEnd"/>
+      <w:r>
+        <w:rPr>
+          <w:rFonts w:ascii="Courier New" w:hAnsi="Courier New" w:cs="Courier New"/>
+          <w:sz w:val="16"/>
+          <w:szCs w:val="16"/>
+        </w:rPr>
+        <w:t>0] = $1;</w:t>
+      </w:r>
+    </w:p>
+    <w:p>
+      <w:pPr>
+        <w:spacing w:after="0" w:line="240" w:lineRule="auto"/>
+        <w:rPr>
+          <w:rFonts w:ascii="Courier New" w:hAnsi="Courier New" w:cs="Courier New"/>
+          <w:sz w:val="16"/>
+          <w:szCs w:val="16"/>
+        </w:rPr>
+      </w:pPr>
+      <w:r>
+        <w:rPr>
+          <w:rFonts w:ascii="Courier New" w:hAnsi="Courier New" w:cs="Courier New"/>
+          <w:sz w:val="16"/>
+          <w:szCs w:val="16"/>
+        </w:rPr>
+        <w:tab/>
+      </w:r>
+      <w:r>
+        <w:rPr>
+          <w:rFonts w:ascii="Courier New" w:hAnsi="Courier New" w:cs="Courier New"/>
+          <w:sz w:val="16"/>
+          <w:szCs w:val="16"/>
+        </w:rPr>
+        <w:tab/>
+      </w:r>
+      <w:r>
+        <w:rPr>
+          <w:rFonts w:ascii="Courier New" w:hAnsi="Courier New" w:cs="Courier New"/>
+          <w:sz w:val="16"/>
+          <w:szCs w:val="16"/>
+        </w:rPr>
+        <w:tab/>
+        <w:t>}</w:t>
+      </w:r>
+    </w:p>
+    <w:p>
+      <w:pPr>
+        <w:spacing w:after="0" w:line="240" w:lineRule="auto"/>
+        <w:rPr>
+          <w:rFonts w:ascii="Courier New" w:hAnsi="Courier New" w:cs="Courier New"/>
+          <w:sz w:val="16"/>
+          <w:szCs w:val="16"/>
+        </w:rPr>
+      </w:pPr>
+      <w:r>
+        <w:rPr>
+          <w:rFonts w:ascii="Courier New" w:hAnsi="Courier New" w:cs="Courier New"/>
+          <w:sz w:val="16"/>
+          <w:szCs w:val="16"/>
+        </w:rPr>
+        <w:tab/>
+      </w:r>
+      <w:r>
+        <w:rPr>
+          <w:rFonts w:ascii="Courier New" w:hAnsi="Courier New" w:cs="Courier New"/>
+          <w:sz w:val="16"/>
+          <w:szCs w:val="16"/>
+        </w:rPr>
+        <w:tab/>
+        <w:t>}</w:t>
+      </w:r>
+    </w:p>
+    <w:p>
+      <w:pPr>
+        <w:spacing w:after="0" w:line="240" w:lineRule="auto"/>
+        <w:rPr>
+          <w:rFonts w:ascii="Courier New" w:hAnsi="Courier New" w:cs="Courier New"/>
+          <w:sz w:val="16"/>
+          <w:szCs w:val="16"/>
+        </w:rPr>
+      </w:pPr>
+      <w:r>
+        <w:rPr>
+          <w:rFonts w:ascii="Courier New" w:hAnsi="Courier New" w:cs="Courier New"/>
+          <w:sz w:val="16"/>
+          <w:szCs w:val="16"/>
+        </w:rPr>
+        <w:tab/>
+      </w:r>
+      <w:r>
+        <w:rPr>
+          <w:rFonts w:ascii="Courier New" w:hAnsi="Courier New" w:cs="Courier New"/>
+          <w:sz w:val="16"/>
+          <w:szCs w:val="16"/>
+        </w:rPr>
+        <w:tab/>
+        <w:t>case 1 {</w:t>
+      </w:r>
+    </w:p>
+    <w:p>
+      <w:pPr>
+        <w:spacing w:after="0" w:line="240" w:lineRule="auto"/>
+        <w:rPr>
+          <w:rFonts w:ascii="Courier New" w:hAnsi="Courier New" w:cs="Courier New"/>
+          <w:sz w:val="16"/>
+          <w:szCs w:val="16"/>
+        </w:rPr>
+      </w:pPr>
+      <w:r>
+        <w:rPr>
+          <w:rFonts w:ascii="Courier New" w:hAnsi="Courier New" w:cs="Courier New"/>
+          <w:sz w:val="16"/>
+          <w:szCs w:val="16"/>
+        </w:rPr>
+        <w:tab/>
+      </w:r>
+      <w:r>
+        <w:rPr>
+          <w:rFonts w:ascii="Courier New" w:hAnsi="Courier New" w:cs="Courier New"/>
+          <w:sz w:val="16"/>
+          <w:szCs w:val="16"/>
+        </w:rPr>
+        <w:tab/>
+      </w:r>
+      <w:r>
+        <w:rPr>
+          <w:rFonts w:ascii="Courier New" w:hAnsi="Courier New" w:cs="Courier New"/>
+          <w:sz w:val="16"/>
+          <w:szCs w:val="16"/>
+        </w:rPr>
+        <w:tab/>
+        <w:t xml:space="preserve">if </w:t>
+      </w:r>
+      <w:proofErr w:type="gramStart"/>
+      <w:r>
+        <w:rPr>
+          <w:rFonts w:ascii="Courier New" w:hAnsi="Courier New" w:cs="Courier New"/>
+          <w:sz w:val="16"/>
+          <w:szCs w:val="16"/>
+        </w:rPr>
+        <w:t>( $</w:t>
+      </w:r>
+      <w:proofErr w:type="gramEnd"/>
+      <w:r>
+        <w:rPr>
+          <w:rFonts w:ascii="Courier New" w:hAnsi="Courier New" w:cs="Courier New"/>
+          <w:sz w:val="16"/>
+          <w:szCs w:val="16"/>
+        </w:rPr>
+        <w:t>line =~ m/Length\=(\S+)/ ){</w:t>
+      </w:r>
+    </w:p>
+    <w:p>
+      <w:pPr>
+        <w:spacing w:after="0" w:line="240" w:lineRule="auto"/>
+        <w:rPr>
+          <w:rFonts w:ascii="Courier New" w:hAnsi="Courier New" w:cs="Courier New"/>
+          <w:sz w:val="16"/>
+          <w:szCs w:val="16"/>
+        </w:rPr>
+      </w:pPr>
+      <w:r>
+        <w:rPr>
+          <w:rFonts w:ascii="Courier New" w:hAnsi="Courier New" w:cs="Courier New"/>
+          <w:sz w:val="16"/>
+          <w:szCs w:val="16"/>
+        </w:rPr>
+        <w:tab/>
+      </w:r>
+      <w:r>
+        <w:rPr>
+          <w:rFonts w:ascii="Courier New" w:hAnsi="Courier New" w:cs="Courier New"/>
+          <w:sz w:val="16"/>
+          <w:szCs w:val="16"/>
+        </w:rPr>
+        <w:tab/>
+      </w:r>
+      <w:r>
+        <w:rPr>
+          <w:rFonts w:ascii="Courier New" w:hAnsi="Courier New" w:cs="Courier New"/>
+          <w:sz w:val="16"/>
+          <w:szCs w:val="16"/>
+        </w:rPr>
+        <w:tab/>
+      </w:r>
+      <w:r>
+        <w:rPr>
+          <w:rFonts w:ascii="Courier New" w:hAnsi="Courier New" w:cs="Courier New"/>
+          <w:sz w:val="16"/>
+          <w:szCs w:val="16"/>
+        </w:rPr>
+        <w:tab/>
+        <w:t>$rec[scalar(@rec)] = $1;</w:t>
+      </w:r>
+    </w:p>
+    <w:p>
+      <w:pPr>
+        <w:spacing w:after="0" w:line="240" w:lineRule="auto"/>
+        <w:rPr>
+          <w:rFonts w:ascii="Courier New" w:hAnsi="Courier New" w:cs="Courier New"/>
+          <w:sz w:val="16"/>
+          <w:szCs w:val="16"/>
+        </w:rPr>
+      </w:pPr>
+      <w:r>
+        <w:rPr>
+          <w:rFonts w:ascii="Courier New" w:hAnsi="Courier New" w:cs="Courier New"/>
+          <w:sz w:val="16"/>
+          <w:szCs w:val="16"/>
+        </w:rPr>
+        <w:tab/>
+      </w:r>
+      <w:r>
+        <w:rPr>
+          <w:rFonts w:ascii="Courier New" w:hAnsi="Courier New" w:cs="Courier New"/>
+          <w:sz w:val="16"/>
+          <w:szCs w:val="16"/>
+        </w:rPr>
+        <w:tab/>
+      </w:r>
+      <w:r>
+        <w:rPr>
+          <w:rFonts w:ascii="Courier New" w:hAnsi="Courier New" w:cs="Courier New"/>
+          <w:sz w:val="16"/>
+          <w:szCs w:val="16"/>
+        </w:rPr>
+        <w:tab/>
+      </w:r>
+      <w:r>
+        <w:rPr>
+          <w:rFonts w:ascii="Courier New" w:hAnsi="Courier New" w:cs="Courier New"/>
+          <w:sz w:val="16"/>
+          <w:szCs w:val="16"/>
+        </w:rPr>
+        <w:tab/>
+        <w:t>$phase = 2;</w:t>
+      </w:r>
+    </w:p>
+    <w:p>
+      <w:pPr>
+        <w:spacing w:after="0" w:line="240" w:lineRule="auto"/>
+        <w:rPr>
+          <w:rFonts w:ascii="Courier New" w:hAnsi="Courier New" w:cs="Courier New"/>
+          <w:sz w:val="16"/>
+          <w:szCs w:val="16"/>
+        </w:rPr>
+      </w:pPr>
+      <w:r>
+        <w:rPr>
+          <w:rFonts w:ascii="Courier New" w:hAnsi="Courier New" w:cs="Courier New"/>
+          <w:sz w:val="16"/>
+          <w:szCs w:val="16"/>
+        </w:rPr>
+        <w:tab/>
+      </w:r>
+      <w:r>
+        <w:rPr>
+          <w:rFonts w:ascii="Courier New" w:hAnsi="Courier New" w:cs="Courier New"/>
+          <w:sz w:val="16"/>
+          <w:szCs w:val="16"/>
+        </w:rPr>
+        <w:tab/>
+      </w:r>
+      <w:r>
+        <w:rPr>
+          <w:rFonts w:ascii="Courier New" w:hAnsi="Courier New" w:cs="Courier New"/>
+          <w:sz w:val="16"/>
+          <w:szCs w:val="16"/>
+        </w:rPr>
+        <w:tab/>
+        <w:t>}</w:t>
+      </w:r>
+    </w:p>
+    <w:p>
+      <w:pPr>
+        <w:spacing w:after="0" w:line="240" w:lineRule="auto"/>
+        <w:rPr>
+          <w:rFonts w:ascii="Courier New" w:hAnsi="Courier New" w:cs="Courier New"/>
+          <w:sz w:val="16"/>
+          <w:szCs w:val="16"/>
+        </w:rPr>
+      </w:pPr>
+      <w:r>
+        <w:rPr>
+          <w:rFonts w:ascii="Courier New" w:hAnsi="Courier New" w:cs="Courier New"/>
+          <w:sz w:val="16"/>
+          <w:szCs w:val="16"/>
+        </w:rPr>
+        <w:tab/>
+      </w:r>
+      <w:r>
+        <w:rPr>
+          <w:rFonts w:ascii="Courier New" w:hAnsi="Courier New" w:cs="Courier New"/>
+          <w:sz w:val="16"/>
+          <w:szCs w:val="16"/>
+        </w:rPr>
+        <w:tab/>
+        <w:t>}</w:t>
+      </w:r>
+    </w:p>
+    <w:p>
+      <w:pPr>
+        <w:spacing w:after="0" w:line="240" w:lineRule="auto"/>
+        <w:rPr>
+          <w:rFonts w:ascii="Courier New" w:hAnsi="Courier New" w:cs="Courier New"/>
+          <w:sz w:val="16"/>
+          <w:szCs w:val="16"/>
+        </w:rPr>
+      </w:pPr>
+      <w:r>
+        <w:rPr>
+          <w:rFonts w:ascii="Courier New" w:hAnsi="Courier New" w:cs="Courier New"/>
+          <w:sz w:val="16"/>
+          <w:szCs w:val="16"/>
+        </w:rPr>
+        <w:tab/>
+      </w:r>
+      <w:r>
+        <w:rPr>
+          <w:rFonts w:ascii="Courier New" w:hAnsi="Courier New" w:cs="Courier New"/>
+          <w:sz w:val="16"/>
+          <w:szCs w:val="16"/>
+        </w:rPr>
+        <w:tab/>
+        <w:t>case 2 {</w:t>
+      </w:r>
+    </w:p>
+    <w:p>
+      <w:pPr>
+        <w:spacing w:after="0" w:line="240" w:lineRule="auto"/>
+        <w:rPr>
+          <w:rFonts w:ascii="Courier New" w:hAnsi="Courier New" w:cs="Courier New"/>
+          <w:sz w:val="16"/>
+          <w:szCs w:val="16"/>
+        </w:rPr>
+      </w:pPr>
+      <w:r>
+        <w:rPr>
+          <w:rFonts w:ascii="Courier New" w:hAnsi="Courier New" w:cs="Courier New"/>
+          <w:sz w:val="16"/>
+          <w:szCs w:val="16"/>
+        </w:rPr>
+        <w:tab/>
+      </w:r>
+      <w:r>
+        <w:rPr>
+          <w:rFonts w:ascii="Courier New" w:hAnsi="Courier New" w:cs="Courier New"/>
+          <w:sz w:val="16"/>
+          <w:szCs w:val="16"/>
+        </w:rPr>
+        <w:tab/>
+      </w:r>
+      <w:r>
+        <w:rPr>
+          <w:rFonts w:ascii="Courier New" w:hAnsi="Courier New" w:cs="Courier New"/>
+          <w:sz w:val="16"/>
+          <w:szCs w:val="16"/>
+        </w:rPr>
+        <w:tab/>
+        <w:t xml:space="preserve">if </w:t>
+      </w:r>
+      <w:proofErr w:type="gramStart"/>
+      <w:r>
+        <w:rPr>
+          <w:rFonts w:ascii="Courier New" w:hAnsi="Courier New" w:cs="Courier New"/>
+          <w:sz w:val="16"/>
+          <w:szCs w:val="16"/>
+        </w:rPr>
+        <w:t>( $</w:t>
+      </w:r>
+      <w:proofErr w:type="gramEnd"/>
+      <w:r>
+        <w:rPr>
+          <w:rFonts w:ascii="Courier New" w:hAnsi="Courier New" w:cs="Courier New"/>
+          <w:sz w:val="16"/>
+          <w:szCs w:val="16"/>
+        </w:rPr>
+        <w:t>line =~ m/Score\s\=\s(\S+)/){</w:t>
+      </w:r>
+    </w:p>
+    <w:p>
+      <w:pPr>
+        <w:spacing w:after="0" w:line="240" w:lineRule="auto"/>
+        <w:rPr>
+          <w:rFonts w:ascii="Courier New" w:hAnsi="Courier New" w:cs="Courier New"/>
+          <w:sz w:val="16"/>
+          <w:szCs w:val="16"/>
+        </w:rPr>
+      </w:pPr>
+      <w:r>
+        <w:rPr>
+          <w:rFonts w:ascii="Courier New" w:hAnsi="Courier New" w:cs="Courier New"/>
+          <w:sz w:val="16"/>
+          <w:szCs w:val="16"/>
+        </w:rPr>
+        <w:tab/>
+      </w:r>
+      <w:r>
+        <w:rPr>
+          <w:rFonts w:ascii="Courier New" w:hAnsi="Courier New" w:cs="Courier New"/>
+          <w:sz w:val="16"/>
+          <w:szCs w:val="16"/>
+        </w:rPr>
+        <w:tab/>
+      </w:r>
+      <w:r>
+        <w:rPr>
+          <w:rFonts w:ascii="Courier New" w:hAnsi="Courier New" w:cs="Courier New"/>
+          <w:sz w:val="16"/>
+          <w:szCs w:val="16"/>
+        </w:rPr>
+        <w:tab/>
+      </w:r>
+      <w:r>
+        <w:rPr>
+          <w:rFonts w:ascii="Courier New" w:hAnsi="Courier New" w:cs="Courier New"/>
+          <w:sz w:val="16"/>
+          <w:szCs w:val="16"/>
+        </w:rPr>
+        <w:tab/>
+        <w:t>$rec[scalar(@rec)] = $1;</w:t>
+      </w:r>
+    </w:p>
+    <w:p>
+      <w:pPr>
+        <w:spacing w:after="0" w:line="240" w:lineRule="auto"/>
+        <w:rPr>
+          <w:rFonts w:ascii="Courier New" w:hAnsi="Courier New" w:cs="Courier New"/>
+          <w:sz w:val="16"/>
+          <w:szCs w:val="16"/>
+        </w:rPr>
+      </w:pPr>
+      <w:r>
+        <w:rPr>
+          <w:rFonts w:ascii="Courier New" w:hAnsi="Courier New" w:cs="Courier New"/>
+          <w:sz w:val="16"/>
+          <w:szCs w:val="16"/>
+        </w:rPr>
+        <w:tab/>
+      </w:r>
+      <w:r>
+        <w:rPr>
+          <w:rFonts w:ascii="Courier New" w:hAnsi="Courier New" w:cs="Courier New"/>
+          <w:sz w:val="16"/>
+          <w:szCs w:val="16"/>
+        </w:rPr>
+        <w:tab/>
+      </w:r>
+      <w:r>
+        <w:rPr>
+          <w:rFonts w:ascii="Courier New" w:hAnsi="Courier New" w:cs="Courier New"/>
+          <w:sz w:val="16"/>
+          <w:szCs w:val="16"/>
+        </w:rPr>
+        <w:tab/>
+      </w:r>
+      <w:r>
+        <w:rPr>
+          <w:rFonts w:ascii="Courier New" w:hAnsi="Courier New" w:cs="Courier New"/>
+          <w:sz w:val="16"/>
+          <w:szCs w:val="16"/>
+        </w:rPr>
+        <w:tab/>
+        <w:t>$line =~ m/Expect\s\=\s(\S+</w:t>
+      </w:r>
+      <w:proofErr w:type="gramStart"/>
+      <w:r>
+        <w:rPr>
+          <w:rFonts w:ascii="Courier New" w:hAnsi="Courier New" w:cs="Courier New"/>
+          <w:sz w:val="16"/>
+          <w:szCs w:val="16"/>
+        </w:rPr>
+        <w:t>),/</w:t>
+      </w:r>
+      <w:proofErr w:type="gramEnd"/>
+      <w:r>
+        <w:rPr>
+          <w:rFonts w:ascii="Courier New" w:hAnsi="Courier New" w:cs="Courier New"/>
+          <w:sz w:val="16"/>
+          <w:szCs w:val="16"/>
+        </w:rPr>
+        <w:t>;</w:t>
+      </w:r>
+    </w:p>
+    <w:p>
+      <w:pPr>
+        <w:spacing w:after="0" w:line="240" w:lineRule="auto"/>
+        <w:rPr>
+          <w:rFonts w:ascii="Courier New" w:hAnsi="Courier New" w:cs="Courier New"/>
+          <w:sz w:val="16"/>
+          <w:szCs w:val="16"/>
+        </w:rPr>
+      </w:pPr>
+      <w:r>
+        <w:rPr>
+          <w:rFonts w:ascii="Courier New" w:hAnsi="Courier New" w:cs="Courier New"/>
+          <w:sz w:val="16"/>
+          <w:szCs w:val="16"/>
+        </w:rPr>
+        <w:tab/>
+      </w:r>
+      <w:r>
+        <w:rPr>
+          <w:rFonts w:ascii="Courier New" w:hAnsi="Courier New" w:cs="Courier New"/>
+          <w:sz w:val="16"/>
+          <w:szCs w:val="16"/>
+        </w:rPr>
+        <w:tab/>
+      </w:r>
+      <w:r>
+        <w:rPr>
+          <w:rFonts w:ascii="Courier New" w:hAnsi="Courier New" w:cs="Courier New"/>
+          <w:sz w:val="16"/>
+          <w:szCs w:val="16"/>
+        </w:rPr>
+        <w:tab/>
+      </w:r>
+      <w:r>
+        <w:rPr>
+          <w:rFonts w:ascii="Courier New" w:hAnsi="Courier New" w:cs="Courier New"/>
+          <w:sz w:val="16"/>
+          <w:szCs w:val="16"/>
+        </w:rPr>
+        <w:tab/>
+        <w:t>$rec[scalar(@rec)] = $1;</w:t>
+      </w:r>
+    </w:p>
+    <w:p>
+      <w:pPr>
+        <w:spacing w:after="0" w:line="240" w:lineRule="auto"/>
+        <w:rPr>
+          <w:rFonts w:ascii="Courier New" w:hAnsi="Courier New" w:cs="Courier New"/>
+          <w:sz w:val="16"/>
+          <w:szCs w:val="16"/>
+        </w:rPr>
+      </w:pPr>
+      <w:r>
+        <w:rPr>
+          <w:rFonts w:ascii="Courier New" w:hAnsi="Courier New" w:cs="Courier New"/>
+          <w:sz w:val="16"/>
+          <w:szCs w:val="16"/>
+        </w:rPr>
+        <w:tab/>
+      </w:r>
+      <w:r>
+        <w:rPr>
+          <w:rFonts w:ascii="Courier New" w:hAnsi="Courier New" w:cs="Courier New"/>
+          <w:sz w:val="16"/>
+          <w:szCs w:val="16"/>
+        </w:rPr>
+        <w:tab/>
+      </w:r>
+      <w:r>
+        <w:rPr>
+          <w:rFonts w:ascii="Courier New" w:hAnsi="Courier New" w:cs="Courier New"/>
+          <w:sz w:val="16"/>
+          <w:szCs w:val="16"/>
+        </w:rPr>
+        <w:tab/>
+      </w:r>
+      <w:r>
+        <w:rPr>
+          <w:rFonts w:ascii="Courier New" w:hAnsi="Courier New" w:cs="Courier New"/>
+          <w:sz w:val="16"/>
+          <w:szCs w:val="16"/>
+        </w:rPr>
+        <w:tab/>
+        <w:t>$phase = 3;</w:t>
+      </w:r>
+    </w:p>
+    <w:p>
+      <w:pPr>
+        <w:spacing w:after="0" w:line="240" w:lineRule="auto"/>
+        <w:rPr>
+          <w:rFonts w:ascii="Courier New" w:hAnsi="Courier New" w:cs="Courier New"/>
+          <w:sz w:val="16"/>
+          <w:szCs w:val="16"/>
+        </w:rPr>
+      </w:pPr>
+      <w:r>
+        <w:rPr>
+          <w:rFonts w:ascii="Courier New" w:hAnsi="Courier New" w:cs="Courier New"/>
+          <w:sz w:val="16"/>
+          <w:szCs w:val="16"/>
+        </w:rPr>
+        <w:tab/>
+      </w:r>
+      <w:r>
+        <w:rPr>
+          <w:rFonts w:ascii="Courier New" w:hAnsi="Courier New" w:cs="Courier New"/>
+          <w:sz w:val="16"/>
+          <w:szCs w:val="16"/>
+        </w:rPr>
+        <w:tab/>
+      </w:r>
+      <w:r>
+        <w:rPr>
+          <w:rFonts w:ascii="Courier New" w:hAnsi="Courier New" w:cs="Courier New"/>
+          <w:sz w:val="16"/>
+          <w:szCs w:val="16"/>
+        </w:rPr>
+        <w:tab/>
+        <w:t xml:space="preserve">} </w:t>
+      </w:r>
+    </w:p>
+    <w:p>
+      <w:pPr>
+        <w:spacing w:after="0" w:line="240" w:lineRule="auto"/>
+        <w:rPr>
+          <w:rFonts w:ascii="Courier New" w:hAnsi="Courier New" w:cs="Courier New"/>
+          <w:sz w:val="16"/>
+          <w:szCs w:val="16"/>
+        </w:rPr>
+      </w:pPr>
+      <w:r>
+        <w:rPr>
+          <w:rFonts w:ascii="Courier New" w:hAnsi="Courier New" w:cs="Courier New"/>
+          <w:sz w:val="16"/>
+          <w:szCs w:val="16"/>
+        </w:rPr>
+        <w:tab/>
+      </w:r>
+      <w:r>
+        <w:rPr>
+          <w:rFonts w:ascii="Courier New" w:hAnsi="Courier New" w:cs="Courier New"/>
+          <w:sz w:val="16"/>
+          <w:szCs w:val="16"/>
+        </w:rPr>
+        <w:tab/>
+        <w:t>}</w:t>
+      </w:r>
+    </w:p>
+    <w:p>
+      <w:pPr>
+        <w:spacing w:after="0" w:line="240" w:lineRule="auto"/>
+        <w:rPr>
+          <w:rFonts w:ascii="Courier New" w:hAnsi="Courier New" w:cs="Courier New"/>
+          <w:sz w:val="16"/>
+          <w:szCs w:val="16"/>
+        </w:rPr>
+      </w:pPr>
+      <w:r>
+        <w:rPr>
+          <w:rFonts w:ascii="Courier New" w:hAnsi="Courier New" w:cs="Courier New"/>
+          <w:sz w:val="16"/>
+          <w:szCs w:val="16"/>
+        </w:rPr>
+        <w:tab/>
+      </w:r>
+      <w:r>
+        <w:rPr>
+          <w:rFonts w:ascii="Courier New" w:hAnsi="Courier New" w:cs="Courier New"/>
+          <w:sz w:val="16"/>
+          <w:szCs w:val="16"/>
+        </w:rPr>
+        <w:tab/>
+        <w:t>case 3 {</w:t>
+      </w:r>
+    </w:p>
+    <w:p>
+      <w:pPr>
+        <w:spacing w:after="0" w:line="240" w:lineRule="auto"/>
+        <w:rPr>
+          <w:rFonts w:ascii="Courier New" w:hAnsi="Courier New" w:cs="Courier New"/>
+          <w:sz w:val="16"/>
+          <w:szCs w:val="16"/>
+        </w:rPr>
+      </w:pPr>
+      <w:r>
+        <w:rPr>
+          <w:rFonts w:ascii="Courier New" w:hAnsi="Courier New" w:cs="Courier New"/>
+          <w:sz w:val="16"/>
+          <w:szCs w:val="16"/>
+        </w:rPr>
+        <w:tab/>
+      </w:r>
+      <w:r>
+        <w:rPr>
+          <w:rFonts w:ascii="Courier New" w:hAnsi="Courier New" w:cs="Courier New"/>
+          <w:sz w:val="16"/>
+          <w:szCs w:val="16"/>
+        </w:rPr>
+        <w:tab/>
+      </w:r>
+      <w:r>
+        <w:rPr>
+          <w:rFonts w:ascii="Courier New" w:hAnsi="Courier New" w:cs="Courier New"/>
+          <w:sz w:val="16"/>
+          <w:szCs w:val="16"/>
+        </w:rPr>
+        <w:tab/>
+        <w:t xml:space="preserve">if </w:t>
+      </w:r>
+      <w:proofErr w:type="gramStart"/>
+      <w:r>
+        <w:rPr>
+          <w:rFonts w:ascii="Courier New" w:hAnsi="Courier New" w:cs="Courier New"/>
+          <w:sz w:val="16"/>
+          <w:szCs w:val="16"/>
+        </w:rPr>
+        <w:t>( $</w:t>
+      </w:r>
+      <w:proofErr w:type="gramEnd"/>
+      <w:r>
+        <w:rPr>
+          <w:rFonts w:ascii="Courier New" w:hAnsi="Courier New" w:cs="Courier New"/>
+          <w:sz w:val="16"/>
+          <w:szCs w:val="16"/>
+        </w:rPr>
+        <w:t>line =~ m/Identities\s\=\s\S+\s\((\S+)\%/){</w:t>
+      </w:r>
+    </w:p>
+    <w:p>
+      <w:pPr>
+        <w:spacing w:after="0" w:line="240" w:lineRule="auto"/>
+        <w:rPr>
+          <w:rFonts w:ascii="Courier New" w:hAnsi="Courier New" w:cs="Courier New"/>
+          <w:sz w:val="16"/>
+          <w:szCs w:val="16"/>
+        </w:rPr>
+      </w:pPr>
+      <w:r>
+        <w:rPr>
+          <w:rFonts w:ascii="Courier New" w:hAnsi="Courier New" w:cs="Courier New"/>
+          <w:sz w:val="16"/>
+          <w:szCs w:val="16"/>
+        </w:rPr>
+        <w:tab/>
+      </w:r>
+      <w:r>
+        <w:rPr>
+          <w:rFonts w:ascii="Courier New" w:hAnsi="Courier New" w:cs="Courier New"/>
+          <w:sz w:val="16"/>
+          <w:szCs w:val="16"/>
+        </w:rPr>
+        <w:tab/>
+      </w:r>
+      <w:r>
+        <w:rPr>
+          <w:rFonts w:ascii="Courier New" w:hAnsi="Courier New" w:cs="Courier New"/>
+          <w:sz w:val="16"/>
+          <w:szCs w:val="16"/>
+        </w:rPr>
+        <w:tab/>
+      </w:r>
+      <w:r>
+        <w:rPr>
+          <w:rFonts w:ascii="Courier New" w:hAnsi="Courier New" w:cs="Courier New"/>
+          <w:sz w:val="16"/>
+          <w:szCs w:val="16"/>
+        </w:rPr>
+        <w:tab/>
+        <w:t>$rec[scalar(@rec)] = $1;</w:t>
+      </w:r>
+    </w:p>
+    <w:p>
+      <w:pPr>
+        <w:spacing w:after="0" w:line="240" w:lineRule="auto"/>
+        <w:rPr>
+          <w:rFonts w:ascii="Courier New" w:hAnsi="Courier New" w:cs="Courier New"/>
+          <w:sz w:val="16"/>
+          <w:szCs w:val="16"/>
+        </w:rPr>
+      </w:pPr>
+      <w:r>
+        <w:rPr>
+          <w:rFonts w:ascii="Courier New" w:hAnsi="Courier New" w:cs="Courier New"/>
+          <w:sz w:val="16"/>
+          <w:szCs w:val="16"/>
+        </w:rPr>
+        <w:tab/>
+      </w:r>
+      <w:r>
+        <w:rPr>
+          <w:rFonts w:ascii="Courier New" w:hAnsi="Courier New" w:cs="Courier New"/>
+          <w:sz w:val="16"/>
+          <w:szCs w:val="16"/>
+        </w:rPr>
+        <w:tab/>
+      </w:r>
+      <w:r>
+        <w:rPr>
+          <w:rFonts w:ascii="Courier New" w:hAnsi="Courier New" w:cs="Courier New"/>
+          <w:sz w:val="16"/>
+          <w:szCs w:val="16"/>
+        </w:rPr>
+        <w:tab/>
+      </w:r>
+      <w:r>
+        <w:rPr>
+          <w:rFonts w:ascii="Courier New" w:hAnsi="Courier New" w:cs="Courier New"/>
+          <w:sz w:val="16"/>
+          <w:szCs w:val="16"/>
+        </w:rPr>
+        <w:tab/>
+        <w:t>$line =~ m/Positives\s\=\s\S+\s\((\S</w:t>
+      </w:r>
+      <w:proofErr w:type="gramStart"/>
+      <w:r>
+        <w:rPr>
+          <w:rFonts w:ascii="Courier New" w:hAnsi="Courier New" w:cs="Courier New"/>
+          <w:sz w:val="16"/>
+          <w:szCs w:val="16"/>
+        </w:rPr>
+        <w:t>+)\%/</w:t>
+      </w:r>
+      <w:proofErr w:type="gramEnd"/>
+      <w:r>
+        <w:rPr>
+          <w:rFonts w:ascii="Courier New" w:hAnsi="Courier New" w:cs="Courier New"/>
+          <w:sz w:val="16"/>
+          <w:szCs w:val="16"/>
+        </w:rPr>
+        <w:t>;</w:t>
+      </w:r>
+    </w:p>
+    <w:p>
+      <w:pPr>
+        <w:spacing w:after="0" w:line="240" w:lineRule="auto"/>
+        <w:rPr>
+          <w:rFonts w:ascii="Courier New" w:hAnsi="Courier New" w:cs="Courier New"/>
+          <w:sz w:val="16"/>
+          <w:szCs w:val="16"/>
+        </w:rPr>
+      </w:pPr>
+      <w:r>
+        <w:rPr>
+          <w:rFonts w:ascii="Courier New" w:hAnsi="Courier New" w:cs="Courier New"/>
+          <w:sz w:val="16"/>
+          <w:szCs w:val="16"/>
+        </w:rPr>
+        <w:tab/>
+      </w:r>
+      <w:r>
+        <w:rPr>
+          <w:rFonts w:ascii="Courier New" w:hAnsi="Courier New" w:cs="Courier New"/>
+          <w:sz w:val="16"/>
+          <w:szCs w:val="16"/>
+        </w:rPr>
+        <w:tab/>
+      </w:r>
+      <w:r>
+        <w:rPr>
+          <w:rFonts w:ascii="Courier New" w:hAnsi="Courier New" w:cs="Courier New"/>
+          <w:sz w:val="16"/>
+          <w:szCs w:val="16"/>
+        </w:rPr>
+        <w:tab/>
+      </w:r>
+      <w:r>
+        <w:rPr>
+          <w:rFonts w:ascii="Courier New" w:hAnsi="Courier New" w:cs="Courier New"/>
+          <w:sz w:val="16"/>
+          <w:szCs w:val="16"/>
+        </w:rPr>
+        <w:tab/>
+        <w:t>$rec[scalar(@rec)] = $1;</w:t>
+      </w:r>
+    </w:p>
+    <w:p>
+      <w:pPr>
+        <w:spacing w:after="0" w:line="240" w:lineRule="auto"/>
+        <w:rPr>
+          <w:rFonts w:ascii="Courier New" w:hAnsi="Courier New" w:cs="Courier New"/>
+          <w:sz w:val="16"/>
+          <w:szCs w:val="16"/>
+        </w:rPr>
+      </w:pPr>
+      <w:r>
+        <w:rPr>
+          <w:rFonts w:ascii="Courier New" w:hAnsi="Courier New" w:cs="Courier New"/>
+          <w:sz w:val="16"/>
+          <w:szCs w:val="16"/>
+        </w:rPr>
+        <w:tab/>
+      </w:r>
+      <w:r>
+        <w:rPr>
+          <w:rFonts w:ascii="Courier New" w:hAnsi="Courier New" w:cs="Courier New"/>
+          <w:sz w:val="16"/>
+          <w:szCs w:val="16"/>
+        </w:rPr>
+        <w:tab/>
+      </w:r>
+      <w:r>
+        <w:rPr>
+          <w:rFonts w:ascii="Courier New" w:hAnsi="Courier New" w:cs="Courier New"/>
+          <w:sz w:val="16"/>
+          <w:szCs w:val="16"/>
+        </w:rPr>
+        <w:tab/>
+      </w:r>
+      <w:r>
+        <w:rPr>
+          <w:rFonts w:ascii="Courier New" w:hAnsi="Courier New" w:cs="Courier New"/>
+          <w:sz w:val="16"/>
+          <w:szCs w:val="16"/>
+        </w:rPr>
+        <w:tab/>
+        <w:t>$line =~ m/Gaps\s\=\s\S+\s\((\S</w:t>
+      </w:r>
+      <w:proofErr w:type="gramStart"/>
+      <w:r>
+        <w:rPr>
+          <w:rFonts w:ascii="Courier New" w:hAnsi="Courier New" w:cs="Courier New"/>
+          <w:sz w:val="16"/>
+          <w:szCs w:val="16"/>
+        </w:rPr>
+        <w:t>+)\%\</w:t>
+      </w:r>
+      <w:proofErr w:type="gramEnd"/>
+      <w:r>
+        <w:rPr>
+          <w:rFonts w:ascii="Courier New" w:hAnsi="Courier New" w:cs="Courier New"/>
+          <w:sz w:val="16"/>
+          <w:szCs w:val="16"/>
+        </w:rPr>
+        <w:t>)/;</w:t>
+      </w:r>
+    </w:p>
+    <w:p>
+      <w:pPr>
+        <w:spacing w:after="0" w:line="240" w:lineRule="auto"/>
+        <w:rPr>
+          <w:rFonts w:ascii="Courier New" w:hAnsi="Courier New" w:cs="Courier New"/>
+          <w:sz w:val="16"/>
+          <w:szCs w:val="16"/>
+        </w:rPr>
+      </w:pPr>
+      <w:r>
+        <w:rPr>
+          <w:rFonts w:ascii="Courier New" w:hAnsi="Courier New" w:cs="Courier New"/>
+          <w:sz w:val="16"/>
+          <w:szCs w:val="16"/>
+        </w:rPr>
+        <w:tab/>
+      </w:r>
+      <w:r>
+        <w:rPr>
+          <w:rFonts w:ascii="Courier New" w:hAnsi="Courier New" w:cs="Courier New"/>
+          <w:sz w:val="16"/>
+          <w:szCs w:val="16"/>
+        </w:rPr>
+        <w:tab/>
+      </w:r>
+      <w:r>
+        <w:rPr>
+          <w:rFonts w:ascii="Courier New" w:hAnsi="Courier New" w:cs="Courier New"/>
+          <w:sz w:val="16"/>
+          <w:szCs w:val="16"/>
+        </w:rPr>
+        <w:tab/>
+      </w:r>
+      <w:r>
+        <w:rPr>
+          <w:rFonts w:ascii="Courier New" w:hAnsi="Courier New" w:cs="Courier New"/>
+          <w:sz w:val="16"/>
+          <w:szCs w:val="16"/>
+        </w:rPr>
+        <w:tab/>
+        <w:t>$rec[scalar(@rec)] = $1;</w:t>
+      </w:r>
+    </w:p>
+    <w:p>
+      <w:pPr>
+        <w:spacing w:after="0" w:line="240" w:lineRule="auto"/>
+        <w:rPr>
+          <w:rFonts w:ascii="Courier New" w:hAnsi="Courier New" w:cs="Courier New"/>
+          <w:sz w:val="16"/>
+          <w:szCs w:val="16"/>
+        </w:rPr>
+      </w:pPr>
+      <w:r>
+        <w:rPr>
+          <w:rFonts w:ascii="Courier New" w:hAnsi="Courier New" w:cs="Courier New"/>
+          <w:sz w:val="16"/>
+          <w:szCs w:val="16"/>
+        </w:rPr>
+        <w:tab/>
+      </w:r>
+      <w:r>
+        <w:rPr>
+          <w:rFonts w:ascii="Courier New" w:hAnsi="Courier New" w:cs="Courier New"/>
+          <w:sz w:val="16"/>
+          <w:szCs w:val="16"/>
+        </w:rPr>
+        <w:tab/>
+      </w:r>
+      <w:r>
+        <w:rPr>
+          <w:rFonts w:ascii="Courier New" w:hAnsi="Courier New" w:cs="Courier New"/>
+          <w:sz w:val="16"/>
+          <w:szCs w:val="16"/>
+        </w:rPr>
+        <w:tab/>
+      </w:r>
+      <w:r>
+        <w:rPr>
+          <w:rFonts w:ascii="Courier New" w:hAnsi="Courier New" w:cs="Courier New"/>
+          <w:sz w:val="16"/>
+          <w:szCs w:val="16"/>
+        </w:rPr>
+        <w:tab/>
+        <w:t>$</w:t>
+      </w:r>
+      <w:proofErr w:type="spellStart"/>
+      <w:r>
+        <w:rPr>
+          <w:rFonts w:ascii="Courier New" w:hAnsi="Courier New" w:cs="Courier New"/>
+          <w:sz w:val="16"/>
+          <w:szCs w:val="16"/>
+        </w:rPr>
+        <w:t>rec_string</w:t>
+      </w:r>
+      <w:proofErr w:type="spellEnd"/>
+      <w:r>
+        <w:rPr>
+          <w:rFonts w:ascii="Courier New" w:hAnsi="Courier New" w:cs="Courier New"/>
+          <w:sz w:val="16"/>
+          <w:szCs w:val="16"/>
+        </w:rPr>
+        <w:t xml:space="preserve"> = join("\</w:t>
+      </w:r>
+      <w:proofErr w:type="spellStart"/>
+      <w:r>
+        <w:rPr>
+          <w:rFonts w:ascii="Courier New" w:hAnsi="Courier New" w:cs="Courier New"/>
+          <w:sz w:val="16"/>
+          <w:szCs w:val="16"/>
+        </w:rPr>
+        <w:t>t</w:t>
+      </w:r>
+      <w:proofErr w:type="gramStart"/>
+      <w:r>
+        <w:rPr>
+          <w:rFonts w:ascii="Courier New" w:hAnsi="Courier New" w:cs="Courier New"/>
+          <w:sz w:val="16"/>
+          <w:szCs w:val="16"/>
+        </w:rPr>
+        <w:t>",@</w:t>
+      </w:r>
+      <w:proofErr w:type="gramEnd"/>
+      <w:r>
+        <w:rPr>
+          <w:rFonts w:ascii="Courier New" w:hAnsi="Courier New" w:cs="Courier New"/>
+          <w:sz w:val="16"/>
+          <w:szCs w:val="16"/>
+        </w:rPr>
+        <w:t>rec</w:t>
+      </w:r>
+      <w:proofErr w:type="spellEnd"/>
+      <w:r>
+        <w:rPr>
+          <w:rFonts w:ascii="Courier New" w:hAnsi="Courier New" w:cs="Courier New"/>
+          <w:sz w:val="16"/>
+          <w:szCs w:val="16"/>
+        </w:rPr>
+        <w:t>);</w:t>
+      </w:r>
+    </w:p>
+    <w:p>
+      <w:pPr>
+        <w:spacing w:after="0" w:line="240" w:lineRule="auto"/>
+        <w:rPr>
+          <w:rFonts w:ascii="Courier New" w:hAnsi="Courier New" w:cs="Courier New"/>
+          <w:sz w:val="16"/>
+          <w:szCs w:val="16"/>
+        </w:rPr>
+      </w:pPr>
+      <w:r>
+        <w:rPr>
+          <w:rFonts w:ascii="Courier New" w:hAnsi="Courier New" w:cs="Courier New"/>
+          <w:sz w:val="16"/>
+          <w:szCs w:val="16"/>
+        </w:rPr>
+        <w:tab/>
+      </w:r>
+      <w:r>
+        <w:rPr>
+          <w:rFonts w:ascii="Courier New" w:hAnsi="Courier New" w:cs="Courier New"/>
+          <w:sz w:val="16"/>
+          <w:szCs w:val="16"/>
+        </w:rPr>
+        <w:tab/>
+      </w:r>
+      <w:r>
+        <w:rPr>
+          <w:rFonts w:ascii="Courier New" w:hAnsi="Courier New" w:cs="Courier New"/>
+          <w:sz w:val="16"/>
+          <w:szCs w:val="16"/>
+        </w:rPr>
+        <w:tab/>
+      </w:r>
+      <w:r>
+        <w:rPr>
+          <w:rFonts w:ascii="Courier New" w:hAnsi="Courier New" w:cs="Courier New"/>
+          <w:sz w:val="16"/>
+          <w:szCs w:val="16"/>
+        </w:rPr>
+        <w:tab/>
+        <w:t>$recs{$</w:t>
+      </w:r>
+      <w:proofErr w:type="spellStart"/>
+      <w:r>
+        <w:rPr>
+          <w:rFonts w:ascii="Courier New" w:hAnsi="Courier New" w:cs="Courier New"/>
+          <w:sz w:val="16"/>
+          <w:szCs w:val="16"/>
+        </w:rPr>
+        <w:t>rec_string</w:t>
+      </w:r>
+      <w:proofErr w:type="spellEnd"/>
+      <w:r>
+        <w:rPr>
+          <w:rFonts w:ascii="Courier New" w:hAnsi="Courier New" w:cs="Courier New"/>
+          <w:sz w:val="16"/>
+          <w:szCs w:val="16"/>
+        </w:rPr>
+        <w:t>} = 1;</w:t>
+      </w:r>
+      <w:r>
+        <w:rPr>
+          <w:rFonts w:ascii="Courier New" w:hAnsi="Courier New" w:cs="Courier New"/>
+          <w:sz w:val="16"/>
+          <w:szCs w:val="16"/>
+        </w:rPr>
+        <w:tab/>
+      </w:r>
+    </w:p>
+    <w:p>
+      <w:pPr>
+        <w:spacing w:after="0" w:line="240" w:lineRule="auto"/>
+        <w:rPr>
+          <w:rFonts w:ascii="Courier New" w:hAnsi="Courier New" w:cs="Courier New"/>
+          <w:sz w:val="16"/>
+          <w:szCs w:val="16"/>
+        </w:rPr>
+      </w:pPr>
+      <w:r>
+        <w:rPr>
+          <w:rFonts w:ascii="Courier New" w:hAnsi="Courier New" w:cs="Courier New"/>
+          <w:sz w:val="16"/>
+          <w:szCs w:val="16"/>
+        </w:rPr>
+        <w:tab/>
+      </w:r>
+      <w:r>
+        <w:rPr>
+          <w:rFonts w:ascii="Courier New" w:hAnsi="Courier New" w:cs="Courier New"/>
+          <w:sz w:val="16"/>
+          <w:szCs w:val="16"/>
+        </w:rPr>
+        <w:tab/>
+      </w:r>
+      <w:r>
+        <w:rPr>
+          <w:rFonts w:ascii="Courier New" w:hAnsi="Courier New" w:cs="Courier New"/>
+          <w:sz w:val="16"/>
+          <w:szCs w:val="16"/>
+        </w:rPr>
+        <w:tab/>
+      </w:r>
+      <w:r>
+        <w:rPr>
+          <w:rFonts w:ascii="Courier New" w:hAnsi="Courier New" w:cs="Courier New"/>
+          <w:sz w:val="16"/>
+          <w:szCs w:val="16"/>
+        </w:rPr>
+        <w:tab/>
+        <w:t>$phase = 0;</w:t>
+      </w:r>
+    </w:p>
+    <w:p>
+      <w:pPr>
+        <w:spacing w:after="0" w:line="240" w:lineRule="auto"/>
+        <w:rPr>
+          <w:rFonts w:ascii="Courier New" w:hAnsi="Courier New" w:cs="Courier New"/>
+          <w:sz w:val="16"/>
+          <w:szCs w:val="16"/>
+        </w:rPr>
+      </w:pPr>
+      <w:r>
+        <w:rPr>
+          <w:rFonts w:ascii="Courier New" w:hAnsi="Courier New" w:cs="Courier New"/>
+          <w:sz w:val="16"/>
+          <w:szCs w:val="16"/>
+        </w:rPr>
+        <w:tab/>
+      </w:r>
+      <w:r>
+        <w:rPr>
+          <w:rFonts w:ascii="Courier New" w:hAnsi="Courier New" w:cs="Courier New"/>
+          <w:sz w:val="16"/>
+          <w:szCs w:val="16"/>
+        </w:rPr>
+        <w:tab/>
+      </w:r>
+      <w:r>
+        <w:rPr>
+          <w:rFonts w:ascii="Courier New" w:hAnsi="Courier New" w:cs="Courier New"/>
+          <w:sz w:val="16"/>
+          <w:szCs w:val="16"/>
+        </w:rPr>
+        <w:tab/>
+      </w:r>
+      <w:r>
+        <w:rPr>
+          <w:rFonts w:ascii="Courier New" w:hAnsi="Courier New" w:cs="Courier New"/>
+          <w:sz w:val="16"/>
+          <w:szCs w:val="16"/>
+        </w:rPr>
+        <w:tab/>
+        <w:t>@rec = {};</w:t>
+      </w:r>
+    </w:p>
+    <w:p>
+      <w:pPr>
+        <w:spacing w:after="0" w:line="240" w:lineRule="auto"/>
+        <w:rPr>
+          <w:rFonts w:ascii="Courier New" w:hAnsi="Courier New" w:cs="Courier New"/>
+          <w:sz w:val="16"/>
+          <w:szCs w:val="16"/>
+        </w:rPr>
+      </w:pPr>
+      <w:r>
+        <w:rPr>
+          <w:rFonts w:ascii="Courier New" w:hAnsi="Courier New" w:cs="Courier New"/>
+          <w:sz w:val="16"/>
+          <w:szCs w:val="16"/>
+        </w:rPr>
+        <w:tab/>
+      </w:r>
+      <w:r>
+        <w:rPr>
+          <w:rFonts w:ascii="Courier New" w:hAnsi="Courier New" w:cs="Courier New"/>
+          <w:sz w:val="16"/>
+          <w:szCs w:val="16"/>
+        </w:rPr>
+        <w:tab/>
+      </w:r>
+      <w:r>
+        <w:rPr>
+          <w:rFonts w:ascii="Courier New" w:hAnsi="Courier New" w:cs="Courier New"/>
+          <w:sz w:val="16"/>
+          <w:szCs w:val="16"/>
+        </w:rPr>
+        <w:tab/>
+        <w:t>}</w:t>
+      </w:r>
+    </w:p>
+    <w:p>
+      <w:pPr>
+        <w:spacing w:after="0" w:line="240" w:lineRule="auto"/>
+        <w:rPr>
+          <w:rFonts w:ascii="Courier New" w:hAnsi="Courier New" w:cs="Courier New"/>
+          <w:sz w:val="16"/>
+          <w:szCs w:val="16"/>
+        </w:rPr>
+      </w:pPr>
+      <w:r>
+        <w:rPr>
+          <w:rFonts w:ascii="Courier New" w:hAnsi="Courier New" w:cs="Courier New"/>
+          <w:sz w:val="16"/>
+          <w:szCs w:val="16"/>
+        </w:rPr>
+        <w:tab/>
+      </w:r>
+      <w:r>
+        <w:rPr>
+          <w:rFonts w:ascii="Courier New" w:hAnsi="Courier New" w:cs="Courier New"/>
+          <w:sz w:val="16"/>
+          <w:szCs w:val="16"/>
+        </w:rPr>
+        <w:tab/>
+        <w:t>}</w:t>
+      </w:r>
+    </w:p>
+    <w:p>
+      <w:pPr>
+        <w:spacing w:after="0" w:line="240" w:lineRule="auto"/>
+        <w:rPr>
+          <w:rFonts w:ascii="Courier New" w:hAnsi="Courier New" w:cs="Courier New"/>
+          <w:sz w:val="16"/>
+          <w:szCs w:val="16"/>
+        </w:rPr>
+      </w:pPr>
+      <w:r>
+        <w:rPr>
+          <w:rFonts w:ascii="Courier New" w:hAnsi="Courier New" w:cs="Courier New"/>
+          <w:sz w:val="16"/>
+          <w:szCs w:val="16"/>
+        </w:rPr>
+        <w:tab/>
+        <w:t>}</w:t>
+      </w:r>
+    </w:p>
+    <w:p>
+      <w:pPr>
+        <w:spacing w:after="0" w:line="240" w:lineRule="auto"/>
+        <w:rPr>
+          <w:rFonts w:ascii="Courier New" w:hAnsi="Courier New" w:cs="Courier New"/>
+          <w:sz w:val="16"/>
+          <w:szCs w:val="16"/>
+        </w:rPr>
+      </w:pPr>
+      <w:r>
+        <w:rPr>
+          <w:rFonts w:ascii="Courier New" w:hAnsi="Courier New" w:cs="Courier New"/>
+          <w:sz w:val="16"/>
+          <w:szCs w:val="16"/>
+        </w:rPr>
+        <w:t>}</w:t>
+      </w:r>
+    </w:p>
+    <w:p>
+      <w:pPr>
+        <w:spacing w:after="0" w:line="240" w:lineRule="auto"/>
+        <w:rPr>
+          <w:rFonts w:ascii="Courier New" w:hAnsi="Courier New" w:cs="Courier New"/>
+          <w:sz w:val="16"/>
+          <w:szCs w:val="16"/>
+        </w:rPr>
+      </w:pPr>
+    </w:p>
+    <w:p>
+      <w:pPr>
+        <w:spacing w:after="0" w:line="240" w:lineRule="auto"/>
+        <w:rPr>
+          <w:rFonts w:ascii="Courier New" w:hAnsi="Courier New" w:cs="Courier New"/>
+          <w:sz w:val="16"/>
+          <w:szCs w:val="16"/>
+        </w:rPr>
+      </w:pPr>
+      <w:r>
+        <w:rPr>
+          <w:rFonts w:ascii="Courier New" w:hAnsi="Courier New" w:cs="Courier New"/>
+          <w:sz w:val="16"/>
+          <w:szCs w:val="16"/>
+        </w:rPr>
+        <w:t>foreach my $</w:t>
+      </w:r>
+      <w:proofErr w:type="gramStart"/>
+      <w:r>
+        <w:rPr>
+          <w:rFonts w:ascii="Courier New" w:hAnsi="Courier New" w:cs="Courier New"/>
+          <w:sz w:val="16"/>
+          <w:szCs w:val="16"/>
+        </w:rPr>
+        <w:t>record(</w:t>
+      </w:r>
+      <w:proofErr w:type="gramEnd"/>
+      <w:r>
+        <w:rPr>
+          <w:rFonts w:ascii="Courier New" w:hAnsi="Courier New" w:cs="Courier New"/>
+          <w:sz w:val="16"/>
+          <w:szCs w:val="16"/>
+        </w:rPr>
+        <w:t>keys %recs){</w:t>
+      </w:r>
+    </w:p>
+    <w:p>
+      <w:pPr>
+        <w:spacing w:after="0" w:line="240" w:lineRule="auto"/>
+        <w:rPr>
+          <w:rFonts w:ascii="Courier New" w:hAnsi="Courier New" w:cs="Courier New"/>
+          <w:sz w:val="16"/>
+          <w:szCs w:val="16"/>
+        </w:rPr>
+      </w:pPr>
+      <w:r>
+        <w:rPr>
+          <w:rFonts w:ascii="Courier New" w:hAnsi="Courier New" w:cs="Courier New"/>
+          <w:sz w:val="16"/>
+          <w:szCs w:val="16"/>
+        </w:rPr>
+        <w:tab/>
+        <w:t>print "$record\n";</w:t>
+      </w:r>
+    </w:p>
+    <w:p>
+      <w:pPr>
+        <w:spacing w:after="0" w:line="240" w:lineRule="auto"/>
+        <w:rPr>
+          <w:rFonts w:ascii="Courier New" w:hAnsi="Courier New" w:cs="Courier New"/>
+          <w:sz w:val="16"/>
+          <w:szCs w:val="16"/>
+        </w:rPr>
+      </w:pPr>
+      <w:r>
+        <w:rPr>
+          <w:rFonts w:ascii="Courier New" w:hAnsi="Courier New" w:cs="Courier New"/>
+          <w:sz w:val="16"/>
+          <w:szCs w:val="16"/>
+        </w:rPr>
+        <w:t>}</w:t>
+      </w:r>
+    </w:p>
+    <w:p>
+      <w:pPr>
+        <w:rPr>
+          <w:rFonts w:ascii="Courier New" w:hAnsi="Courier New" w:cs="Courier New"/>
+          <w:sz w:val="16"/>
+          <w:szCs w:val="16"/>
+        </w:rPr>
+      </w:pPr>
+      <w:r>
+        <w:rPr>
+          <w:rFonts w:ascii="Courier New" w:hAnsi="Courier New" w:cs="Courier New"/>
+          <w:sz w:val="16"/>
+          <w:szCs w:val="16"/>
+        </w:rPr>
+        <w:br w:type="page"/>
+      </w:r>
+    </w:p>
+    <w:p>
+      <w:pPr>
+        <w:pStyle w:val="Heading3"/>
+      </w:pPr>
+      <w:r>
+        <w:lastRenderedPageBreak/>
+        <w:fldChar w:fldCharType="begin"/>
+      </w:r>
+      <w:r>
+        <w:instrText xml:space="preserve"> autonumlgl </w:instrText>
+      </w:r>
+      <w:r>
+        <w:fldChar w:fldCharType="end"/>
+      </w:r>
+      <w:r>
+        <w:t xml:space="preserve"> do_all_blast_stats.sh</w:t>
+      </w:r>
+    </w:p>
+    <w:p>
+      <w:pPr>
+        <w:spacing w:before="240"/>
+      </w:pPr>
+      <w:r>
+        <w:t>Apply the Perl script (</w:t>
+      </w:r>
+      <w:r>
+        <w:rPr>
+          <w:b/>
+          <w:bCs/>
+        </w:rPr>
+        <w:t>extract_header.pl</w:t>
+      </w:r>
+      <w:r>
+        <w:t>) that extracts statistics to all the BLAST reports.</w:t>
+      </w:r>
+    </w:p>
+    <w:p>
+      <w:pPr>
+        <w:spacing w:after="0" w:line="240" w:lineRule="auto"/>
+        <w:rPr>
+          <w:rFonts w:ascii="Courier New" w:hAnsi="Courier New" w:cs="Courier New"/>
+          <w:sz w:val="16"/>
+          <w:szCs w:val="16"/>
+        </w:rPr>
+      </w:pPr>
+      <w:proofErr w:type="gramStart"/>
+      <w:r>
+        <w:rPr>
+          <w:rFonts w:ascii="Courier New" w:hAnsi="Courier New" w:cs="Courier New"/>
+          <w:sz w:val="16"/>
+          <w:szCs w:val="16"/>
+        </w:rPr>
+        <w:t>#!/</w:t>
+      </w:r>
+      <w:proofErr w:type="gramEnd"/>
+      <w:r>
+        <w:rPr>
+          <w:rFonts w:ascii="Courier New" w:hAnsi="Courier New" w:cs="Courier New"/>
+          <w:sz w:val="16"/>
+          <w:szCs w:val="16"/>
+        </w:rPr>
+        <w:t>bin/bash</w:t>
+      </w:r>
+    </w:p>
+    <w:p>
+      <w:pPr>
+        <w:spacing w:after="0" w:line="240" w:lineRule="auto"/>
+        <w:rPr>
+          <w:rFonts w:ascii="Courier New" w:hAnsi="Courier New" w:cs="Courier New"/>
+          <w:sz w:val="16"/>
+          <w:szCs w:val="16"/>
+        </w:rPr>
+      </w:pPr>
+      <w:r>
+        <w:rPr>
+          <w:rFonts w:ascii="Courier New" w:hAnsi="Courier New" w:cs="Courier New"/>
+          <w:sz w:val="16"/>
+          <w:szCs w:val="16"/>
+        </w:rPr>
+        <w:t>if [ -z $</w:t>
+      </w:r>
+      <w:proofErr w:type="gramStart"/>
+      <w:r>
+        <w:rPr>
+          <w:rFonts w:ascii="Courier New" w:hAnsi="Courier New" w:cs="Courier New"/>
+          <w:sz w:val="16"/>
+          <w:szCs w:val="16"/>
+        </w:rPr>
+        <w:t>1 ]</w:t>
+      </w:r>
+      <w:proofErr w:type="gramEnd"/>
+    </w:p>
+    <w:p>
+      <w:pPr>
+        <w:spacing w:after="0" w:line="240" w:lineRule="auto"/>
+        <w:rPr>
+          <w:rFonts w:ascii="Courier New" w:hAnsi="Courier New" w:cs="Courier New"/>
+          <w:sz w:val="16"/>
+          <w:szCs w:val="16"/>
+        </w:rPr>
+      </w:pPr>
+      <w:r>
+        <w:rPr>
+          <w:rFonts w:ascii="Courier New" w:hAnsi="Courier New" w:cs="Courier New"/>
+          <w:sz w:val="16"/>
+          <w:szCs w:val="16"/>
+        </w:rPr>
+        <w:t>then</w:t>
+      </w:r>
+    </w:p>
+    <w:p>
+      <w:pPr>
+        <w:spacing w:after="0" w:line="240" w:lineRule="auto"/>
+        <w:rPr>
+          <w:rFonts w:ascii="Courier New" w:hAnsi="Courier New" w:cs="Courier New"/>
+          <w:sz w:val="16"/>
+          <w:szCs w:val="16"/>
+        </w:rPr>
+      </w:pPr>
+      <w:r>
+        <w:rPr>
+          <w:rFonts w:ascii="Courier New" w:hAnsi="Courier New" w:cs="Courier New"/>
+          <w:sz w:val="16"/>
+          <w:szCs w:val="16"/>
+        </w:rPr>
+        <w:tab/>
+        <w:t>while [ -z $</w:t>
+      </w:r>
+      <w:proofErr w:type="spellStart"/>
+      <w:r>
+        <w:rPr>
+          <w:rFonts w:ascii="Courier New" w:hAnsi="Courier New" w:cs="Courier New"/>
+          <w:sz w:val="16"/>
+          <w:szCs w:val="16"/>
+        </w:rPr>
+        <w:t>org_</w:t>
+      </w:r>
+      <w:proofErr w:type="gramStart"/>
+      <w:r>
+        <w:rPr>
+          <w:rFonts w:ascii="Courier New" w:hAnsi="Courier New" w:cs="Courier New"/>
+          <w:sz w:val="16"/>
+          <w:szCs w:val="16"/>
+        </w:rPr>
+        <w:t>dir</w:t>
+      </w:r>
+      <w:proofErr w:type="spellEnd"/>
+      <w:r>
+        <w:rPr>
+          <w:rFonts w:ascii="Courier New" w:hAnsi="Courier New" w:cs="Courier New"/>
+          <w:sz w:val="16"/>
+          <w:szCs w:val="16"/>
+        </w:rPr>
+        <w:t xml:space="preserve"> ]</w:t>
+      </w:r>
+      <w:proofErr w:type="gramEnd"/>
+    </w:p>
+    <w:p>
+      <w:pPr>
+        <w:spacing w:after="0" w:line="240" w:lineRule="auto"/>
+        <w:rPr>
+          <w:rFonts w:ascii="Courier New" w:hAnsi="Courier New" w:cs="Courier New"/>
+          <w:sz w:val="16"/>
+          <w:szCs w:val="16"/>
+        </w:rPr>
+      </w:pPr>
+      <w:r>
+        <w:rPr>
+          <w:rFonts w:ascii="Courier New" w:hAnsi="Courier New" w:cs="Courier New"/>
+          <w:sz w:val="16"/>
+          <w:szCs w:val="16"/>
+        </w:rPr>
+        <w:tab/>
+        <w:t>do</w:t>
+      </w:r>
+    </w:p>
+    <w:p>
+      <w:pPr>
+        <w:spacing w:after="0" w:line="240" w:lineRule="auto"/>
+        <w:rPr>
+          <w:rFonts w:ascii="Courier New" w:hAnsi="Courier New" w:cs="Courier New"/>
+          <w:sz w:val="16"/>
+          <w:szCs w:val="16"/>
+        </w:rPr>
+      </w:pPr>
+      <w:r>
+        <w:rPr>
+          <w:rFonts w:ascii="Courier New" w:hAnsi="Courier New" w:cs="Courier New"/>
+          <w:sz w:val="16"/>
+          <w:szCs w:val="16"/>
+        </w:rPr>
+        <w:tab/>
+      </w:r>
+      <w:r>
+        <w:rPr>
+          <w:rFonts w:ascii="Courier New" w:hAnsi="Courier New" w:cs="Courier New"/>
+          <w:sz w:val="16"/>
+          <w:szCs w:val="16"/>
+        </w:rPr>
+        <w:tab/>
+        <w:t xml:space="preserve">read -p "Organism directory: " -a </w:t>
+      </w:r>
+      <w:proofErr w:type="spellStart"/>
+      <w:r>
+        <w:rPr>
+          <w:rFonts w:ascii="Courier New" w:hAnsi="Courier New" w:cs="Courier New"/>
+          <w:sz w:val="16"/>
+          <w:szCs w:val="16"/>
+        </w:rPr>
+        <w:t>org_dir</w:t>
+      </w:r>
+      <w:proofErr w:type="spellEnd"/>
+    </w:p>
+    <w:p>
+      <w:pPr>
+        <w:spacing w:after="0" w:line="240" w:lineRule="auto"/>
+        <w:rPr>
+          <w:rFonts w:ascii="Courier New" w:hAnsi="Courier New" w:cs="Courier New"/>
+          <w:sz w:val="16"/>
+          <w:szCs w:val="16"/>
+        </w:rPr>
+      </w:pPr>
+      <w:r>
+        <w:rPr>
+          <w:rFonts w:ascii="Courier New" w:hAnsi="Courier New" w:cs="Courier New"/>
+          <w:sz w:val="16"/>
+          <w:szCs w:val="16"/>
+        </w:rPr>
+        <w:tab/>
+        <w:t>done</w:t>
+      </w:r>
+    </w:p>
+    <w:p>
+      <w:pPr>
+        <w:spacing w:after="0" w:line="240" w:lineRule="auto"/>
+        <w:rPr>
+          <w:rFonts w:ascii="Courier New" w:hAnsi="Courier New" w:cs="Courier New"/>
+          <w:sz w:val="16"/>
+          <w:szCs w:val="16"/>
+        </w:rPr>
+      </w:pPr>
+      <w:r>
+        <w:rPr>
+          <w:rFonts w:ascii="Courier New" w:hAnsi="Courier New" w:cs="Courier New"/>
+          <w:sz w:val="16"/>
+          <w:szCs w:val="16"/>
+        </w:rPr>
+        <w:t xml:space="preserve">else </w:t>
+      </w:r>
+    </w:p>
+    <w:p>
+      <w:pPr>
+        <w:spacing w:after="0" w:line="240" w:lineRule="auto"/>
+        <w:rPr>
+          <w:rFonts w:ascii="Courier New" w:hAnsi="Courier New" w:cs="Courier New"/>
+          <w:sz w:val="16"/>
+          <w:szCs w:val="16"/>
+        </w:rPr>
+      </w:pPr>
+      <w:r>
+        <w:rPr>
+          <w:rFonts w:ascii="Courier New" w:hAnsi="Courier New" w:cs="Courier New"/>
+          <w:sz w:val="16"/>
+          <w:szCs w:val="16"/>
+        </w:rPr>
+        <w:tab/>
+      </w:r>
+      <w:proofErr w:type="spellStart"/>
+      <w:r>
+        <w:rPr>
+          <w:rFonts w:ascii="Courier New" w:hAnsi="Courier New" w:cs="Courier New"/>
+          <w:sz w:val="16"/>
+          <w:szCs w:val="16"/>
+        </w:rPr>
+        <w:t>org_dir</w:t>
+      </w:r>
+      <w:proofErr w:type="spellEnd"/>
+      <w:r>
+        <w:rPr>
+          <w:rFonts w:ascii="Courier New" w:hAnsi="Courier New" w:cs="Courier New"/>
+          <w:sz w:val="16"/>
+          <w:szCs w:val="16"/>
+        </w:rPr>
+        <w:t>=$1</w:t>
+      </w:r>
+    </w:p>
+    <w:p>
+      <w:pPr>
+        <w:spacing w:after="0" w:line="240" w:lineRule="auto"/>
+        <w:rPr>
+          <w:rFonts w:ascii="Courier New" w:hAnsi="Courier New" w:cs="Courier New"/>
+          <w:sz w:val="16"/>
+          <w:szCs w:val="16"/>
+        </w:rPr>
+      </w:pPr>
+      <w:r>
+        <w:rPr>
+          <w:rFonts w:ascii="Courier New" w:hAnsi="Courier New" w:cs="Courier New"/>
+          <w:sz w:val="16"/>
+          <w:szCs w:val="16"/>
+        </w:rPr>
+        <w:t>fi</w:t>
+      </w:r>
+    </w:p>
+    <w:p>
+      <w:pPr>
+        <w:spacing w:after="0" w:line="240" w:lineRule="auto"/>
+        <w:rPr>
+          <w:rFonts w:ascii="Courier New" w:hAnsi="Courier New" w:cs="Courier New"/>
+          <w:sz w:val="16"/>
+          <w:szCs w:val="16"/>
+        </w:rPr>
+      </w:pPr>
+      <w:r>
+        <w:rPr>
+          <w:rFonts w:ascii="Courier New" w:hAnsi="Courier New" w:cs="Courier New"/>
+          <w:sz w:val="16"/>
+          <w:szCs w:val="16"/>
+        </w:rPr>
+        <w:t>echo $</w:t>
+      </w:r>
+      <w:proofErr w:type="spellStart"/>
+      <w:r>
+        <w:rPr>
+          <w:rFonts w:ascii="Courier New" w:hAnsi="Courier New" w:cs="Courier New"/>
+          <w:sz w:val="16"/>
+          <w:szCs w:val="16"/>
+        </w:rPr>
+        <w:t>org_dir</w:t>
+      </w:r>
+      <w:proofErr w:type="spellEnd"/>
+    </w:p>
+    <w:p>
+      <w:pPr>
+        <w:spacing w:after="0" w:line="240" w:lineRule="auto"/>
+        <w:rPr>
+          <w:rFonts w:ascii="Courier New" w:hAnsi="Courier New" w:cs="Courier New"/>
+          <w:sz w:val="16"/>
+          <w:szCs w:val="16"/>
+        </w:rPr>
+      </w:pPr>
+    </w:p>
+    <w:p>
+      <w:pPr>
+        <w:spacing w:after="0" w:line="240" w:lineRule="auto"/>
+        <w:rPr>
+          <w:rFonts w:ascii="Courier New" w:hAnsi="Courier New" w:cs="Courier New"/>
+          <w:sz w:val="16"/>
+          <w:szCs w:val="16"/>
+        </w:rPr>
+      </w:pPr>
+      <w:r>
+        <w:rPr>
+          <w:rFonts w:ascii="Courier New" w:hAnsi="Courier New" w:cs="Courier New"/>
+          <w:sz w:val="16"/>
+          <w:szCs w:val="16"/>
+        </w:rPr>
+        <w:t xml:space="preserve">for </w:t>
+      </w:r>
+      <w:proofErr w:type="spellStart"/>
+      <w:r>
+        <w:rPr>
+          <w:rFonts w:ascii="Courier New" w:hAnsi="Courier New" w:cs="Courier New"/>
+          <w:sz w:val="16"/>
+          <w:szCs w:val="16"/>
+        </w:rPr>
+        <w:t>chrom_dir</w:t>
+      </w:r>
+      <w:proofErr w:type="spellEnd"/>
+      <w:r>
+        <w:rPr>
+          <w:rFonts w:ascii="Courier New" w:hAnsi="Courier New" w:cs="Courier New"/>
+          <w:sz w:val="16"/>
+          <w:szCs w:val="16"/>
+        </w:rPr>
+        <w:t xml:space="preserve"> in </w:t>
+      </w:r>
+      <w:proofErr w:type="gramStart"/>
+      <w:r>
+        <w:rPr>
+          <w:rFonts w:ascii="Courier New" w:hAnsi="Courier New" w:cs="Courier New"/>
+          <w:sz w:val="16"/>
+          <w:szCs w:val="16"/>
+        </w:rPr>
+        <w:t>$( ls</w:t>
+      </w:r>
+      <w:proofErr w:type="gramEnd"/>
+      <w:r>
+        <w:rPr>
+          <w:rFonts w:ascii="Courier New" w:hAnsi="Courier New" w:cs="Courier New"/>
+          <w:sz w:val="16"/>
+          <w:szCs w:val="16"/>
+        </w:rPr>
+        <w:t xml:space="preserve"> -d $</w:t>
+      </w:r>
+      <w:proofErr w:type="spellStart"/>
+      <w:r>
+        <w:rPr>
+          <w:rFonts w:ascii="Courier New" w:hAnsi="Courier New" w:cs="Courier New"/>
+          <w:sz w:val="16"/>
+          <w:szCs w:val="16"/>
+        </w:rPr>
+        <w:t>org_dir</w:t>
+      </w:r>
+      <w:proofErr w:type="spellEnd"/>
+      <w:r>
+        <w:rPr>
+          <w:rFonts w:ascii="Courier New" w:hAnsi="Courier New" w:cs="Courier New"/>
+          <w:sz w:val="16"/>
+          <w:szCs w:val="16"/>
+        </w:rPr>
+        <w:t>*/ );do</w:t>
+      </w:r>
+    </w:p>
+    <w:p>
+      <w:pPr>
+        <w:spacing w:after="0" w:line="240" w:lineRule="auto"/>
+        <w:rPr>
+          <w:rFonts w:ascii="Courier New" w:hAnsi="Courier New" w:cs="Courier New"/>
+          <w:sz w:val="16"/>
+          <w:szCs w:val="16"/>
+        </w:rPr>
+      </w:pPr>
+      <w:r>
+        <w:rPr>
+          <w:rFonts w:ascii="Courier New" w:hAnsi="Courier New" w:cs="Courier New"/>
+          <w:sz w:val="16"/>
+          <w:szCs w:val="16"/>
+        </w:rPr>
+        <w:tab/>
+        <w:t xml:space="preserve">for </w:t>
+      </w:r>
+      <w:proofErr w:type="spellStart"/>
+      <w:r>
+        <w:rPr>
+          <w:rFonts w:ascii="Courier New" w:hAnsi="Courier New" w:cs="Courier New"/>
+          <w:sz w:val="16"/>
+          <w:szCs w:val="16"/>
+        </w:rPr>
+        <w:t>orf</w:t>
+      </w:r>
+      <w:proofErr w:type="spellEnd"/>
+      <w:r>
+        <w:rPr>
+          <w:rFonts w:ascii="Courier New" w:hAnsi="Courier New" w:cs="Courier New"/>
+          <w:sz w:val="16"/>
+          <w:szCs w:val="16"/>
+        </w:rPr>
+        <w:t xml:space="preserve"> in </w:t>
+      </w:r>
+      <w:proofErr w:type="gramStart"/>
+      <w:r>
+        <w:rPr>
+          <w:rFonts w:ascii="Courier New" w:hAnsi="Courier New" w:cs="Courier New"/>
+          <w:sz w:val="16"/>
+          <w:szCs w:val="16"/>
+        </w:rPr>
+        <w:t>$( ls</w:t>
+      </w:r>
+      <w:proofErr w:type="gramEnd"/>
+      <w:r>
+        <w:rPr>
+          <w:rFonts w:ascii="Courier New" w:hAnsi="Courier New" w:cs="Courier New"/>
+          <w:sz w:val="16"/>
+          <w:szCs w:val="16"/>
+        </w:rPr>
+        <w:t xml:space="preserve"> $</w:t>
+      </w:r>
+      <w:proofErr w:type="spellStart"/>
+      <w:r>
+        <w:rPr>
+          <w:rFonts w:ascii="Courier New" w:hAnsi="Courier New" w:cs="Courier New"/>
+          <w:sz w:val="16"/>
+          <w:szCs w:val="16"/>
+        </w:rPr>
+        <w:t>chrom_dir</w:t>
+      </w:r>
+      <w:proofErr w:type="spellEnd"/>
+      <w:r>
+        <w:rPr>
+          <w:rFonts w:ascii="Courier New" w:hAnsi="Courier New" w:cs="Courier New"/>
+          <w:sz w:val="16"/>
+          <w:szCs w:val="16"/>
+        </w:rPr>
+        <w:t>*.blastp.txt);do</w:t>
+      </w:r>
+    </w:p>
+    <w:p>
+      <w:pPr>
+        <w:spacing w:after="0" w:line="240" w:lineRule="auto"/>
+        <w:rPr>
+          <w:rFonts w:ascii="Courier New" w:hAnsi="Courier New" w:cs="Courier New"/>
+          <w:sz w:val="16"/>
+          <w:szCs w:val="16"/>
+        </w:rPr>
+      </w:pPr>
+      <w:r>
+        <w:rPr>
+          <w:rFonts w:ascii="Courier New" w:hAnsi="Courier New" w:cs="Courier New"/>
+          <w:sz w:val="16"/>
+          <w:szCs w:val="16"/>
+        </w:rPr>
+        <w:tab/>
+      </w:r>
+      <w:r>
+        <w:rPr>
+          <w:rFonts w:ascii="Courier New" w:hAnsi="Courier New" w:cs="Courier New"/>
+          <w:sz w:val="16"/>
+          <w:szCs w:val="16"/>
+        </w:rPr>
+        <w:tab/>
+        <w:t>echo "BLAST stats " $</w:t>
+      </w:r>
+      <w:proofErr w:type="spellStart"/>
+      <w:r>
+        <w:rPr>
+          <w:rFonts w:ascii="Courier New" w:hAnsi="Courier New" w:cs="Courier New"/>
+          <w:sz w:val="16"/>
+          <w:szCs w:val="16"/>
+        </w:rPr>
+        <w:t>orf</w:t>
+      </w:r>
+      <w:proofErr w:type="spellEnd"/>
+    </w:p>
+    <w:p>
+      <w:pPr>
+        <w:spacing w:after="0" w:line="240" w:lineRule="auto"/>
+        <w:rPr>
+          <w:rFonts w:ascii="Courier New" w:hAnsi="Courier New" w:cs="Courier New"/>
+          <w:sz w:val="16"/>
+          <w:szCs w:val="16"/>
+        </w:rPr>
+      </w:pPr>
+      <w:r>
+        <w:rPr>
+          <w:rFonts w:ascii="Courier New" w:hAnsi="Courier New" w:cs="Courier New"/>
+          <w:sz w:val="16"/>
+          <w:szCs w:val="16"/>
+        </w:rPr>
+        <w:tab/>
+      </w:r>
+      <w:r>
+        <w:rPr>
+          <w:rFonts w:ascii="Courier New" w:hAnsi="Courier New" w:cs="Courier New"/>
+          <w:sz w:val="16"/>
+          <w:szCs w:val="16"/>
+        </w:rPr>
+        <w:tab/>
+        <w:t xml:space="preserve"> </w:t>
+      </w:r>
+      <w:proofErr w:type="spellStart"/>
+      <w:r>
+        <w:rPr>
+          <w:rFonts w:ascii="Courier New" w:hAnsi="Courier New" w:cs="Courier New"/>
+          <w:sz w:val="16"/>
+          <w:szCs w:val="16"/>
+        </w:rPr>
+        <w:t>perl</w:t>
+      </w:r>
+      <w:proofErr w:type="spellEnd"/>
+      <w:r>
+        <w:rPr>
+          <w:rFonts w:ascii="Courier New" w:hAnsi="Courier New" w:cs="Courier New"/>
+          <w:sz w:val="16"/>
+          <w:szCs w:val="16"/>
+        </w:rPr>
+        <w:t xml:space="preserve"> ~/genomes/extract_header.pl &lt; ${</w:t>
+      </w:r>
+      <w:proofErr w:type="spellStart"/>
+      <w:r>
+        <w:rPr>
+          <w:rFonts w:ascii="Courier New" w:hAnsi="Courier New" w:cs="Courier New"/>
+          <w:sz w:val="16"/>
+          <w:szCs w:val="16"/>
+        </w:rPr>
+        <w:t>orf</w:t>
+      </w:r>
+      <w:proofErr w:type="spellEnd"/>
+      <w:r>
+        <w:rPr>
+          <w:rFonts w:ascii="Courier New" w:hAnsi="Courier New" w:cs="Courier New"/>
+          <w:sz w:val="16"/>
+          <w:szCs w:val="16"/>
+        </w:rPr>
+        <w:t>} &gt; ${</w:t>
+      </w:r>
+      <w:proofErr w:type="spellStart"/>
+      <w:r>
+        <w:rPr>
+          <w:rFonts w:ascii="Courier New" w:hAnsi="Courier New" w:cs="Courier New"/>
+          <w:sz w:val="16"/>
+          <w:szCs w:val="16"/>
+        </w:rPr>
+        <w:t>orf</w:t>
+      </w:r>
+      <w:proofErr w:type="spellEnd"/>
+      <w:proofErr w:type="gramStart"/>
+      <w:r>
+        <w:rPr>
+          <w:rFonts w:ascii="Courier New" w:hAnsi="Courier New" w:cs="Courier New"/>
+          <w:sz w:val="16"/>
+          <w:szCs w:val="16"/>
+        </w:rPr>
+        <w:t>}.stats</w:t>
+      </w:r>
+      <w:proofErr w:type="gramEnd"/>
+    </w:p>
+    <w:p>
+      <w:pPr>
+        <w:spacing w:after="0" w:line="240" w:lineRule="auto"/>
+        <w:rPr>
+          <w:rFonts w:ascii="Courier New" w:hAnsi="Courier New" w:cs="Courier New"/>
+          <w:sz w:val="16"/>
+          <w:szCs w:val="16"/>
+        </w:rPr>
+      </w:pPr>
+      <w:r>
+        <w:rPr>
+          <w:rFonts w:ascii="Courier New" w:hAnsi="Courier New" w:cs="Courier New"/>
+          <w:sz w:val="16"/>
+          <w:szCs w:val="16"/>
+        </w:rPr>
+        <w:tab/>
+        <w:t>done</w:t>
+      </w:r>
+    </w:p>
+    <w:p>
+      <w:pPr>
+        <w:spacing w:after="0" w:line="240" w:lineRule="auto"/>
+        <w:rPr>
+          <w:rFonts w:ascii="Courier New" w:hAnsi="Courier New" w:cs="Courier New"/>
+          <w:sz w:val="16"/>
+          <w:szCs w:val="16"/>
+        </w:rPr>
+      </w:pPr>
+      <w:r>
+        <w:rPr>
+          <w:rFonts w:ascii="Courier New" w:hAnsi="Courier New" w:cs="Courier New"/>
+          <w:sz w:val="16"/>
+          <w:szCs w:val="16"/>
+        </w:rPr>
+        <w:t>done</w:t>
+      </w:r>
+    </w:p>
+    <w:p>
+      <w:pPr>
+        <w:spacing w:after="0" w:line="240" w:lineRule="auto"/>
+        <w:rPr>
+          <w:rFonts w:ascii="Courier New" w:hAnsi="Courier New" w:cs="Courier New"/>
+          <w:sz w:val="16"/>
+          <w:szCs w:val="16"/>
+        </w:rPr>
+      </w:pPr>
+      <w:bookmarkStart w:id="1" w:name="_GoBack"/>
+      <w:bookmarkEnd w:id="1"/>
     </w:p>
     <w:sectPr>
       <w:headerReference w:type="even" r:id="rId12"/>
@@ -8423,6 +10993,7 @@
     <w:rsid w:val="003C6161"/>
     <w:rsid w:val="004D072F"/>
     <w:rsid w:val="00715F75"/>
+    <w:rsid w:val="007D70EE"/>
     <w:rsid w:val="007E5C56"/>
     <w:rsid w:val="00AA597D"/>
     <w:rsid w:val="00AC2FBE"/>
@@ -9194,7 +11765,7 @@
 </file>
 
 <file path=customXml/itemProps1.xml><?xml version="1.0" encoding="utf-8"?>
-<ds:datastoreItem xmlns:ds="http://schemas.openxmlformats.org/officeDocument/2006/customXml" ds:itemID="{8E5881BA-4064-419C-AD1D-8E20629844E7}">
+<ds:datastoreItem xmlns:ds="http://schemas.openxmlformats.org/officeDocument/2006/customXml" ds:itemID="{4C8F4A28-5E61-4E5B-8E3C-2DC65512734B}">
   <ds:schemaRefs>
     <ds:schemaRef ds:uri="http://schemas.openxmlformats.org/officeDocument/2006/bibliography"/>
   </ds:schemaRefs>

</xml_diff>

<commit_message>
Fix regular expressions in extract; Add query field to output.
</commit_message>
<xml_diff>
--- a/Paralog Targets for Neglected Diseases.docx
+++ b/Paralog Targets for Neglected Diseases.docx
@@ -7130,6 +7130,14 @@
           <w:szCs w:val="16"/>
         </w:rPr>
       </w:pPr>
+      <w:r>
+        <w:rPr>
+          <w:rFonts w:ascii="Courier New" w:hAnsi="Courier New" w:cs="Courier New"/>
+          <w:sz w:val="16"/>
+          <w:szCs w:val="16"/>
+        </w:rPr>
+        <w:t>my $query;</w:t>
+      </w:r>
     </w:p>
     <w:p>
       <w:pPr>
@@ -7273,7 +7281,207 @@
           <w:sz w:val="16"/>
           <w:szCs w:val="16"/>
         </w:rPr>
-        <w:t xml:space="preserve">line =~ m/\&gt;\s(\S+)/) # </w:t>
+        <w:t>line =~ m/Query=\s*(\S+)/)</w:t>
+      </w:r>
+    </w:p>
+    <w:p>
+      <w:pPr>
+        <w:spacing w:after="0" w:line="240" w:lineRule="auto"/>
+        <w:rPr>
+          <w:rFonts w:ascii="Courier New" w:hAnsi="Courier New" w:cs="Courier New"/>
+          <w:sz w:val="16"/>
+          <w:szCs w:val="16"/>
+        </w:rPr>
+      </w:pPr>
+      <w:r>
+        <w:rPr>
+          <w:rFonts w:ascii="Courier New" w:hAnsi="Courier New" w:cs="Courier New"/>
+          <w:sz w:val="16"/>
+          <w:szCs w:val="16"/>
+        </w:rPr>
+        <w:tab/>
+      </w:r>
+      <w:r>
+        <w:rPr>
+          <w:rFonts w:ascii="Courier New" w:hAnsi="Courier New" w:cs="Courier New"/>
+          <w:sz w:val="16"/>
+          <w:szCs w:val="16"/>
+        </w:rPr>
+        <w:tab/>
+      </w:r>
+      <w:r>
+        <w:rPr>
+          <w:rFonts w:ascii="Courier New" w:hAnsi="Courier New" w:cs="Courier New"/>
+          <w:sz w:val="16"/>
+          <w:szCs w:val="16"/>
+        </w:rPr>
+        <w:tab/>
+        <w:t>{</w:t>
+      </w:r>
+    </w:p>
+    <w:p>
+      <w:pPr>
+        <w:spacing w:after="0" w:line="240" w:lineRule="auto"/>
+        <w:rPr>
+          <w:rFonts w:ascii="Courier New" w:hAnsi="Courier New" w:cs="Courier New"/>
+          <w:sz w:val="16"/>
+          <w:szCs w:val="16"/>
+        </w:rPr>
+      </w:pPr>
+      <w:r>
+        <w:rPr>
+          <w:rFonts w:ascii="Courier New" w:hAnsi="Courier New" w:cs="Courier New"/>
+          <w:sz w:val="16"/>
+          <w:szCs w:val="16"/>
+        </w:rPr>
+        <w:tab/>
+      </w:r>
+      <w:r>
+        <w:rPr>
+          <w:rFonts w:ascii="Courier New" w:hAnsi="Courier New" w:cs="Courier New"/>
+          <w:sz w:val="16"/>
+          <w:szCs w:val="16"/>
+        </w:rPr>
+        <w:tab/>
+      </w:r>
+      <w:r>
+        <w:rPr>
+          <w:rFonts w:ascii="Courier New" w:hAnsi="Courier New" w:cs="Courier New"/>
+          <w:sz w:val="16"/>
+          <w:szCs w:val="16"/>
+        </w:rPr>
+        <w:tab/>
+      </w:r>
+      <w:r>
+        <w:rPr>
+          <w:rFonts w:ascii="Courier New" w:hAnsi="Courier New" w:cs="Courier New"/>
+          <w:sz w:val="16"/>
+          <w:szCs w:val="16"/>
+        </w:rPr>
+        <w:tab/>
+        <w:t>$query = $1;</w:t>
+      </w:r>
+    </w:p>
+    <w:p>
+      <w:pPr>
+        <w:spacing w:after="0" w:line="240" w:lineRule="auto"/>
+        <w:rPr>
+          <w:rFonts w:ascii="Courier New" w:hAnsi="Courier New" w:cs="Courier New"/>
+          <w:sz w:val="16"/>
+          <w:szCs w:val="16"/>
+        </w:rPr>
+      </w:pPr>
+      <w:r>
+        <w:rPr>
+          <w:rFonts w:ascii="Courier New" w:hAnsi="Courier New" w:cs="Courier New"/>
+          <w:sz w:val="16"/>
+          <w:szCs w:val="16"/>
+        </w:rPr>
+        <w:tab/>
+      </w:r>
+      <w:r>
+        <w:rPr>
+          <w:rFonts w:ascii="Courier New" w:hAnsi="Courier New" w:cs="Courier New"/>
+          <w:sz w:val="16"/>
+          <w:szCs w:val="16"/>
+        </w:rPr>
+        <w:tab/>
+      </w:r>
+      <w:r>
+        <w:rPr>
+          <w:rFonts w:ascii="Courier New" w:hAnsi="Courier New" w:cs="Courier New"/>
+          <w:sz w:val="16"/>
+          <w:szCs w:val="16"/>
+        </w:rPr>
+        <w:tab/>
+        <w:t>}</w:t>
+      </w:r>
+    </w:p>
+    <w:p>
+      <w:pPr>
+        <w:spacing w:after="0" w:line="240" w:lineRule="auto"/>
+        <w:rPr>
+          <w:rFonts w:ascii="Courier New" w:hAnsi="Courier New" w:cs="Courier New"/>
+          <w:sz w:val="16"/>
+          <w:szCs w:val="16"/>
+        </w:rPr>
+      </w:pPr>
+      <w:r>
+        <w:rPr>
+          <w:rFonts w:ascii="Courier New" w:hAnsi="Courier New" w:cs="Courier New"/>
+          <w:sz w:val="16"/>
+          <w:szCs w:val="16"/>
+        </w:rPr>
+        <w:tab/>
+      </w:r>
+      <w:r>
+        <w:rPr>
+          <w:rFonts w:ascii="Courier New" w:hAnsi="Courier New" w:cs="Courier New"/>
+          <w:sz w:val="16"/>
+          <w:szCs w:val="16"/>
+        </w:rPr>
+        <w:tab/>
+      </w:r>
+      <w:r>
+        <w:rPr>
+          <w:rFonts w:ascii="Courier New" w:hAnsi="Courier New" w:cs="Courier New"/>
+          <w:sz w:val="16"/>
+          <w:szCs w:val="16"/>
+        </w:rPr>
+        <w:tab/>
+      </w:r>
+    </w:p>
+    <w:p>
+      <w:pPr>
+        <w:spacing w:after="0" w:line="240" w:lineRule="auto"/>
+        <w:rPr>
+          <w:rFonts w:ascii="Courier New" w:hAnsi="Courier New" w:cs="Courier New"/>
+          <w:sz w:val="16"/>
+          <w:szCs w:val="16"/>
+        </w:rPr>
+      </w:pPr>
+      <w:r>
+        <w:rPr>
+          <w:rFonts w:ascii="Courier New" w:hAnsi="Courier New" w:cs="Courier New"/>
+          <w:sz w:val="16"/>
+          <w:szCs w:val="16"/>
+        </w:rPr>
+        <w:tab/>
+      </w:r>
+      <w:r>
+        <w:rPr>
+          <w:rFonts w:ascii="Courier New" w:hAnsi="Courier New" w:cs="Courier New"/>
+          <w:sz w:val="16"/>
+          <w:szCs w:val="16"/>
+        </w:rPr>
+        <w:tab/>
+      </w:r>
+      <w:r>
+        <w:rPr>
+          <w:rFonts w:ascii="Courier New" w:hAnsi="Courier New" w:cs="Courier New"/>
+          <w:sz w:val="16"/>
+          <w:szCs w:val="16"/>
+        </w:rPr>
+        <w:tab/>
+        <w:t xml:space="preserve">if </w:t>
+      </w:r>
+      <w:proofErr w:type="gramStart"/>
+      <w:r>
+        <w:rPr>
+          <w:rFonts w:ascii="Courier New" w:hAnsi="Courier New" w:cs="Courier New"/>
+          <w:sz w:val="16"/>
+          <w:szCs w:val="16"/>
+        </w:rPr>
+        <w:t>( $</w:t>
+      </w:r>
+      <w:proofErr w:type="gramEnd"/>
+      <w:r>
+        <w:rPr>
+          <w:rFonts w:ascii="Courier New" w:hAnsi="Courier New" w:cs="Courier New"/>
+          <w:sz w:val="16"/>
+          <w:szCs w:val="16"/>
+        </w:rPr>
+        <w:t xml:space="preserve">line =~ m/\&gt;\s*(\S+)/) # </w:t>
       </w:r>
       <w:proofErr w:type="spellStart"/>
       <w:r>
@@ -8746,6 +8954,8 @@
           <w:szCs w:val="16"/>
         </w:rPr>
       </w:pPr>
+      <w:bookmarkStart w:id="1" w:name="_GoBack"/>
+      <w:bookmarkEnd w:id="1"/>
     </w:p>
     <w:p>
       <w:pPr>
@@ -8799,7 +9009,25 @@
           <w:szCs w:val="16"/>
         </w:rPr>
         <w:tab/>
-        <w:t>print "$record\n";</w:t>
+        <w:t>print "$query\</w:t>
+      </w:r>
+      <w:proofErr w:type="spellStart"/>
+      <w:r>
+        <w:rPr>
+          <w:rFonts w:ascii="Courier New" w:hAnsi="Courier New" w:cs="Courier New"/>
+          <w:sz w:val="16"/>
+          <w:szCs w:val="16"/>
+        </w:rPr>
+        <w:t>t$record</w:t>
+      </w:r>
+      <w:proofErr w:type="spellEnd"/>
+      <w:r>
+        <w:rPr>
+          <w:rFonts w:ascii="Courier New" w:hAnsi="Courier New" w:cs="Courier New"/>
+          <w:sz w:val="16"/>
+          <w:szCs w:val="16"/>
+        </w:rPr>
+        <w:t>\n";</w:t>
       </w:r>
     </w:p>
     <w:p>
@@ -8819,15 +9047,6 @@
         </w:rPr>
         <w:t>}</w:t>
       </w:r>
-    </w:p>
-    <w:p>
-      <w:pPr>
-        <w:rPr>
-          <w:rFonts w:ascii="Courier New" w:hAnsi="Courier New" w:cs="Courier New"/>
-          <w:sz w:val="16"/>
-          <w:szCs w:val="16"/>
-        </w:rPr>
-      </w:pPr>
       <w:r>
         <w:rPr>
           <w:rFonts w:ascii="Courier New" w:hAnsi="Courier New" w:cs="Courier New"/>
@@ -9490,8 +9709,6 @@
           <w:szCs w:val="16"/>
         </w:rPr>
       </w:pPr>
-      <w:bookmarkStart w:id="1" w:name="_GoBack"/>
-      <w:bookmarkEnd w:id="1"/>
     </w:p>
     <w:sectPr>
       <w:headerReference w:type="even" r:id="rId12"/>
@@ -10997,6 +11214,7 @@
     <w:rsid w:val="007E5C56"/>
     <w:rsid w:val="00AA597D"/>
     <w:rsid w:val="00AC2FBE"/>
+    <w:rsid w:val="00D459BE"/>
     <w:rsid w:val="00D560C9"/>
     <w:rsid w:val="00F1385F"/>
   </w:rsids>
@@ -11765,7 +11983,7 @@
 </file>
 
 <file path=customXml/itemProps1.xml><?xml version="1.0" encoding="utf-8"?>
-<ds:datastoreItem xmlns:ds="http://schemas.openxmlformats.org/officeDocument/2006/customXml" ds:itemID="{4C8F4A28-5E61-4E5B-8E3C-2DC65512734B}">
+<ds:datastoreItem xmlns:ds="http://schemas.openxmlformats.org/officeDocument/2006/customXml" ds:itemID="{FE3FB8B4-1FE2-49F5-BE0D-D4046CF7E233}">
   <ds:schemaRefs>
     <ds:schemaRef ds:uri="http://schemas.openxmlformats.org/officeDocument/2006/bibliography"/>
   </ds:schemaRefs>

</xml_diff>

<commit_message>
Use jackhmmer to search for targets.
</commit_message>
<xml_diff>
--- a/Paralog Targets for Neglected Diseases.docx
+++ b/Paralog Targets for Neglected Diseases.docx
@@ -11411,83 +11411,787 @@
       <w:r>
         <w:t>query_length</w:t>
       </w:r>
+      <w:proofErr w:type="spellEnd"/>
+    </w:p>
+    <w:p>
+      <w:pPr>
+        <w:spacing w:after="0" w:line="240" w:lineRule="auto"/>
+      </w:pPr>
+      <w:r>
+        <w:tab/>
+        <w:t>, score</w:t>
+      </w:r>
+    </w:p>
+    <w:p>
+      <w:pPr>
+        <w:spacing w:after="0" w:line="240" w:lineRule="auto"/>
+      </w:pPr>
+      <w:r>
+        <w:tab/>
+        <w:t>, expect</w:t>
+      </w:r>
+    </w:p>
+    <w:p>
+      <w:pPr>
+        <w:spacing w:after="0" w:line="240" w:lineRule="auto"/>
+      </w:pPr>
+      <w:r>
+        <w:tab/>
+        <w:t>, identities</w:t>
+      </w:r>
+    </w:p>
+    <w:p>
+      <w:pPr>
+        <w:spacing w:after="0" w:line="240" w:lineRule="auto"/>
+      </w:pPr>
+      <w:r>
+        <w:tab/>
+        <w:t>, positives</w:t>
+      </w:r>
+    </w:p>
+    <w:p>
+      <w:pPr>
+        <w:spacing w:after="0" w:line="240" w:lineRule="auto"/>
+      </w:pPr>
+      <w:r>
+        <w:tab/>
+        <w:t>, gaps</w:t>
+      </w:r>
+    </w:p>
+    <w:p>
+      <w:pPr>
+        <w:spacing w:after="0" w:line="240" w:lineRule="auto"/>
+      </w:pPr>
+      <w:r>
+        <w:t xml:space="preserve">FROM </w:t>
+      </w:r>
+      <w:proofErr w:type="spellStart"/>
+      <w:r>
+        <w:t>blast_statistics_import</w:t>
+      </w:r>
+      <w:proofErr w:type="spellEnd"/>
+      <w:r>
+        <w:t>;</w:t>
+      </w:r>
+      <w:r>
+        <w:br w:type="page"/>
+      </w:r>
+    </w:p>
+    <w:p>
+      <w:pPr>
+        <w:pStyle w:val="Heading2"/>
+      </w:pPr>
+      <w:r>
+        <w:lastRenderedPageBreak/>
+        <w:fldChar w:fldCharType="begin"/>
+      </w:r>
+      <w:r>
+        <w:instrText xml:space="preserve"> autonumlgl </w:instrText>
+      </w:r>
+      <w:r>
+        <w:fldChar w:fldCharType="end"/>
+      </w:r>
+      <w:r>
+        <w:t xml:space="preserve">  HMM targets</w:t>
+      </w:r>
+    </w:p>
+    <w:p>
+      <w:pPr>
+        <w:pStyle w:val="Heading3"/>
+      </w:pPr>
+      <w:r>
+        <w:fldChar w:fldCharType="begin"/>
+      </w:r>
+      <w:r>
+        <w:instrText xml:space="preserve"> autonumlgl </w:instrText>
+      </w:r>
+      <w:r>
+        <w:fldChar w:fldCharType="end"/>
+      </w:r>
+      <w:r>
+        <w:t xml:space="preserve"> do_all_jackhmmer.sh</w:t>
+      </w:r>
+    </w:p>
+    <w:p>
+      <w:pPr>
+        <w:spacing w:after="0" w:line="240" w:lineRule="auto"/>
+        <w:rPr>
+          <w:rFonts w:ascii="Courier New" w:hAnsi="Courier New" w:cs="Courier New"/>
+          <w:sz w:val="16"/>
+          <w:szCs w:val="16"/>
+        </w:rPr>
+      </w:pPr>
+      <w:proofErr w:type="gramStart"/>
+      <w:r>
+        <w:rPr>
+          <w:rFonts w:ascii="Courier New" w:hAnsi="Courier New" w:cs="Courier New"/>
+          <w:sz w:val="16"/>
+          <w:szCs w:val="16"/>
+        </w:rPr>
+        <w:t>#!/</w:t>
+      </w:r>
+      <w:proofErr w:type="gramEnd"/>
+      <w:r>
+        <w:rPr>
+          <w:rFonts w:ascii="Courier New" w:hAnsi="Courier New" w:cs="Courier New"/>
+          <w:sz w:val="16"/>
+          <w:szCs w:val="16"/>
+        </w:rPr>
+        <w:t>bin/bash</w:t>
+      </w:r>
+    </w:p>
+    <w:p>
+      <w:pPr>
+        <w:spacing w:after="0" w:line="240" w:lineRule="auto"/>
+        <w:rPr>
+          <w:rFonts w:ascii="Courier New" w:hAnsi="Courier New" w:cs="Courier New"/>
+          <w:sz w:val="16"/>
+          <w:szCs w:val="16"/>
+        </w:rPr>
+      </w:pPr>
+      <w:r>
+        <w:rPr>
+          <w:rFonts w:ascii="Courier New" w:hAnsi="Courier New" w:cs="Courier New"/>
+          <w:sz w:val="16"/>
+          <w:szCs w:val="16"/>
+        </w:rPr>
+        <w:t>if [ -z $</w:t>
+      </w:r>
+      <w:proofErr w:type="gramStart"/>
+      <w:r>
+        <w:rPr>
+          <w:rFonts w:ascii="Courier New" w:hAnsi="Courier New" w:cs="Courier New"/>
+          <w:sz w:val="16"/>
+          <w:szCs w:val="16"/>
+        </w:rPr>
+        <w:t>1 ]</w:t>
+      </w:r>
+      <w:proofErr w:type="gramEnd"/>
+    </w:p>
+    <w:p>
+      <w:pPr>
+        <w:spacing w:after="0" w:line="240" w:lineRule="auto"/>
+        <w:rPr>
+          <w:rFonts w:ascii="Courier New" w:hAnsi="Courier New" w:cs="Courier New"/>
+          <w:sz w:val="16"/>
+          <w:szCs w:val="16"/>
+        </w:rPr>
+      </w:pPr>
+      <w:r>
+        <w:rPr>
+          <w:rFonts w:ascii="Courier New" w:hAnsi="Courier New" w:cs="Courier New"/>
+          <w:sz w:val="16"/>
+          <w:szCs w:val="16"/>
+        </w:rPr>
+        <w:t>then</w:t>
+      </w:r>
+    </w:p>
+    <w:p>
+      <w:pPr>
+        <w:spacing w:after="0" w:line="240" w:lineRule="auto"/>
+        <w:rPr>
+          <w:rFonts w:ascii="Courier New" w:hAnsi="Courier New" w:cs="Courier New"/>
+          <w:sz w:val="16"/>
+          <w:szCs w:val="16"/>
+        </w:rPr>
+      </w:pPr>
+      <w:r>
+        <w:rPr>
+          <w:rFonts w:ascii="Courier New" w:hAnsi="Courier New" w:cs="Courier New"/>
+          <w:sz w:val="16"/>
+          <w:szCs w:val="16"/>
+        </w:rPr>
+        <w:tab/>
+        <w:t>while [ -z $</w:t>
+      </w:r>
+      <w:proofErr w:type="spellStart"/>
+      <w:r>
+        <w:rPr>
+          <w:rFonts w:ascii="Courier New" w:hAnsi="Courier New" w:cs="Courier New"/>
+          <w:sz w:val="16"/>
+          <w:szCs w:val="16"/>
+        </w:rPr>
+        <w:t>org_</w:t>
+      </w:r>
+      <w:proofErr w:type="gramStart"/>
+      <w:r>
+        <w:rPr>
+          <w:rFonts w:ascii="Courier New" w:hAnsi="Courier New" w:cs="Courier New"/>
+          <w:sz w:val="16"/>
+          <w:szCs w:val="16"/>
+        </w:rPr>
+        <w:t>dir</w:t>
+      </w:r>
+      <w:proofErr w:type="spellEnd"/>
+      <w:r>
+        <w:rPr>
+          <w:rFonts w:ascii="Courier New" w:hAnsi="Courier New" w:cs="Courier New"/>
+          <w:sz w:val="16"/>
+          <w:szCs w:val="16"/>
+        </w:rPr>
+        <w:t xml:space="preserve"> ]</w:t>
+      </w:r>
+      <w:proofErr w:type="gramEnd"/>
+    </w:p>
+    <w:p>
+      <w:pPr>
+        <w:spacing w:after="0" w:line="240" w:lineRule="auto"/>
+        <w:rPr>
+          <w:rFonts w:ascii="Courier New" w:hAnsi="Courier New" w:cs="Courier New"/>
+          <w:sz w:val="16"/>
+          <w:szCs w:val="16"/>
+        </w:rPr>
+      </w:pPr>
+      <w:r>
+        <w:rPr>
+          <w:rFonts w:ascii="Courier New" w:hAnsi="Courier New" w:cs="Courier New"/>
+          <w:sz w:val="16"/>
+          <w:szCs w:val="16"/>
+        </w:rPr>
+        <w:tab/>
+        <w:t>do</w:t>
+      </w:r>
+    </w:p>
+    <w:p>
+      <w:pPr>
+        <w:spacing w:after="0" w:line="240" w:lineRule="auto"/>
+        <w:rPr>
+          <w:rFonts w:ascii="Courier New" w:hAnsi="Courier New" w:cs="Courier New"/>
+          <w:sz w:val="16"/>
+          <w:szCs w:val="16"/>
+        </w:rPr>
+      </w:pPr>
+      <w:r>
+        <w:rPr>
+          <w:rFonts w:ascii="Courier New" w:hAnsi="Courier New" w:cs="Courier New"/>
+          <w:sz w:val="16"/>
+          <w:szCs w:val="16"/>
+        </w:rPr>
+        <w:tab/>
+      </w:r>
+      <w:r>
+        <w:rPr>
+          <w:rFonts w:ascii="Courier New" w:hAnsi="Courier New" w:cs="Courier New"/>
+          <w:sz w:val="16"/>
+          <w:szCs w:val="16"/>
+        </w:rPr>
+        <w:tab/>
+        <w:t xml:space="preserve">read -p "Organism directory: " -a </w:t>
+      </w:r>
+      <w:proofErr w:type="spellStart"/>
+      <w:r>
+        <w:rPr>
+          <w:rFonts w:ascii="Courier New" w:hAnsi="Courier New" w:cs="Courier New"/>
+          <w:sz w:val="16"/>
+          <w:szCs w:val="16"/>
+        </w:rPr>
+        <w:t>org_dir</w:t>
+      </w:r>
+      <w:proofErr w:type="spellEnd"/>
+    </w:p>
+    <w:p>
+      <w:pPr>
+        <w:spacing w:after="0" w:line="240" w:lineRule="auto"/>
+        <w:rPr>
+          <w:rFonts w:ascii="Courier New" w:hAnsi="Courier New" w:cs="Courier New"/>
+          <w:sz w:val="16"/>
+          <w:szCs w:val="16"/>
+        </w:rPr>
+      </w:pPr>
+      <w:r>
+        <w:rPr>
+          <w:rFonts w:ascii="Courier New" w:hAnsi="Courier New" w:cs="Courier New"/>
+          <w:sz w:val="16"/>
+          <w:szCs w:val="16"/>
+        </w:rPr>
+        <w:tab/>
+        <w:t>done</w:t>
+      </w:r>
+    </w:p>
+    <w:p>
+      <w:pPr>
+        <w:spacing w:after="0" w:line="240" w:lineRule="auto"/>
+        <w:rPr>
+          <w:rFonts w:ascii="Courier New" w:hAnsi="Courier New" w:cs="Courier New"/>
+          <w:sz w:val="16"/>
+          <w:szCs w:val="16"/>
+        </w:rPr>
+      </w:pPr>
+      <w:r>
+        <w:rPr>
+          <w:rFonts w:ascii="Courier New" w:hAnsi="Courier New" w:cs="Courier New"/>
+          <w:sz w:val="16"/>
+          <w:szCs w:val="16"/>
+        </w:rPr>
+        <w:t xml:space="preserve">else </w:t>
+      </w:r>
+    </w:p>
+    <w:p>
+      <w:pPr>
+        <w:spacing w:after="0" w:line="240" w:lineRule="auto"/>
+        <w:rPr>
+          <w:rFonts w:ascii="Courier New" w:hAnsi="Courier New" w:cs="Courier New"/>
+          <w:sz w:val="16"/>
+          <w:szCs w:val="16"/>
+        </w:rPr>
+      </w:pPr>
+      <w:r>
+        <w:rPr>
+          <w:rFonts w:ascii="Courier New" w:hAnsi="Courier New" w:cs="Courier New"/>
+          <w:sz w:val="16"/>
+          <w:szCs w:val="16"/>
+        </w:rPr>
+        <w:tab/>
+      </w:r>
+      <w:proofErr w:type="spellStart"/>
+      <w:r>
+        <w:rPr>
+          <w:rFonts w:ascii="Courier New" w:hAnsi="Courier New" w:cs="Courier New"/>
+          <w:sz w:val="16"/>
+          <w:szCs w:val="16"/>
+        </w:rPr>
+        <w:t>org_dir</w:t>
+      </w:r>
+      <w:proofErr w:type="spellEnd"/>
+      <w:r>
+        <w:rPr>
+          <w:rFonts w:ascii="Courier New" w:hAnsi="Courier New" w:cs="Courier New"/>
+          <w:sz w:val="16"/>
+          <w:szCs w:val="16"/>
+        </w:rPr>
+        <w:t>=$1</w:t>
+      </w:r>
+    </w:p>
+    <w:p>
+      <w:pPr>
+        <w:spacing w:after="0" w:line="240" w:lineRule="auto"/>
+        <w:rPr>
+          <w:rFonts w:ascii="Courier New" w:hAnsi="Courier New" w:cs="Courier New"/>
+          <w:sz w:val="16"/>
+          <w:szCs w:val="16"/>
+        </w:rPr>
+      </w:pPr>
+      <w:r>
+        <w:rPr>
+          <w:rFonts w:ascii="Courier New" w:hAnsi="Courier New" w:cs="Courier New"/>
+          <w:sz w:val="16"/>
+          <w:szCs w:val="16"/>
+        </w:rPr>
+        <w:t>fi</w:t>
+      </w:r>
+    </w:p>
+    <w:p>
+      <w:pPr>
+        <w:spacing w:after="0" w:line="240" w:lineRule="auto"/>
+        <w:rPr>
+          <w:rFonts w:ascii="Courier New" w:hAnsi="Courier New" w:cs="Courier New"/>
+          <w:sz w:val="16"/>
+          <w:szCs w:val="16"/>
+        </w:rPr>
+      </w:pPr>
+      <w:r>
+        <w:rPr>
+          <w:rFonts w:ascii="Courier New" w:hAnsi="Courier New" w:cs="Courier New"/>
+          <w:sz w:val="16"/>
+          <w:szCs w:val="16"/>
+        </w:rPr>
+        <w:t>echo $</w:t>
+      </w:r>
+      <w:proofErr w:type="spellStart"/>
+      <w:r>
+        <w:rPr>
+          <w:rFonts w:ascii="Courier New" w:hAnsi="Courier New" w:cs="Courier New"/>
+          <w:sz w:val="16"/>
+          <w:szCs w:val="16"/>
+        </w:rPr>
+        <w:t>org_dir</w:t>
+      </w:r>
+      <w:proofErr w:type="spellEnd"/>
+    </w:p>
+    <w:p>
+      <w:pPr>
+        <w:spacing w:after="0" w:line="240" w:lineRule="auto"/>
+        <w:rPr>
+          <w:rFonts w:ascii="Courier New" w:hAnsi="Courier New" w:cs="Courier New"/>
+          <w:sz w:val="16"/>
+          <w:szCs w:val="16"/>
+        </w:rPr>
+      </w:pPr>
+    </w:p>
+    <w:p>
+      <w:pPr>
+        <w:spacing w:after="0" w:line="240" w:lineRule="auto"/>
+        <w:rPr>
+          <w:rFonts w:ascii="Courier New" w:hAnsi="Courier New" w:cs="Courier New"/>
+          <w:sz w:val="16"/>
+          <w:szCs w:val="16"/>
+        </w:rPr>
+      </w:pPr>
+      <w:r>
+        <w:rPr>
+          <w:rFonts w:ascii="Courier New" w:hAnsi="Courier New" w:cs="Courier New"/>
+          <w:sz w:val="16"/>
+          <w:szCs w:val="16"/>
+        </w:rPr>
+        <w:t xml:space="preserve">for </w:t>
+      </w:r>
+      <w:proofErr w:type="spellStart"/>
+      <w:r>
+        <w:rPr>
+          <w:rFonts w:ascii="Courier New" w:hAnsi="Courier New" w:cs="Courier New"/>
+          <w:sz w:val="16"/>
+          <w:szCs w:val="16"/>
+        </w:rPr>
+        <w:t>chrom_dir</w:t>
+      </w:r>
+      <w:proofErr w:type="spellEnd"/>
+      <w:r>
+        <w:rPr>
+          <w:rFonts w:ascii="Courier New" w:hAnsi="Courier New" w:cs="Courier New"/>
+          <w:sz w:val="16"/>
+          <w:szCs w:val="16"/>
+        </w:rPr>
+        <w:t xml:space="preserve"> in </w:t>
+      </w:r>
+      <w:proofErr w:type="gramStart"/>
+      <w:r>
+        <w:rPr>
+          <w:rFonts w:ascii="Courier New" w:hAnsi="Courier New" w:cs="Courier New"/>
+          <w:sz w:val="16"/>
+          <w:szCs w:val="16"/>
+        </w:rPr>
+        <w:t>$( ls</w:t>
+      </w:r>
+      <w:proofErr w:type="gramEnd"/>
+      <w:r>
+        <w:rPr>
+          <w:rFonts w:ascii="Courier New" w:hAnsi="Courier New" w:cs="Courier New"/>
+          <w:sz w:val="16"/>
+          <w:szCs w:val="16"/>
+        </w:rPr>
+        <w:t xml:space="preserve"> -d $</w:t>
+      </w:r>
+      <w:proofErr w:type="spellStart"/>
+      <w:r>
+        <w:rPr>
+          <w:rFonts w:ascii="Courier New" w:hAnsi="Courier New" w:cs="Courier New"/>
+          <w:sz w:val="16"/>
+          <w:szCs w:val="16"/>
+        </w:rPr>
+        <w:t>org_dir</w:t>
+      </w:r>
+      <w:proofErr w:type="spellEnd"/>
+      <w:r>
+        <w:rPr>
+          <w:rFonts w:ascii="Courier New" w:hAnsi="Courier New" w:cs="Courier New"/>
+          <w:sz w:val="16"/>
+          <w:szCs w:val="16"/>
+        </w:rPr>
+        <w:t>*/ );do</w:t>
+      </w:r>
+    </w:p>
+    <w:p>
+      <w:pPr>
+        <w:spacing w:after="0" w:line="240" w:lineRule="auto"/>
+        <w:rPr>
+          <w:rFonts w:ascii="Courier New" w:hAnsi="Courier New" w:cs="Courier New"/>
+          <w:sz w:val="16"/>
+          <w:szCs w:val="16"/>
+        </w:rPr>
+      </w:pPr>
+      <w:r>
+        <w:rPr>
+          <w:rFonts w:ascii="Courier New" w:hAnsi="Courier New" w:cs="Courier New"/>
+          <w:sz w:val="16"/>
+          <w:szCs w:val="16"/>
+        </w:rPr>
+        <w:tab/>
+        <w:t xml:space="preserve">for </w:t>
+      </w:r>
+      <w:proofErr w:type="spellStart"/>
+      <w:r>
+        <w:rPr>
+          <w:rFonts w:ascii="Courier New" w:hAnsi="Courier New" w:cs="Courier New"/>
+          <w:sz w:val="16"/>
+          <w:szCs w:val="16"/>
+        </w:rPr>
+        <w:t>orf</w:t>
+      </w:r>
+      <w:proofErr w:type="spellEnd"/>
+      <w:r>
+        <w:rPr>
+          <w:rFonts w:ascii="Courier New" w:hAnsi="Courier New" w:cs="Courier New"/>
+          <w:sz w:val="16"/>
+          <w:szCs w:val="16"/>
+        </w:rPr>
+        <w:t xml:space="preserve"> in </w:t>
+      </w:r>
+      <w:proofErr w:type="gramStart"/>
+      <w:r>
+        <w:rPr>
+          <w:rFonts w:ascii="Courier New" w:hAnsi="Courier New" w:cs="Courier New"/>
+          <w:sz w:val="16"/>
+          <w:szCs w:val="16"/>
+        </w:rPr>
+        <w:t>$( ls</w:t>
+      </w:r>
+      <w:proofErr w:type="gramEnd"/>
+      <w:r>
+        <w:rPr>
+          <w:rFonts w:ascii="Courier New" w:hAnsi="Courier New" w:cs="Courier New"/>
+          <w:sz w:val="16"/>
+          <w:szCs w:val="16"/>
+        </w:rPr>
+        <w:t xml:space="preserve"> $</w:t>
+      </w:r>
+      <w:proofErr w:type="spellStart"/>
+      <w:r>
+        <w:rPr>
+          <w:rFonts w:ascii="Courier New" w:hAnsi="Courier New" w:cs="Courier New"/>
+          <w:sz w:val="16"/>
+          <w:szCs w:val="16"/>
+        </w:rPr>
+        <w:t>chrom_dir</w:t>
+      </w:r>
+      <w:proofErr w:type="spellEnd"/>
+      <w:r>
+        <w:rPr>
+          <w:rFonts w:ascii="Courier New" w:hAnsi="Courier New" w:cs="Courier New"/>
+          <w:sz w:val="16"/>
+          <w:szCs w:val="16"/>
+        </w:rPr>
+        <w:t>*.FASTA);do</w:t>
+      </w:r>
+    </w:p>
+    <w:p>
+      <w:pPr>
+        <w:spacing w:after="0" w:line="240" w:lineRule="auto"/>
+        <w:rPr>
+          <w:rFonts w:ascii="Courier New" w:hAnsi="Courier New" w:cs="Courier New"/>
+          <w:sz w:val="16"/>
+          <w:szCs w:val="16"/>
+        </w:rPr>
+      </w:pPr>
+      <w:r>
+        <w:rPr>
+          <w:rFonts w:ascii="Courier New" w:hAnsi="Courier New" w:cs="Courier New"/>
+          <w:sz w:val="16"/>
+          <w:szCs w:val="16"/>
+        </w:rPr>
+        <w:tab/>
+      </w:r>
+      <w:r>
+        <w:rPr>
+          <w:rFonts w:ascii="Courier New" w:hAnsi="Courier New" w:cs="Courier New"/>
+          <w:sz w:val="16"/>
+          <w:szCs w:val="16"/>
+        </w:rPr>
+        <w:tab/>
+        <w:t>echo "</w:t>
+      </w:r>
+      <w:proofErr w:type="spellStart"/>
+      <w:r>
+        <w:rPr>
+          <w:rFonts w:ascii="Courier New" w:hAnsi="Courier New" w:cs="Courier New"/>
+          <w:sz w:val="16"/>
+          <w:szCs w:val="16"/>
+        </w:rPr>
+        <w:t>jackhmmer</w:t>
+      </w:r>
+      <w:proofErr w:type="spellEnd"/>
+      <w:r>
+        <w:rPr>
+          <w:rFonts w:ascii="Courier New" w:hAnsi="Courier New" w:cs="Courier New"/>
+          <w:sz w:val="16"/>
+          <w:szCs w:val="16"/>
+        </w:rPr>
+        <w:t xml:space="preserve"> " $</w:t>
+      </w:r>
+      <w:proofErr w:type="spellStart"/>
+      <w:r>
+        <w:rPr>
+          <w:rFonts w:ascii="Courier New" w:hAnsi="Courier New" w:cs="Courier New"/>
+          <w:sz w:val="16"/>
+          <w:szCs w:val="16"/>
+        </w:rPr>
+        <w:t>orf</w:t>
+      </w:r>
+      <w:proofErr w:type="spellEnd"/>
+    </w:p>
+    <w:p>
+      <w:pPr>
+        <w:spacing w:after="0" w:line="240" w:lineRule="auto"/>
+        <w:rPr>
+          <w:rFonts w:ascii="Courier New" w:hAnsi="Courier New" w:cs="Courier New"/>
+          <w:sz w:val="16"/>
+          <w:szCs w:val="16"/>
+        </w:rPr>
+      </w:pPr>
+      <w:r>
+        <w:rPr>
+          <w:rFonts w:ascii="Courier New" w:hAnsi="Courier New" w:cs="Courier New"/>
+          <w:sz w:val="16"/>
+          <w:szCs w:val="16"/>
+        </w:rPr>
+        <w:tab/>
+      </w:r>
+      <w:r>
+        <w:rPr>
+          <w:rFonts w:ascii="Courier New" w:hAnsi="Courier New" w:cs="Courier New"/>
+          <w:sz w:val="16"/>
+          <w:szCs w:val="16"/>
+        </w:rPr>
+        <w:tab/>
+      </w:r>
+      <w:proofErr w:type="spellStart"/>
+      <w:r>
+        <w:rPr>
+          <w:rFonts w:ascii="Courier New" w:hAnsi="Courier New" w:cs="Courier New"/>
+          <w:sz w:val="16"/>
+          <w:szCs w:val="16"/>
+        </w:rPr>
+        <w:t>jackhmmer</w:t>
+      </w:r>
+      <w:proofErr w:type="spellEnd"/>
+      <w:r>
+        <w:rPr>
+          <w:rFonts w:ascii="Courier New" w:hAnsi="Courier New" w:cs="Courier New"/>
+          <w:sz w:val="16"/>
+          <w:szCs w:val="16"/>
+        </w:rPr>
+        <w:t xml:space="preserve"> --</w:t>
+      </w:r>
+      <w:proofErr w:type="spellStart"/>
+      <w:r>
+        <w:rPr>
+          <w:rFonts w:ascii="Courier New" w:hAnsi="Courier New" w:cs="Courier New"/>
+          <w:sz w:val="16"/>
+          <w:szCs w:val="16"/>
+        </w:rPr>
+        <w:t>domtblout</w:t>
+      </w:r>
+      <w:proofErr w:type="spellEnd"/>
+      <w:r>
+        <w:rPr>
+          <w:rFonts w:ascii="Courier New" w:hAnsi="Courier New" w:cs="Courier New"/>
+          <w:sz w:val="16"/>
+          <w:szCs w:val="16"/>
+        </w:rPr>
+        <w:t xml:space="preserve"> $</w:t>
+      </w:r>
+      <w:proofErr w:type="spellStart"/>
+      <w:proofErr w:type="gramStart"/>
+      <w:r>
+        <w:rPr>
+          <w:rFonts w:ascii="Courier New" w:hAnsi="Courier New" w:cs="Courier New"/>
+          <w:sz w:val="16"/>
+          <w:szCs w:val="16"/>
+        </w:rPr>
+        <w:t>orf.summary</w:t>
+      </w:r>
+      <w:proofErr w:type="spellEnd"/>
+      <w:proofErr w:type="gramEnd"/>
+      <w:r>
+        <w:rPr>
+          <w:rFonts w:ascii="Courier New" w:hAnsi="Courier New" w:cs="Courier New"/>
+          <w:sz w:val="16"/>
+          <w:szCs w:val="16"/>
+        </w:rPr>
+        <w:t xml:space="preserve"> -o $orf.hmm.txt $</w:t>
+      </w:r>
+      <w:proofErr w:type="spellStart"/>
+      <w:r>
+        <w:rPr>
+          <w:rFonts w:ascii="Courier New" w:hAnsi="Courier New" w:cs="Courier New"/>
+          <w:sz w:val="16"/>
+          <w:szCs w:val="16"/>
+        </w:rPr>
+        <w:t>orf</w:t>
+      </w:r>
+      <w:proofErr w:type="spellEnd"/>
+      <w:r>
+        <w:rPr>
+          <w:rFonts w:ascii="Courier New" w:hAnsi="Courier New" w:cs="Courier New"/>
+          <w:sz w:val="16"/>
+          <w:szCs w:val="16"/>
+        </w:rPr>
+        <w:t xml:space="preserve"> ~/</w:t>
+      </w:r>
+      <w:proofErr w:type="spellStart"/>
+      <w:r>
+        <w:rPr>
+          <w:rFonts w:ascii="Courier New" w:hAnsi="Courier New" w:cs="Courier New"/>
+          <w:sz w:val="16"/>
+          <w:szCs w:val="16"/>
+        </w:rPr>
+        <w:t>hmmer_targets</w:t>
+      </w:r>
+      <w:proofErr w:type="spellEnd"/>
+      <w:r>
+        <w:rPr>
+          <w:rFonts w:ascii="Courier New" w:hAnsi="Courier New" w:cs="Courier New"/>
+          <w:sz w:val="16"/>
+          <w:szCs w:val="16"/>
+        </w:rPr>
+        <w:t>/</w:t>
+      </w:r>
+      <w:proofErr w:type="spellStart"/>
+      <w:r>
+        <w:rPr>
+          <w:rFonts w:ascii="Courier New" w:hAnsi="Courier New" w:cs="Courier New"/>
+          <w:sz w:val="16"/>
+          <w:szCs w:val="16"/>
+        </w:rPr>
+        <w:t>component_sequences.fa</w:t>
+      </w:r>
+      <w:proofErr w:type="spellEnd"/>
+      <w:r>
+        <w:rPr>
+          <w:rFonts w:ascii="Courier New" w:hAnsi="Courier New" w:cs="Courier New"/>
+          <w:sz w:val="16"/>
+          <w:szCs w:val="16"/>
+        </w:rPr>
+        <w:t xml:space="preserve"> </w:t>
+      </w:r>
+    </w:p>
+    <w:p>
+      <w:pPr>
+        <w:spacing w:after="0" w:line="240" w:lineRule="auto"/>
+        <w:rPr>
+          <w:rFonts w:ascii="Courier New" w:hAnsi="Courier New" w:cs="Courier New"/>
+          <w:sz w:val="16"/>
+          <w:szCs w:val="16"/>
+        </w:rPr>
+      </w:pPr>
+      <w:r>
+        <w:rPr>
+          <w:rFonts w:ascii="Courier New" w:hAnsi="Courier New" w:cs="Courier New"/>
+          <w:sz w:val="16"/>
+          <w:szCs w:val="16"/>
+        </w:rPr>
+        <w:tab/>
+        <w:t>done</w:t>
+      </w:r>
+    </w:p>
+    <w:p>
+      <w:pPr>
+        <w:spacing w:after="0" w:line="240" w:lineRule="auto"/>
+        <w:rPr>
+          <w:rFonts w:ascii="Courier New" w:hAnsi="Courier New" w:cs="Courier New"/>
+          <w:sz w:val="16"/>
+          <w:szCs w:val="16"/>
+        </w:rPr>
+      </w:pPr>
+      <w:r>
+        <w:rPr>
+          <w:rFonts w:ascii="Courier New" w:hAnsi="Courier New" w:cs="Courier New"/>
+          <w:sz w:val="16"/>
+          <w:szCs w:val="16"/>
+        </w:rPr>
+        <w:t>done</w:t>
+      </w:r>
       <w:bookmarkStart w:id="1" w:name="_GoBack"/>
       <w:bookmarkEnd w:id="1"/>
-      <w:proofErr w:type="spellEnd"/>
-    </w:p>
-    <w:p>
-      <w:pPr>
-        <w:spacing w:after="0" w:line="240" w:lineRule="auto"/>
-      </w:pPr>
-      <w:r>
-        <w:tab/>
-        <w:t>, score</w:t>
-      </w:r>
-    </w:p>
-    <w:p>
-      <w:pPr>
-        <w:spacing w:after="0" w:line="240" w:lineRule="auto"/>
-      </w:pPr>
-      <w:r>
-        <w:tab/>
-        <w:t>, expect</w:t>
-      </w:r>
-    </w:p>
-    <w:p>
-      <w:pPr>
-        <w:spacing w:after="0" w:line="240" w:lineRule="auto"/>
-      </w:pPr>
-      <w:r>
-        <w:tab/>
-        <w:t>, identities</w:t>
-      </w:r>
-    </w:p>
-    <w:p>
-      <w:pPr>
-        <w:spacing w:after="0" w:line="240" w:lineRule="auto"/>
-      </w:pPr>
-      <w:r>
-        <w:tab/>
-        <w:t>, positives</w:t>
-      </w:r>
-    </w:p>
-    <w:p>
-      <w:pPr>
-        <w:spacing w:after="0" w:line="240" w:lineRule="auto"/>
-      </w:pPr>
-      <w:r>
-        <w:tab/>
-        <w:t>, gaps</w:t>
-      </w:r>
-    </w:p>
-    <w:p>
-      <w:pPr>
-        <w:spacing w:after="0" w:line="240" w:lineRule="auto"/>
-      </w:pPr>
-      <w:r>
-        <w:t xml:space="preserve">FROM </w:t>
-      </w:r>
-      <w:proofErr w:type="spellStart"/>
-      <w:r>
-        <w:t>blast_statistics_import</w:t>
-      </w:r>
-      <w:proofErr w:type="spellEnd"/>
-      <w:r>
-        <w:t>;</w:t>
-      </w:r>
-      <w:r>
-        <w:br w:type="page"/>
-      </w:r>
-    </w:p>
-    <w:p>
-      <w:pPr>
-        <w:spacing w:after="0" w:line="240" w:lineRule="auto"/>
-        <w:rPr>
-          <w:rFonts w:ascii="Courier New" w:hAnsi="Courier New" w:cs="Courier New"/>
-          <w:sz w:val="16"/>
-          <w:szCs w:val="16"/>
-        </w:rPr>
-      </w:pPr>
     </w:p>
     <w:sectPr>
       <w:headerReference w:type="even" r:id="rId12"/>
@@ -12993,6 +13697,7 @@
     <w:rsid w:val="007D70EE"/>
     <w:rsid w:val="007E5C56"/>
     <w:rsid w:val="00AA597D"/>
+    <w:rsid w:val="00AB6AC3"/>
     <w:rsid w:val="00AC2FBE"/>
     <w:rsid w:val="00AC7E98"/>
     <w:rsid w:val="00D459BE"/>
@@ -13764,7 +14469,7 @@
 </file>
 
 <file path=customXml/itemProps1.xml><?xml version="1.0" encoding="utf-8"?>
-<ds:datastoreItem xmlns:ds="http://schemas.openxmlformats.org/officeDocument/2006/customXml" ds:itemID="{D74C006A-28D9-46DA-9237-934A6C28AFAB}">
+<ds:datastoreItem xmlns:ds="http://schemas.openxmlformats.org/officeDocument/2006/customXml" ds:itemID="{892C9B52-5BD3-42DB-881B-88FE7E9CE394}">
   <ds:schemaRefs>
     <ds:schemaRef ds:uri="http://schemas.openxmlformats.org/officeDocument/2006/bibliography"/>
   </ds:schemaRefs>

</xml_diff>

<commit_message>
Remove graphic, articulate approach in words. Enhance reason for focusing on malaria.
</commit_message>
<xml_diff>
--- a/Paralog Targets for Neglected Diseases.docx
+++ b/Paralog Targets for Neglected Diseases.docx
@@ -451,7 +451,13 @@
         <w:t>Neglected Tropical Diseases</w:t>
       </w:r>
       <w:r>
-        <w:t xml:space="preserve"> are those diseases that affect tropical areas underserved for health care due to the poverty of those areas.  These diseases affect over a billion people, and damage the economies of these areas at a cost of many billions of dollars</w:t>
+        <w:t xml:space="preserve"> are those diseases that affect tropical areas underserved for health care due to the poverty of those areas.  These diseases affect over a billion people</w:t>
+      </w:r>
+      <w:r>
+        <w:t xml:space="preserve"> in over 149 countries</w:t>
+      </w:r>
+      <w:r>
+        <w:t>, and damage the economies of these areas at a cost of many billions of dollars</w:t>
       </w:r>
       <w:r>
         <w:rPr>
@@ -479,80 +485,8 @@
       <w:r>
         <w:t>.</w:t>
       </w:r>
-    </w:p>
-    <w:p>
-      <w:pPr>
-        <w:spacing w:line="480" w:lineRule="auto"/>
-      </w:pPr>
-      <w:r>
-        <w:rPr>
-          <w:noProof/>
-        </w:rPr>
-        <w:drawing>
-          <wp:inline distT="0" distB="0" distL="0" distR="0" wp14:anchorId="4E846892" wp14:editId="1369C196">
-            <wp:extent cx="4286250" cy="3162300"/>
-            <wp:effectExtent l="0" t="0" r="0" b="0"/>
-            <wp:docPr id="1" name="Picture 1"/>
-            <wp:cNvGraphicFramePr>
-              <a:graphicFrameLocks xmlns:a="http://schemas.openxmlformats.org/drawingml/2006/main" noChangeAspect="1"/>
-            </wp:cNvGraphicFramePr>
-            <a:graphic xmlns:a="http://schemas.openxmlformats.org/drawingml/2006/main">
-              <a:graphicData uri="http://schemas.openxmlformats.org/drawingml/2006/picture">
-                <pic:pic xmlns:pic="http://schemas.openxmlformats.org/drawingml/2006/picture">
-                  <pic:nvPicPr>
-                    <pic:cNvPr id="0" name="Picture 1"/>
-                    <pic:cNvPicPr>
-                      <a:picLocks noChangeAspect="1" noChangeArrowheads="1"/>
-                    </pic:cNvPicPr>
-                  </pic:nvPicPr>
-                  <pic:blipFill>
-                    <a:blip r:embed="rId8">
-                      <a:extLst>
-                        <a:ext uri="{28A0092B-C50C-407E-A947-70E740481C1C}">
-                          <a14:useLocalDpi xmlns:a14="http://schemas.microsoft.com/office/drawing/2010/main" val="0"/>
-                        </a:ext>
-                      </a:extLst>
-                    </a:blip>
-                    <a:srcRect/>
-                    <a:stretch>
-                      <a:fillRect/>
-                    </a:stretch>
-                  </pic:blipFill>
-                  <pic:spPr bwMode="auto">
-                    <a:xfrm>
-                      <a:off x="0" y="0"/>
-                      <a:ext cx="4286250" cy="3162300"/>
-                    </a:xfrm>
-                    <a:prstGeom prst="rect">
-                      <a:avLst/>
-                    </a:prstGeom>
-                    <a:noFill/>
-                    <a:ln>
-                      <a:noFill/>
-                    </a:ln>
-                  </pic:spPr>
-                </pic:pic>
-              </a:graphicData>
-            </a:graphic>
-          </wp:inline>
-        </w:drawing>
-      </w:r>
-      <w:r>
-        <w:t xml:space="preserve"> </w:t>
-      </w:r>
-      <w:r>
-        <w:rPr>
-          <w:rStyle w:val="FootnoteReference"/>
-        </w:rPr>
-        <w:footnoteReference w:id="2"/>
-      </w:r>
-    </w:p>
-    <w:p>
-      <w:pPr>
-        <w:spacing w:line="480" w:lineRule="auto"/>
-      </w:pPr>
-      <w:r>
-        <w:t>This graphical abstract, taken from the article by Dana Klug, et al.</w:t>
+      <w:r>
+        <w:t xml:space="preserve">  Finding new targets can be difficult, as it requires understanding many specific details for each pathogen.  A systematic method of discovering new targets that does not require this specific understanding can reduce the cost and effort of finding these targets.</w:t>
       </w:r>
     </w:p>
     <w:p>
@@ -591,25 +525,63 @@
           <w:i/>
           <w:iCs/>
         </w:rPr>
-        <w:t xml:space="preserve"> Repurposing.</w:t>
+        <w:t xml:space="preserve"> Repurposing</w:t>
+      </w:r>
+      <w:r>
+        <w:t xml:space="preserve"> based on discovering similarities between existing targets and pathogen genomes.</w:t>
       </w:r>
     </w:p>
     <w:p>
       <w:pPr>
         <w:spacing w:line="480" w:lineRule="auto"/>
       </w:pPr>
+      <w:proofErr w:type="spellStart"/>
+      <w:r>
+        <w:t>ChEMBL</w:t>
+      </w:r>
+      <w:proofErr w:type="spellEnd"/>
+      <w:r>
+        <w:t xml:space="preserve"> provides a downloadable database that includes drug targets and drug information for those targets, as well as amino acid sequences of the protein targets</w:t>
+      </w:r>
+      <w:r>
+        <w:rPr>
+          <w:rStyle w:val="FootnoteReference"/>
+        </w:rPr>
+        <w:footnoteReference w:id="2"/>
+      </w:r>
+      <w:r>
+        <w:t>.  Drug targets tend to be proteins that are important enough to the organism to which they belong that they tend to be conserved.   If we can find a protein sequence in a disease organism that is sufficiently similar to a know</w:t>
+      </w:r>
+      <w:r>
+        <w:t>n</w:t>
+      </w:r>
+      <w:r>
+        <w:t xml:space="preserve"> target, the protein may be a promising target in that organism, and drugs used against that target may be successful</w:t>
+      </w:r>
+      <w:r>
+        <w:t>ly used in that organism</w:t>
+      </w:r>
+      <w:r>
+        <w:t>.</w:t>
+      </w:r>
     </w:p>
     <w:p>
       <w:pPr>
         <w:spacing w:line="480" w:lineRule="auto"/>
       </w:pPr>
-      <w:proofErr w:type="spellStart"/>
-      <w:r>
-        <w:t>ChEMBL</w:t>
-      </w:r>
-      <w:proofErr w:type="spellEnd"/>
-      <w:r>
-        <w:t xml:space="preserve"> provides a downloadable database that includes drug targets and drug information for those targets, as well as amino acid sequences of the protein targets</w:t>
+      <w:r>
+        <w:lastRenderedPageBreak/>
+        <w:t xml:space="preserve">The analysis pipeline uses </w:t>
+      </w:r>
+      <w:r>
+        <w:rPr>
+          <w:b/>
+          <w:bCs/>
+        </w:rPr>
+        <w:t>BLASTP</w:t>
+      </w:r>
+      <w:r>
+        <w:t xml:space="preserve"> </w:t>
       </w:r>
       <w:r>
         <w:rPr>
@@ -618,28 +590,17 @@
         <w:footnoteReference w:id="3"/>
       </w:r>
       <w:r>
-        <w:t>.  Drug targets tend to be proteins that are important enough to the organism to which they belong that they tend to be conserved.   If we can find a protein sequence in a disease organism that is sufficiently similar to a know</w:t>
-      </w:r>
-      <w:r>
-        <w:t>n</w:t>
-      </w:r>
-      <w:r>
-        <w:t xml:space="preserve"> target, the protein may be a promising target in that organism, and drugs used against that target may be successful</w:t>
-      </w:r>
-      <w:r>
-        <w:t>ly used in that organism</w:t>
-      </w:r>
-      <w:r>
-        <w:t>.</w:t>
-      </w:r>
-    </w:p>
-    <w:p>
-      <w:pPr>
-        <w:spacing w:line="480" w:lineRule="auto"/>
-      </w:pPr>
-      <w:r>
-        <w:t>The analysis pipeline uses BLASTP</w:t>
-      </w:r>
+        <w:t xml:space="preserve"> or </w:t>
+      </w:r>
+      <w:proofErr w:type="spellStart"/>
+      <w:r>
+        <w:rPr>
+          <w:b/>
+          <w:bCs/>
+        </w:rPr>
+        <w:t>jackhmmer</w:t>
+      </w:r>
+      <w:proofErr w:type="spellEnd"/>
       <w:r>
         <w:t xml:space="preserve"> </w:t>
       </w:r>
@@ -648,21 +609,6 @@
           <w:rStyle w:val="FootnoteReference"/>
         </w:rPr>
         <w:footnoteReference w:id="4"/>
-      </w:r>
-      <w:r>
-        <w:t xml:space="preserve"> or HMM</w:t>
-      </w:r>
-      <w:r>
-        <w:t>ER</w:t>
-      </w:r>
-      <w:r>
-        <w:t xml:space="preserve"> </w:t>
-      </w:r>
-      <w:r>
-        <w:rPr>
-          <w:rStyle w:val="FootnoteReference"/>
-        </w:rPr>
-        <w:footnoteReference w:id="5"/>
       </w:r>
       <w:r>
         <w:t xml:space="preserve"> to produce similarity reports, parse the results, and upload to supplementary tables in the PostgreSQL database.</w:t>
@@ -691,12 +637,73 @@
       <w:r>
         <w:t>.  The scores returned from these two different programs were compared to evaluate which could provide better discrimination criteria of useful targets and drugs.</w:t>
       </w:r>
+      <w:r>
+        <w:t xml:space="preserve">  </w:t>
+      </w:r>
     </w:p>
     <w:p>
       <w:pPr>
         <w:spacing w:line="480" w:lineRule="auto"/>
       </w:pPr>
       <w:r>
+        <w:rPr>
+          <w:i/>
+          <w:iCs/>
+        </w:rPr>
+        <w:t>Plasmodium falciparum</w:t>
+      </w:r>
+      <w:r>
+        <w:t xml:space="preserve"> was chosen for this evaluation because it is the most significant of these neglected diseases.  </w:t>
+      </w:r>
+      <w:r>
+        <w:t>In 2018, there were over 228 million cases of malaria worldwide, causing over 408 thousand deaths.</w:t>
+      </w:r>
+      <w:r>
+        <w:rPr>
+          <w:rStyle w:val="FootnoteReference"/>
+        </w:rPr>
+        <w:footnoteReference w:id="5"/>
+      </w:r>
+      <w:r>
+        <w:t xml:space="preserve">   Emerging drug resistance to existing drugs such as </w:t>
+      </w:r>
+      <w:proofErr w:type="spellStart"/>
+      <w:r>
+        <w:t>choloroquin</w:t>
+      </w:r>
+      <w:proofErr w:type="spellEnd"/>
+      <w:r>
+        <w:t xml:space="preserve"> and </w:t>
+      </w:r>
+      <w:proofErr w:type="spellStart"/>
+      <w:r>
+        <w:t>sulfadoxine</w:t>
+      </w:r>
+      <w:proofErr w:type="spellEnd"/>
+      <w:r>
+        <w:t>-pyrimethamine, as well as quinine increase demand for new drugs that are more effective.</w:t>
+      </w:r>
+      <w:r>
+        <w:rPr>
+          <w:rStyle w:val="FootnoteReference"/>
+        </w:rPr>
+        <w:footnoteReference w:id="6"/>
+      </w:r>
+      <w:r>
+        <w:t>,</w:t>
+      </w:r>
+      <w:r>
+        <w:rPr>
+          <w:rStyle w:val="FootnoteReference"/>
+        </w:rPr>
+        <w:footnoteReference w:id="7"/>
+      </w:r>
+    </w:p>
+    <w:p>
+      <w:pPr>
+        <w:spacing w:line="480" w:lineRule="auto"/>
+      </w:pPr>
+      <w:r>
         <w:t>Database queries</w:t>
       </w:r>
       <w:r>
@@ -708,6 +715,8 @@
       <w:r>
         <w:t>.</w:t>
       </w:r>
+      <w:bookmarkStart w:id="0" w:name="_GoBack"/>
+      <w:bookmarkEnd w:id="0"/>
     </w:p>
     <w:p>
       <w:pPr>
@@ -923,14 +932,14 @@
           <w:numId w:val="1"/>
         </w:numPr>
       </w:pPr>
-      <w:bookmarkStart w:id="0" w:name="_Hlk31551301"/>
+      <w:bookmarkStart w:id="1" w:name="_Hlk31551301"/>
       <w:r>
         <w:t>Neglected tropical diseases</w:t>
       </w:r>
       <w:r>
         <w:t xml:space="preserve">,  </w:t>
       </w:r>
-      <w:hyperlink r:id="rId9" w:history="1">
+      <w:hyperlink r:id="rId8" w:history="1">
         <w:r>
           <w:rPr>
             <w:rStyle w:val="Hyperlink"/>
@@ -939,7 +948,7 @@
         </w:r>
       </w:hyperlink>
     </w:p>
-    <w:bookmarkEnd w:id="0"/>
+    <w:bookmarkEnd w:id="1"/>
     <w:p>
       <w:pPr>
         <w:pStyle w:val="ListParagraph"/>
@@ -983,7 +992,7 @@
       <w:r>
         <w:t>.2016.03.103</w:t>
       </w:r>
-      <w:hyperlink r:id="rId10" w:history="1">
+      <w:hyperlink r:id="rId9" w:history="1">
         <w:r>
           <w:rPr>
             <w:rStyle w:val="Hyperlink"/>
@@ -1143,7 +1152,7 @@
       <w:r>
         <w:t xml:space="preserve">Bioinformatics, Volume 29, Issue 19, 1 October 2013, Pages 2487-2489, </w:t>
       </w:r>
-      <w:hyperlink r:id="rId11" w:history="1">
+      <w:hyperlink r:id="rId10" w:history="1">
         <w:r>
           <w:rPr>
             <w:rStyle w:val="Hyperlink"/>
@@ -12190,16 +12199,14 @@
         </w:rPr>
         <w:t>done</w:t>
       </w:r>
-      <w:bookmarkStart w:id="1" w:name="_GoBack"/>
-      <w:bookmarkEnd w:id="1"/>
     </w:p>
     <w:sectPr>
-      <w:headerReference w:type="even" r:id="rId12"/>
-      <w:headerReference w:type="default" r:id="rId13"/>
-      <w:footerReference w:type="even" r:id="rId14"/>
-      <w:footerReference w:type="default" r:id="rId15"/>
-      <w:headerReference w:type="first" r:id="rId16"/>
-      <w:footerReference w:type="first" r:id="rId17"/>
+      <w:headerReference w:type="even" r:id="rId11"/>
+      <w:headerReference w:type="default" r:id="rId12"/>
+      <w:footerReference w:type="even" r:id="rId13"/>
+      <w:footerReference w:type="default" r:id="rId14"/>
+      <w:headerReference w:type="first" r:id="rId15"/>
+      <w:footerReference w:type="first" r:id="rId16"/>
       <w:pgSz w:w="12240" w:h="15840"/>
       <w:pgMar w:top="1440" w:right="1440" w:bottom="1440" w:left="1440" w:header="720" w:footer="720" w:gutter="0"/>
       <w:cols w:space="720"/>
@@ -12418,6 +12425,9 @@
   </w:footnote>
   <w:footnote w:id="2">
     <w:p>
+      <w:pPr>
+        <w:pStyle w:val="FootnoteText"/>
+      </w:pPr>
       <w:r>
         <w:rPr>
           <w:rStyle w:val="FootnoteReference"/>
@@ -12427,24 +12437,84 @@
       <w:r>
         <w:t xml:space="preserve"> </w:t>
       </w:r>
-      <w:r>
-        <w:t>REPURPOSING STRATEGIES FOR TROPICAL DISEASE DRUG</w:t>
-      </w:r>
-      <w:r>
-        <w:t xml:space="preserve"> </w:t>
-      </w:r>
-      <w:r>
-        <w:t>DISCOVERY</w:t>
-      </w:r>
-      <w:r>
-        <w:t xml:space="preserve"> </w:t>
+      <w:proofErr w:type="spellStart"/>
+      <w:r>
+        <w:t>Gaulton</w:t>
+      </w:r>
+      <w:proofErr w:type="spellEnd"/>
+      <w:r>
+        <w:t xml:space="preserve"> A, Hersey A, Nowotka M, Bento AP, Chambers J, Mendez D, Mutowo P, Atkinson F, Bellis LJ, Cibrián-Uhalte E, Davies M, Dedman N, Karlsson A, Magariños MP, Overington JP, Papadatos G, Smit I, Leach AR. The ChEMBL database in 2017. Nucleic Acids Res. 2017 45(D1):D945-D954. DOI: 10.1093/nar/gkw1074</w:t>
+      </w:r>
+    </w:p>
+    <w:p>
+      <w:pPr>
+        <w:pStyle w:val="FootnoteText"/>
+      </w:pPr>
+    </w:p>
+  </w:footnote>
+  <w:footnote w:id="3">
+    <w:p>
+      <w:pPr>
+        <w:rPr>
+          <w:rFonts w:ascii="Arial" w:hAnsi="Arial" w:cs="Arial"/>
+          <w:color w:val="000000"/>
+          <w:sz w:val="16"/>
+          <w:szCs w:val="16"/>
+          <w:shd w:val="clear" w:color="auto" w:fill="FFFFFF"/>
+        </w:rPr>
+      </w:pPr>
+      <w:r>
+        <w:rPr>
+          <w:rStyle w:val="FootnoteReference"/>
+        </w:rPr>
+        <w:footnoteRef/>
+      </w:r>
+      <w:r>
+        <w:t xml:space="preserve"> Stephen F. Altschul, Thomas L. Madden, Alejandro A.Schaffer, Jinghui Zhang, Zheng Zhang, Webb Miller, and David J.Lipman (1997), "Gapped BLAST and PSI-BLAST: a new generation of protein database search programs", Nucleic Acids Res. 25:3389-3402.</w:t>
+      </w:r>
+    </w:p>
+    <w:p>
+      <w:pPr>
+        <w:pStyle w:val="FootnoteText"/>
+      </w:pPr>
+    </w:p>
+  </w:footnote>
+  <w:footnote w:id="4">
+    <w:p>
+      <w:pPr>
+        <w:pStyle w:val="FootnoteText"/>
+      </w:pPr>
+      <w:r>
+        <w:rPr>
+          <w:rStyle w:val="FootnoteReference"/>
+        </w:rPr>
+        <w:footnoteRef/>
+      </w:r>
+      <w:r>
+        <w:t xml:space="preserve"> nhmmer: DNA homology search with profile HMMs</w:t>
+      </w:r>
+    </w:p>
+    <w:p>
+      <w:pPr>
+        <w:pStyle w:val="FootnoteText"/>
+      </w:pPr>
+      <w:r>
+        <w:t xml:space="preserve">Travis J. Wheeler, Sean R. Eddy  </w:t>
+      </w:r>
+    </w:p>
+    <w:p>
+      <w:pPr>
+        <w:pStyle w:val="FootnoteText"/>
+      </w:pPr>
+      <w:r>
+        <w:t xml:space="preserve">Bioinformatics, Volume 29, Issue 19, 1 October 2013, Pages 2487-2489, </w:t>
       </w:r>
       <w:hyperlink r:id="rId2" w:history="1">
         <w:r>
           <w:rPr>
             <w:rStyle w:val="Hyperlink"/>
           </w:rPr>
-          <w:t>https://www.ncbi.nlm.nih.gov/pmc/articles/PMC4853260/</w:t>
+          <w:t>https://doi.org/10.1093/bioinformatics/btt403</w:t>
         </w:r>
       </w:hyperlink>
     </w:p>
@@ -12454,7 +12524,7 @@
       </w:pPr>
     </w:p>
   </w:footnote>
-  <w:footnote w:id="3">
+  <w:footnote w:id="5">
     <w:p>
       <w:pPr>
         <w:pStyle w:val="FootnoteText"/>
@@ -12466,81 +12536,164 @@
         <w:footnoteRef/>
       </w:r>
       <w:r>
-        <w:t xml:space="preserve"> </w:t>
-      </w:r>
-      <w:r>
-        <w:t>Gaulton A, Hersey A, Nowotka M, Bento AP, Chambers J, Mendez D, Mutowo P, Atkinson F, Bellis LJ, Cibrián-Uhalte E, Davies M, Dedman N, Karlsson A, Magariños MP, Overington JP, Papadatos G, Smit I, Leach AR. The ChEMBL database in 2017. Nucleic Acids Res. 2017 45(D1):D945-D954. DOI: 10.1093/nar/gkw1074</w:t>
+        <w:t xml:space="preserve"> World malaria report 2019</w:t>
       </w:r>
     </w:p>
     <w:p>
       <w:pPr>
         <w:pStyle w:val="FootnoteText"/>
       </w:pPr>
-    </w:p>
-  </w:footnote>
-  <w:footnote w:id="4">
-    <w:p>
-      <w:pPr>
-        <w:rPr>
-          <w:rFonts w:ascii="Arial" w:hAnsi="Arial" w:cs="Arial"/>
-          <w:color w:val="000000"/>
-          <w:sz w:val="16"/>
-          <w:szCs w:val="16"/>
-          <w:shd w:val="clear" w:color="auto" w:fill="FFFFFF"/>
-        </w:rPr>
-      </w:pPr>
-      <w:r>
-        <w:rPr>
-          <w:rStyle w:val="FootnoteReference"/>
-        </w:rPr>
-        <w:footnoteRef/>
-      </w:r>
-      <w:r>
-        <w:t xml:space="preserve"> Stephen F. Altschul, Thomas L. Madden, Alejandro A.Schaffer, Jinghui Zhang, Zheng Zhang, Webb Miller, and David J.Lipman (1997), "Gapped BLAST and PSI-BLAST: a new generation of protein database search programs", Nucleic Acids Res. 25:3389-3402.</w:t>
+      <w:r>
+        <w:t>WHO</w:t>
       </w:r>
     </w:p>
     <w:p>
       <w:pPr>
         <w:pStyle w:val="FootnoteText"/>
       </w:pPr>
-    </w:p>
-  </w:footnote>
-  <w:footnote w:id="5">
-    <w:p>
-      <w:pPr>
-        <w:pStyle w:val="FootnoteText"/>
-      </w:pPr>
-      <w:r>
-        <w:rPr>
-          <w:rStyle w:val="FootnoteReference"/>
-        </w:rPr>
-        <w:footnoteRef/>
-      </w:r>
-      <w:r>
-        <w:t xml:space="preserve"> nhmmer: DNA homology search with profile HMMs</w:t>
-      </w:r>
-    </w:p>
-    <w:p>
-      <w:pPr>
-        <w:pStyle w:val="FootnoteText"/>
-      </w:pPr>
-      <w:r>
-        <w:t xml:space="preserve">Travis J. Wheeler, Sean R. Eddy  </w:t>
-      </w:r>
-    </w:p>
-    <w:p>
-      <w:pPr>
-        <w:pStyle w:val="FootnoteText"/>
-      </w:pPr>
-      <w:r>
-        <w:t xml:space="preserve">Bioinformatics, Volume 29, Issue 19, 1 October 2013, Pages 2487-2489, </w:t>
-      </w:r>
       <w:hyperlink r:id="rId3" w:history="1">
         <w:r>
           <w:rPr>
             <w:rStyle w:val="Hyperlink"/>
           </w:rPr>
-          <w:t>https://doi.org/10.1093/bioinformatics/btt403</w:t>
+          <w:t>https://www.who.int/news-room/feature-stories/detail/world-malaria-report-2019</w:t>
+        </w:r>
+      </w:hyperlink>
+    </w:p>
+    <w:p>
+      <w:pPr>
+        <w:pStyle w:val="FootnoteText"/>
+      </w:pPr>
+    </w:p>
+  </w:footnote>
+  <w:footnote w:id="6">
+    <w:p>
+      <w:pPr>
+        <w:pStyle w:val="FootnoteText"/>
+      </w:pPr>
+      <w:r>
+        <w:rPr>
+          <w:rStyle w:val="FootnoteReference"/>
+        </w:rPr>
+        <w:footnoteRef/>
+      </w:r>
+      <w:r>
+        <w:t xml:space="preserve"> Emerging drug—resistance and guidelines for treatment of malaria</w:t>
+      </w:r>
+    </w:p>
+    <w:p>
+      <w:pPr>
+        <w:pStyle w:val="FootnoteText"/>
+      </w:pPr>
+      <w:hyperlink r:id="rId4" w:history="1">
+        <w:r>
+          <w:rPr>
+            <w:rStyle w:val="Hyperlink"/>
+          </w:rPr>
+          <w:t>Khan MA</w:t>
+        </w:r>
+      </w:hyperlink>
+      <w:r>
+        <w:rPr>
+          <w:vertAlign w:val="superscript"/>
+        </w:rPr>
+        <w:t>1</w:t>
+      </w:r>
+      <w:r>
+        <w:t xml:space="preserve">, </w:t>
+      </w:r>
+      <w:hyperlink r:id="rId5" w:history="1">
+        <w:proofErr w:type="spellStart"/>
+        <w:r>
+          <w:rPr>
+            <w:rStyle w:val="Hyperlink"/>
+          </w:rPr>
+          <w:t>Smego</w:t>
+        </w:r>
+        <w:proofErr w:type="spellEnd"/>
+        <w:r>
+          <w:rPr>
+            <w:rStyle w:val="Hyperlink"/>
+          </w:rPr>
+          <w:t xml:space="preserve"> RA Jr</w:t>
+        </w:r>
+      </w:hyperlink>
+      <w:r>
+        <w:t xml:space="preserve">, </w:t>
+      </w:r>
+      <w:hyperlink r:id="rId6" w:history="1">
+        <w:proofErr w:type="spellStart"/>
+        <w:r>
+          <w:rPr>
+            <w:rStyle w:val="Hyperlink"/>
+          </w:rPr>
+          <w:t>Razi</w:t>
+        </w:r>
+        <w:proofErr w:type="spellEnd"/>
+        <w:r>
+          <w:rPr>
+            <w:rStyle w:val="Hyperlink"/>
+          </w:rPr>
+          <w:t xml:space="preserve"> ST</w:t>
+        </w:r>
+      </w:hyperlink>
+      <w:r>
+        <w:t xml:space="preserve">, </w:t>
+      </w:r>
+      <w:hyperlink r:id="rId7" w:history="1">
+        <w:r>
+          <w:rPr>
+            <w:rStyle w:val="Hyperlink"/>
+          </w:rPr>
+          <w:t>Beg MA</w:t>
+        </w:r>
+      </w:hyperlink>
+      <w:r>
+        <w:t>.</w:t>
+      </w:r>
+    </w:p>
+    <w:p>
+      <w:pPr>
+        <w:pStyle w:val="FootnoteText"/>
+      </w:pPr>
+      <w:hyperlink r:id="rId8" w:tooltip="Journal of the College of Physicians and Surgeons--Pakistan : JCPSP." w:history="1">
+        <w:r>
+          <w:rPr>
+            <w:rStyle w:val="Hyperlink"/>
+          </w:rPr>
+          <w:t>J Coll Physicians Surg Pak.</w:t>
+        </w:r>
+      </w:hyperlink>
+      <w:r>
+        <w:t xml:space="preserve"> 2004 May;14(5):319-24.</w:t>
+      </w:r>
+    </w:p>
+  </w:footnote>
+  <w:footnote w:id="7">
+    <w:p>
+      <w:pPr>
+        <w:pStyle w:val="FootnoteText"/>
+      </w:pPr>
+      <w:r>
+        <w:rPr>
+          <w:rStyle w:val="FootnoteReference"/>
+        </w:rPr>
+        <w:footnoteRef/>
+      </w:r>
+      <w:r>
+        <w:t xml:space="preserve"> Responding to antimalarial drug resistance</w:t>
+      </w:r>
+    </w:p>
+    <w:p>
+      <w:pPr>
+        <w:pStyle w:val="FootnoteText"/>
+      </w:pPr>
+      <w:hyperlink r:id="rId9" w:history="1">
+        <w:r>
+          <w:rPr>
+            <w:rStyle w:val="Hyperlink"/>
+          </w:rPr>
+          <w:t>https://www.who.int/malaria/areas/drug_resistance/overview/en/</w:t>
         </w:r>
       </w:hyperlink>
     </w:p>
@@ -13700,6 +13853,7 @@
     <w:rsid w:val="00AB6AC3"/>
     <w:rsid w:val="00AC2FBE"/>
     <w:rsid w:val="00AC7E98"/>
+    <w:rsid w:val="00C835E4"/>
     <w:rsid w:val="00D459BE"/>
     <w:rsid w:val="00D560C9"/>
     <w:rsid w:val="00F1385F"/>
@@ -14469,7 +14623,7 @@
 </file>
 
 <file path=customXml/itemProps1.xml><?xml version="1.0" encoding="utf-8"?>
-<ds:datastoreItem xmlns:ds="http://schemas.openxmlformats.org/officeDocument/2006/customXml" ds:itemID="{892C9B52-5BD3-42DB-881B-88FE7E9CE394}">
+<ds:datastoreItem xmlns:ds="http://schemas.openxmlformats.org/officeDocument/2006/customXml" ds:itemID="{E00310F2-53D3-4700-8CC2-8F686EFE9231}">
   <ds:schemaRefs>
     <ds:schemaRef ds:uri="http://schemas.openxmlformats.org/officeDocument/2006/bibliography"/>
   </ds:schemaRefs>

</xml_diff>

<commit_message>
Create hmmer_statistics tables and import p. falciparum data.
</commit_message>
<xml_diff>
--- a/Paralog Targets for Neglected Diseases.docx
+++ b/Paralog Targets for Neglected Diseases.docx
@@ -13768,7 +13768,1256 @@
         <w:t>done</w:t>
       </w:r>
     </w:p>
-    <w:p>
+    <w:p/>
+    <w:p>
+      <w:pPr>
+        <w:pStyle w:val="Heading3"/>
+        <w:rPr>
+          <w:rFonts w:ascii="Lucida Console" w:hAnsi="Lucida Console" w:cs="Lucida Console"/>
+          <w:sz w:val="18"/>
+          <w:szCs w:val="18"/>
+        </w:rPr>
+      </w:pPr>
+      <w:r>
+        <w:fldChar w:fldCharType="begin"/>
+      </w:r>
+      <w:r>
+        <w:instrText xml:space="preserve"> autonumlgl </w:instrText>
+      </w:r>
+      <w:r>
+        <w:fldChar w:fldCharType="end"/>
+      </w:r>
+      <w:r>
+        <w:t xml:space="preserve"> </w:t>
+      </w:r>
+      <w:proofErr w:type="spellStart"/>
+      <w:r>
+        <w:rPr>
+          <w:rFonts w:ascii="Lucida Console" w:hAnsi="Lucida Console" w:cs="Lucida Console"/>
+          <w:sz w:val="18"/>
+          <w:szCs w:val="18"/>
+        </w:rPr>
+        <w:t>create_hmmer_stats_tbls.sql</w:t>
+      </w:r>
+      <w:proofErr w:type="spellEnd"/>
+    </w:p>
+    <w:p>
+      <w:r>
+        <w:t>Import this from the psql command line as chembl_25 user.</w:t>
+      </w:r>
+    </w:p>
+    <w:p>
+      <w:pPr>
+        <w:spacing w:after="0" w:line="240" w:lineRule="auto"/>
+        <w:rPr>
+          <w:rFonts w:ascii="Courier New" w:hAnsi="Courier New" w:cs="Courier New"/>
+          <w:sz w:val="16"/>
+          <w:szCs w:val="16"/>
+        </w:rPr>
+      </w:pPr>
+      <w:r>
+        <w:rPr>
+          <w:rFonts w:ascii="Courier New" w:hAnsi="Courier New" w:cs="Courier New"/>
+          <w:sz w:val="16"/>
+          <w:szCs w:val="16"/>
+        </w:rPr>
+        <w:t xml:space="preserve">CREATE TABLE </w:t>
+      </w:r>
+      <w:proofErr w:type="spellStart"/>
+      <w:r>
+        <w:rPr>
+          <w:rFonts w:ascii="Courier New" w:hAnsi="Courier New" w:cs="Courier New"/>
+          <w:sz w:val="16"/>
+          <w:szCs w:val="16"/>
+        </w:rPr>
+        <w:t>hmmer_statistics</w:t>
+      </w:r>
+      <w:proofErr w:type="spellEnd"/>
+    </w:p>
+    <w:p>
+      <w:pPr>
+        <w:spacing w:after="0" w:line="240" w:lineRule="auto"/>
+        <w:rPr>
+          <w:rFonts w:ascii="Courier New" w:hAnsi="Courier New" w:cs="Courier New"/>
+          <w:sz w:val="16"/>
+          <w:szCs w:val="16"/>
+        </w:rPr>
+      </w:pPr>
+      <w:r>
+        <w:rPr>
+          <w:rFonts w:ascii="Courier New" w:hAnsi="Courier New" w:cs="Courier New"/>
+          <w:sz w:val="16"/>
+          <w:szCs w:val="16"/>
+        </w:rPr>
+        <w:t>(</w:t>
+      </w:r>
+    </w:p>
+    <w:p>
+      <w:pPr>
+        <w:spacing w:after="0" w:line="240" w:lineRule="auto"/>
+        <w:rPr>
+          <w:rFonts w:ascii="Courier New" w:hAnsi="Courier New" w:cs="Courier New"/>
+          <w:sz w:val="16"/>
+          <w:szCs w:val="16"/>
+        </w:rPr>
+      </w:pPr>
+      <w:r>
+        <w:rPr>
+          <w:rFonts w:ascii="Courier New" w:hAnsi="Courier New" w:cs="Courier New"/>
+          <w:sz w:val="16"/>
+          <w:szCs w:val="16"/>
+        </w:rPr>
+        <w:tab/>
+      </w:r>
+      <w:proofErr w:type="spellStart"/>
+      <w:r>
+        <w:rPr>
+          <w:rFonts w:ascii="Courier New" w:hAnsi="Courier New" w:cs="Courier New"/>
+          <w:sz w:val="16"/>
+          <w:szCs w:val="16"/>
+        </w:rPr>
+        <w:t>hmmer_statistics_id</w:t>
+      </w:r>
+      <w:proofErr w:type="spellEnd"/>
+      <w:r>
+        <w:rPr>
+          <w:rFonts w:ascii="Courier New" w:hAnsi="Courier New" w:cs="Courier New"/>
+          <w:sz w:val="16"/>
+          <w:szCs w:val="16"/>
+        </w:rPr>
+        <w:tab/>
+        <w:t>SERIAL</w:t>
+      </w:r>
+    </w:p>
+    <w:p>
+      <w:pPr>
+        <w:spacing w:after="0" w:line="240" w:lineRule="auto"/>
+        <w:rPr>
+          <w:rFonts w:ascii="Courier New" w:hAnsi="Courier New" w:cs="Courier New"/>
+          <w:sz w:val="16"/>
+          <w:szCs w:val="16"/>
+        </w:rPr>
+      </w:pPr>
+      <w:r>
+        <w:rPr>
+          <w:rFonts w:ascii="Courier New" w:hAnsi="Courier New" w:cs="Courier New"/>
+          <w:sz w:val="16"/>
+          <w:szCs w:val="16"/>
+        </w:rPr>
+        <w:tab/>
+        <w:t xml:space="preserve">, </w:t>
+      </w:r>
+      <w:proofErr w:type="spellStart"/>
+      <w:r>
+        <w:rPr>
+          <w:rFonts w:ascii="Courier New" w:hAnsi="Courier New" w:cs="Courier New"/>
+          <w:sz w:val="16"/>
+          <w:szCs w:val="16"/>
+        </w:rPr>
+        <w:t>tax_id</w:t>
+      </w:r>
+      <w:proofErr w:type="spellEnd"/>
+      <w:r>
+        <w:rPr>
+          <w:rFonts w:ascii="Courier New" w:hAnsi="Courier New" w:cs="Courier New"/>
+          <w:sz w:val="16"/>
+          <w:szCs w:val="16"/>
+        </w:rPr>
+        <w:t xml:space="preserve"> numeric</w:t>
+      </w:r>
+    </w:p>
+    <w:p>
+      <w:pPr>
+        <w:spacing w:after="0" w:line="240" w:lineRule="auto"/>
+        <w:rPr>
+          <w:rFonts w:ascii="Courier New" w:hAnsi="Courier New" w:cs="Courier New"/>
+          <w:sz w:val="16"/>
+          <w:szCs w:val="16"/>
+        </w:rPr>
+      </w:pPr>
+      <w:r>
+        <w:rPr>
+          <w:rFonts w:ascii="Courier New" w:hAnsi="Courier New" w:cs="Courier New"/>
+          <w:sz w:val="16"/>
+          <w:szCs w:val="16"/>
+        </w:rPr>
+        <w:tab/>
+        <w:t xml:space="preserve">, organism character </w:t>
+      </w:r>
+      <w:proofErr w:type="gramStart"/>
+      <w:r>
+        <w:rPr>
+          <w:rFonts w:ascii="Courier New" w:hAnsi="Courier New" w:cs="Courier New"/>
+          <w:sz w:val="16"/>
+          <w:szCs w:val="16"/>
+        </w:rPr>
+        <w:t>varying(</w:t>
+      </w:r>
+      <w:proofErr w:type="gramEnd"/>
+      <w:r>
+        <w:rPr>
+          <w:rFonts w:ascii="Courier New" w:hAnsi="Courier New" w:cs="Courier New"/>
+          <w:sz w:val="16"/>
+          <w:szCs w:val="16"/>
+        </w:rPr>
+        <w:t>100)</w:t>
+      </w:r>
+    </w:p>
+    <w:p>
+      <w:pPr>
+        <w:spacing w:after="0" w:line="240" w:lineRule="auto"/>
+        <w:rPr>
+          <w:rFonts w:ascii="Courier New" w:hAnsi="Courier New" w:cs="Courier New"/>
+          <w:sz w:val="16"/>
+          <w:szCs w:val="16"/>
+        </w:rPr>
+      </w:pPr>
+      <w:r>
+        <w:rPr>
+          <w:rFonts w:ascii="Courier New" w:hAnsi="Courier New" w:cs="Courier New"/>
+          <w:sz w:val="16"/>
+          <w:szCs w:val="16"/>
+        </w:rPr>
+        <w:tab/>
+        <w:t xml:space="preserve">, chromosome character </w:t>
+      </w:r>
+      <w:proofErr w:type="gramStart"/>
+      <w:r>
+        <w:rPr>
+          <w:rFonts w:ascii="Courier New" w:hAnsi="Courier New" w:cs="Courier New"/>
+          <w:sz w:val="16"/>
+          <w:szCs w:val="16"/>
+        </w:rPr>
+        <w:t>varying(</w:t>
+      </w:r>
+      <w:proofErr w:type="gramEnd"/>
+      <w:r>
+        <w:rPr>
+          <w:rFonts w:ascii="Courier New" w:hAnsi="Courier New" w:cs="Courier New"/>
+          <w:sz w:val="16"/>
+          <w:szCs w:val="16"/>
+        </w:rPr>
+        <w:t>50)</w:t>
+      </w:r>
+    </w:p>
+    <w:p>
+      <w:pPr>
+        <w:spacing w:after="0" w:line="240" w:lineRule="auto"/>
+        <w:rPr>
+          <w:rFonts w:ascii="Courier New" w:hAnsi="Courier New" w:cs="Courier New"/>
+          <w:sz w:val="16"/>
+          <w:szCs w:val="16"/>
+        </w:rPr>
+      </w:pPr>
+      <w:r>
+        <w:rPr>
+          <w:rFonts w:ascii="Courier New" w:hAnsi="Courier New" w:cs="Courier New"/>
+          <w:sz w:val="16"/>
+          <w:szCs w:val="16"/>
+        </w:rPr>
+        <w:tab/>
+        <w:t xml:space="preserve">, target character </w:t>
+      </w:r>
+      <w:proofErr w:type="gramStart"/>
+      <w:r>
+        <w:rPr>
+          <w:rFonts w:ascii="Courier New" w:hAnsi="Courier New" w:cs="Courier New"/>
+          <w:sz w:val="16"/>
+          <w:szCs w:val="16"/>
+        </w:rPr>
+        <w:t>varying(</w:t>
+      </w:r>
+      <w:proofErr w:type="gramEnd"/>
+      <w:r>
+        <w:rPr>
+          <w:rFonts w:ascii="Courier New" w:hAnsi="Courier New" w:cs="Courier New"/>
+          <w:sz w:val="16"/>
+          <w:szCs w:val="16"/>
+        </w:rPr>
+        <w:t>50)</w:t>
+      </w:r>
+    </w:p>
+    <w:p>
+      <w:pPr>
+        <w:spacing w:after="0" w:line="240" w:lineRule="auto"/>
+        <w:rPr>
+          <w:rFonts w:ascii="Courier New" w:hAnsi="Courier New" w:cs="Courier New"/>
+          <w:sz w:val="16"/>
+          <w:szCs w:val="16"/>
+        </w:rPr>
+      </w:pPr>
+      <w:r>
+        <w:rPr>
+          <w:rFonts w:ascii="Courier New" w:hAnsi="Courier New" w:cs="Courier New"/>
+          <w:sz w:val="16"/>
+          <w:szCs w:val="16"/>
+        </w:rPr>
+        <w:tab/>
+        <w:t xml:space="preserve">, </w:t>
+      </w:r>
+      <w:proofErr w:type="spellStart"/>
+      <w:r>
+        <w:rPr>
+          <w:rFonts w:ascii="Courier New" w:hAnsi="Courier New" w:cs="Courier New"/>
+          <w:sz w:val="16"/>
+          <w:szCs w:val="16"/>
+        </w:rPr>
+        <w:t>tlen</w:t>
+      </w:r>
+      <w:proofErr w:type="spellEnd"/>
+      <w:r>
+        <w:rPr>
+          <w:rFonts w:ascii="Courier New" w:hAnsi="Courier New" w:cs="Courier New"/>
+          <w:sz w:val="16"/>
+          <w:szCs w:val="16"/>
+        </w:rPr>
+        <w:tab/>
+        <w:t>int</w:t>
+      </w:r>
+    </w:p>
+    <w:p>
+      <w:pPr>
+        <w:spacing w:after="0" w:line="240" w:lineRule="auto"/>
+        <w:rPr>
+          <w:rFonts w:ascii="Courier New" w:hAnsi="Courier New" w:cs="Courier New"/>
+          <w:sz w:val="16"/>
+          <w:szCs w:val="16"/>
+        </w:rPr>
+      </w:pPr>
+      <w:r>
+        <w:rPr>
+          <w:rFonts w:ascii="Courier New" w:hAnsi="Courier New" w:cs="Courier New"/>
+          <w:sz w:val="16"/>
+          <w:szCs w:val="16"/>
+        </w:rPr>
+        <w:tab/>
+        <w:t xml:space="preserve">, </w:t>
+      </w:r>
+      <w:proofErr w:type="spellStart"/>
+      <w:r>
+        <w:rPr>
+          <w:rFonts w:ascii="Courier New" w:hAnsi="Courier New" w:cs="Courier New"/>
+          <w:sz w:val="16"/>
+          <w:szCs w:val="16"/>
+        </w:rPr>
+        <w:t>orf</w:t>
+      </w:r>
+      <w:proofErr w:type="spellEnd"/>
+      <w:r>
+        <w:rPr>
+          <w:rFonts w:ascii="Courier New" w:hAnsi="Courier New" w:cs="Courier New"/>
+          <w:sz w:val="16"/>
+          <w:szCs w:val="16"/>
+        </w:rPr>
+        <w:tab/>
+        <w:t xml:space="preserve">character </w:t>
+      </w:r>
+      <w:proofErr w:type="gramStart"/>
+      <w:r>
+        <w:rPr>
+          <w:rFonts w:ascii="Courier New" w:hAnsi="Courier New" w:cs="Courier New"/>
+          <w:sz w:val="16"/>
+          <w:szCs w:val="16"/>
+        </w:rPr>
+        <w:t>varying(</w:t>
+      </w:r>
+      <w:proofErr w:type="gramEnd"/>
+      <w:r>
+        <w:rPr>
+          <w:rFonts w:ascii="Courier New" w:hAnsi="Courier New" w:cs="Courier New"/>
+          <w:sz w:val="16"/>
+          <w:szCs w:val="16"/>
+        </w:rPr>
+        <w:t>50)</w:t>
+      </w:r>
+    </w:p>
+    <w:p>
+      <w:pPr>
+        <w:spacing w:after="0" w:line="240" w:lineRule="auto"/>
+        <w:rPr>
+          <w:rFonts w:ascii="Courier New" w:hAnsi="Courier New" w:cs="Courier New"/>
+          <w:sz w:val="16"/>
+          <w:szCs w:val="16"/>
+        </w:rPr>
+      </w:pPr>
+      <w:r>
+        <w:rPr>
+          <w:rFonts w:ascii="Courier New" w:hAnsi="Courier New" w:cs="Courier New"/>
+          <w:sz w:val="16"/>
+          <w:szCs w:val="16"/>
+        </w:rPr>
+        <w:tab/>
+        <w:t xml:space="preserve">, </w:t>
+      </w:r>
+      <w:proofErr w:type="spellStart"/>
+      <w:r>
+        <w:rPr>
+          <w:rFonts w:ascii="Courier New" w:hAnsi="Courier New" w:cs="Courier New"/>
+          <w:sz w:val="16"/>
+          <w:szCs w:val="16"/>
+        </w:rPr>
+        <w:t>qlen</w:t>
+      </w:r>
+      <w:proofErr w:type="spellEnd"/>
+      <w:r>
+        <w:rPr>
+          <w:rFonts w:ascii="Courier New" w:hAnsi="Courier New" w:cs="Courier New"/>
+          <w:sz w:val="16"/>
+          <w:szCs w:val="16"/>
+        </w:rPr>
+        <w:tab/>
+        <w:t>int</w:t>
+      </w:r>
+    </w:p>
+    <w:p>
+      <w:pPr>
+        <w:spacing w:after="0" w:line="240" w:lineRule="auto"/>
+        <w:rPr>
+          <w:rFonts w:ascii="Courier New" w:hAnsi="Courier New" w:cs="Courier New"/>
+          <w:sz w:val="16"/>
+          <w:szCs w:val="16"/>
+        </w:rPr>
+      </w:pPr>
+      <w:r>
+        <w:rPr>
+          <w:rFonts w:ascii="Courier New" w:hAnsi="Courier New" w:cs="Courier New"/>
+          <w:sz w:val="16"/>
+          <w:szCs w:val="16"/>
+        </w:rPr>
+        <w:tab/>
+        <w:t xml:space="preserve">, </w:t>
+      </w:r>
+      <w:proofErr w:type="spellStart"/>
+      <w:r>
+        <w:rPr>
+          <w:rFonts w:ascii="Courier New" w:hAnsi="Courier New" w:cs="Courier New"/>
+          <w:sz w:val="16"/>
+          <w:szCs w:val="16"/>
+        </w:rPr>
+        <w:t>evalue</w:t>
+      </w:r>
+      <w:proofErr w:type="spellEnd"/>
+      <w:r>
+        <w:rPr>
+          <w:rFonts w:ascii="Courier New" w:hAnsi="Courier New" w:cs="Courier New"/>
+          <w:sz w:val="16"/>
+          <w:szCs w:val="16"/>
+        </w:rPr>
+        <w:t xml:space="preserve"> numeric</w:t>
+      </w:r>
+    </w:p>
+    <w:p>
+      <w:pPr>
+        <w:spacing w:after="0" w:line="240" w:lineRule="auto"/>
+        <w:rPr>
+          <w:rFonts w:ascii="Courier New" w:hAnsi="Courier New" w:cs="Courier New"/>
+          <w:sz w:val="16"/>
+          <w:szCs w:val="16"/>
+        </w:rPr>
+      </w:pPr>
+      <w:r>
+        <w:rPr>
+          <w:rFonts w:ascii="Courier New" w:hAnsi="Courier New" w:cs="Courier New"/>
+          <w:sz w:val="16"/>
+          <w:szCs w:val="16"/>
+        </w:rPr>
+        <w:tab/>
+        <w:t>, score numeric</w:t>
+      </w:r>
+    </w:p>
+    <w:p>
+      <w:pPr>
+        <w:spacing w:after="0" w:line="240" w:lineRule="auto"/>
+        <w:rPr>
+          <w:rFonts w:ascii="Courier New" w:hAnsi="Courier New" w:cs="Courier New"/>
+          <w:sz w:val="16"/>
+          <w:szCs w:val="16"/>
+        </w:rPr>
+      </w:pPr>
+      <w:r>
+        <w:rPr>
+          <w:rFonts w:ascii="Courier New" w:hAnsi="Courier New" w:cs="Courier New"/>
+          <w:sz w:val="16"/>
+          <w:szCs w:val="16"/>
+        </w:rPr>
+        <w:tab/>
+        <w:t xml:space="preserve">, </w:t>
+      </w:r>
+      <w:proofErr w:type="spellStart"/>
+      <w:r>
+        <w:rPr>
+          <w:rFonts w:ascii="Courier New" w:hAnsi="Courier New" w:cs="Courier New"/>
+          <w:sz w:val="16"/>
+          <w:szCs w:val="16"/>
+        </w:rPr>
+        <w:t>import_date</w:t>
+      </w:r>
+      <w:proofErr w:type="spellEnd"/>
+      <w:r>
+        <w:rPr>
+          <w:rFonts w:ascii="Courier New" w:hAnsi="Courier New" w:cs="Courier New"/>
+          <w:sz w:val="16"/>
+          <w:szCs w:val="16"/>
+        </w:rPr>
+        <w:t xml:space="preserve"> timestamp not null default </w:t>
+      </w:r>
+      <w:proofErr w:type="spellStart"/>
+      <w:r>
+        <w:rPr>
+          <w:rFonts w:ascii="Courier New" w:hAnsi="Courier New" w:cs="Courier New"/>
+          <w:sz w:val="16"/>
+          <w:szCs w:val="16"/>
+        </w:rPr>
+        <w:t>clock_</w:t>
+      </w:r>
+      <w:proofErr w:type="gramStart"/>
+      <w:r>
+        <w:rPr>
+          <w:rFonts w:ascii="Courier New" w:hAnsi="Courier New" w:cs="Courier New"/>
+          <w:sz w:val="16"/>
+          <w:szCs w:val="16"/>
+        </w:rPr>
+        <w:t>timestamp</w:t>
+      </w:r>
+      <w:proofErr w:type="spellEnd"/>
+      <w:r>
+        <w:rPr>
+          <w:rFonts w:ascii="Courier New" w:hAnsi="Courier New" w:cs="Courier New"/>
+          <w:sz w:val="16"/>
+          <w:szCs w:val="16"/>
+        </w:rPr>
+        <w:t>(</w:t>
+      </w:r>
+      <w:proofErr w:type="gramEnd"/>
+      <w:r>
+        <w:rPr>
+          <w:rFonts w:ascii="Courier New" w:hAnsi="Courier New" w:cs="Courier New"/>
+          <w:sz w:val="16"/>
+          <w:szCs w:val="16"/>
+        </w:rPr>
+        <w:t>)</w:t>
+      </w:r>
+    </w:p>
+    <w:p>
+      <w:pPr>
+        <w:spacing w:after="0" w:line="240" w:lineRule="auto"/>
+        <w:rPr>
+          <w:rFonts w:ascii="Courier New" w:hAnsi="Courier New" w:cs="Courier New"/>
+          <w:sz w:val="16"/>
+          <w:szCs w:val="16"/>
+        </w:rPr>
+      </w:pPr>
+      <w:r>
+        <w:rPr>
+          <w:rFonts w:ascii="Courier New" w:hAnsi="Courier New" w:cs="Courier New"/>
+          <w:sz w:val="16"/>
+          <w:szCs w:val="16"/>
+        </w:rPr>
+        <w:t>);</w:t>
+      </w:r>
+    </w:p>
+    <w:p>
+      <w:pPr>
+        <w:spacing w:after="0" w:line="240" w:lineRule="auto"/>
+        <w:rPr>
+          <w:rFonts w:ascii="Courier New" w:hAnsi="Courier New" w:cs="Courier New"/>
+          <w:sz w:val="16"/>
+          <w:szCs w:val="16"/>
+        </w:rPr>
+      </w:pPr>
+    </w:p>
+    <w:p>
+      <w:pPr>
+        <w:spacing w:after="0" w:line="240" w:lineRule="auto"/>
+        <w:rPr>
+          <w:rFonts w:ascii="Courier New" w:hAnsi="Courier New" w:cs="Courier New"/>
+          <w:sz w:val="16"/>
+          <w:szCs w:val="16"/>
+        </w:rPr>
+      </w:pPr>
+      <w:r>
+        <w:rPr>
+          <w:rFonts w:ascii="Courier New" w:hAnsi="Courier New" w:cs="Courier New"/>
+          <w:sz w:val="16"/>
+          <w:szCs w:val="16"/>
+        </w:rPr>
+        <w:t xml:space="preserve">CREATE TABLE </w:t>
+      </w:r>
+      <w:proofErr w:type="spellStart"/>
+      <w:r>
+        <w:rPr>
+          <w:rFonts w:ascii="Courier New" w:hAnsi="Courier New" w:cs="Courier New"/>
+          <w:sz w:val="16"/>
+          <w:szCs w:val="16"/>
+        </w:rPr>
+        <w:t>hmmer_statistics_import</w:t>
+      </w:r>
+      <w:proofErr w:type="spellEnd"/>
+    </w:p>
+    <w:p>
+      <w:pPr>
+        <w:spacing w:after="0" w:line="240" w:lineRule="auto"/>
+        <w:rPr>
+          <w:rFonts w:ascii="Courier New" w:hAnsi="Courier New" w:cs="Courier New"/>
+          <w:sz w:val="16"/>
+          <w:szCs w:val="16"/>
+        </w:rPr>
+      </w:pPr>
+      <w:r>
+        <w:rPr>
+          <w:rFonts w:ascii="Courier New" w:hAnsi="Courier New" w:cs="Courier New"/>
+          <w:sz w:val="16"/>
+          <w:szCs w:val="16"/>
+        </w:rPr>
+        <w:t>(</w:t>
+      </w:r>
+    </w:p>
+    <w:p>
+      <w:pPr>
+        <w:spacing w:after="0" w:line="240" w:lineRule="auto"/>
+        <w:rPr>
+          <w:rFonts w:ascii="Courier New" w:hAnsi="Courier New" w:cs="Courier New"/>
+          <w:sz w:val="16"/>
+          <w:szCs w:val="16"/>
+        </w:rPr>
+      </w:pPr>
+      <w:r>
+        <w:rPr>
+          <w:rFonts w:ascii="Courier New" w:hAnsi="Courier New" w:cs="Courier New"/>
+          <w:sz w:val="16"/>
+          <w:szCs w:val="16"/>
+        </w:rPr>
+        <w:tab/>
+        <w:t xml:space="preserve">  target character </w:t>
+      </w:r>
+      <w:proofErr w:type="gramStart"/>
+      <w:r>
+        <w:rPr>
+          <w:rFonts w:ascii="Courier New" w:hAnsi="Courier New" w:cs="Courier New"/>
+          <w:sz w:val="16"/>
+          <w:szCs w:val="16"/>
+        </w:rPr>
+        <w:t>varying(</w:t>
+      </w:r>
+      <w:proofErr w:type="gramEnd"/>
+      <w:r>
+        <w:rPr>
+          <w:rFonts w:ascii="Courier New" w:hAnsi="Courier New" w:cs="Courier New"/>
+          <w:sz w:val="16"/>
+          <w:szCs w:val="16"/>
+        </w:rPr>
+        <w:t>30)</w:t>
+      </w:r>
+    </w:p>
+    <w:p>
+      <w:pPr>
+        <w:spacing w:after="0" w:line="240" w:lineRule="auto"/>
+        <w:rPr>
+          <w:rFonts w:ascii="Courier New" w:hAnsi="Courier New" w:cs="Courier New"/>
+          <w:sz w:val="16"/>
+          <w:szCs w:val="16"/>
+        </w:rPr>
+      </w:pPr>
+      <w:r>
+        <w:rPr>
+          <w:rFonts w:ascii="Courier New" w:hAnsi="Courier New" w:cs="Courier New"/>
+          <w:sz w:val="16"/>
+          <w:szCs w:val="16"/>
+        </w:rPr>
+        <w:t xml:space="preserve">        , </w:t>
+      </w:r>
+      <w:proofErr w:type="spellStart"/>
+      <w:proofErr w:type="gramStart"/>
+      <w:r>
+        <w:rPr>
+          <w:rFonts w:ascii="Courier New" w:hAnsi="Courier New" w:cs="Courier New"/>
+          <w:sz w:val="16"/>
+          <w:szCs w:val="16"/>
+        </w:rPr>
+        <w:t>tlen</w:t>
+      </w:r>
+      <w:proofErr w:type="spellEnd"/>
+      <w:r>
+        <w:rPr>
+          <w:rFonts w:ascii="Courier New" w:hAnsi="Courier New" w:cs="Courier New"/>
+          <w:sz w:val="16"/>
+          <w:szCs w:val="16"/>
+        </w:rPr>
+        <w:t xml:space="preserve">  int</w:t>
+      </w:r>
+      <w:proofErr w:type="gramEnd"/>
+    </w:p>
+    <w:p>
+      <w:pPr>
+        <w:spacing w:after="0" w:line="240" w:lineRule="auto"/>
+        <w:rPr>
+          <w:rFonts w:ascii="Courier New" w:hAnsi="Courier New" w:cs="Courier New"/>
+          <w:sz w:val="16"/>
+          <w:szCs w:val="16"/>
+        </w:rPr>
+      </w:pPr>
+      <w:r>
+        <w:rPr>
+          <w:rFonts w:ascii="Courier New" w:hAnsi="Courier New" w:cs="Courier New"/>
+          <w:sz w:val="16"/>
+          <w:szCs w:val="16"/>
+        </w:rPr>
+        <w:t xml:space="preserve">        , </w:t>
+      </w:r>
+      <w:proofErr w:type="spellStart"/>
+      <w:r>
+        <w:rPr>
+          <w:rFonts w:ascii="Courier New" w:hAnsi="Courier New" w:cs="Courier New"/>
+          <w:sz w:val="16"/>
+          <w:szCs w:val="16"/>
+        </w:rPr>
+        <w:t>orf</w:t>
+      </w:r>
+      <w:proofErr w:type="spellEnd"/>
+      <w:r>
+        <w:rPr>
+          <w:rFonts w:ascii="Courier New" w:hAnsi="Courier New" w:cs="Courier New"/>
+          <w:sz w:val="16"/>
+          <w:szCs w:val="16"/>
+        </w:rPr>
+        <w:t xml:space="preserve">   character </w:t>
+      </w:r>
+      <w:proofErr w:type="gramStart"/>
+      <w:r>
+        <w:rPr>
+          <w:rFonts w:ascii="Courier New" w:hAnsi="Courier New" w:cs="Courier New"/>
+          <w:sz w:val="16"/>
+          <w:szCs w:val="16"/>
+        </w:rPr>
+        <w:t>varying(</w:t>
+      </w:r>
+      <w:proofErr w:type="gramEnd"/>
+      <w:r>
+        <w:rPr>
+          <w:rFonts w:ascii="Courier New" w:hAnsi="Courier New" w:cs="Courier New"/>
+          <w:sz w:val="16"/>
+          <w:szCs w:val="16"/>
+        </w:rPr>
+        <w:t>30)</w:t>
+      </w:r>
+    </w:p>
+    <w:p>
+      <w:pPr>
+        <w:spacing w:after="0" w:line="240" w:lineRule="auto"/>
+        <w:rPr>
+          <w:rFonts w:ascii="Courier New" w:hAnsi="Courier New" w:cs="Courier New"/>
+          <w:sz w:val="16"/>
+          <w:szCs w:val="16"/>
+        </w:rPr>
+      </w:pPr>
+      <w:r>
+        <w:rPr>
+          <w:rFonts w:ascii="Courier New" w:hAnsi="Courier New" w:cs="Courier New"/>
+          <w:sz w:val="16"/>
+          <w:szCs w:val="16"/>
+        </w:rPr>
+        <w:t xml:space="preserve">        , </w:t>
+      </w:r>
+      <w:proofErr w:type="spellStart"/>
+      <w:proofErr w:type="gramStart"/>
+      <w:r>
+        <w:rPr>
+          <w:rFonts w:ascii="Courier New" w:hAnsi="Courier New" w:cs="Courier New"/>
+          <w:sz w:val="16"/>
+          <w:szCs w:val="16"/>
+        </w:rPr>
+        <w:t>qlen</w:t>
+      </w:r>
+      <w:proofErr w:type="spellEnd"/>
+      <w:r>
+        <w:rPr>
+          <w:rFonts w:ascii="Courier New" w:hAnsi="Courier New" w:cs="Courier New"/>
+          <w:sz w:val="16"/>
+          <w:szCs w:val="16"/>
+        </w:rPr>
+        <w:t xml:space="preserve">  int</w:t>
+      </w:r>
+      <w:proofErr w:type="gramEnd"/>
+    </w:p>
+    <w:p>
+      <w:pPr>
+        <w:spacing w:after="0" w:line="240" w:lineRule="auto"/>
+        <w:rPr>
+          <w:rFonts w:ascii="Courier New" w:hAnsi="Courier New" w:cs="Courier New"/>
+          <w:sz w:val="16"/>
+          <w:szCs w:val="16"/>
+        </w:rPr>
+      </w:pPr>
+      <w:r>
+        <w:rPr>
+          <w:rFonts w:ascii="Courier New" w:hAnsi="Courier New" w:cs="Courier New"/>
+          <w:sz w:val="16"/>
+          <w:szCs w:val="16"/>
+        </w:rPr>
+        <w:t xml:space="preserve">        , </w:t>
+      </w:r>
+      <w:proofErr w:type="spellStart"/>
+      <w:r>
+        <w:rPr>
+          <w:rFonts w:ascii="Courier New" w:hAnsi="Courier New" w:cs="Courier New"/>
+          <w:sz w:val="16"/>
+          <w:szCs w:val="16"/>
+        </w:rPr>
+        <w:t>evalue</w:t>
+      </w:r>
+      <w:proofErr w:type="spellEnd"/>
+      <w:r>
+        <w:rPr>
+          <w:rFonts w:ascii="Courier New" w:hAnsi="Courier New" w:cs="Courier New"/>
+          <w:sz w:val="16"/>
+          <w:szCs w:val="16"/>
+        </w:rPr>
+        <w:t xml:space="preserve"> numeric</w:t>
+      </w:r>
+    </w:p>
+    <w:p>
+      <w:pPr>
+        <w:spacing w:after="0" w:line="240" w:lineRule="auto"/>
+        <w:rPr>
+          <w:rFonts w:ascii="Courier New" w:hAnsi="Courier New" w:cs="Courier New"/>
+          <w:sz w:val="16"/>
+          <w:szCs w:val="16"/>
+        </w:rPr>
+      </w:pPr>
+      <w:r>
+        <w:rPr>
+          <w:rFonts w:ascii="Courier New" w:hAnsi="Courier New" w:cs="Courier New"/>
+          <w:sz w:val="16"/>
+          <w:szCs w:val="16"/>
+        </w:rPr>
+        <w:t xml:space="preserve">        , score numeric</w:t>
+      </w:r>
+    </w:p>
+    <w:p>
+      <w:pPr>
+        <w:spacing w:after="0" w:line="240" w:lineRule="auto"/>
+        <w:rPr>
+          <w:rFonts w:ascii="Courier New" w:hAnsi="Courier New" w:cs="Courier New"/>
+          <w:sz w:val="16"/>
+          <w:szCs w:val="16"/>
+        </w:rPr>
+      </w:pPr>
+      <w:r>
+        <w:rPr>
+          <w:rFonts w:ascii="Courier New" w:hAnsi="Courier New" w:cs="Courier New"/>
+          <w:sz w:val="16"/>
+          <w:szCs w:val="16"/>
+        </w:rPr>
+        <w:t>);</w:t>
+      </w:r>
+    </w:p>
+    <w:p>
+      <w:pPr>
+        <w:pStyle w:val="Heading3"/>
+      </w:pPr>
+      <w:r>
+        <w:fldChar w:fldCharType="begin"/>
+      </w:r>
+      <w:r>
+        <w:instrText xml:space="preserve"> autonumlgl </w:instrText>
+      </w:r>
+      <w:r>
+        <w:fldChar w:fldCharType="end"/>
+      </w:r>
+      <w:r>
+        <w:t xml:space="preserve"> </w:t>
+      </w:r>
+      <w:proofErr w:type="spellStart"/>
+      <w:r>
+        <w:t>import_hmmer_statistics.sql</w:t>
+      </w:r>
+      <w:proofErr w:type="spellEnd"/>
+    </w:p>
+    <w:p>
+      <w:r>
+        <w:t>Import this script from the psql command line as user chembl_25.</w:t>
+      </w:r>
+    </w:p>
+    <w:p>
+      <w:r>
+        <w:t xml:space="preserve">This script is in </w:t>
+      </w:r>
+      <w:r>
+        <w:rPr>
+          <w:b/>
+          <w:bCs/>
+        </w:rPr>
+        <w:t>~/genomes</w:t>
+      </w:r>
+      <w:r>
+        <w:t>.</w:t>
+      </w:r>
+    </w:p>
+    <w:p>
+      <w:pPr>
+        <w:spacing w:after="0" w:line="240" w:lineRule="auto"/>
+        <w:rPr>
+          <w:rFonts w:ascii="Courier New" w:hAnsi="Courier New" w:cs="Courier New"/>
+          <w:sz w:val="16"/>
+          <w:szCs w:val="16"/>
+        </w:rPr>
+      </w:pPr>
+      <w:r>
+        <w:rPr>
+          <w:rFonts w:ascii="Courier New" w:hAnsi="Courier New" w:cs="Courier New"/>
+          <w:sz w:val="16"/>
+          <w:szCs w:val="16"/>
+        </w:rPr>
+        <w:t xml:space="preserve">truncate table </w:t>
+      </w:r>
+      <w:proofErr w:type="spellStart"/>
+      <w:r>
+        <w:rPr>
+          <w:rFonts w:ascii="Courier New" w:hAnsi="Courier New" w:cs="Courier New"/>
+          <w:sz w:val="16"/>
+          <w:szCs w:val="16"/>
+        </w:rPr>
+        <w:t>hmmer_statistics_import</w:t>
+      </w:r>
+      <w:proofErr w:type="spellEnd"/>
+      <w:r>
+        <w:rPr>
+          <w:rFonts w:ascii="Courier New" w:hAnsi="Courier New" w:cs="Courier New"/>
+          <w:sz w:val="16"/>
+          <w:szCs w:val="16"/>
+        </w:rPr>
+        <w:t>;</w:t>
+      </w:r>
+    </w:p>
+    <w:p>
+      <w:pPr>
+        <w:spacing w:after="0" w:line="240" w:lineRule="auto"/>
+        <w:rPr>
+          <w:rFonts w:ascii="Courier New" w:hAnsi="Courier New" w:cs="Courier New"/>
+          <w:sz w:val="16"/>
+          <w:szCs w:val="16"/>
+        </w:rPr>
+      </w:pPr>
+    </w:p>
+    <w:p>
+      <w:pPr>
+        <w:spacing w:after="0" w:line="240" w:lineRule="auto"/>
+        <w:rPr>
+          <w:rFonts w:ascii="Courier New" w:hAnsi="Courier New" w:cs="Courier New"/>
+          <w:sz w:val="16"/>
+          <w:szCs w:val="16"/>
+        </w:rPr>
+      </w:pPr>
+      <w:r>
+        <w:rPr>
+          <w:rFonts w:ascii="Courier New" w:hAnsi="Courier New" w:cs="Courier New"/>
+          <w:sz w:val="16"/>
+          <w:szCs w:val="16"/>
+        </w:rPr>
+        <w:t xml:space="preserve">\copy </w:t>
+      </w:r>
+      <w:proofErr w:type="spellStart"/>
+      <w:r>
+        <w:rPr>
+          <w:rFonts w:ascii="Courier New" w:hAnsi="Courier New" w:cs="Courier New"/>
+          <w:sz w:val="16"/>
+          <w:szCs w:val="16"/>
+        </w:rPr>
+        <w:t>hmmer_statistics_import</w:t>
+      </w:r>
+      <w:proofErr w:type="spellEnd"/>
+      <w:r>
+        <w:rPr>
+          <w:rFonts w:ascii="Courier New" w:hAnsi="Courier New" w:cs="Courier New"/>
+          <w:sz w:val="16"/>
+          <w:szCs w:val="16"/>
+        </w:rPr>
+        <w:t xml:space="preserve"> from 'hmm_stats.txt' delimiter E'\t' CSV HEADER</w:t>
+      </w:r>
+    </w:p>
+    <w:p>
+      <w:pPr>
+        <w:spacing w:after="0" w:line="240" w:lineRule="auto"/>
+        <w:rPr>
+          <w:rFonts w:ascii="Courier New" w:hAnsi="Courier New" w:cs="Courier New"/>
+          <w:sz w:val="16"/>
+          <w:szCs w:val="16"/>
+        </w:rPr>
+      </w:pPr>
+    </w:p>
+    <w:p>
+      <w:pPr>
+        <w:spacing w:after="0" w:line="240" w:lineRule="auto"/>
+        <w:rPr>
+          <w:rFonts w:ascii="Courier New" w:hAnsi="Courier New" w:cs="Courier New"/>
+          <w:sz w:val="16"/>
+          <w:szCs w:val="16"/>
+        </w:rPr>
+      </w:pPr>
+    </w:p>
+    <w:p>
+      <w:pPr>
+        <w:spacing w:after="0" w:line="240" w:lineRule="auto"/>
+        <w:rPr>
+          <w:rFonts w:ascii="Courier New" w:hAnsi="Courier New" w:cs="Courier New"/>
+          <w:sz w:val="16"/>
+          <w:szCs w:val="16"/>
+        </w:rPr>
+      </w:pPr>
+      <w:r>
+        <w:rPr>
+          <w:rFonts w:ascii="Courier New" w:hAnsi="Courier New" w:cs="Courier New"/>
+          <w:sz w:val="16"/>
+          <w:szCs w:val="16"/>
+        </w:rPr>
+        <w:t xml:space="preserve">insert into </w:t>
+      </w:r>
+      <w:proofErr w:type="spellStart"/>
+      <w:r>
+        <w:rPr>
+          <w:rFonts w:ascii="Courier New" w:hAnsi="Courier New" w:cs="Courier New"/>
+          <w:sz w:val="16"/>
+          <w:szCs w:val="16"/>
+        </w:rPr>
+        <w:t>hmmer_statistics</w:t>
+      </w:r>
+      <w:proofErr w:type="spellEnd"/>
+    </w:p>
+    <w:p>
+      <w:pPr>
+        <w:spacing w:after="0" w:line="240" w:lineRule="auto"/>
+        <w:rPr>
+          <w:rFonts w:ascii="Courier New" w:hAnsi="Courier New" w:cs="Courier New"/>
+          <w:sz w:val="16"/>
+          <w:szCs w:val="16"/>
+        </w:rPr>
+      </w:pPr>
+      <w:proofErr w:type="gramStart"/>
+      <w:r>
+        <w:rPr>
+          <w:rFonts w:ascii="Courier New" w:hAnsi="Courier New" w:cs="Courier New"/>
+          <w:sz w:val="16"/>
+          <w:szCs w:val="16"/>
+        </w:rPr>
+        <w:t>( target</w:t>
+      </w:r>
+      <w:proofErr w:type="gramEnd"/>
+      <w:r>
+        <w:rPr>
+          <w:rFonts w:ascii="Courier New" w:hAnsi="Courier New" w:cs="Courier New"/>
+          <w:sz w:val="16"/>
+          <w:szCs w:val="16"/>
+        </w:rPr>
+        <w:t xml:space="preserve">, </w:t>
+      </w:r>
+      <w:proofErr w:type="spellStart"/>
+      <w:r>
+        <w:rPr>
+          <w:rFonts w:ascii="Courier New" w:hAnsi="Courier New" w:cs="Courier New"/>
+          <w:sz w:val="16"/>
+          <w:szCs w:val="16"/>
+        </w:rPr>
+        <w:t>tlen</w:t>
+      </w:r>
+      <w:proofErr w:type="spellEnd"/>
+      <w:r>
+        <w:rPr>
+          <w:rFonts w:ascii="Courier New" w:hAnsi="Courier New" w:cs="Courier New"/>
+          <w:sz w:val="16"/>
+          <w:szCs w:val="16"/>
+        </w:rPr>
+        <w:t xml:space="preserve">, </w:t>
+      </w:r>
+      <w:proofErr w:type="spellStart"/>
+      <w:r>
+        <w:rPr>
+          <w:rFonts w:ascii="Courier New" w:hAnsi="Courier New" w:cs="Courier New"/>
+          <w:sz w:val="16"/>
+          <w:szCs w:val="16"/>
+        </w:rPr>
+        <w:t>orf</w:t>
+      </w:r>
+      <w:proofErr w:type="spellEnd"/>
+      <w:r>
+        <w:rPr>
+          <w:rFonts w:ascii="Courier New" w:hAnsi="Courier New" w:cs="Courier New"/>
+          <w:sz w:val="16"/>
+          <w:szCs w:val="16"/>
+        </w:rPr>
+        <w:t xml:space="preserve">, </w:t>
+      </w:r>
+      <w:proofErr w:type="spellStart"/>
+      <w:r>
+        <w:rPr>
+          <w:rFonts w:ascii="Courier New" w:hAnsi="Courier New" w:cs="Courier New"/>
+          <w:sz w:val="16"/>
+          <w:szCs w:val="16"/>
+        </w:rPr>
+        <w:t>qlen</w:t>
+      </w:r>
+      <w:proofErr w:type="spellEnd"/>
+      <w:r>
+        <w:rPr>
+          <w:rFonts w:ascii="Courier New" w:hAnsi="Courier New" w:cs="Courier New"/>
+          <w:sz w:val="16"/>
+          <w:szCs w:val="16"/>
+        </w:rPr>
+        <w:t xml:space="preserve">, </w:t>
+      </w:r>
+      <w:proofErr w:type="spellStart"/>
+      <w:r>
+        <w:rPr>
+          <w:rFonts w:ascii="Courier New" w:hAnsi="Courier New" w:cs="Courier New"/>
+          <w:sz w:val="16"/>
+          <w:szCs w:val="16"/>
+        </w:rPr>
+        <w:t>evalue</w:t>
+      </w:r>
+      <w:proofErr w:type="spellEnd"/>
+      <w:r>
+        <w:rPr>
+          <w:rFonts w:ascii="Courier New" w:hAnsi="Courier New" w:cs="Courier New"/>
+          <w:sz w:val="16"/>
+          <w:szCs w:val="16"/>
+        </w:rPr>
+        <w:t>, score)</w:t>
+      </w:r>
+    </w:p>
+    <w:p>
+      <w:pPr>
+        <w:spacing w:after="0" w:line="240" w:lineRule="auto"/>
+        <w:rPr>
+          <w:rFonts w:ascii="Courier New" w:hAnsi="Courier New" w:cs="Courier New"/>
+          <w:sz w:val="16"/>
+          <w:szCs w:val="16"/>
+        </w:rPr>
+      </w:pPr>
+      <w:r>
+        <w:rPr>
+          <w:rFonts w:ascii="Courier New" w:hAnsi="Courier New" w:cs="Courier New"/>
+          <w:sz w:val="16"/>
+          <w:szCs w:val="16"/>
+        </w:rPr>
+        <w:t xml:space="preserve">select target, </w:t>
+      </w:r>
+      <w:proofErr w:type="spellStart"/>
+      <w:r>
+        <w:rPr>
+          <w:rFonts w:ascii="Courier New" w:hAnsi="Courier New" w:cs="Courier New"/>
+          <w:sz w:val="16"/>
+          <w:szCs w:val="16"/>
+        </w:rPr>
+        <w:t>tlen</w:t>
+      </w:r>
+      <w:proofErr w:type="spellEnd"/>
+      <w:r>
+        <w:rPr>
+          <w:rFonts w:ascii="Courier New" w:hAnsi="Courier New" w:cs="Courier New"/>
+          <w:sz w:val="16"/>
+          <w:szCs w:val="16"/>
+        </w:rPr>
+        <w:t xml:space="preserve">, </w:t>
+      </w:r>
+      <w:proofErr w:type="spellStart"/>
+      <w:r>
+        <w:rPr>
+          <w:rFonts w:ascii="Courier New" w:hAnsi="Courier New" w:cs="Courier New"/>
+          <w:sz w:val="16"/>
+          <w:szCs w:val="16"/>
+        </w:rPr>
+        <w:t>orf</w:t>
+      </w:r>
+      <w:proofErr w:type="spellEnd"/>
+      <w:r>
+        <w:rPr>
+          <w:rFonts w:ascii="Courier New" w:hAnsi="Courier New" w:cs="Courier New"/>
+          <w:sz w:val="16"/>
+          <w:szCs w:val="16"/>
+        </w:rPr>
+        <w:t xml:space="preserve">, </w:t>
+      </w:r>
+      <w:proofErr w:type="spellStart"/>
+      <w:r>
+        <w:rPr>
+          <w:rFonts w:ascii="Courier New" w:hAnsi="Courier New" w:cs="Courier New"/>
+          <w:sz w:val="16"/>
+          <w:szCs w:val="16"/>
+        </w:rPr>
+        <w:t>qlen</w:t>
+      </w:r>
+      <w:proofErr w:type="spellEnd"/>
+      <w:r>
+        <w:rPr>
+          <w:rFonts w:ascii="Courier New" w:hAnsi="Courier New" w:cs="Courier New"/>
+          <w:sz w:val="16"/>
+          <w:szCs w:val="16"/>
+        </w:rPr>
+        <w:t xml:space="preserve">, </w:t>
+      </w:r>
+      <w:proofErr w:type="spellStart"/>
+      <w:r>
+        <w:rPr>
+          <w:rFonts w:ascii="Courier New" w:hAnsi="Courier New" w:cs="Courier New"/>
+          <w:sz w:val="16"/>
+          <w:szCs w:val="16"/>
+        </w:rPr>
+        <w:t>evalue</w:t>
+      </w:r>
+      <w:proofErr w:type="spellEnd"/>
+      <w:r>
+        <w:rPr>
+          <w:rFonts w:ascii="Courier New" w:hAnsi="Courier New" w:cs="Courier New"/>
+          <w:sz w:val="16"/>
+          <w:szCs w:val="16"/>
+        </w:rPr>
+        <w:t>, score</w:t>
+      </w:r>
+    </w:p>
+    <w:p>
+      <w:pPr>
+        <w:spacing w:after="0" w:line="240" w:lineRule="auto"/>
+        <w:rPr>
+          <w:rFonts w:ascii="Courier New" w:hAnsi="Courier New" w:cs="Courier New"/>
+          <w:sz w:val="16"/>
+          <w:szCs w:val="16"/>
+        </w:rPr>
+      </w:pPr>
+      <w:r>
+        <w:rPr>
+          <w:rFonts w:ascii="Courier New" w:hAnsi="Courier New" w:cs="Courier New"/>
+          <w:sz w:val="16"/>
+          <w:szCs w:val="16"/>
+        </w:rPr>
+        <w:t xml:space="preserve">from </w:t>
+      </w:r>
+      <w:proofErr w:type="spellStart"/>
+      <w:r>
+        <w:rPr>
+          <w:rFonts w:ascii="Courier New" w:hAnsi="Courier New" w:cs="Courier New"/>
+          <w:sz w:val="16"/>
+          <w:szCs w:val="16"/>
+        </w:rPr>
+        <w:t>hmmer_statistics_import</w:t>
+      </w:r>
+      <w:proofErr w:type="spellEnd"/>
+      <w:r>
+        <w:rPr>
+          <w:rFonts w:ascii="Courier New" w:hAnsi="Courier New" w:cs="Courier New"/>
+          <w:sz w:val="16"/>
+          <w:szCs w:val="16"/>
+        </w:rPr>
+        <w:t>;</w:t>
+      </w:r>
+    </w:p>
+    <w:p>
+      <w:pPr>
+        <w:spacing w:after="0" w:line="240" w:lineRule="auto"/>
+        <w:rPr>
+          <w:rFonts w:ascii="Courier New" w:hAnsi="Courier New" w:cs="Courier New"/>
+          <w:sz w:val="16"/>
+          <w:szCs w:val="16"/>
+        </w:rPr>
+      </w:pPr>
       <w:bookmarkStart w:id="1" w:name="_GoBack"/>
       <w:bookmarkEnd w:id="1"/>
     </w:p>
@@ -14009,13 +15258,8 @@
       <w:r>
         <w:t xml:space="preserve"> </w:t>
       </w:r>
-      <w:proofErr w:type="spellStart"/>
-      <w:r>
-        <w:t>Gaulton</w:t>
-      </w:r>
-      <w:proofErr w:type="spellEnd"/>
-      <w:r>
-        <w:t xml:space="preserve"> A, Hersey A, Nowotka M, Bento AP, Chambers J, Mendez D, Mutowo P, Atkinson F, Bellis LJ, Cibrián-Uhalte E, Davies M, Dedman N, Karlsson A, Magariños MP, Overington JP, Papadatos G, Smit I, Leach AR. The ChEMBL database in 2017. Nucleic Acids Res. 2017 45(D1):D945-D954. DOI: 10.1093/nar/gkw1074</w:t>
+      <w:r>
+        <w:t>Gaulton A, Hersey A, Nowotka M, Bento AP, Chambers J, Mendez D, Mutowo P, Atkinson F, Bellis LJ, Cibrián-Uhalte E, Davies M, Dedman N, Karlsson A, Magariños MP, Overington JP, Papadatos G, Smit I, Leach AR. The ChEMBL database in 2017. Nucleic Acids Res. 2017 45(D1):D945-D954. DOI: 10.1093/nar/gkw1074</w:t>
       </w:r>
     </w:p>
     <w:p>
@@ -14175,38 +15419,22 @@
         <w:t xml:space="preserve">, </w:t>
       </w:r>
       <w:hyperlink r:id="rId5" w:history="1">
-        <w:proofErr w:type="spellStart"/>
         <w:r>
           <w:rPr>
             <w:rStyle w:val="Hyperlink"/>
           </w:rPr>
-          <w:t>Smego</w:t>
+          <w:t>Smego RA Jr</w:t>
         </w:r>
-        <w:proofErr w:type="spellEnd"/>
+      </w:hyperlink>
+      <w:r>
+        <w:t xml:space="preserve">, </w:t>
+      </w:r>
+      <w:hyperlink r:id="rId6" w:history="1">
         <w:r>
           <w:rPr>
             <w:rStyle w:val="Hyperlink"/>
           </w:rPr>
-          <w:t xml:space="preserve"> RA Jr</w:t>
-        </w:r>
-      </w:hyperlink>
-      <w:r>
-        <w:t xml:space="preserve">, </w:t>
-      </w:r>
-      <w:hyperlink r:id="rId6" w:history="1">
-        <w:proofErr w:type="spellStart"/>
-        <w:r>
-          <w:rPr>
-            <w:rStyle w:val="Hyperlink"/>
-          </w:rPr>
-          <w:t>Razi</w:t>
-        </w:r>
-        <w:proofErr w:type="spellEnd"/>
-        <w:r>
-          <w:rPr>
-            <w:rStyle w:val="Hyperlink"/>
-          </w:rPr>
-          <w:t xml:space="preserve"> ST</w:t>
+          <w:t>Razi ST</w:t>
         </w:r>
       </w:hyperlink>
       <w:r>
@@ -15363,28 +16591,28 @@
     <w:charset w:val="00"/>
     <w:family w:val="roman"/>
     <w:pitch w:val="variable"/>
-    <w:sig w:usb0="E0002EFF" w:usb1="C000785B" w:usb2="00000009" w:usb3="00000000" w:csb0="000001FF" w:csb1="00000000"/>
+    <w:sig w:usb0="E0002AFF" w:usb1="C0007843" w:usb2="00000009" w:usb3="00000000" w:csb0="000001FF" w:csb1="00000000"/>
   </w:font>
   <w:font w:name="Calibri">
     <w:panose1 w:val="020F0502020204030204"/>
     <w:charset w:val="00"/>
     <w:family w:val="swiss"/>
     <w:pitch w:val="variable"/>
-    <w:sig w:usb0="E4002EFF" w:usb1="C000247B" w:usb2="00000009" w:usb3="00000000" w:csb0="000001FF" w:csb1="00000000"/>
+    <w:sig w:usb0="E00002FF" w:usb1="4000ACFF" w:usb2="00000001" w:usb3="00000000" w:csb0="0000019F" w:csb1="00000000"/>
   </w:font>
   <w:font w:name="Calibri Light">
     <w:panose1 w:val="020F0302020204030204"/>
     <w:charset w:val="00"/>
     <w:family w:val="swiss"/>
     <w:pitch w:val="variable"/>
-    <w:sig w:usb0="E4002EFF" w:usb1="C000247B" w:usb2="00000009" w:usb3="00000000" w:csb0="000001FF" w:csb1="00000000"/>
+    <w:sig w:usb0="A00002EF" w:usb1="4000207B" w:usb2="00000000" w:usb3="00000000" w:csb0="0000009F" w:csb1="00000000"/>
   </w:font>
   <w:font w:name="Arial">
     <w:panose1 w:val="020B0604020202020204"/>
     <w:charset w:val="00"/>
     <w:family w:val="swiss"/>
     <w:pitch w:val="variable"/>
-    <w:sig w:usb0="E0002EFF" w:usb1="C000785B" w:usb2="00000009" w:usb3="00000000" w:csb0="000001FF" w:csb1="00000000"/>
+    <w:sig w:usb0="E0002AFF" w:usb1="C0007843" w:usb2="00000009" w:usb3="00000000" w:csb0="000001FF" w:csb1="00000000"/>
   </w:font>
   <w:font w:name="Courier New">
     <w:panose1 w:val="02070309020205020404"/>
@@ -15392,6 +16620,13 @@
     <w:family w:val="modern"/>
     <w:pitch w:val="fixed"/>
     <w:sig w:usb0="E0002EFF" w:usb1="C0007843" w:usb2="00000009" w:usb3="00000000" w:csb0="000001FF" w:csb1="00000000"/>
+  </w:font>
+  <w:font w:name="Lucida Console">
+    <w:panose1 w:val="020B0609040504020204"/>
+    <w:charset w:val="00"/>
+    <w:family w:val="modern"/>
+    <w:pitch w:val="fixed"/>
+    <w:sig w:usb0="8000028F" w:usb1="00001800" w:usb2="00000000" w:usb3="00000000" w:csb0="0000001F" w:csb1="00000000"/>
   </w:font>
 </w:fonts>
 </file>
@@ -15415,6 +16650,7 @@
     <w:rsidRoot w:val="00715F75"/>
     <w:rsid w:val="000B543C"/>
     <w:rsid w:val="00187F8A"/>
+    <w:rsid w:val="003642D4"/>
     <w:rsid w:val="003676F0"/>
     <w:rsid w:val="003C6161"/>
     <w:rsid w:val="004D072F"/>
@@ -16196,7 +17432,7 @@
 </file>
 
 <file path=customXml/itemProps1.xml><?xml version="1.0" encoding="utf-8"?>
-<ds:datastoreItem xmlns:ds="http://schemas.openxmlformats.org/officeDocument/2006/customXml" ds:itemID="{1FE0B320-C9DE-40DA-9C5B-77F102D61459}">
+<ds:datastoreItem xmlns:ds="http://schemas.openxmlformats.org/officeDocument/2006/customXml" ds:itemID="{E952FD48-6E77-465B-89B7-060068DCEDE9}">
   <ds:schemaRefs>
     <ds:schemaRef ds:uri="http://schemas.openxmlformats.org/officeDocument/2006/bibliography"/>
   </ds:schemaRefs>

</xml_diff>

<commit_message>
Redo notes using Zotero citation management. Using Chicago 17 edition style, full note.
</commit_message>
<xml_diff>
--- a/Paralog Targets for Neglected Diseases.docx
+++ b/Paralog Targets for Neglected Diseases.docx
@@ -721,7 +721,6 @@
         <w:spacing w:line="480" w:lineRule="auto"/>
       </w:pPr>
       <w:r>
-        <w:lastRenderedPageBreak/>
         <w:t xml:space="preserve">In addition to </w:t>
       </w:r>
       <w:r>
@@ -750,6 +749,7 @@
         <w:spacing w:line="480" w:lineRule="auto"/>
       </w:pPr>
       <w:r>
+        <w:lastRenderedPageBreak/>
         <w:t>[</w:t>
       </w:r>
       <w:r>
@@ -858,7 +858,6 @@
           <w:szCs w:val="18"/>
         </w:rPr>
       </w:pPr>
-      <w:bookmarkStart w:id="0" w:name="_GoBack"/>
       <w:r>
         <w:t xml:space="preserve">Amino acid sequences of </w:t>
       </w:r>
@@ -866,7 +865,14 @@
         <w:t xml:space="preserve">putative </w:t>
       </w:r>
       <w:r>
-        <w:t xml:space="preserve">Open reading frames (ORFs) for </w:t>
+        <w:rPr>
+          <w:i/>
+          <w:iCs/>
+        </w:rPr>
+        <w:t>Open Reading Frames</w:t>
+      </w:r>
+      <w:r>
+        <w:t xml:space="preserve"> (ORFs) for </w:t>
       </w:r>
       <w:r>
         <w:rPr>
@@ -944,49 +950,55 @@
         </w:rPr>
         <w:footnoteReference w:id="8"/>
       </w:r>
-    </w:p>
-    <w:p>
-      <w:pPr>
-        <w:spacing w:line="480" w:lineRule="auto"/>
+      <w:r>
         <w:rPr>
           <w:rFonts w:ascii="Lucida Console" w:hAnsi="Lucida Console" w:cs="Lucida Console"/>
           <w:sz w:val="18"/>
           <w:szCs w:val="18"/>
         </w:rPr>
-      </w:pPr>
-      <w:r>
+        <w:t>,</w:t>
+      </w:r>
+      <w:r>
+        <w:rPr>
+          <w:rStyle w:val="FootnoteReference"/>
+        </w:rPr>
+        <w:footnoteReference w:id="9"/>
+      </w:r>
+    </w:p>
+    <w:p>
+      <w:pPr>
+        <w:spacing w:line="480" w:lineRule="auto"/>
         <w:rPr>
           <w:rFonts w:ascii="Lucida Console" w:hAnsi="Lucida Console" w:cs="Lucida Console"/>
           <w:sz w:val="18"/>
           <w:szCs w:val="18"/>
         </w:rPr>
-        <w:t>The FASTA formatted dataset consists of all ORFs in a single file.  Each ORF consists of a header line followed by a number of lines containing multiple characters of single letter codes representing an amino acid.</w:t>
-      </w:r>
-    </w:p>
-    <w:p>
-      <w:pPr>
-        <w:spacing w:line="480" w:lineRule="auto"/>
+      </w:pPr>
+      <w:r>
         <w:rPr>
           <w:rFonts w:ascii="Lucida Console" w:hAnsi="Lucida Console" w:cs="Lucida Console"/>
           <w:sz w:val="18"/>
           <w:szCs w:val="18"/>
         </w:rPr>
-      </w:pPr>
-      <w:r>
+        <w:t>The FASTA formatted dataset consists of all ORFs in a single file.  Each ORF consists of a header line followed by a number of lines containing multiple characters of single letter codes representing an amino acid.</w:t>
+      </w:r>
+    </w:p>
+    <w:p>
+      <w:pPr>
+        <w:spacing w:line="480" w:lineRule="auto"/>
         <w:rPr>
           <w:rFonts w:ascii="Lucida Console" w:hAnsi="Lucida Console" w:cs="Lucida Console"/>
           <w:sz w:val="18"/>
           <w:szCs w:val="18"/>
         </w:rPr>
-        <w:t xml:space="preserve">Header lines are formatted according to two different patterns. The first pattern encodes the ORF id that is comprised of the organism code, chromosome, and identifier. The second pattern contains a type identifier that identifies the record as belonging to the mitochondrion, and contains a unique identifier for the ORF id. A script fans out the ORF records into individual files in a directory structure having a separate subdirectory structure for each chromosome. (See script </w:t>
-      </w:r>
+      </w:pPr>
       <w:r>
         <w:rPr>
           <w:rFonts w:ascii="Lucida Console" w:hAnsi="Lucida Console" w:cs="Lucida Console"/>
           <w:sz w:val="18"/>
           <w:szCs w:val="18"/>
         </w:rPr>
-        <w:fldChar w:fldCharType="begin"/>
+        <w:t xml:space="preserve">Header lines are formatted according to two different patterns. The first pattern encodes the ORF id that is comprised of the organism code, chromosome, and identifier. The second pattern contains a type identifier that identifies the record as belonging to the mitochondrion, and contains a unique identifier for the ORF id. A script fans out the ORF records into individual files in a directory structure having a separate subdirectory structure for each chromosome. (See script </w:t>
       </w:r>
       <w:r>
         <w:rPr>
@@ -994,7 +1006,7 @@
           <w:sz w:val="18"/>
           <w:szCs w:val="18"/>
         </w:rPr>
-        <w:instrText xml:space="preserve"> REF _Ref32337547 </w:instrText>
+        <w:fldChar w:fldCharType="begin"/>
       </w:r>
       <w:r>
         <w:rPr>
@@ -1002,39 +1014,46 @@
           <w:sz w:val="18"/>
           <w:szCs w:val="18"/>
         </w:rPr>
-        <w:fldChar w:fldCharType="separate"/>
-      </w:r>
-      <w:r>
-        <w:t xml:space="preserve">7.2.1. </w:t>
-      </w:r>
-      <w:proofErr w:type="spellStart"/>
-      <w:r>
-        <w:t>fan_out_</w:t>
-      </w:r>
-      <w:proofErr w:type="gramStart"/>
-      <w:r>
-        <w:t>fasta.R</w:t>
-      </w:r>
-      <w:proofErr w:type="spellEnd"/>
-      <w:proofErr w:type="gramEnd"/>
+        <w:instrText xml:space="preserve"> REF _Ref32337547 </w:instrText>
+      </w:r>
       <w:r>
         <w:rPr>
           <w:rFonts w:ascii="Lucida Console" w:hAnsi="Lucida Console" w:cs="Lucida Console"/>
           <w:sz w:val="18"/>
           <w:szCs w:val="18"/>
         </w:rPr>
-        <w:fldChar w:fldCharType="end"/>
-      </w:r>
+        <w:fldChar w:fldCharType="separate"/>
+      </w:r>
+      <w:r>
+        <w:t xml:space="preserve">7.2.1. </w:t>
+      </w:r>
+      <w:proofErr w:type="spellStart"/>
+      <w:r>
+        <w:t>fan_out_</w:t>
+      </w:r>
+      <w:proofErr w:type="gramStart"/>
+      <w:r>
+        <w:t>fasta.R</w:t>
+      </w:r>
+      <w:proofErr w:type="spellEnd"/>
+      <w:proofErr w:type="gramEnd"/>
       <w:r>
         <w:rPr>
           <w:rFonts w:ascii="Lucida Console" w:hAnsi="Lucida Console" w:cs="Lucida Console"/>
           <w:sz w:val="18"/>
           <w:szCs w:val="18"/>
         </w:rPr>
+        <w:fldChar w:fldCharType="end"/>
+      </w:r>
+      <w:r>
+        <w:rPr>
+          <w:rFonts w:ascii="Lucida Console" w:hAnsi="Lucida Console" w:cs="Lucida Console"/>
+          <w:sz w:val="18"/>
+          <w:szCs w:val="18"/>
+        </w:rPr>
         <w:t xml:space="preserve"> ).</w:t>
       </w:r>
     </w:p>
-    <w:bookmarkEnd w:id="0"/>
     <w:p>
       <w:pPr>
         <w:keepNext/>
@@ -1203,272 +1222,472 @@
         <w:t xml:space="preserve"> References</w:t>
       </w:r>
     </w:p>
-    <w:p/>
-    <w:p>
-      <w:pPr>
-        <w:pStyle w:val="ListParagraph"/>
-        <w:numPr>
-          <w:ilvl w:val="0"/>
-          <w:numId w:val="1"/>
-        </w:numPr>
-      </w:pPr>
-      <w:bookmarkStart w:id="1" w:name="_Hlk31551301"/>
-      <w:r>
-        <w:t>Neglected tropical diseases</w:t>
-      </w:r>
-      <w:r>
-        <w:t xml:space="preserve">,  </w:t>
-      </w:r>
-      <w:hyperlink r:id="rId9" w:history="1">
-        <w:r>
-          <w:rPr>
-            <w:rStyle w:val="Hyperlink"/>
-          </w:rPr>
-          <w:t>https://www.who.int/neglected_diseases/diseases/en/</w:t>
-        </w:r>
-      </w:hyperlink>
-    </w:p>
-    <w:bookmarkEnd w:id="1"/>
-    <w:p>
-      <w:pPr>
-        <w:pStyle w:val="ListParagraph"/>
-        <w:ind w:left="405"/>
-      </w:pPr>
-      <w:r>
-        <w:t xml:space="preserve">Klug DM, Gelb MH, </w:t>
-      </w:r>
-      <w:proofErr w:type="spellStart"/>
-      <w:r>
-        <w:t>Pollastri</w:t>
-      </w:r>
-      <w:proofErr w:type="spellEnd"/>
-      <w:r>
-        <w:t xml:space="preserve"> MP. Repurposing strategies for tropical disease drug discovery. </w:t>
-      </w:r>
-      <w:proofErr w:type="spellStart"/>
-      <w:r>
-        <w:rPr>
+    <w:p>
+      <w:pPr>
+        <w:pStyle w:val="Bibliography"/>
+        <w:rPr>
+          <w:rFonts w:ascii="Calibri" w:hAnsi="Calibri" w:cs="Calibri"/>
+        </w:rPr>
+      </w:pPr>
+      <w:r>
+        <w:fldChar w:fldCharType="begin"/>
+      </w:r>
+      <w:r>
+        <w:instrText xml:space="preserve"> ADDIN ZOTERO_BIBL {"uncited":[],"omitted":[],"custom":[]} CSL_BIBLIOGRAPHY </w:instrText>
+      </w:r>
+      <w:r>
+        <w:fldChar w:fldCharType="separate"/>
+      </w:r>
+      <w:r>
+        <w:rPr>
+          <w:rFonts w:ascii="Calibri" w:hAnsi="Calibri" w:cs="Calibri"/>
+        </w:rPr>
+        <w:t xml:space="preserve">Altschul, S. F., T. L. Madden, A. A. </w:t>
+      </w:r>
+      <w:proofErr w:type="spellStart"/>
+      <w:r>
+        <w:rPr>
+          <w:rFonts w:ascii="Calibri" w:hAnsi="Calibri" w:cs="Calibri"/>
+        </w:rPr>
+        <w:t>Schäffer</w:t>
+      </w:r>
+      <w:proofErr w:type="spellEnd"/>
+      <w:r>
+        <w:rPr>
+          <w:rFonts w:ascii="Calibri" w:hAnsi="Calibri" w:cs="Calibri"/>
+        </w:rPr>
+        <w:t xml:space="preserve">, J. Zhang, Z. Zhang, W. Miller, and D. J. Lipman. “Gapped BLAST and PSI-BLAST: A New Generation of Protein Database Search Programs.” </w:t>
+      </w:r>
+      <w:r>
+        <w:rPr>
+          <w:rFonts w:ascii="Calibri" w:hAnsi="Calibri" w:cs="Calibri"/>
           <w:i/>
           <w:iCs/>
         </w:rPr>
-        <w:t>Bioorg</w:t>
-      </w:r>
-      <w:proofErr w:type="spellEnd"/>
-      <w:r>
-        <w:rPr>
+        <w:t>Nucleic Acids Research</w:t>
+      </w:r>
+      <w:r>
+        <w:rPr>
+          <w:rFonts w:ascii="Calibri" w:hAnsi="Calibri" w:cs="Calibri"/>
+        </w:rPr>
+        <w:t xml:space="preserve"> 25, no. 17 (September 1, 1997): 3389–3402. https://doi.org/10.1093/nar/25.17.3389.</w:t>
+      </w:r>
+    </w:p>
+    <w:p>
+      <w:pPr>
+        <w:pStyle w:val="Bibliography"/>
+        <w:rPr>
+          <w:rFonts w:ascii="Calibri" w:hAnsi="Calibri" w:cs="Calibri"/>
+        </w:rPr>
+      </w:pPr>
+      <w:proofErr w:type="spellStart"/>
+      <w:r>
+        <w:rPr>
+          <w:rFonts w:ascii="Calibri" w:hAnsi="Calibri" w:cs="Calibri"/>
+        </w:rPr>
+        <w:t>Aurrecoechea</w:t>
+      </w:r>
+      <w:proofErr w:type="spellEnd"/>
+      <w:r>
+        <w:rPr>
+          <w:rFonts w:ascii="Calibri" w:hAnsi="Calibri" w:cs="Calibri"/>
+        </w:rPr>
+        <w:t xml:space="preserve">, Cristina, John </w:t>
+      </w:r>
+      <w:proofErr w:type="spellStart"/>
+      <w:r>
+        <w:rPr>
+          <w:rFonts w:ascii="Calibri" w:hAnsi="Calibri" w:cs="Calibri"/>
+        </w:rPr>
+        <w:t>Brestelli</w:t>
+      </w:r>
+      <w:proofErr w:type="spellEnd"/>
+      <w:r>
+        <w:rPr>
+          <w:rFonts w:ascii="Calibri" w:hAnsi="Calibri" w:cs="Calibri"/>
+        </w:rPr>
+        <w:t xml:space="preserve">, Brian P. </w:t>
+      </w:r>
+      <w:proofErr w:type="spellStart"/>
+      <w:r>
+        <w:rPr>
+          <w:rFonts w:ascii="Calibri" w:hAnsi="Calibri" w:cs="Calibri"/>
+        </w:rPr>
+        <w:t>Brunk</w:t>
+      </w:r>
+      <w:proofErr w:type="spellEnd"/>
+      <w:r>
+        <w:rPr>
+          <w:rFonts w:ascii="Calibri" w:hAnsi="Calibri" w:cs="Calibri"/>
+        </w:rPr>
+        <w:t xml:space="preserve">, Jennifer Dommer, Steve Fischer, Bindu </w:t>
+      </w:r>
+      <w:proofErr w:type="spellStart"/>
+      <w:r>
+        <w:rPr>
+          <w:rFonts w:ascii="Calibri" w:hAnsi="Calibri" w:cs="Calibri"/>
+        </w:rPr>
+        <w:t>Gajria</w:t>
+      </w:r>
+      <w:proofErr w:type="spellEnd"/>
+      <w:r>
+        <w:rPr>
+          <w:rFonts w:ascii="Calibri" w:hAnsi="Calibri" w:cs="Calibri"/>
+        </w:rPr>
+        <w:t>, Xin Gao, et al. “</w:t>
+      </w:r>
+      <w:proofErr w:type="spellStart"/>
+      <w:r>
+        <w:rPr>
+          <w:rFonts w:ascii="Calibri" w:hAnsi="Calibri" w:cs="Calibri"/>
+        </w:rPr>
+        <w:t>PlasmoDB</w:t>
+      </w:r>
+      <w:proofErr w:type="spellEnd"/>
+      <w:r>
+        <w:rPr>
+          <w:rFonts w:ascii="Calibri" w:hAnsi="Calibri" w:cs="Calibri"/>
+        </w:rPr>
+        <w:t xml:space="preserve">: A Functional Genomic Database for Malaria Parasites.” </w:t>
+      </w:r>
+      <w:r>
+        <w:rPr>
+          <w:rFonts w:ascii="Calibri" w:hAnsi="Calibri" w:cs="Calibri"/>
           <w:i/>
           <w:iCs/>
         </w:rPr>
-        <w:t xml:space="preserve"> Med Chem Lett</w:t>
-      </w:r>
-      <w:r>
-        <w:t xml:space="preserve">. 2016;26(11):2569–2576. </w:t>
-      </w:r>
+        <w:t>Nucleic Acids Research</w:t>
+      </w:r>
+      <w:r>
+        <w:rPr>
+          <w:rFonts w:ascii="Calibri" w:hAnsi="Calibri" w:cs="Calibri"/>
+        </w:rPr>
+        <w:t xml:space="preserve"> 37, no. Database issue (January 2009): D539-543. https://doi.org/10.1093/nar/gkn814.</w:t>
+      </w:r>
+    </w:p>
+    <w:p>
+      <w:pPr>
+        <w:pStyle w:val="Bibliography"/>
+        <w:rPr>
+          <w:rFonts w:ascii="Calibri" w:hAnsi="Calibri" w:cs="Calibri"/>
+        </w:rPr>
+      </w:pPr>
+      <w:proofErr w:type="spellStart"/>
+      <w:r>
+        <w:rPr>
+          <w:rFonts w:ascii="Calibri" w:hAnsi="Calibri" w:cs="Calibri"/>
+        </w:rPr>
+        <w:t>Gaulton</w:t>
+      </w:r>
+      <w:proofErr w:type="spellEnd"/>
+      <w:r>
+        <w:rPr>
+          <w:rFonts w:ascii="Calibri" w:hAnsi="Calibri" w:cs="Calibri"/>
+        </w:rPr>
+        <w:t xml:space="preserve">, Anna, Anne Hersey, </w:t>
+      </w:r>
+      <w:proofErr w:type="spellStart"/>
+      <w:r>
+        <w:rPr>
+          <w:rFonts w:ascii="Calibri" w:hAnsi="Calibri" w:cs="Calibri"/>
+        </w:rPr>
+        <w:t>Michał</w:t>
+      </w:r>
+      <w:proofErr w:type="spellEnd"/>
+      <w:r>
+        <w:rPr>
+          <w:rFonts w:ascii="Calibri" w:hAnsi="Calibri" w:cs="Calibri"/>
+        </w:rPr>
+        <w:t xml:space="preserve"> </w:t>
+      </w:r>
+      <w:proofErr w:type="spellStart"/>
+      <w:r>
+        <w:rPr>
+          <w:rFonts w:ascii="Calibri" w:hAnsi="Calibri" w:cs="Calibri"/>
+        </w:rPr>
+        <w:t>Nowotka</w:t>
+      </w:r>
+      <w:proofErr w:type="spellEnd"/>
+      <w:r>
+        <w:rPr>
+          <w:rFonts w:ascii="Calibri" w:hAnsi="Calibri" w:cs="Calibri"/>
+        </w:rPr>
+        <w:t xml:space="preserve">, A. </w:t>
+      </w:r>
+      <w:proofErr w:type="spellStart"/>
+      <w:r>
+        <w:rPr>
+          <w:rFonts w:ascii="Calibri" w:hAnsi="Calibri" w:cs="Calibri"/>
+        </w:rPr>
+        <w:t>Patrícia</w:t>
+      </w:r>
+      <w:proofErr w:type="spellEnd"/>
+      <w:r>
+        <w:rPr>
+          <w:rFonts w:ascii="Calibri" w:hAnsi="Calibri" w:cs="Calibri"/>
+        </w:rPr>
+        <w:t xml:space="preserve"> Bento, Jon Chambers, David Mendez, Prudence </w:t>
+      </w:r>
+      <w:proofErr w:type="spellStart"/>
+      <w:r>
+        <w:rPr>
+          <w:rFonts w:ascii="Calibri" w:hAnsi="Calibri" w:cs="Calibri"/>
+        </w:rPr>
+        <w:t>Mutowo</w:t>
+      </w:r>
+      <w:proofErr w:type="spellEnd"/>
+      <w:r>
+        <w:rPr>
+          <w:rFonts w:ascii="Calibri" w:hAnsi="Calibri" w:cs="Calibri"/>
+        </w:rPr>
+        <w:t xml:space="preserve">, et al. “The </w:t>
+      </w:r>
+      <w:proofErr w:type="spellStart"/>
+      <w:r>
+        <w:rPr>
+          <w:rFonts w:ascii="Calibri" w:hAnsi="Calibri" w:cs="Calibri"/>
+        </w:rPr>
+        <w:t>ChEMBL</w:t>
+      </w:r>
+      <w:proofErr w:type="spellEnd"/>
+      <w:r>
+        <w:rPr>
+          <w:rFonts w:ascii="Calibri" w:hAnsi="Calibri" w:cs="Calibri"/>
+        </w:rPr>
+        <w:t xml:space="preserve"> Database in 2017.” </w:t>
+      </w:r>
+      <w:r>
+        <w:rPr>
+          <w:rFonts w:ascii="Calibri" w:hAnsi="Calibri" w:cs="Calibri"/>
+          <w:i/>
+          <w:iCs/>
+        </w:rPr>
+        <w:t>Nucleic Acids Research</w:t>
+      </w:r>
+      <w:r>
+        <w:rPr>
+          <w:rFonts w:ascii="Calibri" w:hAnsi="Calibri" w:cs="Calibri"/>
+        </w:rPr>
+        <w:t xml:space="preserve"> 45, no. D1 (January 4, 2017): D945–54. https://doi.org/10.1093/nar/gkw1074.</w:t>
+      </w:r>
+    </w:p>
+    <w:p>
+      <w:pPr>
+        <w:pStyle w:val="Bibliography"/>
+        <w:rPr>
+          <w:rFonts w:ascii="Calibri" w:hAnsi="Calibri" w:cs="Calibri"/>
+        </w:rPr>
+      </w:pPr>
+      <w:r>
+        <w:rPr>
+          <w:rFonts w:ascii="Calibri" w:hAnsi="Calibri" w:cs="Calibri"/>
+        </w:rPr>
+        <w:t xml:space="preserve">Khan, M. Aslam, Raymond A. </w:t>
+      </w:r>
+      <w:proofErr w:type="spellStart"/>
+      <w:r>
+        <w:rPr>
+          <w:rFonts w:ascii="Calibri" w:hAnsi="Calibri" w:cs="Calibri"/>
+        </w:rPr>
+        <w:t>Smego</w:t>
+      </w:r>
+      <w:proofErr w:type="spellEnd"/>
+      <w:r>
+        <w:rPr>
+          <w:rFonts w:ascii="Calibri" w:hAnsi="Calibri" w:cs="Calibri"/>
+        </w:rPr>
+        <w:t xml:space="preserve">, Syed Tabish </w:t>
+      </w:r>
+      <w:proofErr w:type="spellStart"/>
+      <w:r>
+        <w:rPr>
+          <w:rFonts w:ascii="Calibri" w:hAnsi="Calibri" w:cs="Calibri"/>
+        </w:rPr>
+        <w:t>Razi</w:t>
+      </w:r>
+      <w:proofErr w:type="spellEnd"/>
+      <w:r>
+        <w:rPr>
+          <w:rFonts w:ascii="Calibri" w:hAnsi="Calibri" w:cs="Calibri"/>
+        </w:rPr>
+        <w:t xml:space="preserve">, and M. </w:t>
+      </w:r>
+      <w:proofErr w:type="spellStart"/>
+      <w:r>
+        <w:rPr>
+          <w:rFonts w:ascii="Calibri" w:hAnsi="Calibri" w:cs="Calibri"/>
+        </w:rPr>
+        <w:t>Asim</w:t>
+      </w:r>
+      <w:proofErr w:type="spellEnd"/>
+      <w:r>
+        <w:rPr>
+          <w:rFonts w:ascii="Calibri" w:hAnsi="Calibri" w:cs="Calibri"/>
+        </w:rPr>
+        <w:t xml:space="preserve"> Beg. “Emerging Drug--Resistance and Guidelines for Treatment of Malaria.” </w:t>
+      </w:r>
+      <w:r>
+        <w:rPr>
+          <w:rFonts w:ascii="Calibri" w:hAnsi="Calibri" w:cs="Calibri"/>
+          <w:i/>
+          <w:iCs/>
+        </w:rPr>
+        <w:t>Journal of the College of Physicians and Surgeons--Pakistan: JCPSP</w:t>
+      </w:r>
+      <w:r>
+        <w:rPr>
+          <w:rFonts w:ascii="Calibri" w:hAnsi="Calibri" w:cs="Calibri"/>
+        </w:rPr>
+        <w:t xml:space="preserve"> 14, no. 5 (May 2004): 319–24. https://doi.org/05.2004/JCPSP.319324.</w:t>
+      </w:r>
+    </w:p>
+    <w:p>
+      <w:pPr>
+        <w:pStyle w:val="Bibliography"/>
+        <w:rPr>
+          <w:rFonts w:ascii="Calibri" w:hAnsi="Calibri" w:cs="Calibri"/>
+        </w:rPr>
+      </w:pPr>
+      <w:r>
+        <w:rPr>
+          <w:rFonts w:ascii="Calibri" w:hAnsi="Calibri" w:cs="Calibri"/>
+        </w:rPr>
+        <w:t>“</w:t>
+      </w:r>
+      <w:proofErr w:type="spellStart"/>
+      <w:r>
+        <w:rPr>
+          <w:rFonts w:ascii="Calibri" w:hAnsi="Calibri" w:cs="Calibri"/>
+        </w:rPr>
+        <w:t>PlasmoDB</w:t>
+      </w:r>
+      <w:proofErr w:type="spellEnd"/>
+      <w:r>
+        <w:rPr>
+          <w:rFonts w:ascii="Calibri" w:hAnsi="Calibri" w:cs="Calibri"/>
+        </w:rPr>
+        <w:t xml:space="preserve"> Download Files.” Accessed February 12, 2020. https://plasmodb.org/common/downloads/Current_Release/Pfalciparum3D7/fasta/data/.</w:t>
+      </w:r>
+    </w:p>
+    <w:p>
+      <w:pPr>
+        <w:pStyle w:val="Bibliography"/>
+        <w:rPr>
+          <w:rFonts w:ascii="Calibri" w:hAnsi="Calibri" w:cs="Calibri"/>
+        </w:rPr>
+      </w:pPr>
+      <w:r>
+        <w:rPr>
+          <w:rFonts w:ascii="Calibri" w:hAnsi="Calibri" w:cs="Calibri"/>
+        </w:rPr>
+        <w:t>Wheeler, Travis J., and Sean R. Eddy. “</w:t>
+      </w:r>
+      <w:proofErr w:type="spellStart"/>
+      <w:r>
+        <w:rPr>
+          <w:rFonts w:ascii="Calibri" w:hAnsi="Calibri" w:cs="Calibri"/>
+        </w:rPr>
+        <w:t>Nhmmer</w:t>
+      </w:r>
+      <w:proofErr w:type="spellEnd"/>
+      <w:r>
+        <w:rPr>
+          <w:rFonts w:ascii="Calibri" w:hAnsi="Calibri" w:cs="Calibri"/>
+        </w:rPr>
+        <w:t xml:space="preserve">: DNA Homology Search with Profile HMMs.” </w:t>
+      </w:r>
+      <w:r>
+        <w:rPr>
+          <w:rFonts w:ascii="Calibri" w:hAnsi="Calibri" w:cs="Calibri"/>
+          <w:i/>
+          <w:iCs/>
+        </w:rPr>
+        <w:t>Bioinformatics</w:t>
+      </w:r>
+      <w:r>
+        <w:rPr>
+          <w:rFonts w:ascii="Calibri" w:hAnsi="Calibri" w:cs="Calibri"/>
+        </w:rPr>
+        <w:t xml:space="preserve"> 29, no. 19 (October 1, 2013): 2487–89. https://doi.org/10.1093/bioinformatics/btt403.</w:t>
+      </w:r>
+    </w:p>
+    <w:p>
+      <w:pPr>
+        <w:pStyle w:val="Bibliography"/>
+        <w:rPr>
+          <w:rFonts w:ascii="Calibri" w:hAnsi="Calibri" w:cs="Calibri"/>
+        </w:rPr>
+      </w:pPr>
       <w:proofErr w:type="gramStart"/>
       <w:r>
-        <w:t>doi:10.1016/j.bmcl</w:t>
+        <w:rPr>
+          <w:rFonts w:ascii="Calibri" w:hAnsi="Calibri" w:cs="Calibri"/>
+        </w:rPr>
+        <w:t>WHO.</w:t>
       </w:r>
       <w:proofErr w:type="gramEnd"/>
       <w:r>
-        <w:t>.2016.03.103</w:t>
-      </w:r>
-      <w:hyperlink r:id="rId10" w:history="1">
-        <w:r>
-          <w:rPr>
-            <w:rStyle w:val="Hyperlink"/>
-          </w:rPr>
-          <w:t>https://www.ncbi.nlm.nih.gov/pmc/articles/PMC4853260/</w:t>
-        </w:r>
-      </w:hyperlink>
-    </w:p>
-    <w:p>
-      <w:pPr>
-        <w:pStyle w:val="ListParagraph"/>
-        <w:numPr>
-          <w:ilvl w:val="0"/>
-          <w:numId w:val="1"/>
-        </w:numPr>
-      </w:pPr>
-      <w:r>
-        <w:t xml:space="preserve">The </w:t>
-      </w:r>
-      <w:proofErr w:type="spellStart"/>
-      <w:r>
-        <w:t>ChEMBL</w:t>
-      </w:r>
-      <w:proofErr w:type="spellEnd"/>
-      <w:r>
-        <w:t xml:space="preserve"> database</w:t>
-      </w:r>
-    </w:p>
-    <w:p>
-      <w:pPr>
-        <w:pStyle w:val="ListParagraph"/>
-        <w:ind w:left="405"/>
-      </w:pPr>
-      <w:proofErr w:type="spellStart"/>
-      <w:r>
-        <w:t>Gaulton</w:t>
-      </w:r>
-      <w:proofErr w:type="spellEnd"/>
-      <w:r>
-        <w:t xml:space="preserve"> A, Hersey A, </w:t>
-      </w:r>
-      <w:proofErr w:type="spellStart"/>
-      <w:r>
-        <w:t>Nowotka</w:t>
-      </w:r>
-      <w:proofErr w:type="spellEnd"/>
-      <w:r>
-        <w:t xml:space="preserve"> M, Bento AP, Chambers J, Mendez D, </w:t>
-      </w:r>
-      <w:proofErr w:type="spellStart"/>
-      <w:r>
-        <w:t>Mutowo</w:t>
-      </w:r>
-      <w:proofErr w:type="spellEnd"/>
-      <w:r>
-        <w:t xml:space="preserve"> P, Atkinson F, Bellis LJ, </w:t>
-      </w:r>
-      <w:proofErr w:type="spellStart"/>
-      <w:r>
-        <w:t>Cibrián-Uhalte</w:t>
-      </w:r>
-      <w:proofErr w:type="spellEnd"/>
-      <w:r>
-        <w:t xml:space="preserve"> E, Davies M, Dedman N, Karlsson A, </w:t>
-      </w:r>
-      <w:proofErr w:type="spellStart"/>
-      <w:r>
-        <w:t>Magariños</w:t>
-      </w:r>
-      <w:proofErr w:type="spellEnd"/>
-      <w:r>
-        <w:t xml:space="preserve"> MP, </w:t>
-      </w:r>
-      <w:proofErr w:type="spellStart"/>
-      <w:r>
-        <w:t>Overington</w:t>
-      </w:r>
-      <w:proofErr w:type="spellEnd"/>
-      <w:r>
-        <w:t xml:space="preserve"> JP, </w:t>
-      </w:r>
-      <w:proofErr w:type="spellStart"/>
-      <w:r>
-        <w:t>Papadatos</w:t>
-      </w:r>
-      <w:proofErr w:type="spellEnd"/>
-      <w:r>
-        <w:t xml:space="preserve"> G, Smit I, Leach AR. The </w:t>
-      </w:r>
-      <w:proofErr w:type="spellStart"/>
-      <w:r>
-        <w:t>ChEMBL</w:t>
-      </w:r>
-      <w:proofErr w:type="spellEnd"/>
-      <w:r>
-        <w:t xml:space="preserve"> database in 2017. Nucleic Acids Res. 2017 45(D1</w:t>
-      </w:r>
+        <w:rPr>
+          <w:rFonts w:ascii="Calibri" w:hAnsi="Calibri" w:cs="Calibri"/>
+        </w:rPr>
+        <w:t xml:space="preserve"> “WHO | Responding to Antimalarial Drug Resistance.” Accessed February 12, 2020. http://www.who.int/malaria/areas/drug_resistance/overview/en/.</w:t>
+      </w:r>
+    </w:p>
+    <w:p>
+      <w:pPr>
+        <w:pStyle w:val="Bibliography"/>
+        <w:rPr>
+          <w:rFonts w:ascii="Calibri" w:hAnsi="Calibri" w:cs="Calibri"/>
+        </w:rPr>
+      </w:pPr>
       <w:proofErr w:type="gramStart"/>
       <w:r>
-        <w:t>):D</w:t>
+        <w:rPr>
+          <w:rFonts w:ascii="Calibri" w:hAnsi="Calibri" w:cs="Calibri"/>
+        </w:rPr>
+        <w:t>WHO.</w:t>
       </w:r>
       <w:proofErr w:type="gramEnd"/>
       <w:r>
-        <w:t>945-D954. DOI: 10.1093/</w:t>
-      </w:r>
-      <w:proofErr w:type="spellStart"/>
-      <w:r>
-        <w:t>nar</w:t>
-      </w:r>
-      <w:proofErr w:type="spellEnd"/>
-      <w:r>
-        <w:t>/gkw1074</w:t>
-      </w:r>
-    </w:p>
-    <w:p>
-      <w:pPr>
-        <w:pStyle w:val="ListParagraph"/>
-        <w:numPr>
-          <w:ilvl w:val="0"/>
-          <w:numId w:val="1"/>
-        </w:numPr>
-      </w:pPr>
-      <w:r>
-        <w:t xml:space="preserve">Stephen F. Altschul, Thomas L. Madden, Alejandro </w:t>
-      </w:r>
-      <w:proofErr w:type="gramStart"/>
-      <w:r>
-        <w:t>A.Schaffer</w:t>
-      </w:r>
-      <w:proofErr w:type="gramEnd"/>
-      <w:r>
-        <w:t xml:space="preserve">, Jinghui Zhang, Zheng Zhang, Webb Miller, and David </w:t>
-      </w:r>
-      <w:proofErr w:type="spellStart"/>
-      <w:r>
-        <w:t>J.Lipman</w:t>
-      </w:r>
-      <w:proofErr w:type="spellEnd"/>
-      <w:r>
-        <w:t xml:space="preserve"> (1997), "Gapped BLAST and PSI-BLAST: a new generation of protein database search programs", Nucleic Acids Res. 25:3389-3402.</w:t>
-      </w:r>
-    </w:p>
-    <w:p>
-      <w:pPr>
-        <w:pStyle w:val="FootnoteText"/>
-        <w:numPr>
-          <w:ilvl w:val="0"/>
-          <w:numId w:val="1"/>
-        </w:numPr>
-      </w:pPr>
-      <w:proofErr w:type="spellStart"/>
-      <w:r>
-        <w:t>nhmmer</w:t>
-      </w:r>
-      <w:proofErr w:type="spellEnd"/>
-      <w:r>
-        <w:t>: DNA homology search with profile HMMs</w:t>
-      </w:r>
-    </w:p>
-    <w:p>
-      <w:pPr>
-        <w:pStyle w:val="FootnoteText"/>
-        <w:ind w:left="405"/>
-      </w:pPr>
-      <w:r>
-        <w:t xml:space="preserve">Travis J. Wheeler, Sean R. Eddy  </w:t>
-      </w:r>
-    </w:p>
-    <w:p>
-      <w:pPr>
-        <w:pStyle w:val="FootnoteText"/>
-        <w:ind w:left="405"/>
-      </w:pPr>
-      <w:r>
-        <w:t xml:space="preserve">Bioinformatics, Volume 29, Issue 19, 1 October 2013, Pages 2487-2489, </w:t>
-      </w:r>
-      <w:hyperlink r:id="rId11" w:history="1">
-        <w:r>
-          <w:rPr>
-            <w:rStyle w:val="Hyperlink"/>
-          </w:rPr>
-          <w:t>https://doi.org/10.1093/bioinformatics/btt403</w:t>
-        </w:r>
-      </w:hyperlink>
+        <w:rPr>
+          <w:rFonts w:ascii="Calibri" w:hAnsi="Calibri" w:cs="Calibri"/>
+        </w:rPr>
+        <w:t xml:space="preserve"> “WHO | World Health Organization.” Accessed February 12, 2020. http://www.who.int/neglected_diseases/diseases/en/.</w:t>
+      </w:r>
+    </w:p>
+    <w:p>
+      <w:pPr>
+        <w:pStyle w:val="Bibliography"/>
+        <w:rPr>
+          <w:rFonts w:ascii="Calibri" w:hAnsi="Calibri" w:cs="Calibri"/>
+        </w:rPr>
+      </w:pPr>
+      <w:r>
+        <w:rPr>
+          <w:rFonts w:ascii="Calibri" w:hAnsi="Calibri" w:cs="Calibri"/>
+        </w:rPr>
+        <w:t>“World Malaria Report 2019.” Accessed February 12, 2020. https://www.who.int/news-room/feature-stories/detail/world-malaria-report-2019.</w:t>
+      </w:r>
+    </w:p>
+    <w:p>
+      <w:r>
+        <w:fldChar w:fldCharType="end"/>
+      </w:r>
     </w:p>
     <w:p>
       <w:r>
         <w:br w:type="page"/>
       </w:r>
-    </w:p>
+      <w:bookmarkStart w:id="0" w:name="_GoBack"/>
+      <w:bookmarkEnd w:id="0"/>
+    </w:p>
+    <w:p/>
+    <w:p/>
     <w:p>
       <w:pPr>
         <w:pStyle w:val="Heading1"/>
       </w:pPr>
       <w:r>
-        <w:lastRenderedPageBreak/>
         <w:fldChar w:fldCharType="begin"/>
       </w:r>
       <w:r>
@@ -2768,7 +2987,7 @@
         <w:t xml:space="preserve"> Process FASTA</w:t>
       </w:r>
     </w:p>
-    <w:bookmarkStart w:id="2" w:name="_Ref32337547"/>
+    <w:bookmarkStart w:id="1" w:name="_Ref32337547"/>
     <w:p>
       <w:pPr>
         <w:pStyle w:val="Heading3"/>
@@ -2793,7 +3012,7 @@
       <w:r>
         <w:t>fasta.R</w:t>
       </w:r>
-      <w:bookmarkEnd w:id="2"/>
+      <w:bookmarkEnd w:id="1"/>
       <w:proofErr w:type="spellEnd"/>
       <w:proofErr w:type="gramEnd"/>
     </w:p>
@@ -15321,12 +15540,12 @@
       </w:pPr>
     </w:p>
     <w:sectPr>
-      <w:headerReference w:type="even" r:id="rId12"/>
-      <w:headerReference w:type="default" r:id="rId13"/>
-      <w:footerReference w:type="even" r:id="rId14"/>
-      <w:footerReference w:type="default" r:id="rId15"/>
-      <w:headerReference w:type="first" r:id="rId16"/>
-      <w:footerReference w:type="first" r:id="rId17"/>
+      <w:headerReference w:type="even" r:id="rId9"/>
+      <w:headerReference w:type="default" r:id="rId10"/>
+      <w:footerReference w:type="even" r:id="rId11"/>
+      <w:footerReference w:type="default" r:id="rId12"/>
+      <w:headerReference w:type="first" r:id="rId13"/>
+      <w:footerReference w:type="first" r:id="rId14"/>
       <w:pgSz w:w="12240" w:h="15840"/>
       <w:pgMar w:top="1440" w:right="1440" w:bottom="1440" w:left="1440" w:header="720" w:footer="720" w:gutter="0"/>
       <w:cols w:space="720"/>
@@ -15516,6 +15735,9 @@
   </w:footnote>
   <w:footnote w:id="1">
     <w:p>
+      <w:pPr>
+        <w:pStyle w:val="FootnoteText"/>
+      </w:pPr>
       <w:r>
         <w:rPr>
           <w:rStyle w:val="FootnoteReference"/>
@@ -15523,24 +15745,28 @@
         <w:footnoteRef/>
       </w:r>
       <w:r>
-        <w:t>Neglected tropical diseases</w:t>
-      </w:r>
-      <w:r>
-        <w:t xml:space="preserve">,  </w:t>
-      </w:r>
-      <w:hyperlink r:id="rId1" w:history="1">
-        <w:r>
-          <w:rPr>
-            <w:rStyle w:val="Hyperlink"/>
-          </w:rPr>
-          <w:t>https://www.who.int/neglected_diseases/diseases/en/</w:t>
-        </w:r>
-      </w:hyperlink>
-    </w:p>
-    <w:p>
-      <w:pPr>
-        <w:pStyle w:val="FootnoteText"/>
-      </w:pPr>
+        <w:t xml:space="preserve"> </w:t>
+      </w:r>
+      <w:r>
+        <w:fldChar w:fldCharType="begin"/>
+      </w:r>
+      <w:r>
+        <w:instrText xml:space="preserve"> ADDIN ZOTERO_ITEM CSL_CITATION {"citationID":"ZHvMJIHu","properties":{"formattedCitation":"\\uc0\\u8220{}WHO | World Health Organization,\\uc0\\u8221{} WHO, 1, accessed February 12, 2020, http://www.who.int/neglected_diseases/diseases/en/.","plainCitation":"“WHO | World Health Organization,” WHO, 1, accessed February 12, 2020, http://www.who.int/neglected_diseases/diseases/en/.","noteIndex":1},"citationItems":[{"id":6,"uris":["http://zotero.org/users/6358161/items/HUEYDCAS"],"uri":["http://zotero.org/users/6358161/items/HUEYDCAS"],"itemData":{"id":6,"type":"webpage","abstract":"Neglected tropical diseases&lt;/strong&gt; (NTDs) are a diverse group of communicable diseases that prevail in tropical and subtropical conditions in 149 countries and affect more than one billion people, costing developing economies billions of dollars every year. They mainly affect populations living in poverty, without adequate sanitation and in close contact with infectious vectors and domestic animals and livestock.","container-title":"WHO","title":"WHO | World Health Organization","URL":"http://www.who.int/neglected_diseases/diseases/en/","accessed":{"date-parts":[["2020",2,12]]}},"locator":"1","label":"page"}],"schema":"https://github.com/citation-style-language/schema/raw/master/csl-citation.json"} </w:instrText>
+      </w:r>
+      <w:r>
+        <w:fldChar w:fldCharType="separate"/>
+      </w:r>
+      <w:r>
+        <w:rPr>
+          <w:rFonts w:ascii="Calibri" w:hAnsi="Calibri" w:cs="Calibri"/>
+          <w:sz w:val="22"/>
+          <w:szCs w:val="24"/>
+        </w:rPr>
+        <w:t>“WHO | World Health Organization,” WHO, 1, accessed February 12, 2020, http://www.who.int/neglected_diseases/diseases/en/.</w:t>
+      </w:r>
+      <w:r>
+        <w:fldChar w:fldCharType="end"/>
+      </w:r>
     </w:p>
   </w:footnote>
   <w:footnote w:id="2">
@@ -15558,36 +15784,71 @@
         <w:t xml:space="preserve"> </w:t>
       </w:r>
       <w:r>
-        <w:t xml:space="preserve">The </w:t>
-      </w:r>
-      <w:proofErr w:type="spellStart"/>
-      <w:r>
+        <w:fldChar w:fldCharType="begin"/>
+      </w:r>
+      <w:r>
+        <w:instrText xml:space="preserve"> ADDIN ZOTERO_ITEM CSL_CITATION {"citationID":"fxuBWDjs","properties":{"formattedCitation":"Anna Gaulton et al., \\uc0\\u8220{}The ChEMBL Database in 2017,\\uc0\\u8221{} {\\i{}Nucleic Acids Research} 45, no. D1 (January 4, 2017): D945\\uc0\\u8211{}54, https://doi.org/10.1093/nar/gkw1074.","plainCitation":"Anna Gaulton et al., “The ChEMBL Database in 2017,” Nucleic Acids Research 45, no. D1 (January 4, 2017): D945–54, https://doi.org/10.1093/nar/gkw1074.","noteIndex":2},"citationItems":[{"id":7,"uris":["http://zotero.org/users/6358161/items/R6YA86YL"],"uri":["http://zotero.org/users/6358161/items/R6YA86YL"],"itemData":{"id":7,"type":"article-journal","abstract":"Abstract.  ChEMBL is an open large-scale bioactivity database (https://www.ebi.ac.uk/chembl), previously described in the 2012 and 2014 Nucleic Acids Research D","container-title":"Nucleic Acids Research","DOI":"10.1093/nar/gkw1074","ISSN":"0305-1048","issue":"D1","journalAbbreviation":"Nucleic Acids Res","language":"en","page":"D945-D954","source":"academic.oup.com","title":"The ChEMBL database in 2017","volume":"45","author":[{"family":"Gaulton","given":"Anna"},{"family":"Hersey","given":"Anne"},{"family":"Nowotka","given":"Michał"},{"family":"Bento","given":"A. Patrícia"},{"family":"Chambers","given":"Jon"},{"family":"Mendez","given":"David"},{"family":"Mutowo","given":"Prudence"},{"family":"Atkinson","given":"Francis"},{"family":"Bellis","given":"Louisa J."},{"family":"Cibrián-Uhalte","given":"Elena"},{"family":"Davies","given":"Mark"},{"family":"Dedman","given":"Nathan"},{"family":"Karlsson","given":"Anneli"},{"family":"Magariños","given":"María Paula"},{"family":"Overington","given":"John P."},{"family":"Papadatos","given":"George"},{"family":"Smit","given":"Ines"},{"family":"Leach","given":"Andrew R."}],"issued":{"date-parts":[["2017",1,4]]}}}],"schema":"https://github.com/citation-style-language/schema/raw/master/csl-citation.json"} </w:instrText>
+      </w:r>
+      <w:r>
+        <w:fldChar w:fldCharType="separate"/>
+      </w:r>
+      <w:r>
+        <w:rPr>
+          <w:rFonts w:ascii="Calibri" w:hAnsi="Calibri" w:cs="Calibri"/>
+          <w:szCs w:val="24"/>
+        </w:rPr>
+        <w:t xml:space="preserve">Anna </w:t>
+      </w:r>
+      <w:proofErr w:type="spellStart"/>
+      <w:r>
+        <w:rPr>
+          <w:rFonts w:ascii="Calibri" w:hAnsi="Calibri" w:cs="Calibri"/>
+          <w:szCs w:val="24"/>
+        </w:rPr>
+        <w:t>Gaulton</w:t>
+      </w:r>
+      <w:proofErr w:type="spellEnd"/>
+      <w:r>
+        <w:rPr>
+          <w:rFonts w:ascii="Calibri" w:hAnsi="Calibri" w:cs="Calibri"/>
+          <w:szCs w:val="24"/>
+        </w:rPr>
+        <w:t xml:space="preserve"> et al., “The </w:t>
+      </w:r>
+      <w:proofErr w:type="spellStart"/>
+      <w:r>
+        <w:rPr>
+          <w:rFonts w:ascii="Calibri" w:hAnsi="Calibri" w:cs="Calibri"/>
+          <w:szCs w:val="24"/>
+        </w:rPr>
         <w:t>ChEMBL</w:t>
       </w:r>
       <w:proofErr w:type="spellEnd"/>
       <w:r>
-        <w:t xml:space="preserve"> database </w:t>
-      </w:r>
-    </w:p>
-    <w:p>
-      <w:pPr>
-        <w:pStyle w:val="FootnoteText"/>
-      </w:pPr>
-      <w:proofErr w:type="spellStart"/>
-      <w:r>
-        <w:t>Gaulton</w:t>
-      </w:r>
-      <w:proofErr w:type="spellEnd"/>
-      <w:r>
-        <w:t xml:space="preserve"> A, Hersey A, Nowotka M, Bento AP, Chambers J, Mendez D, Mutowo P, Atkinson F, Bellis LJ, Cibrián-Uhalte E, Davies M, Dedman N, Karlsson A, Magariños MP, Overington JP, Papadatos G, Smit I, Leach AR. The ChEMBL database in 2017. Nucleic Acids Res. 2017 45(D1</w:t>
-      </w:r>
-      <w:proofErr w:type="gramStart"/>
-      <w:r>
-        <w:t>):D</w:t>
-      </w:r>
-      <w:proofErr w:type="gramEnd"/>
-      <w:r>
-        <w:t>945-D954. DOI: 10.1093/nar/gkw1074</w:t>
+        <w:rPr>
+          <w:rFonts w:ascii="Calibri" w:hAnsi="Calibri" w:cs="Calibri"/>
+          <w:szCs w:val="24"/>
+        </w:rPr>
+        <w:t xml:space="preserve"> Database in 2017,” </w:t>
+      </w:r>
+      <w:r>
+        <w:rPr>
+          <w:rFonts w:ascii="Calibri" w:hAnsi="Calibri" w:cs="Calibri"/>
+          <w:i/>
+          <w:iCs/>
+          <w:szCs w:val="24"/>
+        </w:rPr>
+        <w:t>Nucleic Acids Research</w:t>
+      </w:r>
+      <w:r>
+        <w:rPr>
+          <w:rFonts w:ascii="Calibri" w:hAnsi="Calibri" w:cs="Calibri"/>
+          <w:szCs w:val="24"/>
+        </w:rPr>
+        <w:t xml:space="preserve"> 45, no. D1 (January 4, 2017): D945–54, https://doi.org/10.1093/nar/gkw1074.</w:t>
+      </w:r>
+      <w:r>
+        <w:fldChar w:fldCharType="end"/>
       </w:r>
     </w:p>
     <w:p>
@@ -15598,15 +15859,6 @@
   </w:footnote>
   <w:footnote w:id="3">
     <w:p>
-      <w:pPr>
-        <w:rPr>
-          <w:rFonts w:ascii="Arial" w:hAnsi="Arial" w:cs="Arial"/>
-          <w:color w:val="000000"/>
-          <w:sz w:val="16"/>
-          <w:szCs w:val="16"/>
-          <w:shd w:val="clear" w:color="auto" w:fill="FFFFFF"/>
-        </w:rPr>
-      </w:pPr>
       <w:r>
         <w:rPr>
           <w:rStyle w:val="FootnoteReference"/>
@@ -15614,15 +15866,42 @@
         <w:footnoteRef/>
       </w:r>
       <w:r>
-        <w:t xml:space="preserve"> Stephen F. Altschul, Thomas L. Madden, Alejandro </w:t>
-      </w:r>
-      <w:proofErr w:type="gramStart"/>
-      <w:r>
-        <w:t>A.Schaffer</w:t>
-      </w:r>
-      <w:proofErr w:type="gramEnd"/>
-      <w:r>
-        <w:t>, Jinghui Zhang, Zheng Zhang, Webb Miller, and David J.Lipman (1997), "Gapped BLAST and PSI-BLAST: a new generation of protein database search programs", Nucleic Acids Res. 25:3389-3402.</w:t>
+        <w:t xml:space="preserve"> </w:t>
+      </w:r>
+      <w:r>
+        <w:fldChar w:fldCharType="begin"/>
+      </w:r>
+      <w:r>
+        <w:instrText xml:space="preserve"> ADDIN ZOTERO_ITEM CSL_CITATION {"citationID":"QTITBQoD","properties":{"formattedCitation":"S. F. Altschul et al., \\uc0\\u8220{}Gapped BLAST and PSI-BLAST: A New Generation of Protein Database Search Programs,\\uc0\\u8221{} {\\i{}Nucleic Acids Research} 25, no. 17 (September 1, 1997): 3389\\uc0\\u8211{}3402, https://doi.org/10.1093/nar/25.17.3389.","plainCitation":"S. F. Altschul et al., “Gapped BLAST and PSI-BLAST: A New Generation of Protein Database Search Programs,” Nucleic Acids Research 25, no. 17 (September 1, 1997): 3389–3402, https://doi.org/10.1093/nar/25.17.3389.","noteIndex":3},"citationItems":[{"id":9,"uris":["http://zotero.org/users/6358161/items/M9Z8E7AZ"],"uri":["http://zotero.org/users/6358161/items/M9Z8E7AZ"],"itemData":{"id":9,"type":"article-journal","abstract":"The BLAST programs are widely used tools for searching protein and DNA databases for sequence similarities. For protein comparisons, a variety of definitional, algorithmic and statistical refinements described here permits the execution time of the BLAST programs to be decreased substantially while enhancing their sensitivity to weak similarities. A new criterion for triggering the extension of word hits, combined with a new heuristic for generating gapped alignments, yields a gapped BLAST program that runs at approximately three times the speed of the original. In addition, a method is introduced for automatically combining statistically significant alignments produced by BLAST into a position-specific score matrix, and searching the database using this matrix. The resulting Position-Specific Iterated BLAST (PSI-BLAST) program runs at approximately the same speed per iteration as gapped BLAST, but in many cases is much more sensitive to weak but biologically relevant sequence similarities. PSI-BLAST is used to uncover several new and interesting members of the BRCT superfamily.","container-title":"Nucleic Acids Research","DOI":"10.1093/nar/25.17.3389","ISSN":"0305-1048","issue":"17","journalAbbreviation":"Nucleic Acids Res.","language":"eng","note":"PMID: 9254694\nPMCID: PMC146917","page":"3389-3402","source":"PubMed","title":"Gapped BLAST and PSI-BLAST: a new generation of protein database search programs","title-short":"Gapped BLAST and PSI-BLAST","volume":"25","author":[{"family":"Altschul","given":"S. F."},{"family":"Madden","given":"T. L."},{"family":"Schäffer","given":"A. A."},{"family":"Zhang","given":"J."},{"family":"Zhang","given":"Z."},{"family":"Miller","given":"W."},{"family":"Lipman","given":"D. J."}],"issued":{"date-parts":[["1997",9,1]]}}}],"schema":"https://github.com/citation-style-language/schema/raw/master/csl-citation.json"} </w:instrText>
+      </w:r>
+      <w:r>
+        <w:fldChar w:fldCharType="separate"/>
+      </w:r>
+      <w:r>
+        <w:rPr>
+          <w:rFonts w:ascii="Calibri" w:hAnsi="Calibri" w:cs="Calibri"/>
+          <w:szCs w:val="24"/>
+        </w:rPr>
+        <w:t xml:space="preserve">S. F. Altschul et al., “Gapped BLAST and PSI-BLAST: A New Generation of Protein Database Search Programs,” </w:t>
+      </w:r>
+      <w:r>
+        <w:rPr>
+          <w:rFonts w:ascii="Calibri" w:hAnsi="Calibri" w:cs="Calibri"/>
+          <w:i/>
+          <w:iCs/>
+          <w:szCs w:val="24"/>
+        </w:rPr>
+        <w:t>Nucleic Acids Research</w:t>
+      </w:r>
+      <w:r>
+        <w:rPr>
+          <w:rFonts w:ascii="Calibri" w:hAnsi="Calibri" w:cs="Calibri"/>
+          <w:szCs w:val="24"/>
+        </w:rPr>
+        <w:t xml:space="preserve"> 25, no. 17 (September 1, 1997): 3389–3402, https://doi.org/10.1093/nar/25.17.3389.</w:t>
+      </w:r>
+      <w:r>
+        <w:fldChar w:fldCharType="end"/>
       </w:r>
     </w:p>
     <w:p>
@@ -15643,37 +15922,59 @@
         <w:footnoteRef/>
       </w:r>
       <w:r>
-        <w:t xml:space="preserve"> nhmmer: DNA homology search with profile HMMs</w:t>
-      </w:r>
-    </w:p>
-    <w:p>
-      <w:pPr>
-        <w:pStyle w:val="FootnoteText"/>
-      </w:pPr>
-      <w:r>
-        <w:t xml:space="preserve">Travis J. Wheeler, Sean R. Eddy  </w:t>
-      </w:r>
-    </w:p>
-    <w:p>
-      <w:pPr>
-        <w:pStyle w:val="FootnoteText"/>
-      </w:pPr>
-      <w:r>
-        <w:t xml:space="preserve">Bioinformatics, Volume 29, Issue 19, 1 October 2013, Pages 2487-2489, </w:t>
-      </w:r>
-      <w:hyperlink r:id="rId2" w:history="1">
-        <w:r>
-          <w:rPr>
-            <w:rStyle w:val="Hyperlink"/>
-          </w:rPr>
-          <w:t>https://doi.org/10.1093/bioinformatics/btt403</w:t>
-        </w:r>
-      </w:hyperlink>
-    </w:p>
-    <w:p>
-      <w:pPr>
-        <w:pStyle w:val="FootnoteText"/>
-      </w:pPr>
+        <w:t xml:space="preserve"> </w:t>
+      </w:r>
+      <w:r>
+        <w:fldChar w:fldCharType="begin"/>
+      </w:r>
+      <w:r>
+        <w:instrText xml:space="preserve"> ADDIN ZOTERO_ITEM CSL_CITATION {"citationID":"RXBzH18C","properties":{"formattedCitation":"Travis J. Wheeler and Sean R. Eddy, \\uc0\\u8220{}Nhmmer: DNA Homology Search with Profile HMMs,\\uc0\\u8221{} {\\i{}Bioinformatics} 29, no. 19 (October 1, 2013): 2487\\uc0\\u8211{}89, https://doi.org/10.1093/bioinformatics/btt403.","plainCitation":"Travis J. Wheeler and Sean R. Eddy, “Nhmmer: DNA Homology Search with Profile HMMs,” Bioinformatics 29, no. 19 (October 1, 2013): 2487–89, https://doi.org/10.1093/bioinformatics/btt403.","noteIndex":4},"citationItems":[{"id":12,"uris":["http://zotero.org/users/6358161/items/XPCZL726"],"uri":["http://zotero.org/users/6358161/items/XPCZL726"],"itemData":{"id":12,"type":"article-journal","abstract":"Abstract.  Summary: Sequence database searches are an essential part of molecular biology, providing information about the function and evolutionary history of","container-title":"Bioinformatics","DOI":"10.1093/bioinformatics/btt403","ISSN":"1367-4803","issue":"19","journalAbbreviation":"Bioinformatics","language":"en","page":"2487-2489","source":"academic.oup.com","title":"nhmmer: DNA homology search with profile HMMs","title-short":"nhmmer","volume":"29","author":[{"family":"Wheeler","given":"Travis J."},{"family":"Eddy","given":"Sean R."}],"issued":{"date-parts":[["2013",10,1]]}}}],"schema":"https://github.com/citation-style-language/schema/raw/master/csl-citation.json"} </w:instrText>
+      </w:r>
+      <w:r>
+        <w:fldChar w:fldCharType="separate"/>
+      </w:r>
+      <w:r>
+        <w:rPr>
+          <w:rFonts w:ascii="Calibri" w:hAnsi="Calibri" w:cs="Calibri"/>
+          <w:szCs w:val="24"/>
+        </w:rPr>
+        <w:t>Travis J. Wheeler and Sean R. Eddy, “</w:t>
+      </w:r>
+      <w:proofErr w:type="spellStart"/>
+      <w:r>
+        <w:rPr>
+          <w:rFonts w:ascii="Calibri" w:hAnsi="Calibri" w:cs="Calibri"/>
+          <w:szCs w:val="24"/>
+        </w:rPr>
+        <w:t>Nhmmer</w:t>
+      </w:r>
+      <w:proofErr w:type="spellEnd"/>
+      <w:r>
+        <w:rPr>
+          <w:rFonts w:ascii="Calibri" w:hAnsi="Calibri" w:cs="Calibri"/>
+          <w:szCs w:val="24"/>
+        </w:rPr>
+        <w:t xml:space="preserve">: DNA Homology Search with Profile HMMs,” </w:t>
+      </w:r>
+      <w:r>
+        <w:rPr>
+          <w:rFonts w:ascii="Calibri" w:hAnsi="Calibri" w:cs="Calibri"/>
+          <w:i/>
+          <w:iCs/>
+          <w:szCs w:val="24"/>
+        </w:rPr>
+        <w:t>Bioinformatics</w:t>
+      </w:r>
+      <w:r>
+        <w:rPr>
+          <w:rFonts w:ascii="Calibri" w:hAnsi="Calibri" w:cs="Calibri"/>
+          <w:szCs w:val="24"/>
+        </w:rPr>
+        <w:t xml:space="preserve"> 29, no. 19 (October 1, 2013): 2487–89, https://doi.org/10.1093/bioinformatics/btt403.</w:t>
+      </w:r>
+      <w:r>
+        <w:fldChar w:fldCharType="end"/>
+      </w:r>
     </w:p>
   </w:footnote>
   <w:footnote w:id="5">
@@ -15688,34 +15989,27 @@
         <w:footnoteRef/>
       </w:r>
       <w:r>
-        <w:t xml:space="preserve"> World malaria report 2019</w:t>
-      </w:r>
-    </w:p>
-    <w:p>
-      <w:pPr>
-        <w:pStyle w:val="FootnoteText"/>
-      </w:pPr>
-      <w:r>
-        <w:t>WHO</w:t>
-      </w:r>
-    </w:p>
-    <w:p>
-      <w:pPr>
-        <w:pStyle w:val="FootnoteText"/>
-      </w:pPr>
-      <w:hyperlink r:id="rId3" w:history="1">
-        <w:r>
-          <w:rPr>
-            <w:rStyle w:val="Hyperlink"/>
-          </w:rPr>
-          <w:t>https://www.who.int/news-room/feature-stories/detail/world-malaria-report-2019</w:t>
-        </w:r>
-      </w:hyperlink>
-    </w:p>
-    <w:p>
-      <w:pPr>
-        <w:pStyle w:val="FootnoteText"/>
-      </w:pPr>
+        <w:t xml:space="preserve"> </w:t>
+      </w:r>
+      <w:r>
+        <w:fldChar w:fldCharType="begin"/>
+      </w:r>
+      <w:r>
+        <w:instrText xml:space="preserve"> ADDIN ZOTERO_ITEM CSL_CITATION {"citationID":"IsQ8ov8x","properties":{"formattedCitation":"\\uc0\\u8220{}World Malaria Report 2019,\\uc0\\u8221{} accessed February 12, 2020, https://www.who.int/news-room/feature-stories/detail/world-malaria-report-2019.","plainCitation":"“World Malaria Report 2019,” accessed February 12, 2020, https://www.who.int/news-room/feature-stories/detail/world-malaria-report-2019.","noteIndex":5},"citationItems":[{"id":14,"uris":["http://zotero.org/users/6358161/items/N9P2IBDK"],"uri":["http://zotero.org/users/6358161/items/N9P2IBDK"],"itemData":{"id":14,"type":"webpage","abstract":"This year’s report at a glance","language":"en","title":"World malaria report 2019","URL":"https://www.who.int/news-room/feature-stories/detail/world-malaria-report-2019","accessed":{"date-parts":[["2020",2,12]]}}}],"schema":"https://github.com/citation-style-language/schema/raw/master/csl-citation.json"} </w:instrText>
+      </w:r>
+      <w:r>
+        <w:fldChar w:fldCharType="separate"/>
+      </w:r>
+      <w:r>
+        <w:rPr>
+          <w:rFonts w:ascii="Calibri" w:hAnsi="Calibri" w:cs="Calibri"/>
+          <w:szCs w:val="24"/>
+        </w:rPr>
+        <w:t>“World Malaria Report 2019,” accessed February 12, 2020, https://www.who.int/news-room/feature-stories/detail/world-malaria-report-2019.</w:t>
+      </w:r>
+      <w:r>
+        <w:fldChar w:fldCharType="end"/>
+      </w:r>
     </w:p>
   </w:footnote>
   <w:footnote w:id="6">
@@ -15730,78 +16024,42 @@
         <w:footnoteRef/>
       </w:r>
       <w:r>
-        <w:t xml:space="preserve"> Emerging drug—resistance and guidelines for treatment of malaria</w:t>
-      </w:r>
-    </w:p>
-    <w:p>
-      <w:pPr>
-        <w:pStyle w:val="FootnoteText"/>
-      </w:pPr>
-      <w:hyperlink r:id="rId4" w:history="1">
-        <w:r>
-          <w:rPr>
-            <w:rStyle w:val="Hyperlink"/>
-          </w:rPr>
-          <w:t>Khan MA</w:t>
-        </w:r>
-      </w:hyperlink>
-      <w:r>
-        <w:rPr>
-          <w:vertAlign w:val="superscript"/>
-        </w:rPr>
-        <w:t>1</w:t>
-      </w:r>
-      <w:r>
-        <w:t xml:space="preserve">, </w:t>
-      </w:r>
-      <w:hyperlink r:id="rId5" w:history="1">
-        <w:r>
-          <w:rPr>
-            <w:rStyle w:val="Hyperlink"/>
-          </w:rPr>
-          <w:t>Smego RA Jr</w:t>
-        </w:r>
-      </w:hyperlink>
-      <w:r>
-        <w:t xml:space="preserve">, </w:t>
-      </w:r>
-      <w:hyperlink r:id="rId6" w:history="1">
-        <w:r>
-          <w:rPr>
-            <w:rStyle w:val="Hyperlink"/>
-          </w:rPr>
-          <w:t>Razi ST</w:t>
-        </w:r>
-      </w:hyperlink>
-      <w:r>
-        <w:t xml:space="preserve">, </w:t>
-      </w:r>
-      <w:hyperlink r:id="rId7" w:history="1">
-        <w:r>
-          <w:rPr>
-            <w:rStyle w:val="Hyperlink"/>
-          </w:rPr>
-          <w:t>Beg MA</w:t>
-        </w:r>
-      </w:hyperlink>
-      <w:r>
-        <w:t>.</w:t>
-      </w:r>
-    </w:p>
-    <w:p>
-      <w:pPr>
-        <w:pStyle w:val="FootnoteText"/>
-      </w:pPr>
-      <w:hyperlink r:id="rId8" w:tooltip="Journal of the College of Physicians and Surgeons--Pakistan : JCPSP." w:history="1">
-        <w:r>
-          <w:rPr>
-            <w:rStyle w:val="Hyperlink"/>
-          </w:rPr>
-          <w:t>J Coll Physicians Surg Pak.</w:t>
-        </w:r>
-      </w:hyperlink>
-      <w:r>
-        <w:t xml:space="preserve"> 2004 May;14(5):319-24.</w:t>
+        <w:t xml:space="preserve"> </w:t>
+      </w:r>
+      <w:r>
+        <w:fldChar w:fldCharType="begin"/>
+      </w:r>
+      <w:r>
+        <w:instrText xml:space="preserve"> ADDIN ZOTERO_ITEM CSL_CITATION {"citationID":"BgLn0sAP","properties":{"formattedCitation":"M. Aslam Khan et al., \\uc0\\u8220{}Emerging Drug--Resistance and Guidelines for Treatment of Malaria,\\uc0\\u8221{} {\\i{}Journal of the College of Physicians and Surgeons--Pakistan: JCPSP} 14, no. 5 (May 2004): 319\\uc0\\u8211{}24, https://doi.org/05.2004/JCPSP.319324.","plainCitation":"M. Aslam Khan et al., “Emerging Drug--Resistance and Guidelines for Treatment of Malaria,” Journal of the College of Physicians and Surgeons--Pakistan: JCPSP 14, no. 5 (May 2004): 319–24, https://doi.org/05.2004/JCPSP.319324.","noteIndex":6},"citationItems":[{"id":15,"uris":["http://zotero.org/users/6358161/items/H6GVZWQS"],"uri":["http://zotero.org/users/6358161/items/H6GVZWQS"],"itemData":{"id":15,"type":"article-journal","abstract":"The increasing prevalence of multi-resistant Plasmodium falciparum malaria worldwide is a serious public health threat to the global control of malaria, especially in poor countries like Pakistan. In many countries choloroquine-resistance is a huge problem, accounting for more than 90% of malaria cases. In Pakistan, resistance to choloroquin is on the rise and reported in up to 16- 62% of Plasmodium falciparum. four to 25% of Plasmodium falciparum also reported to be resistant to sulfadoxine-pyrimethamine and several cases of delayed parasite clearance have been observed in patients with Plasmodium falciparum malaria treated with quinine. In this article we have introduced the concept of artemisinin- based combination therapy (ACT) and emphasize the use of empiric combination therapy for all patients with Plasmodium falciparum malaria to prevent development of drug resistance and to obtain additive and synergistic killing of parasite.","container-title":"Journal of the College of Physicians and Surgeons--Pakistan: JCPSP","DOI":"05.2004/JCPSP.319324","ISSN":"1022-386X","issue":"5","journalAbbreviation":"J Coll Physicians Surg Pak","language":"eng","note":"PMID: 15225468","page":"319-324","source":"PubMed","title":"Emerging drug--resistance and guidelines for treatment of malaria","volume":"14","author":[{"family":"Khan","given":"M. Aslam"},{"family":"Smego","given":"Raymond A."},{"family":"Razi","given":"Syed Tabish"},{"family":"Beg","given":"M. Asim"}],"issued":{"date-parts":[["2004",5]]}}}],"schema":"https://github.com/citation-style-language/schema/raw/master/csl-citation.json"} </w:instrText>
+      </w:r>
+      <w:r>
+        <w:fldChar w:fldCharType="separate"/>
+      </w:r>
+      <w:r>
+        <w:rPr>
+          <w:rFonts w:ascii="Calibri" w:hAnsi="Calibri" w:cs="Calibri"/>
+          <w:szCs w:val="24"/>
+        </w:rPr>
+        <w:t xml:space="preserve">M. Aslam Khan et al., “Emerging Drug--Resistance and Guidelines for Treatment of Malaria,” </w:t>
+      </w:r>
+      <w:r>
+        <w:rPr>
+          <w:rFonts w:ascii="Calibri" w:hAnsi="Calibri" w:cs="Calibri"/>
+          <w:i/>
+          <w:iCs/>
+          <w:szCs w:val="24"/>
+        </w:rPr>
+        <w:t>Journal of the College of Physicians and Surgeons--Pakistan: JCPSP</w:t>
+      </w:r>
+      <w:r>
+        <w:rPr>
+          <w:rFonts w:ascii="Calibri" w:hAnsi="Calibri" w:cs="Calibri"/>
+          <w:szCs w:val="24"/>
+        </w:rPr>
+        <w:t xml:space="preserve"> 14, no. 5 (May 2004): 319–24, https://doi.org/05.2004/JCPSP.319324.</w:t>
+      </w:r>
+      <w:r>
+        <w:fldChar w:fldCharType="end"/>
       </w:r>
     </w:p>
   </w:footnote>
@@ -15817,21 +16075,27 @@
         <w:footnoteRef/>
       </w:r>
       <w:r>
-        <w:t xml:space="preserve"> Responding to antimalarial drug resistance</w:t>
-      </w:r>
-    </w:p>
-    <w:p>
-      <w:pPr>
-        <w:pStyle w:val="FootnoteText"/>
-      </w:pPr>
-      <w:hyperlink r:id="rId9" w:history="1">
-        <w:r>
-          <w:rPr>
-            <w:rStyle w:val="Hyperlink"/>
-          </w:rPr>
-          <w:t>https://www.who.int/malaria/areas/drug_resistance/overview/en/</w:t>
-        </w:r>
-      </w:hyperlink>
+        <w:t xml:space="preserve"> </w:t>
+      </w:r>
+      <w:r>
+        <w:fldChar w:fldCharType="begin"/>
+      </w:r>
+      <w:r>
+        <w:instrText xml:space="preserve"> ADDIN ZOTERO_ITEM CSL_CITATION {"citationID":"P7LqmHAQ","properties":{"formattedCitation":"\\uc0\\u8220{}WHO | Responding to Antimalarial Drug Resistance,\\uc0\\u8221{} WHO, accessed February 12, 2020, http://www.who.int/malaria/areas/drug_resistance/overview/en/.","plainCitation":"“WHO | Responding to Antimalarial Drug Resistance,” WHO, accessed February 12, 2020, http://www.who.int/malaria/areas/drug_resistance/overview/en/.","noteIndex":7},"citationItems":[{"id":17,"uris":["http://zotero.org/users/6358161/items/ATK7VPS8"],"uri":["http://zotero.org/users/6358161/items/ATK7VPS8"],"itemData":{"id":17,"type":"webpage","abstract":"Resistance to antimalarial medicines is a threat to global efforts to control and eliminate malaria.  Protecting the efficacy of the recommended malaria treatments is a top priority for malaria endemic countries and the global malaria community.","container-title":"WHO","title":"WHO | Responding to antimalarial drug resistance","URL":"http://www.who.int/malaria/areas/drug_resistance/overview/en/","accessed":{"date-parts":[["2020",2,12]]}}}],"schema":"https://github.com/citation-style-language/schema/raw/master/csl-citation.json"} </w:instrText>
+      </w:r>
+      <w:r>
+        <w:fldChar w:fldCharType="separate"/>
+      </w:r>
+      <w:r>
+        <w:rPr>
+          <w:rFonts w:ascii="Calibri" w:hAnsi="Calibri" w:cs="Calibri"/>
+          <w:szCs w:val="24"/>
+        </w:rPr>
+        <w:t>“WHO | Responding to Antimalarial Drug Resistance,” WHO, accessed February 12, 2020, http://www.who.int/malaria/areas/drug_resistance/overview/en/.</w:t>
+      </w:r>
+      <w:r>
+        <w:fldChar w:fldCharType="end"/>
+      </w:r>
     </w:p>
     <w:p>
       <w:pPr>
@@ -15843,20 +16107,23 @@
     <w:p>
       <w:pPr>
         <w:pStyle w:val="FootnoteText"/>
+      </w:pPr>
+      <w:r>
+        <w:rPr>
+          <w:rStyle w:val="FootnoteReference"/>
+        </w:rPr>
+        <w:footnoteRef/>
+      </w:r>
+      <w:r>
+        <w:t xml:space="preserve"> </w:t>
+      </w:r>
+      <w:r>
         <w:rPr>
           <w:rFonts w:ascii="Lucida Console" w:hAnsi="Lucida Console" w:cs="Lucida Console"/>
           <w:sz w:val="18"/>
           <w:szCs w:val="18"/>
         </w:rPr>
-      </w:pPr>
-      <w:r>
-        <w:rPr>
-          <w:rStyle w:val="FootnoteReference"/>
-        </w:rPr>
-        <w:footnoteRef/>
-      </w:r>
-      <w:r>
-        <w:t xml:space="preserve"> </w:t>
+        <w:fldChar w:fldCharType="begin"/>
       </w:r>
       <w:r>
         <w:rPr>
@@ -15864,36 +16131,137 @@
           <w:sz w:val="18"/>
           <w:szCs w:val="18"/>
         </w:rPr>
-        <w:t>PlasmoDB-46_Pfalciparum3D7_ORFs_</w:t>
-      </w:r>
-      <w:proofErr w:type="gramStart"/>
+        <w:instrText xml:space="preserve"> ADDIN ZOTERO_ITEM CSL_CITATION {"citationID":"yLEQ3XN1","properties":{"formattedCitation":"Cristina Aurrecoechea et al., \\uc0\\u8220{}PlasmoDB: A Functional Genomic Database for Malaria Parasites,\\uc0\\u8221{} {\\i{}Nucleic Acids Research} 37, no. Database issue (January 2009): D539-543, https://doi.org/10.1093/nar/gkn814.","plainCitation":"Cristina Aurrecoechea et al., “PlasmoDB: A Functional Genomic Database for Malaria Parasites,” Nucleic Acids Research 37, no. Database issue (January 2009): D539-543, https://doi.org/10.1093/nar/gkn814.","noteIndex":8},"citationItems":[{"id":19,"uris":["http://zotero.org/users/6358161/items/8G4C7GPK"],"uri":["http://zotero.org/users/6358161/items/8G4C7GPK"],"itemData":{"id":19,"type":"article-journal","abstract":"PlasmoDB (http://PlasmoDB.org) is a functional genomic database for Plasmodium spp. that provides a resource for data analysis and visualization in a gene-by-gene or genome-wide scale. PlasmoDB belongs to a family of genomic resources that are housed under the EuPathDB (http://EuPathDB.org) Bioinformatics Resource Center (BRC) umbrella. The latest release, PlasmoDB 5.5, contains numerous new data types from several broad categories--annotated genomes, evidence of transcription, proteomics evidence, protein function evidence, population biology and evolution. Data in PlasmoDB can be queried by selecting the data of interest from a query grid or drop down menus. Various results can then be combined with each other on the query history page. Search results can be downloaded with associated functional data and registered users can store their query history for future retrieval or analysis.","container-title":"Nucleic Acids Research","DOI":"10.1093/nar/gkn814","ISSN":"1362-4962","issue":"Database issue","journalAbbreviation":"Nucleic Acids Res.","language":"eng","note":"PMID: 18957442\nPMCID: PMC2686598","page":"D539-543","source":"PubMed","title":"PlasmoDB: a functional genomic database for malaria parasites","title-short":"PlasmoDB","volume":"37","author":[{"family":"Aurrecoechea","given":"Cristina"},{"family":"Brestelli","given":"John"},{"family":"Brunk","given":"Brian P."},{"family":"Dommer","given":"Jennifer"},{"family":"Fischer","given":"Steve"},{"family":"Gajria","given":"Bindu"},{"family":"Gao","given":"Xin"},{"family":"Gingle","given":"Alan"},{"family":"Grant","given":"Greg"},{"family":"Harb","given":"Omar S."},{"family":"Heiges","given":"Mark"},{"family":"Innamorato","given":"Frank"},{"family":"Iodice","given":"John"},{"family":"Kissinger","given":"Jessica C."},{"family":"Kraemer","given":"Eileen"},{"family":"Li","given":"Wei"},{"family":"Miller","given":"John A."},{"family":"Nayak","given":"Vishal"},{"family":"Pennington","given":"Cary"},{"family":"Pinney","given":"Deborah F."},{"family":"Roos","given":"David S."},{"family":"Ross","given":"Chris"},{"family":"Stoeckert","given":"Christian J."},{"family":"Treatman","given":"Charles"},{"family":"Wang","given":"Haiming"}],"issued":{"date-parts":[["2009",1]]}}}],"schema":"https://github.com/citation-style-language/schema/raw/master/csl-citation.json"} </w:instrText>
+      </w:r>
       <w:r>
         <w:rPr>
           <w:rFonts w:ascii="Lucida Console" w:hAnsi="Lucida Console" w:cs="Lucida Console"/>
           <w:sz w:val="18"/>
           <w:szCs w:val="18"/>
         </w:rPr>
-        <w:t>AA.fasta</w:t>
-      </w:r>
-      <w:proofErr w:type="gramEnd"/>
-    </w:p>
+        <w:fldChar w:fldCharType="separate"/>
+      </w:r>
+      <w:r>
+        <w:rPr>
+          <w:rFonts w:ascii="Lucida Console" w:hAnsi="Lucida Console" w:cs="Times New Roman"/>
+          <w:sz w:val="18"/>
+          <w:szCs w:val="24"/>
+        </w:rPr>
+        <w:t xml:space="preserve">Cristina </w:t>
+      </w:r>
+      <w:proofErr w:type="spellStart"/>
+      <w:r>
+        <w:rPr>
+          <w:rFonts w:ascii="Lucida Console" w:hAnsi="Lucida Console" w:cs="Times New Roman"/>
+          <w:sz w:val="18"/>
+          <w:szCs w:val="24"/>
+        </w:rPr>
+        <w:t>Aurrecoechea</w:t>
+      </w:r>
+      <w:proofErr w:type="spellEnd"/>
+      <w:r>
+        <w:rPr>
+          <w:rFonts w:ascii="Lucida Console" w:hAnsi="Lucida Console" w:cs="Times New Roman"/>
+          <w:sz w:val="18"/>
+          <w:szCs w:val="24"/>
+        </w:rPr>
+        <w:t xml:space="preserve"> et al., “</w:t>
+      </w:r>
+      <w:proofErr w:type="spellStart"/>
+      <w:r>
+        <w:rPr>
+          <w:rFonts w:ascii="Lucida Console" w:hAnsi="Lucida Console" w:cs="Times New Roman"/>
+          <w:sz w:val="18"/>
+          <w:szCs w:val="24"/>
+        </w:rPr>
+        <w:t>PlasmoDB</w:t>
+      </w:r>
+      <w:proofErr w:type="spellEnd"/>
+      <w:r>
+        <w:rPr>
+          <w:rFonts w:ascii="Lucida Console" w:hAnsi="Lucida Console" w:cs="Times New Roman"/>
+          <w:sz w:val="18"/>
+          <w:szCs w:val="24"/>
+        </w:rPr>
+        <w:t xml:space="preserve">: A Functional Genomic Database for Malaria Parasites,” </w:t>
+      </w:r>
+      <w:r>
+        <w:rPr>
+          <w:rFonts w:ascii="Lucida Console" w:hAnsi="Lucida Console" w:cs="Times New Roman"/>
+          <w:i/>
+          <w:iCs/>
+          <w:sz w:val="18"/>
+          <w:szCs w:val="24"/>
+        </w:rPr>
+        <w:t>Nucleic Acids Research</w:t>
+      </w:r>
+      <w:r>
+        <w:rPr>
+          <w:rFonts w:ascii="Lucida Console" w:hAnsi="Lucida Console" w:cs="Times New Roman"/>
+          <w:sz w:val="18"/>
+          <w:szCs w:val="24"/>
+        </w:rPr>
+        <w:t xml:space="preserve"> 37, no. Database issue (January 2009): D539-543, https://doi.org/10.1093/nar/gkn814.</w:t>
+      </w:r>
+      <w:r>
+        <w:rPr>
+          <w:rFonts w:ascii="Lucida Console" w:hAnsi="Lucida Console" w:cs="Lucida Console"/>
+          <w:sz w:val="18"/>
+          <w:szCs w:val="18"/>
+        </w:rPr>
+        <w:fldChar w:fldCharType="end"/>
+      </w:r>
+    </w:p>
+  </w:footnote>
+  <w:footnote w:id="9">
     <w:p>
       <w:pPr>
         <w:pStyle w:val="FootnoteText"/>
       </w:pPr>
-      <w:hyperlink r:id="rId10" w:history="1">
-        <w:r>
-          <w:rPr>
-            <w:rStyle w:val="Hyperlink"/>
-          </w:rPr>
-          <w:t>https://plasmodb.org/common/downloads/Current_Release/Pfalciparum3D7/fasta/data/PlasmoDB-46_Pfalciparum3D7_Genome.fasta</w:t>
-        </w:r>
-      </w:hyperlink>
-    </w:p>
-    <w:p>
-      <w:pPr>
-        <w:pStyle w:val="FootnoteText"/>
-      </w:pPr>
+      <w:r>
+        <w:rPr>
+          <w:rStyle w:val="FootnoteReference"/>
+        </w:rPr>
+        <w:footnoteRef/>
+      </w:r>
+      <w:r>
+        <w:t xml:space="preserve"> </w:t>
+      </w:r>
+      <w:r>
+        <w:fldChar w:fldCharType="begin"/>
+      </w:r>
+      <w:r>
+        <w:instrText xml:space="preserve"> ADDIN ZOTERO_ITEM CSL_CITATION {"citationID":"SUIQXonC","properties":{"formattedCitation":"\\uc0\\u8220{}PlasmoDB Download Files,\\uc0\\u8221{} accessed February 12, 2020, https://plasmodb.org/common/downloads/Current_Release/Pfalciparum3D7/fasta/data/.","plainCitation":"“PlasmoDB Download Files,” accessed February 12, 2020, https://plasmodb.org/common/downloads/Current_Release/Pfalciparum3D7/fasta/data/.","noteIndex":9},"citationItems":[{"id":18,"uris":["http://zotero.org/users/6358161/items/YEU465BI"],"uri":["http://zotero.org/users/6358161/items/YEU465BI"],"itemData":{"id":18,"type":"webpage","title":"PlasmoDB Download Files","URL":"https://plasmodb.org/common/downloads/Current_Release/Pfalciparum3D7/fasta/data/","accessed":{"date-parts":[["2020",2,12]]}}}],"schema":"https://github.com/citation-style-language/schema/raw/master/csl-citation.json"} </w:instrText>
+      </w:r>
+      <w:r>
+        <w:fldChar w:fldCharType="separate"/>
+      </w:r>
+      <w:r>
+        <w:rPr>
+          <w:rFonts w:ascii="Calibri" w:hAnsi="Calibri" w:cs="Calibri"/>
+          <w:szCs w:val="24"/>
+        </w:rPr>
+        <w:t>“</w:t>
+      </w:r>
+      <w:proofErr w:type="spellStart"/>
+      <w:r>
+        <w:rPr>
+          <w:rFonts w:ascii="Calibri" w:hAnsi="Calibri" w:cs="Calibri"/>
+          <w:szCs w:val="24"/>
+        </w:rPr>
+        <w:t>PlasmoDB</w:t>
+      </w:r>
+      <w:proofErr w:type="spellEnd"/>
+      <w:r>
+        <w:rPr>
+          <w:rFonts w:ascii="Calibri" w:hAnsi="Calibri" w:cs="Calibri"/>
+          <w:szCs w:val="24"/>
+        </w:rPr>
+        <w:t xml:space="preserve"> Download Files,” accessed February 12, 2020, https://plasmodb.org/common/downloads/Current_Release/Pfalciparum3D7/fasta/data/.</w:t>
+      </w:r>
+      <w:r>
+        <w:fldChar w:fldCharType="end"/>
+      </w:r>
     </w:p>
   </w:footnote>
 </w:footnotes>
@@ -16652,7 +17020,6 @@
   <w:style w:type="character" w:default="1" w:styleId="DefaultParagraphFont">
     <w:name w:val="Default Paragraph Font"/>
     <w:uiPriority w:val="1"/>
-    <w:semiHidden/>
     <w:unhideWhenUsed/>
   </w:style>
   <w:style w:type="table" w:default="1" w:styleId="TableNormal">
@@ -16838,7 +17205,6 @@
     <w:basedOn w:val="Normal"/>
     <w:link w:val="FootnoteTextChar"/>
     <w:uiPriority w:val="99"/>
-    <w:semiHidden/>
     <w:unhideWhenUsed/>
     <w:rsid w:val="00005F1E"/>
     <w:pPr>
@@ -16854,7 +17220,6 @@
     <w:basedOn w:val="DefaultParagraphFont"/>
     <w:link w:val="FootnoteText"/>
     <w:uiPriority w:val="99"/>
-    <w:semiHidden/>
     <w:rsid w:val="00005F1E"/>
     <w:rPr>
       <w:sz w:val="20"/>
@@ -16928,6 +17293,18 @@
       <w:sz w:val="18"/>
       <w:szCs w:val="18"/>
     </w:rPr>
+  </w:style>
+  <w:style w:type="paragraph" w:styleId="Bibliography">
+    <w:name w:val="Bibliography"/>
+    <w:basedOn w:val="Normal"/>
+    <w:next w:val="Normal"/>
+    <w:uiPriority w:val="37"/>
+    <w:unhideWhenUsed/>
+    <w:rsid w:val="00553505"/>
+    <w:pPr>
+      <w:spacing w:after="0" w:line="240" w:lineRule="auto"/>
+      <w:ind w:left="720" w:hanging="720"/>
+    </w:pPr>
   </w:style>
 </w:styles>
 </file>
@@ -17017,13 +17394,6 @@
     <w:pitch w:val="variable"/>
     <w:sig w:usb0="E4002EFF" w:usb1="C000247B" w:usb2="00000009" w:usb3="00000000" w:csb0="000001FF" w:csb1="00000000"/>
   </w:font>
-  <w:font w:name="Arial">
-    <w:panose1 w:val="020B0604020202020204"/>
-    <w:charset w:val="00"/>
-    <w:family w:val="swiss"/>
-    <w:pitch w:val="variable"/>
-    <w:sig w:usb0="E0002EFF" w:usb1="C000785B" w:usb2="00000009" w:usb3="00000000" w:csb0="000001FF" w:csb1="00000000"/>
-  </w:font>
   <w:font w:name="Lucida Console">
     <w:panose1 w:val="020B0609040504020204"/>
     <w:charset w:val="00"/>
@@ -17059,6 +17429,7 @@
   <w:rsids>
     <w:rsidRoot w:val="00715F75"/>
     <w:rsid w:val="000B543C"/>
+    <w:rsid w:val="00186DCC"/>
     <w:rsid w:val="00187F8A"/>
     <w:rsid w:val="003642D4"/>
     <w:rsid w:val="003676F0"/>
@@ -17844,7 +18215,7 @@
 </file>
 
 <file path=customXml/itemProps1.xml><?xml version="1.0" encoding="utf-8"?>
-<ds:datastoreItem xmlns:ds="http://schemas.openxmlformats.org/officeDocument/2006/customXml" ds:itemID="{7430E166-08B9-43DD-B81B-1A23B1EF2E29}">
+<ds:datastoreItem xmlns:ds="http://schemas.openxmlformats.org/officeDocument/2006/customXml" ds:itemID="{464B8743-A1F7-450E-BAA5-FAC2917B0089}">
   <ds:schemaRefs>
     <ds:schemaRef ds:uri="http://schemas.openxmlformats.org/officeDocument/2006/bibliography"/>
   </ds:schemaRefs>

</xml_diff>

<commit_message>
Details added to methods.
</commit_message>
<xml_diff>
--- a/Paralog Targets for Neglected Diseases.docx
+++ b/Paralog Targets for Neglected Diseases.docx
@@ -807,8 +807,6 @@
       <w:pPr>
         <w:keepNext/>
       </w:pPr>
-      <w:bookmarkStart w:id="0" w:name="_GoBack"/>
-      <w:bookmarkEnd w:id="0"/>
       <w:r>
         <w:rPr>
           <w:noProof/>
@@ -870,14 +868,27 @@
       <w:r>
         <w:t xml:space="preserve">Figure </w:t>
       </w:r>
-      <w:fldSimple w:instr=" SEQ Figure \* ARABIC ">
-        <w:r>
-          <w:rPr>
-            <w:noProof/>
-          </w:rPr>
-          <w:t>1</w:t>
-        </w:r>
-      </w:fldSimple>
+      <w:r>
+        <w:fldChar w:fldCharType="begin"/>
+      </w:r>
+      <w:r>
+        <w:instrText xml:space="preserve"> SEQ Figure \* ARABIC </w:instrText>
+      </w:r>
+      <w:r>
+        <w:fldChar w:fldCharType="separate"/>
+      </w:r>
+      <w:r>
+        <w:rPr>
+          <w:noProof/>
+        </w:rPr>
+        <w:t>1</w:t>
+      </w:r>
+      <w:r>
+        <w:rPr>
+          <w:noProof/>
+        </w:rPr>
+        <w:fldChar w:fldCharType="end"/>
+      </w:r>
       <w:r>
         <w:t>: Processing overview</w:t>
       </w:r>
@@ -1131,24 +1142,37 @@
       <w:pPr>
         <w:pStyle w:val="Caption"/>
         <w:rPr>
-          <w:rFonts w:ascii="Lucida Console" w:hAnsi="Lucida Console" w:cs="Lucida Console"/>
+          <w:noProof/>
         </w:rPr>
       </w:pPr>
       <w:r>
         <w:t xml:space="preserve">Figure </w:t>
       </w:r>
-      <w:fldSimple w:instr=" SEQ Figure \* ARABIC ">
-        <w:r>
-          <w:rPr>
-            <w:noProof/>
-          </w:rPr>
-          <w:t>2</w:t>
-        </w:r>
-      </w:fldSimple>
+      <w:r>
+        <w:fldChar w:fldCharType="begin"/>
+      </w:r>
+      <w:r>
+        <w:instrText xml:space="preserve"> SEQ Figure \* ARABIC </w:instrText>
+      </w:r>
+      <w:r>
+        <w:fldChar w:fldCharType="separate"/>
+      </w:r>
       <w:r>
         <w:rPr>
           <w:noProof/>
         </w:rPr>
+        <w:t>2</w:t>
+      </w:r>
+      <w:r>
+        <w:rPr>
+          <w:noProof/>
+        </w:rPr>
+        <w:fldChar w:fldCharType="end"/>
+      </w:r>
+      <w:r>
+        <w:rPr>
+          <w:noProof/>
+        </w:rPr>
         <w:t xml:space="preserve">: </w:t>
       </w:r>
       <w:r>
@@ -1164,6 +1188,124 @@
         <w:t xml:space="preserve"> header structure determines fan out destination</w:t>
       </w:r>
     </w:p>
+    <w:p/>
+    <w:p>
+      <w:r>
+        <w:t xml:space="preserve">The set of target sequences from the ChEMBL_25 PostgreSQL database (See  </w:t>
+      </w:r>
+      <w:r>
+        <w:fldChar w:fldCharType="begin"/>
+      </w:r>
+      <w:r>
+        <w:instrText xml:space="preserve"> REF _Ref32523939 \h </w:instrText>
+      </w:r>
+      <w:r>
+        <w:fldChar w:fldCharType="separate"/>
+      </w:r>
+      <w:r>
+        <w:t>7.1.1. chembl_25_targets.sql</w:t>
+      </w:r>
+      <w:r>
+        <w:fldChar w:fldCharType="end"/>
+      </w:r>
+      <w:r>
+        <w:t>).</w:t>
+      </w:r>
+    </w:p>
+    <w:p>
+      <w:r>
+        <w:t xml:space="preserve">These targets are converted by a Perl script to FASTA formatted sequences (See </w:t>
+      </w:r>
+      <w:r>
+        <w:fldChar w:fldCharType="begin"/>
+      </w:r>
+      <w:r>
+        <w:instrText xml:space="preserve"> REF _Ref32524056 \h </w:instrText>
+      </w:r>
+      <w:r>
+        <w:fldChar w:fldCharType="separate"/>
+      </w:r>
+      <w:r>
+        <w:t>7.1.2. split_to_fasta.pl</w:t>
+      </w:r>
+      <w:r>
+        <w:fldChar w:fldCharType="end"/>
+      </w:r>
+      <w:r>
+        <w:t>).</w:t>
+      </w:r>
+    </w:p>
+    <w:p>
+      <w:r>
+        <w:t xml:space="preserve">The </w:t>
+      </w:r>
+      <w:r>
+        <w:rPr>
+          <w:b/>
+          <w:bCs/>
+        </w:rPr>
+        <w:t>makeblastdb</w:t>
+      </w:r>
+      <w:r>
+        <w:t xml:space="preserve"> utility converts the FASTA formatted file of targets to a </w:t>
+      </w:r>
+      <w:r>
+        <w:rPr>
+          <w:b/>
+          <w:bCs/>
+        </w:rPr>
+        <w:t>BLASTP</w:t>
+      </w:r>
+      <w:r>
+        <w:t xml:space="preserve"> searchable database.</w:t>
+      </w:r>
+    </w:p>
+    <w:p>
+      <w:r>
+        <w:t xml:space="preserve">A script applies the </w:t>
+      </w:r>
+      <w:r>
+        <w:rPr>
+          <w:b/>
+          <w:bCs/>
+        </w:rPr>
+        <w:t>BLASTP</w:t>
+      </w:r>
+      <w:r>
+        <w:t xml:space="preserve"> utility to each of the ORFs for the </w:t>
+      </w:r>
+      <w:r>
+        <w:rPr>
+          <w:i/>
+          <w:iCs/>
+        </w:rPr>
+        <w:t xml:space="preserve">P. falciparum </w:t>
+      </w:r>
+      <w:r>
+        <w:t xml:space="preserve">organism against the BLAST database (see </w:t>
+      </w:r>
+      <w:r>
+        <w:fldChar w:fldCharType="begin"/>
+      </w:r>
+      <w:r>
+        <w:instrText xml:space="preserve"> REF _Ref32524465 \h </w:instrText>
+      </w:r>
+      <w:r>
+        <w:fldChar w:fldCharType="separate"/>
+      </w:r>
+      <w:r>
+        <w:t>7.2.2. do_all_blast.sh</w:t>
+      </w:r>
+      <w:r>
+        <w:fldChar w:fldCharType="end"/>
+      </w:r>
+      <w:r>
+        <w:t>).</w:t>
+      </w:r>
+      <w:bookmarkStart w:id="0" w:name="_GoBack"/>
+      <w:bookmarkEnd w:id="0"/>
+    </w:p>
+    <w:p/>
     <w:p/>
     <w:p/>
     <w:p>
@@ -1516,6 +1658,7 @@
         <w:t xml:space="preserve"> BLAST Targets</w:t>
       </w:r>
     </w:p>
+    <w:bookmarkStart w:id="1" w:name="_Ref32523939"/>
     <w:p>
       <w:pPr>
         <w:pStyle w:val="Heading3"/>
@@ -1532,6 +1675,7 @@
       <w:r>
         <w:t xml:space="preserve"> chembl_25_targets.sql</w:t>
       </w:r>
+      <w:bookmarkEnd w:id="1"/>
     </w:p>
     <w:p>
       <w:r>
@@ -1570,6 +1714,7 @@
         <w:t>\copy (select td.chembl_id, cs.sequence from target_dictionary td join target_components tc on td.tid = tc.tid join component_sequences cs on tc.targcomp_id=cs.component_id) to chembl_targets.txt</w:t>
       </w:r>
     </w:p>
+    <w:bookmarkStart w:id="2" w:name="_Ref32524056"/>
     <w:p>
       <w:pPr>
         <w:pStyle w:val="Heading3"/>
@@ -1586,6 +1731,7 @@
       <w:r>
         <w:t xml:space="preserve"> split_to_fasta.pl</w:t>
       </w:r>
+      <w:bookmarkEnd w:id="2"/>
     </w:p>
     <w:p>
       <w:r>
@@ -2230,7 +2376,7 @@
         <w:t xml:space="preserve"> Process FASTA</w:t>
       </w:r>
     </w:p>
-    <w:bookmarkStart w:id="1" w:name="_Ref32337547"/>
+    <w:bookmarkStart w:id="3" w:name="_Ref32337547"/>
     <w:p>
       <w:pPr>
         <w:pStyle w:val="Heading3"/>
@@ -2247,7 +2393,7 @@
       <w:r>
         <w:t xml:space="preserve"> fan_out_fasta.R</w:t>
       </w:r>
-      <w:bookmarkEnd w:id="1"/>
+      <w:bookmarkEnd w:id="3"/>
     </w:p>
     <w:p>
       <w:r>
@@ -3656,6 +3802,7 @@
         <w:br w:type="page"/>
       </w:r>
     </w:p>
+    <w:bookmarkStart w:id="4" w:name="_Ref32524465"/>
     <w:p>
       <w:pPr>
         <w:pStyle w:val="Heading3"/>
@@ -3673,6 +3820,7 @@
       <w:r>
         <w:t xml:space="preserve"> do_all_blast.sh</w:t>
       </w:r>
+      <w:bookmarkEnd w:id="4"/>
     </w:p>
     <w:p>
       <w:r>
@@ -10183,6 +10331,7 @@
         <w:dataBinding w:prefixMappings="xmlns:ns0='http://purl.org/dc/elements/1.1/' xmlns:ns1='http://schemas.openxmlformats.org/package/2006/metadata/core-properties' " w:xpath="/ns1:coreProperties[1]/ns0:title[1]" w:storeItemID="{6C3C8BC8-F283-45AE-878A-BAB7291924A1}"/>
         <w:text/>
       </w:sdtPr>
+      <w:sdtEndPr/>
       <w:sdtContent>
         <w:r>
           <w:rPr>
@@ -10212,6 +10361,7 @@
         <w:dataBinding w:prefixMappings="xmlns:ns0='http://purl.org/dc/elements/1.1/' xmlns:ns1='http://schemas.openxmlformats.org/package/2006/metadata/core-properties' " w:xpath="/ns1:coreProperties[1]/ns0:creator[1]" w:storeItemID="{6C3C8BC8-F283-45AE-878A-BAB7291924A1}"/>
         <w:text/>
       </w:sdtPr>
+      <w:sdtEndPr/>
       <w:sdtContent>
         <w:r>
           <w:rPr>
@@ -11310,6 +11460,7 @@
     <w:rsid w:val="000B543C"/>
     <w:rsid w:val="00186DCC"/>
     <w:rsid w:val="00187F8A"/>
+    <w:rsid w:val="001D319F"/>
     <w:rsid w:val="003642D4"/>
     <w:rsid w:val="003676F0"/>
     <w:rsid w:val="003C6161"/>
@@ -12095,7 +12246,7 @@
 </file>
 
 <file path=customXml/itemProps1.xml><?xml version="1.0" encoding="utf-8"?>
-<ds:datastoreItem xmlns:ds="http://schemas.openxmlformats.org/officeDocument/2006/customXml" ds:itemID="{5A7D4436-C466-47AA-A1EA-002FB105B17F}">
+<ds:datastoreItem xmlns:ds="http://schemas.openxmlformats.org/officeDocument/2006/customXml" ds:itemID="{A823EA69-5FCB-4697-AF26-BBE04EC9E165}">
   <ds:schemaRefs>
     <ds:schemaRef ds:uri="http://schemas.openxmlformats.org/officeDocument/2006/bibliography"/>
   </ds:schemaRefs>

</xml_diff>

<commit_message>
Complete import of data in materials and methods section. Begin analysis including query to download consolidated orf/target info for blast and hmmer.
</commit_message>
<xml_diff>
--- a/Paralog Targets for Neglected Diseases.docx
+++ b/Paralog Targets for Neglected Diseases.docx
@@ -1240,6 +1240,9 @@
     </w:p>
     <w:p/>
     <w:p>
+      <w:pPr>
+        <w:spacing w:line="480" w:lineRule="auto"/>
+      </w:pPr>
       <w:r>
         <w:t>The set of target sequences</w:t>
       </w:r>
@@ -1299,219 +1302,644 @@
     </w:p>
     <w:p>
       <w:pPr>
+        <w:spacing w:line="480" w:lineRule="auto"/>
+      </w:pPr>
+      <w:r>
+        <w:t>These targets are converted by a Perl script</w:t>
+      </w:r>
+      <w:r>
+        <w:t xml:space="preserve"> (See </w:t>
+      </w:r>
+      <w:r>
+        <w:fldChar w:fldCharType="begin"/>
+      </w:r>
+      <w:r>
+        <w:instrText xml:space="preserve"> REF _Ref32524056 \h </w:instrText>
+      </w:r>
+      <w:r>
+        <w:fldChar w:fldCharType="separate"/>
+      </w:r>
+      <w:r>
+        <w:t>7.1.2. split_to_fasta.pl</w:t>
+      </w:r>
+      <w:r>
+        <w:fldChar w:fldCharType="end"/>
+      </w:r>
+      <w:r>
+        <w:t xml:space="preserve">) </w:t>
+      </w:r>
+      <w:r>
+        <w:t xml:space="preserve"> to FASTA formatted sequences (See </w:t>
+      </w:r>
+      <w:r>
+        <w:fldChar w:fldCharType="begin"/>
+      </w:r>
+      <w:r>
+        <w:instrText xml:space="preserve"> REF _Ref32524056 \h </w:instrText>
+      </w:r>
+      <w:r>
+        <w:fldChar w:fldCharType="separate"/>
+      </w:r>
+      <w:r>
+        <w:t>7.1.2. split_to_fasta.pl</w:t>
+      </w:r>
+      <w:r>
+        <w:fldChar w:fldCharType="end"/>
+      </w:r>
+      <w:r>
+        <w:t>)</w:t>
+      </w:r>
+      <w:r>
+        <w:t xml:space="preserve"> </w:t>
+      </w:r>
+      <w:r>
+        <w:t xml:space="preserve"> creating file </w:t>
+      </w:r>
+      <w:proofErr w:type="spellStart"/>
+      <w:r>
         <w:rPr>
           <w:b/>
           <w:bCs/>
         </w:rPr>
-      </w:pPr>
-      <w:r>
-        <w:t>These targets are converted by a Perl script</w:t>
-      </w:r>
-      <w:r>
-        <w:t xml:space="preserve"> (See </w:t>
-      </w:r>
+        <w:t>component_sequences.fa</w:t>
+      </w:r>
+      <w:proofErr w:type="spellEnd"/>
+      <w:r>
+        <w:t>.</w:t>
+      </w:r>
+    </w:p>
+    <w:p>
+      <w:pPr>
+        <w:pStyle w:val="Heading2"/>
+        <w:spacing w:line="480" w:lineRule="auto"/>
+      </w:pPr>
       <w:r>
         <w:fldChar w:fldCharType="begin"/>
       </w:r>
       <w:r>
-        <w:instrText xml:space="preserve"> REF _Ref32524056 \h </w:instrText>
-      </w:r>
-      <w:r>
-        <w:fldChar w:fldCharType="separate"/>
-      </w:r>
-      <w:r>
-        <w:t>7.1.2. split_to_fasta.pl</w:t>
+        <w:instrText xml:space="preserve"> autonumlgl </w:instrText>
       </w:r>
       <w:r>
         <w:fldChar w:fldCharType="end"/>
       </w:r>
       <w:r>
-        <w:t xml:space="preserve">) </w:t>
-      </w:r>
-      <w:r>
-        <w:t xml:space="preserve"> to FASTA formatted sequences (See </w:t>
-      </w:r>
-      <w:r>
-        <w:fldChar w:fldCharType="begin"/>
-      </w:r>
-      <w:r>
-        <w:instrText xml:space="preserve"> REF _Ref32524056 \h </w:instrText>
-      </w:r>
-      <w:r>
-        <w:fldChar w:fldCharType="separate"/>
-      </w:r>
-      <w:r>
-        <w:t>7.1.2. split_to_fasta.pl</w:t>
-      </w:r>
-      <w:r>
-        <w:fldChar w:fldCharType="end"/>
-      </w:r>
-      <w:r>
-        <w:t>)</w:t>
-      </w:r>
-      <w:r>
-        <w:t xml:space="preserve"> </w:t>
-      </w:r>
-      <w:r>
-        <w:t xml:space="preserve"> creating file </w:t>
-      </w:r>
-      <w:proofErr w:type="spellStart"/>
+        <w:t xml:space="preserve"> Gathering BLASTP statistics</w:t>
+      </w:r>
+    </w:p>
+    <w:p>
+      <w:pPr>
+        <w:spacing w:line="480" w:lineRule="auto"/>
+      </w:pPr>
+      <w:r>
+        <w:t xml:space="preserve">The </w:t>
+      </w:r>
       <w:r>
         <w:rPr>
           <w:b/>
           <w:bCs/>
         </w:rPr>
-        <w:t>component_sequences.fa</w:t>
-      </w:r>
-      <w:proofErr w:type="spellEnd"/>
+        <w:t>makeblastdb</w:t>
+      </w:r>
+      <w:r>
+        <w:t xml:space="preserve"> utility converts the FASTA formatted file of targets to a </w:t>
+      </w:r>
+      <w:r>
+        <w:rPr>
+          <w:b/>
+          <w:bCs/>
+        </w:rPr>
+        <w:t>BLASTP</w:t>
+      </w:r>
+      <w:r>
+        <w:t xml:space="preserve"> searchable database</w:t>
+      </w:r>
+      <w:r>
+        <w:t xml:space="preserve"> in the </w:t>
+      </w:r>
+      <w:r>
+        <w:rPr>
+          <w:b/>
+          <w:bCs/>
+        </w:rPr>
+        <w:t>~/genomes/</w:t>
+      </w:r>
+      <w:proofErr w:type="spellStart"/>
+      <w:r>
+        <w:rPr>
+          <w:b/>
+          <w:bCs/>
+        </w:rPr>
+        <w:t>blast_targets</w:t>
+      </w:r>
+      <w:proofErr w:type="spellEnd"/>
+      <w:r>
+        <w:t xml:space="preserve"> directory</w:t>
+      </w:r>
       <w:r>
         <w:t>.</w:t>
+      </w:r>
+    </w:p>
+    <w:p>
+      <w:pPr>
+        <w:spacing w:line="480" w:lineRule="auto"/>
+      </w:pPr>
+      <w:r>
+        <w:lastRenderedPageBreak/>
+        <w:t xml:space="preserve">A script applies the </w:t>
+      </w:r>
+      <w:r>
+        <w:rPr>
+          <w:b/>
+          <w:bCs/>
+        </w:rPr>
+        <w:t>BLASTP</w:t>
+      </w:r>
+      <w:r>
+        <w:t xml:space="preserve"> utility to each of the ORFs for the </w:t>
+      </w:r>
+      <w:r>
+        <w:rPr>
+          <w:i/>
+          <w:iCs/>
+        </w:rPr>
+        <w:t xml:space="preserve">P. falciparum </w:t>
+      </w:r>
+      <w:r>
+        <w:t xml:space="preserve">organism against the BLAST database (see </w:t>
+      </w:r>
+      <w:r>
+        <w:fldChar w:fldCharType="begin"/>
+      </w:r>
+      <w:r>
+        <w:instrText xml:space="preserve"> REF _Ref32524465 \h </w:instrText>
+      </w:r>
+      <w:r>
+        <w:fldChar w:fldCharType="separate"/>
+      </w:r>
+      <w:r>
+        <w:t>7.2.2. do_all_blast.sh</w:t>
+      </w:r>
+      <w:r>
+        <w:fldChar w:fldCharType="end"/>
+      </w:r>
+      <w:r>
+        <w:t>).</w:t>
+      </w:r>
+    </w:p>
+    <w:p>
+      <w:pPr>
+        <w:spacing w:line="480" w:lineRule="auto"/>
+      </w:pPr>
+      <w:r>
+        <w:t xml:space="preserve">A </w:t>
+      </w:r>
+      <w:r>
+        <w:rPr>
+          <w:i/>
+          <w:iCs/>
+        </w:rPr>
+        <w:t>bash</w:t>
+      </w:r>
+      <w:r>
+        <w:t xml:space="preserve"> script ( </w:t>
+      </w:r>
+      <w:r>
+        <w:fldChar w:fldCharType="begin"/>
+      </w:r>
+      <w:r>
+        <w:instrText xml:space="preserve"> REF _Ref33009279 \h </w:instrText>
+      </w:r>
+      <w:r>
+        <w:fldChar w:fldCharType="separate"/>
+      </w:r>
+      <w:r>
+        <w:t>7.2.5. do_all_blast_stats.sh</w:t>
+      </w:r>
+      <w:r>
+        <w:fldChar w:fldCharType="end"/>
+      </w:r>
+      <w:r>
+        <w:t>) applies a Perl script (</w:t>
+      </w:r>
+      <w:r>
+        <w:fldChar w:fldCharType="begin"/>
+      </w:r>
+      <w:r>
+        <w:instrText xml:space="preserve"> REF _Ref33009314 \h </w:instrText>
+      </w:r>
+      <w:r>
+        <w:fldChar w:fldCharType="separate"/>
+      </w:r>
+      <w:r>
+        <w:t>7.2.3. extract_header.pl</w:t>
+      </w:r>
+      <w:r>
+        <w:fldChar w:fldCharType="end"/>
+      </w:r>
+      <w:r>
+        <w:t xml:space="preserve">) that parses each BLAST report into </w:t>
+      </w:r>
+      <w:proofErr w:type="gramStart"/>
+      <w:r>
+        <w:t xml:space="preserve">a </w:t>
+      </w:r>
+      <w:r>
+        <w:rPr>
+          <w:i/>
+          <w:iCs/>
+        </w:rPr>
+        <w:t>.stats</w:t>
+      </w:r>
+      <w:proofErr w:type="gramEnd"/>
+      <w:r>
+        <w:t xml:space="preserve"> file for each ORF.</w:t>
+      </w:r>
+    </w:p>
+    <w:p>
+      <w:pPr>
+        <w:spacing w:line="480" w:lineRule="auto"/>
+      </w:pPr>
+      <w:r>
+        <w:t xml:space="preserve">A bash script ( </w:t>
+      </w:r>
+      <w:r>
+        <w:fldChar w:fldCharType="begin"/>
+      </w:r>
+      <w:r>
+        <w:instrText xml:space="preserve"> REF _Ref33017007 \h </w:instrText>
+      </w:r>
+      <w:r>
+        <w:fldChar w:fldCharType="separate"/>
+      </w:r>
+      <w:r>
+        <w:t>7.2.4. make_blast_statistics.sh</w:t>
+      </w:r>
+      <w:r>
+        <w:fldChar w:fldCharType="end"/>
+      </w:r>
+      <w:r>
+        <w:t xml:space="preserve"> ) consolidates all the </w:t>
+      </w:r>
+      <w:proofErr w:type="gramStart"/>
+      <w:r>
+        <w:t>&lt;ORF&gt;.</w:t>
+      </w:r>
+      <w:proofErr w:type="spellStart"/>
+      <w:r>
+        <w:rPr>
+          <w:i/>
+          <w:iCs/>
+        </w:rPr>
+        <w:t>blastp.txt.stats</w:t>
+      </w:r>
+      <w:proofErr w:type="spellEnd"/>
+      <w:proofErr w:type="gramEnd"/>
+      <w:r>
+        <w:t xml:space="preserve"> files into a tab delimited text file, </w:t>
+      </w:r>
+      <w:r>
+        <w:rPr>
+          <w:b/>
+          <w:bCs/>
+        </w:rPr>
+        <w:t>blast_statistics.txt</w:t>
+      </w:r>
+      <w:r>
+        <w:t>.</w:t>
+      </w:r>
+    </w:p>
+    <w:p>
+      <w:pPr>
+        <w:spacing w:line="480" w:lineRule="auto"/>
+      </w:pPr>
+      <w:r>
+        <w:t xml:space="preserve">The </w:t>
+      </w:r>
+      <w:r>
+        <w:rPr>
+          <w:b/>
+          <w:bCs/>
+        </w:rPr>
+        <w:t>blast_statistics</w:t>
+      </w:r>
+      <w:r>
+        <w:t xml:space="preserve"> </w:t>
+      </w:r>
+      <w:proofErr w:type="gramStart"/>
+      <w:r>
+        <w:t>table,  which</w:t>
+      </w:r>
+      <w:proofErr w:type="gramEnd"/>
+      <w:r>
+        <w:t xml:space="preserve"> has been created previously (</w:t>
+      </w:r>
+      <w:r>
+        <w:fldChar w:fldCharType="begin"/>
+      </w:r>
+      <w:r>
+        <w:instrText xml:space="preserve"> REF _Ref33017391 \h </w:instrText>
+      </w:r>
+      <w:r>
+        <w:fldChar w:fldCharType="separate"/>
+      </w:r>
+      <w:r>
+        <w:t xml:space="preserve">7.2.6. </w:t>
+      </w:r>
+      <w:proofErr w:type="spellStart"/>
+      <w:r>
+        <w:t>create_blast_statistics_tbl.sql</w:t>
+      </w:r>
+      <w:proofErr w:type="spellEnd"/>
+      <w:r>
+        <w:fldChar w:fldCharType="end"/>
+      </w:r>
+      <w:r>
+        <w:t>), is populated by SQL script (</w:t>
+      </w:r>
+      <w:r>
+        <w:fldChar w:fldCharType="begin"/>
+      </w:r>
+      <w:r>
+        <w:instrText xml:space="preserve"> REF _Ref33017448 \h </w:instrText>
+      </w:r>
+      <w:r>
+        <w:fldChar w:fldCharType="separate"/>
+      </w:r>
+      <w:r>
+        <w:t xml:space="preserve">7.2.7. </w:t>
+      </w:r>
+      <w:proofErr w:type="spellStart"/>
+      <w:r>
+        <w:t>import_p_falciparum.sql</w:t>
+      </w:r>
+      <w:proofErr w:type="spellEnd"/>
+      <w:r>
+        <w:fldChar w:fldCharType="end"/>
+      </w:r>
+      <w:r>
+        <w:t>).</w:t>
+      </w:r>
+    </w:p>
+    <w:p/>
+    <w:p/>
+    <w:p>
+      <w:pPr>
+        <w:pStyle w:val="Heading2"/>
+      </w:pPr>
+      <w:r>
+        <w:fldChar w:fldCharType="begin"/>
+      </w:r>
+      <w:r>
+        <w:instrText xml:space="preserve"> autonumlgl </w:instrText>
+      </w:r>
+      <w:r>
+        <w:fldChar w:fldCharType="end"/>
+      </w:r>
+      <w:r>
+        <w:t xml:space="preserve"> Gathering HMMER statistics</w:t>
+      </w:r>
+    </w:p>
+    <w:p>
+      <w:pPr>
+        <w:spacing w:line="480" w:lineRule="auto"/>
+      </w:pPr>
+      <w:r>
+        <w:t xml:space="preserve">A script applies the </w:t>
+      </w:r>
+      <w:r>
+        <w:rPr>
+          <w:b/>
+          <w:bCs/>
+        </w:rPr>
+        <w:t>jackhammer</w:t>
+      </w:r>
+      <w:r>
+        <w:t xml:space="preserve"> utility to each of the ORFs of the </w:t>
+      </w:r>
+      <w:r>
+        <w:rPr>
+          <w:i/>
+          <w:iCs/>
+        </w:rPr>
+        <w:t>p. falciparum</w:t>
+      </w:r>
+      <w:r>
+        <w:t xml:space="preserve"> organism, generating a report and a summary file for each (see </w:t>
+      </w:r>
+      <w:r>
+        <w:fldChar w:fldCharType="begin"/>
+      </w:r>
+      <w:r>
+        <w:instrText xml:space="preserve"> REF _Ref33008995 \h </w:instrText>
+      </w:r>
+      <w:r>
+        <w:fldChar w:fldCharType="separate"/>
+      </w:r>
+      <w:r>
+        <w:t>7.3.1. do_all_jackhmmer.sh</w:t>
+      </w:r>
+      <w:r>
+        <w:fldChar w:fldCharType="end"/>
+      </w:r>
+      <w:r>
+        <w:t>).</w:t>
+      </w:r>
+    </w:p>
+    <w:p>
+      <w:pPr>
+        <w:spacing w:line="480" w:lineRule="auto"/>
+      </w:pPr>
+      <w:r>
+        <w:t xml:space="preserve">A </w:t>
+      </w:r>
+      <w:r>
+        <w:rPr>
+          <w:i/>
+          <w:iCs/>
+        </w:rPr>
+        <w:t xml:space="preserve">bash </w:t>
+      </w:r>
+      <w:r>
+        <w:t>script</w:t>
+      </w:r>
+      <w:r>
+        <w:t xml:space="preserve"> ( </w:t>
+      </w:r>
+      <w:r>
+        <w:fldChar w:fldCharType="begin"/>
+      </w:r>
+      <w:r>
+        <w:instrText xml:space="preserve"> REF _Ref33025020 \h </w:instrText>
+      </w:r>
+      <w:r>
+        <w:fldChar w:fldCharType="separate"/>
+      </w:r>
+      <w:r>
+        <w:t>7.3.3. do_all_hmmer_stats.sh</w:t>
+      </w:r>
+      <w:r>
+        <w:fldChar w:fldCharType="end"/>
+      </w:r>
+      <w:r>
+        <w:t xml:space="preserve">) applies a Perl script ( </w:t>
+      </w:r>
+      <w:r>
+        <w:fldChar w:fldCharType="begin"/>
+      </w:r>
+      <w:r>
+        <w:instrText xml:space="preserve"> REF _Ref33024967 \h </w:instrText>
+      </w:r>
+      <w:r>
+        <w:fldChar w:fldCharType="separate"/>
+      </w:r>
+      <w:r>
+        <w:t>7.3.2. extract_hmm_summary.pl</w:t>
+      </w:r>
+      <w:r>
+        <w:fldChar w:fldCharType="end"/>
+      </w:r>
+      <w:r>
+        <w:t xml:space="preserve">) that extracts the </w:t>
+      </w:r>
+      <w:proofErr w:type="spellStart"/>
+      <w:r>
+        <w:rPr>
+          <w:b/>
+          <w:bCs/>
+        </w:rPr>
+        <w:t>jackhmmer</w:t>
+      </w:r>
+      <w:proofErr w:type="spellEnd"/>
+      <w:r>
+        <w:rPr>
+          <w:b/>
+          <w:bCs/>
+        </w:rPr>
+        <w:t xml:space="preserve"> </w:t>
+      </w:r>
+      <w:r>
+        <w:t xml:space="preserve">statistics from the reports and summaries and produces a consolidated tab delimited file for all ORFs called </w:t>
+      </w:r>
+      <w:r>
+        <w:rPr>
+          <w:b/>
+          <w:bCs/>
+        </w:rPr>
+        <w:t>hmm_stats.txt</w:t>
+      </w:r>
+      <w:r>
+        <w:t>.</w:t>
+      </w:r>
+    </w:p>
+    <w:p>
+      <w:pPr>
+        <w:spacing w:line="480" w:lineRule="auto"/>
+      </w:pPr>
+      <w:r>
+        <w:t>An import SQL script (</w:t>
+      </w:r>
+      <w:r>
+        <w:fldChar w:fldCharType="begin"/>
+      </w:r>
+      <w:r>
+        <w:instrText xml:space="preserve"> REF _Ref33025252 \h </w:instrText>
+      </w:r>
+      <w:r>
+        <w:fldChar w:fldCharType="separate"/>
+      </w:r>
+      <w:r>
+        <w:t xml:space="preserve">7.3.5. </w:t>
+      </w:r>
+      <w:proofErr w:type="spellStart"/>
+      <w:r>
+        <w:t>import_hmmer_statistics.sql</w:t>
+      </w:r>
+      <w:proofErr w:type="spellEnd"/>
+      <w:r>
+        <w:fldChar w:fldCharType="end"/>
+      </w:r>
+      <w:r>
+        <w:t xml:space="preserve">) imports these statistics into previously created tables (see </w:t>
+      </w:r>
+      <w:r>
+        <w:fldChar w:fldCharType="begin"/>
+      </w:r>
+      <w:r>
+        <w:instrText xml:space="preserve"> REF _Ref33025307 \h </w:instrText>
+      </w:r>
+      <w:r>
+        <w:fldChar w:fldCharType="separate"/>
+      </w:r>
+      <w:r>
+        <w:t xml:space="preserve">7.3.4. </w:t>
+      </w:r>
+      <w:proofErr w:type="spellStart"/>
+      <w:r>
+        <w:rPr>
+          <w:rFonts w:ascii="Lucida Console" w:hAnsi="Lucida Console" w:cs="Lucida Console"/>
+          <w:sz w:val="18"/>
+          <w:szCs w:val="18"/>
+        </w:rPr>
+        <w:t>create_hmmer_stats_tbls.sql</w:t>
+      </w:r>
+      <w:proofErr w:type="spellEnd"/>
+      <w:r>
+        <w:fldChar w:fldCharType="end"/>
+      </w:r>
+      <w:r>
+        <w:t>).</w:t>
+      </w:r>
+    </w:p>
+    <w:p/>
+    <w:p/>
+    <w:p>
+      <w:r>
+        <w:br w:type="page"/>
+      </w:r>
+    </w:p>
+    <w:p>
+      <w:pPr>
+        <w:pStyle w:val="Heading1"/>
+      </w:pPr>
+      <w:r>
+        <w:lastRenderedPageBreak/>
+        <w:fldChar w:fldCharType="begin"/>
+      </w:r>
+      <w:r>
+        <w:instrText xml:space="preserve"> autonumlgl </w:instrText>
+      </w:r>
+      <w:r>
+        <w:fldChar w:fldCharType="end"/>
+      </w:r>
+      <w:r>
+        <w:t xml:space="preserve"> Results</w:t>
+      </w:r>
+    </w:p>
+    <w:p/>
+    <w:p>
+      <w:r>
+        <w:br w:type="page"/>
+      </w:r>
+    </w:p>
+    <w:p>
+      <w:pPr>
+        <w:pStyle w:val="Heading1"/>
+      </w:pPr>
+      <w:r>
+        <w:lastRenderedPageBreak/>
+        <w:fldChar w:fldCharType="begin"/>
+      </w:r>
+      <w:r>
+        <w:instrText xml:space="preserve"> autonumlgl </w:instrText>
+      </w:r>
+      <w:r>
+        <w:fldChar w:fldCharType="end"/>
+      </w:r>
+      <w:r>
+        <w:t xml:space="preserve"> Discussion</w:t>
       </w:r>
       <w:bookmarkStart w:id="0" w:name="_GoBack"/>
       <w:bookmarkEnd w:id="0"/>
-    </w:p>
-    <w:p>
-      <w:r>
-        <w:t xml:space="preserve">The </w:t>
-      </w:r>
-      <w:r>
-        <w:rPr>
-          <w:b/>
-          <w:bCs/>
-        </w:rPr>
-        <w:t>makeblastdb</w:t>
-      </w:r>
-      <w:r>
-        <w:t xml:space="preserve"> utility converts the FASTA formatted file of targets to a </w:t>
-      </w:r>
-      <w:r>
-        <w:rPr>
-          <w:b/>
-          <w:bCs/>
-        </w:rPr>
-        <w:t>BLASTP</w:t>
-      </w:r>
-      <w:r>
-        <w:t xml:space="preserve"> searchable database</w:t>
-      </w:r>
-      <w:r>
-        <w:t xml:space="preserve"> in the </w:t>
-      </w:r>
-      <w:r>
-        <w:rPr>
-          <w:b/>
-          <w:bCs/>
-        </w:rPr>
-        <w:t>~/genomes/</w:t>
-      </w:r>
-      <w:proofErr w:type="spellStart"/>
-      <w:r>
-        <w:rPr>
-          <w:b/>
-          <w:bCs/>
-        </w:rPr>
-        <w:t>blast_targets</w:t>
-      </w:r>
-      <w:proofErr w:type="spellEnd"/>
-      <w:r>
-        <w:t xml:space="preserve"> directory</w:t>
-      </w:r>
-      <w:r>
-        <w:t>.</w:t>
-      </w:r>
-    </w:p>
-    <w:p>
-      <w:r>
-        <w:t xml:space="preserve">A script applies the </w:t>
-      </w:r>
-      <w:r>
-        <w:rPr>
-          <w:b/>
-          <w:bCs/>
-        </w:rPr>
-        <w:t>BLASTP</w:t>
-      </w:r>
-      <w:r>
-        <w:t xml:space="preserve"> utility to each of the ORFs for the </w:t>
-      </w:r>
-      <w:r>
-        <w:rPr>
-          <w:i/>
-          <w:iCs/>
-        </w:rPr>
-        <w:t xml:space="preserve">P. falciparum </w:t>
-      </w:r>
-      <w:r>
-        <w:t xml:space="preserve">organism against the BLAST database (see </w:t>
-      </w:r>
-      <w:r>
-        <w:fldChar w:fldCharType="begin"/>
-      </w:r>
-      <w:r>
-        <w:instrText xml:space="preserve"> REF _Ref32524465 \h </w:instrText>
-      </w:r>
-      <w:r>
-        <w:fldChar w:fldCharType="separate"/>
-      </w:r>
-      <w:r>
-        <w:t>7.2.2. do_all_blast.sh</w:t>
-      </w:r>
-      <w:r>
-        <w:fldChar w:fldCharType="end"/>
-      </w:r>
-      <w:r>
-        <w:t>).</w:t>
-      </w:r>
-    </w:p>
-    <w:p/>
-    <w:p/>
-    <w:p/>
-    <w:p>
-      <w:r>
-        <w:br w:type="page"/>
-      </w:r>
-    </w:p>
-    <w:p>
-      <w:pPr>
-        <w:pStyle w:val="Heading1"/>
-      </w:pPr>
-      <w:r>
-        <w:lastRenderedPageBreak/>
-        <w:fldChar w:fldCharType="begin"/>
-      </w:r>
-      <w:r>
-        <w:instrText xml:space="preserve"> autonumlgl </w:instrText>
-      </w:r>
-      <w:r>
-        <w:fldChar w:fldCharType="end"/>
-      </w:r>
-      <w:r>
-        <w:t xml:space="preserve"> Results</w:t>
-      </w:r>
-    </w:p>
-    <w:p/>
-    <w:p>
-      <w:r>
-        <w:br w:type="page"/>
-      </w:r>
-    </w:p>
-    <w:p>
-      <w:pPr>
-        <w:pStyle w:val="Heading1"/>
-      </w:pPr>
-      <w:r>
-        <w:lastRenderedPageBreak/>
-        <w:fldChar w:fldCharType="begin"/>
-      </w:r>
-      <w:r>
-        <w:instrText xml:space="preserve"> autonumlgl </w:instrText>
-      </w:r>
-      <w:r>
-        <w:fldChar w:fldCharType="end"/>
-      </w:r>
-      <w:r>
-        <w:t xml:space="preserve"> Discussion</w:t>
-      </w:r>
     </w:p>
     <w:p/>
     <w:p>
@@ -7538,6 +7966,7 @@
         <w:br w:type="page"/>
       </w:r>
     </w:p>
+    <w:bookmarkStart w:id="5" w:name="_Ref33009314"/>
     <w:p>
       <w:pPr>
         <w:pStyle w:val="Heading3"/>
@@ -7555,6 +7984,7 @@
       <w:r>
         <w:t xml:space="preserve"> extract_header.pl</w:t>
       </w:r>
+      <w:bookmarkEnd w:id="5"/>
     </w:p>
     <w:p>
       <w:r>
@@ -9667,6 +10097,7 @@
         <w:br w:type="page"/>
       </w:r>
     </w:p>
+    <w:bookmarkStart w:id="6" w:name="_Ref33017007"/>
     <w:p>
       <w:pPr>
         <w:pStyle w:val="Heading3"/>
@@ -9684,6 +10115,7 @@
       <w:r>
         <w:t xml:space="preserve"> make_blast_statistics.sh</w:t>
       </w:r>
+      <w:bookmarkEnd w:id="6"/>
     </w:p>
     <w:p>
       <w:r>
@@ -10272,6 +10704,7 @@
       </w:r>
     </w:p>
     <w:p/>
+    <w:bookmarkStart w:id="7" w:name="_Ref33009279"/>
     <w:p>
       <w:pPr>
         <w:pStyle w:val="Heading3"/>
@@ -10288,6 +10721,7 @@
       <w:r>
         <w:t xml:space="preserve"> do_all_blast_stats.sh</w:t>
       </w:r>
+      <w:bookmarkEnd w:id="7"/>
     </w:p>
     <w:p>
       <w:pPr>
@@ -10942,6 +11376,7 @@
         </w:rPr>
       </w:pPr>
     </w:p>
+    <w:bookmarkStart w:id="8" w:name="_Ref33017391"/>
     <w:p>
       <w:pPr>
         <w:pStyle w:val="Heading3"/>
@@ -10962,6 +11397,7 @@
       <w:r>
         <w:t>create_blast_statistics_tbl.sql</w:t>
       </w:r>
+      <w:bookmarkEnd w:id="8"/>
       <w:proofErr w:type="spellEnd"/>
     </w:p>
     <w:p>
@@ -11849,6 +12285,7 @@
         <w:pStyle w:val="Heading3"/>
       </w:pPr>
     </w:p>
+    <w:bookmarkStart w:id="9" w:name="_Ref33017448"/>
     <w:p>
       <w:pPr>
         <w:pStyle w:val="Heading3"/>
@@ -11869,6 +12306,7 @@
       <w:r>
         <w:t>import_p_falciparum.sql</w:t>
       </w:r>
+      <w:bookmarkEnd w:id="9"/>
       <w:proofErr w:type="spellEnd"/>
     </w:p>
     <w:p>
@@ -12099,6 +12537,7 @@
         <w:t xml:space="preserve">  HMM targets</w:t>
       </w:r>
     </w:p>
+    <w:bookmarkStart w:id="10" w:name="_Ref33008995"/>
     <w:p>
       <w:pPr>
         <w:pStyle w:val="Heading3"/>
@@ -12115,6 +12554,7 @@
       <w:r>
         <w:t xml:space="preserve"> do_all_jackhmmer.sh</w:t>
       </w:r>
+      <w:bookmarkEnd w:id="10"/>
     </w:p>
     <w:p>
       <w:pPr>
@@ -12796,6 +13236,7 @@
       </w:r>
     </w:p>
     <w:p/>
+    <w:bookmarkStart w:id="11" w:name="_Ref33024967"/>
     <w:p>
       <w:pPr>
         <w:pStyle w:val="Heading3"/>
@@ -12812,6 +13253,7 @@
       <w:r>
         <w:t xml:space="preserve"> extract_hmm_summary.pl</w:t>
       </w:r>
+      <w:bookmarkEnd w:id="11"/>
     </w:p>
     <w:p>
       <w:r>
@@ -13684,6 +14126,7 @@
         <w:br w:type="page"/>
       </w:r>
     </w:p>
+    <w:bookmarkStart w:id="12" w:name="_Ref33025020"/>
     <w:p>
       <w:pPr>
         <w:pStyle w:val="Heading3"/>
@@ -13701,6 +14144,7 @@
       <w:r>
         <w:t xml:space="preserve"> do_all_hmmer_stats.sh</w:t>
       </w:r>
+      <w:bookmarkEnd w:id="12"/>
     </w:p>
     <w:p>
       <w:r>
@@ -14366,6 +14810,7 @@
       </w:r>
     </w:p>
     <w:p/>
+    <w:bookmarkStart w:id="13" w:name="_Ref33025307"/>
     <w:p>
       <w:pPr>
         <w:pStyle w:val="Heading3"/>
@@ -14396,6 +14841,7 @@
         </w:rPr>
         <w:t>create_hmmer_stats_tbls.sql</w:t>
       </w:r>
+      <w:bookmarkEnd w:id="13"/>
       <w:proofErr w:type="spellEnd"/>
     </w:p>
     <w:p>
@@ -15208,6 +15654,7 @@
         <w:t>);</w:t>
       </w:r>
     </w:p>
+    <w:bookmarkStart w:id="14" w:name="_Ref33025252"/>
     <w:p>
       <w:pPr>
         <w:pStyle w:val="Heading3"/>
@@ -15228,6 +15675,7 @@
       <w:r>
         <w:t>import_hmmer_statistics.sql</w:t>
       </w:r>
+      <w:bookmarkEnd w:id="14"/>
       <w:proofErr w:type="spellEnd"/>
     </w:p>
     <w:p>
@@ -17416,6 +17864,7 @@
     <w:rsid w:val="00441916"/>
     <w:rsid w:val="004D072F"/>
     <w:rsid w:val="00715F75"/>
+    <w:rsid w:val="00752C75"/>
     <w:rsid w:val="007D70EE"/>
     <w:rsid w:val="007E5C56"/>
     <w:rsid w:val="00AA597D"/>
@@ -18197,7 +18646,7 @@
 </file>
 
 <file path=customXml/itemProps1.xml><?xml version="1.0" encoding="utf-8"?>
-<ds:datastoreItem xmlns:ds="http://schemas.openxmlformats.org/officeDocument/2006/customXml" ds:itemID="{3073386C-23E7-41C5-8E09-B35433974F90}">
+<ds:datastoreItem xmlns:ds="http://schemas.openxmlformats.org/officeDocument/2006/customXml" ds:itemID="{C58C7D42-7992-4F09-9E26-76F597E73555}">
   <ds:schemaRefs>
     <ds:schemaRef ds:uri="http://schemas.openxmlformats.org/officeDocument/2006/bibliography"/>
   </ds:schemaRefs>

</xml_diff>

<commit_message>
Normality, kmeans, drugs, and targets
</commit_message>
<xml_diff>
--- a/Paralog Targets for Neglected Diseases.docx
+++ b/Paralog Targets for Neglected Diseases.docx
@@ -922,27 +922,14 @@
       <w:r>
         <w:t xml:space="preserve">Figure </w:t>
       </w:r>
-      <w:r>
-        <w:fldChar w:fldCharType="begin"/>
-      </w:r>
-      <w:r>
-        <w:instrText xml:space="preserve"> SEQ Figure \* ARABIC </w:instrText>
-      </w:r>
-      <w:r>
-        <w:fldChar w:fldCharType="separate"/>
-      </w:r>
-      <w:r>
-        <w:rPr>
-          <w:noProof/>
-        </w:rPr>
-        <w:t>1</w:t>
-      </w:r>
-      <w:r>
-        <w:rPr>
-          <w:noProof/>
-        </w:rPr>
-        <w:fldChar w:fldCharType="end"/>
-      </w:r>
+      <w:fldSimple w:instr=" SEQ Figure \* ARABIC ">
+        <w:r>
+          <w:rPr>
+            <w:noProof/>
+          </w:rPr>
+          <w:t>1</w:t>
+        </w:r>
+      </w:fldSimple>
       <w:r>
         <w:t>: Processing overview</w:t>
       </w:r>
@@ -1232,27 +1219,14 @@
       <w:r>
         <w:t xml:space="preserve">Figure </w:t>
       </w:r>
-      <w:r>
-        <w:fldChar w:fldCharType="begin"/>
-      </w:r>
-      <w:r>
-        <w:instrText xml:space="preserve"> SEQ Figure \* ARABIC </w:instrText>
-      </w:r>
-      <w:r>
-        <w:fldChar w:fldCharType="separate"/>
-      </w:r>
-      <w:r>
-        <w:rPr>
-          <w:noProof/>
-        </w:rPr>
-        <w:t>2</w:t>
-      </w:r>
-      <w:r>
-        <w:rPr>
-          <w:noProof/>
-        </w:rPr>
-        <w:fldChar w:fldCharType="end"/>
-      </w:r>
+      <w:fldSimple w:instr=" SEQ Figure \* ARABIC ">
+        <w:r>
+          <w:rPr>
+            <w:noProof/>
+          </w:rPr>
+          <w:t>2</w:t>
+        </w:r>
+      </w:fldSimple>
       <w:r>
         <w:rPr>
           <w:noProof/>
@@ -2146,27 +2120,14 @@
       <w:r>
         <w:t xml:space="preserve">Figure </w:t>
       </w:r>
-      <w:r>
-        <w:fldChar w:fldCharType="begin"/>
-      </w:r>
-      <w:r>
-        <w:instrText xml:space="preserve"> SEQ Figure \* ARABIC </w:instrText>
-      </w:r>
-      <w:r>
-        <w:fldChar w:fldCharType="separate"/>
-      </w:r>
-      <w:r>
-        <w:rPr>
-          <w:noProof/>
-        </w:rPr>
-        <w:t>3</w:t>
-      </w:r>
-      <w:r>
-        <w:rPr>
-          <w:noProof/>
-        </w:rPr>
-        <w:fldChar w:fldCharType="end"/>
-      </w:r>
+      <w:fldSimple w:instr=" SEQ Figure \* ARABIC ">
+        <w:r>
+          <w:rPr>
+            <w:noProof/>
+          </w:rPr>
+          <w:t>3</w:t>
+        </w:r>
+      </w:fldSimple>
       <w:r>
         <w:t>: Understanding BLAST statistics</w:t>
       </w:r>
@@ -2423,27 +2384,14 @@
       <w:r>
         <w:t xml:space="preserve">Figure </w:t>
       </w:r>
-      <w:r>
-        <w:fldChar w:fldCharType="begin"/>
-      </w:r>
-      <w:r>
-        <w:instrText xml:space="preserve"> SEQ Figure \* ARABIC </w:instrText>
-      </w:r>
-      <w:r>
-        <w:fldChar w:fldCharType="separate"/>
-      </w:r>
-      <w:r>
-        <w:rPr>
-          <w:noProof/>
-        </w:rPr>
-        <w:t>4</w:t>
-      </w:r>
-      <w:r>
-        <w:rPr>
-          <w:noProof/>
-        </w:rPr>
-        <w:fldChar w:fldCharType="end"/>
-      </w:r>
+      <w:fldSimple w:instr=" SEQ Figure \* ARABIC ">
+        <w:r>
+          <w:rPr>
+            <w:noProof/>
+          </w:rPr>
+          <w:t>4</w:t>
+        </w:r>
+      </w:fldSimple>
       <w:r>
         <w:t xml:space="preserve">: </w:t>
       </w:r>
@@ -2669,27 +2617,14 @@
       <w:r>
         <w:t xml:space="preserve">Figure </w:t>
       </w:r>
-      <w:r>
-        <w:fldChar w:fldCharType="begin"/>
-      </w:r>
-      <w:r>
-        <w:instrText xml:space="preserve"> SEQ Figure \* ARABIC </w:instrText>
-      </w:r>
-      <w:r>
-        <w:fldChar w:fldCharType="separate"/>
-      </w:r>
-      <w:r>
-        <w:rPr>
-          <w:noProof/>
-        </w:rPr>
-        <w:t>5</w:t>
-      </w:r>
-      <w:r>
-        <w:rPr>
-          <w:noProof/>
-        </w:rPr>
-        <w:fldChar w:fldCharType="end"/>
-      </w:r>
+      <w:fldSimple w:instr=" SEQ Figure \* ARABIC ">
+        <w:r>
+          <w:rPr>
+            <w:noProof/>
+          </w:rPr>
+          <w:t>5</w:t>
+        </w:r>
+      </w:fldSimple>
       <w:r>
         <w:t>: Pairwise comparison of BLAST metrics</w:t>
       </w:r>
@@ -3105,27 +3040,14 @@
       <w:r>
         <w:t xml:space="preserve">Figure </w:t>
       </w:r>
-      <w:r>
-        <w:fldChar w:fldCharType="begin"/>
-      </w:r>
-      <w:r>
-        <w:instrText xml:space="preserve"> SEQ Figure \* ARABIC </w:instrText>
-      </w:r>
-      <w:r>
-        <w:fldChar w:fldCharType="separate"/>
-      </w:r>
-      <w:r>
-        <w:rPr>
-          <w:noProof/>
-        </w:rPr>
-        <w:t>6</w:t>
-      </w:r>
-      <w:r>
-        <w:rPr>
-          <w:noProof/>
-        </w:rPr>
-        <w:fldChar w:fldCharType="end"/>
-      </w:r>
+      <w:fldSimple w:instr=" SEQ Figure \* ARABIC ">
+        <w:r>
+          <w:rPr>
+            <w:noProof/>
+          </w:rPr>
+          <w:t>6</w:t>
+        </w:r>
+      </w:fldSimple>
       <w:r>
         <w:t>: BLASTP vs HMM scoring comparison</w:t>
       </w:r>
@@ -3238,61 +3160,151 @@
       </w:pPr>
       <w:r>
         <w:lastRenderedPageBreak/>
-        <w:t xml:space="preserve">While the </w:t>
-      </w:r>
-      <w:proofErr w:type="spellStart"/>
+        <w:t xml:space="preserve">The </w:t>
+      </w:r>
+      <w:r>
+        <w:t xml:space="preserve">scale of </w:t>
+      </w:r>
+      <w:proofErr w:type="spellStart"/>
+      <w:r>
+        <w:rPr>
+          <w:i/>
+          <w:iCs/>
+        </w:rPr>
+        <w:t>hmmer_score</w:t>
+      </w:r>
+      <w:proofErr w:type="spellEnd"/>
       <w:r>
         <w:rPr>
           <w:b/>
           <w:bCs/>
-        </w:rPr>
-        <w:t>jackhmmer</w:t>
-      </w:r>
-      <w:proofErr w:type="spellEnd"/>
+          <w:i/>
+          <w:iCs/>
+        </w:rPr>
+        <w:t xml:space="preserve"> </w:t>
+      </w:r>
+      <w:r>
+        <w:t xml:space="preserve">to </w:t>
+      </w:r>
+      <w:proofErr w:type="spellStart"/>
+      <w:r>
+        <w:rPr>
+          <w:i/>
+          <w:iCs/>
+        </w:rPr>
+        <w:t>blast_score</w:t>
+      </w:r>
+      <w:proofErr w:type="spellEnd"/>
+      <w:r>
+        <w:t xml:space="preserve"> is </w:t>
+      </w:r>
       <w:r>
         <w:rPr>
           <w:b/>
           <w:bCs/>
         </w:rPr>
-        <w:t xml:space="preserve"> </w:t>
-      </w:r>
-      <w:r>
-        <w:t xml:space="preserve">statistics may provide us with a more accurate scoring of the similarity of parasite ORFs with our target universe, we can use the broader </w:t>
+        <w:t>0.5523</w:t>
+      </w:r>
+      <w:r>
+        <w:t>.</w:t>
       </w:r>
       <w:r>
         <w:rPr>
           <w:b/>
           <w:bCs/>
         </w:rPr>
-        <w:t>BLASTP</w:t>
-      </w:r>
-      <w:r>
-        <w:t xml:space="preserve"> statistics to provide statistical guidelines for selecting a significance threshold.  By pairing these two sets of statistics, </w:t>
-      </w:r>
+        <w:t xml:space="preserve"> </w:t>
+      </w:r>
+      <w:r>
+        <w:t xml:space="preserve">We can use this later to estimate the appropriate selection threshold for </w:t>
+      </w:r>
+      <w:proofErr w:type="spellStart"/>
+      <w:proofErr w:type="gramStart"/>
       <w:r>
         <w:rPr>
           <w:i/>
           <w:iCs/>
         </w:rPr>
-        <w:t>blast statistics</w:t>
-      </w:r>
-      <w:r>
-        <w:t xml:space="preserve"> can help us inform useful methods for selection from </w:t>
-      </w:r>
-      <w:proofErr w:type="spellStart"/>
-      <w:r>
-        <w:rPr>
+        <w:t>hmmer</w:t>
+      </w:r>
+      <w:proofErr w:type="spellEnd"/>
+      <w:r>
+        <w:rPr>
+          <w:b/>
+          <w:bCs/>
           <w:i/>
           <w:iCs/>
         </w:rPr>
+        <w:t xml:space="preserve"> </w:t>
+      </w:r>
+      <w:r>
+        <w:t xml:space="preserve"> statistics</w:t>
+      </w:r>
+      <w:proofErr w:type="gramEnd"/>
+      <w:r>
+        <w:t>.</w:t>
+      </w:r>
+    </w:p>
+    <w:p>
+      <w:pPr>
+        <w:spacing w:line="480" w:lineRule="auto"/>
+      </w:pPr>
+      <w:r>
+        <w:t xml:space="preserve">While the </w:t>
+      </w:r>
+      <w:proofErr w:type="spellStart"/>
+      <w:r>
+        <w:rPr>
+          <w:b/>
+          <w:bCs/>
+        </w:rPr>
         <w:t>jackhmmer</w:t>
       </w:r>
       <w:proofErr w:type="spellEnd"/>
+      <w:r>
+        <w:rPr>
+          <w:b/>
+          <w:bCs/>
+        </w:rPr>
+        <w:t xml:space="preserve"> </w:t>
+      </w:r>
+      <w:r>
+        <w:t xml:space="preserve">statistics may provide us with a more accurate scoring of the similarity of parasite ORFs with our target universe, we can use the broader </w:t>
+      </w:r>
+      <w:r>
+        <w:rPr>
+          <w:b/>
+          <w:bCs/>
+        </w:rPr>
+        <w:t>BLASTP</w:t>
+      </w:r>
+      <w:r>
+        <w:t xml:space="preserve"> statistics to provide statistical guidelines for selecting a significance threshold.  By pairing these two sets of statistics, </w:t>
+      </w:r>
       <w:r>
         <w:rPr>
           <w:i/>
           <w:iCs/>
         </w:rPr>
+        <w:t>blast statistics</w:t>
+      </w:r>
+      <w:r>
+        <w:t xml:space="preserve"> can help us inform useful methods for selection from </w:t>
+      </w:r>
+      <w:proofErr w:type="spellStart"/>
+      <w:r>
+        <w:rPr>
+          <w:i/>
+          <w:iCs/>
+        </w:rPr>
+        <w:t>jackhmmer</w:t>
+      </w:r>
+      <w:proofErr w:type="spellEnd"/>
+      <w:r>
+        <w:rPr>
+          <w:i/>
+          <w:iCs/>
+        </w:rPr>
         <w:t xml:space="preserve"> statistics</w:t>
       </w:r>
       <w:r>
@@ -3325,10 +3337,10 @@
           <w:noProof/>
         </w:rPr>
         <w:drawing>
-          <wp:inline distT="0" distB="0" distL="0" distR="0" wp14:anchorId="6A7C3BB9" wp14:editId="5468650A">
-            <wp:extent cx="2895600" cy="2752725"/>
-            <wp:effectExtent l="0" t="0" r="0" b="9525"/>
-            <wp:docPr id="2" name="Picture 2"/>
+          <wp:inline distT="0" distB="0" distL="0" distR="0" wp14:anchorId="39B63267" wp14:editId="2CBD7108">
+            <wp:extent cx="4524375" cy="3933825"/>
+            <wp:effectExtent l="0" t="0" r="9525" b="9525"/>
+            <wp:docPr id="7" name="Picture 7"/>
             <wp:cNvGraphicFramePr>
               <a:graphicFrameLocks xmlns:a="http://schemas.openxmlformats.org/drawingml/2006/main" noChangeAspect="1"/>
             </wp:cNvGraphicFramePr>
@@ -3357,7 +3369,7 @@
                   <pic:spPr bwMode="auto">
                     <a:xfrm>
                       <a:off x="0" y="0"/>
-                      <a:ext cx="2895600" cy="2752725"/>
+                      <a:ext cx="4524375" cy="3933825"/>
                     </a:xfrm>
                     <a:prstGeom prst="rect">
                       <a:avLst/>
@@ -3381,27 +3393,14 @@
       <w:r>
         <w:t xml:space="preserve">Figure </w:t>
       </w:r>
-      <w:r>
-        <w:fldChar w:fldCharType="begin"/>
-      </w:r>
-      <w:r>
-        <w:instrText xml:space="preserve"> SEQ Figure \* ARABIC </w:instrText>
-      </w:r>
-      <w:r>
-        <w:fldChar w:fldCharType="separate"/>
-      </w:r>
-      <w:r>
-        <w:rPr>
-          <w:noProof/>
-        </w:rPr>
-        <w:t>7</w:t>
-      </w:r>
-      <w:r>
-        <w:rPr>
-          <w:noProof/>
-        </w:rPr>
-        <w:fldChar w:fldCharType="end"/>
-      </w:r>
+      <w:fldSimple w:instr=" SEQ Figure \* ARABIC ">
+        <w:r>
+          <w:rPr>
+            <w:noProof/>
+          </w:rPr>
+          <w:t>7</w:t>
+        </w:r>
+      </w:fldSimple>
       <w:r>
         <w:t>: Histogram of log(score) for P. falciparum 3D7</w:t>
       </w:r>
@@ -3413,7 +3412,13 @@
     </w:p>
     <w:p>
       <w:r>
-        <w:t>Vertical blue lines show thresholds that are 1, 2, 3, and 4 median absolute deviations from the median.</w:t>
+        <w:t>Vertical blue lines show thresholds that are 1, 2, 3, 4</w:t>
+      </w:r>
+      <w:r>
+        <w:t>, and 5</w:t>
+      </w:r>
+      <w:r>
+        <w:t xml:space="preserve"> median absolute deviations from the median.</w:t>
       </w:r>
     </w:p>
     <w:p>
@@ -3468,6 +3473,7 @@
         <w:spacing w:after="0" w:line="480" w:lineRule="auto"/>
       </w:pPr>
       <w:r>
+        <w:lastRenderedPageBreak/>
         <w:t>Choosing a match metric and threshold is a conundrum.  What determines whether a match is sufficiently close to suggest that it is likely to be a target?</w:t>
       </w:r>
     </w:p>
@@ -3508,11 +3514,7 @@
       </w:r>
       <w:proofErr w:type="gramEnd"/>
       <w:r>
-        <w:t xml:space="preserve"> score and a </w:t>
-      </w:r>
-      <w:r>
-        <w:lastRenderedPageBreak/>
-        <w:t xml:space="preserve">much higher </w:t>
+        <w:t xml:space="preserve"> score and a much higher </w:t>
       </w:r>
       <w:r>
         <w:rPr>
@@ -3681,8 +3683,17 @@
         <w:spacing w:after="0" w:line="480" w:lineRule="auto"/>
       </w:pPr>
       <w:r>
-        <w:t>Median and Median Absolute Deviation were used as measures of centrality and dispersion rather than mean and standard deviation because these measures are more appropriate considering the asymmetry and contamination of the distribution (in the sense that the distribution contains more than a single normal distribution plus other non-normally distributed data.)</w:t>
-      </w:r>
+        <w:t xml:space="preserve">Median and Median Absolute Deviation were used as measures of centrality and dispersion rather than mean and standard deviation because these measures are more appropriate considering the asymmetry </w:t>
+      </w:r>
+      <w:r>
+        <w:lastRenderedPageBreak/>
+        <w:t>and contamination of the distribution (in the sense that the distribution contains more than a single normal distribution plus other non-normally distributed data.)</w:t>
+      </w:r>
+    </w:p>
+    <w:p>
+      <w:pPr>
+        <w:spacing w:after="0" w:line="480" w:lineRule="auto"/>
+      </w:pPr>
     </w:p>
     <w:p>
       <w:pPr>
@@ -3748,47 +3759,1009 @@
       <w:r>
         <w:t xml:space="preserve">Figure </w:t>
       </w:r>
-      <w:r>
+      <w:fldSimple w:instr=" SEQ Figure \* ARABIC ">
+        <w:r>
+          <w:rPr>
+            <w:noProof/>
+          </w:rPr>
+          <w:t>8</w:t>
+        </w:r>
+      </w:fldSimple>
+      <w:r>
+        <w:t>:QQ Plot for all P. falciparum BLASTP log(scores)</w:t>
+      </w:r>
+    </w:p>
+    <w:p>
+      <w:pPr>
+        <w:spacing w:after="0" w:line="480" w:lineRule="auto"/>
+      </w:pPr>
+      <w:r>
+        <w:t>The red line shows expected normality.  This plot shows departure from normality at the right (upper) portion of the graph.</w:t>
+      </w:r>
+    </w:p>
+    <w:p>
+      <w:pPr>
+        <w:keepNext/>
+        <w:spacing w:after="0" w:line="480" w:lineRule="auto"/>
+      </w:pPr>
+      <w:r>
+        <w:rPr>
+          <w:noProof/>
+        </w:rPr>
+        <w:drawing>
+          <wp:inline distT="0" distB="0" distL="0" distR="0" wp14:anchorId="63D32F12" wp14:editId="5DC3285A">
+            <wp:extent cx="5943600" cy="3422015"/>
+            <wp:effectExtent l="0" t="0" r="0" b="6985"/>
+            <wp:docPr id="8" name="Picture 8"/>
+            <wp:cNvGraphicFramePr>
+              <a:graphicFrameLocks xmlns:a="http://schemas.openxmlformats.org/drawingml/2006/main" noChangeAspect="1"/>
+            </wp:cNvGraphicFramePr>
+            <a:graphic xmlns:a="http://schemas.openxmlformats.org/drawingml/2006/main">
+              <a:graphicData uri="http://schemas.openxmlformats.org/drawingml/2006/picture">
+                <pic:pic xmlns:pic="http://schemas.openxmlformats.org/drawingml/2006/picture">
+                  <pic:nvPicPr>
+                    <pic:cNvPr id="1" name=""/>
+                    <pic:cNvPicPr/>
+                  </pic:nvPicPr>
+                  <pic:blipFill>
+                    <a:blip r:embed="rId16"/>
+                    <a:stretch>
+                      <a:fillRect/>
+                    </a:stretch>
+                  </pic:blipFill>
+                  <pic:spPr>
+                    <a:xfrm>
+                      <a:off x="0" y="0"/>
+                      <a:ext cx="5943600" cy="3422015"/>
+                    </a:xfrm>
+                    <a:prstGeom prst="rect">
+                      <a:avLst/>
+                    </a:prstGeom>
+                  </pic:spPr>
+                </pic:pic>
+              </a:graphicData>
+            </a:graphic>
+          </wp:inline>
+        </w:drawing>
+      </w:r>
+    </w:p>
+    <w:p>
+      <w:pPr>
+        <w:pStyle w:val="Caption"/>
+      </w:pPr>
+      <w:r>
+        <w:t xml:space="preserve">Figure </w:t>
+      </w:r>
+      <w:fldSimple w:instr=" SEQ Figure \* ARABIC ">
+        <w:r>
+          <w:rPr>
+            <w:noProof/>
+          </w:rPr>
+          <w:t>9</w:t>
+        </w:r>
+      </w:fldSimple>
+      <w:r>
+        <w:t>: normal subset of log BLAST stats for p. falciparum</w:t>
+      </w:r>
+    </w:p>
+    <w:p>
+      <w:pPr>
+        <w:spacing w:after="0" w:line="480" w:lineRule="auto"/>
+      </w:pPr>
+      <w:r>
+        <w:t xml:space="preserve">We chose a threshold of 2 </w:t>
+      </w:r>
+      <w:r>
+        <w:rPr>
+          <w:i/>
+          <w:iCs/>
+        </w:rPr>
+        <w:t>maximum absolute deviations</w:t>
+      </w:r>
+      <w:r>
+        <w:t xml:space="preserve"> above the median as a cutoff below which the similarity results are </w:t>
+      </w:r>
+      <w:r>
+        <w:rPr>
+          <w:i/>
+          <w:iCs/>
+        </w:rPr>
+        <w:t>normal</w:t>
+      </w:r>
+      <w:r>
+        <w:t xml:space="preserve"> and therefore </w:t>
+      </w:r>
+      <w:r>
+        <w:rPr>
+          <w:i/>
+          <w:iCs/>
+        </w:rPr>
+        <w:t xml:space="preserve">insignificant.  </w:t>
+      </w:r>
+      <w:r>
+        <w:t xml:space="preserve">The normal score threshold was 27.16, and the </w:t>
+      </w:r>
+      <w:r>
+        <w:lastRenderedPageBreak/>
+        <w:t>log score threshold was 3.3073.</w:t>
+      </w:r>
+      <w:r>
+        <w:t xml:space="preserve">  We expect that scores above that will be more than randomly significant.</w:t>
+      </w:r>
+    </w:p>
+    <w:p>
+      <w:pPr>
+        <w:spacing w:after="0" w:line="480" w:lineRule="auto"/>
+      </w:pPr>
+      <w:r>
+        <w:t xml:space="preserve">Applying the Q-Q plot to the </w:t>
+      </w:r>
+      <w:proofErr w:type="spellStart"/>
+      <w:r>
+        <w:rPr>
+          <w:i/>
+          <w:iCs/>
+        </w:rPr>
+        <w:t>hmmer_score</w:t>
+      </w:r>
+      <w:proofErr w:type="spellEnd"/>
+      <w:r>
+        <w:t xml:space="preserve"> values does not provide as neat an answer:</w:t>
+      </w:r>
+    </w:p>
+    <w:p>
+      <w:pPr>
+        <w:keepNext/>
+        <w:spacing w:after="0" w:line="480" w:lineRule="auto"/>
+      </w:pPr>
+      <w:r>
+        <w:rPr>
+          <w:noProof/>
+        </w:rPr>
+        <w:drawing>
+          <wp:inline distT="0" distB="0" distL="0" distR="0" wp14:anchorId="728EED8D" wp14:editId="5460C600">
+            <wp:extent cx="5943600" cy="3422015"/>
+            <wp:effectExtent l="0" t="0" r="0" b="6985"/>
+            <wp:docPr id="10" name="Picture 10"/>
+            <wp:cNvGraphicFramePr>
+              <a:graphicFrameLocks xmlns:a="http://schemas.openxmlformats.org/drawingml/2006/main" noChangeAspect="1"/>
+            </wp:cNvGraphicFramePr>
+            <a:graphic xmlns:a="http://schemas.openxmlformats.org/drawingml/2006/main">
+              <a:graphicData uri="http://schemas.openxmlformats.org/drawingml/2006/picture">
+                <pic:pic xmlns:pic="http://schemas.openxmlformats.org/drawingml/2006/picture">
+                  <pic:nvPicPr>
+                    <pic:cNvPr id="1" name=""/>
+                    <pic:cNvPicPr/>
+                  </pic:nvPicPr>
+                  <pic:blipFill>
+                    <a:blip r:embed="rId17"/>
+                    <a:stretch>
+                      <a:fillRect/>
+                    </a:stretch>
+                  </pic:blipFill>
+                  <pic:spPr>
+                    <a:xfrm>
+                      <a:off x="0" y="0"/>
+                      <a:ext cx="5943600" cy="3422015"/>
+                    </a:xfrm>
+                    <a:prstGeom prst="rect">
+                      <a:avLst/>
+                    </a:prstGeom>
+                  </pic:spPr>
+                </pic:pic>
+              </a:graphicData>
+            </a:graphic>
+          </wp:inline>
+        </w:drawing>
+      </w:r>
+    </w:p>
+    <w:p>
+      <w:pPr>
+        <w:pStyle w:val="Caption"/>
+      </w:pPr>
+      <w:r>
+        <w:t xml:space="preserve">Figure </w:t>
+      </w:r>
+      <w:fldSimple w:instr=" SEQ Figure \* ARABIC ">
+        <w:r>
+          <w:rPr>
+            <w:noProof/>
+          </w:rPr>
+          <w:t>10</w:t>
+        </w:r>
+      </w:fldSimple>
+      <w:r>
+        <w:t>: HMMER scores are less well behaved</w:t>
+      </w:r>
+    </w:p>
+    <w:p>
+      <w:pPr>
+        <w:spacing w:line="480" w:lineRule="auto"/>
+      </w:pPr>
+      <w:r>
+        <w:t xml:space="preserve">The Q-Q plot shows a pronounced </w:t>
+      </w:r>
+      <w:proofErr w:type="spellStart"/>
+      <w:r>
+        <w:rPr>
+          <w:i/>
+          <w:iCs/>
+        </w:rPr>
+        <w:t>jink</w:t>
+      </w:r>
+      <w:proofErr w:type="spellEnd"/>
+      <w:r>
+        <w:t xml:space="preserve"> in the middle of the graph.  This suggests that the HMMER scores may be easier to stratify into different similarity classes.</w:t>
+      </w:r>
+    </w:p>
+    <w:p>
+      <w:r>
+        <w:br w:type="page"/>
+      </w:r>
+    </w:p>
+    <w:p>
+      <w:pPr>
+        <w:pStyle w:val="Heading2"/>
+      </w:pPr>
+      <w:r>
+        <w:lastRenderedPageBreak/>
         <w:fldChar w:fldCharType="begin"/>
       </w:r>
       <w:r>
-        <w:instrText xml:space="preserve"> SEQ Figure \* ARABIC </w:instrText>
+        <w:instrText xml:space="preserve"> autonumlgl </w:instrText>
+      </w:r>
+      <w:r>
+        <w:fldChar w:fldCharType="end"/>
+      </w:r>
+      <w:r>
+        <w:t xml:space="preserve"> Using </w:t>
+      </w:r>
+      <w:proofErr w:type="spellStart"/>
+      <w:r>
+        <w:t>kmeans</w:t>
+      </w:r>
+      <w:proofErr w:type="spellEnd"/>
+      <w:r>
+        <w:t xml:space="preserve"> to find a significant cluster</w:t>
+      </w:r>
+    </w:p>
+    <w:p>
+      <w:pPr>
+        <w:spacing w:after="0" w:line="480" w:lineRule="auto"/>
+      </w:pPr>
+      <w:r>
+        <w:t xml:space="preserve">Another approach to find a useful threshold is </w:t>
+      </w:r>
+      <w:proofErr w:type="spellStart"/>
+      <w:r>
+        <w:rPr>
+          <w:b/>
+          <w:bCs/>
+        </w:rPr>
+        <w:t>kmeans</w:t>
+      </w:r>
+      <w:proofErr w:type="spellEnd"/>
+      <w:r>
+        <w:t xml:space="preserve"> clustering.  We are looking for a region that is less dense, indicating unusually high similarity.</w:t>
+      </w:r>
+    </w:p>
+    <w:p>
+      <w:pPr>
+        <w:keepNext/>
+        <w:spacing w:after="0" w:line="480" w:lineRule="auto"/>
+      </w:pPr>
+      <w:r>
+        <w:rPr>
+          <w:noProof/>
+        </w:rPr>
+        <w:drawing>
+          <wp:inline distT="0" distB="0" distL="0" distR="0" wp14:anchorId="618208B6" wp14:editId="3CE116CF">
+            <wp:extent cx="5943600" cy="3422015"/>
+            <wp:effectExtent l="0" t="0" r="0" b="6985"/>
+            <wp:docPr id="2" name="Picture 2"/>
+            <wp:cNvGraphicFramePr>
+              <a:graphicFrameLocks xmlns:a="http://schemas.openxmlformats.org/drawingml/2006/main" noChangeAspect="1"/>
+            </wp:cNvGraphicFramePr>
+            <a:graphic xmlns:a="http://schemas.openxmlformats.org/drawingml/2006/main">
+              <a:graphicData uri="http://schemas.openxmlformats.org/drawingml/2006/picture">
+                <pic:pic xmlns:pic="http://schemas.openxmlformats.org/drawingml/2006/picture">
+                  <pic:nvPicPr>
+                    <pic:cNvPr id="1" name=""/>
+                    <pic:cNvPicPr/>
+                  </pic:nvPicPr>
+                  <pic:blipFill>
+                    <a:blip r:embed="rId18"/>
+                    <a:stretch>
+                      <a:fillRect/>
+                    </a:stretch>
+                  </pic:blipFill>
+                  <pic:spPr>
+                    <a:xfrm>
+                      <a:off x="0" y="0"/>
+                      <a:ext cx="5943600" cy="3422015"/>
+                    </a:xfrm>
+                    <a:prstGeom prst="rect">
+                      <a:avLst/>
+                    </a:prstGeom>
+                  </pic:spPr>
+                </pic:pic>
+              </a:graphicData>
+            </a:graphic>
+          </wp:inline>
+        </w:drawing>
+      </w:r>
+    </w:p>
+    <w:p>
+      <w:pPr>
+        <w:pStyle w:val="Caption"/>
+      </w:pPr>
+      <w:r>
+        <w:t xml:space="preserve">Figure </w:t>
+      </w:r>
+      <w:fldSimple w:instr=" SEQ Figure \* ARABIC ">
+        <w:r>
+          <w:rPr>
+            <w:noProof/>
+          </w:rPr>
+          <w:t>11</w:t>
+        </w:r>
+      </w:fldSimple>
+      <w:r>
+        <w:t xml:space="preserve">: </w:t>
+      </w:r>
+      <w:proofErr w:type="spellStart"/>
+      <w:r>
+        <w:t>kmeans</w:t>
+      </w:r>
+      <w:proofErr w:type="spellEnd"/>
+      <w:r>
+        <w:t xml:space="preserve"> clustering of </w:t>
+      </w:r>
+      <w:proofErr w:type="spellStart"/>
+      <w:r>
+        <w:t>hmmer_score</w:t>
+      </w:r>
+      <w:proofErr w:type="spellEnd"/>
+    </w:p>
+    <w:p>
+      <w:r>
+        <w:t xml:space="preserve">The purple line shows the threshold separating less similar insignificant similarity (in red) from highly similar ORFs in black.  The similarity threshold found by </w:t>
+      </w:r>
+      <w:proofErr w:type="spellStart"/>
+      <w:r>
+        <w:t>kmeans</w:t>
+      </w:r>
+      <w:proofErr w:type="spellEnd"/>
+      <w:r>
+        <w:t xml:space="preserve"> is more stringent than the one we found using </w:t>
+      </w:r>
+      <w:r>
+        <w:rPr>
+          <w:i/>
+          <w:iCs/>
+        </w:rPr>
+        <w:t>median</w:t>
+      </w:r>
+      <w:r>
+        <w:t xml:space="preserve"> and </w:t>
+      </w:r>
+      <w:r>
+        <w:rPr>
+          <w:i/>
+          <w:iCs/>
+        </w:rPr>
+        <w:t>maximum absolute deviation</w:t>
+      </w:r>
+      <w:r>
+        <w:t>.</w:t>
+      </w:r>
+    </w:p>
+    <w:p>
+      <w:r>
+        <w:t>1708 scores out of 20178 belong to the significant cluster.</w:t>
+      </w:r>
+    </w:p>
+    <w:p>
+      <w:r>
+        <w:br w:type="page"/>
+      </w:r>
+    </w:p>
+    <w:p/>
+    <w:p>
+      <w:pPr>
+        <w:pStyle w:val="Heading2"/>
+      </w:pPr>
+      <w:r>
+        <w:fldChar w:fldCharType="begin"/>
+      </w:r>
+      <w:r>
+        <w:instrText xml:space="preserve"> autonumlgl </w:instrText>
+      </w:r>
+      <w:r>
+        <w:fldChar w:fldCharType="end"/>
+      </w:r>
+      <w:r>
+        <w:t xml:space="preserve"> Downloading drugs and targets</w:t>
+      </w:r>
+    </w:p>
+    <w:p>
+      <w:r>
+        <w:t xml:space="preserve">Having determined a significance threshold, we are ready to select drugs and targets from the </w:t>
+      </w:r>
+      <w:r>
+        <w:rPr>
+          <w:i/>
+          <w:iCs/>
+        </w:rPr>
+        <w:t>CHEMBL_25</w:t>
+      </w:r>
+      <w:r>
+        <w:t xml:space="preserve"> database.</w:t>
+      </w:r>
+      <w:r>
+        <w:t xml:space="preserve">  The query specifies </w:t>
+      </w:r>
+      <w:proofErr w:type="spellStart"/>
+      <w:r>
+        <w:t>tax_id</w:t>
+      </w:r>
+      <w:proofErr w:type="spellEnd"/>
+      <w:r>
+        <w:t xml:space="preserve"> to find targets for the associated organism.</w:t>
+      </w:r>
+    </w:p>
+    <w:p>
+      <w:r>
+        <w:t xml:space="preserve">The score in this query was determined from </w:t>
+      </w:r>
+      <w:proofErr w:type="spellStart"/>
+      <w:r>
+        <w:t>kmeans</w:t>
+      </w:r>
+      <w:proofErr w:type="spellEnd"/>
+      <w:r>
+        <w:t xml:space="preserve">, as described </w:t>
+      </w:r>
+      <w:r>
+        <w:t>(See</w:t>
+      </w:r>
+      <w:r>
+        <w:t xml:space="preserve"> </w:t>
+      </w:r>
+      <w:r>
+        <w:fldChar w:fldCharType="begin"/>
+      </w:r>
+      <w:r>
+        <w:instrText xml:space="preserve"> REF _Ref33732019 \h </w:instrText>
       </w:r>
       <w:r>
         <w:fldChar w:fldCharType="separate"/>
       </w:r>
       <w:r>
-        <w:rPr>
-          <w:noProof/>
-        </w:rPr>
-        <w:t>8</w:t>
+        <w:t xml:space="preserve">6.4.3. Score normality and </w:t>
+      </w:r>
+      <w:proofErr w:type="spellStart"/>
+      <w:r>
+        <w:t>kmeans</w:t>
+      </w:r>
+      <w:proofErr w:type="spellEnd"/>
+      <w:r>
+        <w:t xml:space="preserve"> analysis</w:t>
       </w:r>
       <w:r>
         <w:fldChar w:fldCharType="end"/>
       </w:r>
       <w:r>
-        <w:t>:QQ Plot for all P. falciparum BLASTP log(scores)</w:t>
+        <w:t>).</w:t>
+      </w:r>
+    </w:p>
+    <w:p>
+      <w:pPr>
+        <w:spacing w:after="0" w:line="240" w:lineRule="auto"/>
+        <w:rPr>
+          <w:rFonts w:ascii="Courier New" w:hAnsi="Courier New" w:cs="Courier New"/>
+          <w:sz w:val="16"/>
+          <w:szCs w:val="16"/>
+        </w:rPr>
+      </w:pPr>
+      <w:r>
+        <w:rPr>
+          <w:rFonts w:ascii="Courier New" w:hAnsi="Courier New" w:cs="Courier New"/>
+          <w:sz w:val="16"/>
+          <w:szCs w:val="16"/>
+        </w:rPr>
+        <w:t xml:space="preserve">select distinct </w:t>
+      </w:r>
+      <w:proofErr w:type="spellStart"/>
+      <w:proofErr w:type="gramStart"/>
+      <w:r>
+        <w:rPr>
+          <w:rFonts w:ascii="Courier New" w:hAnsi="Courier New" w:cs="Courier New"/>
+          <w:sz w:val="16"/>
+          <w:szCs w:val="16"/>
+        </w:rPr>
+        <w:t>h.target</w:t>
+      </w:r>
+      <w:proofErr w:type="spellEnd"/>
+      <w:proofErr w:type="gramEnd"/>
+      <w:r>
+        <w:rPr>
+          <w:rFonts w:ascii="Courier New" w:hAnsi="Courier New" w:cs="Courier New"/>
+          <w:sz w:val="16"/>
+          <w:szCs w:val="16"/>
+        </w:rPr>
+        <w:t xml:space="preserve">, score, </w:t>
+      </w:r>
+      <w:proofErr w:type="spellStart"/>
+      <w:r>
+        <w:rPr>
+          <w:rFonts w:ascii="Courier New" w:hAnsi="Courier New" w:cs="Courier New"/>
+          <w:sz w:val="16"/>
+          <w:szCs w:val="16"/>
+        </w:rPr>
+        <w:t>td.tax_id</w:t>
+      </w:r>
+      <w:proofErr w:type="spellEnd"/>
+      <w:r>
+        <w:rPr>
+          <w:rFonts w:ascii="Courier New" w:hAnsi="Courier New" w:cs="Courier New"/>
+          <w:sz w:val="16"/>
+          <w:szCs w:val="16"/>
+        </w:rPr>
+        <w:t xml:space="preserve"> as </w:t>
+      </w:r>
+      <w:proofErr w:type="spellStart"/>
+      <w:r>
+        <w:rPr>
+          <w:rFonts w:ascii="Courier New" w:hAnsi="Courier New" w:cs="Courier New"/>
+          <w:sz w:val="16"/>
+          <w:szCs w:val="16"/>
+        </w:rPr>
+        <w:t>original_tax_id</w:t>
+      </w:r>
+      <w:proofErr w:type="spellEnd"/>
+      <w:r>
+        <w:rPr>
+          <w:rFonts w:ascii="Courier New" w:hAnsi="Courier New" w:cs="Courier New"/>
+          <w:sz w:val="16"/>
+          <w:szCs w:val="16"/>
+        </w:rPr>
+        <w:t xml:space="preserve">, </w:t>
+      </w:r>
+      <w:proofErr w:type="spellStart"/>
+      <w:r>
+        <w:rPr>
+          <w:rFonts w:ascii="Courier New" w:hAnsi="Courier New" w:cs="Courier New"/>
+          <w:sz w:val="16"/>
+          <w:szCs w:val="16"/>
+        </w:rPr>
+        <w:t>td.organism</w:t>
+      </w:r>
+      <w:proofErr w:type="spellEnd"/>
+      <w:r>
+        <w:rPr>
+          <w:rFonts w:ascii="Courier New" w:hAnsi="Courier New" w:cs="Courier New"/>
+          <w:sz w:val="16"/>
+          <w:szCs w:val="16"/>
+        </w:rPr>
+        <w:t xml:space="preserve"> as </w:t>
+      </w:r>
+      <w:proofErr w:type="spellStart"/>
+      <w:r>
+        <w:rPr>
+          <w:rFonts w:ascii="Courier New" w:hAnsi="Courier New" w:cs="Courier New"/>
+          <w:sz w:val="16"/>
+          <w:szCs w:val="16"/>
+        </w:rPr>
+        <w:t>orig_organism,td.pref_name</w:t>
+      </w:r>
+      <w:proofErr w:type="spellEnd"/>
+      <w:r>
+        <w:rPr>
+          <w:rFonts w:ascii="Courier New" w:hAnsi="Courier New" w:cs="Courier New"/>
+          <w:sz w:val="16"/>
+          <w:szCs w:val="16"/>
+        </w:rPr>
+        <w:t xml:space="preserve">, </w:t>
+      </w:r>
+      <w:proofErr w:type="spellStart"/>
+      <w:r>
+        <w:rPr>
+          <w:rFonts w:ascii="Courier New" w:hAnsi="Courier New" w:cs="Courier New"/>
+          <w:sz w:val="16"/>
+          <w:szCs w:val="16"/>
+        </w:rPr>
+        <w:t>md.pref_name</w:t>
+      </w:r>
+      <w:proofErr w:type="spellEnd"/>
+      <w:r>
+        <w:rPr>
+          <w:rFonts w:ascii="Courier New" w:hAnsi="Courier New" w:cs="Courier New"/>
+          <w:sz w:val="16"/>
+          <w:szCs w:val="16"/>
+        </w:rPr>
+        <w:t xml:space="preserve">, </w:t>
+      </w:r>
+      <w:proofErr w:type="spellStart"/>
+      <w:r>
+        <w:rPr>
+          <w:rFonts w:ascii="Courier New" w:hAnsi="Courier New" w:cs="Courier New"/>
+          <w:sz w:val="16"/>
+          <w:szCs w:val="16"/>
+        </w:rPr>
+        <w:t>md.chembl_id</w:t>
+      </w:r>
+      <w:proofErr w:type="spellEnd"/>
+    </w:p>
+    <w:p>
+      <w:pPr>
+        <w:spacing w:after="0" w:line="240" w:lineRule="auto"/>
+        <w:rPr>
+          <w:rFonts w:ascii="Courier New" w:hAnsi="Courier New" w:cs="Courier New"/>
+          <w:sz w:val="16"/>
+          <w:szCs w:val="16"/>
+        </w:rPr>
+      </w:pPr>
+      <w:r>
+        <w:rPr>
+          <w:rFonts w:ascii="Courier New" w:hAnsi="Courier New" w:cs="Courier New"/>
+          <w:sz w:val="16"/>
+          <w:szCs w:val="16"/>
+        </w:rPr>
+        <w:t xml:space="preserve">from </w:t>
+      </w:r>
+      <w:proofErr w:type="spellStart"/>
+      <w:r>
+        <w:rPr>
+          <w:rFonts w:ascii="Courier New" w:hAnsi="Courier New" w:cs="Courier New"/>
+          <w:sz w:val="16"/>
+          <w:szCs w:val="16"/>
+        </w:rPr>
+        <w:t>hmmer_statistics</w:t>
+      </w:r>
+      <w:proofErr w:type="spellEnd"/>
+      <w:r>
+        <w:rPr>
+          <w:rFonts w:ascii="Courier New" w:hAnsi="Courier New" w:cs="Courier New"/>
+          <w:sz w:val="16"/>
+          <w:szCs w:val="16"/>
+        </w:rPr>
+        <w:t xml:space="preserve"> h</w:t>
+      </w:r>
+    </w:p>
+    <w:p>
+      <w:pPr>
+        <w:spacing w:after="0" w:line="240" w:lineRule="auto"/>
+        <w:rPr>
+          <w:rFonts w:ascii="Courier New" w:hAnsi="Courier New" w:cs="Courier New"/>
+          <w:sz w:val="16"/>
+          <w:szCs w:val="16"/>
+        </w:rPr>
+      </w:pPr>
+      <w:r>
+        <w:rPr>
+          <w:rFonts w:ascii="Courier New" w:hAnsi="Courier New" w:cs="Courier New"/>
+          <w:sz w:val="16"/>
+          <w:szCs w:val="16"/>
+        </w:rPr>
+        <w:t xml:space="preserve">     join </w:t>
+      </w:r>
+      <w:proofErr w:type="spellStart"/>
+      <w:r>
+        <w:rPr>
+          <w:rFonts w:ascii="Courier New" w:hAnsi="Courier New" w:cs="Courier New"/>
+          <w:sz w:val="16"/>
+          <w:szCs w:val="16"/>
+        </w:rPr>
+        <w:t>target_dictionary</w:t>
+      </w:r>
+      <w:proofErr w:type="spellEnd"/>
+      <w:r>
+        <w:rPr>
+          <w:rFonts w:ascii="Courier New" w:hAnsi="Courier New" w:cs="Courier New"/>
+          <w:sz w:val="16"/>
+          <w:szCs w:val="16"/>
+        </w:rPr>
+        <w:t xml:space="preserve"> td</w:t>
+      </w:r>
+    </w:p>
+    <w:p>
+      <w:pPr>
+        <w:spacing w:after="0" w:line="240" w:lineRule="auto"/>
+        <w:rPr>
+          <w:rFonts w:ascii="Courier New" w:hAnsi="Courier New" w:cs="Courier New"/>
+          <w:sz w:val="16"/>
+          <w:szCs w:val="16"/>
+        </w:rPr>
+      </w:pPr>
+      <w:r>
+        <w:rPr>
+          <w:rFonts w:ascii="Courier New" w:hAnsi="Courier New" w:cs="Courier New"/>
+          <w:sz w:val="16"/>
+          <w:szCs w:val="16"/>
+        </w:rPr>
+        <w:t xml:space="preserve">     on </w:t>
+      </w:r>
+      <w:proofErr w:type="spellStart"/>
+      <w:proofErr w:type="gramStart"/>
+      <w:r>
+        <w:rPr>
+          <w:rFonts w:ascii="Courier New" w:hAnsi="Courier New" w:cs="Courier New"/>
+          <w:sz w:val="16"/>
+          <w:szCs w:val="16"/>
+        </w:rPr>
+        <w:t>h.target</w:t>
+      </w:r>
+      <w:proofErr w:type="spellEnd"/>
+      <w:proofErr w:type="gramEnd"/>
+      <w:r>
+        <w:rPr>
+          <w:rFonts w:ascii="Courier New" w:hAnsi="Courier New" w:cs="Courier New"/>
+          <w:sz w:val="16"/>
+          <w:szCs w:val="16"/>
+        </w:rPr>
+        <w:t xml:space="preserve"> = </w:t>
+      </w:r>
+      <w:proofErr w:type="spellStart"/>
+      <w:r>
+        <w:rPr>
+          <w:rFonts w:ascii="Courier New" w:hAnsi="Courier New" w:cs="Courier New"/>
+          <w:sz w:val="16"/>
+          <w:szCs w:val="16"/>
+        </w:rPr>
+        <w:t>td.chembl_id</w:t>
+      </w:r>
+      <w:proofErr w:type="spellEnd"/>
+    </w:p>
+    <w:p>
+      <w:pPr>
+        <w:spacing w:after="0" w:line="240" w:lineRule="auto"/>
+        <w:rPr>
+          <w:rFonts w:ascii="Courier New" w:hAnsi="Courier New" w:cs="Courier New"/>
+          <w:sz w:val="16"/>
+          <w:szCs w:val="16"/>
+        </w:rPr>
+      </w:pPr>
+      <w:r>
+        <w:rPr>
+          <w:rFonts w:ascii="Courier New" w:hAnsi="Courier New" w:cs="Courier New"/>
+          <w:sz w:val="16"/>
+          <w:szCs w:val="16"/>
+        </w:rPr>
+        <w:t xml:space="preserve">     join </w:t>
+      </w:r>
+      <w:proofErr w:type="spellStart"/>
+      <w:r>
+        <w:rPr>
+          <w:rFonts w:ascii="Courier New" w:hAnsi="Courier New" w:cs="Courier New"/>
+          <w:sz w:val="16"/>
+          <w:szCs w:val="16"/>
+        </w:rPr>
+        <w:t>drug_mechanism</w:t>
+      </w:r>
+      <w:proofErr w:type="spellEnd"/>
+      <w:r>
+        <w:rPr>
+          <w:rFonts w:ascii="Courier New" w:hAnsi="Courier New" w:cs="Courier New"/>
+          <w:sz w:val="16"/>
+          <w:szCs w:val="16"/>
+        </w:rPr>
+        <w:t xml:space="preserve"> dm</w:t>
+      </w:r>
+    </w:p>
+    <w:p>
+      <w:pPr>
+        <w:spacing w:after="0" w:line="240" w:lineRule="auto"/>
+        <w:rPr>
+          <w:rFonts w:ascii="Courier New" w:hAnsi="Courier New" w:cs="Courier New"/>
+          <w:sz w:val="16"/>
+          <w:szCs w:val="16"/>
+        </w:rPr>
+      </w:pPr>
+      <w:r>
+        <w:rPr>
+          <w:rFonts w:ascii="Courier New" w:hAnsi="Courier New" w:cs="Courier New"/>
+          <w:sz w:val="16"/>
+          <w:szCs w:val="16"/>
+        </w:rPr>
+        <w:t xml:space="preserve">     ON </w:t>
+      </w:r>
+      <w:proofErr w:type="spellStart"/>
+      <w:r>
+        <w:rPr>
+          <w:rFonts w:ascii="Courier New" w:hAnsi="Courier New" w:cs="Courier New"/>
+          <w:sz w:val="16"/>
+          <w:szCs w:val="16"/>
+        </w:rPr>
+        <w:t>dm.tid</w:t>
+      </w:r>
+      <w:proofErr w:type="spellEnd"/>
+      <w:r>
+        <w:rPr>
+          <w:rFonts w:ascii="Courier New" w:hAnsi="Courier New" w:cs="Courier New"/>
+          <w:sz w:val="16"/>
+          <w:szCs w:val="16"/>
+        </w:rPr>
+        <w:t xml:space="preserve"> = </w:t>
+      </w:r>
+      <w:proofErr w:type="spellStart"/>
+      <w:r>
+        <w:rPr>
+          <w:rFonts w:ascii="Courier New" w:hAnsi="Courier New" w:cs="Courier New"/>
+          <w:sz w:val="16"/>
+          <w:szCs w:val="16"/>
+        </w:rPr>
+        <w:t>td.tid</w:t>
+      </w:r>
+      <w:proofErr w:type="spellEnd"/>
+    </w:p>
+    <w:p>
+      <w:pPr>
+        <w:spacing w:after="0" w:line="240" w:lineRule="auto"/>
+        <w:rPr>
+          <w:rFonts w:ascii="Courier New" w:hAnsi="Courier New" w:cs="Courier New"/>
+          <w:sz w:val="16"/>
+          <w:szCs w:val="16"/>
+        </w:rPr>
+      </w:pPr>
+      <w:r>
+        <w:rPr>
+          <w:rFonts w:ascii="Courier New" w:hAnsi="Courier New" w:cs="Courier New"/>
+          <w:sz w:val="16"/>
+          <w:szCs w:val="16"/>
+        </w:rPr>
+        <w:t xml:space="preserve">     join </w:t>
+      </w:r>
+      <w:proofErr w:type="spellStart"/>
+      <w:r>
+        <w:rPr>
+          <w:rFonts w:ascii="Courier New" w:hAnsi="Courier New" w:cs="Courier New"/>
+          <w:sz w:val="16"/>
+          <w:szCs w:val="16"/>
+        </w:rPr>
+        <w:t>molecule_dictionary</w:t>
+      </w:r>
+      <w:proofErr w:type="spellEnd"/>
+      <w:r>
+        <w:rPr>
+          <w:rFonts w:ascii="Courier New" w:hAnsi="Courier New" w:cs="Courier New"/>
+          <w:sz w:val="16"/>
+          <w:szCs w:val="16"/>
+        </w:rPr>
+        <w:t xml:space="preserve"> md</w:t>
+      </w:r>
+    </w:p>
+    <w:p>
+      <w:pPr>
+        <w:spacing w:after="0" w:line="240" w:lineRule="auto"/>
+        <w:rPr>
+          <w:rFonts w:ascii="Courier New" w:hAnsi="Courier New" w:cs="Courier New"/>
+          <w:sz w:val="16"/>
+          <w:szCs w:val="16"/>
+        </w:rPr>
+      </w:pPr>
+      <w:r>
+        <w:rPr>
+          <w:rFonts w:ascii="Courier New" w:hAnsi="Courier New" w:cs="Courier New"/>
+          <w:sz w:val="16"/>
+          <w:szCs w:val="16"/>
+        </w:rPr>
+        <w:t xml:space="preserve">     ON </w:t>
+      </w:r>
+      <w:proofErr w:type="spellStart"/>
+      <w:proofErr w:type="gramStart"/>
+      <w:r>
+        <w:rPr>
+          <w:rFonts w:ascii="Courier New" w:hAnsi="Courier New" w:cs="Courier New"/>
+          <w:sz w:val="16"/>
+          <w:szCs w:val="16"/>
+        </w:rPr>
+        <w:t>dm.molregno</w:t>
+      </w:r>
+      <w:proofErr w:type="spellEnd"/>
+      <w:proofErr w:type="gramEnd"/>
+      <w:r>
+        <w:rPr>
+          <w:rFonts w:ascii="Courier New" w:hAnsi="Courier New" w:cs="Courier New"/>
+          <w:sz w:val="16"/>
+          <w:szCs w:val="16"/>
+        </w:rPr>
+        <w:t xml:space="preserve"> = </w:t>
+      </w:r>
+      <w:proofErr w:type="spellStart"/>
+      <w:r>
+        <w:rPr>
+          <w:rFonts w:ascii="Courier New" w:hAnsi="Courier New" w:cs="Courier New"/>
+          <w:sz w:val="16"/>
+          <w:szCs w:val="16"/>
+        </w:rPr>
+        <w:t>md.molregno</w:t>
+      </w:r>
+      <w:proofErr w:type="spellEnd"/>
+    </w:p>
+    <w:p>
+      <w:pPr>
+        <w:spacing w:after="0" w:line="240" w:lineRule="auto"/>
+        <w:rPr>
+          <w:rFonts w:ascii="Courier New" w:hAnsi="Courier New" w:cs="Courier New"/>
+          <w:sz w:val="16"/>
+          <w:szCs w:val="16"/>
+        </w:rPr>
+      </w:pPr>
+      <w:r>
+        <w:rPr>
+          <w:rFonts w:ascii="Courier New" w:hAnsi="Courier New" w:cs="Courier New"/>
+          <w:sz w:val="16"/>
+          <w:szCs w:val="16"/>
+        </w:rPr>
+        <w:t xml:space="preserve">WHERE </w:t>
+      </w:r>
+      <w:proofErr w:type="spellStart"/>
+      <w:r>
+        <w:rPr>
+          <w:rFonts w:ascii="Courier New" w:hAnsi="Courier New" w:cs="Courier New"/>
+          <w:sz w:val="16"/>
+          <w:szCs w:val="16"/>
+        </w:rPr>
+        <w:t>h.tax_id</w:t>
+      </w:r>
+      <w:proofErr w:type="spellEnd"/>
+      <w:r>
+        <w:rPr>
+          <w:rFonts w:ascii="Courier New" w:hAnsi="Courier New" w:cs="Courier New"/>
+          <w:sz w:val="16"/>
+          <w:szCs w:val="16"/>
+        </w:rPr>
+        <w:t xml:space="preserve"> = 36329</w:t>
+      </w:r>
+    </w:p>
+    <w:p>
+      <w:pPr>
+        <w:spacing w:after="0" w:line="240" w:lineRule="auto"/>
+        <w:rPr>
+          <w:rFonts w:ascii="Courier New" w:hAnsi="Courier New" w:cs="Courier New"/>
+          <w:sz w:val="16"/>
+          <w:szCs w:val="16"/>
+        </w:rPr>
+      </w:pPr>
+      <w:r>
+        <w:rPr>
+          <w:rFonts w:ascii="Courier New" w:hAnsi="Courier New" w:cs="Courier New"/>
+          <w:sz w:val="16"/>
+          <w:szCs w:val="16"/>
+        </w:rPr>
+        <w:t xml:space="preserve">  and score &gt;= 385.3</w:t>
+      </w:r>
+    </w:p>
+    <w:p>
+      <w:pPr>
+        <w:spacing w:after="0" w:line="240" w:lineRule="auto"/>
+        <w:rPr>
+          <w:rFonts w:ascii="Courier New" w:hAnsi="Courier New" w:cs="Courier New"/>
+          <w:sz w:val="16"/>
+          <w:szCs w:val="16"/>
+        </w:rPr>
+      </w:pPr>
+      <w:r>
+        <w:rPr>
+          <w:rFonts w:ascii="Courier New" w:hAnsi="Courier New" w:cs="Courier New"/>
+          <w:sz w:val="16"/>
+          <w:szCs w:val="16"/>
+        </w:rPr>
+        <w:t>order by score desc;</w:t>
       </w:r>
     </w:p>
     <w:p>
       <w:pPr>
         <w:spacing w:after="0" w:line="480" w:lineRule="auto"/>
       </w:pPr>
-      <w:r>
-        <w:t>The red line shows expected normality.  This plot shows departure from normality at the right (upper) portion of the graph.</w:t>
-      </w:r>
-    </w:p>
-    <w:p>
-      <w:pPr>
-        <w:spacing w:after="0" w:line="480" w:lineRule="auto"/>
+    </w:p>
+    <w:p>
+      <w:pPr>
+        <w:spacing w:line="480" w:lineRule="auto"/>
       </w:pPr>
       <w:bookmarkStart w:id="0" w:name="_GoBack"/>
       <w:bookmarkEnd w:id="0"/>
-    </w:p>
-    <w:p>
-      <w:pPr>
-        <w:spacing w:line="480" w:lineRule="auto"/>
-      </w:pPr>
     </w:p>
     <w:p/>
     <w:p>
@@ -18651,13 +19624,1993 @@
         <w:t>)</w:t>
       </w:r>
     </w:p>
+    <w:p>
+      <w:pPr>
+        <w:spacing w:after="0" w:line="240" w:lineRule="auto"/>
+        <w:rPr>
+          <w:rFonts w:ascii="Courier New" w:hAnsi="Courier New" w:cs="Courier New"/>
+          <w:sz w:val="16"/>
+          <w:szCs w:val="16"/>
+        </w:rPr>
+      </w:pPr>
+    </w:p>
+    <w:bookmarkStart w:id="17" w:name="_Ref33732019"/>
+    <w:p>
+      <w:pPr>
+        <w:pStyle w:val="Heading3"/>
+      </w:pPr>
+      <w:r>
+        <w:fldChar w:fldCharType="begin"/>
+      </w:r>
+      <w:r>
+        <w:instrText xml:space="preserve"> autonumlgl </w:instrText>
+      </w:r>
+      <w:r>
+        <w:fldChar w:fldCharType="end"/>
+      </w:r>
+      <w:r>
+        <w:t xml:space="preserve"> Score normality and </w:t>
+      </w:r>
+      <w:proofErr w:type="spellStart"/>
+      <w:r>
+        <w:t>kmeans</w:t>
+      </w:r>
+      <w:proofErr w:type="spellEnd"/>
+      <w:r>
+        <w:t xml:space="preserve"> analysis</w:t>
+      </w:r>
+      <w:bookmarkEnd w:id="17"/>
+    </w:p>
+    <w:p>
+      <w:pPr>
+        <w:spacing w:after="0" w:line="240" w:lineRule="auto"/>
+        <w:rPr>
+          <w:rFonts w:ascii="Courier New" w:hAnsi="Courier New" w:cs="Courier New"/>
+          <w:sz w:val="16"/>
+          <w:szCs w:val="16"/>
+        </w:rPr>
+      </w:pPr>
+      <w:r>
+        <w:rPr>
+          <w:rFonts w:ascii="Courier New" w:hAnsi="Courier New" w:cs="Courier New"/>
+          <w:sz w:val="16"/>
+          <w:szCs w:val="16"/>
+        </w:rPr>
+        <w:t># score normality</w:t>
+      </w:r>
+    </w:p>
+    <w:p>
+      <w:pPr>
+        <w:spacing w:after="0" w:line="240" w:lineRule="auto"/>
+        <w:rPr>
+          <w:rFonts w:ascii="Courier New" w:hAnsi="Courier New" w:cs="Courier New"/>
+          <w:sz w:val="16"/>
+          <w:szCs w:val="16"/>
+        </w:rPr>
+      </w:pPr>
+      <w:r>
+        <w:rPr>
+          <w:rFonts w:ascii="Courier New" w:hAnsi="Courier New" w:cs="Courier New"/>
+          <w:sz w:val="16"/>
+          <w:szCs w:val="16"/>
+        </w:rPr>
+        <w:t>stats=</w:t>
+      </w:r>
+      <w:proofErr w:type="gramStart"/>
+      <w:r>
+        <w:rPr>
+          <w:rFonts w:ascii="Courier New" w:hAnsi="Courier New" w:cs="Courier New"/>
+          <w:sz w:val="16"/>
+          <w:szCs w:val="16"/>
+        </w:rPr>
+        <w:t>read.csv(</w:t>
+      </w:r>
+      <w:proofErr w:type="gramEnd"/>
+      <w:r>
+        <w:rPr>
+          <w:rFonts w:ascii="Courier New" w:hAnsi="Courier New" w:cs="Courier New"/>
+          <w:sz w:val="16"/>
+          <w:szCs w:val="16"/>
+        </w:rPr>
+        <w:t xml:space="preserve">file='../process_plasmodium/blast_statistics.txt', </w:t>
+      </w:r>
+      <w:proofErr w:type="spellStart"/>
+      <w:r>
+        <w:rPr>
+          <w:rFonts w:ascii="Courier New" w:hAnsi="Courier New" w:cs="Courier New"/>
+          <w:sz w:val="16"/>
+          <w:szCs w:val="16"/>
+        </w:rPr>
+        <w:t>sep</w:t>
+      </w:r>
+      <w:proofErr w:type="spellEnd"/>
+      <w:r>
+        <w:rPr>
+          <w:rFonts w:ascii="Courier New" w:hAnsi="Courier New" w:cs="Courier New"/>
+          <w:sz w:val="16"/>
+          <w:szCs w:val="16"/>
+        </w:rPr>
+        <w:t xml:space="preserve">="\t", </w:t>
+      </w:r>
+      <w:proofErr w:type="spellStart"/>
+      <w:r>
+        <w:rPr>
+          <w:rFonts w:ascii="Courier New" w:hAnsi="Courier New" w:cs="Courier New"/>
+          <w:sz w:val="16"/>
+          <w:szCs w:val="16"/>
+        </w:rPr>
+        <w:t>stringsAsFactors</w:t>
+      </w:r>
+      <w:proofErr w:type="spellEnd"/>
+      <w:r>
+        <w:rPr>
+          <w:rFonts w:ascii="Courier New" w:hAnsi="Courier New" w:cs="Courier New"/>
+          <w:sz w:val="16"/>
+          <w:szCs w:val="16"/>
+        </w:rPr>
+        <w:t xml:space="preserve"> = FALSE)</w:t>
+      </w:r>
+    </w:p>
+    <w:p>
+      <w:pPr>
+        <w:spacing w:after="0" w:line="240" w:lineRule="auto"/>
+        <w:rPr>
+          <w:rFonts w:ascii="Courier New" w:hAnsi="Courier New" w:cs="Courier New"/>
+          <w:sz w:val="16"/>
+          <w:szCs w:val="16"/>
+        </w:rPr>
+      </w:pPr>
+      <w:r>
+        <w:rPr>
+          <w:rFonts w:ascii="Courier New" w:hAnsi="Courier New" w:cs="Courier New"/>
+          <w:sz w:val="16"/>
+          <w:szCs w:val="16"/>
+        </w:rPr>
+        <w:t>organism="P. falciparum 3D7"</w:t>
+      </w:r>
+    </w:p>
+    <w:p>
+      <w:pPr>
+        <w:spacing w:after="0" w:line="240" w:lineRule="auto"/>
+        <w:rPr>
+          <w:rFonts w:ascii="Courier New" w:hAnsi="Courier New" w:cs="Courier New"/>
+          <w:sz w:val="16"/>
+          <w:szCs w:val="16"/>
+        </w:rPr>
+      </w:pPr>
+    </w:p>
+    <w:p>
+      <w:pPr>
+        <w:spacing w:after="0" w:line="240" w:lineRule="auto"/>
+        <w:rPr>
+          <w:rFonts w:ascii="Courier New" w:hAnsi="Courier New" w:cs="Courier New"/>
+          <w:sz w:val="16"/>
+          <w:szCs w:val="16"/>
+        </w:rPr>
+      </w:pPr>
+      <w:r>
+        <w:rPr>
+          <w:rFonts w:ascii="Courier New" w:hAnsi="Courier New" w:cs="Courier New"/>
+          <w:sz w:val="16"/>
+          <w:szCs w:val="16"/>
+        </w:rPr>
+        <w:t>attach(stats)</w:t>
+      </w:r>
+    </w:p>
+    <w:p>
+      <w:pPr>
+        <w:spacing w:after="0" w:line="240" w:lineRule="auto"/>
+        <w:rPr>
+          <w:rFonts w:ascii="Courier New" w:hAnsi="Courier New" w:cs="Courier New"/>
+          <w:sz w:val="16"/>
+          <w:szCs w:val="16"/>
+        </w:rPr>
+      </w:pPr>
+      <w:r>
+        <w:rPr>
+          <w:rFonts w:ascii="Courier New" w:hAnsi="Courier New" w:cs="Courier New"/>
+          <w:sz w:val="16"/>
+          <w:szCs w:val="16"/>
+        </w:rPr>
+        <w:t>qqnorm(log(score</w:t>
+      </w:r>
+      <w:proofErr w:type="gramStart"/>
+      <w:r>
+        <w:rPr>
+          <w:rFonts w:ascii="Courier New" w:hAnsi="Courier New" w:cs="Courier New"/>
+          <w:sz w:val="16"/>
+          <w:szCs w:val="16"/>
+        </w:rPr>
+        <w:t>),main</w:t>
+      </w:r>
+      <w:proofErr w:type="gramEnd"/>
+      <w:r>
+        <w:rPr>
+          <w:rFonts w:ascii="Courier New" w:hAnsi="Courier New" w:cs="Courier New"/>
+          <w:sz w:val="16"/>
+          <w:szCs w:val="16"/>
+        </w:rPr>
+        <w:t>='Q-Q Plot for BLASTP log(scores)')</w:t>
+      </w:r>
+    </w:p>
+    <w:p>
+      <w:pPr>
+        <w:spacing w:after="0" w:line="240" w:lineRule="auto"/>
+        <w:rPr>
+          <w:rFonts w:ascii="Courier New" w:hAnsi="Courier New" w:cs="Courier New"/>
+          <w:sz w:val="16"/>
+          <w:szCs w:val="16"/>
+        </w:rPr>
+      </w:pPr>
+      <w:r>
+        <w:rPr>
+          <w:rFonts w:ascii="Courier New" w:hAnsi="Courier New" w:cs="Courier New"/>
+          <w:sz w:val="16"/>
+          <w:szCs w:val="16"/>
+        </w:rPr>
+        <w:t>qqline(log(score</w:t>
+      </w:r>
+      <w:proofErr w:type="gramStart"/>
+      <w:r>
+        <w:rPr>
+          <w:rFonts w:ascii="Courier New" w:hAnsi="Courier New" w:cs="Courier New"/>
+          <w:sz w:val="16"/>
+          <w:szCs w:val="16"/>
+        </w:rPr>
+        <w:t>),col</w:t>
+      </w:r>
+      <w:proofErr w:type="gramEnd"/>
+      <w:r>
+        <w:rPr>
+          <w:rFonts w:ascii="Courier New" w:hAnsi="Courier New" w:cs="Courier New"/>
+          <w:sz w:val="16"/>
+          <w:szCs w:val="16"/>
+        </w:rPr>
+        <w:t>='red',</w:t>
+      </w:r>
+      <w:proofErr w:type="spellStart"/>
+      <w:r>
+        <w:rPr>
+          <w:rFonts w:ascii="Courier New" w:hAnsi="Courier New" w:cs="Courier New"/>
+          <w:sz w:val="16"/>
+          <w:szCs w:val="16"/>
+        </w:rPr>
+        <w:t>lwd</w:t>
+      </w:r>
+      <w:proofErr w:type="spellEnd"/>
+      <w:r>
+        <w:rPr>
+          <w:rFonts w:ascii="Courier New" w:hAnsi="Courier New" w:cs="Courier New"/>
+          <w:sz w:val="16"/>
+          <w:szCs w:val="16"/>
+        </w:rPr>
+        <w:t>=3)</w:t>
+      </w:r>
+    </w:p>
+    <w:p>
+      <w:pPr>
+        <w:spacing w:after="0" w:line="240" w:lineRule="auto"/>
+        <w:rPr>
+          <w:rFonts w:ascii="Courier New" w:hAnsi="Courier New" w:cs="Courier New"/>
+          <w:sz w:val="16"/>
+          <w:szCs w:val="16"/>
+        </w:rPr>
+      </w:pPr>
+      <w:proofErr w:type="gramStart"/>
+      <w:r>
+        <w:rPr>
+          <w:rFonts w:ascii="Courier New" w:hAnsi="Courier New" w:cs="Courier New"/>
+          <w:sz w:val="16"/>
+          <w:szCs w:val="16"/>
+        </w:rPr>
+        <w:t>detach(</w:t>
+      </w:r>
+      <w:proofErr w:type="gramEnd"/>
+      <w:r>
+        <w:rPr>
+          <w:rFonts w:ascii="Courier New" w:hAnsi="Courier New" w:cs="Courier New"/>
+          <w:sz w:val="16"/>
+          <w:szCs w:val="16"/>
+        </w:rPr>
+        <w:t>)</w:t>
+      </w:r>
+    </w:p>
+    <w:p>
+      <w:pPr>
+        <w:spacing w:after="0" w:line="240" w:lineRule="auto"/>
+        <w:rPr>
+          <w:rFonts w:ascii="Courier New" w:hAnsi="Courier New" w:cs="Courier New"/>
+          <w:sz w:val="16"/>
+          <w:szCs w:val="16"/>
+        </w:rPr>
+      </w:pPr>
+    </w:p>
+    <w:p>
+      <w:pPr>
+        <w:spacing w:after="0" w:line="240" w:lineRule="auto"/>
+        <w:rPr>
+          <w:rFonts w:ascii="Courier New" w:hAnsi="Courier New" w:cs="Courier New"/>
+          <w:sz w:val="16"/>
+          <w:szCs w:val="16"/>
+        </w:rPr>
+      </w:pPr>
+      <w:proofErr w:type="spellStart"/>
+      <w:r>
+        <w:rPr>
+          <w:rFonts w:ascii="Courier New" w:hAnsi="Courier New" w:cs="Courier New"/>
+          <w:sz w:val="16"/>
+          <w:szCs w:val="16"/>
+        </w:rPr>
+        <w:t>norm_log_thresh</w:t>
+      </w:r>
+      <w:proofErr w:type="spellEnd"/>
+      <w:r>
+        <w:rPr>
+          <w:rFonts w:ascii="Courier New" w:hAnsi="Courier New" w:cs="Courier New"/>
+          <w:sz w:val="16"/>
+          <w:szCs w:val="16"/>
+        </w:rPr>
+        <w:t>=median(log(</w:t>
+      </w:r>
+      <w:proofErr w:type="spellStart"/>
+      <w:r>
+        <w:rPr>
+          <w:rFonts w:ascii="Courier New" w:hAnsi="Courier New" w:cs="Courier New"/>
+          <w:sz w:val="16"/>
+          <w:szCs w:val="16"/>
+        </w:rPr>
+        <w:t>stats$score</w:t>
+      </w:r>
+      <w:proofErr w:type="spellEnd"/>
+      <w:proofErr w:type="gramStart"/>
+      <w:r>
+        <w:rPr>
+          <w:rFonts w:ascii="Courier New" w:hAnsi="Courier New" w:cs="Courier New"/>
+          <w:sz w:val="16"/>
+          <w:szCs w:val="16"/>
+        </w:rPr>
+        <w:t>))+</w:t>
+      </w:r>
+      <w:proofErr w:type="gramEnd"/>
+      <w:r>
+        <w:rPr>
+          <w:rFonts w:ascii="Courier New" w:hAnsi="Courier New" w:cs="Courier New"/>
+          <w:sz w:val="16"/>
+          <w:szCs w:val="16"/>
+        </w:rPr>
+        <w:t>2*mad(log(</w:t>
+      </w:r>
+      <w:proofErr w:type="spellStart"/>
+      <w:r>
+        <w:rPr>
+          <w:rFonts w:ascii="Courier New" w:hAnsi="Courier New" w:cs="Courier New"/>
+          <w:sz w:val="16"/>
+          <w:szCs w:val="16"/>
+        </w:rPr>
+        <w:t>stats$score</w:t>
+      </w:r>
+      <w:proofErr w:type="spellEnd"/>
+      <w:r>
+        <w:rPr>
+          <w:rFonts w:ascii="Courier New" w:hAnsi="Courier New" w:cs="Courier New"/>
+          <w:sz w:val="16"/>
+          <w:szCs w:val="16"/>
+        </w:rPr>
+        <w:t>))</w:t>
+      </w:r>
+    </w:p>
+    <w:p>
+      <w:pPr>
+        <w:spacing w:after="0" w:line="240" w:lineRule="auto"/>
+        <w:rPr>
+          <w:rFonts w:ascii="Courier New" w:hAnsi="Courier New" w:cs="Courier New"/>
+          <w:sz w:val="16"/>
+          <w:szCs w:val="16"/>
+        </w:rPr>
+      </w:pPr>
+      <w:proofErr w:type="spellStart"/>
+      <w:r>
+        <w:rPr>
+          <w:rFonts w:ascii="Courier New" w:hAnsi="Courier New" w:cs="Courier New"/>
+          <w:sz w:val="16"/>
+          <w:szCs w:val="16"/>
+        </w:rPr>
+        <w:t>norm_thresh</w:t>
+      </w:r>
+      <w:proofErr w:type="spellEnd"/>
+      <w:r>
+        <w:rPr>
+          <w:rFonts w:ascii="Courier New" w:hAnsi="Courier New" w:cs="Courier New"/>
+          <w:sz w:val="16"/>
+          <w:szCs w:val="16"/>
+        </w:rPr>
+        <w:t>=median(</w:t>
+      </w:r>
+      <w:proofErr w:type="spellStart"/>
+      <w:r>
+        <w:rPr>
+          <w:rFonts w:ascii="Courier New" w:hAnsi="Courier New" w:cs="Courier New"/>
+          <w:sz w:val="16"/>
+          <w:szCs w:val="16"/>
+        </w:rPr>
+        <w:t>stats$</w:t>
+      </w:r>
+      <w:proofErr w:type="gramStart"/>
+      <w:r>
+        <w:rPr>
+          <w:rFonts w:ascii="Courier New" w:hAnsi="Courier New" w:cs="Courier New"/>
+          <w:sz w:val="16"/>
+          <w:szCs w:val="16"/>
+        </w:rPr>
+        <w:t>score</w:t>
+      </w:r>
+      <w:proofErr w:type="spellEnd"/>
+      <w:r>
+        <w:rPr>
+          <w:rFonts w:ascii="Courier New" w:hAnsi="Courier New" w:cs="Courier New"/>
+          <w:sz w:val="16"/>
+          <w:szCs w:val="16"/>
+        </w:rPr>
+        <w:t>)+</w:t>
+      </w:r>
+      <w:proofErr w:type="gramEnd"/>
+      <w:r>
+        <w:rPr>
+          <w:rFonts w:ascii="Courier New" w:hAnsi="Courier New" w:cs="Courier New"/>
+          <w:sz w:val="16"/>
+          <w:szCs w:val="16"/>
+        </w:rPr>
+        <w:t>2*mad(</w:t>
+      </w:r>
+      <w:proofErr w:type="spellStart"/>
+      <w:r>
+        <w:rPr>
+          <w:rFonts w:ascii="Courier New" w:hAnsi="Courier New" w:cs="Courier New"/>
+          <w:sz w:val="16"/>
+          <w:szCs w:val="16"/>
+        </w:rPr>
+        <w:t>stats$score</w:t>
+      </w:r>
+      <w:proofErr w:type="spellEnd"/>
+      <w:r>
+        <w:rPr>
+          <w:rFonts w:ascii="Courier New" w:hAnsi="Courier New" w:cs="Courier New"/>
+          <w:sz w:val="16"/>
+          <w:szCs w:val="16"/>
+        </w:rPr>
+        <w:t>)</w:t>
+      </w:r>
+    </w:p>
+    <w:p>
+      <w:pPr>
+        <w:spacing w:after="0" w:line="240" w:lineRule="auto"/>
+        <w:rPr>
+          <w:rFonts w:ascii="Courier New" w:hAnsi="Courier New" w:cs="Courier New"/>
+          <w:sz w:val="16"/>
+          <w:szCs w:val="16"/>
+        </w:rPr>
+      </w:pPr>
+      <w:r>
+        <w:rPr>
+          <w:rFonts w:ascii="Courier New" w:hAnsi="Courier New" w:cs="Courier New"/>
+          <w:sz w:val="16"/>
+          <w:szCs w:val="16"/>
+        </w:rPr>
+        <w:t>print(paste('norm_log_thresh:</w:t>
+      </w:r>
+      <w:proofErr w:type="gramStart"/>
+      <w:r>
+        <w:rPr>
+          <w:rFonts w:ascii="Courier New" w:hAnsi="Courier New" w:cs="Courier New"/>
+          <w:sz w:val="16"/>
+          <w:szCs w:val="16"/>
+        </w:rPr>
+        <w:t>',</w:t>
+      </w:r>
+      <w:proofErr w:type="spellStart"/>
+      <w:r>
+        <w:rPr>
+          <w:rFonts w:ascii="Courier New" w:hAnsi="Courier New" w:cs="Courier New"/>
+          <w:sz w:val="16"/>
+          <w:szCs w:val="16"/>
+        </w:rPr>
+        <w:t>norm</w:t>
+      </w:r>
+      <w:proofErr w:type="gramEnd"/>
+      <w:r>
+        <w:rPr>
+          <w:rFonts w:ascii="Courier New" w:hAnsi="Courier New" w:cs="Courier New"/>
+          <w:sz w:val="16"/>
+          <w:szCs w:val="16"/>
+        </w:rPr>
+        <w:t>_log_thresh</w:t>
+      </w:r>
+      <w:proofErr w:type="spellEnd"/>
+      <w:r>
+        <w:rPr>
+          <w:rFonts w:ascii="Courier New" w:hAnsi="Courier New" w:cs="Courier New"/>
+          <w:sz w:val="16"/>
+          <w:szCs w:val="16"/>
+        </w:rPr>
+        <w:t>))</w:t>
+      </w:r>
+    </w:p>
+    <w:p>
+      <w:pPr>
+        <w:spacing w:after="0" w:line="240" w:lineRule="auto"/>
+        <w:rPr>
+          <w:rFonts w:ascii="Courier New" w:hAnsi="Courier New" w:cs="Courier New"/>
+          <w:sz w:val="16"/>
+          <w:szCs w:val="16"/>
+        </w:rPr>
+      </w:pPr>
+      <w:proofErr w:type="gramStart"/>
+      <w:r>
+        <w:rPr>
+          <w:rFonts w:ascii="Courier New" w:hAnsi="Courier New" w:cs="Courier New"/>
+          <w:sz w:val="16"/>
+          <w:szCs w:val="16"/>
+        </w:rPr>
+        <w:t>print(</w:t>
+      </w:r>
+      <w:proofErr w:type="gramEnd"/>
+      <w:r>
+        <w:rPr>
+          <w:rFonts w:ascii="Courier New" w:hAnsi="Courier New" w:cs="Courier New"/>
+          <w:sz w:val="16"/>
+          <w:szCs w:val="16"/>
+        </w:rPr>
+        <w:t>paste('</w:t>
+      </w:r>
+      <w:proofErr w:type="spellStart"/>
+      <w:r>
+        <w:rPr>
+          <w:rFonts w:ascii="Courier New" w:hAnsi="Courier New" w:cs="Courier New"/>
+          <w:sz w:val="16"/>
+          <w:szCs w:val="16"/>
+        </w:rPr>
+        <w:t>norm_thresh</w:t>
+      </w:r>
+      <w:proofErr w:type="spellEnd"/>
+      <w:r>
+        <w:rPr>
+          <w:rFonts w:ascii="Courier New" w:hAnsi="Courier New" w:cs="Courier New"/>
+          <w:sz w:val="16"/>
+          <w:szCs w:val="16"/>
+        </w:rPr>
+        <w:t xml:space="preserve">:', </w:t>
+      </w:r>
+      <w:proofErr w:type="spellStart"/>
+      <w:r>
+        <w:rPr>
+          <w:rFonts w:ascii="Courier New" w:hAnsi="Courier New" w:cs="Courier New"/>
+          <w:sz w:val="16"/>
+          <w:szCs w:val="16"/>
+        </w:rPr>
+        <w:t>norm_thresh</w:t>
+      </w:r>
+      <w:proofErr w:type="spellEnd"/>
+      <w:r>
+        <w:rPr>
+          <w:rFonts w:ascii="Courier New" w:hAnsi="Courier New" w:cs="Courier New"/>
+          <w:sz w:val="16"/>
+          <w:szCs w:val="16"/>
+        </w:rPr>
+        <w:t>))</w:t>
+      </w:r>
+    </w:p>
+    <w:p>
+      <w:pPr>
+        <w:spacing w:after="0" w:line="240" w:lineRule="auto"/>
+        <w:rPr>
+          <w:rFonts w:ascii="Courier New" w:hAnsi="Courier New" w:cs="Courier New"/>
+          <w:sz w:val="16"/>
+          <w:szCs w:val="16"/>
+        </w:rPr>
+      </w:pPr>
+    </w:p>
+    <w:p>
+      <w:pPr>
+        <w:spacing w:after="0" w:line="240" w:lineRule="auto"/>
+        <w:rPr>
+          <w:rFonts w:ascii="Courier New" w:hAnsi="Courier New" w:cs="Courier New"/>
+          <w:sz w:val="16"/>
+          <w:szCs w:val="16"/>
+        </w:rPr>
+      </w:pPr>
+      <w:r>
+        <w:rPr>
+          <w:rFonts w:ascii="Courier New" w:hAnsi="Courier New" w:cs="Courier New"/>
+          <w:sz w:val="16"/>
+          <w:szCs w:val="16"/>
+        </w:rPr>
+        <w:t>norm=stats[log(</w:t>
+      </w:r>
+      <w:proofErr w:type="spellStart"/>
+      <w:r>
+        <w:rPr>
+          <w:rFonts w:ascii="Courier New" w:hAnsi="Courier New" w:cs="Courier New"/>
+          <w:sz w:val="16"/>
+          <w:szCs w:val="16"/>
+        </w:rPr>
+        <w:t>stats$score</w:t>
+      </w:r>
+      <w:proofErr w:type="spellEnd"/>
+      <w:r>
+        <w:rPr>
+          <w:rFonts w:ascii="Courier New" w:hAnsi="Courier New" w:cs="Courier New"/>
+          <w:sz w:val="16"/>
+          <w:szCs w:val="16"/>
+        </w:rPr>
+        <w:t xml:space="preserve">) &lt; </w:t>
+      </w:r>
+      <w:proofErr w:type="spellStart"/>
+      <w:r>
+        <w:rPr>
+          <w:rFonts w:ascii="Courier New" w:hAnsi="Courier New" w:cs="Courier New"/>
+          <w:sz w:val="16"/>
+          <w:szCs w:val="16"/>
+        </w:rPr>
+        <w:t>norm_log_thresh</w:t>
+      </w:r>
+      <w:proofErr w:type="spellEnd"/>
+      <w:r>
+        <w:rPr>
+          <w:rFonts w:ascii="Courier New" w:hAnsi="Courier New" w:cs="Courier New"/>
+          <w:sz w:val="16"/>
+          <w:szCs w:val="16"/>
+        </w:rPr>
+        <w:t>,]</w:t>
+      </w:r>
+    </w:p>
+    <w:p>
+      <w:pPr>
+        <w:spacing w:after="0" w:line="240" w:lineRule="auto"/>
+        <w:rPr>
+          <w:rFonts w:ascii="Courier New" w:hAnsi="Courier New" w:cs="Courier New"/>
+          <w:sz w:val="16"/>
+          <w:szCs w:val="16"/>
+        </w:rPr>
+      </w:pPr>
+      <w:r>
+        <w:rPr>
+          <w:rFonts w:ascii="Courier New" w:hAnsi="Courier New" w:cs="Courier New"/>
+          <w:sz w:val="16"/>
+          <w:szCs w:val="16"/>
+        </w:rPr>
+        <w:t>qqnorm(log(</w:t>
+      </w:r>
+      <w:proofErr w:type="spellStart"/>
+      <w:r>
+        <w:rPr>
+          <w:rFonts w:ascii="Courier New" w:hAnsi="Courier New" w:cs="Courier New"/>
+          <w:sz w:val="16"/>
+          <w:szCs w:val="16"/>
+        </w:rPr>
+        <w:t>norm$score</w:t>
+      </w:r>
+      <w:proofErr w:type="spellEnd"/>
+      <w:r>
+        <w:rPr>
+          <w:rFonts w:ascii="Courier New" w:hAnsi="Courier New" w:cs="Courier New"/>
+          <w:sz w:val="16"/>
+          <w:szCs w:val="16"/>
+        </w:rPr>
+        <w:t>), main='Q-Q Plot for log normal scores')</w:t>
+      </w:r>
+    </w:p>
+    <w:p>
+      <w:pPr>
+        <w:spacing w:after="0" w:line="240" w:lineRule="auto"/>
+        <w:rPr>
+          <w:rFonts w:ascii="Courier New" w:hAnsi="Courier New" w:cs="Courier New"/>
+          <w:sz w:val="16"/>
+          <w:szCs w:val="16"/>
+        </w:rPr>
+      </w:pPr>
+      <w:r>
+        <w:rPr>
+          <w:rFonts w:ascii="Courier New" w:hAnsi="Courier New" w:cs="Courier New"/>
+          <w:sz w:val="16"/>
+          <w:szCs w:val="16"/>
+        </w:rPr>
+        <w:t>qqline(log(</w:t>
+      </w:r>
+      <w:proofErr w:type="spellStart"/>
+      <w:r>
+        <w:rPr>
+          <w:rFonts w:ascii="Courier New" w:hAnsi="Courier New" w:cs="Courier New"/>
+          <w:sz w:val="16"/>
+          <w:szCs w:val="16"/>
+        </w:rPr>
+        <w:t>norm$score</w:t>
+      </w:r>
+      <w:proofErr w:type="spellEnd"/>
+      <w:r>
+        <w:rPr>
+          <w:rFonts w:ascii="Courier New" w:hAnsi="Courier New" w:cs="Courier New"/>
+          <w:sz w:val="16"/>
+          <w:szCs w:val="16"/>
+        </w:rPr>
+        <w:t xml:space="preserve">), </w:t>
+      </w:r>
+      <w:proofErr w:type="spellStart"/>
+      <w:r>
+        <w:rPr>
+          <w:rFonts w:ascii="Courier New" w:hAnsi="Courier New" w:cs="Courier New"/>
+          <w:sz w:val="16"/>
+          <w:szCs w:val="16"/>
+        </w:rPr>
+        <w:t>lwd</w:t>
+      </w:r>
+      <w:proofErr w:type="spellEnd"/>
+      <w:r>
+        <w:rPr>
+          <w:rFonts w:ascii="Courier New" w:hAnsi="Courier New" w:cs="Courier New"/>
+          <w:sz w:val="16"/>
+          <w:szCs w:val="16"/>
+        </w:rPr>
+        <w:t>=3, col='red')</w:t>
+      </w:r>
+    </w:p>
+    <w:p>
+      <w:pPr>
+        <w:spacing w:after="0" w:line="240" w:lineRule="auto"/>
+        <w:rPr>
+          <w:rFonts w:ascii="Courier New" w:hAnsi="Courier New" w:cs="Courier New"/>
+          <w:sz w:val="16"/>
+          <w:szCs w:val="16"/>
+        </w:rPr>
+      </w:pPr>
+    </w:p>
+    <w:p>
+      <w:pPr>
+        <w:spacing w:after="0" w:line="240" w:lineRule="auto"/>
+        <w:rPr>
+          <w:rFonts w:ascii="Courier New" w:hAnsi="Courier New" w:cs="Courier New"/>
+          <w:sz w:val="16"/>
+          <w:szCs w:val="16"/>
+        </w:rPr>
+      </w:pPr>
+      <w:proofErr w:type="spellStart"/>
+      <w:r>
+        <w:rPr>
+          <w:rFonts w:ascii="Courier New" w:hAnsi="Courier New" w:cs="Courier New"/>
+          <w:sz w:val="16"/>
+          <w:szCs w:val="16"/>
+        </w:rPr>
+        <w:t>highly_similar</w:t>
+      </w:r>
+      <w:proofErr w:type="spellEnd"/>
+      <w:r>
+        <w:rPr>
+          <w:rFonts w:ascii="Courier New" w:hAnsi="Courier New" w:cs="Courier New"/>
+          <w:sz w:val="16"/>
+          <w:szCs w:val="16"/>
+        </w:rPr>
+        <w:t>=</w:t>
+      </w:r>
+      <w:proofErr w:type="gramStart"/>
+      <w:r>
+        <w:rPr>
+          <w:rFonts w:ascii="Courier New" w:hAnsi="Courier New" w:cs="Courier New"/>
+          <w:sz w:val="16"/>
+          <w:szCs w:val="16"/>
+        </w:rPr>
+        <w:t>stats[</w:t>
+      </w:r>
+      <w:proofErr w:type="spellStart"/>
+      <w:proofErr w:type="gramEnd"/>
+      <w:r>
+        <w:rPr>
+          <w:rFonts w:ascii="Courier New" w:hAnsi="Courier New" w:cs="Courier New"/>
+          <w:sz w:val="16"/>
+          <w:szCs w:val="16"/>
+        </w:rPr>
+        <w:t>stats$score</w:t>
+      </w:r>
+      <w:proofErr w:type="spellEnd"/>
+      <w:r>
+        <w:rPr>
+          <w:rFonts w:ascii="Courier New" w:hAnsi="Courier New" w:cs="Courier New"/>
+          <w:sz w:val="16"/>
+          <w:szCs w:val="16"/>
+        </w:rPr>
+        <w:t xml:space="preserve"> &gt; </w:t>
+      </w:r>
+      <w:proofErr w:type="spellStart"/>
+      <w:r>
+        <w:rPr>
+          <w:rFonts w:ascii="Courier New" w:hAnsi="Courier New" w:cs="Courier New"/>
+          <w:sz w:val="16"/>
+          <w:szCs w:val="16"/>
+        </w:rPr>
+        <w:t>norm_thresh</w:t>
+      </w:r>
+      <w:proofErr w:type="spellEnd"/>
+      <w:r>
+        <w:rPr>
+          <w:rFonts w:ascii="Courier New" w:hAnsi="Courier New" w:cs="Courier New"/>
+          <w:sz w:val="16"/>
+          <w:szCs w:val="16"/>
+        </w:rPr>
+        <w:t>,]</w:t>
+      </w:r>
+    </w:p>
+    <w:p>
+      <w:pPr>
+        <w:spacing w:after="0" w:line="240" w:lineRule="auto"/>
+        <w:rPr>
+          <w:rFonts w:ascii="Courier New" w:hAnsi="Courier New" w:cs="Courier New"/>
+          <w:sz w:val="16"/>
+          <w:szCs w:val="16"/>
+        </w:rPr>
+      </w:pPr>
+    </w:p>
+    <w:p>
+      <w:pPr>
+        <w:spacing w:after="0" w:line="240" w:lineRule="auto"/>
+        <w:rPr>
+          <w:rFonts w:ascii="Courier New" w:hAnsi="Courier New" w:cs="Courier New"/>
+          <w:sz w:val="16"/>
+          <w:szCs w:val="16"/>
+        </w:rPr>
+      </w:pPr>
+      <w:proofErr w:type="spellStart"/>
+      <w:r>
+        <w:rPr>
+          <w:rFonts w:ascii="Courier New" w:hAnsi="Courier New" w:cs="Courier New"/>
+          <w:sz w:val="16"/>
+          <w:szCs w:val="16"/>
+        </w:rPr>
+        <w:t>consolidated_stats</w:t>
+      </w:r>
+      <w:proofErr w:type="spellEnd"/>
+      <w:r>
+        <w:rPr>
+          <w:rFonts w:ascii="Courier New" w:hAnsi="Courier New" w:cs="Courier New"/>
+          <w:sz w:val="16"/>
+          <w:szCs w:val="16"/>
+        </w:rPr>
+        <w:t>=</w:t>
+      </w:r>
+      <w:proofErr w:type="gramStart"/>
+      <w:r>
+        <w:rPr>
+          <w:rFonts w:ascii="Courier New" w:hAnsi="Courier New" w:cs="Courier New"/>
+          <w:sz w:val="16"/>
+          <w:szCs w:val="16"/>
+        </w:rPr>
+        <w:t>read.csv(</w:t>
+      </w:r>
+      <w:proofErr w:type="gramEnd"/>
+      <w:r>
+        <w:rPr>
+          <w:rFonts w:ascii="Courier New" w:hAnsi="Courier New" w:cs="Courier New"/>
+          <w:sz w:val="16"/>
+          <w:szCs w:val="16"/>
+        </w:rPr>
+        <w:t xml:space="preserve">file = "consolidated_stats.txt", </w:t>
+      </w:r>
+      <w:proofErr w:type="spellStart"/>
+      <w:r>
+        <w:rPr>
+          <w:rFonts w:ascii="Courier New" w:hAnsi="Courier New" w:cs="Courier New"/>
+          <w:sz w:val="16"/>
+          <w:szCs w:val="16"/>
+        </w:rPr>
+        <w:t>sep</w:t>
+      </w:r>
+      <w:proofErr w:type="spellEnd"/>
+      <w:r>
+        <w:rPr>
+          <w:rFonts w:ascii="Courier New" w:hAnsi="Courier New" w:cs="Courier New"/>
+          <w:sz w:val="16"/>
+          <w:szCs w:val="16"/>
+        </w:rPr>
+        <w:t xml:space="preserve">='\t', </w:t>
+      </w:r>
+      <w:proofErr w:type="spellStart"/>
+      <w:r>
+        <w:rPr>
+          <w:rFonts w:ascii="Courier New" w:hAnsi="Courier New" w:cs="Courier New"/>
+          <w:sz w:val="16"/>
+          <w:szCs w:val="16"/>
+        </w:rPr>
+        <w:t>stringsAsFactors</w:t>
+      </w:r>
+      <w:proofErr w:type="spellEnd"/>
+      <w:r>
+        <w:rPr>
+          <w:rFonts w:ascii="Courier New" w:hAnsi="Courier New" w:cs="Courier New"/>
+          <w:sz w:val="16"/>
+          <w:szCs w:val="16"/>
+        </w:rPr>
+        <w:t xml:space="preserve"> = FALSE)</w:t>
+      </w:r>
+    </w:p>
+    <w:p>
+      <w:pPr>
+        <w:spacing w:after="0" w:line="240" w:lineRule="auto"/>
+        <w:rPr>
+          <w:rFonts w:ascii="Courier New" w:hAnsi="Courier New" w:cs="Courier New"/>
+          <w:sz w:val="16"/>
+          <w:szCs w:val="16"/>
+        </w:rPr>
+      </w:pPr>
+      <w:r>
+        <w:rPr>
+          <w:rFonts w:ascii="Courier New" w:hAnsi="Courier New" w:cs="Courier New"/>
+          <w:sz w:val="16"/>
+          <w:szCs w:val="16"/>
+        </w:rPr>
+        <w:t>attach(</w:t>
+      </w:r>
+      <w:proofErr w:type="spellStart"/>
+      <w:r>
+        <w:rPr>
+          <w:rFonts w:ascii="Courier New" w:hAnsi="Courier New" w:cs="Courier New"/>
+          <w:sz w:val="16"/>
+          <w:szCs w:val="16"/>
+        </w:rPr>
+        <w:t>consolidated_stats</w:t>
+      </w:r>
+      <w:proofErr w:type="spellEnd"/>
+      <w:r>
+        <w:rPr>
+          <w:rFonts w:ascii="Courier New" w:hAnsi="Courier New" w:cs="Courier New"/>
+          <w:sz w:val="16"/>
+          <w:szCs w:val="16"/>
+        </w:rPr>
+        <w:t>)</w:t>
+      </w:r>
+    </w:p>
+    <w:p>
+      <w:pPr>
+        <w:spacing w:after="0" w:line="240" w:lineRule="auto"/>
+        <w:rPr>
+          <w:rFonts w:ascii="Courier New" w:hAnsi="Courier New" w:cs="Courier New"/>
+          <w:sz w:val="16"/>
+          <w:szCs w:val="16"/>
+        </w:rPr>
+      </w:pPr>
+      <w:r>
+        <w:rPr>
+          <w:rFonts w:ascii="Courier New" w:hAnsi="Courier New" w:cs="Courier New"/>
+          <w:sz w:val="16"/>
+          <w:szCs w:val="16"/>
+        </w:rPr>
+        <w:t>qqnorm(log(</w:t>
+      </w:r>
+      <w:proofErr w:type="spellStart"/>
+      <w:r>
+        <w:rPr>
+          <w:rFonts w:ascii="Courier New" w:hAnsi="Courier New" w:cs="Courier New"/>
+          <w:sz w:val="16"/>
+          <w:szCs w:val="16"/>
+        </w:rPr>
+        <w:t>hmmer_score</w:t>
+      </w:r>
+      <w:proofErr w:type="spellEnd"/>
+      <w:proofErr w:type="gramStart"/>
+      <w:r>
+        <w:rPr>
+          <w:rFonts w:ascii="Courier New" w:hAnsi="Courier New" w:cs="Courier New"/>
+          <w:sz w:val="16"/>
+          <w:szCs w:val="16"/>
+        </w:rPr>
+        <w:t>),main</w:t>
+      </w:r>
+      <w:proofErr w:type="gramEnd"/>
+      <w:r>
+        <w:rPr>
+          <w:rFonts w:ascii="Courier New" w:hAnsi="Courier New" w:cs="Courier New"/>
+          <w:sz w:val="16"/>
+          <w:szCs w:val="16"/>
+        </w:rPr>
+        <w:t>='Q-Q Plot for HMMER log(scores)')</w:t>
+      </w:r>
+    </w:p>
+    <w:p>
+      <w:pPr>
+        <w:spacing w:after="0" w:line="240" w:lineRule="auto"/>
+        <w:rPr>
+          <w:rFonts w:ascii="Courier New" w:hAnsi="Courier New" w:cs="Courier New"/>
+          <w:sz w:val="16"/>
+          <w:szCs w:val="16"/>
+        </w:rPr>
+      </w:pPr>
+      <w:r>
+        <w:rPr>
+          <w:rFonts w:ascii="Courier New" w:hAnsi="Courier New" w:cs="Courier New"/>
+          <w:sz w:val="16"/>
+          <w:szCs w:val="16"/>
+        </w:rPr>
+        <w:t>qqline(log(</w:t>
+      </w:r>
+      <w:proofErr w:type="spellStart"/>
+      <w:r>
+        <w:rPr>
+          <w:rFonts w:ascii="Courier New" w:hAnsi="Courier New" w:cs="Courier New"/>
+          <w:sz w:val="16"/>
+          <w:szCs w:val="16"/>
+        </w:rPr>
+        <w:t>hmmer_score</w:t>
+      </w:r>
+      <w:proofErr w:type="spellEnd"/>
+      <w:proofErr w:type="gramStart"/>
+      <w:r>
+        <w:rPr>
+          <w:rFonts w:ascii="Courier New" w:hAnsi="Courier New" w:cs="Courier New"/>
+          <w:sz w:val="16"/>
+          <w:szCs w:val="16"/>
+        </w:rPr>
+        <w:t>),</w:t>
+      </w:r>
+      <w:proofErr w:type="spellStart"/>
+      <w:r>
+        <w:rPr>
+          <w:rFonts w:ascii="Courier New" w:hAnsi="Courier New" w:cs="Courier New"/>
+          <w:sz w:val="16"/>
+          <w:szCs w:val="16"/>
+        </w:rPr>
+        <w:t>lwd</w:t>
+      </w:r>
+      <w:proofErr w:type="spellEnd"/>
+      <w:proofErr w:type="gramEnd"/>
+      <w:r>
+        <w:rPr>
+          <w:rFonts w:ascii="Courier New" w:hAnsi="Courier New" w:cs="Courier New"/>
+          <w:sz w:val="16"/>
+          <w:szCs w:val="16"/>
+        </w:rPr>
+        <w:t>=3,col='red')</w:t>
+      </w:r>
+    </w:p>
+    <w:p>
+      <w:pPr>
+        <w:spacing w:after="0" w:line="240" w:lineRule="auto"/>
+        <w:rPr>
+          <w:rFonts w:ascii="Courier New" w:hAnsi="Courier New" w:cs="Courier New"/>
+          <w:sz w:val="16"/>
+          <w:szCs w:val="16"/>
+        </w:rPr>
+      </w:pPr>
+    </w:p>
+    <w:p>
+      <w:pPr>
+        <w:spacing w:after="0" w:line="240" w:lineRule="auto"/>
+        <w:rPr>
+          <w:rFonts w:ascii="Courier New" w:hAnsi="Courier New" w:cs="Courier New"/>
+          <w:sz w:val="16"/>
+          <w:szCs w:val="16"/>
+        </w:rPr>
+      </w:pPr>
+      <w:r>
+        <w:rPr>
+          <w:rFonts w:ascii="Courier New" w:hAnsi="Courier New" w:cs="Courier New"/>
+          <w:sz w:val="16"/>
+          <w:szCs w:val="16"/>
+        </w:rPr>
+        <w:t xml:space="preserve"># </w:t>
+      </w:r>
+      <w:proofErr w:type="spellStart"/>
+      <w:r>
+        <w:rPr>
+          <w:rFonts w:ascii="Courier New" w:hAnsi="Courier New" w:cs="Courier New"/>
+          <w:sz w:val="16"/>
+          <w:szCs w:val="16"/>
+        </w:rPr>
+        <w:t>kmeans</w:t>
+      </w:r>
+      <w:proofErr w:type="spellEnd"/>
+      <w:r>
+        <w:rPr>
+          <w:rFonts w:ascii="Courier New" w:hAnsi="Courier New" w:cs="Courier New"/>
+          <w:sz w:val="16"/>
+          <w:szCs w:val="16"/>
+        </w:rPr>
+        <w:t xml:space="preserve"> analysis</w:t>
+      </w:r>
+    </w:p>
+    <w:p>
+      <w:pPr>
+        <w:spacing w:after="0" w:line="240" w:lineRule="auto"/>
+        <w:rPr>
+          <w:rFonts w:ascii="Courier New" w:hAnsi="Courier New" w:cs="Courier New"/>
+          <w:sz w:val="16"/>
+          <w:szCs w:val="16"/>
+        </w:rPr>
+      </w:pPr>
+    </w:p>
+    <w:p>
+      <w:pPr>
+        <w:spacing w:after="0" w:line="240" w:lineRule="auto"/>
+        <w:rPr>
+          <w:rFonts w:ascii="Courier New" w:hAnsi="Courier New" w:cs="Courier New"/>
+          <w:sz w:val="16"/>
+          <w:szCs w:val="16"/>
+        </w:rPr>
+      </w:pPr>
+      <w:proofErr w:type="spellStart"/>
+      <w:r>
+        <w:rPr>
+          <w:rFonts w:ascii="Courier New" w:hAnsi="Courier New" w:cs="Courier New"/>
+          <w:sz w:val="16"/>
+          <w:szCs w:val="16"/>
+        </w:rPr>
+        <w:t>kh</w:t>
+      </w:r>
+      <w:proofErr w:type="spellEnd"/>
+      <w:r>
+        <w:rPr>
+          <w:rFonts w:ascii="Courier New" w:hAnsi="Courier New" w:cs="Courier New"/>
+          <w:sz w:val="16"/>
+          <w:szCs w:val="16"/>
+        </w:rPr>
+        <w:t>=</w:t>
+      </w:r>
+      <w:proofErr w:type="spellStart"/>
+      <w:r>
+        <w:rPr>
+          <w:rFonts w:ascii="Courier New" w:hAnsi="Courier New" w:cs="Courier New"/>
+          <w:sz w:val="16"/>
+          <w:szCs w:val="16"/>
+        </w:rPr>
+        <w:t>kmeans</w:t>
+      </w:r>
+      <w:proofErr w:type="spellEnd"/>
+      <w:r>
+        <w:rPr>
+          <w:rFonts w:ascii="Courier New" w:hAnsi="Courier New" w:cs="Courier New"/>
+          <w:sz w:val="16"/>
+          <w:szCs w:val="16"/>
+        </w:rPr>
+        <w:t>(hmmer_score,</w:t>
+      </w:r>
+      <w:proofErr w:type="gramStart"/>
+      <w:r>
+        <w:rPr>
+          <w:rFonts w:ascii="Courier New" w:hAnsi="Courier New" w:cs="Courier New"/>
+          <w:sz w:val="16"/>
+          <w:szCs w:val="16"/>
+        </w:rPr>
+        <w:t>2,nstart</w:t>
+      </w:r>
+      <w:proofErr w:type="gramEnd"/>
+      <w:r>
+        <w:rPr>
+          <w:rFonts w:ascii="Courier New" w:hAnsi="Courier New" w:cs="Courier New"/>
+          <w:sz w:val="16"/>
+          <w:szCs w:val="16"/>
+        </w:rPr>
+        <w:t>=25)</w:t>
+      </w:r>
+    </w:p>
+    <w:p>
+      <w:pPr>
+        <w:spacing w:after="0" w:line="240" w:lineRule="auto"/>
+        <w:rPr>
+          <w:rFonts w:ascii="Courier New" w:hAnsi="Courier New" w:cs="Courier New"/>
+          <w:sz w:val="16"/>
+          <w:szCs w:val="16"/>
+        </w:rPr>
+      </w:pPr>
+      <w:proofErr w:type="spellStart"/>
+      <w:r>
+        <w:rPr>
+          <w:rFonts w:ascii="Courier New" w:hAnsi="Courier New" w:cs="Courier New"/>
+          <w:sz w:val="16"/>
+          <w:szCs w:val="16"/>
+        </w:rPr>
+        <w:t>k_threshold</w:t>
+      </w:r>
+      <w:proofErr w:type="spellEnd"/>
+      <w:r>
+        <w:rPr>
+          <w:rFonts w:ascii="Courier New" w:hAnsi="Courier New" w:cs="Courier New"/>
+          <w:sz w:val="16"/>
+          <w:szCs w:val="16"/>
+        </w:rPr>
+        <w:t xml:space="preserve"> = min(</w:t>
+      </w:r>
+      <w:proofErr w:type="spellStart"/>
+      <w:r>
+        <w:rPr>
+          <w:rFonts w:ascii="Courier New" w:hAnsi="Courier New" w:cs="Courier New"/>
+          <w:sz w:val="16"/>
+          <w:szCs w:val="16"/>
+        </w:rPr>
+        <w:t>hmmer_score</w:t>
+      </w:r>
+      <w:proofErr w:type="spellEnd"/>
+      <w:r>
+        <w:rPr>
+          <w:rFonts w:ascii="Courier New" w:hAnsi="Courier New" w:cs="Courier New"/>
+          <w:sz w:val="16"/>
+          <w:szCs w:val="16"/>
+        </w:rPr>
+        <w:t>[</w:t>
+      </w:r>
+      <w:proofErr w:type="spellStart"/>
+      <w:r>
+        <w:rPr>
+          <w:rFonts w:ascii="Courier New" w:hAnsi="Courier New" w:cs="Courier New"/>
+          <w:sz w:val="16"/>
+          <w:szCs w:val="16"/>
+        </w:rPr>
+        <w:t>kh$cluster</w:t>
+      </w:r>
+      <w:proofErr w:type="spellEnd"/>
+      <w:r>
+        <w:rPr>
+          <w:rFonts w:ascii="Courier New" w:hAnsi="Courier New" w:cs="Courier New"/>
+          <w:sz w:val="16"/>
+          <w:szCs w:val="16"/>
+        </w:rPr>
+        <w:t>==1])</w:t>
+      </w:r>
+    </w:p>
+    <w:p>
+      <w:pPr>
+        <w:spacing w:after="0" w:line="240" w:lineRule="auto"/>
+        <w:rPr>
+          <w:rFonts w:ascii="Courier New" w:hAnsi="Courier New" w:cs="Courier New"/>
+          <w:sz w:val="16"/>
+          <w:szCs w:val="16"/>
+        </w:rPr>
+      </w:pPr>
+      <w:proofErr w:type="gramStart"/>
+      <w:r>
+        <w:rPr>
+          <w:rFonts w:ascii="Courier New" w:hAnsi="Courier New" w:cs="Courier New"/>
+          <w:sz w:val="16"/>
+          <w:szCs w:val="16"/>
+        </w:rPr>
+        <w:t>plot(</w:t>
+      </w:r>
+      <w:proofErr w:type="spellStart"/>
+      <w:proofErr w:type="gramEnd"/>
+      <w:r>
+        <w:rPr>
+          <w:rFonts w:ascii="Courier New" w:hAnsi="Courier New" w:cs="Courier New"/>
+          <w:sz w:val="16"/>
+          <w:szCs w:val="16"/>
+        </w:rPr>
+        <w:t>hmmer_score,col</w:t>
+      </w:r>
+      <w:proofErr w:type="spellEnd"/>
+      <w:r>
+        <w:rPr>
+          <w:rFonts w:ascii="Courier New" w:hAnsi="Courier New" w:cs="Courier New"/>
+          <w:sz w:val="16"/>
+          <w:szCs w:val="16"/>
+        </w:rPr>
+        <w:t>=</w:t>
+      </w:r>
+      <w:proofErr w:type="spellStart"/>
+      <w:r>
+        <w:rPr>
+          <w:rFonts w:ascii="Courier New" w:hAnsi="Courier New" w:cs="Courier New"/>
+          <w:sz w:val="16"/>
+          <w:szCs w:val="16"/>
+        </w:rPr>
+        <w:t>kh$cluster,main</w:t>
+      </w:r>
+      <w:proofErr w:type="spellEnd"/>
+      <w:r>
+        <w:rPr>
+          <w:rFonts w:ascii="Courier New" w:hAnsi="Courier New" w:cs="Courier New"/>
+          <w:sz w:val="16"/>
+          <w:szCs w:val="16"/>
+        </w:rPr>
+        <w:t xml:space="preserve">='2 </w:t>
+      </w:r>
+      <w:proofErr w:type="spellStart"/>
+      <w:r>
+        <w:rPr>
+          <w:rFonts w:ascii="Courier New" w:hAnsi="Courier New" w:cs="Courier New"/>
+          <w:sz w:val="16"/>
+          <w:szCs w:val="16"/>
+        </w:rPr>
+        <w:t>kmeans</w:t>
+      </w:r>
+      <w:proofErr w:type="spellEnd"/>
+      <w:r>
+        <w:rPr>
+          <w:rFonts w:ascii="Courier New" w:hAnsi="Courier New" w:cs="Courier New"/>
+          <w:sz w:val="16"/>
+          <w:szCs w:val="16"/>
+        </w:rPr>
+        <w:t xml:space="preserve"> clusters for </w:t>
+      </w:r>
+      <w:proofErr w:type="spellStart"/>
+      <w:r>
+        <w:rPr>
+          <w:rFonts w:ascii="Courier New" w:hAnsi="Courier New" w:cs="Courier New"/>
+          <w:sz w:val="16"/>
+          <w:szCs w:val="16"/>
+        </w:rPr>
+        <w:t>hmmer_score</w:t>
+      </w:r>
+      <w:proofErr w:type="spellEnd"/>
+      <w:r>
+        <w:rPr>
+          <w:rFonts w:ascii="Courier New" w:hAnsi="Courier New" w:cs="Courier New"/>
+          <w:sz w:val="16"/>
+          <w:szCs w:val="16"/>
+        </w:rPr>
+        <w:t xml:space="preserve">', </w:t>
+      </w:r>
+    </w:p>
+    <w:p>
+      <w:pPr>
+        <w:spacing w:after="0" w:line="240" w:lineRule="auto"/>
+        <w:rPr>
+          <w:rFonts w:ascii="Courier New" w:hAnsi="Courier New" w:cs="Courier New"/>
+          <w:sz w:val="16"/>
+          <w:szCs w:val="16"/>
+        </w:rPr>
+      </w:pPr>
+      <w:r>
+        <w:rPr>
+          <w:rFonts w:ascii="Courier New" w:hAnsi="Courier New" w:cs="Courier New"/>
+          <w:sz w:val="16"/>
+          <w:szCs w:val="16"/>
+        </w:rPr>
+        <w:t xml:space="preserve">     sub=</w:t>
+      </w:r>
+      <w:proofErr w:type="gramStart"/>
+      <w:r>
+        <w:rPr>
+          <w:rFonts w:ascii="Courier New" w:hAnsi="Courier New" w:cs="Courier New"/>
+          <w:sz w:val="16"/>
+          <w:szCs w:val="16"/>
+        </w:rPr>
+        <w:t>paste(</w:t>
+      </w:r>
+      <w:proofErr w:type="gramEnd"/>
+      <w:r>
+        <w:rPr>
+          <w:rFonts w:ascii="Courier New" w:hAnsi="Courier New" w:cs="Courier New"/>
+          <w:sz w:val="16"/>
+          <w:szCs w:val="16"/>
+        </w:rPr>
+        <w:t>'Significance threshold:',</w:t>
+      </w:r>
+      <w:proofErr w:type="spellStart"/>
+      <w:r>
+        <w:rPr>
+          <w:rFonts w:ascii="Courier New" w:hAnsi="Courier New" w:cs="Courier New"/>
+          <w:sz w:val="16"/>
+          <w:szCs w:val="16"/>
+        </w:rPr>
+        <w:t>k_threshold</w:t>
+      </w:r>
+      <w:proofErr w:type="spellEnd"/>
+      <w:r>
+        <w:rPr>
+          <w:rFonts w:ascii="Courier New" w:hAnsi="Courier New" w:cs="Courier New"/>
+          <w:sz w:val="16"/>
+          <w:szCs w:val="16"/>
+        </w:rPr>
+        <w:t>))</w:t>
+      </w:r>
+    </w:p>
+    <w:p>
+      <w:pPr>
+        <w:spacing w:after="0" w:line="240" w:lineRule="auto"/>
+        <w:rPr>
+          <w:rFonts w:ascii="Courier New" w:hAnsi="Courier New" w:cs="Courier New"/>
+          <w:sz w:val="16"/>
+          <w:szCs w:val="16"/>
+        </w:rPr>
+      </w:pPr>
+      <w:proofErr w:type="gramStart"/>
+      <w:r>
+        <w:rPr>
+          <w:rFonts w:ascii="Courier New" w:hAnsi="Courier New" w:cs="Courier New"/>
+          <w:sz w:val="16"/>
+          <w:szCs w:val="16"/>
+        </w:rPr>
+        <w:t>print(</w:t>
+      </w:r>
+      <w:proofErr w:type="gramEnd"/>
+      <w:r>
+        <w:rPr>
+          <w:rFonts w:ascii="Courier New" w:hAnsi="Courier New" w:cs="Courier New"/>
+          <w:sz w:val="16"/>
+          <w:szCs w:val="16"/>
+        </w:rPr>
+        <w:t>paste('</w:t>
+      </w:r>
+      <w:proofErr w:type="spellStart"/>
+      <w:r>
+        <w:rPr>
+          <w:rFonts w:ascii="Courier New" w:hAnsi="Courier New" w:cs="Courier New"/>
+          <w:sz w:val="16"/>
+          <w:szCs w:val="16"/>
+        </w:rPr>
+        <w:t>Kmeans</w:t>
+      </w:r>
+      <w:proofErr w:type="spellEnd"/>
+      <w:r>
+        <w:rPr>
+          <w:rFonts w:ascii="Courier New" w:hAnsi="Courier New" w:cs="Courier New"/>
+          <w:sz w:val="16"/>
+          <w:szCs w:val="16"/>
+        </w:rPr>
+        <w:t xml:space="preserve"> threshold for significance:', </w:t>
+      </w:r>
+      <w:proofErr w:type="spellStart"/>
+      <w:r>
+        <w:rPr>
+          <w:rFonts w:ascii="Courier New" w:hAnsi="Courier New" w:cs="Courier New"/>
+          <w:sz w:val="16"/>
+          <w:szCs w:val="16"/>
+        </w:rPr>
+        <w:t>k_threshold</w:t>
+      </w:r>
+      <w:proofErr w:type="spellEnd"/>
+      <w:r>
+        <w:rPr>
+          <w:rFonts w:ascii="Courier New" w:hAnsi="Courier New" w:cs="Courier New"/>
+          <w:sz w:val="16"/>
+          <w:szCs w:val="16"/>
+        </w:rPr>
+        <w:t>))</w:t>
+      </w:r>
+    </w:p>
+    <w:p>
+      <w:pPr>
+        <w:spacing w:after="0" w:line="240" w:lineRule="auto"/>
+        <w:rPr>
+          <w:rFonts w:ascii="Courier New" w:hAnsi="Courier New" w:cs="Courier New"/>
+          <w:sz w:val="16"/>
+          <w:szCs w:val="16"/>
+        </w:rPr>
+      </w:pPr>
+      <w:proofErr w:type="spellStart"/>
+      <w:proofErr w:type="gramStart"/>
+      <w:r>
+        <w:rPr>
+          <w:rFonts w:ascii="Courier New" w:hAnsi="Courier New" w:cs="Courier New"/>
+          <w:sz w:val="16"/>
+          <w:szCs w:val="16"/>
+        </w:rPr>
+        <w:t>abline</w:t>
+      </w:r>
+      <w:proofErr w:type="spellEnd"/>
+      <w:r>
+        <w:rPr>
+          <w:rFonts w:ascii="Courier New" w:hAnsi="Courier New" w:cs="Courier New"/>
+          <w:sz w:val="16"/>
+          <w:szCs w:val="16"/>
+        </w:rPr>
+        <w:t>(</w:t>
+      </w:r>
+      <w:proofErr w:type="gramEnd"/>
+      <w:r>
+        <w:rPr>
+          <w:rFonts w:ascii="Courier New" w:hAnsi="Courier New" w:cs="Courier New"/>
+          <w:sz w:val="16"/>
+          <w:szCs w:val="16"/>
+        </w:rPr>
+        <w:t>h=</w:t>
+      </w:r>
+      <w:proofErr w:type="spellStart"/>
+      <w:r>
+        <w:rPr>
+          <w:rFonts w:ascii="Courier New" w:hAnsi="Courier New" w:cs="Courier New"/>
+          <w:sz w:val="16"/>
+          <w:szCs w:val="16"/>
+        </w:rPr>
+        <w:t>k_threshold,lwd</w:t>
+      </w:r>
+      <w:proofErr w:type="spellEnd"/>
+      <w:r>
+        <w:rPr>
+          <w:rFonts w:ascii="Courier New" w:hAnsi="Courier New" w:cs="Courier New"/>
+          <w:sz w:val="16"/>
+          <w:szCs w:val="16"/>
+        </w:rPr>
+        <w:t>=3, col='purple')</w:t>
+      </w:r>
+    </w:p>
+    <w:p>
+      <w:pPr>
+        <w:spacing w:after="0" w:line="240" w:lineRule="auto"/>
+        <w:rPr>
+          <w:rFonts w:ascii="Courier New" w:hAnsi="Courier New" w:cs="Courier New"/>
+          <w:sz w:val="16"/>
+          <w:szCs w:val="16"/>
+        </w:rPr>
+      </w:pPr>
+      <w:proofErr w:type="gramStart"/>
+      <w:r>
+        <w:rPr>
+          <w:rFonts w:ascii="Courier New" w:hAnsi="Courier New" w:cs="Courier New"/>
+          <w:sz w:val="16"/>
+          <w:szCs w:val="16"/>
+        </w:rPr>
+        <w:t>detach(</w:t>
+      </w:r>
+      <w:proofErr w:type="gramEnd"/>
+      <w:r>
+        <w:rPr>
+          <w:rFonts w:ascii="Courier New" w:hAnsi="Courier New" w:cs="Courier New"/>
+          <w:sz w:val="16"/>
+          <w:szCs w:val="16"/>
+        </w:rPr>
+        <w:t>)</w:t>
+      </w:r>
+    </w:p>
+    <w:p>
+      <w:pPr>
+        <w:rPr>
+          <w:rFonts w:ascii="Courier New" w:hAnsi="Courier New" w:cs="Courier New"/>
+          <w:sz w:val="16"/>
+          <w:szCs w:val="16"/>
+        </w:rPr>
+      </w:pPr>
+    </w:p>
+    <w:p>
+      <w:r>
+        <w:br w:type="page"/>
+      </w:r>
+    </w:p>
+    <w:p>
+      <w:pPr>
+        <w:pStyle w:val="Heading2"/>
+      </w:pPr>
+      <w:r>
+        <w:lastRenderedPageBreak/>
+        <w:fldChar w:fldCharType="begin"/>
+      </w:r>
+      <w:r>
+        <w:instrText xml:space="preserve"> autonumlgl </w:instrText>
+      </w:r>
+      <w:r>
+        <w:fldChar w:fldCharType="end"/>
+      </w:r>
+      <w:r>
+        <w:t xml:space="preserve"> Download p. falciparum drugs and targets</w:t>
+      </w:r>
+    </w:p>
+    <w:p>
+      <w:r>
+        <w:t xml:space="preserve">/** this is the copy directive used by the </w:t>
+      </w:r>
+      <w:r>
+        <w:rPr>
+          <w:b/>
+          <w:bCs/>
+        </w:rPr>
+        <w:t>psql</w:t>
+      </w:r>
+      <w:r>
+        <w:t xml:space="preserve"> command line to download **/</w:t>
+      </w:r>
+    </w:p>
+    <w:p>
+      <w:pPr>
+        <w:rPr>
+          <w:rFonts w:ascii="Courier New" w:hAnsi="Courier New" w:cs="Courier New"/>
+          <w:sz w:val="16"/>
+          <w:szCs w:val="16"/>
+        </w:rPr>
+      </w:pPr>
+      <w:r>
+        <w:rPr>
+          <w:rFonts w:ascii="Courier New" w:hAnsi="Courier New" w:cs="Courier New"/>
+          <w:sz w:val="16"/>
+          <w:szCs w:val="16"/>
+        </w:rPr>
+        <w:t xml:space="preserve">\copy (select avg(score), </w:t>
+      </w:r>
+      <w:proofErr w:type="spellStart"/>
+      <w:r>
+        <w:rPr>
+          <w:rFonts w:ascii="Courier New" w:hAnsi="Courier New" w:cs="Courier New"/>
+          <w:sz w:val="16"/>
+          <w:szCs w:val="16"/>
+        </w:rPr>
+        <w:t>td.tax_id</w:t>
+      </w:r>
+      <w:proofErr w:type="spellEnd"/>
+      <w:r>
+        <w:rPr>
+          <w:rFonts w:ascii="Courier New" w:hAnsi="Courier New" w:cs="Courier New"/>
+          <w:sz w:val="16"/>
+          <w:szCs w:val="16"/>
+        </w:rPr>
+        <w:t xml:space="preserve"> as </w:t>
+      </w:r>
+      <w:proofErr w:type="spellStart"/>
+      <w:r>
+        <w:rPr>
+          <w:rFonts w:ascii="Courier New" w:hAnsi="Courier New" w:cs="Courier New"/>
+          <w:sz w:val="16"/>
+          <w:szCs w:val="16"/>
+        </w:rPr>
+        <w:t>original_tax_id</w:t>
+      </w:r>
+      <w:proofErr w:type="spellEnd"/>
+      <w:r>
+        <w:rPr>
+          <w:rFonts w:ascii="Courier New" w:hAnsi="Courier New" w:cs="Courier New"/>
+          <w:sz w:val="16"/>
+          <w:szCs w:val="16"/>
+        </w:rPr>
+        <w:t xml:space="preserve">, </w:t>
+      </w:r>
+      <w:proofErr w:type="spellStart"/>
+      <w:r>
+        <w:rPr>
+          <w:rFonts w:ascii="Courier New" w:hAnsi="Courier New" w:cs="Courier New"/>
+          <w:sz w:val="16"/>
+          <w:szCs w:val="16"/>
+        </w:rPr>
+        <w:t>td.organism</w:t>
+      </w:r>
+      <w:proofErr w:type="spellEnd"/>
+      <w:r>
+        <w:rPr>
+          <w:rFonts w:ascii="Courier New" w:hAnsi="Courier New" w:cs="Courier New"/>
+          <w:sz w:val="16"/>
+          <w:szCs w:val="16"/>
+        </w:rPr>
+        <w:t xml:space="preserve"> as </w:t>
+      </w:r>
+      <w:proofErr w:type="spellStart"/>
+      <w:r>
+        <w:rPr>
+          <w:rFonts w:ascii="Courier New" w:hAnsi="Courier New" w:cs="Courier New"/>
+          <w:sz w:val="16"/>
+          <w:szCs w:val="16"/>
+        </w:rPr>
+        <w:t>orig_organism</w:t>
+      </w:r>
+      <w:proofErr w:type="spellEnd"/>
+      <w:r>
+        <w:rPr>
+          <w:rFonts w:ascii="Courier New" w:hAnsi="Courier New" w:cs="Courier New"/>
+          <w:sz w:val="16"/>
+          <w:szCs w:val="16"/>
+        </w:rPr>
+        <w:t xml:space="preserve">, </w:t>
+      </w:r>
+      <w:proofErr w:type="spellStart"/>
+      <w:r>
+        <w:rPr>
+          <w:rFonts w:ascii="Courier New" w:hAnsi="Courier New" w:cs="Courier New"/>
+          <w:sz w:val="16"/>
+          <w:szCs w:val="16"/>
+        </w:rPr>
+        <w:t>md.pref_name</w:t>
+      </w:r>
+      <w:proofErr w:type="spellEnd"/>
+      <w:r>
+        <w:rPr>
+          <w:rFonts w:ascii="Courier New" w:hAnsi="Courier New" w:cs="Courier New"/>
+          <w:sz w:val="16"/>
+          <w:szCs w:val="16"/>
+        </w:rPr>
+        <w:t xml:space="preserve">, </w:t>
+      </w:r>
+      <w:proofErr w:type="spellStart"/>
+      <w:r>
+        <w:rPr>
+          <w:rFonts w:ascii="Courier New" w:hAnsi="Courier New" w:cs="Courier New"/>
+          <w:sz w:val="16"/>
+          <w:szCs w:val="16"/>
+        </w:rPr>
+        <w:t>md.chembl_id</w:t>
+      </w:r>
+      <w:proofErr w:type="spellEnd"/>
+      <w:r>
+        <w:rPr>
+          <w:rFonts w:ascii="Courier New" w:hAnsi="Courier New" w:cs="Courier New"/>
+          <w:sz w:val="16"/>
+          <w:szCs w:val="16"/>
+        </w:rPr>
+        <w:t xml:space="preserve"> from </w:t>
+      </w:r>
+      <w:proofErr w:type="spellStart"/>
+      <w:r>
+        <w:rPr>
+          <w:rFonts w:ascii="Courier New" w:hAnsi="Courier New" w:cs="Courier New"/>
+          <w:sz w:val="16"/>
+          <w:szCs w:val="16"/>
+        </w:rPr>
+        <w:t>hmmer_statistics</w:t>
+      </w:r>
+      <w:proofErr w:type="spellEnd"/>
+      <w:r>
+        <w:rPr>
+          <w:rFonts w:ascii="Courier New" w:hAnsi="Courier New" w:cs="Courier New"/>
+          <w:sz w:val="16"/>
+          <w:szCs w:val="16"/>
+        </w:rPr>
+        <w:t xml:space="preserve"> h join </w:t>
+      </w:r>
+      <w:proofErr w:type="spellStart"/>
+      <w:r>
+        <w:rPr>
+          <w:rFonts w:ascii="Courier New" w:hAnsi="Courier New" w:cs="Courier New"/>
+          <w:sz w:val="16"/>
+          <w:szCs w:val="16"/>
+        </w:rPr>
+        <w:t>target_dictionary</w:t>
+      </w:r>
+      <w:proofErr w:type="spellEnd"/>
+      <w:r>
+        <w:rPr>
+          <w:rFonts w:ascii="Courier New" w:hAnsi="Courier New" w:cs="Courier New"/>
+          <w:sz w:val="16"/>
+          <w:szCs w:val="16"/>
+        </w:rPr>
+        <w:t xml:space="preserve"> td  on </w:t>
+      </w:r>
+      <w:proofErr w:type="spellStart"/>
+      <w:r>
+        <w:rPr>
+          <w:rFonts w:ascii="Courier New" w:hAnsi="Courier New" w:cs="Courier New"/>
+          <w:sz w:val="16"/>
+          <w:szCs w:val="16"/>
+        </w:rPr>
+        <w:t>h.target</w:t>
+      </w:r>
+      <w:proofErr w:type="spellEnd"/>
+      <w:r>
+        <w:rPr>
+          <w:rFonts w:ascii="Courier New" w:hAnsi="Courier New" w:cs="Courier New"/>
+          <w:sz w:val="16"/>
+          <w:szCs w:val="16"/>
+        </w:rPr>
+        <w:t xml:space="preserve"> = </w:t>
+      </w:r>
+      <w:proofErr w:type="spellStart"/>
+      <w:r>
+        <w:rPr>
+          <w:rFonts w:ascii="Courier New" w:hAnsi="Courier New" w:cs="Courier New"/>
+          <w:sz w:val="16"/>
+          <w:szCs w:val="16"/>
+        </w:rPr>
+        <w:t>td.chembl_id</w:t>
+      </w:r>
+      <w:proofErr w:type="spellEnd"/>
+      <w:r>
+        <w:rPr>
+          <w:rFonts w:ascii="Courier New" w:hAnsi="Courier New" w:cs="Courier New"/>
+          <w:sz w:val="16"/>
+          <w:szCs w:val="16"/>
+        </w:rPr>
+        <w:t xml:space="preserve"> join </w:t>
+      </w:r>
+      <w:proofErr w:type="spellStart"/>
+      <w:r>
+        <w:rPr>
+          <w:rFonts w:ascii="Courier New" w:hAnsi="Courier New" w:cs="Courier New"/>
+          <w:sz w:val="16"/>
+          <w:szCs w:val="16"/>
+        </w:rPr>
+        <w:t>drug_mechanism</w:t>
+      </w:r>
+      <w:proofErr w:type="spellEnd"/>
+      <w:r>
+        <w:rPr>
+          <w:rFonts w:ascii="Courier New" w:hAnsi="Courier New" w:cs="Courier New"/>
+          <w:sz w:val="16"/>
+          <w:szCs w:val="16"/>
+        </w:rPr>
+        <w:t xml:space="preserve"> dm ON </w:t>
+      </w:r>
+      <w:proofErr w:type="spellStart"/>
+      <w:r>
+        <w:rPr>
+          <w:rFonts w:ascii="Courier New" w:hAnsi="Courier New" w:cs="Courier New"/>
+          <w:sz w:val="16"/>
+          <w:szCs w:val="16"/>
+        </w:rPr>
+        <w:t>dm.tid</w:t>
+      </w:r>
+      <w:proofErr w:type="spellEnd"/>
+      <w:r>
+        <w:rPr>
+          <w:rFonts w:ascii="Courier New" w:hAnsi="Courier New" w:cs="Courier New"/>
+          <w:sz w:val="16"/>
+          <w:szCs w:val="16"/>
+        </w:rPr>
+        <w:t xml:space="preserve"> = </w:t>
+      </w:r>
+      <w:proofErr w:type="spellStart"/>
+      <w:r>
+        <w:rPr>
+          <w:rFonts w:ascii="Courier New" w:hAnsi="Courier New" w:cs="Courier New"/>
+          <w:sz w:val="16"/>
+          <w:szCs w:val="16"/>
+        </w:rPr>
+        <w:t>td.tid</w:t>
+      </w:r>
+      <w:proofErr w:type="spellEnd"/>
+      <w:r>
+        <w:rPr>
+          <w:rFonts w:ascii="Courier New" w:hAnsi="Courier New" w:cs="Courier New"/>
+          <w:sz w:val="16"/>
+          <w:szCs w:val="16"/>
+        </w:rPr>
+        <w:t xml:space="preserve"> join </w:t>
+      </w:r>
+      <w:proofErr w:type="spellStart"/>
+      <w:r>
+        <w:rPr>
+          <w:rFonts w:ascii="Courier New" w:hAnsi="Courier New" w:cs="Courier New"/>
+          <w:sz w:val="16"/>
+          <w:szCs w:val="16"/>
+        </w:rPr>
+        <w:t>molecule_dictionary</w:t>
+      </w:r>
+      <w:proofErr w:type="spellEnd"/>
+      <w:r>
+        <w:rPr>
+          <w:rFonts w:ascii="Courier New" w:hAnsi="Courier New" w:cs="Courier New"/>
+          <w:sz w:val="16"/>
+          <w:szCs w:val="16"/>
+        </w:rPr>
+        <w:t xml:space="preserve"> md ON </w:t>
+      </w:r>
+      <w:proofErr w:type="spellStart"/>
+      <w:r>
+        <w:rPr>
+          <w:rFonts w:ascii="Courier New" w:hAnsi="Courier New" w:cs="Courier New"/>
+          <w:sz w:val="16"/>
+          <w:szCs w:val="16"/>
+        </w:rPr>
+        <w:t>dm.molregno</w:t>
+      </w:r>
+      <w:proofErr w:type="spellEnd"/>
+      <w:r>
+        <w:rPr>
+          <w:rFonts w:ascii="Courier New" w:hAnsi="Courier New" w:cs="Courier New"/>
+          <w:sz w:val="16"/>
+          <w:szCs w:val="16"/>
+        </w:rPr>
+        <w:t xml:space="preserve"> = </w:t>
+      </w:r>
+      <w:proofErr w:type="spellStart"/>
+      <w:r>
+        <w:rPr>
+          <w:rFonts w:ascii="Courier New" w:hAnsi="Courier New" w:cs="Courier New"/>
+          <w:sz w:val="16"/>
+          <w:szCs w:val="16"/>
+        </w:rPr>
+        <w:t>md.molregno</w:t>
+      </w:r>
+      <w:proofErr w:type="spellEnd"/>
+      <w:r>
+        <w:rPr>
+          <w:rFonts w:ascii="Courier New" w:hAnsi="Courier New" w:cs="Courier New"/>
+          <w:sz w:val="16"/>
+          <w:szCs w:val="16"/>
+        </w:rPr>
+        <w:t xml:space="preserve"> WHERE </w:t>
+      </w:r>
+      <w:proofErr w:type="spellStart"/>
+      <w:r>
+        <w:rPr>
+          <w:rFonts w:ascii="Courier New" w:hAnsi="Courier New" w:cs="Courier New"/>
+          <w:sz w:val="16"/>
+          <w:szCs w:val="16"/>
+        </w:rPr>
+        <w:t>h.tax_id</w:t>
+      </w:r>
+      <w:proofErr w:type="spellEnd"/>
+      <w:r>
+        <w:rPr>
+          <w:rFonts w:ascii="Courier New" w:hAnsi="Courier New" w:cs="Courier New"/>
+          <w:sz w:val="16"/>
+          <w:szCs w:val="16"/>
+        </w:rPr>
+        <w:t xml:space="preserve"> = 36329 and score &gt; 385.3 group by </w:t>
+      </w:r>
+      <w:proofErr w:type="spellStart"/>
+      <w:r>
+        <w:rPr>
+          <w:rFonts w:ascii="Courier New" w:hAnsi="Courier New" w:cs="Courier New"/>
+          <w:sz w:val="16"/>
+          <w:szCs w:val="16"/>
+        </w:rPr>
+        <w:t>td.tax_id</w:t>
+      </w:r>
+      <w:proofErr w:type="spellEnd"/>
+      <w:r>
+        <w:rPr>
+          <w:rFonts w:ascii="Courier New" w:hAnsi="Courier New" w:cs="Courier New"/>
+          <w:sz w:val="16"/>
+          <w:szCs w:val="16"/>
+        </w:rPr>
+        <w:t xml:space="preserve">, </w:t>
+      </w:r>
+      <w:proofErr w:type="spellStart"/>
+      <w:r>
+        <w:rPr>
+          <w:rFonts w:ascii="Courier New" w:hAnsi="Courier New" w:cs="Courier New"/>
+          <w:sz w:val="16"/>
+          <w:szCs w:val="16"/>
+        </w:rPr>
+        <w:t>td.organism</w:t>
+      </w:r>
+      <w:proofErr w:type="spellEnd"/>
+      <w:r>
+        <w:rPr>
+          <w:rFonts w:ascii="Courier New" w:hAnsi="Courier New" w:cs="Courier New"/>
+          <w:sz w:val="16"/>
+          <w:szCs w:val="16"/>
+        </w:rPr>
+        <w:t xml:space="preserve">, </w:t>
+      </w:r>
+      <w:proofErr w:type="spellStart"/>
+      <w:r>
+        <w:rPr>
+          <w:rFonts w:ascii="Courier New" w:hAnsi="Courier New" w:cs="Courier New"/>
+          <w:sz w:val="16"/>
+          <w:szCs w:val="16"/>
+        </w:rPr>
+        <w:t>md.pref_name</w:t>
+      </w:r>
+      <w:proofErr w:type="spellEnd"/>
+      <w:r>
+        <w:rPr>
+          <w:rFonts w:ascii="Courier New" w:hAnsi="Courier New" w:cs="Courier New"/>
+          <w:sz w:val="16"/>
+          <w:szCs w:val="16"/>
+        </w:rPr>
+        <w:t xml:space="preserve">, </w:t>
+      </w:r>
+      <w:proofErr w:type="spellStart"/>
+      <w:r>
+        <w:rPr>
+          <w:rFonts w:ascii="Courier New" w:hAnsi="Courier New" w:cs="Courier New"/>
+          <w:sz w:val="16"/>
+          <w:szCs w:val="16"/>
+        </w:rPr>
+        <w:t>md.chembl_id</w:t>
+      </w:r>
+      <w:proofErr w:type="spellEnd"/>
+      <w:r>
+        <w:rPr>
+          <w:rFonts w:ascii="Courier New" w:hAnsi="Courier New" w:cs="Courier New"/>
+          <w:sz w:val="16"/>
+          <w:szCs w:val="16"/>
+        </w:rPr>
+        <w:t xml:space="preserve"> order by avg(score) desc) to 'C:/Users/Jeremy-satellite/Documents/RBIF120/paralog_targets/supplements/targets/p_falciparum_hmmer_drugs.txt' CSV HEADER delimiter '</w:t>
+      </w:r>
+      <w:r>
+        <w:rPr>
+          <w:rFonts w:ascii="Courier New" w:hAnsi="Courier New" w:cs="Courier New"/>
+          <w:sz w:val="16"/>
+          <w:szCs w:val="16"/>
+        </w:rPr>
+        <w:tab/>
+      </w:r>
+      <w:r>
+        <w:rPr>
+          <w:rFonts w:ascii="Courier New" w:hAnsi="Courier New" w:cs="Courier New"/>
+          <w:sz w:val="16"/>
+          <w:szCs w:val="16"/>
+        </w:rPr>
+        <w:tab/>
+        <w:t>'</w:t>
+      </w:r>
+    </w:p>
     <w:sectPr>
-      <w:headerReference w:type="even" r:id="rId16"/>
-      <w:headerReference w:type="default" r:id="rId17"/>
-      <w:footerReference w:type="even" r:id="rId18"/>
-      <w:footerReference w:type="default" r:id="rId19"/>
-      <w:headerReference w:type="first" r:id="rId20"/>
-      <w:footerReference w:type="first" r:id="rId21"/>
+      <w:headerReference w:type="even" r:id="rId19"/>
+      <w:headerReference w:type="default" r:id="rId20"/>
+      <w:footerReference w:type="even" r:id="rId21"/>
+      <w:footerReference w:type="default" r:id="rId22"/>
+      <w:headerReference w:type="first" r:id="rId23"/>
+      <w:footerReference w:type="first" r:id="rId24"/>
       <w:pgSz w:w="12240" w:h="15840"/>
       <w:pgMar w:top="1440" w:right="1440" w:bottom="1440" w:left="1440" w:header="720" w:footer="720" w:gutter="0"/>
       <w:cols w:space="720"/>
@@ -19377,6 +22330,119 @@
 <file path=word/numbering.xml><?xml version="1.0" encoding="utf-8"?>
 <w:numbering xmlns:wpc="http://schemas.microsoft.com/office/word/2010/wordprocessingCanvas" xmlns:cx="http://schemas.microsoft.com/office/drawing/2014/chartex" xmlns:cx1="http://schemas.microsoft.com/office/drawing/2015/9/8/chartex" xmlns:cx2="http://schemas.microsoft.com/office/drawing/2015/10/21/chartex" xmlns:cx3="http://schemas.microsoft.com/office/drawing/2016/5/9/chartex" xmlns:cx4="http://schemas.microsoft.com/office/drawing/2016/5/10/chartex" xmlns:cx5="http://schemas.microsoft.com/office/drawing/2016/5/11/chartex" xmlns:cx6="http://schemas.microsoft.com/office/drawing/2016/5/12/chartex" xmlns:cx7="http://schemas.microsoft.com/office/drawing/2016/5/13/chartex" xmlns:cx8="http://schemas.microsoft.com/office/drawing/2016/5/14/chartex" xmlns:mc="http://schemas.openxmlformats.org/markup-compatibility/2006" xmlns:aink="http://schemas.microsoft.com/office/drawing/2016/ink" xmlns:am3d="http://schemas.microsoft.com/office/drawing/2017/model3d" xmlns:o="urn:schemas-microsoft-com:office:office" xmlns:r="http://schemas.openxmlformats.org/officeDocument/2006/relationships" xmlns:m="http://schemas.openxmlformats.org/officeDocument/2006/math" xmlns:v="urn:schemas-microsoft-com:vml" xmlns:wp14="http://schemas.microsoft.com/office/word/2010/wordprocessingDrawing" xmlns:wp="http://schemas.openxmlformats.org/drawingml/2006/wordprocessingDrawing" xmlns:w10="urn:schemas-microsoft-com:office:word" xmlns:w="http://schemas.openxmlformats.org/wordprocessingml/2006/main" xmlns:w14="http://schemas.microsoft.com/office/word/2010/wordml" xmlns:w15="http://schemas.microsoft.com/office/word/2012/wordml" xmlns:w16cex="http://schemas.microsoft.com/office/word/2018/wordml/cex" xmlns:w16cid="http://schemas.microsoft.com/office/word/2016/wordml/cid" xmlns:w16="http://schemas.microsoft.com/office/word/2018/wordml" xmlns:w16se="http://schemas.microsoft.com/office/word/2015/wordml/symex" xmlns:wpg="http://schemas.microsoft.com/office/word/2010/wordprocessingGroup" xmlns:wpi="http://schemas.microsoft.com/office/word/2010/wordprocessingInk" xmlns:wne="http://schemas.microsoft.com/office/word/2006/wordml" xmlns:wps="http://schemas.microsoft.com/office/word/2010/wordprocessingShape" mc:Ignorable="w14 w15 w16se w16cid w16 w16cex wp14">
   <w:abstractNum w:abstractNumId="0" w15:restartNumberingAfterBreak="0">
+    <w:nsid w:val="2E3D0997"/>
+    <w:multiLevelType w:val="hybridMultilevel"/>
+    <w:tmpl w:val="A92A2286"/>
+    <w:lvl w:ilvl="0" w:tplc="49548416">
+      <w:start w:val="1708"/>
+      <w:numFmt w:val="bullet"/>
+      <w:lvlText w:val=""/>
+      <w:lvlJc w:val="left"/>
+      <w:pPr>
+        <w:ind w:left="720" w:hanging="360"/>
+      </w:pPr>
+      <w:rPr>
+        <w:rFonts w:ascii="Wingdings" w:eastAsiaTheme="minorHAnsi" w:hAnsi="Wingdings" w:cstheme="minorBidi" w:hint="default"/>
+      </w:rPr>
+    </w:lvl>
+    <w:lvl w:ilvl="1" w:tplc="04090003" w:tentative="1">
+      <w:start w:val="1"/>
+      <w:numFmt w:val="bullet"/>
+      <w:lvlText w:val="o"/>
+      <w:lvlJc w:val="left"/>
+      <w:pPr>
+        <w:ind w:left="1440" w:hanging="360"/>
+      </w:pPr>
+      <w:rPr>
+        <w:rFonts w:ascii="Courier New" w:hAnsi="Courier New" w:cs="Courier New" w:hint="default"/>
+      </w:rPr>
+    </w:lvl>
+    <w:lvl w:ilvl="2" w:tplc="04090005" w:tentative="1">
+      <w:start w:val="1"/>
+      <w:numFmt w:val="bullet"/>
+      <w:lvlText w:val=""/>
+      <w:lvlJc w:val="left"/>
+      <w:pPr>
+        <w:ind w:left="2160" w:hanging="360"/>
+      </w:pPr>
+      <w:rPr>
+        <w:rFonts w:ascii="Wingdings" w:hAnsi="Wingdings" w:hint="default"/>
+      </w:rPr>
+    </w:lvl>
+    <w:lvl w:ilvl="3" w:tplc="04090001" w:tentative="1">
+      <w:start w:val="1"/>
+      <w:numFmt w:val="bullet"/>
+      <w:lvlText w:val=""/>
+      <w:lvlJc w:val="left"/>
+      <w:pPr>
+        <w:ind w:left="2880" w:hanging="360"/>
+      </w:pPr>
+      <w:rPr>
+        <w:rFonts w:ascii="Symbol" w:hAnsi="Symbol" w:hint="default"/>
+      </w:rPr>
+    </w:lvl>
+    <w:lvl w:ilvl="4" w:tplc="04090003" w:tentative="1">
+      <w:start w:val="1"/>
+      <w:numFmt w:val="bullet"/>
+      <w:lvlText w:val="o"/>
+      <w:lvlJc w:val="left"/>
+      <w:pPr>
+        <w:ind w:left="3600" w:hanging="360"/>
+      </w:pPr>
+      <w:rPr>
+        <w:rFonts w:ascii="Courier New" w:hAnsi="Courier New" w:cs="Courier New" w:hint="default"/>
+      </w:rPr>
+    </w:lvl>
+    <w:lvl w:ilvl="5" w:tplc="04090005" w:tentative="1">
+      <w:start w:val="1"/>
+      <w:numFmt w:val="bullet"/>
+      <w:lvlText w:val=""/>
+      <w:lvlJc w:val="left"/>
+      <w:pPr>
+        <w:ind w:left="4320" w:hanging="360"/>
+      </w:pPr>
+      <w:rPr>
+        <w:rFonts w:ascii="Wingdings" w:hAnsi="Wingdings" w:hint="default"/>
+      </w:rPr>
+    </w:lvl>
+    <w:lvl w:ilvl="6" w:tplc="04090001" w:tentative="1">
+      <w:start w:val="1"/>
+      <w:numFmt w:val="bullet"/>
+      <w:lvlText w:val=""/>
+      <w:lvlJc w:val="left"/>
+      <w:pPr>
+        <w:ind w:left="5040" w:hanging="360"/>
+      </w:pPr>
+      <w:rPr>
+        <w:rFonts w:ascii="Symbol" w:hAnsi="Symbol" w:hint="default"/>
+      </w:rPr>
+    </w:lvl>
+    <w:lvl w:ilvl="7" w:tplc="04090003" w:tentative="1">
+      <w:start w:val="1"/>
+      <w:numFmt w:val="bullet"/>
+      <w:lvlText w:val="o"/>
+      <w:lvlJc w:val="left"/>
+      <w:pPr>
+        <w:ind w:left="5760" w:hanging="360"/>
+      </w:pPr>
+      <w:rPr>
+        <w:rFonts w:ascii="Courier New" w:hAnsi="Courier New" w:cs="Courier New" w:hint="default"/>
+      </w:rPr>
+    </w:lvl>
+    <w:lvl w:ilvl="8" w:tplc="04090005" w:tentative="1">
+      <w:start w:val="1"/>
+      <w:numFmt w:val="bullet"/>
+      <w:lvlText w:val=""/>
+      <w:lvlJc w:val="left"/>
+      <w:pPr>
+        <w:ind w:left="6480" w:hanging="360"/>
+      </w:pPr>
+      <w:rPr>
+        <w:rFonts w:ascii="Wingdings" w:hAnsi="Wingdings" w:hint="default"/>
+      </w:rPr>
+    </w:lvl>
+  </w:abstractNum>
+  <w:abstractNum w:abstractNumId="1" w15:restartNumberingAfterBreak="0">
     <w:nsid w:val="38B370F1"/>
     <w:multiLevelType w:val="hybridMultilevel"/>
     <w:tmpl w:val="0C743462"/>
@@ -19466,7 +22532,7 @@
       </w:pPr>
     </w:lvl>
   </w:abstractNum>
-  <w:abstractNum w:abstractNumId="1" w15:restartNumberingAfterBreak="0">
+  <w:abstractNum w:abstractNumId="2" w15:restartNumberingAfterBreak="0">
     <w:nsid w:val="6ED47B8F"/>
     <w:multiLevelType w:val="hybridMultilevel"/>
     <w:tmpl w:val="532AE884"/>
@@ -19555,7 +22621,7 @@
       </w:pPr>
     </w:lvl>
   </w:abstractNum>
-  <w:abstractNum w:abstractNumId="2" w15:restartNumberingAfterBreak="0">
+  <w:abstractNum w:abstractNumId="3" w15:restartNumberingAfterBreak="0">
     <w:nsid w:val="7B42676F"/>
     <w:multiLevelType w:val="hybridMultilevel"/>
     <w:tmpl w:val="4EB863DC"/>
@@ -19645,13 +22711,16 @@
     </w:lvl>
   </w:abstractNum>
   <w:num w:numId="1">
+    <w:abstractNumId w:val="3"/>
+  </w:num>
+  <w:num w:numId="2">
+    <w:abstractNumId w:val="1"/>
+  </w:num>
+  <w:num w:numId="3">
     <w:abstractNumId w:val="2"/>
   </w:num>
-  <w:num w:numId="2">
+  <w:num w:numId="4">
     <w:abstractNumId w:val="0"/>
-  </w:num>
-  <w:num w:numId="3">
-    <w:abstractNumId w:val="1"/>
   </w:num>
 </w:numbering>
 </file>
@@ -20496,6 +23565,20 @@
 
 <file path=word/glossary/fontTable.xml><?xml version="1.0" encoding="utf-8"?>
 <w:fonts xmlns:mc="http://schemas.openxmlformats.org/markup-compatibility/2006" xmlns:r="http://schemas.openxmlformats.org/officeDocument/2006/relationships" xmlns:w="http://schemas.openxmlformats.org/wordprocessingml/2006/main" xmlns:w14="http://schemas.microsoft.com/office/word/2010/wordml" xmlns:w15="http://schemas.microsoft.com/office/word/2012/wordml" xmlns:w16cex="http://schemas.microsoft.com/office/word/2018/wordml/cex" xmlns:w16cid="http://schemas.microsoft.com/office/word/2016/wordml/cid" xmlns:w16="http://schemas.microsoft.com/office/word/2018/wordml" xmlns:w16se="http://schemas.microsoft.com/office/word/2015/wordml/symex" mc:Ignorable="w14 w15 w16se w16cid w16 w16cex">
+  <w:font w:name="Wingdings">
+    <w:panose1 w:val="05000000000000000000"/>
+    <w:charset w:val="02"/>
+    <w:family w:val="auto"/>
+    <w:pitch w:val="variable"/>
+    <w:sig w:usb0="00000000" w:usb1="10000000" w:usb2="00000000" w:usb3="00000000" w:csb0="80000000" w:csb1="00000000"/>
+  </w:font>
+  <w:font w:name="Calibri">
+    <w:panose1 w:val="020F0502020204030204"/>
+    <w:charset w:val="00"/>
+    <w:family w:val="swiss"/>
+    <w:pitch w:val="variable"/>
+    <w:sig w:usb0="E4002EFF" w:usb1="C000247B" w:usb2="00000009" w:usb3="00000000" w:csb0="000001FF" w:csb1="00000000"/>
+  </w:font>
   <w:font w:name="Times New Roman">
     <w:panose1 w:val="02020603050405020304"/>
     <w:charset w:val="00"/>
@@ -20503,12 +23586,19 @@
     <w:pitch w:val="variable"/>
     <w:sig w:usb0="E0002EFF" w:usb1="C000785B" w:usb2="00000009" w:usb3="00000000" w:csb0="000001FF" w:csb1="00000000"/>
   </w:font>
-  <w:font w:name="Calibri">
-    <w:panose1 w:val="020F0502020204030204"/>
+  <w:font w:name="Courier New">
+    <w:panose1 w:val="02070309020205020404"/>
     <w:charset w:val="00"/>
-    <w:family w:val="swiss"/>
+    <w:family w:val="modern"/>
+    <w:pitch w:val="fixed"/>
+    <w:sig w:usb0="E0002EFF" w:usb1="C0007843" w:usb2="00000009" w:usb3="00000000" w:csb0="000001FF" w:csb1="00000000"/>
+  </w:font>
+  <w:font w:name="Symbol">
+    <w:panose1 w:val="05050102010706020507"/>
+    <w:charset w:val="02"/>
+    <w:family w:val="roman"/>
     <w:pitch w:val="variable"/>
-    <w:sig w:usb0="E4002EFF" w:usb1="C000247B" w:usb2="00000009" w:usb3="00000000" w:csb0="000001FF" w:csb1="00000000"/>
+    <w:sig w:usb0="00000000" w:usb1="10000000" w:usb2="00000000" w:usb3="00000000" w:csb0="80000000" w:csb1="00000000"/>
   </w:font>
   <w:font w:name="Calibri Light">
     <w:panose1 w:val="020F0302020204030204"/>
@@ -20530,13 +23620,6 @@
     <w:family w:val="swiss"/>
     <w:pitch w:val="variable"/>
     <w:sig w:usb0="E0002EFF" w:usb1="C000785B" w:usb2="00000009" w:usb3="00000000" w:csb0="000001FF" w:csb1="00000000"/>
-  </w:font>
-  <w:font w:name="Courier New">
-    <w:panose1 w:val="02070309020205020404"/>
-    <w:charset w:val="00"/>
-    <w:family w:val="modern"/>
-    <w:pitch w:val="fixed"/>
-    <w:sig w:usb0="E0002EFF" w:usb1="C0007843" w:usb2="00000009" w:usb3="00000000" w:csb0="000001FF" w:csb1="00000000"/>
   </w:font>
 </w:fonts>
 </file>
@@ -20563,11 +23646,13 @@
     <w:rsid w:val="00187F8A"/>
     <w:rsid w:val="001D319F"/>
     <w:rsid w:val="00291A45"/>
+    <w:rsid w:val="003234D9"/>
     <w:rsid w:val="003642D4"/>
     <w:rsid w:val="003676F0"/>
     <w:rsid w:val="003C6161"/>
     <w:rsid w:val="00441916"/>
     <w:rsid w:val="004D072F"/>
+    <w:rsid w:val="00597FDA"/>
     <w:rsid w:val="00715F75"/>
     <w:rsid w:val="00752C75"/>
     <w:rsid w:val="007C04C5"/>
@@ -21358,7 +24443,7 @@
 </file>
 
 <file path=customXml/itemProps1.xml><?xml version="1.0" encoding="utf-8"?>
-<ds:datastoreItem xmlns:ds="http://schemas.openxmlformats.org/officeDocument/2006/customXml" ds:itemID="{4CF9962C-CD27-4882-B2DA-A37F162EA94D}">
+<ds:datastoreItem xmlns:ds="http://schemas.openxmlformats.org/officeDocument/2006/customXml" ds:itemID="{D37A12FA-DD20-4248-8496-0D07DCB1D13E}">
   <ds:schemaRefs>
     <ds:schemaRef ds:uri="http://schemas.openxmlformats.org/officeDocument/2006/bibliography"/>
   </ds:schemaRefs>

</xml_diff>

<commit_message>
Shorten BLASTP explanation; add specific number to Abstract.
</commit_message>
<xml_diff>
--- a/Paralog Targets for Neglected Diseases.docx
+++ b/Paralog Targets for Neglected Diseases.docx
@@ -198,14 +198,51 @@
           <w:sz w:val="23"/>
           <w:szCs w:val="23"/>
         </w:rPr>
-        <w:t>[&lt;number&gt;]</w:t>
+        <w:t>820</w:t>
       </w:r>
       <w:r>
         <w:rPr>
           <w:sz w:val="23"/>
           <w:szCs w:val="23"/>
         </w:rPr>
-        <w:t xml:space="preserve"> distinct drugs and </w:t>
+        <w:t xml:space="preserve"> distinct drugs </w:t>
+      </w:r>
+      <w:r>
+        <w:rPr>
+          <w:sz w:val="23"/>
+          <w:szCs w:val="23"/>
+        </w:rPr>
+        <w:t>their associated</w:t>
+      </w:r>
+      <w:r>
+        <w:rPr>
+          <w:sz w:val="23"/>
+          <w:szCs w:val="23"/>
+        </w:rPr>
+        <w:t xml:space="preserve"> targets validating this approach.</w:t>
+      </w:r>
+    </w:p>
+    <w:p>
+      <w:pPr>
+        <w:spacing w:line="480" w:lineRule="auto"/>
+        <w:rPr>
+          <w:sz w:val="23"/>
+          <w:szCs w:val="23"/>
+        </w:rPr>
+      </w:pPr>
+      <w:r>
+        <w:rPr>
+          <w:sz w:val="23"/>
+          <w:szCs w:val="23"/>
+        </w:rPr>
+        <w:t>[number]</w:t>
+      </w:r>
+      <w:r>
+        <w:rPr>
+          <w:sz w:val="23"/>
+          <w:szCs w:val="23"/>
+        </w:rPr>
+        <w:t xml:space="preserve"> other pathogens (</w:t>
       </w:r>
       <w:r>
         <w:rPr>
@@ -214,37 +251,7 @@
           <w:sz w:val="23"/>
           <w:szCs w:val="23"/>
         </w:rPr>
-        <w:t>[&lt;number&gt;]</w:t>
-      </w:r>
-      <w:r>
-        <w:rPr>
-          <w:sz w:val="23"/>
-          <w:szCs w:val="23"/>
-        </w:rPr>
-        <w:t xml:space="preserve"> targets validating this approach.</w:t>
-      </w:r>
-    </w:p>
-    <w:p>
-      <w:pPr>
-        <w:spacing w:line="480" w:lineRule="auto"/>
-        <w:rPr>
-          <w:sz w:val="23"/>
-          <w:szCs w:val="23"/>
-        </w:rPr>
-      </w:pPr>
-      <w:r>
-        <w:rPr>
-          <w:sz w:val="23"/>
-          <w:szCs w:val="23"/>
-        </w:rPr>
-        <w:t>Seven</w:t>
-      </w:r>
-      <w:r>
-        <w:rPr>
-          <w:sz w:val="23"/>
-          <w:szCs w:val="23"/>
-        </w:rPr>
-        <w:t xml:space="preserve"> other pathogens (</w:t>
+        <w:t xml:space="preserve">Plasmodium </w:t>
       </w:r>
       <w:r>
         <w:rPr>
@@ -253,7 +260,7 @@
           <w:sz w:val="23"/>
           <w:szCs w:val="23"/>
         </w:rPr>
-        <w:t xml:space="preserve">Plasmodium </w:t>
+        <w:t>v</w:t>
       </w:r>
       <w:r>
         <w:rPr>
@@ -262,15 +269,6 @@
           <w:sz w:val="23"/>
           <w:szCs w:val="23"/>
         </w:rPr>
-        <w:t>v</w:t>
-      </w:r>
-      <w:r>
-        <w:rPr>
-          <w:i/>
-          <w:iCs/>
-          <w:sz w:val="23"/>
-          <w:szCs w:val="23"/>
-        </w:rPr>
         <w:t xml:space="preserve">ivax, </w:t>
       </w:r>
       <w:r>
@@ -351,68 +349,28 @@
           <w:sz w:val="23"/>
           <w:szCs w:val="23"/>
         </w:rPr>
-        <w:t xml:space="preserve">ajor, </w:t>
-      </w:r>
-      <w:r>
-        <w:rPr>
-          <w:i/>
+        <w:t xml:space="preserve">ajor) </w:t>
+      </w:r>
+      <w:r>
+        <w:rPr>
           <w:sz w:val="23"/>
           <w:szCs w:val="23"/>
         </w:rPr>
-        <w:t xml:space="preserve">and </w:t>
-      </w:r>
-      <w:r>
-        <w:rPr>
-          <w:i/>
+        <w:t>were also downloaded and run through the same pipeline, identifying potential targets and drugs.</w:t>
+      </w:r>
+    </w:p>
+    <w:p>
+      <w:pPr>
+        <w:rPr>
           <w:sz w:val="23"/>
           <w:szCs w:val="23"/>
         </w:rPr>
-        <w:t>E</w:t>
-      </w:r>
-      <w:r>
-        <w:rPr>
-          <w:i/>
+      </w:pPr>
+      <w:r>
+        <w:rPr>
           <w:sz w:val="23"/>
           <w:szCs w:val="23"/>
         </w:rPr>
-        <w:t>ntamoeba</w:t>
-      </w:r>
-      <w:r>
-        <w:rPr>
-          <w:i/>
-          <w:sz w:val="23"/>
-          <w:szCs w:val="23"/>
-        </w:rPr>
-        <w:t xml:space="preserve"> </w:t>
-      </w:r>
-      <w:r>
-        <w:rPr>
-          <w:i/>
-          <w:sz w:val="23"/>
-          <w:szCs w:val="23"/>
-        </w:rPr>
-        <w:t xml:space="preserve">) </w:t>
-      </w:r>
-      <w:r>
-        <w:rPr>
-          <w:sz w:val="23"/>
-          <w:szCs w:val="23"/>
-        </w:rPr>
-        <w:t>were also downloaded and run through the same pipeline, identifying potential targets and drugs.</w:t>
-      </w:r>
-    </w:p>
-    <w:p>
-      <w:pPr>
-        <w:rPr>
-          <w:sz w:val="23"/>
-          <w:szCs w:val="23"/>
-        </w:rPr>
-      </w:pPr>
-      <w:r>
-        <w:rPr>
-          <w:sz w:val="23"/>
-          <w:szCs w:val="23"/>
-        </w:rPr>
         <w:br w:type="page"/>
       </w:r>
     </w:p>
@@ -554,10 +512,16 @@
         <w:t xml:space="preserve"> provides a downloadable database that includes drug targets and drug information for those targets, as well as amino acid sequences of the protein targets</w:t>
       </w:r>
       <w:r>
+        <w:t>[</w:t>
+      </w:r>
+      <w:r>
         <w:rPr>
           <w:rStyle w:val="FootnoteReference"/>
         </w:rPr>
         <w:footnoteReference w:id="1"/>
+      </w:r>
+      <w:r>
+        <w:t>]</w:t>
       </w:r>
       <w:r>
         <w:t>.  Drug targets tend to be proteins that are important enough to the organism to which they belong that they tend to be conserved.   If we can find a protein sequence in a disease organism that is sufficiently similar to a know</w:t>
@@ -590,6 +554,13 @@
         <w:t>BLASTP</w:t>
       </w:r>
       <w:r>
+        <w:rPr>
+          <w:b/>
+          <w:bCs/>
+        </w:rPr>
+        <w:t>[</w:t>
+      </w:r>
+      <w:r>
         <w:t xml:space="preserve"> </w:t>
       </w:r>
       <w:r>
@@ -599,7 +570,13 @@
         <w:footnoteReference w:id="2"/>
       </w:r>
       <w:r>
-        <w:t xml:space="preserve"> or </w:t>
+        <w:t xml:space="preserve"> </w:t>
+      </w:r>
+      <w:r>
+        <w:t>]</w:t>
+      </w:r>
+      <w:r>
+        <w:t xml:space="preserve">or </w:t>
       </w:r>
       <w:proofErr w:type="spellStart"/>
       <w:r>
@@ -962,27 +939,14 @@
       <w:r>
         <w:t xml:space="preserve">Figure </w:t>
       </w:r>
-      <w:r>
-        <w:fldChar w:fldCharType="begin"/>
-      </w:r>
-      <w:r>
-        <w:instrText xml:space="preserve"> SEQ Figure \* ARABIC </w:instrText>
-      </w:r>
-      <w:r>
-        <w:fldChar w:fldCharType="separate"/>
-      </w:r>
-      <w:r>
-        <w:rPr>
-          <w:noProof/>
-        </w:rPr>
-        <w:t>1</w:t>
-      </w:r>
-      <w:r>
-        <w:rPr>
-          <w:noProof/>
-        </w:rPr>
-        <w:fldChar w:fldCharType="end"/>
-      </w:r>
+      <w:fldSimple w:instr=" SEQ Figure \* ARABIC ">
+        <w:r>
+          <w:rPr>
+            <w:noProof/>
+          </w:rPr>
+          <w:t>1</w:t>
+        </w:r>
+      </w:fldSimple>
       <w:r>
         <w:t>: Processing overview</w:t>
       </w:r>
@@ -1145,6 +1109,20 @@
       <w:pPr>
         <w:spacing w:line="480" w:lineRule="auto"/>
         <w:rPr>
+          <w:rFonts w:cstheme="minorHAnsi"/>
+        </w:rPr>
+      </w:pPr>
+      <w:r>
+        <w:rPr>
+          <w:rFonts w:cstheme="minorHAnsi"/>
+        </w:rPr>
+        <w:t>The FASTA formatted dataset consists of all ORFs in a single file.  Each ORF consists of a header line followed by a number of lines containing multiple characters of single letter codes representing an amino acid.</w:t>
+      </w:r>
+    </w:p>
+    <w:p>
+      <w:pPr>
+        <w:spacing w:line="480" w:lineRule="auto"/>
+        <w:rPr>
           <w:rFonts w:ascii="Lucida Console" w:hAnsi="Lucida Console" w:cs="Lucida Console"/>
           <w:sz w:val="18"/>
           <w:szCs w:val="18"/>
@@ -1152,38 +1130,18 @@
       </w:pPr>
       <w:r>
         <w:rPr>
+          <w:rFonts w:cstheme="minorHAnsi"/>
+        </w:rPr>
+        <w:lastRenderedPageBreak/>
+        <w:t>Header lines are formatted according to two different patterns. The first pattern encodes the ORF id that is comprised of the organism code, chromosome, and identifier. The second pattern contains a type identifier that identifies the record as belonging to the mitochondrion, and contains a unique identifier for the ORF id. A script fans out the ORF records into individual files in a directory structure having a separate subdirectory structure for each chromosome.</w:t>
+      </w:r>
+      <w:r>
+        <w:rPr>
           <w:rFonts w:ascii="Lucida Console" w:hAnsi="Lucida Console" w:cs="Lucida Console"/>
           <w:sz w:val="18"/>
           <w:szCs w:val="18"/>
         </w:rPr>
-        <w:t>The FASTA formatted dataset consists of all ORFs in a single file.  Each ORF consists of a header line followed by a number of lines containing multiple characters of single letter codes representing an amino acid.</w:t>
-      </w:r>
-    </w:p>
-    <w:p>
-      <w:pPr>
-        <w:spacing w:line="480" w:lineRule="auto"/>
-        <w:rPr>
-          <w:rFonts w:ascii="Lucida Console" w:hAnsi="Lucida Console" w:cs="Lucida Console"/>
-          <w:sz w:val="18"/>
-          <w:szCs w:val="18"/>
-        </w:rPr>
-      </w:pPr>
-      <w:r>
-        <w:rPr>
-          <w:rFonts w:ascii="Lucida Console" w:hAnsi="Lucida Console" w:cs="Lucida Console"/>
-          <w:sz w:val="18"/>
-          <w:szCs w:val="18"/>
-        </w:rPr>
-        <w:t xml:space="preserve">Header lines are formatted according to two different patterns. The first pattern encodes the ORF id that is comprised of the organism code, chromosome, and identifier. The second pattern contains a type identifier that identifies the record as belonging to the mitochondrion, and contains a unique identifier for the ORF id. A script fans </w:t>
-      </w:r>
-      <w:r>
-        <w:rPr>
-          <w:rFonts w:ascii="Lucida Console" w:hAnsi="Lucida Console" w:cs="Lucida Console"/>
-          <w:sz w:val="18"/>
-          <w:szCs w:val="18"/>
-        </w:rPr>
-        <w:lastRenderedPageBreak/>
-        <w:t xml:space="preserve">out the ORF records into individual files in a directory structure having a separate subdirectory structure for each chromosome. (See script </w:t>
+        <w:t xml:space="preserve"> (See script </w:t>
       </w:r>
       <w:r>
         <w:rPr>
@@ -1302,27 +1260,14 @@
       <w:r>
         <w:t xml:space="preserve">Figure </w:t>
       </w:r>
-      <w:r>
-        <w:fldChar w:fldCharType="begin"/>
-      </w:r>
-      <w:r>
-        <w:instrText xml:space="preserve"> SEQ Figure \* ARABIC </w:instrText>
-      </w:r>
-      <w:r>
-        <w:fldChar w:fldCharType="separate"/>
-      </w:r>
-      <w:r>
-        <w:rPr>
-          <w:noProof/>
-        </w:rPr>
-        <w:t>2</w:t>
-      </w:r>
-      <w:r>
-        <w:rPr>
-          <w:noProof/>
-        </w:rPr>
-        <w:fldChar w:fldCharType="end"/>
-      </w:r>
+      <w:fldSimple w:instr=" SEQ Figure \* ARABIC ">
+        <w:r>
+          <w:rPr>
+            <w:noProof/>
+          </w:rPr>
+          <w:t>2</w:t>
+        </w:r>
+      </w:fldSimple>
       <w:r>
         <w:rPr>
           <w:noProof/>
@@ -1594,6 +1539,7 @@
         <w:spacing w:line="480" w:lineRule="auto"/>
       </w:pPr>
       <w:r>
+        <w:lastRenderedPageBreak/>
         <w:t xml:space="preserve">A </w:t>
       </w:r>
       <w:r>
@@ -1658,7 +1604,6 @@
         <w:spacing w:line="480" w:lineRule="auto"/>
       </w:pPr>
       <w:r>
-        <w:lastRenderedPageBreak/>
         <w:t xml:space="preserve">A bash script ( </w:t>
       </w:r>
       <w:r>
@@ -2198,27 +2143,14 @@
       <w:r>
         <w:t xml:space="preserve">Figure </w:t>
       </w:r>
-      <w:r>
-        <w:fldChar w:fldCharType="begin"/>
-      </w:r>
-      <w:r>
-        <w:instrText xml:space="preserve"> SEQ Figure \* ARABIC </w:instrText>
-      </w:r>
-      <w:r>
-        <w:fldChar w:fldCharType="separate"/>
-      </w:r>
-      <w:r>
-        <w:rPr>
-          <w:noProof/>
-        </w:rPr>
-        <w:t>3</w:t>
-      </w:r>
-      <w:r>
-        <w:rPr>
-          <w:noProof/>
-        </w:rPr>
-        <w:fldChar w:fldCharType="end"/>
-      </w:r>
+      <w:fldSimple w:instr=" SEQ Figure \* ARABIC ">
+        <w:r>
+          <w:rPr>
+            <w:noProof/>
+          </w:rPr>
+          <w:t>3</w:t>
+        </w:r>
+      </w:fldSimple>
       <w:r>
         <w:t>: Understanding BLAST statistics</w:t>
       </w:r>
@@ -2242,8 +2174,10 @@
           <w:sz w:val="22"/>
           <w:szCs w:val="22"/>
         </w:rPr>
-        <w:t>The “Expect” statistic measures the probability that the matches could occur by chance.  For example: if we assume equal probability for the occurrence of a particular amino acid in a sequence (.05), this is the expected value for a random match of this length sequence.  This is much too high an expected value to accept this as a non-random match.  Results with an expected value &gt;= .001 were filtered out.</w:t>
-      </w:r>
+        <w:t xml:space="preserve">The “Expect” statistic measures the probability that the matches could occur by chance.  </w:t>
+      </w:r>
+      <w:bookmarkStart w:id="0" w:name="_GoBack"/>
+      <w:bookmarkEnd w:id="0"/>
     </w:p>
     <w:p>
       <w:pPr>
@@ -2402,27 +2336,14 @@
       <w:r>
         <w:t xml:space="preserve">Figure </w:t>
       </w:r>
-      <w:r>
-        <w:fldChar w:fldCharType="begin"/>
-      </w:r>
-      <w:r>
-        <w:instrText xml:space="preserve"> SEQ Figure \* ARABIC </w:instrText>
-      </w:r>
-      <w:r>
-        <w:fldChar w:fldCharType="separate"/>
-      </w:r>
-      <w:r>
-        <w:rPr>
-          <w:noProof/>
-        </w:rPr>
-        <w:t>4</w:t>
-      </w:r>
-      <w:r>
-        <w:rPr>
-          <w:noProof/>
-        </w:rPr>
-        <w:fldChar w:fldCharType="end"/>
-      </w:r>
+      <w:fldSimple w:instr=" SEQ Figure \* ARABIC ">
+        <w:r>
+          <w:rPr>
+            <w:noProof/>
+          </w:rPr>
+          <w:t>4</w:t>
+        </w:r>
+      </w:fldSimple>
       <w:r>
         <w:t xml:space="preserve">: </w:t>
       </w:r>
@@ -2456,7 +2377,6 @@
         <w:spacing w:line="480" w:lineRule="auto"/>
       </w:pPr>
       <w:r>
-        <w:lastRenderedPageBreak/>
         <w:t xml:space="preserve">The summary for a query may hit multiple targets.  Each target record is repeated for each domain that </w:t>
       </w:r>
       <w:proofErr w:type="spellStart"/>
@@ -2469,7 +2389,11 @@
       </w:r>
       <w:proofErr w:type="spellEnd"/>
       <w:r>
-        <w:t xml:space="preserve"> matches.  We are only interested in the total score for the full sequence.  The Perl script (</w:t>
+        <w:t xml:space="preserve"> matches.  We are only interested in the total score for the full sequence.  The Perl script </w:t>
+      </w:r>
+      <w:r>
+        <w:lastRenderedPageBreak/>
+        <w:t>(</w:t>
       </w:r>
       <w:r>
         <w:fldChar w:fldCharType="begin"/>
@@ -2647,27 +2571,14 @@
       <w:r>
         <w:t xml:space="preserve">Figure </w:t>
       </w:r>
-      <w:r>
-        <w:fldChar w:fldCharType="begin"/>
-      </w:r>
-      <w:r>
-        <w:instrText xml:space="preserve"> SEQ Figure \* ARABIC </w:instrText>
-      </w:r>
-      <w:r>
-        <w:fldChar w:fldCharType="separate"/>
-      </w:r>
-      <w:r>
-        <w:rPr>
-          <w:noProof/>
-        </w:rPr>
-        <w:t>5</w:t>
-      </w:r>
-      <w:r>
-        <w:rPr>
-          <w:noProof/>
-        </w:rPr>
-        <w:fldChar w:fldCharType="end"/>
-      </w:r>
+      <w:fldSimple w:instr=" SEQ Figure \* ARABIC ">
+        <w:r>
+          <w:rPr>
+            <w:noProof/>
+          </w:rPr>
+          <w:t>5</w:t>
+        </w:r>
+      </w:fldSimple>
       <w:r>
         <w:t>: Pairwise comparison of BLAST metrics</w:t>
       </w:r>
@@ -3066,27 +2977,14 @@
       <w:r>
         <w:t xml:space="preserve">Figure </w:t>
       </w:r>
-      <w:r>
-        <w:fldChar w:fldCharType="begin"/>
-      </w:r>
-      <w:r>
-        <w:instrText xml:space="preserve"> SEQ Figure \* ARABIC </w:instrText>
-      </w:r>
-      <w:r>
-        <w:fldChar w:fldCharType="separate"/>
-      </w:r>
-      <w:r>
-        <w:rPr>
-          <w:noProof/>
-        </w:rPr>
-        <w:t>6</w:t>
-      </w:r>
-      <w:r>
-        <w:rPr>
-          <w:noProof/>
-        </w:rPr>
-        <w:fldChar w:fldCharType="end"/>
-      </w:r>
+      <w:fldSimple w:instr=" SEQ Figure \* ARABIC ">
+        <w:r>
+          <w:rPr>
+            <w:noProof/>
+          </w:rPr>
+          <w:t>6</w:t>
+        </w:r>
+      </w:fldSimple>
       <w:r>
         <w:t>: BLASTP vs HMM scoring comparison</w:t>
       </w:r>
@@ -3422,27 +3320,14 @@
       <w:r>
         <w:t xml:space="preserve">Figure </w:t>
       </w:r>
-      <w:r>
-        <w:fldChar w:fldCharType="begin"/>
-      </w:r>
-      <w:r>
-        <w:instrText xml:space="preserve"> SEQ Figure \* ARABIC </w:instrText>
-      </w:r>
-      <w:r>
-        <w:fldChar w:fldCharType="separate"/>
-      </w:r>
-      <w:r>
-        <w:rPr>
-          <w:noProof/>
-        </w:rPr>
-        <w:t>7</w:t>
-      </w:r>
-      <w:r>
-        <w:rPr>
-          <w:noProof/>
-        </w:rPr>
-        <w:fldChar w:fldCharType="end"/>
-      </w:r>
+      <w:fldSimple w:instr=" SEQ Figure \* ARABIC ">
+        <w:r>
+          <w:rPr>
+            <w:noProof/>
+          </w:rPr>
+          <w:t>7</w:t>
+        </w:r>
+      </w:fldSimple>
       <w:r>
         <w:t>: Histogram of log(score) for P. falciparum 3D7</w:t>
       </w:r>
@@ -3777,27 +3662,14 @@
       <w:r>
         <w:t xml:space="preserve">Figure </w:t>
       </w:r>
-      <w:r>
-        <w:fldChar w:fldCharType="begin"/>
-      </w:r>
-      <w:r>
-        <w:instrText xml:space="preserve"> SEQ Figure \* ARABIC </w:instrText>
-      </w:r>
-      <w:r>
-        <w:fldChar w:fldCharType="separate"/>
-      </w:r>
-      <w:r>
-        <w:rPr>
-          <w:noProof/>
-        </w:rPr>
-        <w:t>8</w:t>
-      </w:r>
-      <w:r>
-        <w:rPr>
-          <w:noProof/>
-        </w:rPr>
-        <w:fldChar w:fldCharType="end"/>
-      </w:r>
+      <w:fldSimple w:instr=" SEQ Figure \* ARABIC ">
+        <w:r>
+          <w:rPr>
+            <w:noProof/>
+          </w:rPr>
+          <w:t>8</w:t>
+        </w:r>
+      </w:fldSimple>
       <w:r>
         <w:t>:QQ Plot for all P. falciparum BLASTP log(scores)</w:t>
       </w:r>
@@ -3863,27 +3735,14 @@
       <w:r>
         <w:t xml:space="preserve">Figure </w:t>
       </w:r>
-      <w:r>
-        <w:fldChar w:fldCharType="begin"/>
-      </w:r>
-      <w:r>
-        <w:instrText xml:space="preserve"> SEQ Figure \* ARABIC </w:instrText>
-      </w:r>
-      <w:r>
-        <w:fldChar w:fldCharType="separate"/>
-      </w:r>
-      <w:r>
-        <w:rPr>
-          <w:noProof/>
-        </w:rPr>
-        <w:t>9</w:t>
-      </w:r>
-      <w:r>
-        <w:rPr>
-          <w:noProof/>
-        </w:rPr>
-        <w:fldChar w:fldCharType="end"/>
-      </w:r>
+      <w:fldSimple w:instr=" SEQ Figure \* ARABIC ">
+        <w:r>
+          <w:rPr>
+            <w:noProof/>
+          </w:rPr>
+          <w:t>9</w:t>
+        </w:r>
+      </w:fldSimple>
       <w:r>
         <w:t>: normal subset of log BLAST stats for p. falciparum</w:t>
       </w:r>
@@ -4006,27 +3865,14 @@
       <w:r>
         <w:t xml:space="preserve">Figure </w:t>
       </w:r>
-      <w:r>
-        <w:fldChar w:fldCharType="begin"/>
-      </w:r>
-      <w:r>
-        <w:instrText xml:space="preserve"> SEQ Figure \* ARABIC </w:instrText>
-      </w:r>
-      <w:r>
-        <w:fldChar w:fldCharType="separate"/>
-      </w:r>
-      <w:r>
-        <w:rPr>
-          <w:noProof/>
-        </w:rPr>
-        <w:t>10</w:t>
-      </w:r>
-      <w:r>
-        <w:rPr>
-          <w:noProof/>
-        </w:rPr>
-        <w:fldChar w:fldCharType="end"/>
-      </w:r>
+      <w:fldSimple w:instr=" SEQ Figure \* ARABIC ">
+        <w:r>
+          <w:rPr>
+            <w:noProof/>
+          </w:rPr>
+          <w:t>10</w:t>
+        </w:r>
+      </w:fldSimple>
       <w:r>
         <w:t>: HMMER scores are less well behaved</w:t>
       </w:r>
@@ -4161,27 +4007,14 @@
       <w:r>
         <w:t xml:space="preserve">Figure </w:t>
       </w:r>
-      <w:r>
-        <w:fldChar w:fldCharType="begin"/>
-      </w:r>
-      <w:r>
-        <w:instrText xml:space="preserve"> SEQ Figure \* ARABIC </w:instrText>
-      </w:r>
-      <w:r>
-        <w:fldChar w:fldCharType="separate"/>
-      </w:r>
-      <w:r>
-        <w:rPr>
-          <w:noProof/>
-        </w:rPr>
-        <w:t>11</w:t>
-      </w:r>
-      <w:r>
-        <w:rPr>
-          <w:noProof/>
-        </w:rPr>
-        <w:fldChar w:fldCharType="end"/>
-      </w:r>
+      <w:fldSimple w:instr=" SEQ Figure \* ARABIC ">
+        <w:r>
+          <w:rPr>
+            <w:noProof/>
+          </w:rPr>
+          <w:t>11</w:t>
+        </w:r>
+      </w:fldSimple>
       <w:r>
         <w:t xml:space="preserve">: </w:t>
       </w:r>
@@ -4911,7 +4744,7 @@
           <v:shape id="_x0000_i1025" type="#_x0000_t75" style="width:77.25pt;height:49.5pt" o:ole="">
             <v:imagedata r:id="rId19" o:title=""/>
           </v:shape>
-          <o:OLEObject Type="Embed" ProgID="Excel.Sheet.12" ShapeID="_x0000_i1025" DrawAspect="Icon" ObjectID="_1644403282" r:id="rId20"/>
+          <o:OLEObject Type="Embed" ProgID="Excel.Sheet.12" ShapeID="_x0000_i1025" DrawAspect="Icon" ObjectID="_1644407945" r:id="rId20"/>
         </w:object>
       </w:r>
     </w:p>
@@ -4922,27 +4755,14 @@
       <w:r>
         <w:t xml:space="preserve">Figure </w:t>
       </w:r>
-      <w:r>
-        <w:fldChar w:fldCharType="begin"/>
-      </w:r>
-      <w:r>
-        <w:instrText xml:space="preserve"> SEQ Figure \* ARABIC </w:instrText>
-      </w:r>
-      <w:r>
-        <w:fldChar w:fldCharType="separate"/>
-      </w:r>
-      <w:r>
-        <w:rPr>
-          <w:noProof/>
-        </w:rPr>
-        <w:t>12</w:t>
-      </w:r>
-      <w:r>
-        <w:rPr>
-          <w:noProof/>
-        </w:rPr>
-        <w:fldChar w:fldCharType="end"/>
-      </w:r>
+      <w:fldSimple w:instr=" SEQ Figure \* ARABIC ">
+        <w:r>
+          <w:rPr>
+            <w:noProof/>
+          </w:rPr>
+          <w:t>12</w:t>
+        </w:r>
+      </w:fldSimple>
       <w:r>
         <w:t>:p_falciparum_hmmer_drugs</w:t>
       </w:r>
@@ -4991,10 +4811,10 @@
       </w:pPr>
       <w:r>
         <w:object w:dxaOrig="1543" w:dyaOrig="991" w14:anchorId="54E372C2">
-          <v:shape id="_x0000_i1028" type="#_x0000_t75" style="width:77.25pt;height:49.5pt" o:ole="">
+          <v:shape id="_x0000_i1026" type="#_x0000_t75" style="width:77.25pt;height:49.5pt" o:ole="">
             <v:imagedata r:id="rId21" o:title=""/>
           </v:shape>
-          <o:OLEObject Type="Embed" ProgID="Excel.Sheet.12" ShapeID="_x0000_i1028" DrawAspect="Icon" ObjectID="_1644403283" r:id="rId22"/>
+          <o:OLEObject Type="Embed" ProgID="Excel.Sheet.12" ShapeID="_x0000_i1026" DrawAspect="Icon" ObjectID="_1644407946" r:id="rId22"/>
         </w:object>
       </w:r>
     </w:p>
@@ -5005,27 +4825,14 @@
       <w:r>
         <w:t xml:space="preserve">Figure </w:t>
       </w:r>
-      <w:r>
-        <w:fldChar w:fldCharType="begin"/>
-      </w:r>
-      <w:r>
-        <w:instrText xml:space="preserve"> SEQ Figure \* ARABIC </w:instrText>
-      </w:r>
-      <w:r>
-        <w:fldChar w:fldCharType="separate"/>
-      </w:r>
-      <w:r>
-        <w:rPr>
-          <w:noProof/>
-        </w:rPr>
-        <w:t>13</w:t>
-      </w:r>
-      <w:r>
-        <w:rPr>
-          <w:noProof/>
-        </w:rPr>
-        <w:fldChar w:fldCharType="end"/>
-      </w:r>
+      <w:fldSimple w:instr=" SEQ Figure \* ARABIC ">
+        <w:r>
+          <w:rPr>
+            <w:noProof/>
+          </w:rPr>
+          <w:t>13</w:t>
+        </w:r>
+      </w:fldSimple>
       <w:r>
         <w:t xml:space="preserve">: </w:t>
       </w:r>
@@ -5517,7 +5324,7 @@
         <w:t xml:space="preserve"> BLAST Targets</w:t>
       </w:r>
     </w:p>
-    <w:bookmarkStart w:id="0" w:name="_Ref32523939"/>
+    <w:bookmarkStart w:id="1" w:name="_Ref32523939"/>
     <w:p>
       <w:pPr>
         <w:pStyle w:val="Heading3"/>
@@ -5534,7 +5341,7 @@
       <w:r>
         <w:t xml:space="preserve"> chembl_25_targets.sql</w:t>
       </w:r>
-      <w:bookmarkEnd w:id="0"/>
+      <w:bookmarkEnd w:id="1"/>
     </w:p>
     <w:p>
       <w:r>
@@ -5761,7 +5568,7 @@
         <w:t>) to chembl_targets.txt</w:t>
       </w:r>
     </w:p>
-    <w:bookmarkStart w:id="1" w:name="_Ref32524056"/>
+    <w:bookmarkStart w:id="2" w:name="_Ref32524056"/>
     <w:p>
       <w:pPr>
         <w:pStyle w:val="Heading3"/>
@@ -5778,7 +5585,7 @@
       <w:r>
         <w:t xml:space="preserve"> split_to_fasta.pl</w:t>
       </w:r>
-      <w:bookmarkEnd w:id="1"/>
+      <w:bookmarkEnd w:id="2"/>
     </w:p>
     <w:p>
       <w:r>
@@ -6618,7 +6425,7 @@
         <w:t xml:space="preserve"> Process FASTA</w:t>
       </w:r>
     </w:p>
-    <w:bookmarkStart w:id="2" w:name="_Ref32337547"/>
+    <w:bookmarkStart w:id="3" w:name="_Ref32337547"/>
     <w:p>
       <w:pPr>
         <w:pStyle w:val="Heading3"/>
@@ -6639,7 +6446,7 @@
       <w:r>
         <w:t>fan_out_fasta.R</w:t>
       </w:r>
-      <w:bookmarkEnd w:id="2"/>
+      <w:bookmarkEnd w:id="3"/>
       <w:proofErr w:type="spellEnd"/>
     </w:p>
     <w:p>
@@ -9865,7 +9672,7 @@
         <w:br w:type="page"/>
       </w:r>
     </w:p>
-    <w:bookmarkStart w:id="3" w:name="_Ref32524465"/>
+    <w:bookmarkStart w:id="4" w:name="_Ref32524465"/>
     <w:p>
       <w:pPr>
         <w:pStyle w:val="Heading3"/>
@@ -9883,7 +9690,7 @@
       <w:r>
         <w:t xml:space="preserve"> do_all_blast.sh</w:t>
       </w:r>
-      <w:bookmarkEnd w:id="3"/>
+      <w:bookmarkEnd w:id="4"/>
     </w:p>
     <w:p>
       <w:r>
@@ -10505,7 +10312,7 @@
         <w:br w:type="page"/>
       </w:r>
     </w:p>
-    <w:bookmarkStart w:id="4" w:name="_Ref33009314"/>
+    <w:bookmarkStart w:id="5" w:name="_Ref33009314"/>
     <w:p>
       <w:pPr>
         <w:pStyle w:val="Heading3"/>
@@ -10523,7 +10330,7 @@
       <w:r>
         <w:t xml:space="preserve"> extract_header.pl</w:t>
       </w:r>
-      <w:bookmarkEnd w:id="4"/>
+      <w:bookmarkEnd w:id="5"/>
     </w:p>
     <w:p>
       <w:r>
@@ -12428,7 +12235,7 @@
         <w:br w:type="page"/>
       </w:r>
     </w:p>
-    <w:bookmarkStart w:id="5" w:name="_Ref33017007"/>
+    <w:bookmarkStart w:id="6" w:name="_Ref33017007"/>
     <w:p>
       <w:pPr>
         <w:pStyle w:val="Heading3"/>
@@ -12446,7 +12253,7 @@
       <w:r>
         <w:t xml:space="preserve"> make_blast_statistics.sh</w:t>
       </w:r>
-      <w:bookmarkEnd w:id="5"/>
+      <w:bookmarkEnd w:id="6"/>
     </w:p>
     <w:p>
       <w:r>
@@ -12953,7 +12760,7 @@
       </w:r>
     </w:p>
     <w:p/>
-    <w:bookmarkStart w:id="6" w:name="_Ref33009279"/>
+    <w:bookmarkStart w:id="7" w:name="_Ref33009279"/>
     <w:p>
       <w:pPr>
         <w:pStyle w:val="Heading3"/>
@@ -12970,7 +12777,7 @@
       <w:r>
         <w:t xml:space="preserve"> do_all_blast_stats.sh</w:t>
       </w:r>
-      <w:bookmarkEnd w:id="6"/>
+      <w:bookmarkEnd w:id="7"/>
     </w:p>
     <w:p>
       <w:pPr>
@@ -13557,7 +13364,7 @@
         </w:rPr>
       </w:pPr>
     </w:p>
-    <w:bookmarkStart w:id="7" w:name="_Ref33017391"/>
+    <w:bookmarkStart w:id="8" w:name="_Ref33017391"/>
     <w:p>
       <w:pPr>
         <w:pStyle w:val="Heading3"/>
@@ -13578,7 +13385,7 @@
       <w:r>
         <w:t>create_blast_statistics_tbl.sql</w:t>
       </w:r>
-      <w:bookmarkEnd w:id="7"/>
+      <w:bookmarkEnd w:id="8"/>
       <w:proofErr w:type="spellEnd"/>
     </w:p>
     <w:p>
@@ -14340,7 +14147,7 @@
         <w:pStyle w:val="Heading3"/>
       </w:pPr>
     </w:p>
-    <w:bookmarkStart w:id="8" w:name="_Ref33017448"/>
+    <w:bookmarkStart w:id="9" w:name="_Ref33017448"/>
     <w:p>
       <w:pPr>
         <w:pStyle w:val="Heading3"/>
@@ -14361,7 +14168,7 @@
       <w:r>
         <w:t>import_p_falciparum.sql</w:t>
       </w:r>
-      <w:bookmarkEnd w:id="8"/>
+      <w:bookmarkEnd w:id="9"/>
       <w:proofErr w:type="spellEnd"/>
     </w:p>
     <w:p>
@@ -14587,7 +14394,7 @@
         <w:t xml:space="preserve">  HMM targets</w:t>
       </w:r>
     </w:p>
-    <w:bookmarkStart w:id="9" w:name="_Ref33008995"/>
+    <w:bookmarkStart w:id="10" w:name="_Ref33008995"/>
     <w:p>
       <w:pPr>
         <w:pStyle w:val="Heading3"/>
@@ -14604,7 +14411,7 @@
       <w:r>
         <w:t xml:space="preserve"> do_all_jackhmmer.sh</w:t>
       </w:r>
-      <w:bookmarkEnd w:id="9"/>
+      <w:bookmarkEnd w:id="10"/>
     </w:p>
     <w:p>
       <w:pPr>
@@ -15218,7 +15025,7 @@
       </w:r>
     </w:p>
     <w:p/>
-    <w:bookmarkStart w:id="10" w:name="_Ref33024967"/>
+    <w:bookmarkStart w:id="11" w:name="_Ref33024967"/>
     <w:p>
       <w:pPr>
         <w:pStyle w:val="Heading3"/>
@@ -15235,7 +15042,7 @@
       <w:r>
         <w:t xml:space="preserve"> extract_hmm_summary.pl</w:t>
       </w:r>
-      <w:bookmarkEnd w:id="10"/>
+      <w:bookmarkEnd w:id="11"/>
     </w:p>
     <w:p>
       <w:r>
@@ -15970,7 +15777,7 @@
         <w:br w:type="page"/>
       </w:r>
     </w:p>
-    <w:bookmarkStart w:id="11" w:name="_Ref33025020"/>
+    <w:bookmarkStart w:id="12" w:name="_Ref33025020"/>
     <w:p>
       <w:pPr>
         <w:pStyle w:val="Heading3"/>
@@ -15988,7 +15795,7 @@
       <w:r>
         <w:t xml:space="preserve"> do_all_hmmer_stats.sh</w:t>
       </w:r>
-      <w:bookmarkEnd w:id="11"/>
+      <w:bookmarkEnd w:id="12"/>
     </w:p>
     <w:p>
       <w:r>
@@ -16588,7 +16395,7 @@
       </w:r>
     </w:p>
     <w:p/>
-    <w:bookmarkStart w:id="12" w:name="_Ref33025307"/>
+    <w:bookmarkStart w:id="13" w:name="_Ref33025307"/>
     <w:p>
       <w:pPr>
         <w:pStyle w:val="Heading3"/>
@@ -16619,7 +16426,7 @@
         </w:rPr>
         <w:t>create_hmmer_stats_tbls.sql</w:t>
       </w:r>
-      <w:bookmarkEnd w:id="12"/>
+      <w:bookmarkEnd w:id="13"/>
       <w:proofErr w:type="spellEnd"/>
     </w:p>
     <w:p>
@@ -17302,7 +17109,7 @@
         <w:t>);</w:t>
       </w:r>
     </w:p>
-    <w:bookmarkStart w:id="13" w:name="_Ref33025252"/>
+    <w:bookmarkStart w:id="14" w:name="_Ref33025252"/>
     <w:p>
       <w:pPr>
         <w:pStyle w:val="Heading3"/>
@@ -17323,7 +17130,7 @@
       <w:r>
         <w:t>import_hmmer_statistics.sql</w:t>
       </w:r>
-      <w:bookmarkEnd w:id="13"/>
+      <w:bookmarkEnd w:id="14"/>
       <w:proofErr w:type="spellEnd"/>
     </w:p>
     <w:p>
@@ -17727,7 +17534,7 @@
         <w:t xml:space="preserve"> Consolidated statistics analysis</w:t>
       </w:r>
     </w:p>
-    <w:bookmarkStart w:id="14" w:name="_Ref33108890"/>
+    <w:bookmarkStart w:id="15" w:name="_Ref33108890"/>
     <w:p>
       <w:pPr>
         <w:pStyle w:val="Heading3"/>
@@ -17748,7 +17555,7 @@
       <w:r>
         <w:t>consolidated_orf_target.sql</w:t>
       </w:r>
-      <w:bookmarkEnd w:id="14"/>
+      <w:bookmarkEnd w:id="15"/>
       <w:proofErr w:type="spellEnd"/>
     </w:p>
     <w:p>
@@ -18139,7 +17946,7 @@
         </w:rPr>
       </w:pPr>
     </w:p>
-    <w:bookmarkStart w:id="15" w:name="_Ref33120244"/>
+    <w:bookmarkStart w:id="16" w:name="_Ref33120244"/>
     <w:p>
       <w:pPr>
         <w:pStyle w:val="Heading3"/>
@@ -18160,7 +17967,7 @@
       <w:r>
         <w:t>compare_scores.R</w:t>
       </w:r>
-      <w:bookmarkEnd w:id="15"/>
+      <w:bookmarkEnd w:id="16"/>
       <w:proofErr w:type="spellEnd"/>
     </w:p>
     <w:p>
@@ -18363,7 +18170,7 @@
         </w:rPr>
       </w:pPr>
     </w:p>
-    <w:bookmarkStart w:id="16" w:name="_Ref33732019"/>
+    <w:bookmarkStart w:id="17" w:name="_Ref33732019"/>
     <w:p>
       <w:pPr>
         <w:pStyle w:val="Heading3"/>
@@ -18388,7 +18195,7 @@
       <w:r>
         <w:t xml:space="preserve"> analysis</w:t>
       </w:r>
-      <w:bookmarkEnd w:id="16"/>
+      <w:bookmarkEnd w:id="17"/>
     </w:p>
     <w:p>
       <w:pPr>
@@ -19660,7 +19467,7 @@
         <w:br w:type="page"/>
       </w:r>
     </w:p>
-    <w:bookmarkStart w:id="17" w:name="_Ref33763990"/>
+    <w:bookmarkStart w:id="18" w:name="_Ref33763990"/>
     <w:p>
       <w:pPr>
         <w:pStyle w:val="Heading2"/>
@@ -19678,7 +19485,7 @@
       <w:r>
         <w:t xml:space="preserve"> Download p. falciparum drugs and targets</w:t>
       </w:r>
-      <w:bookmarkEnd w:id="17"/>
+      <w:bookmarkEnd w:id="18"/>
     </w:p>
     <w:p>
       <w:r>
@@ -20107,7 +19914,7 @@
         <w:t>'</w:t>
       </w:r>
     </w:p>
-    <w:bookmarkStart w:id="18" w:name="_Ref33789518"/>
+    <w:bookmarkStart w:id="19" w:name="_Ref33789518"/>
     <w:p>
       <w:pPr>
         <w:pStyle w:val="Heading2"/>
@@ -20124,7 +19931,7 @@
       <w:r>
         <w:t xml:space="preserve"> Download p. falciparum drugs and targets, with annotations</w:t>
       </w:r>
-      <w:bookmarkEnd w:id="18"/>
+      <w:bookmarkEnd w:id="19"/>
     </w:p>
     <w:p>
       <w:pPr>
@@ -20790,8 +20597,6 @@
         </w:rPr>
         <w:t>, year, volume, issue) to 'C:/Users/Jeremy-satellite/Documents/RBIF120/paralog_targets/supplements/targets/p_falciparum_hmmer_drugs_annotated.txt' CSV HEADER delimiter '</w:t>
       </w:r>
-      <w:bookmarkStart w:id="19" w:name="_GoBack"/>
-      <w:bookmarkEnd w:id="19"/>
       <w:r>
         <w:rPr>
           <w:rFonts w:ascii="Courier New" w:hAnsi="Courier New" w:cs="Courier New"/>
@@ -22540,6 +22345,7 @@
     <w:rsid w:val="007D70EE"/>
     <w:rsid w:val="007E5C56"/>
     <w:rsid w:val="00801B38"/>
+    <w:rsid w:val="00951BDD"/>
     <w:rsid w:val="009E644C"/>
     <w:rsid w:val="00AA597D"/>
     <w:rsid w:val="00AB6AC3"/>
@@ -23326,7 +23132,7 @@
 </file>
 
 <file path=customXml/itemProps1.xml><?xml version="1.0" encoding="utf-8"?>
-<ds:datastoreItem xmlns:ds="http://schemas.openxmlformats.org/officeDocument/2006/customXml" ds:itemID="{D50C92C4-9927-418B-96E8-ABE5936B3CDB}">
+<ds:datastoreItem xmlns:ds="http://schemas.openxmlformats.org/officeDocument/2006/customXml" ds:itemID="{CD7EC43B-C287-475C-9B8C-3CEDD62CD7F3}">
   <ds:schemaRefs>
     <ds:schemaRef ds:uri="http://schemas.openxmlformats.org/officeDocument/2006/bibliography"/>
   </ds:schemaRefs>

</xml_diff>

<commit_message>
Remove data files from word document
</commit_message>
<xml_diff>
--- a/Paralog Targets for Neglected Diseases.docx
+++ b/Paralog Targets for Neglected Diseases.docx
@@ -908,27 +908,14 @@
       <w:r>
         <w:t xml:space="preserve">Figure </w:t>
       </w:r>
-      <w:r>
-        <w:fldChar w:fldCharType="begin"/>
-      </w:r>
-      <w:r>
-        <w:instrText xml:space="preserve"> SEQ Figure \* ARABIC </w:instrText>
-      </w:r>
-      <w:r>
-        <w:fldChar w:fldCharType="separate"/>
-      </w:r>
-      <w:r>
-        <w:rPr>
-          <w:noProof/>
-        </w:rPr>
-        <w:t>1</w:t>
-      </w:r>
-      <w:r>
-        <w:rPr>
-          <w:noProof/>
-        </w:rPr>
-        <w:fldChar w:fldCharType="end"/>
-      </w:r>
+      <w:fldSimple w:instr=" SEQ Figure \* ARABIC ">
+        <w:r>
+          <w:rPr>
+            <w:noProof/>
+          </w:rPr>
+          <w:t>1</w:t>
+        </w:r>
+      </w:fldSimple>
       <w:r>
         <w:t>: Processing overview</w:t>
       </w:r>
@@ -1232,27 +1219,14 @@
       <w:r>
         <w:t xml:space="preserve">Figure </w:t>
       </w:r>
-      <w:r>
-        <w:fldChar w:fldCharType="begin"/>
-      </w:r>
-      <w:r>
-        <w:instrText xml:space="preserve"> SEQ Figure \* ARABIC </w:instrText>
-      </w:r>
-      <w:r>
-        <w:fldChar w:fldCharType="separate"/>
-      </w:r>
-      <w:r>
-        <w:rPr>
-          <w:noProof/>
-        </w:rPr>
-        <w:t>2</w:t>
-      </w:r>
-      <w:r>
-        <w:rPr>
-          <w:noProof/>
-        </w:rPr>
-        <w:fldChar w:fldCharType="end"/>
-      </w:r>
+      <w:fldSimple w:instr=" SEQ Figure \* ARABIC ">
+        <w:r>
+          <w:rPr>
+            <w:noProof/>
+          </w:rPr>
+          <w:t>2</w:t>
+        </w:r>
+      </w:fldSimple>
       <w:r>
         <w:rPr>
           <w:noProof/>
@@ -2076,27 +2050,14 @@
       <w:r>
         <w:t xml:space="preserve">Figure </w:t>
       </w:r>
-      <w:r>
-        <w:fldChar w:fldCharType="begin"/>
-      </w:r>
-      <w:r>
-        <w:instrText xml:space="preserve"> SEQ Figure \* ARABIC </w:instrText>
-      </w:r>
-      <w:r>
-        <w:fldChar w:fldCharType="separate"/>
-      </w:r>
-      <w:r>
-        <w:rPr>
-          <w:noProof/>
-        </w:rPr>
-        <w:t>3</w:t>
-      </w:r>
-      <w:r>
-        <w:rPr>
-          <w:noProof/>
-        </w:rPr>
-        <w:fldChar w:fldCharType="end"/>
-      </w:r>
+      <w:fldSimple w:instr=" SEQ Figure \* ARABIC ">
+        <w:r>
+          <w:rPr>
+            <w:noProof/>
+          </w:rPr>
+          <w:t>3</w:t>
+        </w:r>
+      </w:fldSimple>
       <w:r>
         <w:t>: Understanding BLAST statistics</w:t>
       </w:r>
@@ -2280,30 +2241,14 @@
       <w:r>
         <w:t xml:space="preserve">Figure </w:t>
       </w:r>
-      <w:r>
-        <w:fldChar w:fldCharType="begin"/>
-      </w:r>
-      <w:r>
-        <w:instrText xml:space="preserve"> SEQ Fig</w:instrText>
-      </w:r>
-      <w:r>
-        <w:instrText xml:space="preserve">ure \* ARABIC </w:instrText>
-      </w:r>
-      <w:r>
-        <w:fldChar w:fldCharType="separate"/>
-      </w:r>
-      <w:r>
-        <w:rPr>
-          <w:noProof/>
-        </w:rPr>
-        <w:t>4</w:t>
-      </w:r>
-      <w:r>
-        <w:rPr>
-          <w:noProof/>
-        </w:rPr>
-        <w:fldChar w:fldCharType="end"/>
-      </w:r>
+      <w:fldSimple w:instr=" SEQ Figure \* ARABIC ">
+        <w:r>
+          <w:rPr>
+            <w:noProof/>
+          </w:rPr>
+          <w:t>4</w:t>
+        </w:r>
+      </w:fldSimple>
       <w:r>
         <w:t xml:space="preserve">: ORF.FASTA.summary </w:t>
       </w:r>
@@ -2510,27 +2455,14 @@
       <w:r>
         <w:t xml:space="preserve">Figure </w:t>
       </w:r>
-      <w:r>
-        <w:fldChar w:fldCharType="begin"/>
-      </w:r>
-      <w:r>
-        <w:instrText xml:space="preserve"> SEQ Figure \* ARABIC </w:instrText>
-      </w:r>
-      <w:r>
-        <w:fldChar w:fldCharType="separate"/>
-      </w:r>
-      <w:r>
-        <w:rPr>
-          <w:noProof/>
-        </w:rPr>
-        <w:t>5</w:t>
-      </w:r>
-      <w:r>
-        <w:rPr>
-          <w:noProof/>
-        </w:rPr>
-        <w:fldChar w:fldCharType="end"/>
-      </w:r>
+      <w:fldSimple w:instr=" SEQ Figure \* ARABIC ">
+        <w:r>
+          <w:rPr>
+            <w:noProof/>
+          </w:rPr>
+          <w:t>5</w:t>
+        </w:r>
+      </w:fldSimple>
       <w:r>
         <w:t>: Pairwise comparison of BLAST metrics</w:t>
       </w:r>
@@ -2906,27 +2838,14 @@
       <w:r>
         <w:t xml:space="preserve">Figure </w:t>
       </w:r>
-      <w:r>
-        <w:fldChar w:fldCharType="begin"/>
-      </w:r>
-      <w:r>
-        <w:instrText xml:space="preserve"> SEQ Figure \* ARABIC </w:instrText>
-      </w:r>
-      <w:r>
-        <w:fldChar w:fldCharType="separate"/>
-      </w:r>
-      <w:r>
-        <w:rPr>
-          <w:noProof/>
-        </w:rPr>
-        <w:t>6</w:t>
-      </w:r>
-      <w:r>
-        <w:rPr>
-          <w:noProof/>
-        </w:rPr>
-        <w:fldChar w:fldCharType="end"/>
-      </w:r>
+      <w:fldSimple w:instr=" SEQ Figure \* ARABIC ">
+        <w:r>
+          <w:rPr>
+            <w:noProof/>
+          </w:rPr>
+          <w:t>6</w:t>
+        </w:r>
+      </w:fldSimple>
       <w:r>
         <w:t>: BLASTP vs HMM scoring comparison</w:t>
       </w:r>
@@ -3229,27 +3148,14 @@
       <w:r>
         <w:t xml:space="preserve">Figure </w:t>
       </w:r>
-      <w:r>
-        <w:fldChar w:fldCharType="begin"/>
-      </w:r>
-      <w:r>
-        <w:instrText xml:space="preserve"> SEQ Figure \* ARABIC </w:instrText>
-      </w:r>
-      <w:r>
-        <w:fldChar w:fldCharType="separate"/>
-      </w:r>
-      <w:r>
-        <w:rPr>
-          <w:noProof/>
-        </w:rPr>
-        <w:t>7</w:t>
-      </w:r>
-      <w:r>
-        <w:rPr>
-          <w:noProof/>
-        </w:rPr>
-        <w:fldChar w:fldCharType="end"/>
-      </w:r>
+      <w:fldSimple w:instr=" SEQ Figure \* ARABIC ">
+        <w:r>
+          <w:rPr>
+            <w:noProof/>
+          </w:rPr>
+          <w:t>7</w:t>
+        </w:r>
+      </w:fldSimple>
       <w:r>
         <w:t>: Histogram of log(score) for P. falciparum 3D7</w:t>
       </w:r>
@@ -3588,27 +3494,14 @@
       <w:r>
         <w:t xml:space="preserve">Figure </w:t>
       </w:r>
-      <w:r>
-        <w:fldChar w:fldCharType="begin"/>
-      </w:r>
-      <w:r>
-        <w:instrText xml:space="preserve"> SEQ Figure \* ARABIC </w:instrText>
-      </w:r>
-      <w:r>
-        <w:fldChar w:fldCharType="separate"/>
-      </w:r>
-      <w:r>
-        <w:rPr>
-          <w:noProof/>
-        </w:rPr>
-        <w:t>8</w:t>
-      </w:r>
-      <w:r>
-        <w:rPr>
-          <w:noProof/>
-        </w:rPr>
-        <w:fldChar w:fldCharType="end"/>
-      </w:r>
+      <w:fldSimple w:instr=" SEQ Figure \* ARABIC ">
+        <w:r>
+          <w:rPr>
+            <w:noProof/>
+          </w:rPr>
+          <w:t>8</w:t>
+        </w:r>
+      </w:fldSimple>
       <w:r>
         <w:t>:QQ Plot for all P. falciparum BLASTP log(scores)</w:t>
       </w:r>
@@ -3674,27 +3567,14 @@
       <w:r>
         <w:t xml:space="preserve">Figure </w:t>
       </w:r>
-      <w:r>
-        <w:fldChar w:fldCharType="begin"/>
-      </w:r>
-      <w:r>
-        <w:instrText xml:space="preserve"> SEQ Figure \* ARABIC </w:instrText>
-      </w:r>
-      <w:r>
-        <w:fldChar w:fldCharType="separate"/>
-      </w:r>
-      <w:r>
-        <w:rPr>
-          <w:noProof/>
-        </w:rPr>
-        <w:t>9</w:t>
-      </w:r>
-      <w:r>
-        <w:rPr>
-          <w:noProof/>
-        </w:rPr>
-        <w:fldChar w:fldCharType="end"/>
-      </w:r>
+      <w:fldSimple w:instr=" SEQ Figure \* ARABIC ">
+        <w:r>
+          <w:rPr>
+            <w:noProof/>
+          </w:rPr>
+          <w:t>9</w:t>
+        </w:r>
+      </w:fldSimple>
       <w:r>
         <w:t xml:space="preserve">: normal subset of log BLAST stats for </w:t>
       </w:r>
@@ -3821,27 +3701,14 @@
       <w:r>
         <w:t xml:space="preserve">Figure </w:t>
       </w:r>
-      <w:r>
-        <w:fldChar w:fldCharType="begin"/>
-      </w:r>
-      <w:r>
-        <w:instrText xml:space="preserve"> SEQ Figure \* ARABIC </w:instrText>
-      </w:r>
-      <w:r>
-        <w:fldChar w:fldCharType="separate"/>
-      </w:r>
-      <w:r>
-        <w:rPr>
-          <w:noProof/>
-        </w:rPr>
-        <w:t>10</w:t>
-      </w:r>
-      <w:r>
-        <w:rPr>
-          <w:noProof/>
-        </w:rPr>
-        <w:fldChar w:fldCharType="end"/>
-      </w:r>
+      <w:fldSimple w:instr=" SEQ Figure \* ARABIC ">
+        <w:r>
+          <w:rPr>
+            <w:noProof/>
+          </w:rPr>
+          <w:t>10</w:t>
+        </w:r>
+      </w:fldSimple>
       <w:r>
         <w:t>: HMMER scores are less well behaved</w:t>
       </w:r>
@@ -3964,27 +3831,14 @@
       <w:r>
         <w:t xml:space="preserve">Figure </w:t>
       </w:r>
-      <w:r>
-        <w:fldChar w:fldCharType="begin"/>
-      </w:r>
-      <w:r>
-        <w:instrText xml:space="preserve"> SEQ Figure \* ARABIC </w:instrText>
-      </w:r>
-      <w:r>
-        <w:fldChar w:fldCharType="separate"/>
-      </w:r>
-      <w:r>
-        <w:rPr>
-          <w:noProof/>
-        </w:rPr>
-        <w:t>11</w:t>
-      </w:r>
-      <w:r>
-        <w:rPr>
-          <w:noProof/>
-        </w:rPr>
-        <w:fldChar w:fldCharType="end"/>
-      </w:r>
+      <w:fldSimple w:instr=" SEQ Figure \* ARABIC ">
+        <w:r>
+          <w:rPr>
+            <w:noProof/>
+          </w:rPr>
+          <w:t>11</w:t>
+        </w:r>
+      </w:fldSimple>
       <w:r>
         <w:t>: kmeans clustering of hmmer_score</w:t>
       </w:r>
@@ -4354,148 +4208,17 @@
     </w:p>
     <w:p>
       <w:pPr>
-        <w:keepNext/>
         <w:spacing w:line="480" w:lineRule="auto"/>
       </w:pPr>
-      <w:r>
-        <w:object w:dxaOrig="1543" w:dyaOrig="991" w14:anchorId="66F24400">
-          <v:shapetype id="_x0000_t75" coordsize="21600,21600" o:spt="75" o:preferrelative="t" path="m@4@5l@4@11@9@11@9@5xe" filled="f" stroked="f">
-            <v:stroke joinstyle="miter"/>
-            <v:formulas>
-              <v:f eqn="if lineDrawn pixelLineWidth 0"/>
-              <v:f eqn="sum @0 1 0"/>
-              <v:f eqn="sum 0 0 @1"/>
-              <v:f eqn="prod @2 1 2"/>
-              <v:f eqn="prod @3 21600 pixelWidth"/>
-              <v:f eqn="prod @3 21600 pixelHeight"/>
-              <v:f eqn="sum @0 0 1"/>
-              <v:f eqn="prod @6 1 2"/>
-              <v:f eqn="prod @7 21600 pixelWidth"/>
-              <v:f eqn="sum @8 21600 0"/>
-              <v:f eqn="prod @7 21600 pixelHeight"/>
-              <v:f eqn="sum @10 21600 0"/>
-            </v:formulas>
-            <v:path o:extrusionok="f" gradientshapeok="t" o:connecttype="rect"/>
-            <o:lock v:ext="edit" aspectratio="t"/>
-          </v:shapetype>
-          <v:shape id="_x0000_i1025" type="#_x0000_t75" style="width:77.25pt;height:49.5pt" o:ole="">
-            <v:imagedata r:id="rId19" o:title=""/>
-          </v:shape>
-          <o:OLEObject Type="Embed" ProgID="Excel.Sheet.12" ShapeID="_x0000_i1025" DrawAspect="Icon" ObjectID="_1644471112" r:id="rId20"/>
-        </w:object>
-      </w:r>
-    </w:p>
-    <w:p>
-      <w:pPr>
-        <w:pStyle w:val="Caption"/>
-      </w:pPr>
-      <w:r>
-        <w:t xml:space="preserve">Figure </w:t>
-      </w:r>
-      <w:r>
-        <w:fldChar w:fldCharType="begin"/>
-      </w:r>
-      <w:r>
-        <w:instrText xml:space="preserve"> SEQ Figure \* ARABIC </w:instrText>
-      </w:r>
-      <w:r>
-        <w:fldChar w:fldCharType="separate"/>
-      </w:r>
-      <w:r>
-        <w:rPr>
-          <w:noProof/>
-        </w:rPr>
-        <w:t>12</w:t>
-      </w:r>
-      <w:r>
-        <w:rPr>
-          <w:noProof/>
-        </w:rPr>
-        <w:fldChar w:fldCharType="end"/>
-      </w:r>
-      <w:r>
-        <w:t>:p_falciparum_hmmer_drugs</w:t>
-      </w:r>
-    </w:p>
-    <w:p>
-      <w:r>
-        <w:t xml:space="preserve">One line per target / drug, with score from </w:t>
-      </w:r>
       <w:r>
         <w:rPr>
           <w:b/>
           <w:bCs/>
         </w:rPr>
-        <w:t>jackhmmer</w:t>
-      </w:r>
-      <w:r>
-        <w:t>.</w:t>
-      </w:r>
-      <w:r>
-        <w:t xml:space="preserve">  (See </w:t>
-      </w:r>
-      <w:r>
-        <w:fldChar w:fldCharType="begin"/>
-      </w:r>
-      <w:r>
-        <w:instrText xml:space="preserve"> REF _Ref33763990 \h </w:instrText>
-      </w:r>
-      <w:r>
-        <w:fldChar w:fldCharType="separate"/>
-      </w:r>
-      <w:r>
-        <w:t>6.5. Download p. falciparum drugs and targets</w:t>
-      </w:r>
-      <w:r>
-        <w:fldChar w:fldCharType="end"/>
-      </w:r>
-      <w:r>
-        <w:t>)</w:t>
-      </w:r>
-    </w:p>
-    <w:p>
-      <w:pPr>
-        <w:keepNext/>
-      </w:pPr>
-      <w:r>
-        <w:object w:dxaOrig="1543" w:dyaOrig="991" w14:anchorId="54E372C2">
-          <v:shape id="_x0000_i1026" type="#_x0000_t75" style="width:77.25pt;height:49.5pt" o:ole="">
-            <v:imagedata r:id="rId21" o:title=""/>
-          </v:shape>
-          <o:OLEObject Type="Embed" ProgID="Excel.Sheet.12" ShapeID="_x0000_i1026" DrawAspect="Icon" ObjectID="_1644471113" r:id="rId22"/>
-        </w:object>
-      </w:r>
-    </w:p>
-    <w:p>
-      <w:pPr>
-        <w:pStyle w:val="Caption"/>
-      </w:pPr>
-      <w:r>
-        <w:t xml:space="preserve">Figure </w:t>
-      </w:r>
-      <w:r>
-        <w:fldChar w:fldCharType="begin"/>
-      </w:r>
-      <w:r>
-        <w:instrText xml:space="preserve"> SEQ Figure \* ARABIC </w:instrText>
-      </w:r>
-      <w:r>
-        <w:fldChar w:fldCharType="separate"/>
-      </w:r>
-      <w:r>
-        <w:rPr>
-          <w:noProof/>
-        </w:rPr>
-        <w:t>13</w:t>
-      </w:r>
-      <w:r>
-        <w:rPr>
-          <w:noProof/>
-        </w:rPr>
-        <w:fldChar w:fldCharType="end"/>
-      </w:r>
-      <w:r>
-        <w:t>: p_falciparum_hmmer_drugs_annotated</w:t>
+        <w:t>P_falciparum_hmmer_drugs.xslx</w:t>
+      </w:r>
+      <w:r>
+        <w:t xml:space="preserve"> is included separately in the supplements.</w:t>
       </w:r>
     </w:p>
     <w:p>
@@ -4531,13 +4254,7 @@
         <w:t>P</w:t>
       </w:r>
       <w:r>
-        <w:t>. falcipa</w:t>
-      </w:r>
-      <w:r>
-        <w:t>r</w:t>
-      </w:r>
-      <w:r>
-        <w:t>um drugs and targets, with annotations</w:t>
+        <w:t>. falciparum drugs and targets, with annotations</w:t>
       </w:r>
       <w:r>
         <w:fldChar w:fldCharType="end"/>
@@ -4548,7 +4265,23 @@
     </w:p>
     <w:p>
       <w:r>
-        <w:lastRenderedPageBreak/>
+        <w:t xml:space="preserve">File </w:t>
+      </w:r>
+      <w:r>
+        <w:rPr>
+          <w:b/>
+          <w:bCs/>
+        </w:rPr>
+        <w:t>P_falciparum_hmmer_drugs_annotated.xslx</w:t>
+      </w:r>
+      <w:r>
+        <w:t xml:space="preserve"> is included separately in the supplements.</w:t>
+      </w:r>
+      <w:bookmarkStart w:id="0" w:name="_GoBack"/>
+      <w:bookmarkEnd w:id="0"/>
+    </w:p>
+    <w:p>
+      <w:r>
         <w:br w:type="page"/>
       </w:r>
     </w:p>
@@ -4982,7 +4715,7 @@
         <w:t xml:space="preserve"> BLAST Targets</w:t>
       </w:r>
     </w:p>
-    <w:bookmarkStart w:id="0" w:name="_Ref32523939"/>
+    <w:bookmarkStart w:id="1" w:name="_Ref32523939"/>
     <w:p>
       <w:pPr>
         <w:pStyle w:val="Heading3"/>
@@ -4999,7 +4732,7 @@
       <w:r>
         <w:t xml:space="preserve"> chembl_25_targets.sql</w:t>
       </w:r>
-      <w:bookmarkEnd w:id="0"/>
+      <w:bookmarkEnd w:id="1"/>
     </w:p>
     <w:p>
       <w:r>
@@ -5038,7 +4771,7 @@
         <w:t>\copy (select td.chembl_id, cs.sequence from target_dictionary td join target_components tc on td.tid = tc.tid join component_sequences cs on tc.targcomp_id=cs.component_id) to chembl_targets.txt</w:t>
       </w:r>
     </w:p>
-    <w:bookmarkStart w:id="1" w:name="_Ref32524056"/>
+    <w:bookmarkStart w:id="2" w:name="_Ref32524056"/>
     <w:p>
       <w:pPr>
         <w:pStyle w:val="Heading3"/>
@@ -5055,7 +4788,7 @@
       <w:r>
         <w:t xml:space="preserve"> split_to_fasta.pl</w:t>
       </w:r>
-      <w:bookmarkEnd w:id="1"/>
+      <w:bookmarkEnd w:id="2"/>
     </w:p>
     <w:p>
       <w:r>
@@ -5700,7 +5433,7 @@
         <w:t xml:space="preserve"> Process FASTA</w:t>
       </w:r>
     </w:p>
-    <w:bookmarkStart w:id="2" w:name="_Ref32337547"/>
+    <w:bookmarkStart w:id="3" w:name="_Ref32337547"/>
     <w:p>
       <w:pPr>
         <w:pStyle w:val="Heading3"/>
@@ -5717,7 +5450,7 @@
       <w:r>
         <w:t xml:space="preserve"> fan_out_fasta.R</w:t>
       </w:r>
-      <w:bookmarkEnd w:id="2"/>
+      <w:bookmarkEnd w:id="3"/>
     </w:p>
     <w:p>
       <w:r>
@@ -7126,7 +6859,7 @@
         <w:br w:type="page"/>
       </w:r>
     </w:p>
-    <w:bookmarkStart w:id="3" w:name="_Ref32524465"/>
+    <w:bookmarkStart w:id="4" w:name="_Ref32524465"/>
     <w:p>
       <w:pPr>
         <w:pStyle w:val="Heading3"/>
@@ -7144,7 +6877,7 @@
       <w:r>
         <w:t xml:space="preserve"> do_all_blast.sh</w:t>
       </w:r>
-      <w:bookmarkEnd w:id="3"/>
+      <w:bookmarkEnd w:id="4"/>
     </w:p>
     <w:p>
       <w:r>
@@ -7538,7 +7271,7 @@
         <w:br w:type="page"/>
       </w:r>
     </w:p>
-    <w:bookmarkStart w:id="4" w:name="_Ref33009314"/>
+    <w:bookmarkStart w:id="5" w:name="_Ref33009314"/>
     <w:p>
       <w:pPr>
         <w:pStyle w:val="Heading3"/>
@@ -7556,7 +7289,7 @@
       <w:r>
         <w:t xml:space="preserve"> extract_header.pl</w:t>
       </w:r>
-      <w:bookmarkEnd w:id="4"/>
+      <w:bookmarkEnd w:id="5"/>
     </w:p>
     <w:p>
       <w:r>
@@ -9335,7 +9068,7 @@
         <w:br w:type="page"/>
       </w:r>
     </w:p>
-    <w:bookmarkStart w:id="5" w:name="_Ref33017007"/>
+    <w:bookmarkStart w:id="6" w:name="_Ref33017007"/>
     <w:p>
       <w:pPr>
         <w:pStyle w:val="Heading3"/>
@@ -9353,7 +9086,7 @@
       <w:r>
         <w:t xml:space="preserve"> make_blast_statistics.sh</w:t>
       </w:r>
-      <w:bookmarkEnd w:id="5"/>
+      <w:bookmarkEnd w:id="6"/>
     </w:p>
     <w:p>
       <w:r>
@@ -9705,7 +9438,7 @@
       </w:r>
     </w:p>
     <w:p/>
-    <w:bookmarkStart w:id="6" w:name="_Ref33009279"/>
+    <w:bookmarkStart w:id="7" w:name="_Ref33009279"/>
     <w:p>
       <w:pPr>
         <w:pStyle w:val="Heading3"/>
@@ -9722,7 +9455,7 @@
       <w:r>
         <w:t xml:space="preserve"> do_all_blast_stats.sh</w:t>
       </w:r>
-      <w:bookmarkEnd w:id="6"/>
+      <w:bookmarkEnd w:id="7"/>
     </w:p>
     <w:p>
       <w:pPr>
@@ -10118,7 +9851,7 @@
         </w:rPr>
       </w:pPr>
     </w:p>
-    <w:bookmarkStart w:id="7" w:name="_Ref33017391"/>
+    <w:bookmarkStart w:id="8" w:name="_Ref33017391"/>
     <w:p>
       <w:pPr>
         <w:pStyle w:val="Heading3"/>
@@ -10135,7 +9868,7 @@
       <w:r>
         <w:t xml:space="preserve"> create_blast_statistics_tbl.sql</w:t>
       </w:r>
-      <w:bookmarkEnd w:id="7"/>
+      <w:bookmarkEnd w:id="8"/>
     </w:p>
     <w:p>
       <w:r>
@@ -10723,7 +10456,7 @@
         <w:pStyle w:val="Heading3"/>
       </w:pPr>
     </w:p>
-    <w:bookmarkStart w:id="8" w:name="_Ref33017448"/>
+    <w:bookmarkStart w:id="9" w:name="_Ref33017448"/>
     <w:p>
       <w:pPr>
         <w:pStyle w:val="Heading3"/>
@@ -10740,7 +10473,7 @@
       <w:r>
         <w:t xml:space="preserve"> import_p_falciparum.sql</w:t>
       </w:r>
-      <w:bookmarkEnd w:id="8"/>
+      <w:bookmarkEnd w:id="9"/>
     </w:p>
     <w:p>
       <w:r>
@@ -10902,7 +10635,7 @@
         <w:t xml:space="preserve">  HMM targets</w:t>
       </w:r>
     </w:p>
-    <w:bookmarkStart w:id="9" w:name="_Ref33008995"/>
+    <w:bookmarkStart w:id="10" w:name="_Ref33008995"/>
     <w:p>
       <w:pPr>
         <w:pStyle w:val="Heading3"/>
@@ -10919,7 +10652,7 @@
       <w:r>
         <w:t xml:space="preserve"> do_all_jackhmmer.sh</w:t>
       </w:r>
-      <w:bookmarkEnd w:id="9"/>
+      <w:bookmarkEnd w:id="10"/>
     </w:p>
     <w:p>
       <w:pPr>
@@ -11271,7 +11004,7 @@
       </w:r>
     </w:p>
     <w:p/>
-    <w:bookmarkStart w:id="10" w:name="_Ref33024967"/>
+    <w:bookmarkStart w:id="11" w:name="_Ref33024967"/>
     <w:p>
       <w:pPr>
         <w:pStyle w:val="Heading3"/>
@@ -11288,7 +11021,7 @@
       <w:r>
         <w:t xml:space="preserve"> extract_hmm_summary.pl</w:t>
       </w:r>
-      <w:bookmarkEnd w:id="10"/>
+      <w:bookmarkEnd w:id="11"/>
     </w:p>
     <w:p>
       <w:r>
@@ -11875,7 +11608,7 @@
         <w:br w:type="page"/>
       </w:r>
     </w:p>
-    <w:bookmarkStart w:id="11" w:name="_Ref33025020"/>
+    <w:bookmarkStart w:id="12" w:name="_Ref33025020"/>
     <w:p>
       <w:pPr>
         <w:pStyle w:val="Heading3"/>
@@ -11893,7 +11626,7 @@
       <w:r>
         <w:t xml:space="preserve"> do_all_hmmer_stats.sh</w:t>
       </w:r>
-      <w:bookmarkEnd w:id="11"/>
+      <w:bookmarkEnd w:id="12"/>
     </w:p>
     <w:p>
       <w:r>
@@ -12313,7 +12046,7 @@
       </w:r>
     </w:p>
     <w:p/>
-    <w:bookmarkStart w:id="12" w:name="_Ref33025307"/>
+    <w:bookmarkStart w:id="13" w:name="_Ref33025307"/>
     <w:p>
       <w:pPr>
         <w:pStyle w:val="Heading3"/>
@@ -12343,7 +12076,7 @@
         </w:rPr>
         <w:t>create_hmmer_stats_tbls.sql</w:t>
       </w:r>
-      <w:bookmarkEnd w:id="12"/>
+      <w:bookmarkEnd w:id="13"/>
     </w:p>
     <w:p>
       <w:r>
@@ -12822,7 +12555,7 @@
         <w:t>);</w:t>
       </w:r>
     </w:p>
-    <w:bookmarkStart w:id="13" w:name="_Ref33025252"/>
+    <w:bookmarkStart w:id="14" w:name="_Ref33025252"/>
     <w:p>
       <w:pPr>
         <w:pStyle w:val="Heading3"/>
@@ -12839,7 +12572,7 @@
       <w:r>
         <w:t xml:space="preserve"> import_hmmer_statistics.sql</w:t>
       </w:r>
-      <w:bookmarkEnd w:id="13"/>
+      <w:bookmarkEnd w:id="14"/>
     </w:p>
     <w:p>
       <w:r>
@@ -13034,7 +12767,7 @@
         <w:t xml:space="preserve"> Consolidated statistics analysis</w:t>
       </w:r>
     </w:p>
-    <w:bookmarkStart w:id="14" w:name="_Ref33108890"/>
+    <w:bookmarkStart w:id="15" w:name="_Ref33108890"/>
     <w:p>
       <w:pPr>
         <w:pStyle w:val="Heading3"/>
@@ -13051,7 +12784,7 @@
       <w:r>
         <w:t xml:space="preserve"> consolidated_orf_target.sql</w:t>
       </w:r>
-      <w:bookmarkEnd w:id="14"/>
+      <w:bookmarkEnd w:id="15"/>
     </w:p>
     <w:p>
       <w:pPr>
@@ -13223,7 +12956,7 @@
         </w:rPr>
       </w:pPr>
     </w:p>
-    <w:bookmarkStart w:id="15" w:name="_Ref33120244"/>
+    <w:bookmarkStart w:id="16" w:name="_Ref33120244"/>
     <w:p>
       <w:pPr>
         <w:pStyle w:val="Heading3"/>
@@ -13240,7 +12973,7 @@
       <w:r>
         <w:t xml:space="preserve"> compare_scores.R</w:t>
       </w:r>
-      <w:bookmarkEnd w:id="15"/>
+      <w:bookmarkEnd w:id="16"/>
     </w:p>
     <w:p>
       <w:pPr>
@@ -13360,7 +13093,7 @@
         </w:rPr>
       </w:pPr>
     </w:p>
-    <w:bookmarkStart w:id="16" w:name="_Ref33732019"/>
+    <w:bookmarkStart w:id="17" w:name="_Ref33732019"/>
     <w:p>
       <w:pPr>
         <w:pStyle w:val="Heading3"/>
@@ -13377,7 +13110,7 @@
       <w:r>
         <w:t xml:space="preserve"> Score normality and kmeans analysis</w:t>
       </w:r>
-      <w:bookmarkEnd w:id="16"/>
+      <w:bookmarkEnd w:id="17"/>
     </w:p>
     <w:p>
       <w:pPr>
@@ -13949,7 +13682,7 @@
         <w:br w:type="page"/>
       </w:r>
     </w:p>
-    <w:bookmarkStart w:id="17" w:name="_Ref33763990"/>
+    <w:bookmarkStart w:id="18" w:name="_Ref33763990"/>
     <w:p>
       <w:pPr>
         <w:pStyle w:val="Heading2"/>
@@ -13965,9 +13698,15 @@
         <w:fldChar w:fldCharType="end"/>
       </w:r>
       <w:r>
-        <w:t xml:space="preserve"> Download p. falciparum drugs and targets</w:t>
-      </w:r>
-      <w:bookmarkEnd w:id="17"/>
+        <w:t xml:space="preserve"> Download </w:t>
+      </w:r>
+      <w:r>
+        <w:t>P</w:t>
+      </w:r>
+      <w:r>
+        <w:t>. falciparum drugs and targets</w:t>
+      </w:r>
+      <w:bookmarkEnd w:id="18"/>
     </w:p>
     <w:p>
       <w:r>
@@ -14018,7 +13757,7 @@
         <w:t>'</w:t>
       </w:r>
     </w:p>
-    <w:bookmarkStart w:id="18" w:name="_Ref33789518"/>
+    <w:bookmarkStart w:id="19" w:name="_Ref33789518"/>
     <w:p>
       <w:pPr>
         <w:pStyle w:val="Heading2"/>
@@ -14038,12 +13777,10 @@
       <w:r>
         <w:t>P</w:t>
       </w:r>
-      <w:bookmarkStart w:id="19" w:name="_GoBack"/>
+      <w:r>
+        <w:t>. falciparum drugs and targets, with annotations</w:t>
+      </w:r>
       <w:bookmarkEnd w:id="19"/>
-      <w:r>
-        <w:t>. falciparum drugs and targets, with annotations</w:t>
-      </w:r>
-      <w:bookmarkEnd w:id="18"/>
     </w:p>
     <w:p>
       <w:pPr>
@@ -14072,12 +13809,12 @@
       </w:r>
     </w:p>
     <w:sectPr>
-      <w:headerReference w:type="even" r:id="rId23"/>
-      <w:headerReference w:type="default" r:id="rId24"/>
-      <w:footerReference w:type="even" r:id="rId25"/>
-      <w:footerReference w:type="default" r:id="rId26"/>
-      <w:headerReference w:type="first" r:id="rId27"/>
-      <w:footerReference w:type="first" r:id="rId28"/>
+      <w:headerReference w:type="even" r:id="rId19"/>
+      <w:headerReference w:type="default" r:id="rId20"/>
+      <w:footerReference w:type="even" r:id="rId21"/>
+      <w:footerReference w:type="default" r:id="rId22"/>
+      <w:headerReference w:type="first" r:id="rId23"/>
+      <w:footerReference w:type="first" r:id="rId24"/>
       <w:pgSz w:w="12240" w:h="15840"/>
       <w:pgMar w:top="1440" w:right="1440" w:bottom="1440" w:left="1440" w:header="720" w:footer="720" w:gutter="0"/>
       <w:cols w:space="720"/>
@@ -15830,6 +15567,7 @@
     <w:rsid w:val="00E36588"/>
     <w:rsid w:val="00E90433"/>
     <w:rsid w:val="00F1385F"/>
+    <w:rsid w:val="00F73F38"/>
     <w:rsid w:val="00F76383"/>
   </w:rsids>
   <m:mathPr>
@@ -16597,7 +16335,7 @@
 </file>
 
 <file path=customXml/itemProps1.xml><?xml version="1.0" encoding="utf-8"?>
-<ds:datastoreItem xmlns:ds="http://schemas.openxmlformats.org/officeDocument/2006/customXml" ds:itemID="{DF9C4C64-8FB3-40DB-BE5E-552A08B141EB}">
+<ds:datastoreItem xmlns:ds="http://schemas.openxmlformats.org/officeDocument/2006/customXml" ds:itemID="{D9D4636B-0476-466D-8FE9-B0B876EF197A}">
   <ds:schemaRefs>
     <ds:schemaRef ds:uri="http://schemas.openxmlformats.org/officeDocument/2006/bibliography"/>
   </ds:schemaRefs>

</xml_diff>

<commit_message>
Two bash scripts recoded in Perl. T Cruzi queries and drugs spreadsheets.
</commit_message>
<xml_diff>
--- a/Paralog Targets for Neglected Diseases.docx
+++ b/Paralog Targets for Neglected Diseases.docx
@@ -7940,7 +7940,13 @@
     </w:p>
     <w:p>
       <w:r>
-        <w:t>Spreadsheet of results are contained in the supplements</w:t>
+        <w:t>Spreadsheet</w:t>
+      </w:r>
+      <w:r>
+        <w:t>s</w:t>
+      </w:r>
+      <w:r>
+        <w:t xml:space="preserve"> of results are contained in the supplements</w:t>
       </w:r>
       <w:r>
         <w:t xml:space="preserve"> as </w:t>
@@ -7950,7 +7956,17 @@
           <w:b/>
           <w:bCs/>
         </w:rPr>
-        <w:t>P_vivax_jackhmmer_drugs.xlsx</w:t>
+        <w:t>P_vivax_hmmer_drugs.xlsx</w:t>
+      </w:r>
+      <w:r>
+        <w:t xml:space="preserve"> and </w:t>
+      </w:r>
+      <w:r>
+        <w:rPr>
+          <w:b/>
+          <w:bCs/>
+        </w:rPr>
+        <w:t>P_vivax_hmmer_drugs_annotated.xlsx</w:t>
       </w:r>
       <w:r>
         <w:t>.</w:t>
@@ -8069,107 +8085,124 @@
       <w:pPr>
         <w:rPr>
           <w:rFonts w:ascii="Lucida Console" w:hAnsi="Lucida Console" w:cs="Lucida Console"/>
+          <w:sz w:val="18"/>
+          <w:szCs w:val="18"/>
+        </w:rPr>
+      </w:pPr>
+      <w:proofErr w:type="spellStart"/>
+      <w:r>
+        <w:rPr>
+          <w:rFonts w:ascii="Lucida Console" w:hAnsi="Lucida Console" w:cs="Lucida Console"/>
+          <w:sz w:val="18"/>
+          <w:szCs w:val="18"/>
+        </w:rPr>
+        <w:t>Kmeans</w:t>
+      </w:r>
+      <w:proofErr w:type="spellEnd"/>
+      <w:r>
+        <w:rPr>
+          <w:rFonts w:ascii="Lucida Console" w:hAnsi="Lucida Console" w:cs="Lucida Console"/>
+          <w:sz w:val="18"/>
+          <w:szCs w:val="18"/>
+        </w:rPr>
+        <w:t xml:space="preserve"> threshold computed using (</w:t>
+      </w:r>
+      <w:r>
+        <w:rPr>
+          <w:rFonts w:ascii="Lucida Console" w:hAnsi="Lucida Console" w:cs="Lucida Console"/>
+          <w:sz w:val="18"/>
+          <w:szCs w:val="18"/>
+        </w:rPr>
+        <w:fldChar w:fldCharType="begin"/>
+      </w:r>
+      <w:r>
+        <w:rPr>
+          <w:rFonts w:ascii="Lucida Console" w:hAnsi="Lucida Console" w:cs="Lucida Console"/>
+          <w:sz w:val="18"/>
+          <w:szCs w:val="18"/>
+        </w:rPr>
+        <w:instrText xml:space="preserve"> REF _Ref34227198 \h </w:instrText>
+      </w:r>
+      <w:r>
+        <w:rPr>
+          <w:rFonts w:ascii="Lucida Console" w:hAnsi="Lucida Console" w:cs="Lucida Console"/>
+          <w:sz w:val="18"/>
+          <w:szCs w:val="18"/>
+        </w:rPr>
+      </w:r>
+      <w:r>
+        <w:rPr>
+          <w:rFonts w:ascii="Lucida Console" w:hAnsi="Lucida Console" w:cs="Lucida Console"/>
+          <w:sz w:val="18"/>
+          <w:szCs w:val="18"/>
+        </w:rPr>
+        <w:fldChar w:fldCharType="separate"/>
+      </w:r>
+      <w:r>
+        <w:t xml:space="preserve">6.7. </w:t>
+      </w:r>
+      <w:proofErr w:type="spellStart"/>
+      <w:r>
+        <w:t>organism_hmmer_</w:t>
+      </w:r>
+      <w:proofErr w:type="gramStart"/>
+      <w:r>
+        <w:t>threshold.R</w:t>
+      </w:r>
+      <w:proofErr w:type="spellEnd"/>
+      <w:proofErr w:type="gramEnd"/>
+      <w:r>
+        <w:rPr>
+          <w:rFonts w:ascii="Lucida Console" w:hAnsi="Lucida Console" w:cs="Lucida Console"/>
+          <w:sz w:val="18"/>
+          <w:szCs w:val="18"/>
+        </w:rPr>
+        <w:fldChar w:fldCharType="end"/>
+      </w:r>
+      <w:r>
+        <w:rPr>
+          <w:rFonts w:ascii="Lucida Console" w:hAnsi="Lucida Console" w:cs="Lucida Console"/>
+          <w:sz w:val="18"/>
+          <w:szCs w:val="18"/>
+        </w:rPr>
+        <w:t xml:space="preserve">).  </w:t>
+      </w:r>
+      <w:proofErr w:type="spellStart"/>
+      <w:r>
+        <w:rPr>
+          <w:rFonts w:ascii="Lucida Console" w:hAnsi="Lucida Console" w:cs="Lucida Console"/>
+          <w:sz w:val="18"/>
+          <w:szCs w:val="18"/>
+        </w:rPr>
+        <w:t>tax_id</w:t>
+      </w:r>
+      <w:proofErr w:type="spellEnd"/>
+      <w:r>
+        <w:rPr>
+          <w:rFonts w:ascii="Lucida Console" w:hAnsi="Lucida Console" w:cs="Lucida Console"/>
+          <w:sz w:val="18"/>
+          <w:szCs w:val="18"/>
+        </w:rPr>
+        <w:t xml:space="preserve"> = 5807.</w:t>
+      </w:r>
+    </w:p>
+    <w:p>
+      <w:pPr>
+        <w:rPr>
+          <w:rFonts w:ascii="Lucida Console" w:hAnsi="Lucida Console" w:cs="Lucida Console"/>
           <w:b/>
           <w:bCs/>
           <w:sz w:val="18"/>
           <w:szCs w:val="18"/>
         </w:rPr>
       </w:pPr>
-      <w:proofErr w:type="spellStart"/>
       <w:r>
         <w:rPr>
           <w:rFonts w:ascii="Lucida Console" w:hAnsi="Lucida Console" w:cs="Lucida Console"/>
           <w:sz w:val="18"/>
           <w:szCs w:val="18"/>
         </w:rPr>
-        <w:t>Kmeans</w:t>
-      </w:r>
-      <w:proofErr w:type="spellEnd"/>
-      <w:r>
-        <w:rPr>
-          <w:rFonts w:ascii="Lucida Console" w:hAnsi="Lucida Console" w:cs="Lucida Console"/>
-          <w:sz w:val="18"/>
-          <w:szCs w:val="18"/>
-        </w:rPr>
-        <w:t xml:space="preserve"> threshold computed using (</w:t>
-      </w:r>
-      <w:r>
-        <w:rPr>
-          <w:rFonts w:ascii="Lucida Console" w:hAnsi="Lucida Console" w:cs="Lucida Console"/>
-          <w:sz w:val="18"/>
-          <w:szCs w:val="18"/>
-        </w:rPr>
-        <w:fldChar w:fldCharType="begin"/>
-      </w:r>
-      <w:r>
-        <w:rPr>
-          <w:rFonts w:ascii="Lucida Console" w:hAnsi="Lucida Console" w:cs="Lucida Console"/>
-          <w:sz w:val="18"/>
-          <w:szCs w:val="18"/>
-        </w:rPr>
-        <w:instrText xml:space="preserve"> REF _Ref34227198 \h </w:instrText>
-      </w:r>
-      <w:r>
-        <w:rPr>
-          <w:rFonts w:ascii="Lucida Console" w:hAnsi="Lucida Console" w:cs="Lucida Console"/>
-          <w:sz w:val="18"/>
-          <w:szCs w:val="18"/>
-        </w:rPr>
-      </w:r>
-      <w:r>
-        <w:rPr>
-          <w:rFonts w:ascii="Lucida Console" w:hAnsi="Lucida Console" w:cs="Lucida Console"/>
-          <w:sz w:val="18"/>
-          <w:szCs w:val="18"/>
-        </w:rPr>
-        <w:fldChar w:fldCharType="separate"/>
-      </w:r>
-      <w:r>
-        <w:t xml:space="preserve">6.7. </w:t>
-      </w:r>
-      <w:proofErr w:type="spellStart"/>
-      <w:r>
-        <w:t>organism_hmmer_</w:t>
-      </w:r>
-      <w:proofErr w:type="gramStart"/>
-      <w:r>
-        <w:t>threshold.R</w:t>
-      </w:r>
-      <w:proofErr w:type="spellEnd"/>
-      <w:proofErr w:type="gramEnd"/>
-      <w:r>
-        <w:rPr>
-          <w:rFonts w:ascii="Lucida Console" w:hAnsi="Lucida Console" w:cs="Lucida Console"/>
-          <w:sz w:val="18"/>
-          <w:szCs w:val="18"/>
-        </w:rPr>
-        <w:fldChar w:fldCharType="end"/>
-      </w:r>
-      <w:r>
-        <w:rPr>
-          <w:rFonts w:ascii="Lucida Console" w:hAnsi="Lucida Console" w:cs="Lucida Console"/>
-          <w:sz w:val="18"/>
-          <w:szCs w:val="18"/>
-        </w:rPr>
-        <w:t xml:space="preserve">).  </w:t>
-      </w:r>
-      <w:proofErr w:type="spellStart"/>
-      <w:r>
-        <w:rPr>
-          <w:rFonts w:ascii="Lucida Console" w:hAnsi="Lucida Console" w:cs="Lucida Console"/>
-          <w:sz w:val="18"/>
-          <w:szCs w:val="18"/>
-        </w:rPr>
-        <w:t>tax_id</w:t>
-      </w:r>
-      <w:proofErr w:type="spellEnd"/>
-      <w:r>
-        <w:rPr>
-          <w:rFonts w:ascii="Lucida Console" w:hAnsi="Lucida Console" w:cs="Lucida Console"/>
-          <w:sz w:val="18"/>
-          <w:szCs w:val="18"/>
-        </w:rPr>
-        <w:t xml:space="preserve"> = 5807.</w:t>
+        <w:t>Threshold is 423.4.</w:t>
       </w:r>
     </w:p>
     <w:p>
@@ -8215,8 +8248,21 @@
       </w:r>
     </w:p>
     <w:p>
-      <w:r>
-        <w:t>Spreadsheet of results are contained in the supplements as</w:t>
+      <w:pPr>
+        <w:rPr>
+          <w:rFonts w:ascii="Lucida Console" w:hAnsi="Lucida Console" w:cs="Lucida Console"/>
+          <w:sz w:val="18"/>
+          <w:szCs w:val="18"/>
+        </w:rPr>
+      </w:pPr>
+      <w:r>
+        <w:t>Spreadsheet</w:t>
+      </w:r>
+      <w:r>
+        <w:t>s</w:t>
+      </w:r>
+      <w:r>
+        <w:t xml:space="preserve"> of results are contained in the supplements as</w:t>
       </w:r>
       <w:r>
         <w:rPr>
@@ -8243,34 +8289,17 @@
           <w:sz w:val="18"/>
           <w:szCs w:val="18"/>
         </w:rPr>
-        <w:t>.</w:t>
-      </w:r>
-    </w:p>
-    <w:p>
-      <w:r>
-        <w:br w:type="page"/>
-      </w:r>
-    </w:p>
-    <w:p>
-      <w:pPr>
-        <w:pStyle w:val="Heading3"/>
-      </w:pPr>
-      <w:r>
-        <w:lastRenderedPageBreak/>
-        <w:fldChar w:fldCharType="begin"/>
-      </w:r>
-      <w:r>
-        <w:instrText xml:space="preserve"> autonumlgl </w:instrText>
-      </w:r>
-      <w:r>
-        <w:fldChar w:fldCharType="end"/>
-      </w:r>
-      <w:r>
-        <w:t xml:space="preserve"> Trypanosoma cruzi Brazil A4</w:t>
-      </w:r>
-    </w:p>
-    <w:p>
-      <w:pPr>
+        <w:t xml:space="preserve"> </w:t>
+      </w:r>
+      <w:r>
+        <w:rPr>
+          <w:rFonts w:ascii="Lucida Console" w:hAnsi="Lucida Console" w:cs="Lucida Console"/>
+          <w:sz w:val="18"/>
+          <w:szCs w:val="18"/>
+        </w:rPr>
+        <w:t>an</w:t>
+      </w:r>
+      <w:r>
         <w:rPr>
           <w:rFonts w:ascii="Lucida Console" w:hAnsi="Lucida Console" w:cs="Lucida Console"/>
           <w:b/>
@@ -8278,9 +8307,7 @@
           <w:sz w:val="18"/>
           <w:szCs w:val="18"/>
         </w:rPr>
-      </w:pPr>
-      <w:r>
-        <w:t xml:space="preserve">Search was based on </w:t>
+        <w:t xml:space="preserve">d </w:t>
       </w:r>
       <w:r>
         <w:rPr>
@@ -8290,9 +8317,42 @@
           <w:sz w:val="18"/>
           <w:szCs w:val="18"/>
         </w:rPr>
-        <w:t>TriTrypDB-46_TcruziBrazilA4_ORFs_AA.fasta</w:t>
-      </w:r>
-      <w:r>
+        <w:t>C_parvum_hmmer_drugs_annotated.xlsx</w:t>
+      </w:r>
+      <w:r>
+        <w:rPr>
+          <w:rFonts w:ascii="Lucida Console" w:hAnsi="Lucida Console" w:cs="Lucida Console"/>
+          <w:sz w:val="18"/>
+          <w:szCs w:val="18"/>
+        </w:rPr>
+        <w:t>.</w:t>
+      </w:r>
+    </w:p>
+    <w:p>
+      <w:r>
+        <w:br w:type="page"/>
+      </w:r>
+    </w:p>
+    <w:p>
+      <w:pPr>
+        <w:pStyle w:val="Heading3"/>
+      </w:pPr>
+      <w:r>
+        <w:lastRenderedPageBreak/>
+        <w:fldChar w:fldCharType="begin"/>
+      </w:r>
+      <w:r>
+        <w:instrText xml:space="preserve"> autonumlgl </w:instrText>
+      </w:r>
+      <w:r>
+        <w:fldChar w:fldCharType="end"/>
+      </w:r>
+      <w:r>
+        <w:t xml:space="preserve"> Trypanosoma cruzi Brazil A4</w:t>
+      </w:r>
+    </w:p>
+    <w:p>
+      <w:pPr>
         <w:rPr>
           <w:rFonts w:ascii="Lucida Console" w:hAnsi="Lucida Console" w:cs="Lucida Console"/>
           <w:b/>
@@ -8300,7 +8360,9 @@
           <w:sz w:val="18"/>
           <w:szCs w:val="18"/>
         </w:rPr>
-        <w:t>.</w:t>
+      </w:pPr>
+      <w:r>
+        <w:t xml:space="preserve">Search was based on </w:t>
       </w:r>
       <w:r>
         <w:rPr>
@@ -8310,7 +8372,7 @@
           <w:sz w:val="18"/>
           <w:szCs w:val="18"/>
         </w:rPr>
-        <w:fldChar w:fldCharType="begin"/>
+        <w:t>TriTrypDB-46_TcruziBrazilA4_ORFs_AA.fasta</w:t>
       </w:r>
       <w:r>
         <w:rPr>
@@ -8320,7 +8382,7 @@
           <w:sz w:val="18"/>
           <w:szCs w:val="18"/>
         </w:rPr>
-        <w:instrText xml:space="preserve"> ADDIN ZOTERO_ITEM CSL_CITATION {"citationID":"30PEbZWt","properties":{"formattedCitation":"[15]","plainCitation":"[15]","noteIndex":0},"citationItems":[{"id":37,"uris":["http://zotero.org/users/6358161/items/6NS7KTIG"],"uri":["http://zotero.org/users/6358161/items/6NS7KTIG"],"itemData":{"id":37,"type":"article-journal","abstract":"ABSTRACT.  TriTrypDB (http://tritrypdb.org) is an integrated database providing access to genome-scale datasets for kinetoplastid parasites, and supporting a va","container-title":"Nucleic Acids Research","DOI":"10.1093/nar/gkp851","ISSN":"0305-1048","issue":"suppl_1","journalAbbreviation":"Nucleic Acids Res","language":"en","note":"publisher: Oxford Academic","page":"D457-D462","source":"academic.oup.com","title":"TriTrypDB: a functional genomic resource for the Trypanosomatidae","title-short":"TriTrypDB","volume":"38","author":[{"family":"Aslett","given":"Martin"},{"family":"Aurrecoechea","given":"Cristina"},{"family":"Berriman","given":"Matthew"},{"family":"Brestelli","given":"John"},{"family":"Brunk","given":"Brian P."},{"family":"Carrington","given":"Mark"},{"family":"Depledge","given":"Daniel P."},{"family":"Fischer","given":"Steve"},{"family":"Gajria","given":"Bindu"},{"family":"Gao","given":"Xin"},{"family":"Gardner","given":"Malcolm J."},{"family":"Gingle","given":"Alan"},{"family":"Grant","given":"Greg"},{"family":"Harb","given":"Omar S."},{"family":"Heiges","given":"Mark"},{"family":"Hertz-Fowler","given":"Christiane"},{"family":"Houston","given":"Robin"},{"family":"Innamorato","given":"Frank"},{"family":"Iodice","given":"John"},{"family":"Kissinger","given":"Jessica C."},{"family":"Kraemer","given":"Eileen"},{"family":"Li","given":"Wei"},{"family":"Logan","given":"Flora J."},{"family":"Miller","given":"John A."},{"family":"Mitra","given":"Siddhartha"},{"family":"Myler","given":"Peter J."},{"family":"Nayak","given":"Vishal"},{"family":"Pennington","given":"Cary"},{"family":"Phan","given":"Isabelle"},{"family":"Pinney","given":"Deborah F."},{"family":"Ramasamy","given":"Gowthaman"},{"family":"Rogers","given":"Matthew B."},{"family":"Roos","given":"David S."},{"family":"Ross","given":"Chris"},{"family":"Sivam","given":"Dhileep"},{"family":"Smith","given":"Deborah F."},{"family":"Srinivasamoorthy","given":"Ganesh"},{"family":"Stoeckert","given":"Christian J."},{"family":"Subramanian","given":"Sandhya"},{"family":"Thibodeau","given":"Ryan"},{"family":"Tivey","given":"Adrian"},{"family":"Treatman","given":"Charles"},{"family":"Velarde","given":"Giles"},{"family":"Wang","given":"Haiming"}],"issued":{"date-parts":[["2010",1,1]]}}}],"schema":"https://github.com/citation-style-language/schema/raw/master/csl-citation.json"} </w:instrText>
+        <w:t>.</w:t>
       </w:r>
       <w:r>
         <w:rPr>
@@ -8330,14 +8392,7 @@
           <w:sz w:val="18"/>
           <w:szCs w:val="18"/>
         </w:rPr>
-        <w:fldChar w:fldCharType="separate"/>
-      </w:r>
-      <w:r>
-        <w:rPr>
-          <w:rFonts w:ascii="Lucida Console" w:hAnsi="Lucida Console"/>
-          <w:sz w:val="18"/>
-        </w:rPr>
-        <w:t>[15]</w:t>
+        <w:fldChar w:fldCharType="begin"/>
       </w:r>
       <w:r>
         <w:rPr>
@@ -8347,17 +8402,1041 @@
           <w:sz w:val="18"/>
           <w:szCs w:val="18"/>
         </w:rPr>
+        <w:instrText xml:space="preserve"> ADDIN ZOTERO_ITEM CSL_CITATION {"citationID":"30PEbZWt","properties":{"formattedCitation":"[15]","plainCitation":"[15]","noteIndex":0},"citationItems":[{"id":37,"uris":["http://zotero.org/users/6358161/items/6NS7KTIG"],"uri":["http://zotero.org/users/6358161/items/6NS7KTIG"],"itemData":{"id":37,"type":"article-journal","abstract":"ABSTRACT.  TriTrypDB (http://tritrypdb.org) is an integrated database providing access to genome-scale datasets for kinetoplastid parasites, and supporting a va","container-title":"Nucleic Acids Research","DOI":"10.1093/nar/gkp851","ISSN":"0305-1048","issue":"suppl_1","journalAbbreviation":"Nucleic Acids Res","language":"en","note":"publisher: Oxford Academic","page":"D457-D462","source":"academic.oup.com","title":"TriTrypDB: a functional genomic resource for the Trypanosomatidae","title-short":"TriTrypDB","volume":"38","author":[{"family":"Aslett","given":"Martin"},{"family":"Aurrecoechea","given":"Cristina"},{"family":"Berriman","given":"Matthew"},{"family":"Brestelli","given":"John"},{"family":"Brunk","given":"Brian P."},{"family":"Carrington","given":"Mark"},{"family":"Depledge","given":"Daniel P."},{"family":"Fischer","given":"Steve"},{"family":"Gajria","given":"Bindu"},{"family":"Gao","given":"Xin"},{"family":"Gardner","given":"Malcolm J."},{"family":"Gingle","given":"Alan"},{"family":"Grant","given":"Greg"},{"family":"Harb","given":"Omar S."},{"family":"Heiges","given":"Mark"},{"family":"Hertz-Fowler","given":"Christiane"},{"family":"Houston","given":"Robin"},{"family":"Innamorato","given":"Frank"},{"family":"Iodice","given":"John"},{"family":"Kissinger","given":"Jessica C."},{"family":"Kraemer","given":"Eileen"},{"family":"Li","given":"Wei"},{"family":"Logan","given":"Flora J."},{"family":"Miller","given":"John A."},{"family":"Mitra","given":"Siddhartha"},{"family":"Myler","given":"Peter J."},{"family":"Nayak","given":"Vishal"},{"family":"Pennington","given":"Cary"},{"family":"Phan","given":"Isabelle"},{"family":"Pinney","given":"Deborah F."},{"family":"Ramasamy","given":"Gowthaman"},{"family":"Rogers","given":"Matthew B."},{"family":"Roos","given":"David S."},{"family":"Ross","given":"Chris"},{"family":"Sivam","given":"Dhileep"},{"family":"Smith","given":"Deborah F."},{"family":"Srinivasamoorthy","given":"Ganesh"},{"family":"Stoeckert","given":"Christian J."},{"family":"Subramanian","given":"Sandhya"},{"family":"Thibodeau","given":"Ryan"},{"family":"Tivey","given":"Adrian"},{"family":"Treatman","given":"Charles"},{"family":"Velarde","given":"Giles"},{"family":"Wang","given":"Haiming"}],"issued":{"date-parts":[["2010",1,1]]}}}],"schema":"https://github.com/citation-style-language/schema/raw/master/csl-citation.json"} </w:instrText>
+      </w:r>
+      <w:r>
+        <w:rPr>
+          <w:rFonts w:ascii="Lucida Console" w:hAnsi="Lucida Console" w:cs="Lucida Console"/>
+          <w:b/>
+          <w:bCs/>
+          <w:sz w:val="18"/>
+          <w:szCs w:val="18"/>
+        </w:rPr>
+        <w:fldChar w:fldCharType="separate"/>
+      </w:r>
+      <w:r>
+        <w:rPr>
+          <w:rFonts w:ascii="Lucida Console" w:hAnsi="Lucida Console"/>
+          <w:sz w:val="18"/>
+        </w:rPr>
+        <w:t>[15]</w:t>
+      </w:r>
+      <w:r>
+        <w:rPr>
+          <w:rFonts w:ascii="Lucida Console" w:hAnsi="Lucida Console" w:cs="Lucida Console"/>
+          <w:b/>
+          <w:bCs/>
+          <w:sz w:val="18"/>
+          <w:szCs w:val="18"/>
+        </w:rPr>
         <w:fldChar w:fldCharType="end"/>
       </w:r>
     </w:p>
     <w:p>
+      <w:pPr>
+        <w:pStyle w:val="HTMLPreformatted"/>
+        <w:spacing w:line="480" w:lineRule="auto"/>
+        <w:rPr>
+          <w:rStyle w:val="gd15mcfceub"/>
+          <w:rFonts w:asciiTheme="minorHAnsi" w:hAnsiTheme="minorHAnsi" w:cstheme="minorHAnsi"/>
+          <w:sz w:val="22"/>
+          <w:szCs w:val="22"/>
+        </w:rPr>
+      </w:pPr>
+      <w:r>
+        <w:rPr>
+          <w:rFonts w:asciiTheme="minorHAnsi" w:hAnsiTheme="minorHAnsi" w:cstheme="minorHAnsi"/>
+          <w:sz w:val="22"/>
+          <w:szCs w:val="22"/>
+        </w:rPr>
+        <w:t xml:space="preserve">This file has 1,707,427 consisting of </w:t>
+      </w:r>
+      <w:r>
+        <w:rPr>
+          <w:rStyle w:val="gd15mcfceub"/>
+          <w:rFonts w:asciiTheme="minorHAnsi" w:hAnsiTheme="minorHAnsi" w:cstheme="minorHAnsi"/>
+          <w:sz w:val="22"/>
+          <w:szCs w:val="22"/>
+        </w:rPr>
+        <w:t>528,196 ORFs.</w:t>
+      </w:r>
+    </w:p>
+    <w:p>
+      <w:pPr>
+        <w:pStyle w:val="HTMLPreformatted"/>
+        <w:spacing w:line="480" w:lineRule="auto"/>
+        <w:rPr>
+          <w:rFonts w:ascii="Calibri" w:hAnsi="Calibri" w:cs="Calibri"/>
+          <w:sz w:val="22"/>
+          <w:szCs w:val="22"/>
+        </w:rPr>
+      </w:pPr>
+      <w:r>
+        <w:rPr>
+          <w:rFonts w:ascii="Calibri" w:hAnsi="Calibri" w:cs="Calibri"/>
+          <w:sz w:val="22"/>
+          <w:szCs w:val="22"/>
+        </w:rPr>
+        <w:t xml:space="preserve">The </w:t>
+      </w:r>
+      <w:r>
+        <w:rPr>
+          <w:rFonts w:ascii="Calibri" w:hAnsi="Calibri" w:cs="Calibri"/>
+          <w:b/>
+          <w:bCs/>
+          <w:sz w:val="22"/>
+          <w:szCs w:val="22"/>
+        </w:rPr>
+        <w:t>Contig</w:t>
+      </w:r>
+      <w:r>
+        <w:rPr>
+          <w:rFonts w:ascii="Calibri" w:hAnsi="Calibri" w:cs="Calibri"/>
+          <w:sz w:val="22"/>
+          <w:szCs w:val="22"/>
+        </w:rPr>
+        <w:t xml:space="preserve"> directory created by </w:t>
+      </w:r>
+      <w:proofErr w:type="spellStart"/>
+      <w:r>
+        <w:rPr>
+          <w:rFonts w:ascii="Calibri" w:hAnsi="Calibri" w:cs="Calibri"/>
+          <w:b/>
+          <w:bCs/>
+          <w:sz w:val="22"/>
+          <w:szCs w:val="22"/>
+        </w:rPr>
+        <w:t>fan_out_fasta_</w:t>
+      </w:r>
+      <w:proofErr w:type="gramStart"/>
+      <w:r>
+        <w:rPr>
+          <w:rFonts w:ascii="Calibri" w:hAnsi="Calibri" w:cs="Calibri"/>
+          <w:b/>
+          <w:bCs/>
+          <w:sz w:val="22"/>
+          <w:szCs w:val="22"/>
+        </w:rPr>
+        <w:t>tryp.R</w:t>
+      </w:r>
+      <w:proofErr w:type="spellEnd"/>
+      <w:proofErr w:type="gramEnd"/>
+      <w:r>
+        <w:rPr>
+          <w:rFonts w:ascii="Calibri" w:hAnsi="Calibri" w:cs="Calibri"/>
+          <w:sz w:val="22"/>
+          <w:szCs w:val="22"/>
+        </w:rPr>
+        <w:t xml:space="preserve"> contains too many files to be handled by bash </w:t>
+      </w:r>
+      <w:r>
+        <w:rPr>
+          <w:rFonts w:ascii="Calibri" w:hAnsi="Calibri" w:cs="Calibri"/>
+          <w:b/>
+          <w:bCs/>
+          <w:sz w:val="22"/>
+          <w:szCs w:val="22"/>
+        </w:rPr>
+        <w:t xml:space="preserve">ls </w:t>
+      </w:r>
+      <w:r>
+        <w:rPr>
+          <w:rFonts w:ascii="Calibri" w:hAnsi="Calibri" w:cs="Calibri"/>
+          <w:sz w:val="22"/>
+          <w:szCs w:val="22"/>
+        </w:rPr>
+        <w:t xml:space="preserve"> command:</w:t>
+      </w:r>
+    </w:p>
+    <w:p>
+      <w:pPr>
+        <w:autoSpaceDE w:val="0"/>
+        <w:autoSpaceDN w:val="0"/>
+        <w:adjustRightInd w:val="0"/>
+        <w:spacing w:after="0" w:line="240" w:lineRule="auto"/>
+        <w:rPr>
+          <w:rFonts w:ascii="Lucida Console" w:hAnsi="Lucida Console" w:cs="Lucida Console"/>
+          <w:sz w:val="18"/>
+          <w:szCs w:val="18"/>
+        </w:rPr>
+      </w:pPr>
+      <w:r>
+        <w:rPr>
+          <w:rFonts w:ascii="Lucida Console" w:hAnsi="Lucida Console" w:cs="Lucida Console"/>
+          <w:sz w:val="18"/>
+          <w:szCs w:val="18"/>
+        </w:rPr>
+        <w:t>[</w:t>
+      </w:r>
+      <w:proofErr w:type="spellStart"/>
+      <w:r>
+        <w:rPr>
+          <w:rFonts w:ascii="Lucida Console" w:hAnsi="Lucida Console" w:cs="Lucida Console"/>
+          <w:sz w:val="18"/>
+          <w:szCs w:val="18"/>
+        </w:rPr>
+        <w:t>osboxes@osboxes</w:t>
+      </w:r>
+      <w:proofErr w:type="spellEnd"/>
+      <w:r>
+        <w:rPr>
+          <w:rFonts w:ascii="Lucida Console" w:hAnsi="Lucida Console" w:cs="Lucida Console"/>
+          <w:sz w:val="18"/>
+          <w:szCs w:val="18"/>
+        </w:rPr>
+        <w:t xml:space="preserve"> ~/genomes/TcBrA</w:t>
+      </w:r>
+      <w:proofErr w:type="gramStart"/>
+      <w:r>
+        <w:rPr>
+          <w:rFonts w:ascii="Lucida Console" w:hAnsi="Lucida Console" w:cs="Lucida Console"/>
+          <w:sz w:val="18"/>
+          <w:szCs w:val="18"/>
+        </w:rPr>
+        <w:t>4 ]</w:t>
+      </w:r>
+      <w:proofErr w:type="gramEnd"/>
+      <w:r>
+        <w:rPr>
+          <w:rFonts w:ascii="Lucida Console" w:hAnsi="Lucida Console" w:cs="Lucida Console"/>
+          <w:sz w:val="18"/>
+          <w:szCs w:val="18"/>
+        </w:rPr>
+        <w:t xml:space="preserve"> ls -l Contig/*</w:t>
+      </w:r>
+    </w:p>
+    <w:p>
+      <w:pPr>
+        <w:autoSpaceDE w:val="0"/>
+        <w:autoSpaceDN w:val="0"/>
+        <w:adjustRightInd w:val="0"/>
+        <w:spacing w:after="0" w:line="240" w:lineRule="auto"/>
+        <w:rPr>
+          <w:rFonts w:ascii="Lucida Console" w:hAnsi="Lucida Console" w:cs="Lucida Console"/>
+          <w:sz w:val="18"/>
+          <w:szCs w:val="18"/>
+        </w:rPr>
+      </w:pPr>
+      <w:r>
+        <w:rPr>
+          <w:rFonts w:ascii="Lucida Console" w:hAnsi="Lucida Console" w:cs="Lucida Console"/>
+          <w:sz w:val="18"/>
+          <w:szCs w:val="18"/>
+        </w:rPr>
+        <w:t>-bash: /</w:t>
+      </w:r>
+      <w:proofErr w:type="spellStart"/>
+      <w:r>
+        <w:rPr>
+          <w:rFonts w:ascii="Lucida Console" w:hAnsi="Lucida Console" w:cs="Lucida Console"/>
+          <w:sz w:val="18"/>
+          <w:szCs w:val="18"/>
+        </w:rPr>
+        <w:t>usr</w:t>
+      </w:r>
+      <w:proofErr w:type="spellEnd"/>
+      <w:r>
+        <w:rPr>
+          <w:rFonts w:ascii="Lucida Console" w:hAnsi="Lucida Console" w:cs="Lucida Console"/>
+          <w:sz w:val="18"/>
+          <w:szCs w:val="18"/>
+        </w:rPr>
+        <w:t>/bin/ls: Argument list too long</w:t>
+      </w:r>
+    </w:p>
+    <w:p>
+      <w:pPr>
+        <w:autoSpaceDE w:val="0"/>
+        <w:autoSpaceDN w:val="0"/>
+        <w:adjustRightInd w:val="0"/>
+        <w:spacing w:after="0" w:line="240" w:lineRule="auto"/>
+        <w:rPr>
+          <w:rFonts w:ascii="Lucida Console" w:hAnsi="Lucida Console" w:cs="Lucida Console"/>
+          <w:sz w:val="18"/>
+          <w:szCs w:val="18"/>
+        </w:rPr>
+      </w:pPr>
+    </w:p>
+    <w:p>
+      <w:pPr>
+        <w:autoSpaceDE w:val="0"/>
+        <w:autoSpaceDN w:val="0"/>
+        <w:adjustRightInd w:val="0"/>
+        <w:spacing w:after="0" w:line="240" w:lineRule="auto"/>
+        <w:rPr>
+          <w:rFonts w:ascii="Calibri" w:hAnsi="Calibri" w:cs="Calibri"/>
+        </w:rPr>
+      </w:pPr>
+      <w:r>
+        <w:rPr>
+          <w:rFonts w:ascii="Calibri" w:hAnsi="Calibri" w:cs="Calibri"/>
+        </w:rPr>
+        <w:t xml:space="preserve">Using Perl, we find that the number of files in the </w:t>
+      </w:r>
+      <w:r>
+        <w:rPr>
+          <w:rFonts w:ascii="Calibri" w:hAnsi="Calibri" w:cs="Calibri"/>
+          <w:b/>
+          <w:bCs/>
+        </w:rPr>
+        <w:t>Contig</w:t>
+      </w:r>
+      <w:r>
+        <w:rPr>
+          <w:rFonts w:ascii="Calibri" w:hAnsi="Calibri" w:cs="Calibri"/>
+        </w:rPr>
+        <w:t xml:space="preserve"> directory:</w:t>
+      </w:r>
+    </w:p>
+    <w:p>
+      <w:pPr>
+        <w:autoSpaceDE w:val="0"/>
+        <w:autoSpaceDN w:val="0"/>
+        <w:adjustRightInd w:val="0"/>
+        <w:spacing w:after="0" w:line="240" w:lineRule="auto"/>
+        <w:rPr>
+          <w:rFonts w:ascii="Calibri" w:hAnsi="Calibri" w:cs="Calibri"/>
+        </w:rPr>
+      </w:pPr>
+    </w:p>
+    <w:p>
+      <w:pPr>
+        <w:autoSpaceDE w:val="0"/>
+        <w:autoSpaceDN w:val="0"/>
+        <w:adjustRightInd w:val="0"/>
+        <w:spacing w:after="0" w:line="240" w:lineRule="auto"/>
+        <w:rPr>
+          <w:rFonts w:ascii="Lucida Console" w:hAnsi="Lucida Console" w:cs="Lucida Console"/>
+          <w:sz w:val="18"/>
+          <w:szCs w:val="18"/>
+        </w:rPr>
+      </w:pPr>
+      <w:proofErr w:type="gramStart"/>
+      <w:r>
+        <w:rPr>
+          <w:rFonts w:ascii="Lucida Console" w:hAnsi="Lucida Console" w:cs="Lucida Console"/>
+          <w:sz w:val="18"/>
+          <w:szCs w:val="18"/>
+        </w:rPr>
+        <w:t>main::(</w:t>
+      </w:r>
+      <w:proofErr w:type="gramEnd"/>
+      <w:r>
+        <w:rPr>
+          <w:rFonts w:ascii="Lucida Console" w:hAnsi="Lucida Console" w:cs="Lucida Console"/>
+          <w:sz w:val="18"/>
+          <w:szCs w:val="18"/>
+        </w:rPr>
+        <w:t>-e:1):   4</w:t>
+      </w:r>
+    </w:p>
+    <w:p>
+      <w:pPr>
+        <w:autoSpaceDE w:val="0"/>
+        <w:autoSpaceDN w:val="0"/>
+        <w:adjustRightInd w:val="0"/>
+        <w:spacing w:after="0" w:line="240" w:lineRule="auto"/>
+        <w:rPr>
+          <w:rFonts w:ascii="Lucida Console" w:hAnsi="Lucida Console" w:cs="Lucida Console"/>
+          <w:b/>
+          <w:bCs/>
+          <w:sz w:val="18"/>
+          <w:szCs w:val="18"/>
+        </w:rPr>
+      </w:pPr>
+      <w:r>
+        <w:rPr>
+          <w:rFonts w:ascii="Lucida Console" w:hAnsi="Lucida Console" w:cs="Lucida Console"/>
+          <w:sz w:val="18"/>
+          <w:szCs w:val="18"/>
+          <w:u w:val="single"/>
+        </w:rPr>
+        <w:t xml:space="preserve">  DB&lt;1&gt; </w:t>
+      </w:r>
+      <w:r>
+        <w:rPr>
+          <w:rFonts w:ascii="Lucida Console" w:hAnsi="Lucida Console" w:cs="Lucida Console"/>
+          <w:b/>
+          <w:bCs/>
+          <w:sz w:val="18"/>
+          <w:szCs w:val="18"/>
+        </w:rPr>
+        <w:t>@files=</w:t>
+      </w:r>
+      <w:proofErr w:type="gramStart"/>
+      <w:r>
+        <w:rPr>
+          <w:rFonts w:ascii="Lucida Console" w:hAnsi="Lucida Console" w:cs="Lucida Console"/>
+          <w:b/>
+          <w:bCs/>
+          <w:sz w:val="18"/>
+          <w:szCs w:val="18"/>
+        </w:rPr>
+        <w:t>glob(</w:t>
+      </w:r>
+      <w:proofErr w:type="gramEnd"/>
+      <w:r>
+        <w:rPr>
+          <w:rFonts w:ascii="Lucida Console" w:hAnsi="Lucida Console" w:cs="Lucida Console"/>
+          <w:b/>
+          <w:bCs/>
+          <w:sz w:val="18"/>
+          <w:szCs w:val="18"/>
+        </w:rPr>
+        <w:t>"*.*");</w:t>
+      </w:r>
+    </w:p>
+    <w:p>
+      <w:pPr>
+        <w:autoSpaceDE w:val="0"/>
+        <w:autoSpaceDN w:val="0"/>
+        <w:adjustRightInd w:val="0"/>
+        <w:spacing w:after="0" w:line="240" w:lineRule="auto"/>
+        <w:rPr>
+          <w:rFonts w:ascii="Lucida Console" w:hAnsi="Lucida Console" w:cs="Lucida Console"/>
+          <w:b/>
+          <w:bCs/>
+          <w:sz w:val="18"/>
+          <w:szCs w:val="18"/>
+        </w:rPr>
+      </w:pPr>
+    </w:p>
+    <w:p>
+      <w:pPr>
+        <w:autoSpaceDE w:val="0"/>
+        <w:autoSpaceDN w:val="0"/>
+        <w:adjustRightInd w:val="0"/>
+        <w:spacing w:after="0" w:line="240" w:lineRule="auto"/>
+        <w:rPr>
+          <w:rFonts w:ascii="Lucida Console" w:hAnsi="Lucida Console" w:cs="Lucida Console"/>
+          <w:b/>
+          <w:bCs/>
+          <w:sz w:val="18"/>
+          <w:szCs w:val="18"/>
+        </w:rPr>
+      </w:pPr>
+      <w:r>
+        <w:rPr>
+          <w:rFonts w:ascii="Lucida Console" w:hAnsi="Lucida Console" w:cs="Lucida Console"/>
+          <w:sz w:val="18"/>
+          <w:szCs w:val="18"/>
+          <w:u w:val="single"/>
+        </w:rPr>
+        <w:t xml:space="preserve">  DB&lt;2&gt; </w:t>
+      </w:r>
+      <w:r>
+        <w:rPr>
+          <w:rFonts w:ascii="Lucida Console" w:hAnsi="Lucida Console" w:cs="Lucida Console"/>
+          <w:b/>
+          <w:bCs/>
+          <w:sz w:val="18"/>
+          <w:szCs w:val="18"/>
+        </w:rPr>
+        <w:t>print(scalar(@files));</w:t>
+      </w:r>
+    </w:p>
+    <w:p>
+      <w:pPr>
+        <w:autoSpaceDE w:val="0"/>
+        <w:autoSpaceDN w:val="0"/>
+        <w:adjustRightInd w:val="0"/>
+        <w:spacing w:after="0" w:line="240" w:lineRule="auto"/>
+        <w:rPr>
+          <w:rFonts w:ascii="Lucida Console" w:hAnsi="Lucida Console" w:cs="Lucida Console"/>
+          <w:sz w:val="18"/>
+          <w:szCs w:val="18"/>
+        </w:rPr>
+      </w:pPr>
+      <w:r>
+        <w:rPr>
+          <w:rFonts w:ascii="Lucida Console" w:hAnsi="Lucida Console" w:cs="Lucida Console"/>
+          <w:sz w:val="18"/>
+          <w:szCs w:val="18"/>
+        </w:rPr>
+        <w:t>108582</w:t>
+      </w:r>
+    </w:p>
+    <w:p>
+      <w:pPr>
+        <w:rPr>
+          <w:rFonts w:ascii="Lucida Console" w:hAnsi="Lucida Console" w:cs="Lucida Console"/>
+          <w:sz w:val="18"/>
+          <w:szCs w:val="18"/>
+        </w:rPr>
+      </w:pPr>
+    </w:p>
+    <w:p>
+      <w:pPr>
+        <w:rPr>
+          <w:rFonts w:ascii="Calibri" w:hAnsi="Calibri" w:cs="Calibri"/>
+        </w:rPr>
+      </w:pPr>
+      <w:r>
+        <w:rPr>
+          <w:rFonts w:ascii="Calibri" w:hAnsi="Calibri" w:cs="Calibri"/>
+        </w:rPr>
+        <w:t>Two bash scripts were rewritten as Perl scripts to overcome these limitations</w:t>
+      </w:r>
+      <w:r>
+        <w:rPr>
+          <w:rFonts w:ascii="Calibri" w:hAnsi="Calibri" w:cs="Calibri"/>
+        </w:rPr>
+        <w:t xml:space="preserve"> (See </w:t>
+      </w:r>
+      <w:r>
+        <w:rPr>
+          <w:rFonts w:ascii="Calibri" w:hAnsi="Calibri" w:cs="Calibri"/>
+        </w:rPr>
+        <w:fldChar w:fldCharType="begin"/>
+      </w:r>
+      <w:r>
+        <w:rPr>
+          <w:rFonts w:ascii="Calibri" w:hAnsi="Calibri" w:cs="Calibri"/>
+        </w:rPr>
+        <w:instrText xml:space="preserve"> REF _Ref34651922 \h </w:instrText>
+      </w:r>
+      <w:r>
+        <w:rPr>
+          <w:rFonts w:ascii="Calibri" w:hAnsi="Calibri" w:cs="Calibri"/>
+        </w:rPr>
+      </w:r>
+      <w:r>
+        <w:rPr>
+          <w:rFonts w:ascii="Calibri" w:hAnsi="Calibri" w:cs="Calibri"/>
+        </w:rPr>
+        <w:fldChar w:fldCharType="separate"/>
+      </w:r>
+      <w:r>
+        <w:t xml:space="preserve">6.3.2. </w:t>
+      </w:r>
+      <w:r>
+        <w:t>do_all_jackhmmer.pl</w:t>
+      </w:r>
+      <w:r>
+        <w:rPr>
+          <w:rFonts w:ascii="Calibri" w:hAnsi="Calibri" w:cs="Calibri"/>
+        </w:rPr>
+        <w:fldChar w:fldCharType="end"/>
+      </w:r>
+      <w:r>
+        <w:rPr>
+          <w:rFonts w:ascii="Calibri" w:hAnsi="Calibri" w:cs="Calibri"/>
+        </w:rPr>
+        <w:t xml:space="preserve">, </w:t>
+      </w:r>
+      <w:r>
+        <w:rPr>
+          <w:rFonts w:ascii="Calibri" w:hAnsi="Calibri" w:cs="Calibri"/>
+        </w:rPr>
+        <w:fldChar w:fldCharType="begin"/>
+      </w:r>
+      <w:r>
+        <w:rPr>
+          <w:rFonts w:ascii="Calibri" w:hAnsi="Calibri" w:cs="Calibri"/>
+        </w:rPr>
+        <w:instrText xml:space="preserve"> REF _Ref34651972 \h </w:instrText>
+      </w:r>
+      <w:r>
+        <w:rPr>
+          <w:rFonts w:ascii="Calibri" w:hAnsi="Calibri" w:cs="Calibri"/>
+        </w:rPr>
+      </w:r>
+      <w:r>
+        <w:rPr>
+          <w:rFonts w:ascii="Calibri" w:hAnsi="Calibri" w:cs="Calibri"/>
+        </w:rPr>
+        <w:fldChar w:fldCharType="separate"/>
+      </w:r>
+      <w:r>
+        <w:t xml:space="preserve">6.3.5. </w:t>
+      </w:r>
+      <w:r>
+        <w:t>do_all_hmmer_stats.pl</w:t>
+      </w:r>
+      <w:r>
+        <w:rPr>
+          <w:rFonts w:ascii="Calibri" w:hAnsi="Calibri" w:cs="Calibri"/>
+        </w:rPr>
+        <w:fldChar w:fldCharType="end"/>
+      </w:r>
+      <w:r>
+        <w:rPr>
+          <w:rFonts w:ascii="Calibri" w:hAnsi="Calibri" w:cs="Calibri"/>
+        </w:rPr>
+        <w:t>).</w:t>
+      </w:r>
+    </w:p>
+    <w:p>
+      <w:pPr>
+        <w:rPr>
+          <w:rFonts w:ascii="Calibri" w:hAnsi="Calibri" w:cs="Calibri"/>
+        </w:rPr>
+      </w:pPr>
+      <w:r>
+        <w:rPr>
+          <w:rFonts w:ascii="Calibri" w:hAnsi="Calibri" w:cs="Calibri"/>
+        </w:rPr>
+        <w:t>These were applied against organism directory TcBrA4:</w:t>
+      </w:r>
+    </w:p>
+    <w:p>
+      <w:pPr>
+        <w:rPr>
+          <w:rFonts w:ascii="Courier New" w:hAnsi="Courier New" w:cs="Courier New"/>
+        </w:rPr>
+      </w:pPr>
+      <w:proofErr w:type="spellStart"/>
+      <w:r>
+        <w:rPr>
+          <w:rFonts w:ascii="Courier New" w:hAnsi="Courier New" w:cs="Courier New"/>
+          <w:b/>
+          <w:bCs/>
+        </w:rPr>
+        <w:t>perl</w:t>
+      </w:r>
+      <w:proofErr w:type="spellEnd"/>
+      <w:r>
+        <w:rPr>
+          <w:rFonts w:ascii="Courier New" w:hAnsi="Courier New" w:cs="Courier New"/>
+          <w:b/>
+          <w:bCs/>
+        </w:rPr>
+        <w:t xml:space="preserve"> do_all_jackhmmer.pl TcBrA4/</w:t>
+      </w:r>
+    </w:p>
+    <w:p>
+      <w:pPr>
+        <w:rPr>
+          <w:rFonts w:ascii="Courier New" w:hAnsi="Courier New" w:cs="Courier New"/>
+        </w:rPr>
+      </w:pPr>
+      <w:r>
+        <w:rPr>
+          <w:rFonts w:ascii="Courier New" w:hAnsi="Courier New" w:cs="Courier New"/>
+        </w:rPr>
+        <w:t xml:space="preserve">and </w:t>
+      </w:r>
+    </w:p>
+    <w:p>
+      <w:pPr>
+        <w:rPr>
+          <w:rFonts w:ascii="Courier New" w:hAnsi="Courier New" w:cs="Courier New"/>
+          <w:b/>
+          <w:bCs/>
+        </w:rPr>
+      </w:pPr>
+      <w:proofErr w:type="spellStart"/>
+      <w:r>
+        <w:rPr>
+          <w:rFonts w:ascii="Courier New" w:hAnsi="Courier New" w:cs="Courier New"/>
+          <w:b/>
+          <w:bCs/>
+        </w:rPr>
+        <w:t>perl</w:t>
+      </w:r>
+      <w:proofErr w:type="spellEnd"/>
+      <w:r>
+        <w:rPr>
+          <w:rFonts w:ascii="Courier New" w:hAnsi="Courier New" w:cs="Courier New"/>
+          <w:b/>
+          <w:bCs/>
+        </w:rPr>
+        <w:t xml:space="preserve"> do_all_hmmer_statistics.pl TcBrA4/</w:t>
+      </w:r>
+    </w:p>
+    <w:p>
+      <w:pPr>
+        <w:rPr>
+          <w:rFonts w:cstheme="minorHAnsi"/>
+        </w:rPr>
+      </w:pPr>
+      <w:r>
+        <w:rPr>
+          <w:rFonts w:cstheme="minorHAnsi"/>
+        </w:rPr>
+        <w:t>After these scripts completed:</w:t>
+      </w:r>
+    </w:p>
+    <w:p>
+      <w:pPr>
+        <w:rPr>
+          <w:rFonts w:ascii="Courier New" w:hAnsi="Courier New" w:cs="Courier New"/>
+          <w:b/>
+          <w:bCs/>
+        </w:rPr>
+      </w:pPr>
+      <w:r>
+        <w:rPr>
+          <w:rFonts w:ascii="Courier New" w:hAnsi="Courier New" w:cs="Courier New"/>
+          <w:b/>
+          <w:bCs/>
+        </w:rPr>
+        <w:t xml:space="preserve">sudo </w:t>
+      </w:r>
+      <w:proofErr w:type="spellStart"/>
+      <w:r>
+        <w:rPr>
+          <w:rFonts w:ascii="Courier New" w:hAnsi="Courier New" w:cs="Courier New"/>
+          <w:b/>
+          <w:bCs/>
+        </w:rPr>
+        <w:t>su</w:t>
+      </w:r>
+      <w:proofErr w:type="spellEnd"/>
+      <w:r>
+        <w:rPr>
+          <w:rFonts w:ascii="Courier New" w:hAnsi="Courier New" w:cs="Courier New"/>
+          <w:b/>
+          <w:bCs/>
+        </w:rPr>
+        <w:t xml:space="preserve"> </w:t>
+      </w:r>
+      <w:proofErr w:type="spellStart"/>
+      <w:r>
+        <w:rPr>
+          <w:rFonts w:ascii="Courier New" w:hAnsi="Courier New" w:cs="Courier New"/>
+          <w:b/>
+          <w:bCs/>
+        </w:rPr>
+        <w:t>postgres</w:t>
+      </w:r>
+      <w:proofErr w:type="spellEnd"/>
+    </w:p>
+    <w:p>
+      <w:pPr>
+        <w:rPr>
+          <w:rFonts w:ascii="Courier New" w:hAnsi="Courier New" w:cs="Courier New"/>
+          <w:b/>
+          <w:bCs/>
+        </w:rPr>
+      </w:pPr>
+      <w:r>
+        <w:rPr>
+          <w:rFonts w:ascii="Courier New" w:hAnsi="Courier New" w:cs="Courier New"/>
+          <w:b/>
+          <w:bCs/>
+        </w:rPr>
+        <w:t xml:space="preserve">psql -U </w:t>
+      </w:r>
+      <w:proofErr w:type="spellStart"/>
+      <w:r>
+        <w:rPr>
+          <w:rFonts w:ascii="Courier New" w:hAnsi="Courier New" w:cs="Courier New"/>
+          <w:b/>
+          <w:bCs/>
+        </w:rPr>
+        <w:t>postgres</w:t>
+      </w:r>
+      <w:proofErr w:type="spellEnd"/>
+      <w:r>
+        <w:rPr>
+          <w:rFonts w:ascii="Courier New" w:hAnsi="Courier New" w:cs="Courier New"/>
+          <w:b/>
+          <w:bCs/>
+        </w:rPr>
+        <w:t xml:space="preserve"> -d chembl_25</w:t>
+      </w:r>
+    </w:p>
+    <w:p>
+      <w:pPr>
+        <w:rPr>
+          <w:rFonts w:ascii="Lucida Console" w:hAnsi="Lucida Console" w:cs="Lucida Console"/>
+          <w:b/>
+          <w:bCs/>
+          <w:sz w:val="18"/>
+          <w:szCs w:val="18"/>
+        </w:rPr>
+      </w:pPr>
+      <w:r>
+        <w:rPr>
+          <w:rFonts w:ascii="Lucida Console" w:hAnsi="Lucida Console" w:cs="Lucida Console"/>
+          <w:b/>
+          <w:bCs/>
+          <w:sz w:val="18"/>
+          <w:szCs w:val="18"/>
+        </w:rPr>
+        <w:t>\</w:t>
+      </w:r>
+      <w:proofErr w:type="spellStart"/>
+      <w:r>
+        <w:rPr>
+          <w:rFonts w:ascii="Lucida Console" w:hAnsi="Lucida Console" w:cs="Lucida Console"/>
+          <w:b/>
+          <w:bCs/>
+          <w:sz w:val="18"/>
+          <w:szCs w:val="18"/>
+        </w:rPr>
+        <w:t>i</w:t>
+      </w:r>
+      <w:proofErr w:type="spellEnd"/>
+      <w:r>
+        <w:rPr>
+          <w:rFonts w:ascii="Lucida Console" w:hAnsi="Lucida Console" w:cs="Lucida Console"/>
+          <w:b/>
+          <w:bCs/>
+          <w:sz w:val="18"/>
+          <w:szCs w:val="18"/>
+        </w:rPr>
+        <w:t xml:space="preserve"> </w:t>
+      </w:r>
+      <w:proofErr w:type="spellStart"/>
+      <w:r>
+        <w:rPr>
+          <w:rFonts w:ascii="Lucida Console" w:hAnsi="Lucida Console" w:cs="Lucida Console"/>
+          <w:b/>
+          <w:bCs/>
+          <w:sz w:val="18"/>
+          <w:szCs w:val="18"/>
+        </w:rPr>
+        <w:t>import_hmmer_statistics.sql</w:t>
+      </w:r>
+      <w:proofErr w:type="spellEnd"/>
+    </w:p>
+    <w:p>
+      <w:pPr>
+        <w:autoSpaceDE w:val="0"/>
+        <w:autoSpaceDN w:val="0"/>
+        <w:adjustRightInd w:val="0"/>
+        <w:spacing w:after="0" w:line="240" w:lineRule="auto"/>
+        <w:rPr>
+          <w:rFonts w:ascii="Lucida Console" w:hAnsi="Lucida Console" w:cs="Lucida Console"/>
+          <w:sz w:val="18"/>
+          <w:szCs w:val="18"/>
+        </w:rPr>
+      </w:pPr>
+      <w:r>
+        <w:rPr>
+          <w:rFonts w:ascii="Lucida Console" w:hAnsi="Lucida Console" w:cs="Lucida Console"/>
+          <w:sz w:val="18"/>
+          <w:szCs w:val="18"/>
+        </w:rPr>
+        <w:t>TRUNCATE TABLE</w:t>
+      </w:r>
+    </w:p>
+    <w:p>
+      <w:pPr>
+        <w:autoSpaceDE w:val="0"/>
+        <w:autoSpaceDN w:val="0"/>
+        <w:adjustRightInd w:val="0"/>
+        <w:spacing w:after="0" w:line="240" w:lineRule="auto"/>
+        <w:rPr>
+          <w:rFonts w:ascii="Lucida Console" w:hAnsi="Lucida Console" w:cs="Lucida Console"/>
+          <w:sz w:val="18"/>
+          <w:szCs w:val="18"/>
+        </w:rPr>
+      </w:pPr>
+      <w:r>
+        <w:rPr>
+          <w:rFonts w:ascii="Lucida Console" w:hAnsi="Lucida Console" w:cs="Lucida Console"/>
+          <w:sz w:val="18"/>
+          <w:szCs w:val="18"/>
+        </w:rPr>
+        <w:t>INSERT 0 144447</w:t>
+      </w:r>
+    </w:p>
+    <w:p>
+      <w:pPr>
+        <w:rPr>
+          <w:rFonts w:ascii="Lucida Console" w:hAnsi="Lucida Console" w:cs="Lucida Console"/>
+          <w:sz w:val="18"/>
+          <w:szCs w:val="18"/>
+        </w:rPr>
+      </w:pPr>
+      <w:r>
+        <w:rPr>
+          <w:rFonts w:ascii="Lucida Console" w:hAnsi="Lucida Console" w:cs="Lucida Console"/>
+          <w:sz w:val="18"/>
+          <w:szCs w:val="18"/>
+        </w:rPr>
+        <w:t>chembl_25=#</w:t>
+      </w:r>
+    </w:p>
+    <w:p>
+      <w:pPr>
+        <w:autoSpaceDE w:val="0"/>
+        <w:autoSpaceDN w:val="0"/>
+        <w:adjustRightInd w:val="0"/>
+        <w:spacing w:after="0" w:line="240" w:lineRule="auto"/>
+        <w:rPr>
+          <w:rFonts w:ascii="Lucida Console" w:hAnsi="Lucida Console" w:cs="Lucida Console"/>
+          <w:sz w:val="18"/>
+          <w:szCs w:val="18"/>
+        </w:rPr>
+      </w:pPr>
+      <w:r>
+        <w:rPr>
+          <w:rFonts w:ascii="Lucida Console" w:hAnsi="Lucida Console" w:cs="Lucida Console"/>
+          <w:sz w:val="18"/>
+          <w:szCs w:val="18"/>
+        </w:rPr>
+        <w:t xml:space="preserve">update </w:t>
+      </w:r>
+      <w:proofErr w:type="spellStart"/>
+      <w:r>
+        <w:rPr>
+          <w:rFonts w:ascii="Lucida Console" w:hAnsi="Lucida Console" w:cs="Lucida Console"/>
+          <w:sz w:val="18"/>
+          <w:szCs w:val="18"/>
+        </w:rPr>
+        <w:t>hmmer_statistics</w:t>
+      </w:r>
+      <w:proofErr w:type="spellEnd"/>
+      <w:r>
+        <w:rPr>
+          <w:rFonts w:ascii="Lucida Console" w:hAnsi="Lucida Console" w:cs="Lucida Console"/>
+          <w:sz w:val="18"/>
+          <w:szCs w:val="18"/>
+        </w:rPr>
+        <w:t xml:space="preserve"> set </w:t>
+      </w:r>
+      <w:proofErr w:type="spellStart"/>
+      <w:r>
+        <w:rPr>
+          <w:rFonts w:ascii="Lucida Console" w:hAnsi="Lucida Console" w:cs="Lucida Console"/>
+          <w:sz w:val="18"/>
+          <w:szCs w:val="18"/>
+        </w:rPr>
+        <w:t>tax_id</w:t>
+      </w:r>
+      <w:proofErr w:type="spellEnd"/>
+      <w:r>
+        <w:rPr>
+          <w:rFonts w:ascii="Lucida Console" w:hAnsi="Lucida Console" w:cs="Lucida Console"/>
+          <w:sz w:val="18"/>
+          <w:szCs w:val="18"/>
+        </w:rPr>
+        <w:t xml:space="preserve"> = 5693, organism = 'Trypanosoma cruzi' where </w:t>
+      </w:r>
+      <w:proofErr w:type="spellStart"/>
+      <w:r>
+        <w:rPr>
+          <w:rFonts w:ascii="Lucida Console" w:hAnsi="Lucida Console" w:cs="Lucida Console"/>
+          <w:sz w:val="18"/>
+          <w:szCs w:val="18"/>
+        </w:rPr>
+        <w:t>tax_id</w:t>
+      </w:r>
+      <w:proofErr w:type="spellEnd"/>
+      <w:r>
+        <w:rPr>
+          <w:rFonts w:ascii="Lucida Console" w:hAnsi="Lucida Console" w:cs="Lucida Console"/>
+          <w:sz w:val="18"/>
+          <w:szCs w:val="18"/>
+        </w:rPr>
+        <w:t xml:space="preserve"> is null;</w:t>
+      </w:r>
+    </w:p>
+    <w:p>
+      <w:pPr>
+        <w:rPr>
+          <w:rFonts w:ascii="Calibri" w:hAnsi="Calibri" w:cs="Calibri"/>
+        </w:rPr>
+      </w:pPr>
+    </w:p>
+    <w:p>
+      <w:pPr>
+        <w:rPr>
+          <w:rFonts w:ascii="Calibri" w:hAnsi="Calibri" w:cs="Calibri"/>
+        </w:rPr>
+      </w:pPr>
+    </w:p>
+    <w:p>
+      <w:pPr>
+        <w:rPr>
+          <w:rFonts w:ascii="Calibri" w:hAnsi="Calibri" w:cs="Calibri"/>
+        </w:rPr>
+      </w:pPr>
+      <w:r>
+        <w:rPr>
+          <w:noProof/>
+        </w:rPr>
+        <w:lastRenderedPageBreak/>
+        <w:drawing>
+          <wp:inline distT="0" distB="0" distL="0" distR="0" wp14:anchorId="5A1E0F9C" wp14:editId="208F60F0">
+            <wp:extent cx="5943600" cy="3115310"/>
+            <wp:effectExtent l="0" t="0" r="0" b="8890"/>
+            <wp:docPr id="14" name="Picture 14"/>
+            <wp:cNvGraphicFramePr>
+              <a:graphicFrameLocks xmlns:a="http://schemas.openxmlformats.org/drawingml/2006/main" noChangeAspect="1"/>
+            </wp:cNvGraphicFramePr>
+            <a:graphic xmlns:a="http://schemas.openxmlformats.org/drawingml/2006/main">
+              <a:graphicData uri="http://schemas.openxmlformats.org/drawingml/2006/picture">
+                <pic:pic xmlns:pic="http://schemas.openxmlformats.org/drawingml/2006/picture">
+                  <pic:nvPicPr>
+                    <pic:cNvPr id="1" name=""/>
+                    <pic:cNvPicPr/>
+                  </pic:nvPicPr>
+                  <pic:blipFill>
+                    <a:blip r:embed="rId21"/>
+                    <a:stretch>
+                      <a:fillRect/>
+                    </a:stretch>
+                  </pic:blipFill>
+                  <pic:spPr>
+                    <a:xfrm>
+                      <a:off x="0" y="0"/>
+                      <a:ext cx="5943600" cy="3115310"/>
+                    </a:xfrm>
+                    <a:prstGeom prst="rect">
+                      <a:avLst/>
+                    </a:prstGeom>
+                  </pic:spPr>
+                </pic:pic>
+              </a:graphicData>
+            </a:graphic>
+          </wp:inline>
+        </w:drawing>
+      </w:r>
+    </w:p>
+    <w:p>
+      <w:pPr>
+        <w:rPr>
+          <w:rFonts w:ascii="Calibri" w:hAnsi="Calibri" w:cs="Calibri"/>
+        </w:rPr>
+      </w:pPr>
+      <w:r>
+        <w:t>Spreadsheets of results are contained in the supplements as</w:t>
+      </w:r>
+      <w:r>
+        <w:t xml:space="preserve"> </w:t>
+      </w:r>
+      <w:r>
+        <w:rPr>
+          <w:b/>
+          <w:bCs/>
+        </w:rPr>
+        <w:t>T_cruzi_hmmer_drugs.xlsx</w:t>
+      </w:r>
+      <w:r>
+        <w:t xml:space="preserve"> and </w:t>
+      </w:r>
+      <w:r>
+        <w:rPr>
+          <w:b/>
+          <w:bCs/>
+        </w:rPr>
+        <w:t>T_cruzi_hmmer_drugs_annotated.xlsx</w:t>
+      </w:r>
+      <w:r>
+        <w:t>.</w:t>
+      </w:r>
+    </w:p>
+    <w:p>
+      <w:pPr>
+        <w:rPr>
+          <w:rFonts w:ascii="Calibri" w:hAnsi="Calibri" w:cs="Calibri"/>
+          <w:b/>
+          <w:bCs/>
+        </w:rPr>
+      </w:pPr>
+    </w:p>
+    <w:p/>
+    <w:p>
+      <w:r>
+        <w:br w:type="page"/>
+      </w:r>
       <w:bookmarkStart w:id="0" w:name="_GoBack"/>
       <w:bookmarkEnd w:id="0"/>
-    </w:p>
-    <w:p>
-      <w:r>
-        <w:br w:type="page"/>
-      </w:r>
     </w:p>
     <w:p/>
     <w:p>
@@ -8439,21 +9518,7 @@
           <w:rFonts w:ascii="Calibri" w:hAnsi="Calibri" w:cs="Calibri"/>
         </w:rPr>
         <w:tab/>
-        <w:t xml:space="preserve">A. </w:t>
-      </w:r>
-      <w:proofErr w:type="spellStart"/>
-      <w:r>
-        <w:rPr>
-          <w:rFonts w:ascii="Calibri" w:hAnsi="Calibri" w:cs="Calibri"/>
-        </w:rPr>
-        <w:t>Gaulton</w:t>
-      </w:r>
-      <w:proofErr w:type="spellEnd"/>
-      <w:r>
-        <w:rPr>
-          <w:rFonts w:ascii="Calibri" w:hAnsi="Calibri" w:cs="Calibri"/>
-        </w:rPr>
-        <w:t xml:space="preserve"> </w:t>
+        <w:t xml:space="preserve">A. Gaulton </w:t>
       </w:r>
       <w:r>
         <w:rPr>
@@ -8467,21 +9532,7 @@
         <w:rPr>
           <w:rFonts w:ascii="Calibri" w:hAnsi="Calibri" w:cs="Calibri"/>
         </w:rPr>
-        <w:t xml:space="preserve">, “The </w:t>
-      </w:r>
-      <w:proofErr w:type="spellStart"/>
-      <w:r>
-        <w:rPr>
-          <w:rFonts w:ascii="Calibri" w:hAnsi="Calibri" w:cs="Calibri"/>
-        </w:rPr>
-        <w:t>ChEMBL</w:t>
-      </w:r>
-      <w:proofErr w:type="spellEnd"/>
-      <w:r>
-        <w:rPr>
-          <w:rFonts w:ascii="Calibri" w:hAnsi="Calibri" w:cs="Calibri"/>
-        </w:rPr>
-        <w:t xml:space="preserve"> database in 2017,” </w:t>
+        <w:t xml:space="preserve">, “The ChEMBL database in 2017,” </w:t>
       </w:r>
       <w:r>
         <w:rPr>
@@ -8495,35 +9546,7 @@
         <w:rPr>
           <w:rFonts w:ascii="Calibri" w:hAnsi="Calibri" w:cs="Calibri"/>
         </w:rPr>
-        <w:t xml:space="preserve">, vol. 45, no. D1, pp. D945–D954, Jan. 2017, </w:t>
-      </w:r>
-      <w:proofErr w:type="spellStart"/>
-      <w:r>
-        <w:rPr>
-          <w:rFonts w:ascii="Calibri" w:hAnsi="Calibri" w:cs="Calibri"/>
-        </w:rPr>
-        <w:t>doi</w:t>
-      </w:r>
-      <w:proofErr w:type="spellEnd"/>
-      <w:r>
-        <w:rPr>
-          <w:rFonts w:ascii="Calibri" w:hAnsi="Calibri" w:cs="Calibri"/>
-        </w:rPr>
-        <w:t>: 10.1093/</w:t>
-      </w:r>
-      <w:proofErr w:type="spellStart"/>
-      <w:r>
-        <w:rPr>
-          <w:rFonts w:ascii="Calibri" w:hAnsi="Calibri" w:cs="Calibri"/>
-        </w:rPr>
-        <w:t>nar</w:t>
-      </w:r>
-      <w:proofErr w:type="spellEnd"/>
-      <w:r>
-        <w:rPr>
-          <w:rFonts w:ascii="Calibri" w:hAnsi="Calibri" w:cs="Calibri"/>
-        </w:rPr>
-        <w:t>/gkw1074.</w:t>
+        <w:t>, vol. 45, no. D1, pp. D945–D954, Jan. 2017, doi: 10.1093/nar/gkw1074.</w:t>
       </w:r>
     </w:p>
     <w:p>
@@ -8572,70 +9595,28 @@
         <w:rPr>
           <w:rFonts w:ascii="Calibri" w:hAnsi="Calibri" w:cs="Calibri"/>
         </w:rPr>
-        <w:t xml:space="preserve">, vol. 25, no. 17, pp. 3389–3402, Sep. 1997, </w:t>
-      </w:r>
-      <w:proofErr w:type="spellStart"/>
-      <w:r>
+        <w:t>, vol. 25, no. 17, pp. 3389–3402, Sep. 1997, doi: 10.1093/nar/25.17.3389.</w:t>
+      </w:r>
+    </w:p>
+    <w:p>
+      <w:pPr>
+        <w:pStyle w:val="Bibliography"/>
         <w:rPr>
           <w:rFonts w:ascii="Calibri" w:hAnsi="Calibri" w:cs="Calibri"/>
         </w:rPr>
-        <w:t>doi</w:t>
-      </w:r>
-      <w:proofErr w:type="spellEnd"/>
+      </w:pPr>
       <w:r>
         <w:rPr>
           <w:rFonts w:ascii="Calibri" w:hAnsi="Calibri" w:cs="Calibri"/>
         </w:rPr>
-        <w:t>: 10.1093/</w:t>
-      </w:r>
-      <w:proofErr w:type="spellStart"/>
+        <w:t>[4]</w:t>
+      </w:r>
       <w:r>
         <w:rPr>
           <w:rFonts w:ascii="Calibri" w:hAnsi="Calibri" w:cs="Calibri"/>
         </w:rPr>
-        <w:t>nar</w:t>
-      </w:r>
-      <w:proofErr w:type="spellEnd"/>
-      <w:r>
-        <w:rPr>
-          <w:rFonts w:ascii="Calibri" w:hAnsi="Calibri" w:cs="Calibri"/>
-        </w:rPr>
-        <w:t>/25.17.3389.</w:t>
-      </w:r>
-    </w:p>
-    <w:p>
-      <w:pPr>
-        <w:pStyle w:val="Bibliography"/>
-        <w:rPr>
-          <w:rFonts w:ascii="Calibri" w:hAnsi="Calibri" w:cs="Calibri"/>
-        </w:rPr>
-      </w:pPr>
-      <w:r>
-        <w:rPr>
-          <w:rFonts w:ascii="Calibri" w:hAnsi="Calibri" w:cs="Calibri"/>
-        </w:rPr>
-        <w:t>[4]</w:t>
-      </w:r>
-      <w:r>
-        <w:rPr>
-          <w:rFonts w:ascii="Calibri" w:hAnsi="Calibri" w:cs="Calibri"/>
-        </w:rPr>
         <w:tab/>
-        <w:t>T. J. Wheeler and S. R. Eddy, “</w:t>
-      </w:r>
-      <w:proofErr w:type="spellStart"/>
-      <w:r>
-        <w:rPr>
-          <w:rFonts w:ascii="Calibri" w:hAnsi="Calibri" w:cs="Calibri"/>
-        </w:rPr>
-        <w:t>nhmmer</w:t>
-      </w:r>
-      <w:proofErr w:type="spellEnd"/>
-      <w:r>
-        <w:rPr>
-          <w:rFonts w:ascii="Calibri" w:hAnsi="Calibri" w:cs="Calibri"/>
-        </w:rPr>
-        <w:t xml:space="preserve">: DNA homology search with profile HMMs,” </w:t>
+        <w:t xml:space="preserve">T. J. Wheeler and S. R. Eddy, “nhmmer: DNA homology search with profile HMMs,” </w:t>
       </w:r>
       <w:r>
         <w:rPr>
@@ -8649,21 +9630,7 @@
         <w:rPr>
           <w:rFonts w:ascii="Calibri" w:hAnsi="Calibri" w:cs="Calibri"/>
         </w:rPr>
-        <w:t xml:space="preserve">, vol. 29, no. 19, pp. 2487–2489, Oct. 2013, </w:t>
-      </w:r>
-      <w:proofErr w:type="spellStart"/>
-      <w:r>
-        <w:rPr>
-          <w:rFonts w:ascii="Calibri" w:hAnsi="Calibri" w:cs="Calibri"/>
-        </w:rPr>
-        <w:t>doi</w:t>
-      </w:r>
-      <w:proofErr w:type="spellEnd"/>
-      <w:r>
-        <w:rPr>
-          <w:rFonts w:ascii="Calibri" w:hAnsi="Calibri" w:cs="Calibri"/>
-        </w:rPr>
-        <w:t>: 10.1093/bioinformatics/btt403.</w:t>
+        <w:t>, vol. 29, no. 19, pp. 2487–2489, Oct. 2013, doi: 10.1093/bioinformatics/btt403.</w:t>
       </w:r>
     </w:p>
     <w:p>
@@ -8705,35 +9672,7 @@
           <w:rFonts w:ascii="Calibri" w:hAnsi="Calibri" w:cs="Calibri"/>
         </w:rPr>
         <w:tab/>
-        <w:t xml:space="preserve">M. A. Khan, R. A. </w:t>
-      </w:r>
-      <w:proofErr w:type="spellStart"/>
-      <w:r>
-        <w:rPr>
-          <w:rFonts w:ascii="Calibri" w:hAnsi="Calibri" w:cs="Calibri"/>
-        </w:rPr>
-        <w:t>Smego</w:t>
-      </w:r>
-      <w:proofErr w:type="spellEnd"/>
-      <w:r>
-        <w:rPr>
-          <w:rFonts w:ascii="Calibri" w:hAnsi="Calibri" w:cs="Calibri"/>
-        </w:rPr>
-        <w:t xml:space="preserve">, S. T. </w:t>
-      </w:r>
-      <w:proofErr w:type="spellStart"/>
-      <w:r>
-        <w:rPr>
-          <w:rFonts w:ascii="Calibri" w:hAnsi="Calibri" w:cs="Calibri"/>
-        </w:rPr>
-        <w:t>Razi</w:t>
-      </w:r>
-      <w:proofErr w:type="spellEnd"/>
-      <w:r>
-        <w:rPr>
-          <w:rFonts w:ascii="Calibri" w:hAnsi="Calibri" w:cs="Calibri"/>
-        </w:rPr>
-        <w:t xml:space="preserve">, and M. A. Beg, “Emerging drug--resistance and guidelines for treatment of malaria,” </w:t>
+        <w:t xml:space="preserve">M. A. Khan, R. A. Smego, S. T. Razi, and M. A. Beg, “Emerging drug--resistance and guidelines for treatment of malaria,” </w:t>
       </w:r>
       <w:r>
         <w:rPr>
@@ -8747,21 +9686,7 @@
         <w:rPr>
           <w:rFonts w:ascii="Calibri" w:hAnsi="Calibri" w:cs="Calibri"/>
         </w:rPr>
-        <w:t xml:space="preserve">, vol. 14, no. 5, pp. 319–324, May 2004, </w:t>
-      </w:r>
-      <w:proofErr w:type="spellStart"/>
-      <w:r>
-        <w:rPr>
-          <w:rFonts w:ascii="Calibri" w:hAnsi="Calibri" w:cs="Calibri"/>
-        </w:rPr>
-        <w:t>doi</w:t>
-      </w:r>
-      <w:proofErr w:type="spellEnd"/>
-      <w:r>
-        <w:rPr>
-          <w:rFonts w:ascii="Calibri" w:hAnsi="Calibri" w:cs="Calibri"/>
-        </w:rPr>
-        <w:t>: 05.2004/JCPSP.319324.</w:t>
+        <w:t>, vol. 14, no. 5, pp. 319–324, May 2004, doi: 05.2004/JCPSP.319324.</w:t>
       </w:r>
     </w:p>
     <w:p>
@@ -8817,21 +9742,7 @@
           <w:rFonts w:ascii="Calibri" w:hAnsi="Calibri" w:cs="Calibri"/>
         </w:rPr>
         <w:tab/>
-        <w:t xml:space="preserve">C. </w:t>
-      </w:r>
-      <w:proofErr w:type="spellStart"/>
-      <w:r>
-        <w:rPr>
-          <w:rFonts w:ascii="Calibri" w:hAnsi="Calibri" w:cs="Calibri"/>
-        </w:rPr>
-        <w:t>Aurrecoechea</w:t>
-      </w:r>
-      <w:proofErr w:type="spellEnd"/>
-      <w:r>
-        <w:rPr>
-          <w:rFonts w:ascii="Calibri" w:hAnsi="Calibri" w:cs="Calibri"/>
-        </w:rPr>
-        <w:t xml:space="preserve"> </w:t>
+        <w:t xml:space="preserve">C. Aurrecoechea </w:t>
       </w:r>
       <w:r>
         <w:rPr>
@@ -8845,21 +9756,7 @@
         <w:rPr>
           <w:rFonts w:ascii="Calibri" w:hAnsi="Calibri" w:cs="Calibri"/>
         </w:rPr>
-        <w:t>, “</w:t>
-      </w:r>
-      <w:proofErr w:type="spellStart"/>
-      <w:r>
-        <w:rPr>
-          <w:rFonts w:ascii="Calibri" w:hAnsi="Calibri" w:cs="Calibri"/>
-        </w:rPr>
-        <w:t>PlasmoDB</w:t>
-      </w:r>
-      <w:proofErr w:type="spellEnd"/>
-      <w:r>
-        <w:rPr>
-          <w:rFonts w:ascii="Calibri" w:hAnsi="Calibri" w:cs="Calibri"/>
-        </w:rPr>
-        <w:t xml:space="preserve">: a functional genomic database for malaria parasites,” </w:t>
+        <w:t xml:space="preserve">, “PlasmoDB: a functional genomic database for malaria parasites,” </w:t>
       </w:r>
       <w:r>
         <w:rPr>
@@ -8873,70 +9770,28 @@
         <w:rPr>
           <w:rFonts w:ascii="Calibri" w:hAnsi="Calibri" w:cs="Calibri"/>
         </w:rPr>
-        <w:t xml:space="preserve">, vol. 37, no. Database issue, pp. D539-543, Jan. 2009, </w:t>
-      </w:r>
-      <w:proofErr w:type="spellStart"/>
-      <w:r>
+        <w:t>, vol. 37, no. Database issue, pp. D539-543, Jan. 2009, doi: 10.1093/nar/gkn814.</w:t>
+      </w:r>
+    </w:p>
+    <w:p>
+      <w:pPr>
+        <w:pStyle w:val="Bibliography"/>
         <w:rPr>
           <w:rFonts w:ascii="Calibri" w:hAnsi="Calibri" w:cs="Calibri"/>
         </w:rPr>
-        <w:t>doi</w:t>
-      </w:r>
-      <w:proofErr w:type="spellEnd"/>
+      </w:pPr>
       <w:r>
         <w:rPr>
           <w:rFonts w:ascii="Calibri" w:hAnsi="Calibri" w:cs="Calibri"/>
         </w:rPr>
-        <w:t>: 10.1093/</w:t>
-      </w:r>
-      <w:proofErr w:type="spellStart"/>
+        <w:t>[9]</w:t>
+      </w:r>
       <w:r>
         <w:rPr>
           <w:rFonts w:ascii="Calibri" w:hAnsi="Calibri" w:cs="Calibri"/>
         </w:rPr>
-        <w:t>nar</w:t>
-      </w:r>
-      <w:proofErr w:type="spellEnd"/>
-      <w:r>
-        <w:rPr>
-          <w:rFonts w:ascii="Calibri" w:hAnsi="Calibri" w:cs="Calibri"/>
-        </w:rPr>
-        <w:t>/gkn814.</w:t>
-      </w:r>
-    </w:p>
-    <w:p>
-      <w:pPr>
-        <w:pStyle w:val="Bibliography"/>
-        <w:rPr>
-          <w:rFonts w:ascii="Calibri" w:hAnsi="Calibri" w:cs="Calibri"/>
-        </w:rPr>
-      </w:pPr>
-      <w:r>
-        <w:rPr>
-          <w:rFonts w:ascii="Calibri" w:hAnsi="Calibri" w:cs="Calibri"/>
-        </w:rPr>
-        <w:t>[9]</w:t>
-      </w:r>
-      <w:r>
-        <w:rPr>
-          <w:rFonts w:ascii="Calibri" w:hAnsi="Calibri" w:cs="Calibri"/>
-        </w:rPr>
         <w:tab/>
-        <w:t>“</w:t>
-      </w:r>
-      <w:proofErr w:type="spellStart"/>
-      <w:r>
-        <w:rPr>
-          <w:rFonts w:ascii="Calibri" w:hAnsi="Calibri" w:cs="Calibri"/>
-        </w:rPr>
-        <w:t>PlasmoDB</w:t>
-      </w:r>
-      <w:proofErr w:type="spellEnd"/>
-      <w:r>
-        <w:rPr>
-          <w:rFonts w:ascii="Calibri" w:hAnsi="Calibri" w:cs="Calibri"/>
-        </w:rPr>
-        <w:t xml:space="preserve"> Download Files.” [Online]. Available: https://plasmodb.org/common/downloads/Current_Release/Pfalciparum3D7/fasta/data/. [Accessed: 12-Feb-2020].</w:t>
+        <w:t>“PlasmoDB Download Files.” [Online]. Available: https://plasmodb.org/common/downloads/Current_Release/Pfalciparum3D7/fasta/data/. [Accessed: 12-Feb-2020].</w:t>
       </w:r>
     </w:p>
     <w:p>
@@ -8959,29 +9814,54 @@
         <w:tab/>
         <w:t xml:space="preserve">J. Macqueen, “SOME METHODS FOR CLASSIFICATION AND ANALYSIS OF MULTIVARIATE OBSERVATIONS,” </w:t>
       </w:r>
-      <w:proofErr w:type="spellStart"/>
       <w:r>
         <w:rPr>
           <w:rFonts w:ascii="Calibri" w:hAnsi="Calibri" w:cs="Calibri"/>
           <w:i/>
           <w:iCs/>
         </w:rPr>
-        <w:t>Multivar</w:t>
-      </w:r>
-      <w:proofErr w:type="spellEnd"/>
+        <w:t>Multivar. Obs.</w:t>
+      </w:r>
+      <w:r>
+        <w:rPr>
+          <w:rFonts w:ascii="Calibri" w:hAnsi="Calibri" w:cs="Calibri"/>
+        </w:rPr>
+        <w:t>, p. 17.</w:t>
+      </w:r>
+    </w:p>
+    <w:p>
+      <w:pPr>
+        <w:pStyle w:val="Bibliography"/>
+        <w:rPr>
+          <w:rFonts w:ascii="Calibri" w:hAnsi="Calibri" w:cs="Calibri"/>
+        </w:rPr>
+      </w:pPr>
+      <w:r>
+        <w:rPr>
+          <w:rFonts w:ascii="Calibri" w:hAnsi="Calibri" w:cs="Calibri"/>
+        </w:rPr>
+        <w:t>[11]</w:t>
+      </w:r>
+      <w:r>
+        <w:rPr>
+          <w:rFonts w:ascii="Calibri" w:hAnsi="Calibri" w:cs="Calibri"/>
+        </w:rPr>
+        <w:tab/>
+        <w:t xml:space="preserve">J. A. Hartigan and M. A. Wong, “Algorithm AS 136: A K-Means Clustering Algorithm,” </w:t>
+      </w:r>
       <w:r>
         <w:rPr>
           <w:rFonts w:ascii="Calibri" w:hAnsi="Calibri" w:cs="Calibri"/>
           <w:i/>
           <w:iCs/>
         </w:rPr>
-        <w:t>. Obs.</w:t>
+        <w:t>J. R. Stat. Soc. Ser. C Appl. Stat.</w:t>
       </w:r>
       <w:r>
         <w:rPr>
           <w:rFonts w:ascii="Calibri" w:hAnsi="Calibri" w:cs="Calibri"/>
         </w:rPr>
-        <w:t>, p. 17.</w:t>
+        <w:t>, vol. 28, no. 1, pp. 100–108, 1979, doi: 10.2307/2346830.</w:t>
       </w:r>
     </w:p>
     <w:p>
@@ -8995,14 +9875,35 @@
         <w:rPr>
           <w:rFonts w:ascii="Calibri" w:hAnsi="Calibri" w:cs="Calibri"/>
         </w:rPr>
-        <w:t>[11]</w:t>
+        <w:t>[12]</w:t>
       </w:r>
       <w:r>
         <w:rPr>
           <w:rFonts w:ascii="Calibri" w:hAnsi="Calibri" w:cs="Calibri"/>
         </w:rPr>
         <w:tab/>
-        <w:t xml:space="preserve">J. A. Hartigan and M. A. Wong, “Algorithm AS 136: A K-Means Clustering Algorithm,” </w:t>
+        <w:t>“forgy: Initialization of cluster prototypes using Forgy’s algorithm in inaparc: Initialization Algorithms for Partitioning Cluster Analysis.” [Online]. Available: https://rdrr.io/cran/inaparc/man/forgy.html. [Accessed: 03-Mar-2020].</w:t>
+      </w:r>
+    </w:p>
+    <w:p>
+      <w:pPr>
+        <w:pStyle w:val="Bibliography"/>
+        <w:rPr>
+          <w:rFonts w:ascii="Calibri" w:hAnsi="Calibri" w:cs="Calibri"/>
+        </w:rPr>
+      </w:pPr>
+      <w:r>
+        <w:rPr>
+          <w:rFonts w:ascii="Calibri" w:hAnsi="Calibri" w:cs="Calibri"/>
+        </w:rPr>
+        <w:t>[13]</w:t>
+      </w:r>
+      <w:r>
+        <w:rPr>
+          <w:rFonts w:ascii="Calibri" w:hAnsi="Calibri" w:cs="Calibri"/>
+        </w:rPr>
+        <w:tab/>
+        <w:t xml:space="preserve">J. M. Carlton </w:t>
       </w:r>
       <w:r>
         <w:rPr>
@@ -9010,111 +9911,13 @@
           <w:i/>
           <w:iCs/>
         </w:rPr>
-        <w:t>J. R. Stat. Soc. Ser. C Appl. Stat.</w:t>
+        <w:t>et al.</w:t>
       </w:r>
       <w:r>
         <w:rPr>
           <w:rFonts w:ascii="Calibri" w:hAnsi="Calibri" w:cs="Calibri"/>
         </w:rPr>
-        <w:t xml:space="preserve">, vol. 28, no. 1, pp. 100–108, 1979, </w:t>
-      </w:r>
-      <w:proofErr w:type="spellStart"/>
-      <w:r>
-        <w:rPr>
-          <w:rFonts w:ascii="Calibri" w:hAnsi="Calibri" w:cs="Calibri"/>
-        </w:rPr>
-        <w:t>doi</w:t>
-      </w:r>
-      <w:proofErr w:type="spellEnd"/>
-      <w:r>
-        <w:rPr>
-          <w:rFonts w:ascii="Calibri" w:hAnsi="Calibri" w:cs="Calibri"/>
-        </w:rPr>
-        <w:t>: 10.2307/2346830.</w:t>
-      </w:r>
-    </w:p>
-    <w:p>
-      <w:pPr>
-        <w:pStyle w:val="Bibliography"/>
-        <w:rPr>
-          <w:rFonts w:ascii="Calibri" w:hAnsi="Calibri" w:cs="Calibri"/>
-        </w:rPr>
-      </w:pPr>
-      <w:r>
-        <w:rPr>
-          <w:rFonts w:ascii="Calibri" w:hAnsi="Calibri" w:cs="Calibri"/>
-        </w:rPr>
-        <w:t>[12]</w:t>
-      </w:r>
-      <w:r>
-        <w:rPr>
-          <w:rFonts w:ascii="Calibri" w:hAnsi="Calibri" w:cs="Calibri"/>
-        </w:rPr>
-        <w:tab/>
-        <w:t>“</w:t>
-      </w:r>
-      <w:proofErr w:type="spellStart"/>
-      <w:r>
-        <w:rPr>
-          <w:rFonts w:ascii="Calibri" w:hAnsi="Calibri" w:cs="Calibri"/>
-        </w:rPr>
-        <w:t>forgy</w:t>
-      </w:r>
-      <w:proofErr w:type="spellEnd"/>
-      <w:r>
-        <w:rPr>
-          <w:rFonts w:ascii="Calibri" w:hAnsi="Calibri" w:cs="Calibri"/>
-        </w:rPr>
-        <w:t xml:space="preserve">: Initialization of cluster prototypes using </w:t>
-      </w:r>
-      <w:proofErr w:type="spellStart"/>
-      <w:r>
-        <w:rPr>
-          <w:rFonts w:ascii="Calibri" w:hAnsi="Calibri" w:cs="Calibri"/>
-        </w:rPr>
-        <w:t>Forgy’s</w:t>
-      </w:r>
-      <w:proofErr w:type="spellEnd"/>
-      <w:r>
-        <w:rPr>
-          <w:rFonts w:ascii="Calibri" w:hAnsi="Calibri" w:cs="Calibri"/>
-        </w:rPr>
-        <w:t xml:space="preserve"> algorithm in </w:t>
-      </w:r>
-      <w:proofErr w:type="spellStart"/>
-      <w:r>
-        <w:rPr>
-          <w:rFonts w:ascii="Calibri" w:hAnsi="Calibri" w:cs="Calibri"/>
-        </w:rPr>
-        <w:t>inaparc</w:t>
-      </w:r>
-      <w:proofErr w:type="spellEnd"/>
-      <w:r>
-        <w:rPr>
-          <w:rFonts w:ascii="Calibri" w:hAnsi="Calibri" w:cs="Calibri"/>
-        </w:rPr>
-        <w:t>: Initialization Algorithms for Partitioning Cluster Analysis.” [Online]. Available: https://rdrr.io/cran/inaparc/man/forgy.html. [Accessed: 03-Mar-2020].</w:t>
-      </w:r>
-    </w:p>
-    <w:p>
-      <w:pPr>
-        <w:pStyle w:val="Bibliography"/>
-        <w:rPr>
-          <w:rFonts w:ascii="Calibri" w:hAnsi="Calibri" w:cs="Calibri"/>
-        </w:rPr>
-      </w:pPr>
-      <w:r>
-        <w:rPr>
-          <w:rFonts w:ascii="Calibri" w:hAnsi="Calibri" w:cs="Calibri"/>
-        </w:rPr>
-        <w:t>[13]</w:t>
-      </w:r>
-      <w:r>
-        <w:rPr>
-          <w:rFonts w:ascii="Calibri" w:hAnsi="Calibri" w:cs="Calibri"/>
-        </w:rPr>
-        <w:tab/>
-        <w:t xml:space="preserve">J. M. Carlton </w:t>
+        <w:t xml:space="preserve">, “Comparative genomics of the neglected human malaria parasite Plasmodium vivax,” </w:t>
       </w:r>
       <w:r>
         <w:rPr>
@@ -9122,13 +9925,34 @@
           <w:i/>
           <w:iCs/>
         </w:rPr>
-        <w:t>et al.</w:t>
+        <w:t>Nature</w:t>
       </w:r>
       <w:r>
         <w:rPr>
           <w:rFonts w:ascii="Calibri" w:hAnsi="Calibri" w:cs="Calibri"/>
         </w:rPr>
-        <w:t xml:space="preserve">, “Comparative genomics of the neglected human malaria parasite Plasmodium vivax,” </w:t>
+        <w:t>, vol. 455, no. 7214, pp. 757–763, Oct. 2008, doi: 10.1038/nature07327.</w:t>
+      </w:r>
+    </w:p>
+    <w:p>
+      <w:pPr>
+        <w:pStyle w:val="Bibliography"/>
+        <w:rPr>
+          <w:rFonts w:ascii="Calibri" w:hAnsi="Calibri" w:cs="Calibri"/>
+        </w:rPr>
+      </w:pPr>
+      <w:r>
+        <w:rPr>
+          <w:rFonts w:ascii="Calibri" w:hAnsi="Calibri" w:cs="Calibri"/>
+        </w:rPr>
+        <w:t>[14]</w:t>
+      </w:r>
+      <w:r>
+        <w:rPr>
+          <w:rFonts w:ascii="Calibri" w:hAnsi="Calibri" w:cs="Calibri"/>
+        </w:rPr>
+        <w:tab/>
+        <w:t xml:space="preserve">M. Heiges </w:t>
       </w:r>
       <w:r>
         <w:rPr>
@@ -9136,62 +9960,13 @@
           <w:i/>
           <w:iCs/>
         </w:rPr>
-        <w:t>Nature</w:t>
+        <w:t>et al.</w:t>
       </w:r>
       <w:r>
         <w:rPr>
           <w:rFonts w:ascii="Calibri" w:hAnsi="Calibri" w:cs="Calibri"/>
         </w:rPr>
-        <w:t xml:space="preserve">, vol. 455, no. 7214, pp. 757–763, Oct. 2008, </w:t>
-      </w:r>
-      <w:proofErr w:type="spellStart"/>
-      <w:r>
-        <w:rPr>
-          <w:rFonts w:ascii="Calibri" w:hAnsi="Calibri" w:cs="Calibri"/>
-        </w:rPr>
-        <w:t>doi</w:t>
-      </w:r>
-      <w:proofErr w:type="spellEnd"/>
-      <w:r>
-        <w:rPr>
-          <w:rFonts w:ascii="Calibri" w:hAnsi="Calibri" w:cs="Calibri"/>
-        </w:rPr>
-        <w:t>: 10.1038/nature07327.</w:t>
-      </w:r>
-    </w:p>
-    <w:p>
-      <w:pPr>
-        <w:pStyle w:val="Bibliography"/>
-        <w:rPr>
-          <w:rFonts w:ascii="Calibri" w:hAnsi="Calibri" w:cs="Calibri"/>
-        </w:rPr>
-      </w:pPr>
-      <w:r>
-        <w:rPr>
-          <w:rFonts w:ascii="Calibri" w:hAnsi="Calibri" w:cs="Calibri"/>
-        </w:rPr>
-        <w:t>[14]</w:t>
-      </w:r>
-      <w:r>
-        <w:rPr>
-          <w:rFonts w:ascii="Calibri" w:hAnsi="Calibri" w:cs="Calibri"/>
-        </w:rPr>
-        <w:tab/>
-        <w:t xml:space="preserve">M. </w:t>
-      </w:r>
-      <w:proofErr w:type="spellStart"/>
-      <w:r>
-        <w:rPr>
-          <w:rFonts w:ascii="Calibri" w:hAnsi="Calibri" w:cs="Calibri"/>
-        </w:rPr>
-        <w:t>Heiges</w:t>
-      </w:r>
-      <w:proofErr w:type="spellEnd"/>
-      <w:r>
-        <w:rPr>
-          <w:rFonts w:ascii="Calibri" w:hAnsi="Calibri" w:cs="Calibri"/>
-        </w:rPr>
-        <w:t xml:space="preserve"> </w:t>
+        <w:t xml:space="preserve">, “CryptoDB: a Cryptosporidium bioinformatics resource update,” </w:t>
       </w:r>
       <w:r>
         <w:rPr>
@@ -9199,41 +9974,34 @@
           <w:i/>
           <w:iCs/>
         </w:rPr>
-        <w:t>et al.</w:t>
+        <w:t>Nucleic Acids Res.</w:t>
       </w:r>
       <w:r>
         <w:rPr>
           <w:rFonts w:ascii="Calibri" w:hAnsi="Calibri" w:cs="Calibri"/>
         </w:rPr>
-        <w:t>, “</w:t>
-      </w:r>
-      <w:proofErr w:type="spellStart"/>
-      <w:r>
+        <w:t>, vol. 34, no. Database issue, pp. D419-422, Jan. 2006, doi: 10.1093/nar/gkj078.</w:t>
+      </w:r>
+    </w:p>
+    <w:p>
+      <w:pPr>
+        <w:pStyle w:val="Bibliography"/>
         <w:rPr>
           <w:rFonts w:ascii="Calibri" w:hAnsi="Calibri" w:cs="Calibri"/>
         </w:rPr>
-        <w:t>CryptoDB</w:t>
-      </w:r>
-      <w:proofErr w:type="spellEnd"/>
+      </w:pPr>
       <w:r>
         <w:rPr>
           <w:rFonts w:ascii="Calibri" w:hAnsi="Calibri" w:cs="Calibri"/>
         </w:rPr>
-        <w:t xml:space="preserve">: </w:t>
-      </w:r>
-      <w:proofErr w:type="gramStart"/>
+        <w:t>[15]</w:t>
+      </w:r>
       <w:r>
         <w:rPr>
           <w:rFonts w:ascii="Calibri" w:hAnsi="Calibri" w:cs="Calibri"/>
         </w:rPr>
-        <w:t>a</w:t>
-      </w:r>
-      <w:proofErr w:type="gramEnd"/>
-      <w:r>
-        <w:rPr>
-          <w:rFonts w:ascii="Calibri" w:hAnsi="Calibri" w:cs="Calibri"/>
-        </w:rPr>
-        <w:t xml:space="preserve"> Cryptosporidium bioinformatics resource update,” </w:t>
+        <w:tab/>
+        <w:t xml:space="preserve">M. Aslett </w:t>
       </w:r>
       <w:r>
         <w:rPr>
@@ -9241,76 +10009,13 @@
           <w:i/>
           <w:iCs/>
         </w:rPr>
-        <w:t>Nucleic Acids Res.</w:t>
+        <w:t>et al.</w:t>
       </w:r>
       <w:r>
         <w:rPr>
           <w:rFonts w:ascii="Calibri" w:hAnsi="Calibri" w:cs="Calibri"/>
         </w:rPr>
-        <w:t xml:space="preserve">, vol. 34, no. Database issue, pp. D419-422, Jan. 2006, </w:t>
-      </w:r>
-      <w:proofErr w:type="spellStart"/>
-      <w:r>
-        <w:rPr>
-          <w:rFonts w:ascii="Calibri" w:hAnsi="Calibri" w:cs="Calibri"/>
-        </w:rPr>
-        <w:t>doi</w:t>
-      </w:r>
-      <w:proofErr w:type="spellEnd"/>
-      <w:r>
-        <w:rPr>
-          <w:rFonts w:ascii="Calibri" w:hAnsi="Calibri" w:cs="Calibri"/>
-        </w:rPr>
-        <w:t>: 10.1093/</w:t>
-      </w:r>
-      <w:proofErr w:type="spellStart"/>
-      <w:r>
-        <w:rPr>
-          <w:rFonts w:ascii="Calibri" w:hAnsi="Calibri" w:cs="Calibri"/>
-        </w:rPr>
-        <w:t>nar</w:t>
-      </w:r>
-      <w:proofErr w:type="spellEnd"/>
-      <w:r>
-        <w:rPr>
-          <w:rFonts w:ascii="Calibri" w:hAnsi="Calibri" w:cs="Calibri"/>
-        </w:rPr>
-        <w:t>/gkj078.</w:t>
-      </w:r>
-    </w:p>
-    <w:p>
-      <w:pPr>
-        <w:pStyle w:val="Bibliography"/>
-        <w:rPr>
-          <w:rFonts w:ascii="Calibri" w:hAnsi="Calibri" w:cs="Calibri"/>
-        </w:rPr>
-      </w:pPr>
-      <w:r>
-        <w:rPr>
-          <w:rFonts w:ascii="Calibri" w:hAnsi="Calibri" w:cs="Calibri"/>
-        </w:rPr>
-        <w:t>[15]</w:t>
-      </w:r>
-      <w:r>
-        <w:rPr>
-          <w:rFonts w:ascii="Calibri" w:hAnsi="Calibri" w:cs="Calibri"/>
-        </w:rPr>
-        <w:tab/>
-        <w:t xml:space="preserve">M. </w:t>
-      </w:r>
-      <w:proofErr w:type="spellStart"/>
-      <w:r>
-        <w:rPr>
-          <w:rFonts w:ascii="Calibri" w:hAnsi="Calibri" w:cs="Calibri"/>
-        </w:rPr>
-        <w:t>Aslett</w:t>
-      </w:r>
-      <w:proofErr w:type="spellEnd"/>
-      <w:r>
-        <w:rPr>
-          <w:rFonts w:ascii="Calibri" w:hAnsi="Calibri" w:cs="Calibri"/>
-        </w:rPr>
-        <w:t xml:space="preserve"> </w:t>
+        <w:t xml:space="preserve">, “TriTrypDB: a functional genomic resource for the Trypanosomatidae,” </w:t>
       </w:r>
       <w:r>
         <w:rPr>
@@ -9318,83 +10023,13 @@
           <w:i/>
           <w:iCs/>
         </w:rPr>
-        <w:t>et al.</w:t>
+        <w:t>Nucleic Acids Res.</w:t>
       </w:r>
       <w:r>
         <w:rPr>
           <w:rFonts w:ascii="Calibri" w:hAnsi="Calibri" w:cs="Calibri"/>
         </w:rPr>
-        <w:t>, “</w:t>
-      </w:r>
-      <w:proofErr w:type="spellStart"/>
-      <w:r>
-        <w:rPr>
-          <w:rFonts w:ascii="Calibri" w:hAnsi="Calibri" w:cs="Calibri"/>
-        </w:rPr>
-        <w:t>TriTrypDB</w:t>
-      </w:r>
-      <w:proofErr w:type="spellEnd"/>
-      <w:r>
-        <w:rPr>
-          <w:rFonts w:ascii="Calibri" w:hAnsi="Calibri" w:cs="Calibri"/>
-        </w:rPr>
-        <w:t xml:space="preserve">: a functional genomic resource for the </w:t>
-      </w:r>
-      <w:proofErr w:type="spellStart"/>
-      <w:r>
-        <w:rPr>
-          <w:rFonts w:ascii="Calibri" w:hAnsi="Calibri" w:cs="Calibri"/>
-        </w:rPr>
-        <w:t>Trypanosomatidae</w:t>
-      </w:r>
-      <w:proofErr w:type="spellEnd"/>
-      <w:r>
-        <w:rPr>
-          <w:rFonts w:ascii="Calibri" w:hAnsi="Calibri" w:cs="Calibri"/>
-        </w:rPr>
-        <w:t xml:space="preserve">,” </w:t>
-      </w:r>
-      <w:r>
-        <w:rPr>
-          <w:rFonts w:ascii="Calibri" w:hAnsi="Calibri" w:cs="Calibri"/>
-          <w:i/>
-          <w:iCs/>
-        </w:rPr>
-        <w:t>Nucleic Acids Res.</w:t>
-      </w:r>
-      <w:r>
-        <w:rPr>
-          <w:rFonts w:ascii="Calibri" w:hAnsi="Calibri" w:cs="Calibri"/>
-        </w:rPr>
-        <w:t xml:space="preserve">, vol. 38, no. suppl_1, pp. D457–D462, Jan. 2010, </w:t>
-      </w:r>
-      <w:proofErr w:type="spellStart"/>
-      <w:r>
-        <w:rPr>
-          <w:rFonts w:ascii="Calibri" w:hAnsi="Calibri" w:cs="Calibri"/>
-        </w:rPr>
-        <w:t>doi</w:t>
-      </w:r>
-      <w:proofErr w:type="spellEnd"/>
-      <w:r>
-        <w:rPr>
-          <w:rFonts w:ascii="Calibri" w:hAnsi="Calibri" w:cs="Calibri"/>
-        </w:rPr>
-        <w:t>: 10.1093/</w:t>
-      </w:r>
-      <w:proofErr w:type="spellStart"/>
-      <w:r>
-        <w:rPr>
-          <w:rFonts w:ascii="Calibri" w:hAnsi="Calibri" w:cs="Calibri"/>
-        </w:rPr>
-        <w:t>nar</w:t>
-      </w:r>
-      <w:proofErr w:type="spellEnd"/>
-      <w:r>
-        <w:rPr>
-          <w:rFonts w:ascii="Calibri" w:hAnsi="Calibri" w:cs="Calibri"/>
-        </w:rPr>
-        <w:t>/gkp851.</w:t>
+        <w:t>, vol. 38, no. suppl_1, pp. D457–D462, Jan. 2010, doi: 10.1093/nar/gkp851.</w:t>
       </w:r>
     </w:p>
     <w:p>
@@ -19782,6 +20417,9 @@
         <w:t xml:space="preserve"> do_all_jackhmmer.sh</w:t>
       </w:r>
       <w:bookmarkEnd w:id="10"/>
+      <w:r>
+        <w:t xml:space="preserve"> (deprecated)</w:t>
+      </w:r>
     </w:p>
     <w:p>
       <w:pPr>
@@ -20463,7 +21101,7 @@
       </w:r>
     </w:p>
     <w:p/>
-    <w:bookmarkStart w:id="11" w:name="_Ref33024967"/>
+    <w:bookmarkStart w:id="11" w:name="_Ref34651922"/>
     <w:p>
       <w:pPr>
         <w:pStyle w:val="Heading3"/>
@@ -20478,9 +21116,1009 @@
         <w:fldChar w:fldCharType="end"/>
       </w:r>
       <w:r>
+        <w:t xml:space="preserve"> </w:t>
+      </w:r>
+      <w:r>
+        <w:t>do_all_jackhmmer.pl</w:t>
+      </w:r>
+      <w:bookmarkEnd w:id="11"/>
+    </w:p>
+    <w:p>
+      <w:r>
+        <w:t>(replaces do_all_jackhmmer</w:t>
+      </w:r>
+      <w:r>
+        <w:t>.sh)</w:t>
+      </w:r>
+    </w:p>
+    <w:p>
+      <w:pPr>
+        <w:spacing w:after="0" w:line="240" w:lineRule="auto"/>
+        <w:rPr>
+          <w:rFonts w:ascii="Courier New" w:hAnsi="Courier New" w:cs="Courier New"/>
+          <w:sz w:val="16"/>
+          <w:szCs w:val="16"/>
+        </w:rPr>
+      </w:pPr>
+      <w:proofErr w:type="gramStart"/>
+      <w:r>
+        <w:rPr>
+          <w:rFonts w:ascii="Courier New" w:hAnsi="Courier New" w:cs="Courier New"/>
+          <w:sz w:val="16"/>
+          <w:szCs w:val="16"/>
+        </w:rPr>
+        <w:t>#!/</w:t>
+      </w:r>
+      <w:proofErr w:type="spellStart"/>
+      <w:proofErr w:type="gramEnd"/>
+      <w:r>
+        <w:rPr>
+          <w:rFonts w:ascii="Courier New" w:hAnsi="Courier New" w:cs="Courier New"/>
+          <w:sz w:val="16"/>
+          <w:szCs w:val="16"/>
+        </w:rPr>
+        <w:t>usr</w:t>
+      </w:r>
+      <w:proofErr w:type="spellEnd"/>
+      <w:r>
+        <w:rPr>
+          <w:rFonts w:ascii="Courier New" w:hAnsi="Courier New" w:cs="Courier New"/>
+          <w:sz w:val="16"/>
+          <w:szCs w:val="16"/>
+        </w:rPr>
+        <w:t>/bin/</w:t>
+      </w:r>
+      <w:proofErr w:type="spellStart"/>
+      <w:r>
+        <w:rPr>
+          <w:rFonts w:ascii="Courier New" w:hAnsi="Courier New" w:cs="Courier New"/>
+          <w:sz w:val="16"/>
+          <w:szCs w:val="16"/>
+        </w:rPr>
+        <w:t>perl</w:t>
+      </w:r>
+      <w:proofErr w:type="spellEnd"/>
+    </w:p>
+    <w:p>
+      <w:pPr>
+        <w:spacing w:after="0" w:line="240" w:lineRule="auto"/>
+        <w:rPr>
+          <w:rFonts w:ascii="Courier New" w:hAnsi="Courier New" w:cs="Courier New"/>
+          <w:sz w:val="16"/>
+          <w:szCs w:val="16"/>
+        </w:rPr>
+      </w:pPr>
+      <w:r>
+        <w:rPr>
+          <w:rFonts w:ascii="Courier New" w:hAnsi="Courier New" w:cs="Courier New"/>
+          <w:sz w:val="16"/>
+          <w:szCs w:val="16"/>
+        </w:rPr>
+        <w:t># do_all_jackhmmer.pl</w:t>
+      </w:r>
+    </w:p>
+    <w:p>
+      <w:pPr>
+        <w:spacing w:after="0" w:line="240" w:lineRule="auto"/>
+        <w:rPr>
+          <w:rFonts w:ascii="Courier New" w:hAnsi="Courier New" w:cs="Courier New"/>
+          <w:sz w:val="16"/>
+          <w:szCs w:val="16"/>
+        </w:rPr>
+      </w:pPr>
+      <w:r>
+        <w:rPr>
+          <w:rFonts w:ascii="Courier New" w:hAnsi="Courier New" w:cs="Courier New"/>
+          <w:sz w:val="16"/>
+          <w:szCs w:val="16"/>
+        </w:rPr>
+        <w:t xml:space="preserve"># Applies </w:t>
+      </w:r>
+      <w:proofErr w:type="spellStart"/>
+      <w:r>
+        <w:rPr>
+          <w:rFonts w:ascii="Courier New" w:hAnsi="Courier New" w:cs="Courier New"/>
+          <w:sz w:val="16"/>
+          <w:szCs w:val="16"/>
+        </w:rPr>
+        <w:t>jackhmmer</w:t>
+      </w:r>
+      <w:proofErr w:type="spellEnd"/>
+      <w:r>
+        <w:rPr>
+          <w:rFonts w:ascii="Courier New" w:hAnsi="Courier New" w:cs="Courier New"/>
+          <w:sz w:val="16"/>
+          <w:szCs w:val="16"/>
+        </w:rPr>
+        <w:t xml:space="preserve"> </w:t>
+      </w:r>
+      <w:proofErr w:type="gramStart"/>
+      <w:r>
+        <w:rPr>
+          <w:rFonts w:ascii="Courier New" w:hAnsi="Courier New" w:cs="Courier New"/>
+          <w:sz w:val="16"/>
+          <w:szCs w:val="16"/>
+        </w:rPr>
+        <w:t>to .FASTA</w:t>
+      </w:r>
+      <w:proofErr w:type="gramEnd"/>
+      <w:r>
+        <w:rPr>
+          <w:rFonts w:ascii="Courier New" w:hAnsi="Courier New" w:cs="Courier New"/>
+          <w:sz w:val="16"/>
+          <w:szCs w:val="16"/>
+        </w:rPr>
+        <w:t xml:space="preserve"> files in chromosome directories under &lt;organism directory&gt;</w:t>
+      </w:r>
+    </w:p>
+    <w:p>
+      <w:pPr>
+        <w:spacing w:after="0" w:line="240" w:lineRule="auto"/>
+        <w:rPr>
+          <w:rFonts w:ascii="Courier New" w:hAnsi="Courier New" w:cs="Courier New"/>
+          <w:sz w:val="16"/>
+          <w:szCs w:val="16"/>
+        </w:rPr>
+      </w:pPr>
+      <w:r>
+        <w:rPr>
+          <w:rFonts w:ascii="Courier New" w:hAnsi="Courier New" w:cs="Courier New"/>
+          <w:sz w:val="16"/>
+          <w:szCs w:val="16"/>
+        </w:rPr>
+        <w:t>#</w:t>
+      </w:r>
+    </w:p>
+    <w:p>
+      <w:pPr>
+        <w:spacing w:after="0" w:line="240" w:lineRule="auto"/>
+        <w:rPr>
+          <w:rFonts w:ascii="Courier New" w:hAnsi="Courier New" w:cs="Courier New"/>
+          <w:sz w:val="16"/>
+          <w:szCs w:val="16"/>
+        </w:rPr>
+      </w:pPr>
+    </w:p>
+    <w:p>
+      <w:pPr>
+        <w:spacing w:after="0" w:line="240" w:lineRule="auto"/>
+        <w:rPr>
+          <w:rFonts w:ascii="Courier New" w:hAnsi="Courier New" w:cs="Courier New"/>
+          <w:sz w:val="16"/>
+          <w:szCs w:val="16"/>
+        </w:rPr>
+      </w:pPr>
+      <w:r>
+        <w:rPr>
+          <w:rFonts w:ascii="Courier New" w:hAnsi="Courier New" w:cs="Courier New"/>
+          <w:sz w:val="16"/>
+          <w:szCs w:val="16"/>
+        </w:rPr>
+        <w:t xml:space="preserve">if (scalar(@ARGV) &lt; 1) </w:t>
+      </w:r>
+      <w:proofErr w:type="gramStart"/>
+      <w:r>
+        <w:rPr>
+          <w:rFonts w:ascii="Courier New" w:hAnsi="Courier New" w:cs="Courier New"/>
+          <w:sz w:val="16"/>
+          <w:szCs w:val="16"/>
+        </w:rPr>
+        <w:t>{ die</w:t>
+      </w:r>
+      <w:proofErr w:type="gramEnd"/>
+      <w:r>
+        <w:rPr>
+          <w:rFonts w:ascii="Courier New" w:hAnsi="Courier New" w:cs="Courier New"/>
+          <w:sz w:val="16"/>
+          <w:szCs w:val="16"/>
+        </w:rPr>
+        <w:t xml:space="preserve"> ("Specify organism directory\n"); }</w:t>
+      </w:r>
+    </w:p>
+    <w:p>
+      <w:pPr>
+        <w:spacing w:after="0" w:line="240" w:lineRule="auto"/>
+        <w:rPr>
+          <w:rFonts w:ascii="Courier New" w:hAnsi="Courier New" w:cs="Courier New"/>
+          <w:sz w:val="16"/>
+          <w:szCs w:val="16"/>
+        </w:rPr>
+      </w:pPr>
+      <w:r>
+        <w:rPr>
+          <w:rFonts w:ascii="Courier New" w:hAnsi="Courier New" w:cs="Courier New"/>
+          <w:sz w:val="16"/>
+          <w:szCs w:val="16"/>
+        </w:rPr>
+        <w:t>my $</w:t>
+      </w:r>
+      <w:proofErr w:type="spellStart"/>
+      <w:r>
+        <w:rPr>
+          <w:rFonts w:ascii="Courier New" w:hAnsi="Courier New" w:cs="Courier New"/>
+          <w:sz w:val="16"/>
+          <w:szCs w:val="16"/>
+        </w:rPr>
+        <w:t>org_dir</w:t>
+      </w:r>
+      <w:proofErr w:type="spellEnd"/>
+      <w:r>
+        <w:rPr>
+          <w:rFonts w:ascii="Courier New" w:hAnsi="Courier New" w:cs="Courier New"/>
+          <w:sz w:val="16"/>
+          <w:szCs w:val="16"/>
+        </w:rPr>
+        <w:t xml:space="preserve"> = pop(@ARGV);</w:t>
+      </w:r>
+    </w:p>
+    <w:p>
+      <w:pPr>
+        <w:spacing w:after="0" w:line="240" w:lineRule="auto"/>
+        <w:rPr>
+          <w:rFonts w:ascii="Courier New" w:hAnsi="Courier New" w:cs="Courier New"/>
+          <w:sz w:val="16"/>
+          <w:szCs w:val="16"/>
+        </w:rPr>
+      </w:pPr>
+    </w:p>
+    <w:p>
+      <w:pPr>
+        <w:spacing w:after="0" w:line="240" w:lineRule="auto"/>
+        <w:rPr>
+          <w:rFonts w:ascii="Courier New" w:hAnsi="Courier New" w:cs="Courier New"/>
+          <w:sz w:val="16"/>
+          <w:szCs w:val="16"/>
+        </w:rPr>
+      </w:pPr>
+      <w:r>
+        <w:rPr>
+          <w:rFonts w:ascii="Courier New" w:hAnsi="Courier New" w:cs="Courier New"/>
+          <w:sz w:val="16"/>
+          <w:szCs w:val="16"/>
+        </w:rPr>
+        <w:t xml:space="preserve">if </w:t>
+      </w:r>
+      <w:proofErr w:type="gramStart"/>
+      <w:r>
+        <w:rPr>
+          <w:rFonts w:ascii="Courier New" w:hAnsi="Courier New" w:cs="Courier New"/>
+          <w:sz w:val="16"/>
+          <w:szCs w:val="16"/>
+        </w:rPr>
+        <w:t>( !</w:t>
+      </w:r>
+      <w:proofErr w:type="gramEnd"/>
+      <w:r>
+        <w:rPr>
+          <w:rFonts w:ascii="Courier New" w:hAnsi="Courier New" w:cs="Courier New"/>
+          <w:sz w:val="16"/>
+          <w:szCs w:val="16"/>
+        </w:rPr>
+        <w:t>( -e $</w:t>
+      </w:r>
+      <w:proofErr w:type="spellStart"/>
+      <w:r>
+        <w:rPr>
+          <w:rFonts w:ascii="Courier New" w:hAnsi="Courier New" w:cs="Courier New"/>
+          <w:sz w:val="16"/>
+          <w:szCs w:val="16"/>
+        </w:rPr>
+        <w:t>org_dir</w:t>
+      </w:r>
+      <w:proofErr w:type="spellEnd"/>
+      <w:r>
+        <w:rPr>
+          <w:rFonts w:ascii="Courier New" w:hAnsi="Courier New" w:cs="Courier New"/>
+          <w:sz w:val="16"/>
+          <w:szCs w:val="16"/>
+        </w:rPr>
+        <w:t xml:space="preserve"> and -d $</w:t>
+      </w:r>
+      <w:proofErr w:type="spellStart"/>
+      <w:r>
+        <w:rPr>
+          <w:rFonts w:ascii="Courier New" w:hAnsi="Courier New" w:cs="Courier New"/>
+          <w:sz w:val="16"/>
+          <w:szCs w:val="16"/>
+        </w:rPr>
+        <w:t>org_dir</w:t>
+      </w:r>
+      <w:proofErr w:type="spellEnd"/>
+      <w:r>
+        <w:rPr>
+          <w:rFonts w:ascii="Courier New" w:hAnsi="Courier New" w:cs="Courier New"/>
+          <w:sz w:val="16"/>
+          <w:szCs w:val="16"/>
+        </w:rPr>
+        <w:t xml:space="preserve"> ) ) {</w:t>
+      </w:r>
+    </w:p>
+    <w:p>
+      <w:pPr>
+        <w:spacing w:after="0" w:line="240" w:lineRule="auto"/>
+        <w:rPr>
+          <w:rFonts w:ascii="Courier New" w:hAnsi="Courier New" w:cs="Courier New"/>
+          <w:sz w:val="16"/>
+          <w:szCs w:val="16"/>
+        </w:rPr>
+      </w:pPr>
+      <w:r>
+        <w:rPr>
+          <w:rFonts w:ascii="Courier New" w:hAnsi="Courier New" w:cs="Courier New"/>
+          <w:sz w:val="16"/>
+          <w:szCs w:val="16"/>
+        </w:rPr>
+        <w:tab/>
+        <w:t xml:space="preserve"> die "$</w:t>
+      </w:r>
+      <w:proofErr w:type="spellStart"/>
+      <w:r>
+        <w:rPr>
+          <w:rFonts w:ascii="Courier New" w:hAnsi="Courier New" w:cs="Courier New"/>
+          <w:sz w:val="16"/>
+          <w:szCs w:val="16"/>
+        </w:rPr>
+        <w:t>org_dir</w:t>
+      </w:r>
+      <w:proofErr w:type="spellEnd"/>
+      <w:r>
+        <w:rPr>
+          <w:rFonts w:ascii="Courier New" w:hAnsi="Courier New" w:cs="Courier New"/>
+          <w:sz w:val="16"/>
+          <w:szCs w:val="16"/>
+        </w:rPr>
+        <w:t xml:space="preserve"> is not a directory\n";</w:t>
+      </w:r>
+    </w:p>
+    <w:p>
+      <w:pPr>
+        <w:spacing w:after="0" w:line="240" w:lineRule="auto"/>
+        <w:rPr>
+          <w:rFonts w:ascii="Courier New" w:hAnsi="Courier New" w:cs="Courier New"/>
+          <w:sz w:val="16"/>
+          <w:szCs w:val="16"/>
+        </w:rPr>
+      </w:pPr>
+      <w:r>
+        <w:rPr>
+          <w:rFonts w:ascii="Courier New" w:hAnsi="Courier New" w:cs="Courier New"/>
+          <w:sz w:val="16"/>
+          <w:szCs w:val="16"/>
+        </w:rPr>
+        <w:t>}</w:t>
+      </w:r>
+    </w:p>
+    <w:p>
+      <w:pPr>
+        <w:spacing w:after="0" w:line="240" w:lineRule="auto"/>
+        <w:rPr>
+          <w:rFonts w:ascii="Courier New" w:hAnsi="Courier New" w:cs="Courier New"/>
+          <w:sz w:val="16"/>
+          <w:szCs w:val="16"/>
+        </w:rPr>
+      </w:pPr>
+    </w:p>
+    <w:p>
+      <w:pPr>
+        <w:spacing w:after="0" w:line="240" w:lineRule="auto"/>
+        <w:rPr>
+          <w:rFonts w:ascii="Courier New" w:hAnsi="Courier New" w:cs="Courier New"/>
+          <w:sz w:val="16"/>
+          <w:szCs w:val="16"/>
+        </w:rPr>
+      </w:pPr>
+      <w:r>
+        <w:rPr>
+          <w:rFonts w:ascii="Courier New" w:hAnsi="Courier New" w:cs="Courier New"/>
+          <w:sz w:val="16"/>
+          <w:szCs w:val="16"/>
+        </w:rPr>
+        <w:t>my @</w:t>
+      </w:r>
+      <w:proofErr w:type="spellStart"/>
+      <w:r>
+        <w:rPr>
+          <w:rFonts w:ascii="Courier New" w:hAnsi="Courier New" w:cs="Courier New"/>
+          <w:sz w:val="16"/>
+          <w:szCs w:val="16"/>
+        </w:rPr>
+        <w:t>chrom_dirs</w:t>
+      </w:r>
+      <w:proofErr w:type="spellEnd"/>
+      <w:r>
+        <w:rPr>
+          <w:rFonts w:ascii="Courier New" w:hAnsi="Courier New" w:cs="Courier New"/>
+          <w:sz w:val="16"/>
+          <w:szCs w:val="16"/>
+        </w:rPr>
+        <w:t xml:space="preserve"> = glob("$</w:t>
+      </w:r>
+      <w:proofErr w:type="spellStart"/>
+      <w:r>
+        <w:rPr>
+          <w:rFonts w:ascii="Courier New" w:hAnsi="Courier New" w:cs="Courier New"/>
+          <w:sz w:val="16"/>
+          <w:szCs w:val="16"/>
+        </w:rPr>
+        <w:t>org_dir</w:t>
+      </w:r>
+      <w:proofErr w:type="spellEnd"/>
+      <w:r>
+        <w:rPr>
+          <w:rFonts w:ascii="Courier New" w:hAnsi="Courier New" w:cs="Courier New"/>
+          <w:sz w:val="16"/>
+          <w:szCs w:val="16"/>
+        </w:rPr>
+        <w:t>*");</w:t>
+      </w:r>
+    </w:p>
+    <w:p>
+      <w:pPr>
+        <w:spacing w:after="0" w:line="240" w:lineRule="auto"/>
+        <w:rPr>
+          <w:rFonts w:ascii="Courier New" w:hAnsi="Courier New" w:cs="Courier New"/>
+          <w:sz w:val="16"/>
+          <w:szCs w:val="16"/>
+        </w:rPr>
+      </w:pPr>
+      <w:r>
+        <w:rPr>
+          <w:rFonts w:ascii="Courier New" w:hAnsi="Courier New" w:cs="Courier New"/>
+          <w:sz w:val="16"/>
+          <w:szCs w:val="16"/>
+        </w:rPr>
+        <w:t>foreach my $</w:t>
+      </w:r>
+      <w:proofErr w:type="spellStart"/>
+      <w:r>
+        <w:rPr>
+          <w:rFonts w:ascii="Courier New" w:hAnsi="Courier New" w:cs="Courier New"/>
+          <w:sz w:val="16"/>
+          <w:szCs w:val="16"/>
+        </w:rPr>
+        <w:t>chrom</w:t>
+      </w:r>
+      <w:proofErr w:type="spellEnd"/>
+      <w:r>
+        <w:rPr>
+          <w:rFonts w:ascii="Courier New" w:hAnsi="Courier New" w:cs="Courier New"/>
+          <w:sz w:val="16"/>
+          <w:szCs w:val="16"/>
+        </w:rPr>
+        <w:t xml:space="preserve"> (@</w:t>
+      </w:r>
+      <w:proofErr w:type="spellStart"/>
+      <w:r>
+        <w:rPr>
+          <w:rFonts w:ascii="Courier New" w:hAnsi="Courier New" w:cs="Courier New"/>
+          <w:sz w:val="16"/>
+          <w:szCs w:val="16"/>
+        </w:rPr>
+        <w:t>chrom_dirs</w:t>
+      </w:r>
+      <w:proofErr w:type="spellEnd"/>
+      <w:r>
+        <w:rPr>
+          <w:rFonts w:ascii="Courier New" w:hAnsi="Courier New" w:cs="Courier New"/>
+          <w:sz w:val="16"/>
+          <w:szCs w:val="16"/>
+        </w:rPr>
+        <w:t>) {</w:t>
+      </w:r>
+    </w:p>
+    <w:p>
+      <w:pPr>
+        <w:spacing w:after="0" w:line="240" w:lineRule="auto"/>
+        <w:rPr>
+          <w:rFonts w:ascii="Courier New" w:hAnsi="Courier New" w:cs="Courier New"/>
+          <w:sz w:val="16"/>
+          <w:szCs w:val="16"/>
+        </w:rPr>
+      </w:pPr>
+      <w:r>
+        <w:rPr>
+          <w:rFonts w:ascii="Courier New" w:hAnsi="Courier New" w:cs="Courier New"/>
+          <w:sz w:val="16"/>
+          <w:szCs w:val="16"/>
+        </w:rPr>
+        <w:tab/>
+        <w:t>my @</w:t>
+      </w:r>
+      <w:proofErr w:type="spellStart"/>
+      <w:r>
+        <w:rPr>
+          <w:rFonts w:ascii="Courier New" w:hAnsi="Courier New" w:cs="Courier New"/>
+          <w:sz w:val="16"/>
+          <w:szCs w:val="16"/>
+        </w:rPr>
+        <w:t>fastas</w:t>
+      </w:r>
+      <w:proofErr w:type="spellEnd"/>
+      <w:r>
+        <w:rPr>
+          <w:rFonts w:ascii="Courier New" w:hAnsi="Courier New" w:cs="Courier New"/>
+          <w:sz w:val="16"/>
+          <w:szCs w:val="16"/>
+        </w:rPr>
+        <w:t xml:space="preserve"> = glob("$</w:t>
+      </w:r>
+      <w:proofErr w:type="spellStart"/>
+      <w:r>
+        <w:rPr>
+          <w:rFonts w:ascii="Courier New" w:hAnsi="Courier New" w:cs="Courier New"/>
+          <w:sz w:val="16"/>
+          <w:szCs w:val="16"/>
+        </w:rPr>
+        <w:t>chrom</w:t>
+      </w:r>
+      <w:proofErr w:type="spellEnd"/>
+      <w:r>
+        <w:rPr>
+          <w:rFonts w:ascii="Courier New" w:hAnsi="Courier New" w:cs="Courier New"/>
+          <w:sz w:val="16"/>
+          <w:szCs w:val="16"/>
+        </w:rPr>
+        <w:t>/*.FASTA");</w:t>
+      </w:r>
+    </w:p>
+    <w:p>
+      <w:pPr>
+        <w:spacing w:after="0" w:line="240" w:lineRule="auto"/>
+        <w:rPr>
+          <w:rFonts w:ascii="Courier New" w:hAnsi="Courier New" w:cs="Courier New"/>
+          <w:sz w:val="16"/>
+          <w:szCs w:val="16"/>
+        </w:rPr>
+      </w:pPr>
+      <w:r>
+        <w:rPr>
+          <w:rFonts w:ascii="Courier New" w:hAnsi="Courier New" w:cs="Courier New"/>
+          <w:sz w:val="16"/>
+          <w:szCs w:val="16"/>
+        </w:rPr>
+        <w:tab/>
+        <w:t>foreach my $</w:t>
+      </w:r>
+      <w:proofErr w:type="spellStart"/>
+      <w:r>
+        <w:rPr>
+          <w:rFonts w:ascii="Courier New" w:hAnsi="Courier New" w:cs="Courier New"/>
+          <w:sz w:val="16"/>
+          <w:szCs w:val="16"/>
+        </w:rPr>
+        <w:t>fasta</w:t>
+      </w:r>
+      <w:proofErr w:type="spellEnd"/>
+      <w:r>
+        <w:rPr>
+          <w:rFonts w:ascii="Courier New" w:hAnsi="Courier New" w:cs="Courier New"/>
+          <w:sz w:val="16"/>
+          <w:szCs w:val="16"/>
+        </w:rPr>
+        <w:t xml:space="preserve"> (@</w:t>
+      </w:r>
+      <w:proofErr w:type="spellStart"/>
+      <w:r>
+        <w:rPr>
+          <w:rFonts w:ascii="Courier New" w:hAnsi="Courier New" w:cs="Courier New"/>
+          <w:sz w:val="16"/>
+          <w:szCs w:val="16"/>
+        </w:rPr>
+        <w:t>fastas</w:t>
+      </w:r>
+      <w:proofErr w:type="spellEnd"/>
+      <w:r>
+        <w:rPr>
+          <w:rFonts w:ascii="Courier New" w:hAnsi="Courier New" w:cs="Courier New"/>
+          <w:sz w:val="16"/>
+          <w:szCs w:val="16"/>
+        </w:rPr>
+        <w:t>) {</w:t>
+      </w:r>
+    </w:p>
+    <w:p>
+      <w:pPr>
+        <w:spacing w:after="0" w:line="240" w:lineRule="auto"/>
+        <w:rPr>
+          <w:rFonts w:ascii="Courier New" w:hAnsi="Courier New" w:cs="Courier New"/>
+          <w:sz w:val="16"/>
+          <w:szCs w:val="16"/>
+        </w:rPr>
+      </w:pPr>
+      <w:r>
+        <w:rPr>
+          <w:rFonts w:ascii="Courier New" w:hAnsi="Courier New" w:cs="Courier New"/>
+          <w:sz w:val="16"/>
+          <w:szCs w:val="16"/>
+        </w:rPr>
+        <w:tab/>
+      </w:r>
+      <w:r>
+        <w:rPr>
+          <w:rFonts w:ascii="Courier New" w:hAnsi="Courier New" w:cs="Courier New"/>
+          <w:sz w:val="16"/>
+          <w:szCs w:val="16"/>
+        </w:rPr>
+        <w:tab/>
+        <w:t xml:space="preserve">if </w:t>
+      </w:r>
+      <w:proofErr w:type="gramStart"/>
+      <w:r>
+        <w:rPr>
+          <w:rFonts w:ascii="Courier New" w:hAnsi="Courier New" w:cs="Courier New"/>
+          <w:sz w:val="16"/>
+          <w:szCs w:val="16"/>
+        </w:rPr>
+        <w:t>( !</w:t>
+      </w:r>
+      <w:proofErr w:type="gramEnd"/>
+      <w:r>
+        <w:rPr>
+          <w:rFonts w:ascii="Courier New" w:hAnsi="Courier New" w:cs="Courier New"/>
+          <w:sz w:val="16"/>
+          <w:szCs w:val="16"/>
+        </w:rPr>
+        <w:t>( -e "$</w:t>
+      </w:r>
+      <w:proofErr w:type="spellStart"/>
+      <w:r>
+        <w:rPr>
+          <w:rFonts w:ascii="Courier New" w:hAnsi="Courier New" w:cs="Courier New"/>
+          <w:sz w:val="16"/>
+          <w:szCs w:val="16"/>
+        </w:rPr>
+        <w:t>fasta.summary</w:t>
+      </w:r>
+      <w:proofErr w:type="spellEnd"/>
+      <w:r>
+        <w:rPr>
+          <w:rFonts w:ascii="Courier New" w:hAnsi="Courier New" w:cs="Courier New"/>
+          <w:sz w:val="16"/>
+          <w:szCs w:val="16"/>
+        </w:rPr>
+        <w:t>" ) ) {</w:t>
+      </w:r>
+    </w:p>
+    <w:p>
+      <w:pPr>
+        <w:spacing w:after="0" w:line="240" w:lineRule="auto"/>
+        <w:rPr>
+          <w:rFonts w:ascii="Courier New" w:hAnsi="Courier New" w:cs="Courier New"/>
+          <w:sz w:val="16"/>
+          <w:szCs w:val="16"/>
+        </w:rPr>
+      </w:pPr>
+      <w:r>
+        <w:rPr>
+          <w:rFonts w:ascii="Courier New" w:hAnsi="Courier New" w:cs="Courier New"/>
+          <w:sz w:val="16"/>
+          <w:szCs w:val="16"/>
+        </w:rPr>
+        <w:tab/>
+      </w:r>
+      <w:r>
+        <w:rPr>
+          <w:rFonts w:ascii="Courier New" w:hAnsi="Courier New" w:cs="Courier New"/>
+          <w:sz w:val="16"/>
+          <w:szCs w:val="16"/>
+        </w:rPr>
+        <w:tab/>
+      </w:r>
+      <w:r>
+        <w:rPr>
+          <w:rFonts w:ascii="Courier New" w:hAnsi="Courier New" w:cs="Courier New"/>
+          <w:sz w:val="16"/>
+          <w:szCs w:val="16"/>
+        </w:rPr>
+        <w:tab/>
+        <w:t>print "</w:t>
+      </w:r>
+      <w:proofErr w:type="spellStart"/>
+      <w:r>
+        <w:rPr>
+          <w:rFonts w:ascii="Courier New" w:hAnsi="Courier New" w:cs="Courier New"/>
+          <w:sz w:val="16"/>
+          <w:szCs w:val="16"/>
+        </w:rPr>
+        <w:t>jackhmmer</w:t>
+      </w:r>
+      <w:proofErr w:type="spellEnd"/>
+      <w:r>
+        <w:rPr>
+          <w:rFonts w:ascii="Courier New" w:hAnsi="Courier New" w:cs="Courier New"/>
+          <w:sz w:val="16"/>
+          <w:szCs w:val="16"/>
+        </w:rPr>
+        <w:t xml:space="preserve"> $</w:t>
+      </w:r>
+      <w:proofErr w:type="spellStart"/>
+      <w:r>
+        <w:rPr>
+          <w:rFonts w:ascii="Courier New" w:hAnsi="Courier New" w:cs="Courier New"/>
+          <w:sz w:val="16"/>
+          <w:szCs w:val="16"/>
+        </w:rPr>
+        <w:t>fasta</w:t>
+      </w:r>
+      <w:proofErr w:type="spellEnd"/>
+      <w:r>
+        <w:rPr>
+          <w:rFonts w:ascii="Courier New" w:hAnsi="Courier New" w:cs="Courier New"/>
+          <w:sz w:val="16"/>
+          <w:szCs w:val="16"/>
+        </w:rPr>
+        <w:t>\n";</w:t>
+      </w:r>
+    </w:p>
+    <w:p>
+      <w:pPr>
+        <w:spacing w:after="0" w:line="240" w:lineRule="auto"/>
+        <w:rPr>
+          <w:rFonts w:ascii="Courier New" w:hAnsi="Courier New" w:cs="Courier New"/>
+          <w:sz w:val="16"/>
+          <w:szCs w:val="16"/>
+        </w:rPr>
+      </w:pPr>
+      <w:r>
+        <w:rPr>
+          <w:rFonts w:ascii="Courier New" w:hAnsi="Courier New" w:cs="Courier New"/>
+          <w:sz w:val="16"/>
+          <w:szCs w:val="16"/>
+        </w:rPr>
+        <w:tab/>
+      </w:r>
+      <w:r>
+        <w:rPr>
+          <w:rFonts w:ascii="Courier New" w:hAnsi="Courier New" w:cs="Courier New"/>
+          <w:sz w:val="16"/>
+          <w:szCs w:val="16"/>
+        </w:rPr>
+        <w:tab/>
+      </w:r>
+      <w:r>
+        <w:rPr>
+          <w:rFonts w:ascii="Courier New" w:hAnsi="Courier New" w:cs="Courier New"/>
+          <w:sz w:val="16"/>
+          <w:szCs w:val="16"/>
+        </w:rPr>
+        <w:tab/>
+      </w:r>
+      <w:proofErr w:type="gramStart"/>
+      <w:r>
+        <w:rPr>
+          <w:rFonts w:ascii="Courier New" w:hAnsi="Courier New" w:cs="Courier New"/>
+          <w:sz w:val="16"/>
+          <w:szCs w:val="16"/>
+        </w:rPr>
+        <w:t>system(</w:t>
+      </w:r>
+      <w:proofErr w:type="gramEnd"/>
+      <w:r>
+        <w:rPr>
+          <w:rFonts w:ascii="Courier New" w:hAnsi="Courier New" w:cs="Courier New"/>
+          <w:sz w:val="16"/>
+          <w:szCs w:val="16"/>
+        </w:rPr>
+        <w:t>"</w:t>
+      </w:r>
+      <w:proofErr w:type="spellStart"/>
+      <w:r>
+        <w:rPr>
+          <w:rFonts w:ascii="Courier New" w:hAnsi="Courier New" w:cs="Courier New"/>
+          <w:sz w:val="16"/>
+          <w:szCs w:val="16"/>
+        </w:rPr>
+        <w:t>jackhmmer</w:t>
+      </w:r>
+      <w:proofErr w:type="spellEnd"/>
+      <w:r>
+        <w:rPr>
+          <w:rFonts w:ascii="Courier New" w:hAnsi="Courier New" w:cs="Courier New"/>
+          <w:sz w:val="16"/>
+          <w:szCs w:val="16"/>
+        </w:rPr>
+        <w:t xml:space="preserve"> --</w:t>
+      </w:r>
+      <w:proofErr w:type="spellStart"/>
+      <w:r>
+        <w:rPr>
+          <w:rFonts w:ascii="Courier New" w:hAnsi="Courier New" w:cs="Courier New"/>
+          <w:sz w:val="16"/>
+          <w:szCs w:val="16"/>
+        </w:rPr>
+        <w:t>domtblout</w:t>
+      </w:r>
+      <w:proofErr w:type="spellEnd"/>
+      <w:r>
+        <w:rPr>
+          <w:rFonts w:ascii="Courier New" w:hAnsi="Courier New" w:cs="Courier New"/>
+          <w:sz w:val="16"/>
+          <w:szCs w:val="16"/>
+        </w:rPr>
+        <w:t xml:space="preserve"> $</w:t>
+      </w:r>
+      <w:proofErr w:type="spellStart"/>
+      <w:r>
+        <w:rPr>
+          <w:rFonts w:ascii="Courier New" w:hAnsi="Courier New" w:cs="Courier New"/>
+          <w:sz w:val="16"/>
+          <w:szCs w:val="16"/>
+        </w:rPr>
+        <w:t>fasta.summary</w:t>
+      </w:r>
+      <w:proofErr w:type="spellEnd"/>
+      <w:r>
+        <w:rPr>
+          <w:rFonts w:ascii="Courier New" w:hAnsi="Courier New" w:cs="Courier New"/>
+          <w:sz w:val="16"/>
+          <w:szCs w:val="16"/>
+        </w:rPr>
+        <w:t xml:space="preserve"> -o $fasta.hmm.txt $</w:t>
+      </w:r>
+      <w:proofErr w:type="spellStart"/>
+      <w:r>
+        <w:rPr>
+          <w:rFonts w:ascii="Courier New" w:hAnsi="Courier New" w:cs="Courier New"/>
+          <w:sz w:val="16"/>
+          <w:szCs w:val="16"/>
+        </w:rPr>
+        <w:t>fasta</w:t>
+      </w:r>
+      <w:proofErr w:type="spellEnd"/>
+      <w:r>
+        <w:rPr>
+          <w:rFonts w:ascii="Courier New" w:hAnsi="Courier New" w:cs="Courier New"/>
+          <w:sz w:val="16"/>
+          <w:szCs w:val="16"/>
+        </w:rPr>
+        <w:t xml:space="preserve"> ~/</w:t>
+      </w:r>
+      <w:proofErr w:type="spellStart"/>
+      <w:r>
+        <w:rPr>
+          <w:rFonts w:ascii="Courier New" w:hAnsi="Courier New" w:cs="Courier New"/>
+          <w:sz w:val="16"/>
+          <w:szCs w:val="16"/>
+        </w:rPr>
+        <w:t>hmmer_targets</w:t>
+      </w:r>
+      <w:proofErr w:type="spellEnd"/>
+      <w:r>
+        <w:rPr>
+          <w:rFonts w:ascii="Courier New" w:hAnsi="Courier New" w:cs="Courier New"/>
+          <w:sz w:val="16"/>
+          <w:szCs w:val="16"/>
+        </w:rPr>
+        <w:t>/</w:t>
+      </w:r>
+      <w:proofErr w:type="spellStart"/>
+      <w:r>
+        <w:rPr>
+          <w:rFonts w:ascii="Courier New" w:hAnsi="Courier New" w:cs="Courier New"/>
+          <w:sz w:val="16"/>
+          <w:szCs w:val="16"/>
+        </w:rPr>
+        <w:t>component_sequences.fa</w:t>
+      </w:r>
+      <w:proofErr w:type="spellEnd"/>
+      <w:r>
+        <w:rPr>
+          <w:rFonts w:ascii="Courier New" w:hAnsi="Courier New" w:cs="Courier New"/>
+          <w:sz w:val="16"/>
+          <w:szCs w:val="16"/>
+        </w:rPr>
+        <w:t>");</w:t>
+      </w:r>
+    </w:p>
+    <w:p>
+      <w:pPr>
+        <w:spacing w:after="0" w:line="240" w:lineRule="auto"/>
+        <w:rPr>
+          <w:rFonts w:ascii="Courier New" w:hAnsi="Courier New" w:cs="Courier New"/>
+          <w:sz w:val="16"/>
+          <w:szCs w:val="16"/>
+        </w:rPr>
+      </w:pPr>
+      <w:r>
+        <w:rPr>
+          <w:rFonts w:ascii="Courier New" w:hAnsi="Courier New" w:cs="Courier New"/>
+          <w:sz w:val="16"/>
+          <w:szCs w:val="16"/>
+        </w:rPr>
+        <w:tab/>
+      </w:r>
+      <w:r>
+        <w:rPr>
+          <w:rFonts w:ascii="Courier New" w:hAnsi="Courier New" w:cs="Courier New"/>
+          <w:sz w:val="16"/>
+          <w:szCs w:val="16"/>
+        </w:rPr>
+        <w:tab/>
+        <w:t>}</w:t>
+      </w:r>
+    </w:p>
+    <w:p>
+      <w:pPr>
+        <w:spacing w:after="0" w:line="240" w:lineRule="auto"/>
+        <w:rPr>
+          <w:rFonts w:ascii="Courier New" w:hAnsi="Courier New" w:cs="Courier New"/>
+          <w:sz w:val="16"/>
+          <w:szCs w:val="16"/>
+        </w:rPr>
+      </w:pPr>
+      <w:r>
+        <w:rPr>
+          <w:rFonts w:ascii="Courier New" w:hAnsi="Courier New" w:cs="Courier New"/>
+          <w:sz w:val="16"/>
+          <w:szCs w:val="16"/>
+        </w:rPr>
+        <w:tab/>
+        <w:t>}</w:t>
+      </w:r>
+    </w:p>
+    <w:p>
+      <w:pPr>
+        <w:spacing w:after="0" w:line="240" w:lineRule="auto"/>
+        <w:rPr>
+          <w:rFonts w:ascii="Courier New" w:hAnsi="Courier New" w:cs="Courier New"/>
+          <w:sz w:val="16"/>
+          <w:szCs w:val="16"/>
+        </w:rPr>
+      </w:pPr>
+      <w:r>
+        <w:rPr>
+          <w:rFonts w:ascii="Courier New" w:hAnsi="Courier New" w:cs="Courier New"/>
+          <w:sz w:val="16"/>
+          <w:szCs w:val="16"/>
+        </w:rPr>
+        <w:t>}</w:t>
+      </w:r>
+    </w:p>
+    <w:p>
+      <w:pPr>
+        <w:rPr>
+          <w:rFonts w:ascii="Courier New" w:hAnsi="Courier New" w:cs="Courier New"/>
+          <w:sz w:val="16"/>
+          <w:szCs w:val="16"/>
+        </w:rPr>
+      </w:pPr>
+      <w:r>
+        <w:rPr>
+          <w:rFonts w:ascii="Courier New" w:hAnsi="Courier New" w:cs="Courier New"/>
+          <w:sz w:val="16"/>
+          <w:szCs w:val="16"/>
+        </w:rPr>
+        <w:br w:type="page"/>
+      </w:r>
+    </w:p>
+    <w:p>
+      <w:pPr>
+        <w:spacing w:after="0" w:line="240" w:lineRule="auto"/>
+        <w:rPr>
+          <w:rFonts w:ascii="Courier New" w:hAnsi="Courier New" w:cs="Courier New"/>
+          <w:sz w:val="16"/>
+          <w:szCs w:val="16"/>
+        </w:rPr>
+      </w:pPr>
+    </w:p>
+    <w:bookmarkStart w:id="12" w:name="_Ref33024967"/>
+    <w:p>
+      <w:pPr>
+        <w:pStyle w:val="Heading3"/>
+      </w:pPr>
+      <w:r>
+        <w:fldChar w:fldCharType="begin"/>
+      </w:r>
+      <w:r>
+        <w:instrText xml:space="preserve"> autonumlgl </w:instrText>
+      </w:r>
+      <w:r>
+        <w:fldChar w:fldCharType="end"/>
+      </w:r>
+      <w:r>
         <w:t xml:space="preserve"> extract_hmm_summary.pl</w:t>
       </w:r>
-      <w:bookmarkEnd w:id="11"/>
+      <w:bookmarkEnd w:id="12"/>
     </w:p>
     <w:p>
       <w:r>
@@ -21353,7 +22991,7 @@
         <w:br w:type="page"/>
       </w:r>
     </w:p>
-    <w:bookmarkStart w:id="12" w:name="_Ref33025020"/>
+    <w:bookmarkStart w:id="13" w:name="_Ref33025020"/>
     <w:p>
       <w:pPr>
         <w:pStyle w:val="Heading3"/>
@@ -21371,7 +23009,10 @@
       <w:r>
         <w:t xml:space="preserve"> do_all_hmmer_stats.sh</w:t>
       </w:r>
-      <w:bookmarkEnd w:id="12"/>
+      <w:bookmarkEnd w:id="13"/>
+      <w:r>
+        <w:t xml:space="preserve"> (deprecated)</w:t>
+      </w:r>
     </w:p>
     <w:p>
       <w:r>
@@ -22037,7 +23678,1008 @@
       </w:r>
     </w:p>
     <w:p/>
-    <w:bookmarkStart w:id="13" w:name="_Ref33025307"/>
+    <w:bookmarkStart w:id="14" w:name="_Ref34651972"/>
+    <w:p>
+      <w:pPr>
+        <w:pStyle w:val="Heading3"/>
+      </w:pPr>
+      <w:r>
+        <w:fldChar w:fldCharType="begin"/>
+      </w:r>
+      <w:r>
+        <w:instrText xml:space="preserve"> autonumlgl </w:instrText>
+      </w:r>
+      <w:r>
+        <w:fldChar w:fldCharType="end"/>
+      </w:r>
+      <w:r>
+        <w:t xml:space="preserve"> </w:t>
+      </w:r>
+      <w:r>
+        <w:t>do_all_hmmer_stats.pl</w:t>
+      </w:r>
+      <w:bookmarkEnd w:id="14"/>
+    </w:p>
+    <w:p>
+      <w:r>
+        <w:t>(Replaces do_all_hmmer_stats.sh)</w:t>
+      </w:r>
+    </w:p>
+    <w:p>
+      <w:pPr>
+        <w:spacing w:after="0" w:line="240" w:lineRule="auto"/>
+        <w:rPr>
+          <w:rFonts w:ascii="Courier New" w:hAnsi="Courier New" w:cs="Courier New"/>
+          <w:sz w:val="16"/>
+          <w:szCs w:val="16"/>
+        </w:rPr>
+      </w:pPr>
+      <w:proofErr w:type="gramStart"/>
+      <w:r>
+        <w:rPr>
+          <w:rFonts w:ascii="Courier New" w:hAnsi="Courier New" w:cs="Courier New"/>
+          <w:sz w:val="16"/>
+          <w:szCs w:val="16"/>
+        </w:rPr>
+        <w:t>#!/</w:t>
+      </w:r>
+      <w:proofErr w:type="spellStart"/>
+      <w:proofErr w:type="gramEnd"/>
+      <w:r>
+        <w:rPr>
+          <w:rFonts w:ascii="Courier New" w:hAnsi="Courier New" w:cs="Courier New"/>
+          <w:sz w:val="16"/>
+          <w:szCs w:val="16"/>
+        </w:rPr>
+        <w:t>usr</w:t>
+      </w:r>
+      <w:proofErr w:type="spellEnd"/>
+      <w:r>
+        <w:rPr>
+          <w:rFonts w:ascii="Courier New" w:hAnsi="Courier New" w:cs="Courier New"/>
+          <w:sz w:val="16"/>
+          <w:szCs w:val="16"/>
+        </w:rPr>
+        <w:t>/bin/</w:t>
+      </w:r>
+      <w:proofErr w:type="spellStart"/>
+      <w:r>
+        <w:rPr>
+          <w:rFonts w:ascii="Courier New" w:hAnsi="Courier New" w:cs="Courier New"/>
+          <w:sz w:val="16"/>
+          <w:szCs w:val="16"/>
+        </w:rPr>
+        <w:t>perl</w:t>
+      </w:r>
+      <w:proofErr w:type="spellEnd"/>
+    </w:p>
+    <w:p>
+      <w:pPr>
+        <w:spacing w:after="0" w:line="240" w:lineRule="auto"/>
+        <w:rPr>
+          <w:rFonts w:ascii="Courier New" w:hAnsi="Courier New" w:cs="Courier New"/>
+          <w:sz w:val="16"/>
+          <w:szCs w:val="16"/>
+        </w:rPr>
+      </w:pPr>
+      <w:r>
+        <w:rPr>
+          <w:rFonts w:ascii="Courier New" w:hAnsi="Courier New" w:cs="Courier New"/>
+          <w:sz w:val="16"/>
+          <w:szCs w:val="16"/>
+        </w:rPr>
+        <w:t># do_all_hmmer_stats.pl</w:t>
+      </w:r>
+    </w:p>
+    <w:p>
+      <w:pPr>
+        <w:spacing w:after="0" w:line="240" w:lineRule="auto"/>
+        <w:rPr>
+          <w:rFonts w:ascii="Courier New" w:hAnsi="Courier New" w:cs="Courier New"/>
+          <w:sz w:val="16"/>
+          <w:szCs w:val="16"/>
+        </w:rPr>
+      </w:pPr>
+      <w:r>
+        <w:rPr>
+          <w:rFonts w:ascii="Courier New" w:hAnsi="Courier New" w:cs="Courier New"/>
+          <w:sz w:val="16"/>
+          <w:szCs w:val="16"/>
+        </w:rPr>
+        <w:t xml:space="preserve"># Gathers </w:t>
+      </w:r>
+      <w:proofErr w:type="spellStart"/>
+      <w:r>
+        <w:rPr>
+          <w:rFonts w:ascii="Courier New" w:hAnsi="Courier New" w:cs="Courier New"/>
+          <w:sz w:val="16"/>
+          <w:szCs w:val="16"/>
+        </w:rPr>
+        <w:t>jackhmmer</w:t>
+      </w:r>
+      <w:proofErr w:type="spellEnd"/>
+      <w:r>
+        <w:rPr>
+          <w:rFonts w:ascii="Courier New" w:hAnsi="Courier New" w:cs="Courier New"/>
+          <w:sz w:val="16"/>
+          <w:szCs w:val="16"/>
+        </w:rPr>
+        <w:t xml:space="preserve"> stats in chromosome directories under &lt;organism directory&gt;</w:t>
+      </w:r>
+    </w:p>
+    <w:p>
+      <w:pPr>
+        <w:spacing w:after="0" w:line="240" w:lineRule="auto"/>
+        <w:rPr>
+          <w:rFonts w:ascii="Courier New" w:hAnsi="Courier New" w:cs="Courier New"/>
+          <w:sz w:val="16"/>
+          <w:szCs w:val="16"/>
+        </w:rPr>
+      </w:pPr>
+      <w:r>
+        <w:rPr>
+          <w:rFonts w:ascii="Courier New" w:hAnsi="Courier New" w:cs="Courier New"/>
+          <w:sz w:val="16"/>
+          <w:szCs w:val="16"/>
+        </w:rPr>
+        <w:t>#</w:t>
+      </w:r>
+    </w:p>
+    <w:p>
+      <w:pPr>
+        <w:spacing w:after="0" w:line="240" w:lineRule="auto"/>
+        <w:rPr>
+          <w:rFonts w:ascii="Courier New" w:hAnsi="Courier New" w:cs="Courier New"/>
+          <w:sz w:val="16"/>
+          <w:szCs w:val="16"/>
+        </w:rPr>
+      </w:pPr>
+    </w:p>
+    <w:p>
+      <w:pPr>
+        <w:spacing w:after="0" w:line="240" w:lineRule="auto"/>
+        <w:rPr>
+          <w:rFonts w:ascii="Courier New" w:hAnsi="Courier New" w:cs="Courier New"/>
+          <w:sz w:val="16"/>
+          <w:szCs w:val="16"/>
+        </w:rPr>
+      </w:pPr>
+      <w:r>
+        <w:rPr>
+          <w:rFonts w:ascii="Courier New" w:hAnsi="Courier New" w:cs="Courier New"/>
+          <w:sz w:val="16"/>
+          <w:szCs w:val="16"/>
+        </w:rPr>
+        <w:t xml:space="preserve">if (scalar(@ARGV) &lt; 1) </w:t>
+      </w:r>
+      <w:proofErr w:type="gramStart"/>
+      <w:r>
+        <w:rPr>
+          <w:rFonts w:ascii="Courier New" w:hAnsi="Courier New" w:cs="Courier New"/>
+          <w:sz w:val="16"/>
+          <w:szCs w:val="16"/>
+        </w:rPr>
+        <w:t>{ die</w:t>
+      </w:r>
+      <w:proofErr w:type="gramEnd"/>
+      <w:r>
+        <w:rPr>
+          <w:rFonts w:ascii="Courier New" w:hAnsi="Courier New" w:cs="Courier New"/>
+          <w:sz w:val="16"/>
+          <w:szCs w:val="16"/>
+        </w:rPr>
+        <w:t xml:space="preserve"> ("Specify organism directory\n"); }</w:t>
+      </w:r>
+    </w:p>
+    <w:p>
+      <w:pPr>
+        <w:spacing w:after="0" w:line="240" w:lineRule="auto"/>
+        <w:rPr>
+          <w:rFonts w:ascii="Courier New" w:hAnsi="Courier New" w:cs="Courier New"/>
+          <w:sz w:val="16"/>
+          <w:szCs w:val="16"/>
+        </w:rPr>
+      </w:pPr>
+      <w:r>
+        <w:rPr>
+          <w:rFonts w:ascii="Courier New" w:hAnsi="Courier New" w:cs="Courier New"/>
+          <w:sz w:val="16"/>
+          <w:szCs w:val="16"/>
+        </w:rPr>
+        <w:t>my $</w:t>
+      </w:r>
+      <w:proofErr w:type="spellStart"/>
+      <w:r>
+        <w:rPr>
+          <w:rFonts w:ascii="Courier New" w:hAnsi="Courier New" w:cs="Courier New"/>
+          <w:sz w:val="16"/>
+          <w:szCs w:val="16"/>
+        </w:rPr>
+        <w:t>org_dir</w:t>
+      </w:r>
+      <w:proofErr w:type="spellEnd"/>
+      <w:r>
+        <w:rPr>
+          <w:rFonts w:ascii="Courier New" w:hAnsi="Courier New" w:cs="Courier New"/>
+          <w:sz w:val="16"/>
+          <w:szCs w:val="16"/>
+        </w:rPr>
+        <w:t xml:space="preserve"> = pop(@ARGV);</w:t>
+      </w:r>
+    </w:p>
+    <w:p>
+      <w:pPr>
+        <w:spacing w:after="0" w:line="240" w:lineRule="auto"/>
+        <w:rPr>
+          <w:rFonts w:ascii="Courier New" w:hAnsi="Courier New" w:cs="Courier New"/>
+          <w:sz w:val="16"/>
+          <w:szCs w:val="16"/>
+        </w:rPr>
+      </w:pPr>
+    </w:p>
+    <w:p>
+      <w:pPr>
+        <w:spacing w:after="0" w:line="240" w:lineRule="auto"/>
+        <w:rPr>
+          <w:rFonts w:ascii="Courier New" w:hAnsi="Courier New" w:cs="Courier New"/>
+          <w:sz w:val="16"/>
+          <w:szCs w:val="16"/>
+        </w:rPr>
+      </w:pPr>
+      <w:r>
+        <w:rPr>
+          <w:rFonts w:ascii="Courier New" w:hAnsi="Courier New" w:cs="Courier New"/>
+          <w:sz w:val="16"/>
+          <w:szCs w:val="16"/>
+        </w:rPr>
+        <w:t xml:space="preserve">if </w:t>
+      </w:r>
+      <w:proofErr w:type="gramStart"/>
+      <w:r>
+        <w:rPr>
+          <w:rFonts w:ascii="Courier New" w:hAnsi="Courier New" w:cs="Courier New"/>
+          <w:sz w:val="16"/>
+          <w:szCs w:val="16"/>
+        </w:rPr>
+        <w:t>( !</w:t>
+      </w:r>
+      <w:proofErr w:type="gramEnd"/>
+      <w:r>
+        <w:rPr>
+          <w:rFonts w:ascii="Courier New" w:hAnsi="Courier New" w:cs="Courier New"/>
+          <w:sz w:val="16"/>
+          <w:szCs w:val="16"/>
+        </w:rPr>
+        <w:t>( -e $</w:t>
+      </w:r>
+      <w:proofErr w:type="spellStart"/>
+      <w:r>
+        <w:rPr>
+          <w:rFonts w:ascii="Courier New" w:hAnsi="Courier New" w:cs="Courier New"/>
+          <w:sz w:val="16"/>
+          <w:szCs w:val="16"/>
+        </w:rPr>
+        <w:t>org_dir</w:t>
+      </w:r>
+      <w:proofErr w:type="spellEnd"/>
+      <w:r>
+        <w:rPr>
+          <w:rFonts w:ascii="Courier New" w:hAnsi="Courier New" w:cs="Courier New"/>
+          <w:sz w:val="16"/>
+          <w:szCs w:val="16"/>
+        </w:rPr>
+        <w:t xml:space="preserve"> and -d $</w:t>
+      </w:r>
+      <w:proofErr w:type="spellStart"/>
+      <w:r>
+        <w:rPr>
+          <w:rFonts w:ascii="Courier New" w:hAnsi="Courier New" w:cs="Courier New"/>
+          <w:sz w:val="16"/>
+          <w:szCs w:val="16"/>
+        </w:rPr>
+        <w:t>org_dir</w:t>
+      </w:r>
+      <w:proofErr w:type="spellEnd"/>
+      <w:r>
+        <w:rPr>
+          <w:rFonts w:ascii="Courier New" w:hAnsi="Courier New" w:cs="Courier New"/>
+          <w:sz w:val="16"/>
+          <w:szCs w:val="16"/>
+        </w:rPr>
+        <w:t xml:space="preserve"> ) ) {</w:t>
+      </w:r>
+    </w:p>
+    <w:p>
+      <w:pPr>
+        <w:spacing w:after="0" w:line="240" w:lineRule="auto"/>
+        <w:rPr>
+          <w:rFonts w:ascii="Courier New" w:hAnsi="Courier New" w:cs="Courier New"/>
+          <w:sz w:val="16"/>
+          <w:szCs w:val="16"/>
+        </w:rPr>
+      </w:pPr>
+      <w:r>
+        <w:rPr>
+          <w:rFonts w:ascii="Courier New" w:hAnsi="Courier New" w:cs="Courier New"/>
+          <w:sz w:val="16"/>
+          <w:szCs w:val="16"/>
+        </w:rPr>
+        <w:tab/>
+        <w:t xml:space="preserve"> die "$</w:t>
+      </w:r>
+      <w:proofErr w:type="spellStart"/>
+      <w:r>
+        <w:rPr>
+          <w:rFonts w:ascii="Courier New" w:hAnsi="Courier New" w:cs="Courier New"/>
+          <w:sz w:val="16"/>
+          <w:szCs w:val="16"/>
+        </w:rPr>
+        <w:t>org_dir</w:t>
+      </w:r>
+      <w:proofErr w:type="spellEnd"/>
+      <w:r>
+        <w:rPr>
+          <w:rFonts w:ascii="Courier New" w:hAnsi="Courier New" w:cs="Courier New"/>
+          <w:sz w:val="16"/>
+          <w:szCs w:val="16"/>
+        </w:rPr>
+        <w:t xml:space="preserve"> is not a directory\n";</w:t>
+      </w:r>
+    </w:p>
+    <w:p>
+      <w:pPr>
+        <w:spacing w:after="0" w:line="240" w:lineRule="auto"/>
+        <w:rPr>
+          <w:rFonts w:ascii="Courier New" w:hAnsi="Courier New" w:cs="Courier New"/>
+          <w:sz w:val="16"/>
+          <w:szCs w:val="16"/>
+        </w:rPr>
+      </w:pPr>
+      <w:r>
+        <w:rPr>
+          <w:rFonts w:ascii="Courier New" w:hAnsi="Courier New" w:cs="Courier New"/>
+          <w:sz w:val="16"/>
+          <w:szCs w:val="16"/>
+        </w:rPr>
+        <w:t>}</w:t>
+      </w:r>
+    </w:p>
+    <w:p>
+      <w:pPr>
+        <w:spacing w:after="0" w:line="240" w:lineRule="auto"/>
+        <w:rPr>
+          <w:rFonts w:ascii="Courier New" w:hAnsi="Courier New" w:cs="Courier New"/>
+          <w:sz w:val="16"/>
+          <w:szCs w:val="16"/>
+        </w:rPr>
+      </w:pPr>
+    </w:p>
+    <w:p>
+      <w:pPr>
+        <w:spacing w:after="0" w:line="240" w:lineRule="auto"/>
+        <w:rPr>
+          <w:rFonts w:ascii="Courier New" w:hAnsi="Courier New" w:cs="Courier New"/>
+          <w:sz w:val="16"/>
+          <w:szCs w:val="16"/>
+        </w:rPr>
+      </w:pPr>
+      <w:r>
+        <w:rPr>
+          <w:rFonts w:ascii="Courier New" w:hAnsi="Courier New" w:cs="Courier New"/>
+          <w:sz w:val="16"/>
+          <w:szCs w:val="16"/>
+        </w:rPr>
+        <w:t>my $</w:t>
+      </w:r>
+      <w:proofErr w:type="spellStart"/>
+      <w:r>
+        <w:rPr>
+          <w:rFonts w:ascii="Courier New" w:hAnsi="Courier New" w:cs="Courier New"/>
+          <w:sz w:val="16"/>
+          <w:szCs w:val="16"/>
+        </w:rPr>
+        <w:t>hdr</w:t>
+      </w:r>
+      <w:proofErr w:type="spellEnd"/>
+      <w:r>
+        <w:rPr>
+          <w:rFonts w:ascii="Courier New" w:hAnsi="Courier New" w:cs="Courier New"/>
+          <w:sz w:val="16"/>
+          <w:szCs w:val="16"/>
+        </w:rPr>
+        <w:t xml:space="preserve"> = "target\</w:t>
+      </w:r>
+      <w:proofErr w:type="spellStart"/>
+      <w:r>
+        <w:rPr>
+          <w:rFonts w:ascii="Courier New" w:hAnsi="Courier New" w:cs="Courier New"/>
+          <w:sz w:val="16"/>
+          <w:szCs w:val="16"/>
+        </w:rPr>
+        <w:t>ttlen</w:t>
+      </w:r>
+      <w:proofErr w:type="spellEnd"/>
+      <w:r>
+        <w:rPr>
+          <w:rFonts w:ascii="Courier New" w:hAnsi="Courier New" w:cs="Courier New"/>
+          <w:sz w:val="16"/>
+          <w:szCs w:val="16"/>
+        </w:rPr>
+        <w:t>\</w:t>
+      </w:r>
+      <w:proofErr w:type="spellStart"/>
+      <w:r>
+        <w:rPr>
+          <w:rFonts w:ascii="Courier New" w:hAnsi="Courier New" w:cs="Courier New"/>
+          <w:sz w:val="16"/>
+          <w:szCs w:val="16"/>
+        </w:rPr>
+        <w:t>torf</w:t>
+      </w:r>
+      <w:proofErr w:type="spellEnd"/>
+      <w:r>
+        <w:rPr>
+          <w:rFonts w:ascii="Courier New" w:hAnsi="Courier New" w:cs="Courier New"/>
+          <w:sz w:val="16"/>
+          <w:szCs w:val="16"/>
+        </w:rPr>
+        <w:t>\</w:t>
+      </w:r>
+      <w:proofErr w:type="spellStart"/>
+      <w:r>
+        <w:rPr>
+          <w:rFonts w:ascii="Courier New" w:hAnsi="Courier New" w:cs="Courier New"/>
+          <w:sz w:val="16"/>
+          <w:szCs w:val="16"/>
+        </w:rPr>
+        <w:t>tqlen</w:t>
+      </w:r>
+      <w:proofErr w:type="spellEnd"/>
+      <w:r>
+        <w:rPr>
+          <w:rFonts w:ascii="Courier New" w:hAnsi="Courier New" w:cs="Courier New"/>
+          <w:sz w:val="16"/>
+          <w:szCs w:val="16"/>
+        </w:rPr>
+        <w:t>\</w:t>
+      </w:r>
+      <w:proofErr w:type="spellStart"/>
+      <w:r>
+        <w:rPr>
+          <w:rFonts w:ascii="Courier New" w:hAnsi="Courier New" w:cs="Courier New"/>
+          <w:sz w:val="16"/>
+          <w:szCs w:val="16"/>
+        </w:rPr>
+        <w:t>tevalue</w:t>
+      </w:r>
+      <w:proofErr w:type="spellEnd"/>
+      <w:r>
+        <w:rPr>
+          <w:rFonts w:ascii="Courier New" w:hAnsi="Courier New" w:cs="Courier New"/>
+          <w:sz w:val="16"/>
+          <w:szCs w:val="16"/>
+        </w:rPr>
+        <w:t>\</w:t>
+      </w:r>
+      <w:proofErr w:type="spellStart"/>
+      <w:r>
+        <w:rPr>
+          <w:rFonts w:ascii="Courier New" w:hAnsi="Courier New" w:cs="Courier New"/>
+          <w:sz w:val="16"/>
+          <w:szCs w:val="16"/>
+        </w:rPr>
+        <w:t>tscore</w:t>
+      </w:r>
+      <w:proofErr w:type="spellEnd"/>
+      <w:r>
+        <w:rPr>
+          <w:rFonts w:ascii="Courier New" w:hAnsi="Courier New" w:cs="Courier New"/>
+          <w:sz w:val="16"/>
+          <w:szCs w:val="16"/>
+        </w:rPr>
+        <w:t>\n";</w:t>
+      </w:r>
+    </w:p>
+    <w:p>
+      <w:pPr>
+        <w:spacing w:after="0" w:line="240" w:lineRule="auto"/>
+        <w:rPr>
+          <w:rFonts w:ascii="Courier New" w:hAnsi="Courier New" w:cs="Courier New"/>
+          <w:sz w:val="16"/>
+          <w:szCs w:val="16"/>
+        </w:rPr>
+      </w:pPr>
+      <w:proofErr w:type="gramStart"/>
+      <w:r>
+        <w:rPr>
+          <w:rFonts w:ascii="Courier New" w:hAnsi="Courier New" w:cs="Courier New"/>
+          <w:sz w:val="16"/>
+          <w:szCs w:val="16"/>
+        </w:rPr>
+        <w:t>open(</w:t>
+      </w:r>
+      <w:proofErr w:type="gramEnd"/>
+      <w:r>
+        <w:rPr>
+          <w:rFonts w:ascii="Courier New" w:hAnsi="Courier New" w:cs="Courier New"/>
+          <w:sz w:val="16"/>
+          <w:szCs w:val="16"/>
+        </w:rPr>
+        <w:t>OUT, '&gt;','hmm_stats.txt');</w:t>
+      </w:r>
+    </w:p>
+    <w:p>
+      <w:pPr>
+        <w:spacing w:after="0" w:line="240" w:lineRule="auto"/>
+        <w:rPr>
+          <w:rFonts w:ascii="Courier New" w:hAnsi="Courier New" w:cs="Courier New"/>
+          <w:sz w:val="16"/>
+          <w:szCs w:val="16"/>
+        </w:rPr>
+      </w:pPr>
+      <w:r>
+        <w:rPr>
+          <w:rFonts w:ascii="Courier New" w:hAnsi="Courier New" w:cs="Courier New"/>
+          <w:sz w:val="16"/>
+          <w:szCs w:val="16"/>
+        </w:rPr>
+        <w:t>print OUT $</w:t>
+      </w:r>
+      <w:proofErr w:type="spellStart"/>
+      <w:r>
+        <w:rPr>
+          <w:rFonts w:ascii="Courier New" w:hAnsi="Courier New" w:cs="Courier New"/>
+          <w:sz w:val="16"/>
+          <w:szCs w:val="16"/>
+        </w:rPr>
+        <w:t>hdr</w:t>
+      </w:r>
+      <w:proofErr w:type="spellEnd"/>
+      <w:r>
+        <w:rPr>
+          <w:rFonts w:ascii="Courier New" w:hAnsi="Courier New" w:cs="Courier New"/>
+          <w:sz w:val="16"/>
+          <w:szCs w:val="16"/>
+        </w:rPr>
+        <w:t>;</w:t>
+      </w:r>
+    </w:p>
+    <w:p>
+      <w:pPr>
+        <w:spacing w:after="0" w:line="240" w:lineRule="auto"/>
+        <w:rPr>
+          <w:rFonts w:ascii="Courier New" w:hAnsi="Courier New" w:cs="Courier New"/>
+          <w:sz w:val="16"/>
+          <w:szCs w:val="16"/>
+        </w:rPr>
+      </w:pPr>
+      <w:proofErr w:type="gramStart"/>
+      <w:r>
+        <w:rPr>
+          <w:rFonts w:ascii="Courier New" w:hAnsi="Courier New" w:cs="Courier New"/>
+          <w:sz w:val="16"/>
+          <w:szCs w:val="16"/>
+        </w:rPr>
+        <w:t>close(</w:t>
+      </w:r>
+      <w:proofErr w:type="gramEnd"/>
+      <w:r>
+        <w:rPr>
+          <w:rFonts w:ascii="Courier New" w:hAnsi="Courier New" w:cs="Courier New"/>
+          <w:sz w:val="16"/>
+          <w:szCs w:val="16"/>
+        </w:rPr>
+        <w:t>OUT);</w:t>
+      </w:r>
+    </w:p>
+    <w:p>
+      <w:pPr>
+        <w:spacing w:after="0" w:line="240" w:lineRule="auto"/>
+        <w:rPr>
+          <w:rFonts w:ascii="Courier New" w:hAnsi="Courier New" w:cs="Courier New"/>
+          <w:sz w:val="16"/>
+          <w:szCs w:val="16"/>
+        </w:rPr>
+      </w:pPr>
+    </w:p>
+    <w:p>
+      <w:pPr>
+        <w:spacing w:after="0" w:line="240" w:lineRule="auto"/>
+        <w:rPr>
+          <w:rFonts w:ascii="Courier New" w:hAnsi="Courier New" w:cs="Courier New"/>
+          <w:sz w:val="16"/>
+          <w:szCs w:val="16"/>
+        </w:rPr>
+      </w:pPr>
+      <w:r>
+        <w:rPr>
+          <w:rFonts w:ascii="Courier New" w:hAnsi="Courier New" w:cs="Courier New"/>
+          <w:sz w:val="16"/>
+          <w:szCs w:val="16"/>
+        </w:rPr>
+        <w:t>my @</w:t>
+      </w:r>
+      <w:proofErr w:type="spellStart"/>
+      <w:r>
+        <w:rPr>
+          <w:rFonts w:ascii="Courier New" w:hAnsi="Courier New" w:cs="Courier New"/>
+          <w:sz w:val="16"/>
+          <w:szCs w:val="16"/>
+        </w:rPr>
+        <w:t>chrom_dirs</w:t>
+      </w:r>
+      <w:proofErr w:type="spellEnd"/>
+      <w:r>
+        <w:rPr>
+          <w:rFonts w:ascii="Courier New" w:hAnsi="Courier New" w:cs="Courier New"/>
+          <w:sz w:val="16"/>
+          <w:szCs w:val="16"/>
+        </w:rPr>
+        <w:t xml:space="preserve"> = glob("$</w:t>
+      </w:r>
+      <w:proofErr w:type="spellStart"/>
+      <w:r>
+        <w:rPr>
+          <w:rFonts w:ascii="Courier New" w:hAnsi="Courier New" w:cs="Courier New"/>
+          <w:sz w:val="16"/>
+          <w:szCs w:val="16"/>
+        </w:rPr>
+        <w:t>org_dir</w:t>
+      </w:r>
+      <w:proofErr w:type="spellEnd"/>
+      <w:r>
+        <w:rPr>
+          <w:rFonts w:ascii="Courier New" w:hAnsi="Courier New" w:cs="Courier New"/>
+          <w:sz w:val="16"/>
+          <w:szCs w:val="16"/>
+        </w:rPr>
+        <w:t>*");</w:t>
+      </w:r>
+    </w:p>
+    <w:p>
+      <w:pPr>
+        <w:spacing w:after="0" w:line="240" w:lineRule="auto"/>
+        <w:rPr>
+          <w:rFonts w:ascii="Courier New" w:hAnsi="Courier New" w:cs="Courier New"/>
+          <w:sz w:val="16"/>
+          <w:szCs w:val="16"/>
+        </w:rPr>
+      </w:pPr>
+      <w:r>
+        <w:rPr>
+          <w:rFonts w:ascii="Courier New" w:hAnsi="Courier New" w:cs="Courier New"/>
+          <w:sz w:val="16"/>
+          <w:szCs w:val="16"/>
+        </w:rPr>
+        <w:t>foreach my $</w:t>
+      </w:r>
+      <w:proofErr w:type="spellStart"/>
+      <w:r>
+        <w:rPr>
+          <w:rFonts w:ascii="Courier New" w:hAnsi="Courier New" w:cs="Courier New"/>
+          <w:sz w:val="16"/>
+          <w:szCs w:val="16"/>
+        </w:rPr>
+        <w:t>chrom</w:t>
+      </w:r>
+      <w:proofErr w:type="spellEnd"/>
+      <w:r>
+        <w:rPr>
+          <w:rFonts w:ascii="Courier New" w:hAnsi="Courier New" w:cs="Courier New"/>
+          <w:sz w:val="16"/>
+          <w:szCs w:val="16"/>
+        </w:rPr>
+        <w:t xml:space="preserve"> (@</w:t>
+      </w:r>
+      <w:proofErr w:type="spellStart"/>
+      <w:r>
+        <w:rPr>
+          <w:rFonts w:ascii="Courier New" w:hAnsi="Courier New" w:cs="Courier New"/>
+          <w:sz w:val="16"/>
+          <w:szCs w:val="16"/>
+        </w:rPr>
+        <w:t>chrom_dirs</w:t>
+      </w:r>
+      <w:proofErr w:type="spellEnd"/>
+      <w:r>
+        <w:rPr>
+          <w:rFonts w:ascii="Courier New" w:hAnsi="Courier New" w:cs="Courier New"/>
+          <w:sz w:val="16"/>
+          <w:szCs w:val="16"/>
+        </w:rPr>
+        <w:t>) {</w:t>
+      </w:r>
+    </w:p>
+    <w:p>
+      <w:pPr>
+        <w:spacing w:after="0" w:line="240" w:lineRule="auto"/>
+        <w:rPr>
+          <w:rFonts w:ascii="Courier New" w:hAnsi="Courier New" w:cs="Courier New"/>
+          <w:sz w:val="16"/>
+          <w:szCs w:val="16"/>
+        </w:rPr>
+      </w:pPr>
+      <w:r>
+        <w:rPr>
+          <w:rFonts w:ascii="Courier New" w:hAnsi="Courier New" w:cs="Courier New"/>
+          <w:sz w:val="16"/>
+          <w:szCs w:val="16"/>
+        </w:rPr>
+        <w:tab/>
+        <w:t>my @</w:t>
+      </w:r>
+      <w:proofErr w:type="spellStart"/>
+      <w:r>
+        <w:rPr>
+          <w:rFonts w:ascii="Courier New" w:hAnsi="Courier New" w:cs="Courier New"/>
+          <w:sz w:val="16"/>
+          <w:szCs w:val="16"/>
+        </w:rPr>
+        <w:t>fastas</w:t>
+      </w:r>
+      <w:proofErr w:type="spellEnd"/>
+      <w:r>
+        <w:rPr>
+          <w:rFonts w:ascii="Courier New" w:hAnsi="Courier New" w:cs="Courier New"/>
+          <w:sz w:val="16"/>
+          <w:szCs w:val="16"/>
+        </w:rPr>
+        <w:t xml:space="preserve"> = glob("$</w:t>
+      </w:r>
+      <w:proofErr w:type="spellStart"/>
+      <w:r>
+        <w:rPr>
+          <w:rFonts w:ascii="Courier New" w:hAnsi="Courier New" w:cs="Courier New"/>
+          <w:sz w:val="16"/>
+          <w:szCs w:val="16"/>
+        </w:rPr>
+        <w:t>chrom</w:t>
+      </w:r>
+      <w:proofErr w:type="spellEnd"/>
+      <w:r>
+        <w:rPr>
+          <w:rFonts w:ascii="Courier New" w:hAnsi="Courier New" w:cs="Courier New"/>
+          <w:sz w:val="16"/>
+          <w:szCs w:val="16"/>
+        </w:rPr>
+        <w:t>/*.FASTA");</w:t>
+      </w:r>
+    </w:p>
+    <w:p>
+      <w:pPr>
+        <w:spacing w:after="0" w:line="240" w:lineRule="auto"/>
+        <w:rPr>
+          <w:rFonts w:ascii="Courier New" w:hAnsi="Courier New" w:cs="Courier New"/>
+          <w:sz w:val="16"/>
+          <w:szCs w:val="16"/>
+        </w:rPr>
+      </w:pPr>
+      <w:r>
+        <w:rPr>
+          <w:rFonts w:ascii="Courier New" w:hAnsi="Courier New" w:cs="Courier New"/>
+          <w:sz w:val="16"/>
+          <w:szCs w:val="16"/>
+        </w:rPr>
+        <w:tab/>
+        <w:t>foreach my $</w:t>
+      </w:r>
+      <w:proofErr w:type="spellStart"/>
+      <w:r>
+        <w:rPr>
+          <w:rFonts w:ascii="Courier New" w:hAnsi="Courier New" w:cs="Courier New"/>
+          <w:sz w:val="16"/>
+          <w:szCs w:val="16"/>
+        </w:rPr>
+        <w:t>fasta</w:t>
+      </w:r>
+      <w:proofErr w:type="spellEnd"/>
+      <w:r>
+        <w:rPr>
+          <w:rFonts w:ascii="Courier New" w:hAnsi="Courier New" w:cs="Courier New"/>
+          <w:sz w:val="16"/>
+          <w:szCs w:val="16"/>
+        </w:rPr>
+        <w:t xml:space="preserve"> (@</w:t>
+      </w:r>
+      <w:proofErr w:type="spellStart"/>
+      <w:r>
+        <w:rPr>
+          <w:rFonts w:ascii="Courier New" w:hAnsi="Courier New" w:cs="Courier New"/>
+          <w:sz w:val="16"/>
+          <w:szCs w:val="16"/>
+        </w:rPr>
+        <w:t>fastas</w:t>
+      </w:r>
+      <w:proofErr w:type="spellEnd"/>
+      <w:r>
+        <w:rPr>
+          <w:rFonts w:ascii="Courier New" w:hAnsi="Courier New" w:cs="Courier New"/>
+          <w:sz w:val="16"/>
+          <w:szCs w:val="16"/>
+        </w:rPr>
+        <w:t>) {</w:t>
+      </w:r>
+    </w:p>
+    <w:p>
+      <w:pPr>
+        <w:spacing w:after="0" w:line="240" w:lineRule="auto"/>
+        <w:rPr>
+          <w:rFonts w:ascii="Courier New" w:hAnsi="Courier New" w:cs="Courier New"/>
+          <w:sz w:val="16"/>
+          <w:szCs w:val="16"/>
+        </w:rPr>
+      </w:pPr>
+      <w:r>
+        <w:rPr>
+          <w:rFonts w:ascii="Courier New" w:hAnsi="Courier New" w:cs="Courier New"/>
+          <w:sz w:val="16"/>
+          <w:szCs w:val="16"/>
+        </w:rPr>
+        <w:tab/>
+      </w:r>
+      <w:r>
+        <w:rPr>
+          <w:rFonts w:ascii="Courier New" w:hAnsi="Courier New" w:cs="Courier New"/>
+          <w:sz w:val="16"/>
+          <w:szCs w:val="16"/>
+        </w:rPr>
+        <w:tab/>
+      </w:r>
+      <w:proofErr w:type="gramStart"/>
+      <w:r>
+        <w:rPr>
+          <w:rFonts w:ascii="Courier New" w:hAnsi="Courier New" w:cs="Courier New"/>
+          <w:sz w:val="16"/>
+          <w:szCs w:val="16"/>
+        </w:rPr>
+        <w:t>print( "</w:t>
+      </w:r>
+      <w:proofErr w:type="gramEnd"/>
+      <w:r>
+        <w:rPr>
+          <w:rFonts w:ascii="Courier New" w:hAnsi="Courier New" w:cs="Courier New"/>
+          <w:sz w:val="16"/>
+          <w:szCs w:val="16"/>
+        </w:rPr>
+        <w:t>Extract hmm stats for $</w:t>
+      </w:r>
+      <w:proofErr w:type="spellStart"/>
+      <w:r>
+        <w:rPr>
+          <w:rFonts w:ascii="Courier New" w:hAnsi="Courier New" w:cs="Courier New"/>
+          <w:sz w:val="16"/>
+          <w:szCs w:val="16"/>
+        </w:rPr>
+        <w:t>fasta</w:t>
+      </w:r>
+      <w:proofErr w:type="spellEnd"/>
+      <w:r>
+        <w:rPr>
+          <w:rFonts w:ascii="Courier New" w:hAnsi="Courier New" w:cs="Courier New"/>
+          <w:sz w:val="16"/>
+          <w:szCs w:val="16"/>
+        </w:rPr>
+        <w:t>\n");</w:t>
+      </w:r>
+    </w:p>
+    <w:p>
+      <w:pPr>
+        <w:spacing w:after="0" w:line="240" w:lineRule="auto"/>
+        <w:rPr>
+          <w:rFonts w:ascii="Courier New" w:hAnsi="Courier New" w:cs="Courier New"/>
+          <w:sz w:val="16"/>
+          <w:szCs w:val="16"/>
+        </w:rPr>
+      </w:pPr>
+      <w:r>
+        <w:rPr>
+          <w:rFonts w:ascii="Courier New" w:hAnsi="Courier New" w:cs="Courier New"/>
+          <w:sz w:val="16"/>
+          <w:szCs w:val="16"/>
+        </w:rPr>
+        <w:tab/>
+      </w:r>
+      <w:r>
+        <w:rPr>
+          <w:rFonts w:ascii="Courier New" w:hAnsi="Courier New" w:cs="Courier New"/>
+          <w:sz w:val="16"/>
+          <w:szCs w:val="16"/>
+        </w:rPr>
+        <w:tab/>
+      </w:r>
+      <w:proofErr w:type="gramStart"/>
+      <w:r>
+        <w:rPr>
+          <w:rFonts w:ascii="Courier New" w:hAnsi="Courier New" w:cs="Courier New"/>
+          <w:sz w:val="16"/>
+          <w:szCs w:val="16"/>
+        </w:rPr>
+        <w:t>system(</w:t>
+      </w:r>
+      <w:proofErr w:type="gramEnd"/>
+      <w:r>
+        <w:rPr>
+          <w:rFonts w:ascii="Courier New" w:hAnsi="Courier New" w:cs="Courier New"/>
+          <w:sz w:val="16"/>
+          <w:szCs w:val="16"/>
+        </w:rPr>
+        <w:t>"</w:t>
+      </w:r>
+      <w:proofErr w:type="spellStart"/>
+      <w:r>
+        <w:rPr>
+          <w:rFonts w:ascii="Courier New" w:hAnsi="Courier New" w:cs="Courier New"/>
+          <w:sz w:val="16"/>
+          <w:szCs w:val="16"/>
+        </w:rPr>
+        <w:t>perl</w:t>
+      </w:r>
+      <w:proofErr w:type="spellEnd"/>
+      <w:r>
+        <w:rPr>
+          <w:rFonts w:ascii="Courier New" w:hAnsi="Courier New" w:cs="Courier New"/>
+          <w:sz w:val="16"/>
+          <w:szCs w:val="16"/>
+        </w:rPr>
+        <w:t xml:space="preserve"> ~/genomes/extract_hmm_summary.pl $</w:t>
+      </w:r>
+      <w:proofErr w:type="spellStart"/>
+      <w:r>
+        <w:rPr>
+          <w:rFonts w:ascii="Courier New" w:hAnsi="Courier New" w:cs="Courier New"/>
+          <w:sz w:val="16"/>
+          <w:szCs w:val="16"/>
+        </w:rPr>
+        <w:t>fasta.summary</w:t>
+      </w:r>
+      <w:proofErr w:type="spellEnd"/>
+      <w:r>
+        <w:rPr>
+          <w:rFonts w:ascii="Courier New" w:hAnsi="Courier New" w:cs="Courier New"/>
+          <w:sz w:val="16"/>
+          <w:szCs w:val="16"/>
+        </w:rPr>
+        <w:t xml:space="preserve"> &gt;&gt; hmm_stats.txt");</w:t>
+      </w:r>
+    </w:p>
+    <w:p>
+      <w:pPr>
+        <w:spacing w:after="0" w:line="240" w:lineRule="auto"/>
+        <w:rPr>
+          <w:rFonts w:ascii="Courier New" w:hAnsi="Courier New" w:cs="Courier New"/>
+          <w:sz w:val="16"/>
+          <w:szCs w:val="16"/>
+        </w:rPr>
+      </w:pPr>
+      <w:r>
+        <w:rPr>
+          <w:rFonts w:ascii="Courier New" w:hAnsi="Courier New" w:cs="Courier New"/>
+          <w:sz w:val="16"/>
+          <w:szCs w:val="16"/>
+        </w:rPr>
+        <w:tab/>
+        <w:t>}</w:t>
+      </w:r>
+    </w:p>
+    <w:p>
+      <w:pPr>
+        <w:spacing w:after="0" w:line="240" w:lineRule="auto"/>
+        <w:rPr>
+          <w:rFonts w:ascii="Courier New" w:hAnsi="Courier New" w:cs="Courier New"/>
+          <w:sz w:val="16"/>
+          <w:szCs w:val="16"/>
+        </w:rPr>
+      </w:pPr>
+      <w:r>
+        <w:rPr>
+          <w:rFonts w:ascii="Courier New" w:hAnsi="Courier New" w:cs="Courier New"/>
+          <w:sz w:val="16"/>
+          <w:szCs w:val="16"/>
+        </w:rPr>
+        <w:t>}</w:t>
+      </w:r>
+    </w:p>
+    <w:bookmarkStart w:id="15" w:name="_Ref33025307"/>
     <w:p>
       <w:pPr>
         <w:pStyle w:val="Heading3"/>
@@ -22068,7 +24710,7 @@
         </w:rPr>
         <w:t>create_hmmer_stats_tbls.sql</w:t>
       </w:r>
-      <w:bookmarkEnd w:id="13"/>
+      <w:bookmarkEnd w:id="15"/>
       <w:proofErr w:type="spellEnd"/>
     </w:p>
     <w:p>
@@ -22491,6 +25133,7 @@
           <w:sz w:val="16"/>
           <w:szCs w:val="16"/>
         </w:rPr>
+        <w:lastRenderedPageBreak/>
         <w:tab/>
         <w:t>, score numeric</w:t>
       </w:r>
@@ -22881,7 +25524,7 @@
         <w:t>);</w:t>
       </w:r>
     </w:p>
-    <w:bookmarkStart w:id="14" w:name="_Ref33025252"/>
+    <w:bookmarkStart w:id="16" w:name="_Ref33025252"/>
     <w:p>
       <w:pPr>
         <w:pStyle w:val="Heading3"/>
@@ -22902,7 +25545,7 @@
       <w:r>
         <w:t>import_hmmer_statistics.sql</w:t>
       </w:r>
-      <w:bookmarkEnd w:id="14"/>
+      <w:bookmarkEnd w:id="16"/>
       <w:proofErr w:type="spellEnd"/>
     </w:p>
     <w:p>
@@ -23316,7 +25959,7 @@
         <w:t xml:space="preserve"> Consolidated statistics analysis</w:t>
       </w:r>
     </w:p>
-    <w:bookmarkStart w:id="15" w:name="_Ref33108890"/>
+    <w:bookmarkStart w:id="17" w:name="_Ref33108890"/>
     <w:p>
       <w:pPr>
         <w:pStyle w:val="Heading3"/>
@@ -23337,7 +25980,7 @@
       <w:r>
         <w:t>consolidated_orf_target.sql</w:t>
       </w:r>
-      <w:bookmarkEnd w:id="15"/>
+      <w:bookmarkEnd w:id="17"/>
       <w:proofErr w:type="spellEnd"/>
     </w:p>
     <w:p>
@@ -23762,7 +26405,7 @@
         </w:rPr>
       </w:pPr>
     </w:p>
-    <w:bookmarkStart w:id="16" w:name="_Ref33120244"/>
+    <w:bookmarkStart w:id="18" w:name="_Ref33120244"/>
     <w:p>
       <w:pPr>
         <w:pStyle w:val="Heading3"/>
@@ -23787,7 +26430,7 @@
       <w:r>
         <w:t>scores.R</w:t>
       </w:r>
-      <w:bookmarkEnd w:id="16"/>
+      <w:bookmarkEnd w:id="18"/>
       <w:proofErr w:type="spellEnd"/>
       <w:proofErr w:type="gramEnd"/>
     </w:p>
@@ -24039,7 +26682,7 @@
         </w:rPr>
       </w:pPr>
     </w:p>
-    <w:bookmarkStart w:id="17" w:name="_Ref33732019"/>
+    <w:bookmarkStart w:id="19" w:name="_Ref33732019"/>
     <w:p>
       <w:pPr>
         <w:pStyle w:val="Heading3"/>
@@ -24064,7 +26707,7 @@
       <w:r>
         <w:t xml:space="preserve"> analysis</w:t>
       </w:r>
-      <w:bookmarkEnd w:id="17"/>
+      <w:bookmarkEnd w:id="19"/>
     </w:p>
     <w:p>
       <w:pPr>
@@ -25564,7 +28207,7 @@
         <w:br w:type="page"/>
       </w:r>
     </w:p>
-    <w:bookmarkStart w:id="18" w:name="_Ref33763990"/>
+    <w:bookmarkStart w:id="20" w:name="_Ref33763990"/>
     <w:p>
       <w:pPr>
         <w:pStyle w:val="Heading2"/>
@@ -25588,7 +28231,7 @@
       <w:r>
         <w:t>. falciparum drugs and targets</w:t>
       </w:r>
-      <w:bookmarkEnd w:id="18"/>
+      <w:bookmarkEnd w:id="20"/>
     </w:p>
     <w:p>
       <w:r>
@@ -26117,7 +28760,7 @@
         <w:t>'</w:t>
       </w:r>
     </w:p>
-    <w:bookmarkStart w:id="19" w:name="_Ref33789518"/>
+    <w:bookmarkStart w:id="21" w:name="_Ref33789518"/>
     <w:p>
       <w:pPr>
         <w:pStyle w:val="Heading2"/>
@@ -26140,7 +28783,7 @@
       <w:r>
         <w:t>. falciparum drugs and targets, with annotations</w:t>
       </w:r>
-      <w:bookmarkEnd w:id="19"/>
+      <w:bookmarkEnd w:id="21"/>
     </w:p>
     <w:p>
       <w:pPr>
@@ -26842,7 +29485,7 @@
         </w:rPr>
       </w:pPr>
     </w:p>
-    <w:bookmarkStart w:id="20" w:name="_Ref34227198"/>
+    <w:bookmarkStart w:id="22" w:name="_Ref34227198"/>
     <w:p>
       <w:pPr>
         <w:pStyle w:val="Heading2"/>
@@ -26867,7 +29510,7 @@
       <w:r>
         <w:t>threshold.R</w:t>
       </w:r>
-      <w:bookmarkEnd w:id="20"/>
+      <w:bookmarkEnd w:id="22"/>
       <w:proofErr w:type="spellEnd"/>
       <w:proofErr w:type="gramEnd"/>
     </w:p>
@@ -28729,7 +31372,7 @@
         </w:rPr>
       </w:pPr>
     </w:p>
-    <w:bookmarkStart w:id="21" w:name="_Ref34227796"/>
+    <w:bookmarkStart w:id="23" w:name="_Ref34227796"/>
     <w:p>
       <w:pPr>
         <w:pStyle w:val="Heading2"/>
@@ -28750,7 +31393,7 @@
       <w:r>
         <w:t>P_vivax_jackhmmer_drugs.sql</w:t>
       </w:r>
-      <w:bookmarkEnd w:id="21"/>
+      <w:bookmarkEnd w:id="23"/>
       <w:proofErr w:type="spellEnd"/>
     </w:p>
     <w:p>
@@ -29322,12 +31965,12 @@
       </w:pPr>
     </w:p>
     <w:sectPr>
-      <w:headerReference w:type="even" r:id="rId21"/>
-      <w:headerReference w:type="default" r:id="rId22"/>
-      <w:footerReference w:type="even" r:id="rId23"/>
-      <w:footerReference w:type="default" r:id="rId24"/>
-      <w:headerReference w:type="first" r:id="rId25"/>
-      <w:footerReference w:type="first" r:id="rId26"/>
+      <w:headerReference w:type="even" r:id="rId22"/>
+      <w:headerReference w:type="default" r:id="rId23"/>
+      <w:footerReference w:type="even" r:id="rId24"/>
+      <w:footerReference w:type="default" r:id="rId25"/>
+      <w:headerReference w:type="first" r:id="rId26"/>
+      <w:footerReference w:type="first" r:id="rId27"/>
       <w:pgSz w:w="12240" w:h="15840"/>
       <w:pgMar w:top="1440" w:right="1440" w:bottom="1440" w:left="1440" w:header="720" w:footer="720" w:gutter="0"/>
       <w:cols w:space="720"/>
@@ -30479,6 +33122,7 @@
   <w:style w:type="character" w:default="1" w:styleId="DefaultParagraphFont">
     <w:name w:val="Default Paragraph Font"/>
     <w:uiPriority w:val="1"/>
+    <w:semiHidden/>
     <w:unhideWhenUsed/>
   </w:style>
   <w:style w:type="table" w:default="1" w:styleId="TableNormal">
@@ -30786,6 +33430,59 @@
       <w:lang w:eastAsia="ja-JP"/>
     </w:rPr>
   </w:style>
+  <w:style w:type="paragraph" w:styleId="HTMLPreformatted">
+    <w:name w:val="HTML Preformatted"/>
+    <w:basedOn w:val="Normal"/>
+    <w:link w:val="HTMLPreformattedChar"/>
+    <w:uiPriority w:val="99"/>
+    <w:semiHidden/>
+    <w:unhideWhenUsed/>
+    <w:rsid w:val="00B15DF4"/>
+    <w:pPr>
+      <w:tabs>
+        <w:tab w:val="left" w:pos="916"/>
+        <w:tab w:val="left" w:pos="1832"/>
+        <w:tab w:val="left" w:pos="2748"/>
+        <w:tab w:val="left" w:pos="3664"/>
+        <w:tab w:val="left" w:pos="4580"/>
+        <w:tab w:val="left" w:pos="5496"/>
+        <w:tab w:val="left" w:pos="6412"/>
+        <w:tab w:val="left" w:pos="7328"/>
+        <w:tab w:val="left" w:pos="8244"/>
+        <w:tab w:val="left" w:pos="9160"/>
+        <w:tab w:val="left" w:pos="10076"/>
+        <w:tab w:val="left" w:pos="10992"/>
+        <w:tab w:val="left" w:pos="11908"/>
+        <w:tab w:val="left" w:pos="12824"/>
+        <w:tab w:val="left" w:pos="13740"/>
+        <w:tab w:val="left" w:pos="14656"/>
+      </w:tabs>
+      <w:spacing w:after="0" w:line="240" w:lineRule="auto"/>
+    </w:pPr>
+    <w:rPr>
+      <w:rFonts w:ascii="Courier New" w:eastAsia="Times New Roman" w:hAnsi="Courier New" w:cs="Courier New"/>
+      <w:sz w:val="20"/>
+      <w:szCs w:val="20"/>
+    </w:rPr>
+  </w:style>
+  <w:style w:type="character" w:customStyle="1" w:styleId="HTMLPreformattedChar">
+    <w:name w:val="HTML Preformatted Char"/>
+    <w:basedOn w:val="DefaultParagraphFont"/>
+    <w:link w:val="HTMLPreformatted"/>
+    <w:uiPriority w:val="99"/>
+    <w:semiHidden/>
+    <w:rsid w:val="00B15DF4"/>
+    <w:rPr>
+      <w:rFonts w:ascii="Courier New" w:eastAsia="Times New Roman" w:hAnsi="Courier New" w:cs="Courier New"/>
+      <w:sz w:val="20"/>
+      <w:szCs w:val="20"/>
+    </w:rPr>
+  </w:style>
+  <w:style w:type="character" w:customStyle="1" w:styleId="gd15mcfceub">
+    <w:name w:val="gd15mcfceub"/>
+    <w:basedOn w:val="DefaultParagraphFont"/>
+    <w:rsid w:val="00B15DF4"/>
+  </w:style>
 </w:styles>
 </file>
 
@@ -30934,6 +33631,7 @@
     <w:rsid w:val="003C6161"/>
     <w:rsid w:val="00441916"/>
     <w:rsid w:val="0046720C"/>
+    <w:rsid w:val="00481F6E"/>
     <w:rsid w:val="004D072F"/>
     <w:rsid w:val="00593AA8"/>
     <w:rsid w:val="00597FDA"/>
@@ -30969,6 +33667,7 @@
     <w:rsid w:val="00D459BE"/>
     <w:rsid w:val="00D560C9"/>
     <w:rsid w:val="00D71C8F"/>
+    <w:rsid w:val="00D75152"/>
     <w:rsid w:val="00E21208"/>
     <w:rsid w:val="00E36588"/>
     <w:rsid w:val="00E90433"/>
@@ -31763,7 +34462,7 @@
 </file>
 
 <file path=customXml/itemProps1.xml><?xml version="1.0" encoding="utf-8"?>
-<ds:datastoreItem xmlns:ds="http://schemas.openxmlformats.org/officeDocument/2006/customXml" ds:itemID="{1C9B0893-B6E2-48C3-BCB2-E0D1B81C3471}">
+<ds:datastoreItem xmlns:ds="http://schemas.openxmlformats.org/officeDocument/2006/customXml" ds:itemID="{F3F80FAC-D0AC-460D-A627-ABE18324A39C}">
   <ds:schemaRefs>
     <ds:schemaRef ds:uri="http://schemas.openxmlformats.org/officeDocument/2006/bibliography"/>
   </ds:schemaRefs>

</xml_diff>

<commit_message>
Reformat adding required first page information for preprint.
</commit_message>
<xml_diff>
--- a/Paralog Targets for Neglected Diseases.docx
+++ b/Paralog Targets for Neglected Diseases.docx
@@ -26,43 +26,23 @@
       </w:r>
     </w:p>
     <w:p>
-      <w:pPr>
-        <w:jc w:val="center"/>
-      </w:pPr>
-      <w:r>
-        <w:t xml:space="preserve">By </w:t>
-      </w:r>
-    </w:p>
-    <w:p>
-      <w:pPr>
-        <w:jc w:val="center"/>
-        <w:rPr>
-          <w:sz w:val="36"/>
-          <w:szCs w:val="36"/>
-        </w:rPr>
-      </w:pPr>
-      <w:r>
-        <w:rPr>
-          <w:sz w:val="36"/>
-          <w:szCs w:val="36"/>
+      <w:r>
+        <w:t xml:space="preserve">Author:  </w:t>
+      </w:r>
+      <w:r>
+        <w:rPr>
+          <w:sz w:val="24"/>
+          <w:szCs w:val="24"/>
         </w:rPr>
         <w:t>Jeremy Singer</w:t>
       </w:r>
-    </w:p>
-    <w:p>
-      <w:pPr>
-        <w:jc w:val="center"/>
-      </w:pPr>
-      <w:r>
-        <w:t>Affiliations: Brandeis University, GPS department</w:t>
-      </w:r>
-    </w:p>
-    <w:p>
-      <w:pPr>
-        <w:pStyle w:val="Subtitle"/>
-      </w:pPr>
-      <w:r>
-        <w:br w:type="page"/>
+      <w:r>
+        <w:rPr>
+          <w:rStyle w:val="FootnoteReference"/>
+          <w:sz w:val="24"/>
+          <w:szCs w:val="24"/>
+        </w:rPr>
+        <w:footnoteReference w:id="1"/>
       </w:r>
     </w:p>
     <w:p>
@@ -70,7 +50,6 @@
         <w:pStyle w:val="Heading1"/>
       </w:pPr>
       <w:r>
-        <w:lastRenderedPageBreak/>
         <w:fldChar w:fldCharType="begin"/>
       </w:r>
       <w:r>
@@ -85,7 +64,7 @@
     </w:p>
     <w:p>
       <w:pPr>
-        <w:spacing w:line="480" w:lineRule="auto"/>
+        <w:spacing w:after="0" w:line="480" w:lineRule="auto"/>
       </w:pPr>
       <w:r>
         <w:t xml:space="preserve">  This paper describes a method that can be used to discover and repurpose existing drugs and drug targets by discovering cross species genomic sequence similarities. It uses public domain databases (Ch</w:t>
@@ -395,7 +374,7 @@
     </w:p>
     <w:p>
       <w:pPr>
-        <w:spacing w:line="480" w:lineRule="auto"/>
+        <w:spacing w:after="0" w:line="480" w:lineRule="auto"/>
       </w:pPr>
       <w:r>
         <w:t xml:space="preserve">  This method can be applied to pathogens with at least a medium sized genome (several thousand genes</w:t>
@@ -412,7 +391,7 @@
     </w:p>
     <w:p>
       <w:pPr>
-        <w:spacing w:line="480" w:lineRule="auto"/>
+        <w:spacing w:after="0" w:line="480" w:lineRule="auto"/>
         <w:rPr>
           <w:sz w:val="23"/>
           <w:szCs w:val="23"/>
@@ -443,7 +422,7 @@
     </w:p>
     <w:p>
       <w:pPr>
-        <w:spacing w:line="480" w:lineRule="auto"/>
+        <w:spacing w:after="0" w:line="480" w:lineRule="auto"/>
         <w:rPr>
           <w:sz w:val="23"/>
           <w:szCs w:val="23"/>
@@ -540,7 +519,7 @@
     </w:p>
     <w:p>
       <w:pPr>
-        <w:spacing w:line="480" w:lineRule="auto"/>
+        <w:spacing w:after="0" w:line="480" w:lineRule="auto"/>
         <w:rPr>
           <w:sz w:val="23"/>
           <w:szCs w:val="23"/>
@@ -682,7 +661,23 @@
           <w:sz w:val="23"/>
           <w:szCs w:val="23"/>
         </w:rPr>
-        <w:t>, SARS-CoV2</w:t>
+        <w:t>, SARS-CoV</w:t>
+      </w:r>
+      <w:r>
+        <w:rPr>
+          <w:i/>
+          <w:sz w:val="23"/>
+          <w:szCs w:val="23"/>
+        </w:rPr>
+        <w:t>-</w:t>
+      </w:r>
+      <w:r>
+        <w:rPr>
+          <w:i/>
+          <w:sz w:val="23"/>
+          <w:szCs w:val="23"/>
+        </w:rPr>
+        <w:t>2</w:t>
       </w:r>
       <w:r>
         <w:rPr>
@@ -710,6 +705,7 @@
     </w:p>
     <w:p>
       <w:pPr>
+        <w:spacing w:after="0" w:line="240" w:lineRule="auto"/>
         <w:rPr>
           <w:sz w:val="23"/>
           <w:szCs w:val="23"/>
@@ -720,7 +716,7 @@
           <w:sz w:val="23"/>
           <w:szCs w:val="23"/>
         </w:rPr>
-        <w:br w:type="page"/>
+        <w:t>Keywords: targets, drugs, repurposing drugs, neglected tropical diseases, Plasmodium falciparum, Plamodium vivax, Cryptosporidium parvum, Trypanosoma brucei, Trypanosoma cruzi, Leishmania donovani, SARS-Cov-2, ChEMBL</w:t>
       </w:r>
     </w:p>
     <w:p>
@@ -746,7 +742,7 @@
     </w:p>
     <w:p>
       <w:pPr>
-        <w:spacing w:line="480" w:lineRule="auto"/>
+        <w:spacing w:after="0" w:line="480" w:lineRule="auto"/>
       </w:pPr>
       <w:r>
         <w:t xml:space="preserve">Neglected </w:t>
@@ -799,7 +795,7 @@
     </w:p>
     <w:p>
       <w:pPr>
-        <w:spacing w:line="480" w:lineRule="auto"/>
+        <w:spacing w:after="0" w:line="480" w:lineRule="auto"/>
       </w:pPr>
       <w:r>
         <w:t xml:space="preserve">Repurposing drugs and generating leads for finding new drugs by repurposing targets could be a cost </w:t>
@@ -819,7 +815,7 @@
     </w:p>
     <w:p>
       <w:pPr>
-        <w:spacing w:line="480" w:lineRule="auto"/>
+        <w:spacing w:after="0" w:line="480" w:lineRule="auto"/>
       </w:pPr>
       <w:r>
         <w:t xml:space="preserve">This paper describes a method for </w:t>
@@ -863,7 +859,7 @@
     </w:p>
     <w:p>
       <w:pPr>
-        <w:spacing w:line="480" w:lineRule="auto"/>
+        <w:spacing w:after="0" w:line="480" w:lineRule="auto"/>
       </w:pPr>
       <w:r>
         <w:t>ChEMBL provides a downloadable database that includes drug targets and drug information for those targets, as well as amino acid sequences of the protein targets</w:t>
@@ -910,7 +906,7 @@
     </w:p>
     <w:p>
       <w:pPr>
-        <w:spacing w:line="480" w:lineRule="auto"/>
+        <w:spacing w:after="0" w:line="480" w:lineRule="auto"/>
       </w:pPr>
       <w:r>
         <w:t xml:space="preserve">The analysis pipeline uses </w:t>
@@ -1103,7 +1099,7 @@
     </w:p>
     <w:p>
       <w:pPr>
-        <w:spacing w:line="480" w:lineRule="auto"/>
+        <w:spacing w:after="0" w:line="480" w:lineRule="auto"/>
       </w:pPr>
       <w:r>
         <w:t>Plasmodium falciparum</w:t>
@@ -1118,44 +1114,44 @@
         <w:t xml:space="preserve">diseases. </w:t>
       </w:r>
       <w:r>
-        <w:t xml:space="preserve">In 2018, there were over 228 million cases of malaria worldwide, causing </w:t>
+        <w:t>In 2018, there were over 228 million cases of malaria worldwide, causing over 408 thousand deaths</w:t>
+      </w:r>
+      <w:r>
+        <w:t xml:space="preserve"> </w:t>
+      </w:r>
+      <w:r>
+        <w:fldChar w:fldCharType="begin"/>
+      </w:r>
+      <w:r>
+        <w:instrText xml:space="preserve"> ADDIN ZOTERO_ITEM CSL_CITATION {"citationID":"IsQ8ov8x","properties":{"formattedCitation":"[5]","plainCitation":"[5]","noteIndex":0},"citationItems":[{"id":14,"uris":["http://zotero.org/users/6358161/items/N9P2IBDK"],"uri":["http://zotero.org/users/6358161/items/N9P2IBDK"],"itemData":{"id":14,"type":"webpage","abstract":"This year’s report at a glance","language":"en","title":"World malaria report 2019","URL":"https://www.who.int/news-room/feature-stories/detail/world-malaria-report-2019","accessed":{"date-parts":[["2020",2,12]]}}}],"schema":"https://github.com/citation-style-language/schema/raw/master/csl-citation.json"} </w:instrText>
+      </w:r>
+      <w:r>
+        <w:fldChar w:fldCharType="separate"/>
+      </w:r>
+      <w:r>
+        <w:rPr>
+          <w:rFonts w:ascii="Calibri" w:hAnsi="Calibri" w:cs="Calibri"/>
+        </w:rPr>
+        <w:t>[5]</w:t>
+      </w:r>
+      <w:r>
+        <w:fldChar w:fldCharType="end"/>
+      </w:r>
+      <w:r>
+        <w:t>.</w:t>
+      </w:r>
+      <w:r>
+        <w:t xml:space="preserve"> Emerging drug resistance to existing drugs such as </w:t>
+      </w:r>
+      <w:r>
+        <w:t>chloroquine</w:t>
+      </w:r>
+      <w:r>
+        <w:t xml:space="preserve"> and </w:t>
       </w:r>
       <w:r>
         <w:lastRenderedPageBreak/>
-        <w:t>over 408 thousand deaths</w:t>
-      </w:r>
-      <w:r>
-        <w:t xml:space="preserve"> </w:t>
-      </w:r>
-      <w:r>
-        <w:fldChar w:fldCharType="begin"/>
-      </w:r>
-      <w:r>
-        <w:instrText xml:space="preserve"> ADDIN ZOTERO_ITEM CSL_CITATION {"citationID":"IsQ8ov8x","properties":{"formattedCitation":"[5]","plainCitation":"[5]","noteIndex":0},"citationItems":[{"id":14,"uris":["http://zotero.org/users/6358161/items/N9P2IBDK"],"uri":["http://zotero.org/users/6358161/items/N9P2IBDK"],"itemData":{"id":14,"type":"webpage","abstract":"This year’s report at a glance","language":"en","title":"World malaria report 2019","URL":"https://www.who.int/news-room/feature-stories/detail/world-malaria-report-2019","accessed":{"date-parts":[["2020",2,12]]}}}],"schema":"https://github.com/citation-style-language/schema/raw/master/csl-citation.json"} </w:instrText>
-      </w:r>
-      <w:r>
-        <w:fldChar w:fldCharType="separate"/>
-      </w:r>
-      <w:r>
-        <w:rPr>
-          <w:rFonts w:ascii="Calibri" w:hAnsi="Calibri" w:cs="Calibri"/>
-        </w:rPr>
-        <w:t>[5]</w:t>
-      </w:r>
-      <w:r>
-        <w:fldChar w:fldCharType="end"/>
-      </w:r>
-      <w:r>
-        <w:t>.</w:t>
-      </w:r>
-      <w:r>
-        <w:t xml:space="preserve"> Emerging drug resistance to existing drugs such as </w:t>
-      </w:r>
-      <w:r>
-        <w:t>chloroquine</w:t>
-      </w:r>
-      <w:r>
-        <w:t xml:space="preserve"> and sulfadoxine-pyrimethamine increase</w:t>
+        <w:t>sulfadoxine-pyrimethamine increase</w:t>
       </w:r>
       <w:r>
         <w:t>s</w:t>
@@ -1317,7 +1313,7 @@
     </w:p>
     <w:p>
       <w:pPr>
-        <w:spacing w:line="480" w:lineRule="auto"/>
+        <w:spacing w:after="0" w:line="480" w:lineRule="auto"/>
       </w:pPr>
       <w:r>
         <w:t xml:space="preserve">In addition to </w:t>
@@ -1404,7 +1400,7 @@
     </w:p>
     <w:p>
       <w:pPr>
-        <w:spacing w:line="480" w:lineRule="auto"/>
+        <w:spacing w:after="0" w:line="480" w:lineRule="auto"/>
         <w:rPr>
           <w:b/>
           <w:bCs/>
@@ -1448,6 +1444,7 @@
     </w:p>
     <w:p>
       <w:pPr>
+        <w:spacing w:after="0" w:line="480" w:lineRule="auto"/>
         <w:rPr>
           <w:sz w:val="23"/>
           <w:szCs w:val="23"/>
@@ -1592,7 +1589,7 @@
     <w:p/>
     <w:p>
       <w:pPr>
-        <w:spacing w:line="480" w:lineRule="auto"/>
+        <w:spacing w:after="0" w:line="480" w:lineRule="auto"/>
         <w:rPr>
           <w:rFonts w:ascii="Lucida Console" w:hAnsi="Lucida Console" w:cs="Lucida Console"/>
           <w:sz w:val="18"/>
@@ -1920,7 +1917,7 @@
     </w:p>
     <w:p>
       <w:pPr>
-        <w:spacing w:line="480" w:lineRule="auto"/>
+        <w:spacing w:after="0" w:line="480" w:lineRule="auto"/>
         <w:rPr>
           <w:rFonts w:cstheme="minorHAnsi"/>
         </w:rPr>
@@ -1934,7 +1931,7 @@
     </w:p>
     <w:p>
       <w:pPr>
-        <w:spacing w:line="480" w:lineRule="auto"/>
+        <w:spacing w:after="0" w:line="480" w:lineRule="auto"/>
         <w:rPr>
           <w:rFonts w:ascii="Lucida Console" w:hAnsi="Lucida Console" w:cs="Lucida Console"/>
           <w:sz w:val="18"/>
@@ -1945,8 +1942,14 @@
         <w:rPr>
           <w:rFonts w:cstheme="minorHAnsi"/>
         </w:rPr>
+        <w:t xml:space="preserve">Header lines are formatted according to two different patterns. The first pattern encodes the ORF id that is comprised of the organism code, chromosome, and identifier. The second pattern contains a type </w:t>
+      </w:r>
+      <w:r>
+        <w:rPr>
+          <w:rFonts w:cstheme="minorHAnsi"/>
+        </w:rPr>
         <w:lastRenderedPageBreak/>
-        <w:t>Header lines are formatted according to two different patterns. The first pattern encodes the ORF id that is comprised of the organism code, chromosome, and identifier. The second pattern contains a type identifier that identifies the record as belonging to the mitochondrion, and contains a unique identifier for the ORF id. A script fans out the ORF records into individual files in a directory structure having a separate subdirectory structure for each chromosome.</w:t>
+        <w:t>identifier that identifies the record as belonging to the mitochondrion, and contains a unique identifier for the ORF id. A script fans out the ORF records into individual files in a directory structure having a separate subdirectory structure for each chromosome.</w:t>
       </w:r>
       <w:r>
         <w:rPr>
@@ -2125,7 +2128,7 @@
     <w:p/>
     <w:p>
       <w:pPr>
-        <w:spacing w:line="480" w:lineRule="auto"/>
+        <w:spacing w:after="0" w:line="480" w:lineRule="auto"/>
       </w:pPr>
       <w:r>
         <w:t>The set of target sequences</w:t>
@@ -2186,7 +2189,7 @@
     </w:p>
     <w:p>
       <w:pPr>
-        <w:spacing w:line="480" w:lineRule="auto"/>
+        <w:spacing w:after="0" w:line="480" w:lineRule="auto"/>
       </w:pPr>
       <w:r>
         <w:t>These targets are converted by a Perl script</w:t>
@@ -2416,10 +2419,9 @@
     </w:p>
     <w:p>
       <w:pPr>
-        <w:spacing w:line="480" w:lineRule="auto"/>
-      </w:pPr>
-      <w:r>
-        <w:lastRenderedPageBreak/>
+        <w:spacing w:after="0" w:line="480" w:lineRule="auto"/>
+      </w:pPr>
+      <w:r>
         <w:t xml:space="preserve">Custom bash scripts were used for further processing, including a </w:t>
       </w:r>
       <w:r>
@@ -2485,7 +2487,7 @@
     </w:p>
     <w:p>
       <w:pPr>
-        <w:spacing w:line="480" w:lineRule="auto"/>
+        <w:spacing w:after="0" w:line="480" w:lineRule="auto"/>
         <w:rPr>
           <w:rFonts w:ascii="Courier New" w:hAnsi="Courier New" w:cs="Courier New"/>
           <w:b/>
@@ -2502,6 +2504,7 @@
           <w:sz w:val="16"/>
           <w:szCs w:val="16"/>
         </w:rPr>
+        <w:lastRenderedPageBreak/>
         <w:t>blastp -db ~/blast_targets/chembl_25_targets -query $orf -num_alignments 10 -out</w:t>
       </w:r>
       <w:r>
@@ -2615,7 +2618,7 @@
     </w:p>
     <w:p>
       <w:pPr>
-        <w:spacing w:line="480" w:lineRule="auto"/>
+        <w:spacing w:after="0" w:line="480" w:lineRule="auto"/>
         <w:rPr>
           <w:rFonts w:cstheme="minorHAnsi"/>
         </w:rPr>
@@ -2653,7 +2656,7 @@
     </w:p>
     <w:p>
       <w:pPr>
-        <w:spacing w:line="480" w:lineRule="auto"/>
+        <w:spacing w:after="0" w:line="480" w:lineRule="auto"/>
       </w:pPr>
       <w:r>
         <w:t>B</w:t>
@@ -2730,7 +2733,7 @@
     </w:p>
     <w:p>
       <w:pPr>
-        <w:spacing w:line="480" w:lineRule="auto"/>
+        <w:spacing w:after="0" w:line="480" w:lineRule="auto"/>
       </w:pPr>
       <w:r>
         <w:t>B</w:t>
@@ -2790,7 +2793,7 @@
     </w:p>
     <w:p>
       <w:pPr>
-        <w:spacing w:line="480" w:lineRule="auto"/>
+        <w:spacing w:after="0" w:line="480" w:lineRule="auto"/>
       </w:pPr>
       <w:r>
         <w:t xml:space="preserve">The </w:t>
@@ -2887,7 +2890,7 @@
     </w:p>
     <w:p>
       <w:pPr>
-        <w:spacing w:line="480" w:lineRule="auto"/>
+        <w:spacing w:after="0" w:line="480" w:lineRule="auto"/>
       </w:pPr>
       <w:r>
         <w:t>S</w:t>
@@ -2970,7 +2973,7 @@
     </w:p>
     <w:p>
       <w:pPr>
-        <w:spacing w:line="480" w:lineRule="auto"/>
+        <w:spacing w:after="0" w:line="480" w:lineRule="auto"/>
       </w:pPr>
       <w:r>
         <w:t xml:space="preserve">A </w:t>
@@ -3068,7 +3071,7 @@
     </w:p>
     <w:p>
       <w:pPr>
-        <w:spacing w:line="480" w:lineRule="auto"/>
+        <w:spacing w:after="0" w:line="480" w:lineRule="auto"/>
       </w:pPr>
       <w:r>
         <w:t>Import</w:t>
@@ -3129,10 +3132,9 @@
     </w:p>
     <w:p>
       <w:pPr>
-        <w:spacing w:line="480" w:lineRule="auto"/>
-      </w:pPr>
-      <w:r>
-        <w:lastRenderedPageBreak/>
+        <w:spacing w:after="0" w:line="480" w:lineRule="auto"/>
+      </w:pPr>
+      <w:r>
         <w:t xml:space="preserve">An update statement set the tax_id and organism fields in the </w:t>
       </w:r>
       <w:r>
@@ -3148,7 +3150,7 @@
     </w:p>
     <w:p>
       <w:pPr>
-        <w:spacing w:line="480" w:lineRule="auto"/>
+        <w:spacing w:after="0" w:line="480" w:lineRule="auto"/>
         <w:rPr>
           <w:rFonts w:ascii="Courier New" w:hAnsi="Courier New" w:cs="Courier New"/>
           <w:sz w:val="16"/>
@@ -3166,7 +3168,7 @@
     </w:p>
     <w:p>
       <w:pPr>
-        <w:spacing w:line="480" w:lineRule="auto"/>
+        <w:spacing w:after="0" w:line="480" w:lineRule="auto"/>
       </w:pPr>
       <w:r>
         <w:t xml:space="preserve">Consolidated statistics records having the same ORF/target were downloaded using this join: </w:t>
@@ -3335,6 +3337,7 @@
           <w:sz w:val="16"/>
           <w:szCs w:val="16"/>
         </w:rPr>
+        <w:lastRenderedPageBreak/>
         <w:t xml:space="preserve">FROM blast_statistics b </w:t>
       </w:r>
     </w:p>
@@ -3426,7 +3429,7 @@
     </w:p>
     <w:p>
       <w:pPr>
-        <w:spacing w:line="480" w:lineRule="auto"/>
+        <w:spacing w:after="0" w:line="480" w:lineRule="auto"/>
       </w:pPr>
       <w:r>
         <w:t>After the similarity statistics were uploaded through these ETL processes, they were analyzed using R graphical and statistical tools incl</w:t>
@@ -3468,7 +3471,7 @@
     </w:p>
     <w:p>
       <w:pPr>
-        <w:spacing w:line="480" w:lineRule="auto"/>
+        <w:spacing w:after="0" w:line="480" w:lineRule="auto"/>
       </w:pPr>
       <w:r>
         <w:t>In the context of parasitic disease</w:t>
@@ -3557,7 +3560,7 @@
     </w:p>
     <w:p>
       <w:pPr>
-        <w:spacing w:line="480" w:lineRule="auto"/>
+        <w:spacing w:after="0" w:line="480" w:lineRule="auto"/>
       </w:pPr>
       <w:r>
         <w:t>T</w:t>
@@ -3646,7 +3649,7 @@
     </w:p>
     <w:p>
       <w:pPr>
-        <w:spacing w:line="480" w:lineRule="auto"/>
+        <w:spacing w:after="0" w:line="480" w:lineRule="auto"/>
       </w:pPr>
       <w:r>
         <w:t>U</w:t>
@@ -3818,7 +3821,7 @@
     </w:p>
     <w:p>
       <w:pPr>
-        <w:spacing w:line="480" w:lineRule="auto"/>
+        <w:spacing w:after="0" w:line="480" w:lineRule="auto"/>
       </w:pPr>
       <w:r>
         <w:t xml:space="preserve">Both </w:t>
@@ -4007,6 +4010,9 @@
       </w:r>
     </w:p>
     <w:p>
+      <w:pPr>
+        <w:spacing w:after="0"/>
+      </w:pPr>
       <w:r>
         <w:br w:type="page"/>
       </w:r>
@@ -4433,7 +4439,7 @@
     </w:p>
     <w:p>
       <w:pPr>
-        <w:spacing w:line="480" w:lineRule="auto"/>
+        <w:spacing w:after="0" w:line="480" w:lineRule="auto"/>
       </w:pPr>
       <w:r>
         <w:t xml:space="preserve">The summary for a query may hit multiple targets.  Each target record is repeated for each domain that </w:t>
@@ -4557,7 +4563,7 @@
     </w:p>
     <w:p>
       <w:pPr>
-        <w:spacing w:line="480" w:lineRule="auto"/>
+        <w:spacing w:after="0" w:line="480" w:lineRule="auto"/>
       </w:pPr>
       <w:r>
         <w:t xml:space="preserve">Other statistics computed by BLASTP are </w:t>
@@ -4792,7 +4798,7 @@
     </w:p>
     <w:p>
       <w:pPr>
-        <w:spacing w:line="480" w:lineRule="auto"/>
+        <w:spacing w:after="0" w:line="480" w:lineRule="auto"/>
         <w:rPr>
           <w:i/>
         </w:rPr>
@@ -4896,7 +4902,7 @@
     </w:p>
     <w:p>
       <w:pPr>
-        <w:spacing w:line="480" w:lineRule="auto"/>
+        <w:spacing w:after="0" w:line="480" w:lineRule="auto"/>
       </w:pPr>
       <w:r>
         <w:t xml:space="preserve">The default inclusion threshold for </w:t>
@@ -5166,7 +5172,7 @@
     </w:p>
     <w:p>
       <w:pPr>
-        <w:spacing w:line="480" w:lineRule="auto"/>
+        <w:spacing w:after="0" w:line="480" w:lineRule="auto"/>
       </w:pPr>
       <w:r>
         <w:t xml:space="preserve">A query shows that there are </w:t>
@@ -5327,7 +5333,7 @@
     </w:p>
     <w:p>
       <w:pPr>
-        <w:spacing w:line="480" w:lineRule="auto"/>
+        <w:spacing w:after="0" w:line="480" w:lineRule="auto"/>
       </w:pPr>
       <w:r>
         <w:t xml:space="preserve">The figure shows that the two kinds of scores generally trend the same, but there are many excursions for </w:t>
@@ -5432,7 +5438,7 @@
     </w:p>
     <w:p>
       <w:pPr>
-        <w:spacing w:line="480" w:lineRule="auto"/>
+        <w:spacing w:after="0" w:line="480" w:lineRule="auto"/>
       </w:pPr>
       <w:r>
         <w:t xml:space="preserve">The </w:t>
@@ -5516,7 +5522,7 @@
     </w:p>
     <w:p>
       <w:pPr>
-        <w:spacing w:line="480" w:lineRule="auto"/>
+        <w:spacing w:after="0" w:line="480" w:lineRule="auto"/>
       </w:pPr>
       <w:r>
         <w:t xml:space="preserve">While the </w:t>
@@ -5679,11 +5685,17 @@
       </w:r>
     </w:p>
     <w:p>
+      <w:pPr>
+        <w:spacing w:after="0"/>
+      </w:pPr>
       <w:r>
         <w:t>Histogram of log BLASTP scores, showing superimposed normal plot in red.</w:t>
       </w:r>
     </w:p>
     <w:p>
+      <w:pPr>
+        <w:spacing w:after="0"/>
+      </w:pPr>
       <w:r>
         <w:t>Vertical blue lines show thresholds that are 1, 2, 3, 4</w:t>
       </w:r>
@@ -5889,6 +5901,9 @@
       </w:r>
     </w:p>
     <w:p>
+      <w:pPr>
+        <w:spacing w:after="0" w:line="480" w:lineRule="auto"/>
+      </w:pPr>
       <w:r>
         <w:t>There are several reasons why we should expect these results.</w:t>
       </w:r>
@@ -38783,6 +38798,69 @@
       </w:r>
     </w:p>
   </w:footnote>
+  <w:footnote w:id="1">
+    <w:p>
+      <w:pPr>
+        <w:pStyle w:val="FootnoteText"/>
+        <w:rPr>
+          <w:rStyle w:val="orcid-id-https"/>
+        </w:rPr>
+      </w:pPr>
+      <w:r>
+        <w:rPr>
+          <w:rStyle w:val="FootnoteReference"/>
+        </w:rPr>
+        <w:footnoteRef/>
+      </w:r>
+      <w:r>
+        <w:t xml:space="preserve"> </w:t>
+      </w:r>
+      <w:r>
+        <w:rPr>
+          <w:sz w:val="24"/>
+          <w:szCs w:val="24"/>
+        </w:rPr>
+        <w:t xml:space="preserve">  </w:t>
+      </w:r>
+      <w:r>
+        <w:t>Affiliations: Brandeis University, GPS department</w:t>
+      </w:r>
+      <w:r>
+        <w:t xml:space="preserve">.  ORCID: </w:t>
+      </w:r>
+      <w:r>
+        <w:rPr>
+          <w:rStyle w:val="orcid-id-https"/>
+        </w:rPr>
+        <w:t>0000-0002-9178-2444</w:t>
+      </w:r>
+    </w:p>
+    <w:p>
+      <w:pPr>
+        <w:pStyle w:val="FootnoteText"/>
+      </w:pPr>
+      <w:r>
+        <w:rPr>
+          <w:rStyle w:val="orcid-id-https"/>
+        </w:rPr>
+        <w:t xml:space="preserve">Correspondance to </w:t>
+      </w:r>
+      <w:hyperlink r:id="rId1" w:history="1">
+        <w:r>
+          <w:rPr>
+            <w:rStyle w:val="Hyperlink"/>
+          </w:rPr>
+          <w:t>jbsing@brandeis.edu</w:t>
+        </w:r>
+      </w:hyperlink>
+      <w:r>
+        <w:rPr>
+          <w:rStyle w:val="orcid-id-https"/>
+        </w:rPr>
+        <w:tab/>
+      </w:r>
+    </w:p>
+  </w:footnote>
 </w:footnotes>
 </file>
 
@@ -38814,7 +38892,6 @@
         <w:dataBinding w:prefixMappings="xmlns:ns0='http://purl.org/dc/elements/1.1/' xmlns:ns1='http://schemas.openxmlformats.org/package/2006/metadata/core-properties' " w:xpath="/ns1:coreProperties[1]/ns0:title[1]" w:storeItemID="{6C3C8BC8-F283-45AE-878A-BAB7291924A1}"/>
         <w:text/>
       </w:sdtPr>
-      <w:sdtEndPr/>
       <w:sdtContent>
         <w:r>
           <w:rPr>
@@ -38844,7 +38921,6 @@
         <w:dataBinding w:prefixMappings="xmlns:ns0='http://purl.org/dc/elements/1.1/' xmlns:ns1='http://schemas.openxmlformats.org/package/2006/metadata/core-properties' " w:xpath="/ns1:coreProperties[1]/ns0:creator[1]" w:storeItemID="{6C3C8BC8-F283-45AE-878A-BAB7291924A1}"/>
         <w:text/>
       </w:sdtPr>
-      <w:sdtEndPr/>
       <w:sdtContent>
         <w:r>
           <w:rPr>
@@ -40268,6 +40344,11 @@
     <w:basedOn w:val="DefaultParagraphFont"/>
     <w:rsid w:val="00583847"/>
   </w:style>
+  <w:style w:type="character" w:customStyle="1" w:styleId="orcid-id-https">
+    <w:name w:val="orcid-id-https"/>
+    <w:basedOn w:val="DefaultParagraphFont"/>
+    <w:rsid w:val="007A2BE1"/>
+  </w:style>
 </w:styles>
 </file>
 
@@ -40432,6 +40513,7 @@
     <w:rsid w:val="00682519"/>
     <w:rsid w:val="00695DC6"/>
     <w:rsid w:val="006C2A89"/>
+    <w:rsid w:val="006E793D"/>
     <w:rsid w:val="00715F75"/>
     <w:rsid w:val="00724FE0"/>
     <w:rsid w:val="0073534A"/>

</xml_diff>